<commit_message>
Standardised naming in doc and corrected some parm descriptions
</commit_message>
<xml_diff>
--- a/cph.docx
+++ b/cph.docx
@@ -1,6 +1,6 @@
 
 <file path=word/document.xml><?xml version="1.0" encoding="utf-8"?>
-<w:document xmlns:wpc="http://schemas.microsoft.com/office/word/2010/wordprocessingCanvas" xmlns:cx="http://schemas.microsoft.com/office/drawing/2014/chartex" xmlns:cx1="http://schemas.microsoft.com/office/drawing/2015/9/8/chartex" xmlns:cx2="http://schemas.microsoft.com/office/drawing/2015/10/21/chartex" xmlns:cx3="http://schemas.microsoft.com/office/drawing/2016/5/9/chartex" xmlns:cx4="http://schemas.microsoft.com/office/drawing/2016/5/10/chartex" xmlns:cx5="http://schemas.microsoft.com/office/drawing/2016/5/11/chartex" xmlns:mc="http://schemas.openxmlformats.org/markup-compatibility/2006" xmlns:o="urn:schemas-microsoft-com:office:office" xmlns:r="http://schemas.openxmlformats.org/officeDocument/2006/relationships" xmlns:m="http://schemas.openxmlformats.org/officeDocument/2006/math" xmlns:v="urn:schemas-microsoft-com:vml" xmlns:wp14="http://schemas.microsoft.com/office/word/2010/wordprocessingDrawing" xmlns:wp="http://schemas.openxmlformats.org/drawingml/2006/wordprocessingDrawing" xmlns:w10="urn:schemas-microsoft-com:office:word" xmlns:w="http://schemas.openxmlformats.org/wordprocessingml/2006/main" xmlns:w14="http://schemas.microsoft.com/office/word/2010/wordml" xmlns:w15="http://schemas.microsoft.com/office/word/2012/wordml" xmlns:w16se="http://schemas.microsoft.com/office/word/2015/wordml/symex" xmlns:wpg="http://schemas.microsoft.com/office/word/2010/wordprocessingGroup" xmlns:wpi="http://schemas.microsoft.com/office/word/2010/wordprocessingInk" xmlns:wne="http://schemas.microsoft.com/office/word/2006/wordml" xmlns:wps="http://schemas.microsoft.com/office/word/2010/wordprocessingShape" mc:Ignorable="w14 w15 w16se wp14">
+<w:document xmlns:wpc="http://schemas.microsoft.com/office/word/2010/wordprocessingCanvas" xmlns:mo="http://schemas.microsoft.com/office/mac/office/2008/main" xmlns:mc="http://schemas.openxmlformats.org/markup-compatibility/2006" xmlns:mv="urn:schemas-microsoft-com:mac:vml" xmlns:o="urn:schemas-microsoft-com:office:office" xmlns:r="http://schemas.openxmlformats.org/officeDocument/2006/relationships" xmlns:m="http://schemas.openxmlformats.org/officeDocument/2006/math" xmlns:v="urn:schemas-microsoft-com:vml" xmlns:wp14="http://schemas.microsoft.com/office/word/2010/wordprocessingDrawing" xmlns:wp="http://schemas.openxmlformats.org/drawingml/2006/wordprocessingDrawing" xmlns:w10="urn:schemas-microsoft-com:office:word" xmlns:w="http://schemas.openxmlformats.org/wordprocessingml/2006/main" xmlns:w14="http://schemas.microsoft.com/office/word/2010/wordml" xmlns:w15="http://schemas.microsoft.com/office/word/2012/wordml" xmlns:wpg="http://schemas.microsoft.com/office/word/2010/wordprocessingGroup" xmlns:wpi="http://schemas.microsoft.com/office/word/2010/wordprocessingInk" xmlns:wne="http://schemas.microsoft.com/office/word/2006/wordml" xmlns:wps="http://schemas.microsoft.com/office/word/2010/wordprocessingShape" mc:Ignorable="w14 w15 wp14">
   <w:background w:color="FFFFFF"/>
   <w:body>
     <w:p>
@@ -13,7 +13,7 @@
         </w:rPr>
       </w:pPr>
       <w:bookmarkStart w:id="0" w:name="Manual-IBMPerformanceHarnessforJava%28tm"/>
-      <w:bookmarkStart w:id="1" w:name="_Toc475019090"/>
+      <w:bookmarkStart w:id="1" w:name="_Toc475968324"/>
       <w:bookmarkEnd w:id="0"/>
       <w:r>
         <w:rPr>
@@ -99,7 +99,7 @@
           <w:rFonts w:ascii="Verdana" w:hAnsi="Verdana"/>
         </w:rPr>
       </w:pPr>
-      <w:bookmarkStart w:id="3" w:name="_Toc475019091"/>
+      <w:bookmarkStart w:id="3" w:name="_Toc475968325"/>
       <w:r>
         <w:rPr>
           <w:rFonts w:ascii="Verdana" w:hAnsi="Verdana"/>
@@ -149,8 +149,6 @@
             <w:rPr>
               <w:rFonts w:asciiTheme="minorHAnsi" w:eastAsiaTheme="minorEastAsia" w:hAnsiTheme="minorHAnsi" w:cstheme="minorBidi"/>
               <w:noProof/>
-              <w:sz w:val="22"/>
-              <w:szCs w:val="22"/>
             </w:rPr>
           </w:pPr>
           <w:r>
@@ -162,7 +160,7 @@
           <w:r>
             <w:fldChar w:fldCharType="separate"/>
           </w:r>
-          <w:hyperlink w:anchor="_Toc475019090" w:history="1">
+          <w:hyperlink w:anchor="_Toc475968324" w:history="1">
             <w:r>
               <w:rPr>
                 <w:rStyle w:val="Hyperlink"/>
@@ -190,7 +188,7 @@
                 <w:noProof/>
                 <w:webHidden/>
               </w:rPr>
-              <w:instrText xml:space="preserve"> PAGEREF _Toc475019090 \h </w:instrText>
+              <w:instrText xml:space="preserve"> PAGEREF _Toc475968324 \h </w:instrText>
             </w:r>
             <w:r>
               <w:rPr>
@@ -230,11 +228,9 @@
             <w:rPr>
               <w:rFonts w:asciiTheme="minorHAnsi" w:eastAsiaTheme="minorEastAsia" w:hAnsiTheme="minorHAnsi" w:cstheme="minorBidi"/>
               <w:noProof/>
-              <w:sz w:val="22"/>
-              <w:szCs w:val="22"/>
             </w:rPr>
           </w:pPr>
-          <w:hyperlink w:anchor="_Toc475019091" w:history="1">
+          <w:hyperlink w:anchor="_Toc475968325" w:history="1">
             <w:r>
               <w:rPr>
                 <w:rStyle w:val="Hyperlink"/>
@@ -262,7 +258,7 @@
                 <w:noProof/>
                 <w:webHidden/>
               </w:rPr>
-              <w:instrText xml:space="preserve"> PAGEREF _Toc475019091 \h </w:instrText>
+              <w:instrText xml:space="preserve"> PAGEREF _Toc475968325 \h </w:instrText>
             </w:r>
             <w:r>
               <w:rPr>
@@ -302,11 +298,9 @@
             <w:rPr>
               <w:rFonts w:asciiTheme="minorHAnsi" w:eastAsiaTheme="minorEastAsia" w:hAnsiTheme="minorHAnsi" w:cstheme="minorBidi"/>
               <w:noProof/>
-              <w:sz w:val="22"/>
-              <w:szCs w:val="22"/>
             </w:rPr>
           </w:pPr>
-          <w:hyperlink w:anchor="_Toc475019092" w:history="1">
+          <w:hyperlink w:anchor="_Toc475968326" w:history="1">
             <w:r>
               <w:rPr>
                 <w:rStyle w:val="Hyperlink"/>
@@ -334,7 +328,7 @@
                 <w:noProof/>
                 <w:webHidden/>
               </w:rPr>
-              <w:instrText xml:space="preserve"> PAGEREF _Toc475019092 \h </w:instrText>
+              <w:instrText xml:space="preserve"> PAGEREF _Toc475968326 \h </w:instrText>
             </w:r>
             <w:r>
               <w:rPr>
@@ -374,18 +368,16 @@
             <w:rPr>
               <w:rFonts w:asciiTheme="minorHAnsi" w:eastAsiaTheme="minorEastAsia" w:hAnsiTheme="minorHAnsi" w:cstheme="minorBidi"/>
               <w:noProof/>
-              <w:sz w:val="22"/>
-              <w:szCs w:val="22"/>
             </w:rPr>
           </w:pPr>
-          <w:hyperlink w:anchor="_Toc475019093" w:history="1">
+          <w:hyperlink w:anchor="_Toc475968327" w:history="1">
             <w:r>
               <w:rPr>
                 <w:rStyle w:val="Hyperlink"/>
                 <w:rFonts w:ascii="Verdana" w:hAnsi="Verdana"/>
                 <w:noProof/>
               </w:rPr>
-              <w:t>Using CPH</w:t>
+              <w:t>Using MQ-CPH</w:t>
             </w:r>
             <w:r>
               <w:rPr>
@@ -406,7 +398,7 @@
                 <w:noProof/>
                 <w:webHidden/>
               </w:rPr>
-              <w:instrText xml:space="preserve"> PAGEREF _Toc475019093 \h </w:instrText>
+              <w:instrText xml:space="preserve"> PAGEREF _Toc475968327 \h </w:instrText>
             </w:r>
             <w:r>
               <w:rPr>
@@ -446,11 +438,9 @@
             <w:rPr>
               <w:rFonts w:asciiTheme="minorHAnsi" w:eastAsiaTheme="minorEastAsia" w:hAnsiTheme="minorHAnsi" w:cstheme="minorBidi"/>
               <w:noProof/>
-              <w:sz w:val="22"/>
-              <w:szCs w:val="22"/>
             </w:rPr>
           </w:pPr>
-          <w:hyperlink w:anchor="_Toc475019094" w:history="1">
+          <w:hyperlink w:anchor="_Toc475968328" w:history="1">
             <w:r>
               <w:rPr>
                 <w:rStyle w:val="Hyperlink"/>
@@ -478,7 +468,7 @@
                 <w:noProof/>
                 <w:webHidden/>
               </w:rPr>
-              <w:instrText xml:space="preserve"> PAGEREF _Toc475019094 \h </w:instrText>
+              <w:instrText xml:space="preserve"> PAGEREF _Toc475968328 \h </w:instrText>
             </w:r>
             <w:r>
               <w:rPr>
@@ -518,11 +508,9 @@
             <w:rPr>
               <w:rFonts w:asciiTheme="minorHAnsi" w:eastAsiaTheme="minorEastAsia" w:hAnsiTheme="minorHAnsi" w:cstheme="minorBidi"/>
               <w:noProof/>
-              <w:sz w:val="22"/>
-              <w:szCs w:val="22"/>
             </w:rPr>
           </w:pPr>
-          <w:hyperlink w:anchor="_Toc475019095" w:history="1">
+          <w:hyperlink w:anchor="_Toc475968329" w:history="1">
             <w:r>
               <w:rPr>
                 <w:rStyle w:val="Hyperlink"/>
@@ -550,7 +538,7 @@
                 <w:noProof/>
                 <w:webHidden/>
               </w:rPr>
-              <w:instrText xml:space="preserve"> PAGEREF _Toc475019095 \h </w:instrText>
+              <w:instrText xml:space="preserve"> PAGEREF _Toc475968329 \h </w:instrText>
             </w:r>
             <w:r>
               <w:rPr>
@@ -590,18 +578,16 @@
             <w:rPr>
               <w:rFonts w:asciiTheme="minorHAnsi" w:eastAsiaTheme="minorEastAsia" w:hAnsiTheme="minorHAnsi" w:cstheme="minorBidi"/>
               <w:noProof/>
-              <w:sz w:val="22"/>
-              <w:szCs w:val="22"/>
             </w:rPr>
           </w:pPr>
-          <w:hyperlink w:anchor="_Toc475019096" w:history="1">
+          <w:hyperlink w:anchor="_Toc475968330" w:history="1">
             <w:r>
               <w:rPr>
                 <w:rStyle w:val="Hyperlink"/>
                 <w:rFonts w:ascii="Verdana" w:hAnsi="Verdana"/>
                 <w:noProof/>
               </w:rPr>
-              <w:t>Building CPH</w:t>
+              <w:t>Building MQ-CPH</w:t>
             </w:r>
             <w:r>
               <w:rPr>
@@ -622,7 +608,7 @@
                 <w:noProof/>
                 <w:webHidden/>
               </w:rPr>
-              <w:instrText xml:space="preserve"> PAGEREF _Toc475019096 \h </w:instrText>
+              <w:instrText xml:space="preserve"> PAGEREF _Toc475968330 \h </w:instrText>
             </w:r>
             <w:r>
               <w:rPr>
@@ -662,11 +648,9 @@
             <w:rPr>
               <w:rFonts w:asciiTheme="minorHAnsi" w:eastAsiaTheme="minorEastAsia" w:hAnsiTheme="minorHAnsi" w:cstheme="minorBidi"/>
               <w:noProof/>
-              <w:sz w:val="22"/>
-              <w:szCs w:val="22"/>
             </w:rPr>
           </w:pPr>
-          <w:hyperlink w:anchor="_Toc475019097" w:history="1">
+          <w:hyperlink w:anchor="_Toc475968331" w:history="1">
             <w:r>
               <w:rPr>
                 <w:rStyle w:val="Hyperlink"/>
@@ -694,7 +678,7 @@
                 <w:noProof/>
                 <w:webHidden/>
               </w:rPr>
-              <w:instrText xml:space="preserve"> PAGEREF _Toc475019097 \h </w:instrText>
+              <w:instrText xml:space="preserve"> PAGEREF _Toc475968331 \h </w:instrText>
             </w:r>
             <w:r>
               <w:rPr>
@@ -734,11 +718,9 @@
             <w:rPr>
               <w:rFonts w:asciiTheme="minorHAnsi" w:eastAsiaTheme="minorEastAsia" w:hAnsiTheme="minorHAnsi" w:cstheme="minorBidi"/>
               <w:noProof/>
-              <w:sz w:val="22"/>
-              <w:szCs w:val="22"/>
             </w:rPr>
           </w:pPr>
-          <w:hyperlink w:anchor="_Toc475019098" w:history="1">
+          <w:hyperlink w:anchor="_Toc475968332" w:history="1">
             <w:r>
               <w:rPr>
                 <w:rStyle w:val="Hyperlink"/>
@@ -766,7 +748,7 @@
                 <w:noProof/>
                 <w:webHidden/>
               </w:rPr>
-              <w:instrText xml:space="preserve"> PAGEREF _Toc475019098 \h </w:instrText>
+              <w:instrText xml:space="preserve"> PAGEREF _Toc475968332 \h </w:instrText>
             </w:r>
             <w:r>
               <w:rPr>
@@ -806,18 +788,16 @@
             <w:rPr>
               <w:rFonts w:asciiTheme="minorHAnsi" w:eastAsiaTheme="minorEastAsia" w:hAnsiTheme="minorHAnsi" w:cstheme="minorBidi"/>
               <w:noProof/>
-              <w:sz w:val="22"/>
-              <w:szCs w:val="22"/>
             </w:rPr>
           </w:pPr>
-          <w:hyperlink w:anchor="_Toc475019099" w:history="1">
+          <w:hyperlink w:anchor="_Toc475968333" w:history="1">
             <w:r>
               <w:rPr>
                 <w:rStyle w:val="Hyperlink"/>
                 <w:rFonts w:ascii="Verdana" w:hAnsi="Verdana"/>
                 <w:noProof/>
               </w:rPr>
-              <w:t>How to choose your test class</w:t>
+              <w:t>How to choose your test module</w:t>
             </w:r>
             <w:r>
               <w:rPr>
@@ -838,7 +818,7 @@
                 <w:noProof/>
                 <w:webHidden/>
               </w:rPr>
-              <w:instrText xml:space="preserve"> PAGEREF _Toc475019099 \h </w:instrText>
+              <w:instrText xml:space="preserve"> PAGEREF _Toc475968333 \h </w:instrText>
             </w:r>
             <w:r>
               <w:rPr>
@@ -878,11 +858,9 @@
             <w:rPr>
               <w:rFonts w:asciiTheme="minorHAnsi" w:eastAsiaTheme="minorEastAsia" w:hAnsiTheme="minorHAnsi" w:cstheme="minorBidi"/>
               <w:noProof/>
-              <w:sz w:val="22"/>
-              <w:szCs w:val="22"/>
             </w:rPr>
           </w:pPr>
-          <w:hyperlink w:anchor="_Toc475019100" w:history="1">
+          <w:hyperlink w:anchor="_Toc475968334" w:history="1">
             <w:r>
               <w:rPr>
                 <w:rStyle w:val="Hyperlink"/>
@@ -910,7 +888,7 @@
                 <w:noProof/>
                 <w:webHidden/>
               </w:rPr>
-              <w:instrText xml:space="preserve"> PAGEREF _Toc475019100 \h </w:instrText>
+              <w:instrText xml:space="preserve"> PAGEREF _Toc475968334 \h </w:instrText>
             </w:r>
             <w:r>
               <w:rPr>
@@ -950,11 +928,9 @@
             <w:rPr>
               <w:rFonts w:asciiTheme="minorHAnsi" w:eastAsiaTheme="minorEastAsia" w:hAnsiTheme="minorHAnsi" w:cstheme="minorBidi"/>
               <w:noProof/>
-              <w:sz w:val="22"/>
-              <w:szCs w:val="22"/>
             </w:rPr>
           </w:pPr>
-          <w:hyperlink w:anchor="_Toc475019101" w:history="1">
+          <w:hyperlink w:anchor="_Toc475968335" w:history="1">
             <w:r>
               <w:rPr>
                 <w:rStyle w:val="Hyperlink"/>
@@ -982,7 +958,7 @@
                 <w:noProof/>
                 <w:webHidden/>
               </w:rPr>
-              <w:instrText xml:space="preserve"> PAGEREF _Toc475019101 \h </w:instrText>
+              <w:instrText xml:space="preserve"> PAGEREF _Toc475968335 \h </w:instrText>
             </w:r>
             <w:r>
               <w:rPr>
@@ -1022,11 +998,9 @@
             <w:rPr>
               <w:rFonts w:asciiTheme="minorHAnsi" w:eastAsiaTheme="minorEastAsia" w:hAnsiTheme="minorHAnsi" w:cstheme="minorBidi"/>
               <w:noProof/>
-              <w:sz w:val="22"/>
-              <w:szCs w:val="22"/>
             </w:rPr>
           </w:pPr>
-          <w:hyperlink w:anchor="_Toc475019102" w:history="1">
+          <w:hyperlink w:anchor="_Toc475968336" w:history="1">
             <w:r>
               <w:rPr>
                 <w:rStyle w:val="Hyperlink"/>
@@ -1054,7 +1028,7 @@
                 <w:noProof/>
                 <w:webHidden/>
               </w:rPr>
-              <w:instrText xml:space="preserve"> PAGEREF _Toc475019102 \h </w:instrText>
+              <w:instrText xml:space="preserve"> PAGEREF _Toc475968336 \h </w:instrText>
             </w:r>
             <w:r>
               <w:rPr>
@@ -1094,11 +1068,9 @@
             <w:rPr>
               <w:rFonts w:asciiTheme="minorHAnsi" w:eastAsiaTheme="minorEastAsia" w:hAnsiTheme="minorHAnsi" w:cstheme="minorBidi"/>
               <w:noProof/>
-              <w:sz w:val="22"/>
-              <w:szCs w:val="22"/>
             </w:rPr>
           </w:pPr>
-          <w:hyperlink w:anchor="_Toc475019103" w:history="1">
+          <w:hyperlink w:anchor="_Toc475968337" w:history="1">
             <w:r>
               <w:rPr>
                 <w:rStyle w:val="Hyperlink"/>
@@ -1126,7 +1098,7 @@
                 <w:noProof/>
                 <w:webHidden/>
               </w:rPr>
-              <w:instrText xml:space="preserve"> PAGEREF _Toc475019103 \h </w:instrText>
+              <w:instrText xml:space="preserve"> PAGEREF _Toc475968337 \h </w:instrText>
             </w:r>
             <w:r>
               <w:rPr>
@@ -1166,11 +1138,9 @@
             <w:rPr>
               <w:rFonts w:asciiTheme="minorHAnsi" w:eastAsiaTheme="minorEastAsia" w:hAnsiTheme="minorHAnsi" w:cstheme="minorBidi"/>
               <w:noProof/>
-              <w:sz w:val="22"/>
-              <w:szCs w:val="22"/>
             </w:rPr>
           </w:pPr>
-          <w:hyperlink w:anchor="_Toc475019104" w:history="1">
+          <w:hyperlink w:anchor="_Toc475968338" w:history="1">
             <w:r>
               <w:rPr>
                 <w:rStyle w:val="Hyperlink"/>
@@ -1198,7 +1168,7 @@
                 <w:noProof/>
                 <w:webHidden/>
               </w:rPr>
-              <w:instrText xml:space="preserve"> PAGEREF _Toc475019104 \h </w:instrText>
+              <w:instrText xml:space="preserve"> PAGEREF _Toc475968338 \h </w:instrText>
             </w:r>
             <w:r>
               <w:rPr>
@@ -1238,11 +1208,9 @@
             <w:rPr>
               <w:rFonts w:asciiTheme="minorHAnsi" w:eastAsiaTheme="minorEastAsia" w:hAnsiTheme="minorHAnsi" w:cstheme="minorBidi"/>
               <w:noProof/>
-              <w:sz w:val="22"/>
-              <w:szCs w:val="22"/>
             </w:rPr>
           </w:pPr>
-          <w:hyperlink w:anchor="_Toc475019105" w:history="1">
+          <w:hyperlink w:anchor="_Toc475968339" w:history="1">
             <w:r>
               <w:rPr>
                 <w:rStyle w:val="Hyperlink"/>
@@ -1270,7 +1238,7 @@
                 <w:noProof/>
                 <w:webHidden/>
               </w:rPr>
-              <w:instrText xml:space="preserve"> PAGEREF _Toc475019105 \h </w:instrText>
+              <w:instrText xml:space="preserve"> PAGEREF _Toc475968339 \h </w:instrText>
             </w:r>
             <w:r>
               <w:rPr>
@@ -1310,11 +1278,9 @@
             <w:rPr>
               <w:rFonts w:asciiTheme="minorHAnsi" w:eastAsiaTheme="minorEastAsia" w:hAnsiTheme="minorHAnsi" w:cstheme="minorBidi"/>
               <w:noProof/>
-              <w:sz w:val="22"/>
-              <w:szCs w:val="22"/>
             </w:rPr>
           </w:pPr>
-          <w:hyperlink w:anchor="_Toc475019106" w:history="1">
+          <w:hyperlink w:anchor="_Toc475968340" w:history="1">
             <w:r>
               <w:rPr>
                 <w:rStyle w:val="Hyperlink"/>
@@ -1342,7 +1308,7 @@
                 <w:noProof/>
                 <w:webHidden/>
               </w:rPr>
-              <w:instrText xml:space="preserve"> PAGEREF _Toc475019106 \h </w:instrText>
+              <w:instrText xml:space="preserve"> PAGEREF _Toc475968340 \h </w:instrText>
             </w:r>
             <w:r>
               <w:rPr>
@@ -1382,11 +1348,9 @@
             <w:rPr>
               <w:rFonts w:asciiTheme="minorHAnsi" w:eastAsiaTheme="minorEastAsia" w:hAnsiTheme="minorHAnsi" w:cstheme="minorBidi"/>
               <w:noProof/>
-              <w:sz w:val="22"/>
-              <w:szCs w:val="22"/>
             </w:rPr>
           </w:pPr>
-          <w:hyperlink w:anchor="_Toc475019107" w:history="1">
+          <w:hyperlink w:anchor="_Toc475968341" w:history="1">
             <w:r>
               <w:rPr>
                 <w:rStyle w:val="Hyperlink"/>
@@ -1414,7 +1378,7 @@
                 <w:noProof/>
                 <w:webHidden/>
               </w:rPr>
-              <w:instrText xml:space="preserve"> PAGEREF _Toc475019107 \h </w:instrText>
+              <w:instrText xml:space="preserve"> PAGEREF _Toc475968341 \h </w:instrText>
             </w:r>
             <w:r>
               <w:rPr>
@@ -1454,11 +1418,9 @@
             <w:rPr>
               <w:rFonts w:asciiTheme="minorHAnsi" w:eastAsiaTheme="minorEastAsia" w:hAnsiTheme="minorHAnsi" w:cstheme="minorBidi"/>
               <w:noProof/>
-              <w:sz w:val="22"/>
-              <w:szCs w:val="22"/>
             </w:rPr>
           </w:pPr>
-          <w:hyperlink w:anchor="_Toc475019108" w:history="1">
+          <w:hyperlink w:anchor="_Toc475968342" w:history="1">
             <w:r>
               <w:rPr>
                 <w:rStyle w:val="Hyperlink"/>
@@ -1486,7 +1448,7 @@
                 <w:noProof/>
                 <w:webHidden/>
               </w:rPr>
-              <w:instrText xml:space="preserve"> PAGEREF _Toc475019108 \h </w:instrText>
+              <w:instrText xml:space="preserve"> PAGEREF _Toc475968342 \h </w:instrText>
             </w:r>
             <w:r>
               <w:rPr>
@@ -1540,9 +1502,7 @@
         </w:rPr>
       </w:pPr>
       <w:bookmarkStart w:id="4" w:name="Manual-WhatisPerformanceHarnessforJMS"/>
-      <w:bookmarkStart w:id="5" w:name="_GoBack"/>
       <w:bookmarkEnd w:id="4"/>
-      <w:bookmarkEnd w:id="5"/>
       <w:r>
         <w:rPr>
           <w:rFonts w:ascii="Verdana" w:hAnsi="Verdana"/>
@@ -1557,7 +1517,7 @@
           <w:rFonts w:ascii="Verdana" w:hAnsi="Verdana"/>
         </w:rPr>
       </w:pPr>
-      <w:bookmarkStart w:id="6" w:name="_Toc475019092"/>
+      <w:bookmarkStart w:id="5" w:name="_Toc475968326"/>
       <w:r>
         <w:rPr>
           <w:rFonts w:ascii="Verdana" w:hAnsi="Verdana"/>
@@ -1625,7 +1585,7 @@
         </w:rPr>
         <w:t>?</w:t>
       </w:r>
-      <w:bookmarkEnd w:id="6"/>
+      <w:bookmarkEnd w:id="5"/>
     </w:p>
     <w:p>
       <w:pPr>
@@ -1650,7 +1610,16 @@
         <w:t>H</w:t>
       </w:r>
       <w:r>
-        <w:t>arness (hereafter referred to as ‘CPH’),</w:t>
+        <w:t>ar</w:t>
+      </w:r>
+      <w:r>
+        <w:t>ness (hereafter referred to as ‘</w:t>
+      </w:r>
+      <w:r>
+        <w:t>MQ-CPH’</w:t>
+      </w:r>
+      <w:r>
+        <w:t>),</w:t>
       </w:r>
       <w:r>
         <w:t xml:space="preserve"> is a </w:t>
@@ -1738,7 +1707,13 @@
         <w:t>on</w:t>
       </w:r>
       <w:r>
-        <w:t xml:space="preserve"> any suitable JMS messaging provider, CPH </w:t>
+        <w:t xml:space="preserve"> any suitable JMS messaging provider, </w:t>
+      </w:r>
+      <w:r>
+        <w:t>MQ-</w:t>
+      </w:r>
+      <w:r>
+        <w:t xml:space="preserve">CPH </w:t>
       </w:r>
       <w:r>
         <w:t>is designed to test the native, proprietary IBM MQ interface (MQI).</w:t>
@@ -1749,7 +1724,7 @@
         <w:pStyle w:val="NormalWeb"/>
       </w:pPr>
       <w:r>
-        <w:t>CPH</w:t>
+        <w:t>MQ-CPH</w:t>
       </w:r>
       <w:r>
         <w:t xml:space="preserve"> </w:t>
@@ -1758,7 +1733,15 @@
         <w:t>will print the</w:t>
       </w:r>
       <w:r>
-        <w:t xml:space="preserve"> current throughput rate on a user-selected periodic basis and also output summary statistics at the end of a test. The included help and documentation provide detailed usage instructions and describe many further features and configuration parameters for investigation.</w:t>
+        <w:t xml:space="preserve"> current throughput rate on a user-selected periodic basis </w:t>
+      </w:r>
+      <w:proofErr w:type="gramStart"/>
+      <w:r>
+        <w:t>and also</w:t>
+      </w:r>
+      <w:proofErr w:type="gramEnd"/>
+      <w:r>
+        <w:t xml:space="preserve"> output summary statistics at the end of a test. The included help and documentation provide detailed usage instructions and describe many further features and configuration parameters for investigation.</w:t>
       </w:r>
     </w:p>
     <w:p>
@@ -1768,11 +1751,11 @@
           <w:rFonts w:ascii="Verdana" w:hAnsi="Verdana"/>
         </w:rPr>
       </w:pPr>
-      <w:bookmarkStart w:id="7" w:name="Manual-What%27snewinversion1.2%3F"/>
-      <w:bookmarkStart w:id="8" w:name="Manual-UsingPerformanceHarnessforJMS"/>
-      <w:bookmarkStart w:id="9" w:name="_Toc475019093"/>
+      <w:bookmarkStart w:id="6" w:name="Manual-What%27snewinversion1.2%3F"/>
+      <w:bookmarkStart w:id="7" w:name="Manual-UsingPerformanceHarnessforJMS"/>
+      <w:bookmarkStart w:id="8" w:name="_Toc475968327"/>
+      <w:bookmarkEnd w:id="6"/>
       <w:bookmarkEnd w:id="7"/>
-      <w:bookmarkEnd w:id="8"/>
       <w:r>
         <w:rPr>
           <w:rFonts w:ascii="Verdana" w:hAnsi="Verdana"/>
@@ -1783,9 +1766,15 @@
         <w:rPr>
           <w:rFonts w:ascii="Verdana" w:hAnsi="Verdana"/>
         </w:rPr>
+        <w:t>MQ-</w:t>
+      </w:r>
+      <w:r>
+        <w:rPr>
+          <w:rFonts w:ascii="Verdana" w:hAnsi="Verdana"/>
+        </w:rPr>
         <w:t>CPH</w:t>
       </w:r>
-      <w:bookmarkEnd w:id="9"/>
+      <w:bookmarkEnd w:id="8"/>
     </w:p>
     <w:p>
       <w:pPr>
@@ -1802,16 +1791,16 @@
           <w:rFonts w:ascii="Verdana" w:hAnsi="Verdana"/>
         </w:rPr>
       </w:pPr>
-      <w:bookmarkStart w:id="10" w:name="Manual-Requirements"/>
-      <w:bookmarkStart w:id="11" w:name="_Toc475019094"/>
-      <w:bookmarkEnd w:id="10"/>
+      <w:bookmarkStart w:id="9" w:name="Manual-Requirements"/>
+      <w:bookmarkStart w:id="10" w:name="_Toc475968328"/>
+      <w:bookmarkEnd w:id="9"/>
       <w:r>
         <w:rPr>
           <w:rFonts w:ascii="Verdana" w:hAnsi="Verdana"/>
         </w:rPr>
         <w:t>Requirements</w:t>
       </w:r>
-      <w:bookmarkEnd w:id="11"/>
+      <w:bookmarkEnd w:id="10"/>
     </w:p>
     <w:p>
       <w:pPr>
@@ -1883,10 +1872,10 @@
           <w:szCs w:val="36"/>
         </w:rPr>
       </w:pPr>
-      <w:bookmarkStart w:id="12" w:name="Manual-Migrationfrompreviousversions"/>
-      <w:bookmarkStart w:id="13" w:name="Manual-HOWTO"/>
+      <w:bookmarkStart w:id="11" w:name="Manual-Migrationfrompreviousversions"/>
+      <w:bookmarkStart w:id="12" w:name="Manual-HOWTO"/>
+      <w:bookmarkEnd w:id="11"/>
       <w:bookmarkEnd w:id="12"/>
-      <w:bookmarkEnd w:id="13"/>
       <w:r>
         <w:rPr>
           <w:rFonts w:ascii="Verdana" w:hAnsi="Verdana"/>
@@ -1901,7 +1890,7 @@
           <w:rFonts w:ascii="Verdana" w:hAnsi="Verdana"/>
         </w:rPr>
       </w:pPr>
-      <w:bookmarkStart w:id="14" w:name="_Toc475019095"/>
+      <w:bookmarkStart w:id="13" w:name="_Toc475968329"/>
       <w:r>
         <w:rPr>
           <w:rFonts w:ascii="Verdana" w:hAnsi="Verdana"/>
@@ -1909,7 +1898,7 @@
         <w:lastRenderedPageBreak/>
         <w:t>HOWTO</w:t>
       </w:r>
-      <w:bookmarkEnd w:id="14"/>
+      <w:bookmarkEnd w:id="13"/>
     </w:p>
     <w:p>
       <w:pPr>
@@ -1919,7 +1908,7 @@
         <w:t xml:space="preserve">This section should explain how to get up and running with </w:t>
       </w:r>
       <w:r>
-        <w:t>CPH</w:t>
+        <w:t>MQ-CPH</w:t>
       </w:r>
       <w:r>
         <w:t>. There are many more parameters beyond those discussed here, please use the parameter reference in this doc to see the many additional capabilities.</w:t>
@@ -1932,21 +1921,39 @@
           <w:rFonts w:ascii="Verdana" w:hAnsi="Verdana"/>
         </w:rPr>
       </w:pPr>
-      <w:bookmarkStart w:id="15" w:name="_Toc475019096"/>
+      <w:bookmarkStart w:id="14" w:name="_Toc475968330"/>
       <w:r>
         <w:rPr>
           <w:rFonts w:ascii="Verdana" w:hAnsi="Verdana"/>
         </w:rPr>
-        <w:t>Building CPH</w:t>
-      </w:r>
-      <w:bookmarkEnd w:id="15"/>
+        <w:t xml:space="preserve">Building </w:t>
+      </w:r>
+      <w:r>
+        <w:rPr>
+          <w:rFonts w:ascii="Verdana" w:hAnsi="Verdana"/>
+        </w:rPr>
+        <w:t>MQ-</w:t>
+      </w:r>
+      <w:r>
+        <w:rPr>
+          <w:rFonts w:ascii="Verdana" w:hAnsi="Verdana"/>
+        </w:rPr>
+        <w:t>CPH</w:t>
+      </w:r>
+      <w:bookmarkEnd w:id="14"/>
     </w:p>
     <w:p>
       <w:pPr>
         <w:pStyle w:val="NormalWeb"/>
       </w:pPr>
       <w:r>
-        <w:t xml:space="preserve">To build CPH on your platform, you need </w:t>
+        <w:t xml:space="preserve">To build </w:t>
+      </w:r>
+      <w:r>
+        <w:t>MQ-</w:t>
+      </w:r>
+      <w:r>
+        <w:t xml:space="preserve">CPH on your platform, you need </w:t>
       </w:r>
       <w:r>
         <w:t xml:space="preserve">to have access to the </w:t>
@@ -1978,7 +1985,13 @@
         <w:pStyle w:val="NormalWeb"/>
       </w:pPr>
       <w:r>
-        <w:t>Just open a command prompt and change directory to the root folder of the CPH source tree and type the command:</w:t>
+        <w:t xml:space="preserve">Just open a command prompt and change directory to the root folder of the </w:t>
+      </w:r>
+      <w:r>
+        <w:t>MQ-</w:t>
+      </w:r>
+      <w:r>
+        <w:t>CPH source tree and type the command:</w:t>
       </w:r>
     </w:p>
     <w:p>
@@ -2006,9 +2019,9 @@
           <w:rFonts w:ascii="Verdana" w:hAnsi="Verdana"/>
         </w:rPr>
       </w:pPr>
-      <w:bookmarkStart w:id="16" w:name="Manual-HowtosettheJavaclasspath"/>
-      <w:bookmarkStart w:id="17" w:name="_Toc475019097"/>
-      <w:bookmarkEnd w:id="16"/>
+      <w:bookmarkStart w:id="15" w:name="Manual-HowtosettheJavaclasspath"/>
+      <w:bookmarkStart w:id="16" w:name="_Toc475968331"/>
+      <w:bookmarkEnd w:id="15"/>
       <w:r>
         <w:rPr>
           <w:rFonts w:ascii="Verdana" w:hAnsi="Verdana"/>
@@ -2021,20 +2034,29 @@
         </w:rPr>
         <w:t>LD_LIBRARY_PATH</w:t>
       </w:r>
-      <w:bookmarkEnd w:id="17"/>
+      <w:bookmarkEnd w:id="16"/>
     </w:p>
     <w:p>
       <w:pPr>
         <w:pStyle w:val="NormalWeb"/>
       </w:pPr>
       <w:r>
-        <w:t>CPH uses MQ client libraries</w:t>
+        <w:t>MQ-CPH</w:t>
+      </w:r>
+      <w:r>
+        <w:t xml:space="preserve"> uses MQ client libraries</w:t>
       </w:r>
       <w:r>
         <w:t xml:space="preserve"> </w:t>
       </w:r>
       <w:r>
-        <w:t>supplied with MQ. You need to tell CPH where these library files are by setting the LD_LIBRARY_PATH environment variable.</w:t>
+        <w:t xml:space="preserve">supplied with MQ. You need to tell </w:t>
+      </w:r>
+      <w:r>
+        <w:t>MQ-CPH</w:t>
+      </w:r>
+      <w:r>
+        <w:t xml:space="preserve"> where these library files are by setting the LD_LIBRARY_PATH environment variable.</w:t>
       </w:r>
     </w:p>
     <w:p>
@@ -2048,7 +2070,10 @@
         <w:t xml:space="preserve">invoking </w:t>
       </w:r>
       <w:r>
-        <w:t>CPH, ensure the LD_LIBRARY_PATH environment variable is set appropriately.</w:t>
+        <w:t>MQ-CPH</w:t>
+      </w:r>
+      <w:r>
+        <w:t>, ensure the LD_LIBRARY_PATH environment variable is set appropriately.</w:t>
       </w:r>
     </w:p>
     <w:p>
@@ -2207,26 +2232,24 @@
           <w:rFonts w:ascii="Verdana" w:hAnsi="Verdana"/>
         </w:rPr>
       </w:pPr>
-      <w:bookmarkStart w:id="18" w:name="Manual-Howtousethebuiltinhelp"/>
-      <w:bookmarkStart w:id="19" w:name="_Toc475019098"/>
-      <w:bookmarkEnd w:id="18"/>
+      <w:bookmarkStart w:id="17" w:name="Manual-Howtousethebuiltinhelp"/>
+      <w:bookmarkStart w:id="18" w:name="_Toc475968332"/>
+      <w:bookmarkEnd w:id="17"/>
       <w:r>
         <w:rPr>
           <w:rFonts w:ascii="Verdana" w:hAnsi="Verdana"/>
         </w:rPr>
         <w:t>How to use the built in help</w:t>
       </w:r>
-      <w:bookmarkEnd w:id="19"/>
+      <w:bookmarkEnd w:id="18"/>
     </w:p>
     <w:p>
       <w:pPr>
         <w:pStyle w:val="NormalWeb"/>
       </w:pPr>
-      <w:proofErr w:type="spellStart"/>
-      <w:r>
-        <w:t>cph</w:t>
-      </w:r>
-      <w:proofErr w:type="spellEnd"/>
+      <w:r>
+        <w:t>MQ-CPH</w:t>
+      </w:r>
       <w:r>
         <w:t xml:space="preserve"> is a very modular tool</w:t>
       </w:r>
@@ -2592,23 +2615,41 @@
           <w:rFonts w:ascii="Verdana" w:hAnsi="Verdana"/>
         </w:rPr>
       </w:pPr>
-      <w:bookmarkStart w:id="20" w:name="Manual-HowtochooseyourJMStestclass"/>
-      <w:bookmarkStart w:id="21" w:name="_Toc475019099"/>
-      <w:bookmarkEnd w:id="20"/>
+      <w:bookmarkStart w:id="19" w:name="Manual-HowtochooseyourJMStestclass"/>
+      <w:bookmarkStart w:id="20" w:name="_Toc475968333"/>
+      <w:bookmarkEnd w:id="19"/>
       <w:r>
         <w:rPr>
           <w:rFonts w:ascii="Verdana" w:hAnsi="Verdana"/>
         </w:rPr>
-        <w:t>How to choose your test class</w:t>
-      </w:r>
-      <w:bookmarkEnd w:id="21"/>
+        <w:t xml:space="preserve">How to choose your test </w:t>
+      </w:r>
+      <w:r>
+        <w:rPr>
+          <w:rFonts w:ascii="Verdana" w:hAnsi="Verdana"/>
+        </w:rPr>
+        <w:t>module</w:t>
+      </w:r>
+      <w:bookmarkEnd w:id="20"/>
     </w:p>
     <w:p>
       <w:pPr>
         <w:pStyle w:val="NormalWeb"/>
       </w:pPr>
       <w:r>
-        <w:t>The tool's operation is defined by the test class being run and there are many selections of test class. Each of the following classes may provide a few additional options to fine tune behaviour. More details can be found in the previous section.</w:t>
+        <w:t>The tool's operat</w:t>
+      </w:r>
+      <w:r>
+        <w:t>ion is defined by the test module</w:t>
+      </w:r>
+      <w:r>
+        <w:t xml:space="preserve"> being run and there are many selections o</w:t>
+      </w:r>
+      <w:r>
+        <w:t>f test module. Each of the following modules</w:t>
+      </w:r>
+      <w:r>
+        <w:t xml:space="preserve"> may provide a few additional options to fine tune behaviour. More details can be found in the previous section.</w:t>
       </w:r>
     </w:p>
     <w:tbl>
@@ -2819,7 +2860,19 @@
               <w:rPr>
                 <w:rFonts w:ascii="Verdana" w:hAnsi="Verdana"/>
               </w:rPr>
-              <w:t xml:space="preserve">Receives messages from a named queue destination. This can be used in conjunction with the Sender class. </w:t>
+              <w:t>Receives messages from a named queue destination. This can be used in c</w:t>
+            </w:r>
+            <w:r>
+              <w:rPr>
+                <w:rFonts w:ascii="Verdana" w:hAnsi="Verdana"/>
+              </w:rPr>
+              <w:t>onjunction with the Sender module</w:t>
+            </w:r>
+            <w:r>
+              <w:rPr>
+                <w:rFonts w:ascii="Verdana" w:hAnsi="Verdana"/>
+              </w:rPr>
+              <w:t xml:space="preserve">. </w:t>
             </w:r>
           </w:p>
         </w:tc>
@@ -3024,7 +3077,19 @@
               <w:rPr>
                 <w:rFonts w:ascii="Verdana" w:hAnsi="Verdana"/>
               </w:rPr>
-              <w:t xml:space="preserve">Waits for a message on a queue then replies to it on another queue. This can be used in conjunction with the Requestor class. </w:t>
+              <w:t>Waits for a message on a queue then replies to it on another queue. This can be used in conj</w:t>
+            </w:r>
+            <w:r>
+              <w:rPr>
+                <w:rFonts w:ascii="Verdana" w:hAnsi="Verdana"/>
+              </w:rPr>
+              <w:t>unction with the Requestor module</w:t>
+            </w:r>
+            <w:r>
+              <w:rPr>
+                <w:rFonts w:ascii="Verdana" w:hAnsi="Verdana"/>
+              </w:rPr>
+              <w:t xml:space="preserve">. </w:t>
             </w:r>
           </w:p>
         </w:tc>
@@ -3148,7 +3213,19 @@
               <w:rPr>
                 <w:rFonts w:ascii="Verdana" w:hAnsi="Verdana"/>
               </w:rPr>
-              <w:t xml:space="preserve">subscribes and receives messages from a named topic. This can be used in conjunction with the Requestor class. </w:t>
+              <w:t>subscribes and receives messages from a named topic. This can be used in conj</w:t>
+            </w:r>
+            <w:r>
+              <w:rPr>
+                <w:rFonts w:ascii="Verdana" w:hAnsi="Verdana"/>
+              </w:rPr>
+              <w:t>unction with the Requestor module</w:t>
+            </w:r>
+            <w:r>
+              <w:rPr>
+                <w:rFonts w:ascii="Verdana" w:hAnsi="Verdana"/>
+              </w:rPr>
+              <w:t xml:space="preserve">. </w:t>
             </w:r>
           </w:p>
         </w:tc>
@@ -3161,16 +3238,16 @@
           <w:rFonts w:ascii="Verdana" w:hAnsi="Verdana"/>
         </w:rPr>
       </w:pPr>
-      <w:bookmarkStart w:id="22" w:name="Manual-HowtousemultipleJMSdestinations"/>
-      <w:bookmarkStart w:id="23" w:name="_Toc475019100"/>
-      <w:bookmarkEnd w:id="22"/>
+      <w:bookmarkStart w:id="21" w:name="Manual-HowtousemultipleJMSdestinations"/>
+      <w:bookmarkStart w:id="22" w:name="_Toc475968334"/>
+      <w:bookmarkEnd w:id="21"/>
       <w:r>
         <w:rPr>
           <w:rFonts w:ascii="Verdana" w:hAnsi="Verdana"/>
         </w:rPr>
         <w:t>How to use multiple destinations</w:t>
       </w:r>
-      <w:bookmarkEnd w:id="23"/>
+      <w:bookmarkEnd w:id="22"/>
     </w:p>
     <w:p>
       <w:pPr>
@@ -3609,10 +3686,10 @@
           <w:szCs w:val="36"/>
         </w:rPr>
       </w:pPr>
-      <w:bookmarkStart w:id="24" w:name="Manual-HowtousethenonJMS%22WebSphereMQcl"/>
-      <w:bookmarkStart w:id="25" w:name="Manual-Exampleinvocations"/>
+      <w:bookmarkStart w:id="23" w:name="Manual-HowtousethenonJMS%22WebSphereMQcl"/>
+      <w:bookmarkStart w:id="24" w:name="Manual-Exampleinvocations"/>
+      <w:bookmarkEnd w:id="23"/>
       <w:bookmarkEnd w:id="24"/>
-      <w:bookmarkEnd w:id="25"/>
       <w:r>
         <w:rPr>
           <w:rFonts w:ascii="Verdana" w:hAnsi="Verdana"/>
@@ -3627,7 +3704,7 @@
           <w:rFonts w:ascii="Verdana" w:hAnsi="Verdana"/>
         </w:rPr>
       </w:pPr>
-      <w:bookmarkStart w:id="26" w:name="_Toc475019101"/>
+      <w:bookmarkStart w:id="25" w:name="_Toc475968335"/>
       <w:r>
         <w:rPr>
           <w:rFonts w:ascii="Verdana" w:hAnsi="Verdana"/>
@@ -3635,7 +3712,7 @@
         <w:lastRenderedPageBreak/>
         <w:t>Example invocations</w:t>
       </w:r>
-      <w:bookmarkEnd w:id="26"/>
+      <w:bookmarkEnd w:id="25"/>
     </w:p>
     <w:p>
       <w:pPr>
@@ -3652,11 +3729,11 @@
           <w:rFonts w:ascii="Verdana" w:hAnsi="Verdana"/>
         </w:rPr>
       </w:pPr>
-      <w:bookmarkStart w:id="27" w:name="Manual-PointtopointusingJNDI"/>
-      <w:bookmarkStart w:id="28" w:name="Manual-PointtopointwithWebSphereMQ"/>
-      <w:bookmarkStart w:id="29" w:name="_Toc475019102"/>
+      <w:bookmarkStart w:id="26" w:name="Manual-PointtopointusingJNDI"/>
+      <w:bookmarkStart w:id="27" w:name="Manual-PointtopointwithWebSphereMQ"/>
+      <w:bookmarkStart w:id="28" w:name="_Toc475968336"/>
+      <w:bookmarkEnd w:id="26"/>
       <w:bookmarkEnd w:id="27"/>
-      <w:bookmarkEnd w:id="28"/>
       <w:r>
         <w:rPr>
           <w:rFonts w:ascii="Verdana" w:hAnsi="Verdana"/>
@@ -3675,7 +3752,7 @@
         </w:rPr>
         <w:t xml:space="preserve"> MQ</w:t>
       </w:r>
-      <w:bookmarkEnd w:id="29"/>
+      <w:bookmarkEnd w:id="28"/>
     </w:p>
     <w:p>
       <w:pPr>
@@ -3689,7 +3766,19 @@
         <w:rPr>
           <w:rFonts w:ascii="Verdana" w:hAnsi="Verdana"/>
         </w:rPr>
-        <w:t xml:space="preserve">Persistent, transacted point-to-point with local bindings. 10 queue-triplets (each queue has 1 sender and 1 receiver) running on queues (QUEUE1..QUEUE10). The number of triplets can varied arbitrarily. A corresponding test with topics simply requires different test class parameters. </w:t>
+        <w:t>Persistent, transacted point-to-point with local bindings. 10 queue-triplets (each queue has 1 sender and 1 receiver) running on queues (QUEUE1..QUEUE10). The number of triplets can varied arbitrarily. A corresponding test with topics simp</w:t>
+      </w:r>
+      <w:r>
+        <w:rPr>
+          <w:rFonts w:ascii="Verdana" w:hAnsi="Verdana"/>
+        </w:rPr>
+        <w:t>ly requires different test module</w:t>
+      </w:r>
+      <w:r>
+        <w:rPr>
+          <w:rFonts w:ascii="Verdana" w:hAnsi="Verdana"/>
+        </w:rPr>
+        <w:t xml:space="preserve"> parameters. </w:t>
       </w:r>
     </w:p>
     <w:p>
@@ -4017,18 +4106,18 @@
           <w:rFonts w:ascii="Verdana" w:hAnsi="Verdana"/>
         </w:rPr>
       </w:pPr>
-      <w:bookmarkStart w:id="30" w:name="Manual-PointtopointwithWebSphereApplicat"/>
-      <w:bookmarkStart w:id="31" w:name="Manual-Publishsubscribe"/>
-      <w:bookmarkStart w:id="32" w:name="_Toc475019103"/>
+      <w:bookmarkStart w:id="29" w:name="Manual-PointtopointwithWebSphereApplicat"/>
+      <w:bookmarkStart w:id="30" w:name="Manual-Publishsubscribe"/>
+      <w:bookmarkStart w:id="31" w:name="_Toc475968337"/>
+      <w:bookmarkEnd w:id="29"/>
       <w:bookmarkEnd w:id="30"/>
-      <w:bookmarkEnd w:id="31"/>
       <w:r>
         <w:rPr>
           <w:rFonts w:ascii="Verdana" w:hAnsi="Verdana"/>
         </w:rPr>
         <w:t>Publish-subscribe</w:t>
       </w:r>
-      <w:bookmarkEnd w:id="32"/>
+      <w:bookmarkEnd w:id="31"/>
     </w:p>
     <w:p>
       <w:pPr>
@@ -4235,13 +4324,13 @@
           <w:rFonts w:ascii="Verdana" w:hAnsi="Verdana"/>
         </w:rPr>
       </w:pPr>
-      <w:bookmarkStart w:id="33" w:name="Manual-WebSphereMQclassesforJava"/>
-      <w:bookmarkStart w:id="34" w:name="Manual-HTTPModule%26nbsp%3B"/>
-      <w:bookmarkStart w:id="35" w:name="Manual-Commandlineparameterreference"/>
-      <w:bookmarkStart w:id="36" w:name="_Toc475019104"/>
+      <w:bookmarkStart w:id="32" w:name="Manual-WebSphereMQclassesforJava"/>
+      <w:bookmarkStart w:id="33" w:name="Manual-HTTPModule%26nbsp%3B"/>
+      <w:bookmarkStart w:id="34" w:name="Manual-Commandlineparameterreference"/>
+      <w:bookmarkStart w:id="35" w:name="_Toc475968338"/>
+      <w:bookmarkEnd w:id="32"/>
       <w:bookmarkEnd w:id="33"/>
       <w:bookmarkEnd w:id="34"/>
-      <w:bookmarkEnd w:id="35"/>
       <w:r>
         <w:rPr>
           <w:rFonts w:ascii="Verdana" w:hAnsi="Verdana"/>
@@ -4261,7 +4350,7 @@
         </w:rPr>
         <w:t xml:space="preserve"> reference</w:t>
       </w:r>
-      <w:bookmarkEnd w:id="36"/>
+      <w:bookmarkEnd w:id="35"/>
     </w:p>
     <w:p>
       <w:pPr>
@@ -4308,8 +4397,8 @@
           <w:rFonts w:ascii="Verdana" w:hAnsi="Verdana"/>
         </w:rPr>
       </w:pPr>
-      <w:bookmarkStart w:id="37" w:name="Manual-com.ibm.uk.hursley.perftools.Conf"/>
-      <w:bookmarkEnd w:id="37"/>
+      <w:bookmarkStart w:id="36" w:name="Manual-com.ibm.uk.hursley.perftools.Conf"/>
+      <w:bookmarkEnd w:id="36"/>
       <w:r>
         <w:rPr>
           <w:rFonts w:ascii="Verdana" w:hAnsi="Verdana"/>
@@ -4833,8 +4922,8 @@
           <w:rFonts w:ascii="Verdana" w:hAnsi="Verdana"/>
         </w:rPr>
       </w:pPr>
-      <w:bookmarkStart w:id="38" w:name="Manual-com.ibm.uk.hursley.perftools.Log"/>
-      <w:bookmarkEnd w:id="38"/>
+      <w:bookmarkStart w:id="37" w:name="Manual-com.ibm.uk.hursley.perftools.Log"/>
+      <w:bookmarkEnd w:id="37"/>
       <w:r>
         <w:rPr>
           <w:rFonts w:ascii="Verdana" w:hAnsi="Verdana"/>
@@ -5215,8 +5304,8 @@
           <w:rFonts w:ascii="Verdana" w:hAnsi="Verdana"/>
         </w:rPr>
       </w:pPr>
-      <w:bookmarkStart w:id="39" w:name="Manual-com.ibm.uk.hursley.perftools.Cont"/>
-      <w:bookmarkEnd w:id="39"/>
+      <w:bookmarkStart w:id="38" w:name="Manual-com.ibm.uk.hursley.perftools.Cont"/>
+      <w:bookmarkEnd w:id="38"/>
       <w:proofErr w:type="spellStart"/>
       <w:r>
         <w:rPr>
@@ -6168,14 +6257,12 @@
               </w:rPr>
               <w:t xml:space="preserve">Setting this to 0 will disable </w:t>
             </w:r>
-            <w:proofErr w:type="spellStart"/>
-            <w:r>
-              <w:rPr>
-                <w:rFonts w:ascii="Verdana" w:hAnsi="Verdana"/>
-              </w:rPr>
-              <w:t>cph</w:t>
-            </w:r>
-            <w:proofErr w:type="spellEnd"/>
+            <w:r>
+              <w:rPr>
+                <w:rFonts w:ascii="Verdana" w:hAnsi="Verdana"/>
+              </w:rPr>
+              <w:t>MQ-CPH</w:t>
+            </w:r>
             <w:r>
               <w:rPr>
                 <w:rFonts w:ascii="Verdana" w:hAnsi="Verdana"/>
@@ -6288,8 +6375,8 @@
           <w:rFonts w:ascii="Verdana" w:hAnsi="Verdana"/>
         </w:rPr>
       </w:pPr>
-      <w:bookmarkStart w:id="40" w:name="Manual-com.ibm.uk.hursley.perftools.Work"/>
-      <w:bookmarkEnd w:id="40"/>
+      <w:bookmarkStart w:id="39" w:name="Manual-com.ibm.uk.hursley.perftools.Work"/>
+      <w:bookmarkEnd w:id="39"/>
       <w:proofErr w:type="spellStart"/>
       <w:r>
         <w:rPr>
@@ -6304,10 +6391,16 @@
         <w:pStyle w:val="NormalWeb"/>
       </w:pPr>
       <w:r>
-        <w:t xml:space="preserve">Base class for all varieties of test. </w:t>
-      </w:r>
-      <w:r>
-        <w:t xml:space="preserve">This class implements a general </w:t>
+        <w:t>Base module</w:t>
+      </w:r>
+      <w:r>
+        <w:t xml:space="preserve"> for all varieties of test. </w:t>
+      </w:r>
+      <w:r>
+        <w:t>This module</w:t>
+      </w:r>
+      <w:r>
+        <w:t xml:space="preserve"> implements a general </w:t>
       </w:r>
       <w:r>
         <w:t>acing</w:t>
@@ -6963,21 +7056,39 @@
               <w:rPr>
                 <w:rFonts w:ascii="Verdana" w:hAnsi="Verdana"/>
               </w:rPr>
-              <w:t xml:space="preserve">Test definition class. This defines the actual type of </w:t>
+              <w:t>Test definition module</w:t>
+            </w:r>
+            <w:r>
+              <w:rPr>
+                <w:rFonts w:ascii="Verdana" w:hAnsi="Verdana"/>
+              </w:rPr>
+              <w:t xml:space="preserve">. This defines the actual type of </w:t>
             </w:r>
             <w:proofErr w:type="spellStart"/>
             <w:r>
               <w:rPr>
                 <w:rFonts w:ascii="Verdana" w:hAnsi="Verdana"/>
               </w:rPr>
-              <w:t>WorkerThreads</w:t>
+              <w:t>WorkerThrea</w:t>
+            </w:r>
+            <w:r>
+              <w:rPr>
+                <w:rFonts w:ascii="Verdana" w:hAnsi="Verdana"/>
+              </w:rPr>
+              <w:t>ds</w:t>
             </w:r>
             <w:proofErr w:type="spellEnd"/>
             <w:r>
               <w:rPr>
                 <w:rFonts w:ascii="Verdana" w:hAnsi="Verdana"/>
               </w:rPr>
-              <w:t xml:space="preserve"> that will be started. Known modules include:</w:t>
+              <w:t xml:space="preserve"> that will be started. M</w:t>
+            </w:r>
+            <w:r>
+              <w:rPr>
+                <w:rFonts w:ascii="Verdana" w:hAnsi="Verdana"/>
+              </w:rPr>
+              <w:t>odules include:</w:t>
             </w:r>
           </w:p>
           <w:p>
@@ -7538,7 +7649,6 @@
               <w:rPr>
                 <w:rFonts w:ascii="Verdana" w:hAnsi="Verdana"/>
               </w:rPr>
-              <w:lastRenderedPageBreak/>
               <w:t xml:space="preserve">If no other destination parameters are set, then nothing will be appended to this. </w:t>
             </w:r>
           </w:p>
@@ -8568,86 +8678,94 @@
               <w:rPr>
                 <w:rFonts w:ascii="Verdana" w:hAnsi="Verdana"/>
               </w:rPr>
-              <w:t xml:space="preserve">Attach a </w:t>
+              <w:t>Get the reply message, using the request</w:t>
+            </w:r>
+            <w:r>
+              <w:rPr>
+                <w:rFonts w:ascii="Verdana" w:hAnsi="Verdana"/>
+              </w:rPr>
+              <w:t xml:space="preserve"> message ID as a correlation ID</w:t>
+            </w:r>
+            <w:r>
+              <w:rPr>
+                <w:rFonts w:ascii="Verdana" w:hAnsi="Verdana"/>
+              </w:rPr>
+              <w:t>.</w:t>
+            </w:r>
+          </w:p>
+          <w:p>
+            <w:pPr>
+              <w:rPr>
+                <w:rFonts w:ascii="Verdana" w:hAnsi="Verdana"/>
+              </w:rPr>
+            </w:pPr>
+            <w:r>
+              <w:rPr>
+                <w:rFonts w:ascii="Verdana" w:hAnsi="Verdana"/>
+              </w:rPr>
+              <w:t>This allows multiple Requesters to work with the sam</w:t>
+            </w:r>
+            <w:r>
+              <w:rPr>
+                <w:rFonts w:ascii="Verdana" w:hAnsi="Verdana"/>
+              </w:rPr>
+              <w:t xml:space="preserve">e output queue concurrently. </w:t>
+            </w:r>
+            <w:r>
+              <w:rPr>
+                <w:rFonts w:ascii="Verdana" w:hAnsi="Verdana"/>
+              </w:rPr>
+              <w:t xml:space="preserve">The </w:t>
             </w:r>
             <w:proofErr w:type="spellStart"/>
             <w:r>
               <w:rPr>
                 <w:rFonts w:ascii="Verdana" w:hAnsi="Verdana"/>
               </w:rPr>
-              <w:t>correlId</w:t>
+              <w:t>correlID</w:t>
             </w:r>
             <w:proofErr w:type="spellEnd"/>
             <w:r>
               <w:rPr>
                 <w:rFonts w:ascii="Verdana" w:hAnsi="Verdana"/>
               </w:rPr>
-              <w:t xml:space="preserve"> to the message and use it to get the same message back.</w:t>
-            </w:r>
-          </w:p>
-          <w:p>
-            <w:pPr>
-              <w:rPr>
-                <w:rFonts w:ascii="Verdana" w:hAnsi="Verdana"/>
-              </w:rPr>
-            </w:pPr>
-            <w:r>
-              <w:rPr>
-                <w:rFonts w:ascii="Verdana" w:hAnsi="Verdana"/>
-              </w:rPr>
-              <w:t xml:space="preserve">This allows multiple </w:t>
-            </w:r>
-            <w:proofErr w:type="spellStart"/>
-            <w:r>
-              <w:rPr>
-                <w:rFonts w:ascii="Verdana" w:hAnsi="Verdana"/>
-              </w:rPr>
-              <w:t>PutGet</w:t>
-            </w:r>
-            <w:proofErr w:type="spellEnd"/>
-            <w:r>
-              <w:rPr>
-                <w:rFonts w:ascii="Verdana" w:hAnsi="Verdana"/>
-              </w:rPr>
-              <w:t xml:space="preserve"> clients to work with</w:t>
-            </w:r>
-            <w:r>
-              <w:rPr>
-                <w:rFonts w:ascii="Verdana" w:hAnsi="Verdana"/>
-              </w:rPr>
-              <w:t xml:space="preserve"> the same queue concurrently. </w:t>
-            </w:r>
-            <w:r>
-              <w:rPr>
-                <w:rFonts w:ascii="Verdana" w:hAnsi="Verdana"/>
-              </w:rPr>
-              <w:t xml:space="preserve">An effort is made to keep the </w:t>
-            </w:r>
-            <w:proofErr w:type="spellStart"/>
-            <w:r>
-              <w:rPr>
-                <w:rFonts w:ascii="Verdana" w:hAnsi="Verdana"/>
-              </w:rPr>
-              <w:t>correlId</w:t>
-            </w:r>
-            <w:proofErr w:type="spellEnd"/>
-            <w:r>
-              <w:rPr>
-                <w:rFonts w:ascii="Verdana" w:hAnsi="Verdana"/>
-              </w:rPr>
-              <w:t xml:space="preserve"> for each instance unique</w:t>
-            </w:r>
-            <w:r>
-              <w:rPr>
-                <w:rFonts w:ascii="Verdana" w:hAnsi="Verdana"/>
-              </w:rPr>
-              <w:t xml:space="preserve">. </w:t>
-            </w:r>
-            <w:r>
-              <w:rPr>
-                <w:rFonts w:ascii="Verdana" w:hAnsi="Verdana"/>
-              </w:rPr>
-              <w:t>This is true by default for historical compatibility.</w:t>
+              <w:t xml:space="preserve"> of the reply is expected to be the same as the automatically-generated</w:t>
+            </w:r>
+            <w:r>
+              <w:rPr>
+                <w:rFonts w:ascii="Verdana" w:hAnsi="Verdana"/>
+              </w:rPr>
+              <w:t xml:space="preserve"> </w:t>
+            </w:r>
+            <w:r>
+              <w:rPr>
+                <w:rFonts w:ascii="Verdana" w:hAnsi="Verdana"/>
+              </w:rPr>
+              <w:t>message ID of the r</w:t>
+            </w:r>
+            <w:r>
+              <w:rPr>
+                <w:rFonts w:ascii="Verdana" w:hAnsi="Verdana"/>
+              </w:rPr>
+              <w:t>equest (-co must be set on the R</w:t>
+            </w:r>
+            <w:r>
+              <w:rPr>
+                <w:rFonts w:ascii="Verdana" w:hAnsi="Verdana"/>
+              </w:rPr>
+              <w:t>espo</w:t>
+            </w:r>
+            <w:r>
+              <w:rPr>
+                <w:rFonts w:ascii="Verdana" w:hAnsi="Verdana"/>
+              </w:rPr>
+              <w:t xml:space="preserve">nders for this to be enforced). </w:t>
+            </w:r>
+            <w:r>
+              <w:rPr>
+                <w:rFonts w:ascii="Verdana" w:hAnsi="Verdana"/>
+              </w:rPr>
+              <w:t>This option is true by default for historical compatibility.</w:t>
             </w:r>
           </w:p>
         </w:tc>
@@ -9333,7 +9451,13 @@
               <w:rPr>
                 <w:rFonts w:ascii="Verdana" w:hAnsi="Verdana"/>
               </w:rPr>
-              <w:t>This option is mainly provided to allow the recovery of the old behaviour of CPH</w:t>
+              <w:t xml:space="preserve">This option is mainly provided to allow the recovery of the old behaviour of </w:t>
+            </w:r>
+            <w:r>
+              <w:rPr>
+                <w:rFonts w:ascii="Verdana" w:hAnsi="Verdana"/>
+              </w:rPr>
+              <w:t>MQ-CPH</w:t>
             </w:r>
             <w:r>
               <w:rPr>
@@ -9442,27 +9566,27 @@
               <w:rPr>
                 <w:rFonts w:ascii="Verdana" w:hAnsi="Verdana"/>
               </w:rPr>
-              <w:t>false</w:t>
-            </w:r>
-          </w:p>
-        </w:tc>
-        <w:tc>
-          <w:tcPr>
-            <w:tcW w:w="0" w:type="auto"/>
-            <w:shd w:val="clear" w:color="auto" w:fill="auto"/>
-            <w:vAlign w:val="center"/>
-          </w:tcPr>
-          <w:p>
-            <w:pPr>
-              <w:rPr>
-                <w:rFonts w:ascii="Verdana" w:hAnsi="Verdana"/>
-              </w:rPr>
-            </w:pPr>
-            <w:r>
-              <w:rPr>
-                <w:rFonts w:ascii="Verdana" w:hAnsi="Verdana"/>
-              </w:rPr>
-              <w:t xml:space="preserve">Attach a </w:t>
+              <w:t>true</w:t>
+            </w:r>
+          </w:p>
+        </w:tc>
+        <w:tc>
+          <w:tcPr>
+            <w:tcW w:w="0" w:type="auto"/>
+            <w:shd w:val="clear" w:color="auto" w:fill="auto"/>
+            <w:vAlign w:val="center"/>
+          </w:tcPr>
+          <w:p>
+            <w:pPr>
+              <w:rPr>
+                <w:rFonts w:ascii="Verdana" w:hAnsi="Verdana"/>
+              </w:rPr>
+            </w:pPr>
+            <w:r>
+              <w:rPr>
+                <w:rFonts w:ascii="Verdana" w:hAnsi="Verdana"/>
+              </w:rPr>
+              <w:t xml:space="preserve">Use the </w:t>
             </w:r>
             <w:proofErr w:type="spellStart"/>
             <w:r>
@@ -9476,39 +9600,94 @@
               <w:rPr>
                 <w:rFonts w:ascii="Verdana" w:hAnsi="Verdana"/>
               </w:rPr>
-              <w:t xml:space="preserve"> to the message and use it to get the same message back.</w:t>
-            </w:r>
-          </w:p>
-          <w:p>
-            <w:pPr>
-              <w:rPr>
-                <w:rFonts w:ascii="Verdana" w:hAnsi="Verdana"/>
-              </w:rPr>
-            </w:pPr>
-            <w:r>
-              <w:rPr>
-                <w:rFonts w:ascii="Verdana" w:hAnsi="Verdana"/>
-              </w:rPr>
-              <w:t>This allows multiple Requesters to work with the same output queue concurrently</w:t>
-            </w:r>
-            <w:r>
-              <w:rPr>
-                <w:rFonts w:ascii="Verdana" w:hAnsi="Verdana"/>
-              </w:rPr>
-              <w:t>.</w:t>
-            </w:r>
-          </w:p>
-          <w:p>
-            <w:pPr>
-              <w:rPr>
-                <w:rFonts w:ascii="Verdana" w:hAnsi="Verdana"/>
-              </w:rPr>
-            </w:pPr>
-            <w:r>
-              <w:rPr>
-                <w:rFonts w:ascii="Verdana" w:hAnsi="Verdana"/>
-              </w:rPr>
-              <w:t>The correlation ID of the reply is expected to be the same as the automatically-generated message ID of the request. This option is true by default for historical compatibility.</w:t>
+              <w:t xml:space="preserve"> of the request message (or </w:t>
+            </w:r>
+            <w:proofErr w:type="spellStart"/>
+            <w:r>
+              <w:rPr>
+                <w:rFonts w:ascii="Verdana" w:hAnsi="Verdana"/>
+              </w:rPr>
+              <w:t>msgId</w:t>
+            </w:r>
+            <w:proofErr w:type="spellEnd"/>
+            <w:r>
+              <w:rPr>
+                <w:rFonts w:ascii="Verdana" w:hAnsi="Verdana"/>
+              </w:rPr>
+              <w:t xml:space="preserve">, if </w:t>
+            </w:r>
+            <w:proofErr w:type="spellStart"/>
+            <w:r>
+              <w:rPr>
+                <w:rFonts w:ascii="Verdana" w:hAnsi="Verdana"/>
+              </w:rPr>
+              <w:t>correlId</w:t>
+            </w:r>
+            <w:proofErr w:type="spellEnd"/>
+            <w:r>
+              <w:rPr>
+                <w:rFonts w:ascii="Verdana" w:hAnsi="Verdana"/>
+              </w:rPr>
+              <w:t xml:space="preserve"> not set) to set the </w:t>
+            </w:r>
+            <w:proofErr w:type="spellStart"/>
+            <w:r>
+              <w:rPr>
+                <w:rFonts w:ascii="Verdana" w:hAnsi="Verdana"/>
+              </w:rPr>
+              <w:t>correlId</w:t>
+            </w:r>
+            <w:proofErr w:type="spellEnd"/>
+            <w:r>
+              <w:rPr>
+                <w:rFonts w:ascii="Verdana" w:hAnsi="Verdana"/>
+              </w:rPr>
+              <w:t xml:space="preserve"> of the reply message.</w:t>
+            </w:r>
+            <w:r>
+              <w:rPr>
+                <w:rFonts w:ascii="Verdana" w:hAnsi="Verdana"/>
+              </w:rPr>
+              <w:t xml:space="preserve"> </w:t>
+            </w:r>
+          </w:p>
+          <w:p>
+            <w:pPr>
+              <w:rPr>
+                <w:rFonts w:ascii="Verdana" w:hAnsi="Verdana"/>
+              </w:rPr>
+            </w:pPr>
+            <w:r>
+              <w:rPr>
+                <w:rFonts w:ascii="Verdana" w:hAnsi="Verdana"/>
+              </w:rPr>
+              <w:t xml:space="preserve">This can be used in conjunction with the same </w:t>
+            </w:r>
+            <w:proofErr w:type="spellStart"/>
+            <w:r>
+              <w:rPr>
+                <w:rFonts w:ascii="Verdana" w:hAnsi="Verdana"/>
+              </w:rPr>
+              <w:t>parm</w:t>
+            </w:r>
+            <w:proofErr w:type="spellEnd"/>
+            <w:r>
+              <w:rPr>
+                <w:rFonts w:ascii="Verdana" w:hAnsi="Verdana"/>
+              </w:rPr>
+              <w:t xml:space="preserve"> on the Re</w:t>
+            </w:r>
+            <w:r>
+              <w:rPr>
+                <w:rFonts w:ascii="Verdana" w:hAnsi="Verdana"/>
+              </w:rPr>
+              <w:t xml:space="preserve">questers, to allow multiple </w:t>
+            </w:r>
+            <w:r>
+              <w:rPr>
+                <w:rFonts w:ascii="Verdana" w:hAnsi="Verdana"/>
+              </w:rPr>
+              <w:t>Requesters to work with the same output queue concurrently. This option is true by default.</w:t>
             </w:r>
           </w:p>
         </w:tc>
@@ -9606,6 +9785,8 @@
             </w:r>
           </w:p>
         </w:tc>
+        <w:bookmarkStart w:id="40" w:name="_GoBack"/>
+        <w:bookmarkEnd w:id="40"/>
       </w:tr>
       <w:tr>
         <w:trPr>
@@ -9884,7 +10065,13 @@
         <w:pStyle w:val="NormalWeb"/>
       </w:pPr>
       <w:r>
-        <w:t>Generic options for MQ messaging worker thread classes.</w:t>
+        <w:t>Generic options for MQ</w:t>
+      </w:r>
+      <w:r>
+        <w:t xml:space="preserve"> messaging worker thread modules</w:t>
+      </w:r>
+      <w:r>
+        <w:t>.</w:t>
       </w:r>
     </w:p>
     <w:tbl>
@@ -10083,7 +10270,13 @@
               <w:rPr>
                 <w:rFonts w:ascii="Verdana" w:hAnsi="Verdana"/>
               </w:rPr>
-              <w:t>to test classes which only normally perform a single operation (s</w:t>
+              <w:t>to test modules</w:t>
+            </w:r>
+            <w:r>
+              <w:rPr>
+                <w:rFonts w:ascii="Verdana" w:hAnsi="Verdana"/>
+              </w:rPr>
+              <w:t xml:space="preserve"> which only normally perform a single operation (s</w:t>
             </w:r>
             <w:r>
               <w:rPr>
@@ -12848,7 +13041,7 @@
           <w:rFonts w:ascii="Verdana" w:hAnsi="Verdana"/>
         </w:rPr>
       </w:pPr>
-      <w:bookmarkStart w:id="44" w:name="_Toc475019105"/>
+      <w:bookmarkStart w:id="44" w:name="_Toc475968339"/>
       <w:r>
         <w:rPr>
           <w:rFonts w:ascii="Verdana" w:hAnsi="Verdana"/>
@@ -13009,7 +13202,7 @@
         </w:rPr>
       </w:pPr>
       <w:bookmarkStart w:id="45" w:name="Manual-Requestinghelp"/>
-      <w:bookmarkStart w:id="46" w:name="_Toc475019106"/>
+      <w:bookmarkStart w:id="46" w:name="_Toc475968340"/>
       <w:bookmarkEnd w:id="45"/>
       <w:r>
         <w:rPr>
@@ -13108,7 +13301,7 @@
         </w:rPr>
       </w:pPr>
       <w:bookmarkStart w:id="47" w:name="Manual-Acknowledgements"/>
-      <w:bookmarkStart w:id="48" w:name="_Toc475019107"/>
+      <w:bookmarkStart w:id="48" w:name="_Toc475968341"/>
       <w:bookmarkEnd w:id="47"/>
       <w:r>
         <w:rPr>
@@ -13145,7 +13338,7 @@
         </w:rPr>
       </w:pPr>
       <w:bookmarkStart w:id="49" w:name="Manual-Feedback"/>
-      <w:bookmarkStart w:id="50" w:name="_Toc475019108"/>
+      <w:bookmarkStart w:id="50" w:name="_Toc475968342"/>
       <w:bookmarkEnd w:id="49"/>
       <w:r>
         <w:rPr>
@@ -13191,7 +13384,7 @@
 </file>
 
 <file path=word/endnotes.xml><?xml version="1.0" encoding="utf-8"?>
-<w:endnotes xmlns:wpc="http://schemas.microsoft.com/office/word/2010/wordprocessingCanvas" xmlns:cx="http://schemas.microsoft.com/office/drawing/2014/chartex" xmlns:cx1="http://schemas.microsoft.com/office/drawing/2015/9/8/chartex" xmlns:cx2="http://schemas.microsoft.com/office/drawing/2015/10/21/chartex" xmlns:cx3="http://schemas.microsoft.com/office/drawing/2016/5/9/chartex" xmlns:cx4="http://schemas.microsoft.com/office/drawing/2016/5/10/chartex" xmlns:cx5="http://schemas.microsoft.com/office/drawing/2016/5/11/chartex" xmlns:mc="http://schemas.openxmlformats.org/markup-compatibility/2006" xmlns:o="urn:schemas-microsoft-com:office:office" xmlns:r="http://schemas.openxmlformats.org/officeDocument/2006/relationships" xmlns:m="http://schemas.openxmlformats.org/officeDocument/2006/math" xmlns:v="urn:schemas-microsoft-com:vml" xmlns:wp14="http://schemas.microsoft.com/office/word/2010/wordprocessingDrawing" xmlns:wp="http://schemas.openxmlformats.org/drawingml/2006/wordprocessingDrawing" xmlns:w10="urn:schemas-microsoft-com:office:word" xmlns:w="http://schemas.openxmlformats.org/wordprocessingml/2006/main" xmlns:w14="http://schemas.microsoft.com/office/word/2010/wordml" xmlns:w15="http://schemas.microsoft.com/office/word/2012/wordml" xmlns:w16se="http://schemas.microsoft.com/office/word/2015/wordml/symex" xmlns:wpg="http://schemas.microsoft.com/office/word/2010/wordprocessingGroup" xmlns:wpi="http://schemas.microsoft.com/office/word/2010/wordprocessingInk" xmlns:wne="http://schemas.microsoft.com/office/word/2006/wordml" xmlns:wps="http://schemas.microsoft.com/office/word/2010/wordprocessingShape" mc:Ignorable="w14 w15 w16se wp14">
+<w:endnotes xmlns:wpc="http://schemas.microsoft.com/office/word/2010/wordprocessingCanvas" xmlns:mo="http://schemas.microsoft.com/office/mac/office/2008/main" xmlns:mc="http://schemas.openxmlformats.org/markup-compatibility/2006" xmlns:mv="urn:schemas-microsoft-com:mac:vml" xmlns:o="urn:schemas-microsoft-com:office:office" xmlns:r="http://schemas.openxmlformats.org/officeDocument/2006/relationships" xmlns:m="http://schemas.openxmlformats.org/officeDocument/2006/math" xmlns:v="urn:schemas-microsoft-com:vml" xmlns:wp14="http://schemas.microsoft.com/office/word/2010/wordprocessingDrawing" xmlns:wp="http://schemas.openxmlformats.org/drawingml/2006/wordprocessingDrawing" xmlns:w10="urn:schemas-microsoft-com:office:word" xmlns:w="http://schemas.openxmlformats.org/wordprocessingml/2006/main" xmlns:w14="http://schemas.microsoft.com/office/word/2010/wordml" xmlns:w15="http://schemas.microsoft.com/office/word/2012/wordml" xmlns:wpg="http://schemas.microsoft.com/office/word/2010/wordprocessingGroup" xmlns:wpi="http://schemas.microsoft.com/office/word/2010/wordprocessingInk" xmlns:wne="http://schemas.microsoft.com/office/word/2006/wordml" xmlns:wps="http://schemas.microsoft.com/office/word/2010/wordprocessingShape" mc:Ignorable="w14 w15 wp14">
   <w:endnote w:type="separator" w:id="-1">
     <w:p>
       <w:r>
@@ -13210,7 +13403,7 @@
 </file>
 
 <file path=word/footer1.xml><?xml version="1.0" encoding="utf-8"?>
-<w:ftr xmlns:wpc="http://schemas.microsoft.com/office/word/2010/wordprocessingCanvas" xmlns:cx="http://schemas.microsoft.com/office/drawing/2014/chartex" xmlns:cx1="http://schemas.microsoft.com/office/drawing/2015/9/8/chartex" xmlns:cx2="http://schemas.microsoft.com/office/drawing/2015/10/21/chartex" xmlns:cx3="http://schemas.microsoft.com/office/drawing/2016/5/9/chartex" xmlns:cx4="http://schemas.microsoft.com/office/drawing/2016/5/10/chartex" xmlns:cx5="http://schemas.microsoft.com/office/drawing/2016/5/11/chartex" xmlns:mc="http://schemas.openxmlformats.org/markup-compatibility/2006" xmlns:o="urn:schemas-microsoft-com:office:office" xmlns:r="http://schemas.openxmlformats.org/officeDocument/2006/relationships" xmlns:m="http://schemas.openxmlformats.org/officeDocument/2006/math" xmlns:v="urn:schemas-microsoft-com:vml" xmlns:wp14="http://schemas.microsoft.com/office/word/2010/wordprocessingDrawing" xmlns:wp="http://schemas.openxmlformats.org/drawingml/2006/wordprocessingDrawing" xmlns:w10="urn:schemas-microsoft-com:office:word" xmlns:w="http://schemas.openxmlformats.org/wordprocessingml/2006/main" xmlns:w14="http://schemas.microsoft.com/office/word/2010/wordml" xmlns:w15="http://schemas.microsoft.com/office/word/2012/wordml" xmlns:w16se="http://schemas.microsoft.com/office/word/2015/wordml/symex" xmlns:wpg="http://schemas.microsoft.com/office/word/2010/wordprocessingGroup" xmlns:wpi="http://schemas.microsoft.com/office/word/2010/wordprocessingInk" xmlns:wne="http://schemas.microsoft.com/office/word/2006/wordml" xmlns:wps="http://schemas.microsoft.com/office/word/2010/wordprocessingShape" mc:Ignorable="w14 w15 w16se wp14">
+<w:ftr xmlns:wpc="http://schemas.microsoft.com/office/word/2010/wordprocessingCanvas" xmlns:mo="http://schemas.microsoft.com/office/mac/office/2008/main" xmlns:mc="http://schemas.openxmlformats.org/markup-compatibility/2006" xmlns:mv="urn:schemas-microsoft-com:mac:vml" xmlns:o="urn:schemas-microsoft-com:office:office" xmlns:r="http://schemas.openxmlformats.org/officeDocument/2006/relationships" xmlns:m="http://schemas.openxmlformats.org/officeDocument/2006/math" xmlns:v="urn:schemas-microsoft-com:vml" xmlns:wp14="http://schemas.microsoft.com/office/word/2010/wordprocessingDrawing" xmlns:wp="http://schemas.openxmlformats.org/drawingml/2006/wordprocessingDrawing" xmlns:w10="urn:schemas-microsoft-com:office:word" xmlns:w="http://schemas.openxmlformats.org/wordprocessingml/2006/main" xmlns:w14="http://schemas.microsoft.com/office/word/2010/wordml" xmlns:w15="http://schemas.microsoft.com/office/word/2012/wordml" xmlns:wpg="http://schemas.microsoft.com/office/word/2010/wordprocessingGroup" xmlns:wpi="http://schemas.microsoft.com/office/word/2010/wordprocessingInk" xmlns:wne="http://schemas.microsoft.com/office/word/2006/wordml" xmlns:wps="http://schemas.microsoft.com/office/word/2010/wordprocessingShape" mc:Ignorable="w14 w15 wp14">
   <w:p>
     <w:pPr>
       <w:pStyle w:val="Footer"/>
@@ -13220,7 +13413,7 @@
 </file>
 
 <file path=word/footer2.xml><?xml version="1.0" encoding="utf-8"?>
-<w:ftr xmlns:wpc="http://schemas.microsoft.com/office/word/2010/wordprocessingCanvas" xmlns:cx="http://schemas.microsoft.com/office/drawing/2014/chartex" xmlns:cx1="http://schemas.microsoft.com/office/drawing/2015/9/8/chartex" xmlns:cx2="http://schemas.microsoft.com/office/drawing/2015/10/21/chartex" xmlns:cx3="http://schemas.microsoft.com/office/drawing/2016/5/9/chartex" xmlns:cx4="http://schemas.microsoft.com/office/drawing/2016/5/10/chartex" xmlns:cx5="http://schemas.microsoft.com/office/drawing/2016/5/11/chartex" xmlns:mc="http://schemas.openxmlformats.org/markup-compatibility/2006" xmlns:o="urn:schemas-microsoft-com:office:office" xmlns:r="http://schemas.openxmlformats.org/officeDocument/2006/relationships" xmlns:m="http://schemas.openxmlformats.org/officeDocument/2006/math" xmlns:v="urn:schemas-microsoft-com:vml" xmlns:wp14="http://schemas.microsoft.com/office/word/2010/wordprocessingDrawing" xmlns:wp="http://schemas.openxmlformats.org/drawingml/2006/wordprocessingDrawing" xmlns:w10="urn:schemas-microsoft-com:office:word" xmlns:w="http://schemas.openxmlformats.org/wordprocessingml/2006/main" xmlns:w14="http://schemas.microsoft.com/office/word/2010/wordml" xmlns:w15="http://schemas.microsoft.com/office/word/2012/wordml" xmlns:w16se="http://schemas.microsoft.com/office/word/2015/wordml/symex" xmlns:wpg="http://schemas.microsoft.com/office/word/2010/wordprocessingGroup" xmlns:wpi="http://schemas.microsoft.com/office/word/2010/wordprocessingInk" xmlns:wne="http://schemas.microsoft.com/office/word/2006/wordml" xmlns:wps="http://schemas.microsoft.com/office/word/2010/wordprocessingShape" mc:Ignorable="w14 w15 w16se wp14">
+<w:ftr xmlns:wpc="http://schemas.microsoft.com/office/word/2010/wordprocessingCanvas" xmlns:mo="http://schemas.microsoft.com/office/mac/office/2008/main" xmlns:mc="http://schemas.openxmlformats.org/markup-compatibility/2006" xmlns:mv="urn:schemas-microsoft-com:mac:vml" xmlns:o="urn:schemas-microsoft-com:office:office" xmlns:r="http://schemas.openxmlformats.org/officeDocument/2006/relationships" xmlns:m="http://schemas.openxmlformats.org/officeDocument/2006/math" xmlns:v="urn:schemas-microsoft-com:vml" xmlns:wp14="http://schemas.microsoft.com/office/word/2010/wordprocessingDrawing" xmlns:wp="http://schemas.openxmlformats.org/drawingml/2006/wordprocessingDrawing" xmlns:w10="urn:schemas-microsoft-com:office:word" xmlns:w="http://schemas.openxmlformats.org/wordprocessingml/2006/main" xmlns:w14="http://schemas.microsoft.com/office/word/2010/wordml" xmlns:w15="http://schemas.microsoft.com/office/word/2012/wordml" xmlns:wpg="http://schemas.microsoft.com/office/word/2010/wordprocessingGroup" xmlns:wpi="http://schemas.microsoft.com/office/word/2010/wordprocessingInk" xmlns:wne="http://schemas.microsoft.com/office/word/2006/wordml" xmlns:wps="http://schemas.microsoft.com/office/word/2010/wordprocessingShape" mc:Ignorable="w14 w15 wp14">
   <w:p>
     <w:pPr>
       <w:pStyle w:val="Footer"/>
@@ -13230,7 +13423,7 @@
 </file>
 
 <file path=word/footer3.xml><?xml version="1.0" encoding="utf-8"?>
-<w:ftr xmlns:wpc="http://schemas.microsoft.com/office/word/2010/wordprocessingCanvas" xmlns:cx="http://schemas.microsoft.com/office/drawing/2014/chartex" xmlns:cx1="http://schemas.microsoft.com/office/drawing/2015/9/8/chartex" xmlns:cx2="http://schemas.microsoft.com/office/drawing/2015/10/21/chartex" xmlns:cx3="http://schemas.microsoft.com/office/drawing/2016/5/9/chartex" xmlns:cx4="http://schemas.microsoft.com/office/drawing/2016/5/10/chartex" xmlns:cx5="http://schemas.microsoft.com/office/drawing/2016/5/11/chartex" xmlns:mc="http://schemas.openxmlformats.org/markup-compatibility/2006" xmlns:o="urn:schemas-microsoft-com:office:office" xmlns:r="http://schemas.openxmlformats.org/officeDocument/2006/relationships" xmlns:m="http://schemas.openxmlformats.org/officeDocument/2006/math" xmlns:v="urn:schemas-microsoft-com:vml" xmlns:wp14="http://schemas.microsoft.com/office/word/2010/wordprocessingDrawing" xmlns:wp="http://schemas.openxmlformats.org/drawingml/2006/wordprocessingDrawing" xmlns:w10="urn:schemas-microsoft-com:office:word" xmlns:w="http://schemas.openxmlformats.org/wordprocessingml/2006/main" xmlns:w14="http://schemas.microsoft.com/office/word/2010/wordml" xmlns:w15="http://schemas.microsoft.com/office/word/2012/wordml" xmlns:w16se="http://schemas.microsoft.com/office/word/2015/wordml/symex" xmlns:wpg="http://schemas.microsoft.com/office/word/2010/wordprocessingGroup" xmlns:wpi="http://schemas.microsoft.com/office/word/2010/wordprocessingInk" xmlns:wne="http://schemas.microsoft.com/office/word/2006/wordml" xmlns:wps="http://schemas.microsoft.com/office/word/2010/wordprocessingShape" mc:Ignorable="w14 w15 w16se wp14">
+<w:ftr xmlns:wpc="http://schemas.microsoft.com/office/word/2010/wordprocessingCanvas" xmlns:mo="http://schemas.microsoft.com/office/mac/office/2008/main" xmlns:mc="http://schemas.openxmlformats.org/markup-compatibility/2006" xmlns:mv="urn:schemas-microsoft-com:mac:vml" xmlns:o="urn:schemas-microsoft-com:office:office" xmlns:r="http://schemas.openxmlformats.org/officeDocument/2006/relationships" xmlns:m="http://schemas.openxmlformats.org/officeDocument/2006/math" xmlns:v="urn:schemas-microsoft-com:vml" xmlns:wp14="http://schemas.microsoft.com/office/word/2010/wordprocessingDrawing" xmlns:wp="http://schemas.openxmlformats.org/drawingml/2006/wordprocessingDrawing" xmlns:w10="urn:schemas-microsoft-com:office:word" xmlns:w="http://schemas.openxmlformats.org/wordprocessingml/2006/main" xmlns:w14="http://schemas.microsoft.com/office/word/2010/wordml" xmlns:w15="http://schemas.microsoft.com/office/word/2012/wordml" xmlns:wpg="http://schemas.microsoft.com/office/word/2010/wordprocessingGroup" xmlns:wpi="http://schemas.microsoft.com/office/word/2010/wordprocessingInk" xmlns:wne="http://schemas.microsoft.com/office/word/2006/wordml" xmlns:wps="http://schemas.microsoft.com/office/word/2010/wordprocessingShape" mc:Ignorable="w14 w15 wp14">
   <w:p>
     <w:pPr>
       <w:pStyle w:val="Footer"/>
@@ -13240,7 +13433,7 @@
 </file>
 
 <file path=word/footnotes.xml><?xml version="1.0" encoding="utf-8"?>
-<w:footnotes xmlns:wpc="http://schemas.microsoft.com/office/word/2010/wordprocessingCanvas" xmlns:cx="http://schemas.microsoft.com/office/drawing/2014/chartex" xmlns:cx1="http://schemas.microsoft.com/office/drawing/2015/9/8/chartex" xmlns:cx2="http://schemas.microsoft.com/office/drawing/2015/10/21/chartex" xmlns:cx3="http://schemas.microsoft.com/office/drawing/2016/5/9/chartex" xmlns:cx4="http://schemas.microsoft.com/office/drawing/2016/5/10/chartex" xmlns:cx5="http://schemas.microsoft.com/office/drawing/2016/5/11/chartex" xmlns:mc="http://schemas.openxmlformats.org/markup-compatibility/2006" xmlns:o="urn:schemas-microsoft-com:office:office" xmlns:r="http://schemas.openxmlformats.org/officeDocument/2006/relationships" xmlns:m="http://schemas.openxmlformats.org/officeDocument/2006/math" xmlns:v="urn:schemas-microsoft-com:vml" xmlns:wp14="http://schemas.microsoft.com/office/word/2010/wordprocessingDrawing" xmlns:wp="http://schemas.openxmlformats.org/drawingml/2006/wordprocessingDrawing" xmlns:w10="urn:schemas-microsoft-com:office:word" xmlns:w="http://schemas.openxmlformats.org/wordprocessingml/2006/main" xmlns:w14="http://schemas.microsoft.com/office/word/2010/wordml" xmlns:w15="http://schemas.microsoft.com/office/word/2012/wordml" xmlns:w16se="http://schemas.microsoft.com/office/word/2015/wordml/symex" xmlns:wpg="http://schemas.microsoft.com/office/word/2010/wordprocessingGroup" xmlns:wpi="http://schemas.microsoft.com/office/word/2010/wordprocessingInk" xmlns:wne="http://schemas.microsoft.com/office/word/2006/wordml" xmlns:wps="http://schemas.microsoft.com/office/word/2010/wordprocessingShape" mc:Ignorable="w14 w15 w16se wp14">
+<w:footnotes xmlns:wpc="http://schemas.microsoft.com/office/word/2010/wordprocessingCanvas" xmlns:mo="http://schemas.microsoft.com/office/mac/office/2008/main" xmlns:mc="http://schemas.openxmlformats.org/markup-compatibility/2006" xmlns:mv="urn:schemas-microsoft-com:mac:vml" xmlns:o="urn:schemas-microsoft-com:office:office" xmlns:r="http://schemas.openxmlformats.org/officeDocument/2006/relationships" xmlns:m="http://schemas.openxmlformats.org/officeDocument/2006/math" xmlns:v="urn:schemas-microsoft-com:vml" xmlns:wp14="http://schemas.microsoft.com/office/word/2010/wordprocessingDrawing" xmlns:wp="http://schemas.openxmlformats.org/drawingml/2006/wordprocessingDrawing" xmlns:w10="urn:schemas-microsoft-com:office:word" xmlns:w="http://schemas.openxmlformats.org/wordprocessingml/2006/main" xmlns:w14="http://schemas.microsoft.com/office/word/2010/wordml" xmlns:w15="http://schemas.microsoft.com/office/word/2012/wordml" xmlns:wpg="http://schemas.microsoft.com/office/word/2010/wordprocessingGroup" xmlns:wpi="http://schemas.microsoft.com/office/word/2010/wordprocessingInk" xmlns:wne="http://schemas.microsoft.com/office/word/2006/wordml" xmlns:wps="http://schemas.microsoft.com/office/word/2010/wordprocessingShape" mc:Ignorable="w14 w15 wp14">
   <w:footnote w:type="separator" w:id="-1">
     <w:p>
       <w:r>
@@ -13259,7 +13452,7 @@
 </file>
 
 <file path=word/header1.xml><?xml version="1.0" encoding="utf-8"?>
-<w:hdr xmlns:wpc="http://schemas.microsoft.com/office/word/2010/wordprocessingCanvas" xmlns:cx="http://schemas.microsoft.com/office/drawing/2014/chartex" xmlns:cx1="http://schemas.microsoft.com/office/drawing/2015/9/8/chartex" xmlns:cx2="http://schemas.microsoft.com/office/drawing/2015/10/21/chartex" xmlns:cx3="http://schemas.microsoft.com/office/drawing/2016/5/9/chartex" xmlns:cx4="http://schemas.microsoft.com/office/drawing/2016/5/10/chartex" xmlns:cx5="http://schemas.microsoft.com/office/drawing/2016/5/11/chartex" xmlns:mc="http://schemas.openxmlformats.org/markup-compatibility/2006" xmlns:o="urn:schemas-microsoft-com:office:office" xmlns:r="http://schemas.openxmlformats.org/officeDocument/2006/relationships" xmlns:m="http://schemas.openxmlformats.org/officeDocument/2006/math" xmlns:v="urn:schemas-microsoft-com:vml" xmlns:wp14="http://schemas.microsoft.com/office/word/2010/wordprocessingDrawing" xmlns:wp="http://schemas.openxmlformats.org/drawingml/2006/wordprocessingDrawing" xmlns:w10="urn:schemas-microsoft-com:office:word" xmlns:w="http://schemas.openxmlformats.org/wordprocessingml/2006/main" xmlns:w14="http://schemas.microsoft.com/office/word/2010/wordml" xmlns:w15="http://schemas.microsoft.com/office/word/2012/wordml" xmlns:w16se="http://schemas.microsoft.com/office/word/2015/wordml/symex" xmlns:wpg="http://schemas.microsoft.com/office/word/2010/wordprocessingGroup" xmlns:wpi="http://schemas.microsoft.com/office/word/2010/wordprocessingInk" xmlns:wne="http://schemas.microsoft.com/office/word/2006/wordml" xmlns:wps="http://schemas.microsoft.com/office/word/2010/wordprocessingShape" mc:Ignorable="w14 w15 w16se wp14">
+<w:hdr xmlns:wpc="http://schemas.microsoft.com/office/word/2010/wordprocessingCanvas" xmlns:mo="http://schemas.microsoft.com/office/mac/office/2008/main" xmlns:mc="http://schemas.openxmlformats.org/markup-compatibility/2006" xmlns:mv="urn:schemas-microsoft-com:mac:vml" xmlns:o="urn:schemas-microsoft-com:office:office" xmlns:r="http://schemas.openxmlformats.org/officeDocument/2006/relationships" xmlns:m="http://schemas.openxmlformats.org/officeDocument/2006/math" xmlns:v="urn:schemas-microsoft-com:vml" xmlns:wp14="http://schemas.microsoft.com/office/word/2010/wordprocessingDrawing" xmlns:wp="http://schemas.openxmlformats.org/drawingml/2006/wordprocessingDrawing" xmlns:w10="urn:schemas-microsoft-com:office:word" xmlns:w="http://schemas.openxmlformats.org/wordprocessingml/2006/main" xmlns:w14="http://schemas.microsoft.com/office/word/2010/wordml" xmlns:w15="http://schemas.microsoft.com/office/word/2012/wordml" xmlns:wpg="http://schemas.microsoft.com/office/word/2010/wordprocessingGroup" xmlns:wpi="http://schemas.microsoft.com/office/word/2010/wordprocessingInk" xmlns:wne="http://schemas.microsoft.com/office/word/2006/wordml" xmlns:wps="http://schemas.microsoft.com/office/word/2010/wordprocessingShape" mc:Ignorable="w14 w15 wp14">
   <w:p>
     <w:pPr>
       <w:pStyle w:val="Header"/>
@@ -13269,7 +13462,7 @@
 </file>
 
 <file path=word/header2.xml><?xml version="1.0" encoding="utf-8"?>
-<w:hdr xmlns:wpc="http://schemas.microsoft.com/office/word/2010/wordprocessingCanvas" xmlns:cx="http://schemas.microsoft.com/office/drawing/2014/chartex" xmlns:cx1="http://schemas.microsoft.com/office/drawing/2015/9/8/chartex" xmlns:cx2="http://schemas.microsoft.com/office/drawing/2015/10/21/chartex" xmlns:cx3="http://schemas.microsoft.com/office/drawing/2016/5/9/chartex" xmlns:cx4="http://schemas.microsoft.com/office/drawing/2016/5/10/chartex" xmlns:cx5="http://schemas.microsoft.com/office/drawing/2016/5/11/chartex" xmlns:mc="http://schemas.openxmlformats.org/markup-compatibility/2006" xmlns:o="urn:schemas-microsoft-com:office:office" xmlns:r="http://schemas.openxmlformats.org/officeDocument/2006/relationships" xmlns:m="http://schemas.openxmlformats.org/officeDocument/2006/math" xmlns:v="urn:schemas-microsoft-com:vml" xmlns:wp14="http://schemas.microsoft.com/office/word/2010/wordprocessingDrawing" xmlns:wp="http://schemas.openxmlformats.org/drawingml/2006/wordprocessingDrawing" xmlns:w10="urn:schemas-microsoft-com:office:word" xmlns:w="http://schemas.openxmlformats.org/wordprocessingml/2006/main" xmlns:w14="http://schemas.microsoft.com/office/word/2010/wordml" xmlns:w15="http://schemas.microsoft.com/office/word/2012/wordml" xmlns:w16se="http://schemas.microsoft.com/office/word/2015/wordml/symex" xmlns:wpg="http://schemas.microsoft.com/office/word/2010/wordprocessingGroup" xmlns:wpi="http://schemas.microsoft.com/office/word/2010/wordprocessingInk" xmlns:wne="http://schemas.microsoft.com/office/word/2006/wordml" xmlns:wps="http://schemas.microsoft.com/office/word/2010/wordprocessingShape" mc:Ignorable="w14 w15 w16se wp14">
+<w:hdr xmlns:wpc="http://schemas.microsoft.com/office/word/2010/wordprocessingCanvas" xmlns:mo="http://schemas.microsoft.com/office/mac/office/2008/main" xmlns:mc="http://schemas.openxmlformats.org/markup-compatibility/2006" xmlns:mv="urn:schemas-microsoft-com:mac:vml" xmlns:o="urn:schemas-microsoft-com:office:office" xmlns:r="http://schemas.openxmlformats.org/officeDocument/2006/relationships" xmlns:m="http://schemas.openxmlformats.org/officeDocument/2006/math" xmlns:v="urn:schemas-microsoft-com:vml" xmlns:wp14="http://schemas.microsoft.com/office/word/2010/wordprocessingDrawing" xmlns:wp="http://schemas.openxmlformats.org/drawingml/2006/wordprocessingDrawing" xmlns:w10="urn:schemas-microsoft-com:office:word" xmlns:w="http://schemas.openxmlformats.org/wordprocessingml/2006/main" xmlns:w14="http://schemas.microsoft.com/office/word/2010/wordml" xmlns:w15="http://schemas.microsoft.com/office/word/2012/wordml" xmlns:wpg="http://schemas.microsoft.com/office/word/2010/wordprocessingGroup" xmlns:wpi="http://schemas.microsoft.com/office/word/2010/wordprocessingInk" xmlns:wne="http://schemas.microsoft.com/office/word/2006/wordml" xmlns:wps="http://schemas.microsoft.com/office/word/2010/wordprocessingShape" mc:Ignorable="w14 w15 wp14">
   <w:p>
     <w:pPr>
       <w:pStyle w:val="Header"/>
@@ -13279,7 +13472,7 @@
 </file>
 
 <file path=word/header3.xml><?xml version="1.0" encoding="utf-8"?>
-<w:hdr xmlns:wpc="http://schemas.microsoft.com/office/word/2010/wordprocessingCanvas" xmlns:cx="http://schemas.microsoft.com/office/drawing/2014/chartex" xmlns:cx1="http://schemas.microsoft.com/office/drawing/2015/9/8/chartex" xmlns:cx2="http://schemas.microsoft.com/office/drawing/2015/10/21/chartex" xmlns:cx3="http://schemas.microsoft.com/office/drawing/2016/5/9/chartex" xmlns:cx4="http://schemas.microsoft.com/office/drawing/2016/5/10/chartex" xmlns:cx5="http://schemas.microsoft.com/office/drawing/2016/5/11/chartex" xmlns:mc="http://schemas.openxmlformats.org/markup-compatibility/2006" xmlns:o="urn:schemas-microsoft-com:office:office" xmlns:r="http://schemas.openxmlformats.org/officeDocument/2006/relationships" xmlns:m="http://schemas.openxmlformats.org/officeDocument/2006/math" xmlns:v="urn:schemas-microsoft-com:vml" xmlns:wp14="http://schemas.microsoft.com/office/word/2010/wordprocessingDrawing" xmlns:wp="http://schemas.openxmlformats.org/drawingml/2006/wordprocessingDrawing" xmlns:w10="urn:schemas-microsoft-com:office:word" xmlns:w="http://schemas.openxmlformats.org/wordprocessingml/2006/main" xmlns:w14="http://schemas.microsoft.com/office/word/2010/wordml" xmlns:w15="http://schemas.microsoft.com/office/word/2012/wordml" xmlns:w16se="http://schemas.microsoft.com/office/word/2015/wordml/symex" xmlns:wpg="http://schemas.microsoft.com/office/word/2010/wordprocessingGroup" xmlns:wpi="http://schemas.microsoft.com/office/word/2010/wordprocessingInk" xmlns:wne="http://schemas.microsoft.com/office/word/2006/wordml" xmlns:wps="http://schemas.microsoft.com/office/word/2010/wordprocessingShape" mc:Ignorable="w14 w15 w16se wp14">
+<w:hdr xmlns:wpc="http://schemas.microsoft.com/office/word/2010/wordprocessingCanvas" xmlns:mo="http://schemas.microsoft.com/office/mac/office/2008/main" xmlns:mc="http://schemas.openxmlformats.org/markup-compatibility/2006" xmlns:mv="urn:schemas-microsoft-com:mac:vml" xmlns:o="urn:schemas-microsoft-com:office:office" xmlns:r="http://schemas.openxmlformats.org/officeDocument/2006/relationships" xmlns:m="http://schemas.openxmlformats.org/officeDocument/2006/math" xmlns:v="urn:schemas-microsoft-com:vml" xmlns:wp14="http://schemas.microsoft.com/office/word/2010/wordprocessingDrawing" xmlns:wp="http://schemas.openxmlformats.org/drawingml/2006/wordprocessingDrawing" xmlns:w10="urn:schemas-microsoft-com:office:word" xmlns:w="http://schemas.openxmlformats.org/wordprocessingml/2006/main" xmlns:w14="http://schemas.microsoft.com/office/word/2010/wordml" xmlns:w15="http://schemas.microsoft.com/office/word/2012/wordml" xmlns:wpg="http://schemas.microsoft.com/office/word/2010/wordprocessingGroup" xmlns:wpi="http://schemas.microsoft.com/office/word/2010/wordprocessingInk" xmlns:wne="http://schemas.microsoft.com/office/word/2006/wordml" xmlns:wps="http://schemas.microsoft.com/office/word/2010/wordprocessingShape" mc:Ignorable="w14 w15 wp14">
   <w:p>
     <w:pPr>
       <w:pStyle w:val="Header"/>
@@ -13289,8 +13482,8 @@
 </file>
 
 <file path=word/numbering.xml><?xml version="1.0" encoding="utf-8"?>
-<w:numbering xmlns:wpc="http://schemas.microsoft.com/office/word/2010/wordprocessingCanvas" xmlns:cx="http://schemas.microsoft.com/office/drawing/2014/chartex" xmlns:cx1="http://schemas.microsoft.com/office/drawing/2015/9/8/chartex" xmlns:cx2="http://schemas.microsoft.com/office/drawing/2015/10/21/chartex" xmlns:cx3="http://schemas.microsoft.com/office/drawing/2016/5/9/chartex" xmlns:cx4="http://schemas.microsoft.com/office/drawing/2016/5/10/chartex" xmlns:cx5="http://schemas.microsoft.com/office/drawing/2016/5/11/chartex" xmlns:mc="http://schemas.openxmlformats.org/markup-compatibility/2006" xmlns:o="urn:schemas-microsoft-com:office:office" xmlns:r="http://schemas.openxmlformats.org/officeDocument/2006/relationships" xmlns:m="http://schemas.openxmlformats.org/officeDocument/2006/math" xmlns:v="urn:schemas-microsoft-com:vml" xmlns:wp14="http://schemas.microsoft.com/office/word/2010/wordprocessingDrawing" xmlns:wp="http://schemas.openxmlformats.org/drawingml/2006/wordprocessingDrawing" xmlns:w10="urn:schemas-microsoft-com:office:word" xmlns:w="http://schemas.openxmlformats.org/wordprocessingml/2006/main" xmlns:w14="http://schemas.microsoft.com/office/word/2010/wordml" xmlns:w15="http://schemas.microsoft.com/office/word/2012/wordml" xmlns:w16se="http://schemas.microsoft.com/office/word/2015/wordml/symex" xmlns:wpg="http://schemas.microsoft.com/office/word/2010/wordprocessingGroup" xmlns:wpi="http://schemas.microsoft.com/office/word/2010/wordprocessingInk" xmlns:wne="http://schemas.microsoft.com/office/word/2006/wordml" xmlns:wps="http://schemas.microsoft.com/office/word/2010/wordprocessingShape" mc:Ignorable="w14 w15 w16se wp14">
-  <w:abstractNum w:abstractNumId="0" w15:restartNumberingAfterBreak="0">
+<w:numbering xmlns:wpc="http://schemas.microsoft.com/office/word/2010/wordprocessingCanvas" xmlns:mo="http://schemas.microsoft.com/office/mac/office/2008/main" xmlns:mc="http://schemas.openxmlformats.org/markup-compatibility/2006" xmlns:mv="urn:schemas-microsoft-com:mac:vml" xmlns:o="urn:schemas-microsoft-com:office:office" xmlns:r="http://schemas.openxmlformats.org/officeDocument/2006/relationships" xmlns:m="http://schemas.openxmlformats.org/officeDocument/2006/math" xmlns:v="urn:schemas-microsoft-com:vml" xmlns:wp14="http://schemas.microsoft.com/office/word/2010/wordprocessingDrawing" xmlns:wp="http://schemas.openxmlformats.org/drawingml/2006/wordprocessingDrawing" xmlns:w10="urn:schemas-microsoft-com:office:word" xmlns:w="http://schemas.openxmlformats.org/wordprocessingml/2006/main" xmlns:w14="http://schemas.microsoft.com/office/word/2010/wordml" xmlns:w15="http://schemas.microsoft.com/office/word/2012/wordml" xmlns:wpg="http://schemas.microsoft.com/office/word/2010/wordprocessingGroup" xmlns:wpi="http://schemas.microsoft.com/office/word/2010/wordprocessingInk" xmlns:wne="http://schemas.microsoft.com/office/word/2006/wordml" xmlns:wps="http://schemas.microsoft.com/office/word/2010/wordprocessingShape" mc:Ignorable="w14 w15 wp14">
+  <w:abstractNum w:abstractNumId="0">
     <w:nsid w:val="06AA6558"/>
     <w:multiLevelType w:val="hybridMultilevel"/>
     <w:tmpl w:val="6A1878E8"/>
@@ -13430,7 +13623,7 @@
       </w:rPr>
     </w:lvl>
   </w:abstractNum>
-  <w:abstractNum w:abstractNumId="1" w15:restartNumberingAfterBreak="0">
+  <w:abstractNum w:abstractNumId="1">
     <w:nsid w:val="06B04414"/>
     <w:multiLevelType w:val="multilevel"/>
     <w:tmpl w:val="066E0300"/>
@@ -13579,7 +13772,7 @@
       </w:rPr>
     </w:lvl>
   </w:abstractNum>
-  <w:abstractNum w:abstractNumId="2" w15:restartNumberingAfterBreak="0">
+  <w:abstractNum w:abstractNumId="2">
     <w:nsid w:val="0C8C7D1A"/>
     <w:multiLevelType w:val="multilevel"/>
     <w:tmpl w:val="4B7657D8"/>
@@ -13728,7 +13921,7 @@
       </w:rPr>
     </w:lvl>
   </w:abstractNum>
-  <w:abstractNum w:abstractNumId="3" w15:restartNumberingAfterBreak="0">
+  <w:abstractNum w:abstractNumId="3">
     <w:nsid w:val="0E174AA6"/>
     <w:multiLevelType w:val="multilevel"/>
     <w:tmpl w:val="277AE81A"/>
@@ -13877,7 +14070,7 @@
       </w:rPr>
     </w:lvl>
   </w:abstractNum>
-  <w:abstractNum w:abstractNumId="4" w15:restartNumberingAfterBreak="0">
+  <w:abstractNum w:abstractNumId="4">
     <w:nsid w:val="13FA137D"/>
     <w:multiLevelType w:val="multilevel"/>
     <w:tmpl w:val="87F07C68"/>
@@ -14026,7 +14219,7 @@
       </w:rPr>
     </w:lvl>
   </w:abstractNum>
-  <w:abstractNum w:abstractNumId="5" w15:restartNumberingAfterBreak="0">
+  <w:abstractNum w:abstractNumId="5">
     <w:nsid w:val="14E82EE5"/>
     <w:multiLevelType w:val="multilevel"/>
     <w:tmpl w:val="8CFC0856"/>
@@ -14175,7 +14368,7 @@
       </w:rPr>
     </w:lvl>
   </w:abstractNum>
-  <w:abstractNum w:abstractNumId="6" w15:restartNumberingAfterBreak="0">
+  <w:abstractNum w:abstractNumId="6">
     <w:nsid w:val="16B1346E"/>
     <w:multiLevelType w:val="multilevel"/>
     <w:tmpl w:val="5BE85DC8"/>
@@ -14324,7 +14517,7 @@
       </w:rPr>
     </w:lvl>
   </w:abstractNum>
-  <w:abstractNum w:abstractNumId="7" w15:restartNumberingAfterBreak="0">
+  <w:abstractNum w:abstractNumId="7">
     <w:nsid w:val="173E66B7"/>
     <w:multiLevelType w:val="multilevel"/>
     <w:tmpl w:val="8AECF620"/>
@@ -14473,7 +14666,7 @@
       </w:rPr>
     </w:lvl>
   </w:abstractNum>
-  <w:abstractNum w:abstractNumId="8" w15:restartNumberingAfterBreak="0">
+  <w:abstractNum w:abstractNumId="8">
     <w:nsid w:val="27727538"/>
     <w:multiLevelType w:val="multilevel"/>
     <w:tmpl w:val="8098D59C"/>
@@ -14622,7 +14815,7 @@
       </w:rPr>
     </w:lvl>
   </w:abstractNum>
-  <w:abstractNum w:abstractNumId="9" w15:restartNumberingAfterBreak="0">
+  <w:abstractNum w:abstractNumId="9">
     <w:nsid w:val="2E4F38E0"/>
     <w:multiLevelType w:val="multilevel"/>
     <w:tmpl w:val="370E98CE"/>
@@ -14771,7 +14964,7 @@
       </w:rPr>
     </w:lvl>
   </w:abstractNum>
-  <w:abstractNum w:abstractNumId="10" w15:restartNumberingAfterBreak="0">
+  <w:abstractNum w:abstractNumId="10">
     <w:nsid w:val="30904695"/>
     <w:multiLevelType w:val="multilevel"/>
     <w:tmpl w:val="0F78E462"/>
@@ -14888,7 +15081,7 @@
       </w:pPr>
     </w:lvl>
   </w:abstractNum>
-  <w:abstractNum w:abstractNumId="11" w15:restartNumberingAfterBreak="0">
+  <w:abstractNum w:abstractNumId="11">
     <w:nsid w:val="30951029"/>
     <w:multiLevelType w:val="multilevel"/>
     <w:tmpl w:val="4DB8EE2C"/>
@@ -15037,7 +15230,7 @@
       </w:rPr>
     </w:lvl>
   </w:abstractNum>
-  <w:abstractNum w:abstractNumId="12" w15:restartNumberingAfterBreak="0">
+  <w:abstractNum w:abstractNumId="12">
     <w:nsid w:val="31775EED"/>
     <w:multiLevelType w:val="multilevel"/>
     <w:tmpl w:val="0B761A68"/>
@@ -15186,7 +15379,7 @@
       </w:rPr>
     </w:lvl>
   </w:abstractNum>
-  <w:abstractNum w:abstractNumId="13" w15:restartNumberingAfterBreak="0">
+  <w:abstractNum w:abstractNumId="13">
     <w:nsid w:val="3CF40F0B"/>
     <w:multiLevelType w:val="multilevel"/>
     <w:tmpl w:val="74A2FD72"/>
@@ -15335,7 +15528,7 @@
       </w:rPr>
     </w:lvl>
   </w:abstractNum>
-  <w:abstractNum w:abstractNumId="14" w15:restartNumberingAfterBreak="0">
+  <w:abstractNum w:abstractNumId="14">
     <w:nsid w:val="3D1C15DB"/>
     <w:multiLevelType w:val="multilevel"/>
     <w:tmpl w:val="3C284E40"/>
@@ -15484,7 +15677,7 @@
       </w:rPr>
     </w:lvl>
   </w:abstractNum>
-  <w:abstractNum w:abstractNumId="15" w15:restartNumberingAfterBreak="0">
+  <w:abstractNum w:abstractNumId="15">
     <w:nsid w:val="3F474C55"/>
     <w:multiLevelType w:val="multilevel"/>
     <w:tmpl w:val="57862EA6"/>
@@ -15633,7 +15826,7 @@
       </w:rPr>
     </w:lvl>
   </w:abstractNum>
-  <w:abstractNum w:abstractNumId="16" w15:restartNumberingAfterBreak="0">
+  <w:abstractNum w:abstractNumId="16">
     <w:nsid w:val="4D3D6247"/>
     <w:multiLevelType w:val="multilevel"/>
     <w:tmpl w:val="212613DA"/>
@@ -15746,7 +15939,7 @@
       </w:pPr>
     </w:lvl>
   </w:abstractNum>
-  <w:abstractNum w:abstractNumId="17" w15:restartNumberingAfterBreak="0">
+  <w:abstractNum w:abstractNumId="17">
     <w:nsid w:val="55131409"/>
     <w:multiLevelType w:val="multilevel"/>
     <w:tmpl w:val="BCEEA356"/>
@@ -15895,7 +16088,7 @@
       </w:rPr>
     </w:lvl>
   </w:abstractNum>
-  <w:abstractNum w:abstractNumId="18" w15:restartNumberingAfterBreak="0">
+  <w:abstractNum w:abstractNumId="18">
     <w:nsid w:val="5AA2335C"/>
     <w:multiLevelType w:val="multilevel"/>
     <w:tmpl w:val="186E795C"/>
@@ -16044,7 +16237,7 @@
       </w:rPr>
     </w:lvl>
   </w:abstractNum>
-  <w:abstractNum w:abstractNumId="19" w15:restartNumberingAfterBreak="0">
+  <w:abstractNum w:abstractNumId="19">
     <w:nsid w:val="64A308C6"/>
     <w:multiLevelType w:val="multilevel"/>
     <w:tmpl w:val="93D6EB14"/>
@@ -16193,7 +16386,7 @@
       </w:rPr>
     </w:lvl>
   </w:abstractNum>
-  <w:abstractNum w:abstractNumId="20" w15:restartNumberingAfterBreak="0">
+  <w:abstractNum w:abstractNumId="20">
     <w:nsid w:val="64FF4481"/>
     <w:multiLevelType w:val="multilevel"/>
     <w:tmpl w:val="81A2C810"/>
@@ -16342,7 +16535,7 @@
       </w:rPr>
     </w:lvl>
   </w:abstractNum>
-  <w:abstractNum w:abstractNumId="21" w15:restartNumberingAfterBreak="0">
+  <w:abstractNum w:abstractNumId="21">
     <w:nsid w:val="67405C31"/>
     <w:multiLevelType w:val="multilevel"/>
     <w:tmpl w:val="06928DF2"/>
@@ -16491,7 +16684,7 @@
       </w:rPr>
     </w:lvl>
   </w:abstractNum>
-  <w:abstractNum w:abstractNumId="22" w15:restartNumberingAfterBreak="0">
+  <w:abstractNum w:abstractNumId="22">
     <w:nsid w:val="6A27287F"/>
     <w:multiLevelType w:val="multilevel"/>
     <w:tmpl w:val="82903C48"/>
@@ -16640,7 +16833,7 @@
       </w:rPr>
     </w:lvl>
   </w:abstractNum>
-  <w:abstractNum w:abstractNumId="23" w15:restartNumberingAfterBreak="0">
+  <w:abstractNum w:abstractNumId="23">
     <w:nsid w:val="6DEA6DA3"/>
     <w:multiLevelType w:val="multilevel"/>
     <w:tmpl w:val="CE4CE8E4"/>
@@ -16789,7 +16982,7 @@
       </w:rPr>
     </w:lvl>
   </w:abstractNum>
-  <w:abstractNum w:abstractNumId="24" w15:restartNumberingAfterBreak="0">
+  <w:abstractNum w:abstractNumId="24">
     <w:nsid w:val="75F57AA8"/>
     <w:multiLevelType w:val="multilevel"/>
     <w:tmpl w:val="9D6CA656"/>
@@ -16938,7 +17131,7 @@
       </w:rPr>
     </w:lvl>
   </w:abstractNum>
-  <w:abstractNum w:abstractNumId="25" w15:restartNumberingAfterBreak="0">
+  <w:abstractNum w:abstractNumId="25">
     <w:nsid w:val="786C0ADF"/>
     <w:multiLevelType w:val="multilevel"/>
     <w:tmpl w:val="5A969550"/>
@@ -17087,7 +17280,7 @@
       </w:rPr>
     </w:lvl>
   </w:abstractNum>
-  <w:abstractNum w:abstractNumId="26" w15:restartNumberingAfterBreak="0">
+  <w:abstractNum w:abstractNumId="26">
     <w:nsid w:val="788A24B1"/>
     <w:multiLevelType w:val="hybridMultilevel"/>
     <w:tmpl w:val="DA44E01C"/>
@@ -17227,7 +17420,7 @@
       </w:rPr>
     </w:lvl>
   </w:abstractNum>
-  <w:abstractNum w:abstractNumId="27" w15:restartNumberingAfterBreak="0">
+  <w:abstractNum w:abstractNumId="27">
     <w:nsid w:val="7BD26BCA"/>
     <w:multiLevelType w:val="multilevel"/>
     <w:tmpl w:val="0718944C"/>
@@ -17376,7 +17569,7 @@
       </w:rPr>
     </w:lvl>
   </w:abstractNum>
-  <w:abstractNum w:abstractNumId="28" w15:restartNumberingAfterBreak="0">
+  <w:abstractNum w:abstractNumId="28">
     <w:nsid w:val="7DEC1E8E"/>
     <w:multiLevelType w:val="multilevel"/>
     <w:tmpl w:val="A5A2D534"/>
@@ -17616,7 +17809,7 @@
 </file>
 
 <file path=word/styles.xml><?xml version="1.0" encoding="utf-8"?>
-<w:styles xmlns:mc="http://schemas.openxmlformats.org/markup-compatibility/2006" xmlns:r="http://schemas.openxmlformats.org/officeDocument/2006/relationships" xmlns:w="http://schemas.openxmlformats.org/wordprocessingml/2006/main" xmlns:w14="http://schemas.microsoft.com/office/word/2010/wordml" xmlns:w15="http://schemas.microsoft.com/office/word/2012/wordml" xmlns:w16se="http://schemas.microsoft.com/office/word/2015/wordml/symex" mc:Ignorable="w14 w15 w16se">
+<w:styles xmlns:mc="http://schemas.openxmlformats.org/markup-compatibility/2006" xmlns:r="http://schemas.openxmlformats.org/officeDocument/2006/relationships" xmlns:w="http://schemas.openxmlformats.org/wordprocessingml/2006/main" xmlns:w14="http://schemas.microsoft.com/office/word/2010/wordml" xmlns:w15="http://schemas.microsoft.com/office/word/2012/wordml" mc:Ignorable="w14 w15">
   <w:docDefaults>
     <w:rPrDefault>
       <w:rPr>
@@ -17626,7 +17819,7 @@
     </w:rPrDefault>
     <w:pPrDefault/>
   </w:docDefaults>
-  <w:latentStyles w:defLockedState="0" w:defUIPriority="0" w:defSemiHidden="0" w:defUnhideWhenUsed="0" w:defQFormat="0" w:count="374">
+  <w:latentStyles w:defLockedState="0" w:defUIPriority="0" w:defSemiHidden="0" w:defUnhideWhenUsed="0" w:defQFormat="0" w:count="382">
     <w:lsdException w:name="Normal" w:qFormat="1"/>
     <w:lsdException w:name="heading 1" w:qFormat="1"/>
     <w:lsdException w:name="heading 2" w:qFormat="1"/>
@@ -17908,7 +18101,6 @@
     <w:lsdException w:name="List Table 5 Dark Accent 6" w:uiPriority="50"/>
     <w:lsdException w:name="List Table 6 Colorful Accent 6" w:uiPriority="51"/>
     <w:lsdException w:name="List Table 7 Colorful Accent 6" w:uiPriority="52"/>
-    <w:lsdException w:name="Hashtag" w:semiHidden="1" w:uiPriority="99" w:unhideWhenUsed="1"/>
   </w:latentStyles>
   <w:style w:type="paragraph" w:default="1" w:styleId="Normal">
     <w:name w:val="Normal"/>

</xml_diff>

<commit_message>
Add txp & txg properties for PutGET & Requester modules for more granular control of transactionality.
</commit_message>
<xml_diff>
--- a/cph.docx
+++ b/cph.docx
@@ -14,7 +14,9 @@
       </w:pPr>
       <w:bookmarkStart w:id="0" w:name="Manual-IBMPerformanceHarnessforJava%28tm"/>
       <w:bookmarkStart w:id="1" w:name="_Toc475968324"/>
+      <w:bookmarkStart w:id="2" w:name="_GoBack"/>
       <w:bookmarkEnd w:id="0"/>
+      <w:bookmarkEnd w:id="2"/>
       <w:r>
         <w:rPr>
           <w:rFonts w:ascii="Verdana" w:hAnsi="Verdana"/>
@@ -83,8 +85,8 @@
           <w:szCs w:val="36"/>
         </w:rPr>
       </w:pPr>
-      <w:bookmarkStart w:id="2" w:name="Manual-TableofContents"/>
-      <w:bookmarkEnd w:id="2"/>
+      <w:bookmarkStart w:id="3" w:name="Manual-TableofContents"/>
+      <w:bookmarkEnd w:id="3"/>
       <w:r>
         <w:rPr>
           <w:rFonts w:ascii="Verdana" w:hAnsi="Verdana"/>
@@ -99,7 +101,7 @@
           <w:rFonts w:ascii="Verdana" w:hAnsi="Verdana"/>
         </w:rPr>
       </w:pPr>
-      <w:bookmarkStart w:id="3" w:name="_Toc475968325"/>
+      <w:bookmarkStart w:id="4" w:name="_Toc475968325"/>
       <w:r>
         <w:rPr>
           <w:rFonts w:ascii="Verdana" w:hAnsi="Verdana"/>
@@ -107,7 +109,7 @@
         <w:lastRenderedPageBreak/>
         <w:t>Table of Contents</w:t>
       </w:r>
-      <w:bookmarkEnd w:id="3"/>
+      <w:bookmarkEnd w:id="4"/>
     </w:p>
     <w:sdt>
       <w:sdtPr>
@@ -1501,8 +1503,8 @@
           <w:szCs w:val="36"/>
         </w:rPr>
       </w:pPr>
-      <w:bookmarkStart w:id="4" w:name="Manual-WhatisPerformanceHarnessforJMS"/>
-      <w:bookmarkEnd w:id="4"/>
+      <w:bookmarkStart w:id="5" w:name="Manual-WhatisPerformanceHarnessforJMS"/>
+      <w:bookmarkEnd w:id="5"/>
       <w:r>
         <w:rPr>
           <w:rFonts w:ascii="Verdana" w:hAnsi="Verdana"/>
@@ -1517,7 +1519,7 @@
           <w:rFonts w:ascii="Verdana" w:hAnsi="Verdana"/>
         </w:rPr>
       </w:pPr>
-      <w:bookmarkStart w:id="5" w:name="_Toc475968326"/>
+      <w:bookmarkStart w:id="6" w:name="_Toc475968326"/>
       <w:r>
         <w:rPr>
           <w:rFonts w:ascii="Verdana" w:hAnsi="Verdana"/>
@@ -1585,7 +1587,7 @@
         </w:rPr>
         <w:t>?</w:t>
       </w:r>
-      <w:bookmarkEnd w:id="5"/>
+      <w:bookmarkEnd w:id="6"/>
     </w:p>
     <w:p>
       <w:pPr>
@@ -1751,11 +1753,11 @@
           <w:rFonts w:ascii="Verdana" w:hAnsi="Verdana"/>
         </w:rPr>
       </w:pPr>
-      <w:bookmarkStart w:id="6" w:name="Manual-What%27snewinversion1.2%3F"/>
-      <w:bookmarkStart w:id="7" w:name="Manual-UsingPerformanceHarnessforJMS"/>
-      <w:bookmarkStart w:id="8" w:name="_Toc475968327"/>
-      <w:bookmarkEnd w:id="6"/>
+      <w:bookmarkStart w:id="7" w:name="Manual-What%27snewinversion1.2%3F"/>
+      <w:bookmarkStart w:id="8" w:name="Manual-UsingPerformanceHarnessforJMS"/>
+      <w:bookmarkStart w:id="9" w:name="_Toc475968327"/>
       <w:bookmarkEnd w:id="7"/>
+      <w:bookmarkEnd w:id="8"/>
       <w:r>
         <w:rPr>
           <w:rFonts w:ascii="Verdana" w:hAnsi="Verdana"/>
@@ -1774,7 +1776,7 @@
         </w:rPr>
         <w:t>CPH</w:t>
       </w:r>
-      <w:bookmarkEnd w:id="8"/>
+      <w:bookmarkEnd w:id="9"/>
     </w:p>
     <w:p>
       <w:pPr>
@@ -1791,16 +1793,16 @@
           <w:rFonts w:ascii="Verdana" w:hAnsi="Verdana"/>
         </w:rPr>
       </w:pPr>
-      <w:bookmarkStart w:id="9" w:name="Manual-Requirements"/>
-      <w:bookmarkStart w:id="10" w:name="_Toc475968328"/>
-      <w:bookmarkEnd w:id="9"/>
+      <w:bookmarkStart w:id="10" w:name="Manual-Requirements"/>
+      <w:bookmarkStart w:id="11" w:name="_Toc475968328"/>
+      <w:bookmarkEnd w:id="10"/>
       <w:r>
         <w:rPr>
           <w:rFonts w:ascii="Verdana" w:hAnsi="Verdana"/>
         </w:rPr>
         <w:t>Requirements</w:t>
       </w:r>
-      <w:bookmarkEnd w:id="10"/>
+      <w:bookmarkEnd w:id="11"/>
     </w:p>
     <w:p>
       <w:pPr>
@@ -1872,10 +1874,10 @@
           <w:szCs w:val="36"/>
         </w:rPr>
       </w:pPr>
-      <w:bookmarkStart w:id="11" w:name="Manual-Migrationfrompreviousversions"/>
-      <w:bookmarkStart w:id="12" w:name="Manual-HOWTO"/>
-      <w:bookmarkEnd w:id="11"/>
+      <w:bookmarkStart w:id="12" w:name="Manual-Migrationfrompreviousversions"/>
+      <w:bookmarkStart w:id="13" w:name="Manual-HOWTO"/>
       <w:bookmarkEnd w:id="12"/>
+      <w:bookmarkEnd w:id="13"/>
       <w:r>
         <w:rPr>
           <w:rFonts w:ascii="Verdana" w:hAnsi="Verdana"/>
@@ -1890,7 +1892,7 @@
           <w:rFonts w:ascii="Verdana" w:hAnsi="Verdana"/>
         </w:rPr>
       </w:pPr>
-      <w:bookmarkStart w:id="13" w:name="_Toc475968329"/>
+      <w:bookmarkStart w:id="14" w:name="_Toc475968329"/>
       <w:r>
         <w:rPr>
           <w:rFonts w:ascii="Verdana" w:hAnsi="Verdana"/>
@@ -1898,7 +1900,7 @@
         <w:lastRenderedPageBreak/>
         <w:t>HOWTO</w:t>
       </w:r>
-      <w:bookmarkEnd w:id="13"/>
+      <w:bookmarkEnd w:id="14"/>
     </w:p>
     <w:p>
       <w:pPr>
@@ -1921,7 +1923,7 @@
           <w:rFonts w:ascii="Verdana" w:hAnsi="Verdana"/>
         </w:rPr>
       </w:pPr>
-      <w:bookmarkStart w:id="14" w:name="_Toc475968330"/>
+      <w:bookmarkStart w:id="15" w:name="_Toc475968330"/>
       <w:r>
         <w:rPr>
           <w:rFonts w:ascii="Verdana" w:hAnsi="Verdana"/>
@@ -1940,7 +1942,7 @@
         </w:rPr>
         <w:t>CPH</w:t>
       </w:r>
-      <w:bookmarkEnd w:id="14"/>
+      <w:bookmarkEnd w:id="15"/>
     </w:p>
     <w:p>
       <w:pPr>
@@ -2019,9 +2021,9 @@
           <w:rFonts w:ascii="Verdana" w:hAnsi="Verdana"/>
         </w:rPr>
       </w:pPr>
-      <w:bookmarkStart w:id="15" w:name="Manual-HowtosettheJavaclasspath"/>
-      <w:bookmarkStart w:id="16" w:name="_Toc475968331"/>
-      <w:bookmarkEnd w:id="15"/>
+      <w:bookmarkStart w:id="16" w:name="Manual-HowtosettheJavaclasspath"/>
+      <w:bookmarkStart w:id="17" w:name="_Toc475968331"/>
+      <w:bookmarkEnd w:id="16"/>
       <w:r>
         <w:rPr>
           <w:rFonts w:ascii="Verdana" w:hAnsi="Verdana"/>
@@ -2034,7 +2036,7 @@
         </w:rPr>
         <w:t>LD_LIBRARY_PATH</w:t>
       </w:r>
-      <w:bookmarkEnd w:id="16"/>
+      <w:bookmarkEnd w:id="17"/>
     </w:p>
     <w:p>
       <w:pPr>
@@ -2232,16 +2234,16 @@
           <w:rFonts w:ascii="Verdana" w:hAnsi="Verdana"/>
         </w:rPr>
       </w:pPr>
-      <w:bookmarkStart w:id="17" w:name="Manual-Howtousethebuiltinhelp"/>
-      <w:bookmarkStart w:id="18" w:name="_Toc475968332"/>
-      <w:bookmarkEnd w:id="17"/>
+      <w:bookmarkStart w:id="18" w:name="Manual-Howtousethebuiltinhelp"/>
+      <w:bookmarkStart w:id="19" w:name="_Toc475968332"/>
+      <w:bookmarkEnd w:id="18"/>
       <w:r>
         <w:rPr>
           <w:rFonts w:ascii="Verdana" w:hAnsi="Verdana"/>
         </w:rPr>
         <w:t>How to use the built in help</w:t>
       </w:r>
-      <w:bookmarkEnd w:id="18"/>
+      <w:bookmarkEnd w:id="19"/>
     </w:p>
     <w:p>
       <w:pPr>
@@ -2615,9 +2617,9 @@
           <w:rFonts w:ascii="Verdana" w:hAnsi="Verdana"/>
         </w:rPr>
       </w:pPr>
-      <w:bookmarkStart w:id="19" w:name="Manual-HowtochooseyourJMStestclass"/>
-      <w:bookmarkStart w:id="20" w:name="_Toc475968333"/>
-      <w:bookmarkEnd w:id="19"/>
+      <w:bookmarkStart w:id="20" w:name="Manual-HowtochooseyourJMStestclass"/>
+      <w:bookmarkStart w:id="21" w:name="_Toc475968333"/>
+      <w:bookmarkEnd w:id="20"/>
       <w:r>
         <w:rPr>
           <w:rFonts w:ascii="Verdana" w:hAnsi="Verdana"/>
@@ -2630,7 +2632,7 @@
         </w:rPr>
         <w:t>module</w:t>
       </w:r>
-      <w:bookmarkEnd w:id="20"/>
+      <w:bookmarkEnd w:id="21"/>
     </w:p>
     <w:p>
       <w:pPr>
@@ -3238,16 +3240,16 @@
           <w:rFonts w:ascii="Verdana" w:hAnsi="Verdana"/>
         </w:rPr>
       </w:pPr>
-      <w:bookmarkStart w:id="21" w:name="Manual-HowtousemultipleJMSdestinations"/>
-      <w:bookmarkStart w:id="22" w:name="_Toc475968334"/>
-      <w:bookmarkEnd w:id="21"/>
+      <w:bookmarkStart w:id="22" w:name="Manual-HowtousemultipleJMSdestinations"/>
+      <w:bookmarkStart w:id="23" w:name="_Toc475968334"/>
+      <w:bookmarkEnd w:id="22"/>
       <w:r>
         <w:rPr>
           <w:rFonts w:ascii="Verdana" w:hAnsi="Verdana"/>
         </w:rPr>
         <w:t>How to use multiple destinations</w:t>
       </w:r>
-      <w:bookmarkEnd w:id="22"/>
+      <w:bookmarkEnd w:id="23"/>
     </w:p>
     <w:p>
       <w:pPr>
@@ -3686,10 +3688,10 @@
           <w:szCs w:val="36"/>
         </w:rPr>
       </w:pPr>
-      <w:bookmarkStart w:id="23" w:name="Manual-HowtousethenonJMS%22WebSphereMQcl"/>
-      <w:bookmarkStart w:id="24" w:name="Manual-Exampleinvocations"/>
-      <w:bookmarkEnd w:id="23"/>
+      <w:bookmarkStart w:id="24" w:name="Manual-HowtousethenonJMS%22WebSphereMQcl"/>
+      <w:bookmarkStart w:id="25" w:name="Manual-Exampleinvocations"/>
       <w:bookmarkEnd w:id="24"/>
+      <w:bookmarkEnd w:id="25"/>
       <w:r>
         <w:rPr>
           <w:rFonts w:ascii="Verdana" w:hAnsi="Verdana"/>
@@ -3704,7 +3706,7 @@
           <w:rFonts w:ascii="Verdana" w:hAnsi="Verdana"/>
         </w:rPr>
       </w:pPr>
-      <w:bookmarkStart w:id="25" w:name="_Toc475968335"/>
+      <w:bookmarkStart w:id="26" w:name="_Toc475968335"/>
       <w:r>
         <w:rPr>
           <w:rFonts w:ascii="Verdana" w:hAnsi="Verdana"/>
@@ -3712,7 +3714,7 @@
         <w:lastRenderedPageBreak/>
         <w:t>Example invocations</w:t>
       </w:r>
-      <w:bookmarkEnd w:id="25"/>
+      <w:bookmarkEnd w:id="26"/>
     </w:p>
     <w:p>
       <w:pPr>
@@ -3729,11 +3731,11 @@
           <w:rFonts w:ascii="Verdana" w:hAnsi="Verdana"/>
         </w:rPr>
       </w:pPr>
-      <w:bookmarkStart w:id="26" w:name="Manual-PointtopointusingJNDI"/>
-      <w:bookmarkStart w:id="27" w:name="Manual-PointtopointwithWebSphereMQ"/>
-      <w:bookmarkStart w:id="28" w:name="_Toc475968336"/>
-      <w:bookmarkEnd w:id="26"/>
+      <w:bookmarkStart w:id="27" w:name="Manual-PointtopointusingJNDI"/>
+      <w:bookmarkStart w:id="28" w:name="Manual-PointtopointwithWebSphereMQ"/>
+      <w:bookmarkStart w:id="29" w:name="_Toc475968336"/>
       <w:bookmarkEnd w:id="27"/>
+      <w:bookmarkEnd w:id="28"/>
       <w:r>
         <w:rPr>
           <w:rFonts w:ascii="Verdana" w:hAnsi="Verdana"/>
@@ -3752,7 +3754,7 @@
         </w:rPr>
         <w:t xml:space="preserve"> MQ</w:t>
       </w:r>
-      <w:bookmarkEnd w:id="28"/>
+      <w:bookmarkEnd w:id="29"/>
     </w:p>
     <w:p>
       <w:pPr>
@@ -4106,18 +4108,18 @@
           <w:rFonts w:ascii="Verdana" w:hAnsi="Verdana"/>
         </w:rPr>
       </w:pPr>
-      <w:bookmarkStart w:id="29" w:name="Manual-PointtopointwithWebSphereApplicat"/>
-      <w:bookmarkStart w:id="30" w:name="Manual-Publishsubscribe"/>
-      <w:bookmarkStart w:id="31" w:name="_Toc475968337"/>
-      <w:bookmarkEnd w:id="29"/>
+      <w:bookmarkStart w:id="30" w:name="Manual-PointtopointwithWebSphereApplicat"/>
+      <w:bookmarkStart w:id="31" w:name="Manual-Publishsubscribe"/>
+      <w:bookmarkStart w:id="32" w:name="_Toc475968337"/>
       <w:bookmarkEnd w:id="30"/>
+      <w:bookmarkEnd w:id="31"/>
       <w:r>
         <w:rPr>
           <w:rFonts w:ascii="Verdana" w:hAnsi="Verdana"/>
         </w:rPr>
         <w:t>Publish-subscribe</w:t>
       </w:r>
-      <w:bookmarkEnd w:id="31"/>
+      <w:bookmarkEnd w:id="32"/>
     </w:p>
     <w:p>
       <w:pPr>
@@ -4324,13 +4326,13 @@
           <w:rFonts w:ascii="Verdana" w:hAnsi="Verdana"/>
         </w:rPr>
       </w:pPr>
-      <w:bookmarkStart w:id="32" w:name="Manual-WebSphereMQclassesforJava"/>
-      <w:bookmarkStart w:id="33" w:name="Manual-HTTPModule%26nbsp%3B"/>
-      <w:bookmarkStart w:id="34" w:name="Manual-Commandlineparameterreference"/>
-      <w:bookmarkStart w:id="35" w:name="_Toc475968338"/>
-      <w:bookmarkEnd w:id="32"/>
+      <w:bookmarkStart w:id="33" w:name="Manual-WebSphereMQclassesforJava"/>
+      <w:bookmarkStart w:id="34" w:name="Manual-HTTPModule%26nbsp%3B"/>
+      <w:bookmarkStart w:id="35" w:name="Manual-Commandlineparameterreference"/>
+      <w:bookmarkStart w:id="36" w:name="_Toc475968338"/>
       <w:bookmarkEnd w:id="33"/>
       <w:bookmarkEnd w:id="34"/>
+      <w:bookmarkEnd w:id="35"/>
       <w:r>
         <w:rPr>
           <w:rFonts w:ascii="Verdana" w:hAnsi="Verdana"/>
@@ -4350,7 +4352,7 @@
         </w:rPr>
         <w:t xml:space="preserve"> reference</w:t>
       </w:r>
-      <w:bookmarkEnd w:id="35"/>
+      <w:bookmarkEnd w:id="36"/>
     </w:p>
     <w:p>
       <w:pPr>
@@ -4397,8 +4399,8 @@
           <w:rFonts w:ascii="Verdana" w:hAnsi="Verdana"/>
         </w:rPr>
       </w:pPr>
-      <w:bookmarkStart w:id="36" w:name="Manual-com.ibm.uk.hursley.perftools.Conf"/>
-      <w:bookmarkEnd w:id="36"/>
+      <w:bookmarkStart w:id="37" w:name="Manual-com.ibm.uk.hursley.perftools.Conf"/>
+      <w:bookmarkEnd w:id="37"/>
       <w:r>
         <w:rPr>
           <w:rFonts w:ascii="Verdana" w:hAnsi="Verdana"/>
@@ -4922,8 +4924,8 @@
           <w:rFonts w:ascii="Verdana" w:hAnsi="Verdana"/>
         </w:rPr>
       </w:pPr>
-      <w:bookmarkStart w:id="37" w:name="Manual-com.ibm.uk.hursley.perftools.Log"/>
-      <w:bookmarkEnd w:id="37"/>
+      <w:bookmarkStart w:id="38" w:name="Manual-com.ibm.uk.hursley.perftools.Log"/>
+      <w:bookmarkEnd w:id="38"/>
       <w:r>
         <w:rPr>
           <w:rFonts w:ascii="Verdana" w:hAnsi="Verdana"/>
@@ -5304,8 +5306,8 @@
           <w:rFonts w:ascii="Verdana" w:hAnsi="Verdana"/>
         </w:rPr>
       </w:pPr>
-      <w:bookmarkStart w:id="38" w:name="Manual-com.ibm.uk.hursley.perftools.Cont"/>
-      <w:bookmarkEnd w:id="38"/>
+      <w:bookmarkStart w:id="39" w:name="Manual-com.ibm.uk.hursley.perftools.Cont"/>
+      <w:bookmarkEnd w:id="39"/>
       <w:proofErr w:type="spellStart"/>
       <w:r>
         <w:rPr>
@@ -6375,8 +6377,8 @@
           <w:rFonts w:ascii="Verdana" w:hAnsi="Verdana"/>
         </w:rPr>
       </w:pPr>
-      <w:bookmarkStart w:id="39" w:name="Manual-com.ibm.uk.hursley.perftools.Work"/>
-      <w:bookmarkEnd w:id="39"/>
+      <w:bookmarkStart w:id="40" w:name="Manual-com.ibm.uk.hursley.perftools.Work"/>
+      <w:bookmarkEnd w:id="40"/>
       <w:proofErr w:type="spellStart"/>
       <w:r>
         <w:rPr>
@@ -8464,6 +8466,180 @@
           </w:p>
         </w:tc>
       </w:tr>
+      <w:tr>
+        <w:trPr>
+          <w:tblCellSpacing w:w="15" w:type="dxa"/>
+        </w:trPr>
+        <w:tc>
+          <w:tcPr>
+            <w:tcW w:w="0" w:type="auto"/>
+            <w:shd w:val="clear" w:color="auto" w:fill="auto"/>
+            <w:vAlign w:val="center"/>
+          </w:tcPr>
+          <w:p>
+            <w:pPr>
+              <w:rPr>
+                <w:rFonts w:ascii="Verdana" w:hAnsi="Verdana"/>
+              </w:rPr>
+            </w:pPr>
+            <w:proofErr w:type="spellStart"/>
+            <w:r>
+              <w:rPr>
+                <w:rFonts w:ascii="Verdana" w:hAnsi="Verdana"/>
+              </w:rPr>
+              <w:t>txp</w:t>
+            </w:r>
+            <w:proofErr w:type="spellEnd"/>
+          </w:p>
+        </w:tc>
+        <w:tc>
+          <w:tcPr>
+            <w:tcW w:w="0" w:type="auto"/>
+            <w:shd w:val="clear" w:color="auto" w:fill="auto"/>
+            <w:vAlign w:val="center"/>
+          </w:tcPr>
+          <w:p>
+            <w:pPr>
+              <w:rPr>
+                <w:rFonts w:ascii="Verdana" w:hAnsi="Verdana"/>
+              </w:rPr>
+            </w:pPr>
+            <w:r>
+              <w:rPr>
+                <w:rFonts w:ascii="Verdana" w:hAnsi="Verdana"/>
+              </w:rPr>
+              <w:t>false</w:t>
+            </w:r>
+          </w:p>
+        </w:tc>
+        <w:tc>
+          <w:tcPr>
+            <w:tcW w:w="0" w:type="auto"/>
+            <w:shd w:val="clear" w:color="auto" w:fill="auto"/>
+            <w:vAlign w:val="center"/>
+          </w:tcPr>
+          <w:p>
+            <w:pPr>
+              <w:rPr>
+                <w:rFonts w:ascii="Verdana" w:hAnsi="Verdana"/>
+              </w:rPr>
+            </w:pPr>
+            <w:r>
+              <w:rPr>
+                <w:rFonts w:ascii="Verdana" w:hAnsi="Verdana"/>
+              </w:rPr>
+              <w:t>Use transactions for PUTs</w:t>
+            </w:r>
+            <w:r>
+              <w:rPr>
+                <w:rFonts w:ascii="Verdana" w:hAnsi="Verdana"/>
+              </w:rPr>
+              <w:t>, (</w:t>
+            </w:r>
+            <w:proofErr w:type="spellStart"/>
+            <w:r>
+              <w:rPr>
+                <w:rFonts w:ascii="Verdana" w:hAnsi="Verdana"/>
+              </w:rPr>
+              <w:t>tx</w:t>
+            </w:r>
+            <w:proofErr w:type="spellEnd"/>
+            <w:r>
+              <w:rPr>
+                <w:rFonts w:ascii="Verdana" w:hAnsi="Verdana"/>
+              </w:rPr>
+              <w:t xml:space="preserve"> must not be set)</w:t>
+            </w:r>
+          </w:p>
+        </w:tc>
+      </w:tr>
+      <w:tr>
+        <w:trPr>
+          <w:tblCellSpacing w:w="15" w:type="dxa"/>
+        </w:trPr>
+        <w:tc>
+          <w:tcPr>
+            <w:tcW w:w="0" w:type="auto"/>
+            <w:shd w:val="clear" w:color="auto" w:fill="auto"/>
+            <w:vAlign w:val="center"/>
+          </w:tcPr>
+          <w:p>
+            <w:pPr>
+              <w:rPr>
+                <w:rFonts w:ascii="Verdana" w:hAnsi="Verdana"/>
+              </w:rPr>
+            </w:pPr>
+            <w:proofErr w:type="spellStart"/>
+            <w:r>
+              <w:rPr>
+                <w:rFonts w:ascii="Verdana" w:hAnsi="Verdana"/>
+              </w:rPr>
+              <w:t>txg</w:t>
+            </w:r>
+            <w:proofErr w:type="spellEnd"/>
+          </w:p>
+        </w:tc>
+        <w:tc>
+          <w:tcPr>
+            <w:tcW w:w="0" w:type="auto"/>
+            <w:shd w:val="clear" w:color="auto" w:fill="auto"/>
+            <w:vAlign w:val="center"/>
+          </w:tcPr>
+          <w:p>
+            <w:pPr>
+              <w:rPr>
+                <w:rFonts w:ascii="Verdana" w:hAnsi="Verdana"/>
+              </w:rPr>
+            </w:pPr>
+            <w:r>
+              <w:rPr>
+                <w:rFonts w:ascii="Verdana" w:hAnsi="Verdana"/>
+              </w:rPr>
+              <w:t>false</w:t>
+            </w:r>
+          </w:p>
+        </w:tc>
+        <w:tc>
+          <w:tcPr>
+            <w:tcW w:w="0" w:type="auto"/>
+            <w:shd w:val="clear" w:color="auto" w:fill="auto"/>
+            <w:vAlign w:val="center"/>
+          </w:tcPr>
+          <w:p>
+            <w:pPr>
+              <w:rPr>
+                <w:rFonts w:ascii="Verdana" w:hAnsi="Verdana"/>
+              </w:rPr>
+            </w:pPr>
+            <w:r>
+              <w:rPr>
+                <w:rFonts w:ascii="Verdana" w:hAnsi="Verdana"/>
+              </w:rPr>
+              <w:t>Use transactions for GETs</w:t>
+            </w:r>
+            <w:r>
+              <w:rPr>
+                <w:rFonts w:ascii="Verdana" w:hAnsi="Verdana"/>
+              </w:rPr>
+              <w:t>, (</w:t>
+            </w:r>
+            <w:proofErr w:type="spellStart"/>
+            <w:r>
+              <w:rPr>
+                <w:rFonts w:ascii="Verdana" w:hAnsi="Verdana"/>
+              </w:rPr>
+              <w:t>tx</w:t>
+            </w:r>
+            <w:proofErr w:type="spellEnd"/>
+            <w:r>
+              <w:rPr>
+                <w:rFonts w:ascii="Verdana" w:hAnsi="Verdana"/>
+              </w:rPr>
+              <w:t xml:space="preserve"> must not be set)</w:t>
+            </w:r>
+          </w:p>
+        </w:tc>
+      </w:tr>
     </w:tbl>
     <w:p>
       <w:pPr>
@@ -8759,7 +8935,14 @@
               <w:rPr>
                 <w:rFonts w:ascii="Verdana" w:hAnsi="Verdana"/>
               </w:rPr>
-              <w:t xml:space="preserve">nders for this to be enforced). </w:t>
+              <w:t xml:space="preserve">nders for </w:t>
+            </w:r>
+            <w:r>
+              <w:rPr>
+                <w:rFonts w:ascii="Verdana" w:hAnsi="Verdana"/>
+              </w:rPr>
+              <w:lastRenderedPageBreak/>
+              <w:t xml:space="preserve">this to be enforced). </w:t>
             </w:r>
             <w:r>
               <w:rPr>
@@ -9212,6 +9395,180 @@
                 <w:rFonts w:ascii="Verdana" w:hAnsi="Verdana"/>
               </w:rPr>
               <w:t xml:space="preserve">Queue to place replies on. Setting this value to "" implies the use of temporary queues for each reply. Correlation-ids are not used in this mode. </w:t>
+            </w:r>
+          </w:p>
+        </w:tc>
+      </w:tr>
+      <w:tr>
+        <w:trPr>
+          <w:tblCellSpacing w:w="15" w:type="dxa"/>
+        </w:trPr>
+        <w:tc>
+          <w:tcPr>
+            <w:tcW w:w="0" w:type="auto"/>
+            <w:shd w:val="clear" w:color="auto" w:fill="auto"/>
+            <w:vAlign w:val="center"/>
+          </w:tcPr>
+          <w:p>
+            <w:pPr>
+              <w:rPr>
+                <w:rFonts w:ascii="Verdana" w:hAnsi="Verdana"/>
+              </w:rPr>
+            </w:pPr>
+            <w:proofErr w:type="spellStart"/>
+            <w:r>
+              <w:rPr>
+                <w:rFonts w:ascii="Verdana" w:hAnsi="Verdana"/>
+              </w:rPr>
+              <w:t>txp</w:t>
+            </w:r>
+            <w:proofErr w:type="spellEnd"/>
+          </w:p>
+        </w:tc>
+        <w:tc>
+          <w:tcPr>
+            <w:tcW w:w="0" w:type="auto"/>
+            <w:shd w:val="clear" w:color="auto" w:fill="auto"/>
+            <w:vAlign w:val="center"/>
+          </w:tcPr>
+          <w:p>
+            <w:pPr>
+              <w:rPr>
+                <w:rFonts w:ascii="Verdana" w:hAnsi="Verdana"/>
+              </w:rPr>
+            </w:pPr>
+            <w:r>
+              <w:rPr>
+                <w:rFonts w:ascii="Verdana" w:hAnsi="Verdana"/>
+              </w:rPr>
+              <w:t>false</w:t>
+            </w:r>
+          </w:p>
+        </w:tc>
+        <w:tc>
+          <w:tcPr>
+            <w:tcW w:w="0" w:type="auto"/>
+            <w:shd w:val="clear" w:color="auto" w:fill="auto"/>
+            <w:vAlign w:val="center"/>
+          </w:tcPr>
+          <w:p>
+            <w:pPr>
+              <w:rPr>
+                <w:rFonts w:ascii="Verdana" w:hAnsi="Verdana"/>
+              </w:rPr>
+            </w:pPr>
+            <w:r>
+              <w:rPr>
+                <w:rFonts w:ascii="Verdana" w:hAnsi="Verdana"/>
+              </w:rPr>
+              <w:t>Use transactions for PUTs</w:t>
+            </w:r>
+            <w:r>
+              <w:rPr>
+                <w:rFonts w:ascii="Verdana" w:hAnsi="Verdana"/>
+              </w:rPr>
+              <w:t>, (</w:t>
+            </w:r>
+            <w:proofErr w:type="spellStart"/>
+            <w:r>
+              <w:rPr>
+                <w:rFonts w:ascii="Verdana" w:hAnsi="Verdana"/>
+              </w:rPr>
+              <w:t>tx</w:t>
+            </w:r>
+            <w:proofErr w:type="spellEnd"/>
+            <w:r>
+              <w:rPr>
+                <w:rFonts w:ascii="Verdana" w:hAnsi="Verdana"/>
+              </w:rPr>
+              <w:t xml:space="preserve"> must not be set)</w:t>
+            </w:r>
+          </w:p>
+        </w:tc>
+      </w:tr>
+      <w:tr>
+        <w:trPr>
+          <w:tblCellSpacing w:w="15" w:type="dxa"/>
+        </w:trPr>
+        <w:tc>
+          <w:tcPr>
+            <w:tcW w:w="0" w:type="auto"/>
+            <w:shd w:val="clear" w:color="auto" w:fill="auto"/>
+            <w:vAlign w:val="center"/>
+          </w:tcPr>
+          <w:p>
+            <w:pPr>
+              <w:rPr>
+                <w:rFonts w:ascii="Verdana" w:hAnsi="Verdana"/>
+              </w:rPr>
+            </w:pPr>
+            <w:proofErr w:type="spellStart"/>
+            <w:r>
+              <w:rPr>
+                <w:rFonts w:ascii="Verdana" w:hAnsi="Verdana"/>
+              </w:rPr>
+              <w:t>txg</w:t>
+            </w:r>
+            <w:proofErr w:type="spellEnd"/>
+          </w:p>
+        </w:tc>
+        <w:tc>
+          <w:tcPr>
+            <w:tcW w:w="0" w:type="auto"/>
+            <w:shd w:val="clear" w:color="auto" w:fill="auto"/>
+            <w:vAlign w:val="center"/>
+          </w:tcPr>
+          <w:p>
+            <w:pPr>
+              <w:rPr>
+                <w:rFonts w:ascii="Verdana" w:hAnsi="Verdana"/>
+              </w:rPr>
+            </w:pPr>
+            <w:r>
+              <w:rPr>
+                <w:rFonts w:ascii="Verdana" w:hAnsi="Verdana"/>
+              </w:rPr>
+              <w:t>false</w:t>
+            </w:r>
+          </w:p>
+        </w:tc>
+        <w:tc>
+          <w:tcPr>
+            <w:tcW w:w="0" w:type="auto"/>
+            <w:shd w:val="clear" w:color="auto" w:fill="auto"/>
+            <w:vAlign w:val="center"/>
+          </w:tcPr>
+          <w:p>
+            <w:pPr>
+              <w:rPr>
+                <w:rFonts w:ascii="Verdana" w:hAnsi="Verdana"/>
+              </w:rPr>
+            </w:pPr>
+            <w:r>
+              <w:rPr>
+                <w:rFonts w:ascii="Verdana" w:hAnsi="Verdana"/>
+              </w:rPr>
+              <w:t>Use transactions for GETs</w:t>
+            </w:r>
+            <w:r>
+              <w:rPr>
+                <w:rFonts w:ascii="Verdana" w:hAnsi="Verdana"/>
+              </w:rPr>
+              <w:t>, (</w:t>
+            </w:r>
+            <w:proofErr w:type="spellStart"/>
+            <w:r>
+              <w:rPr>
+                <w:rFonts w:ascii="Verdana" w:hAnsi="Verdana"/>
+              </w:rPr>
+              <w:t>tx</w:t>
+            </w:r>
+            <w:proofErr w:type="spellEnd"/>
+            <w:r>
+              <w:rPr>
+                <w:rFonts w:ascii="Verdana" w:hAnsi="Verdana"/>
+              </w:rPr>
+              <w:t xml:space="preserve"> must not be set)</w:t>
             </w:r>
           </w:p>
         </w:tc>
@@ -9713,6 +10070,7 @@
               <w:rPr>
                 <w:rFonts w:ascii="Verdana" w:hAnsi="Verdana"/>
               </w:rPr>
+              <w:lastRenderedPageBreak/>
               <w:t>cr</w:t>
             </w:r>
             <w:proofErr w:type="spellEnd"/>
@@ -9785,8 +10143,6 @@
             </w:r>
           </w:p>
         </w:tc>
-        <w:bookmarkStart w:id="40" w:name="_GoBack"/>
-        <w:bookmarkEnd w:id="40"/>
       </w:tr>
       <w:tr>
         <w:trPr>
@@ -9809,7 +10165,6 @@
               <w:rPr>
                 <w:rFonts w:ascii="Verdana" w:hAnsi="Verdana"/>
               </w:rPr>
-              <w:lastRenderedPageBreak/>
               <w:t>cs</w:t>
             </w:r>
             <w:proofErr w:type="spellEnd"/>
@@ -10728,7 +11083,14 @@
               <w:rPr>
                 <w:rFonts w:ascii="Verdana" w:hAnsi="Verdana"/>
               </w:rPr>
-              <w:t>a lot of thread switching. For this reason it is also easier to compare raw publish and subscribe performance</w:t>
+              <w:t xml:space="preserve">a lot of thread switching. For this reason it is also easier to compare </w:t>
+            </w:r>
+            <w:r>
+              <w:rPr>
+                <w:rFonts w:ascii="Verdana" w:hAnsi="Verdana"/>
+              </w:rPr>
+              <w:lastRenderedPageBreak/>
+              <w:t>raw publish and subscribe performance</w:t>
             </w:r>
             <w:r>
               <w:rPr>
@@ -10801,6 +11163,7 @@
               <w:rPr>
                 <w:rFonts w:ascii="Verdana" w:hAnsi="Verdana"/>
               </w:rPr>
+              <w:lastRenderedPageBreak/>
               <w:t>jh</w:t>
             </w:r>
             <w:proofErr w:type="spellEnd"/>
@@ -10859,7 +11222,6 @@
               <w:rPr>
                 <w:rFonts w:ascii="Verdana" w:hAnsi="Verdana"/>
               </w:rPr>
-              <w:lastRenderedPageBreak/>
               <w:t xml:space="preserve">Ignored unless </w:t>
             </w:r>
             <w:proofErr w:type="spellStart"/>
@@ -10914,7 +11276,6 @@
               <w:rPr>
                 <w:rFonts w:ascii="Verdana" w:hAnsi="Verdana"/>
               </w:rPr>
-              <w:lastRenderedPageBreak/>
               <w:t>jl</w:t>
             </w:r>
             <w:proofErr w:type="spellEnd"/>
@@ -11862,6 +12223,7 @@
       </w:tr>
       <w:tr>
         <w:trPr>
+          <w:trHeight w:val="311"/>
           <w:tblCellSpacing w:w="15" w:type="dxa"/>
         </w:trPr>
         <w:tc>
@@ -11924,6 +12286,68 @@
               <w:t>Transactionality</w:t>
             </w:r>
             <w:proofErr w:type="spellEnd"/>
+            <w:r>
+              <w:rPr>
+                <w:rFonts w:ascii="Verdana" w:hAnsi="Verdana"/>
+              </w:rPr>
+              <w:t xml:space="preserve">. Setting this flag will cause any PUT’s and GET’s to be inside </w:t>
+            </w:r>
+            <w:proofErr w:type="spellStart"/>
+            <w:r>
+              <w:rPr>
+                <w:rFonts w:ascii="Verdana" w:hAnsi="Verdana"/>
+              </w:rPr>
+              <w:t>syncpoint</w:t>
+            </w:r>
+            <w:proofErr w:type="spellEnd"/>
+            <w:r>
+              <w:rPr>
+                <w:rFonts w:ascii="Verdana" w:hAnsi="Verdana"/>
+              </w:rPr>
+              <w:t>. Note that for classes with a PUT+GET pattern (</w:t>
+            </w:r>
+            <w:proofErr w:type="spellStart"/>
+            <w:r>
+              <w:rPr>
+                <w:rFonts w:ascii="Verdana" w:hAnsi="Verdana"/>
+              </w:rPr>
+              <w:t>PutGet</w:t>
+            </w:r>
+            <w:proofErr w:type="spellEnd"/>
+            <w:r>
+              <w:rPr>
+                <w:rFonts w:ascii="Verdana" w:hAnsi="Verdana"/>
+              </w:rPr>
+              <w:t xml:space="preserve"> &amp; Requester), the </w:t>
+            </w:r>
+            <w:proofErr w:type="spellStart"/>
+            <w:r>
+              <w:rPr>
+                <w:rFonts w:ascii="Verdana" w:hAnsi="Verdana"/>
+              </w:rPr>
+              <w:t>txp</w:t>
+            </w:r>
+            <w:proofErr w:type="spellEnd"/>
+            <w:r>
+              <w:rPr>
+                <w:rFonts w:ascii="Verdana" w:hAnsi="Verdana"/>
+              </w:rPr>
+              <w:t xml:space="preserve"> &amp; </w:t>
+            </w:r>
+            <w:proofErr w:type="spellStart"/>
+            <w:r>
+              <w:rPr>
+                <w:rFonts w:ascii="Verdana" w:hAnsi="Verdana"/>
+              </w:rPr>
+              <w:t>txg</w:t>
+            </w:r>
+            <w:proofErr w:type="spellEnd"/>
+            <w:r>
+              <w:rPr>
+                <w:rFonts w:ascii="Verdana" w:hAnsi="Verdana"/>
+              </w:rPr>
+              <w:t xml:space="preserve"> flags can be used instead, for finer grained control. </w:t>
+            </w:r>
           </w:p>
         </w:tc>
       </w:tr>
@@ -11939,6 +12363,7 @@
         <w:rPr>
           <w:rFonts w:ascii="Verdana" w:hAnsi="Verdana"/>
         </w:rPr>
+        <w:lastRenderedPageBreak/>
         <w:t>Forwarder</w:t>
       </w:r>
     </w:p>
@@ -12289,7 +12714,6 @@
               <w:rPr>
                 <w:rFonts w:ascii="Verdana" w:hAnsi="Verdana"/>
               </w:rPr>
-              <w:lastRenderedPageBreak/>
               <w:t xml:space="preserve">If true, the </w:t>
             </w:r>
             <w:proofErr w:type="spellStart"/>
@@ -12329,7 +12753,6 @@
               <w:rPr>
                 <w:rFonts w:ascii="Verdana" w:hAnsi="Verdana"/>
               </w:rPr>
-              <w:lastRenderedPageBreak/>
               <w:t>cm</w:t>
             </w:r>
           </w:p>

</xml_diff>

<commit_message>
Added -cv option to MQOpts module to enable suppresion of message data conversion on MQGET. Tidied up destination examples in doc.
</commit_message>
<xml_diff>
--- a/cph.docx
+++ b/cph.docx
@@ -1,6 +1,6 @@
 
 <file path=word/document.xml><?xml version="1.0" encoding="utf-8"?>
-<w:document xmlns:wpc="http://schemas.microsoft.com/office/word/2010/wordprocessingCanvas" xmlns:mc="http://schemas.openxmlformats.org/markup-compatibility/2006" xmlns:o="urn:schemas-microsoft-com:office:office" xmlns:r="http://schemas.openxmlformats.org/officeDocument/2006/relationships" xmlns:m="http://schemas.openxmlformats.org/officeDocument/2006/math" xmlns:v="urn:schemas-microsoft-com:vml" xmlns:wp14="http://schemas.microsoft.com/office/word/2010/wordprocessingDrawing" xmlns:wp="http://schemas.openxmlformats.org/drawingml/2006/wordprocessingDrawing" xmlns:w10="urn:schemas-microsoft-com:office:word" xmlns:w="http://schemas.openxmlformats.org/wordprocessingml/2006/main" xmlns:w14="http://schemas.microsoft.com/office/word/2010/wordml" xmlns:w15="http://schemas.microsoft.com/office/word/2012/wordml" xmlns:wpg="http://schemas.microsoft.com/office/word/2010/wordprocessingGroup" xmlns:wpi="http://schemas.microsoft.com/office/word/2010/wordprocessingInk" xmlns:wne="http://schemas.microsoft.com/office/word/2006/wordml" xmlns:wps="http://schemas.microsoft.com/office/word/2010/wordprocessingShape" mc:Ignorable="w14 w15 wp14">
+<w:document xmlns:wpc="http://schemas.microsoft.com/office/word/2010/wordprocessingCanvas" xmlns:cx="http://schemas.microsoft.com/office/drawing/2014/chartex" xmlns:cx1="http://schemas.microsoft.com/office/drawing/2015/9/8/chartex" xmlns:cx2="http://schemas.microsoft.com/office/drawing/2015/10/21/chartex" xmlns:cx3="http://schemas.microsoft.com/office/drawing/2016/5/9/chartex" xmlns:cx4="http://schemas.microsoft.com/office/drawing/2016/5/10/chartex" xmlns:cx5="http://schemas.microsoft.com/office/drawing/2016/5/11/chartex" xmlns:cx6="http://schemas.microsoft.com/office/drawing/2016/5/12/chartex" xmlns:cx7="http://schemas.microsoft.com/office/drawing/2016/5/13/chartex" xmlns:cx8="http://schemas.microsoft.com/office/drawing/2016/5/14/chartex" xmlns:mc="http://schemas.openxmlformats.org/markup-compatibility/2006" xmlns:aink="http://schemas.microsoft.com/office/drawing/2016/ink" xmlns:am3d="http://schemas.microsoft.com/office/drawing/2017/model3d" xmlns:o="urn:schemas-microsoft-com:office:office" xmlns:r="http://schemas.openxmlformats.org/officeDocument/2006/relationships" xmlns:m="http://schemas.openxmlformats.org/officeDocument/2006/math" xmlns:v="urn:schemas-microsoft-com:vml" xmlns:wp14="http://schemas.microsoft.com/office/word/2010/wordprocessingDrawing" xmlns:wp="http://schemas.openxmlformats.org/drawingml/2006/wordprocessingDrawing" xmlns:w10="urn:schemas-microsoft-com:office:word" xmlns:w="http://schemas.openxmlformats.org/wordprocessingml/2006/main" xmlns:w14="http://schemas.microsoft.com/office/word/2010/wordml" xmlns:w15="http://schemas.microsoft.com/office/word/2012/wordml" xmlns:w16cid="http://schemas.microsoft.com/office/word/2016/wordml/cid" xmlns:w16se="http://schemas.microsoft.com/office/word/2015/wordml/symex" xmlns:wpg="http://schemas.microsoft.com/office/word/2010/wordprocessingGroup" xmlns:wpi="http://schemas.microsoft.com/office/word/2010/wordprocessingInk" xmlns:wne="http://schemas.microsoft.com/office/word/2006/wordml" xmlns:wps="http://schemas.microsoft.com/office/word/2010/wordprocessingShape" mc:Ignorable="w14 w15 w16se w16cid wp14">
   <w:background w:color="FFFFFF"/>
   <w:body>
     <w:p>
@@ -1637,15 +1637,7 @@
         <w:t xml:space="preserve">externals </w:t>
       </w:r>
       <w:r>
-        <w:t>of the “</w:t>
-      </w:r>
-      <w:proofErr w:type="spellStart"/>
-      <w:r>
-        <w:t>JMSPerfHarness</w:t>
-      </w:r>
-      <w:proofErr w:type="spellEnd"/>
-      <w:r>
-        <w:t>” P</w:t>
+        <w:t>of the “JMSPerfHarness” P</w:t>
       </w:r>
       <w:r>
         <w:t xml:space="preserve">erformance Harness for Java™ Message Service </w:t>
@@ -1693,15 +1685,7 @@
         <w:t>performance teams for tests ranging from a single client to more than 10,000 clients.</w:t>
       </w:r>
       <w:r>
-        <w:t xml:space="preserve"> Whilst </w:t>
-      </w:r>
-      <w:proofErr w:type="spellStart"/>
-      <w:r>
-        <w:t>JMSPerfharness</w:t>
-      </w:r>
-      <w:proofErr w:type="spellEnd"/>
-      <w:r>
-        <w:t xml:space="preserve"> can be used to drive workloads </w:t>
+        <w:t xml:space="preserve"> Whilst JMSPerfharness can be used to drive workloads </w:t>
       </w:r>
       <w:r>
         <w:t>on</w:t>
@@ -4936,15 +4920,7 @@
       </w:r>
       <w:proofErr w:type="spellEnd"/>
       <w:r>
-        <w:t xml:space="preserve"> or </w:t>
-      </w:r>
-      <w:proofErr w:type="spellStart"/>
-      <w:r>
-        <w:t>stderr</w:t>
-      </w:r>
-      <w:proofErr w:type="spellEnd"/>
-      <w:r>
-        <w:t>. There are currently no extensions to support</w:t>
+        <w:t xml:space="preserve"> or stderr. There are currently no extensions to support</w:t>
       </w:r>
       <w:r>
         <w:br/>
@@ -5154,35 +5130,7 @@
               <w:rPr>
                 <w:rFonts w:ascii="Verdana" w:hAnsi="Verdana"/>
               </w:rPr>
-              <w:t xml:space="preserve">Verbosity below which goes to </w:t>
-            </w:r>
-            <w:proofErr w:type="spellStart"/>
-            <w:r>
-              <w:rPr>
-                <w:rFonts w:ascii="Verdana" w:hAnsi="Verdana"/>
-              </w:rPr>
-              <w:t>stderr</w:t>
-            </w:r>
-            <w:proofErr w:type="spellEnd"/>
-            <w:r>
-              <w:rPr>
-                <w:rFonts w:ascii="Verdana" w:hAnsi="Verdana"/>
-              </w:rPr>
-              <w:t xml:space="preserve">. The default is such that nothing goes to </w:t>
-            </w:r>
-            <w:proofErr w:type="spellStart"/>
-            <w:r>
-              <w:rPr>
-                <w:rFonts w:ascii="Verdana" w:hAnsi="Verdana"/>
-              </w:rPr>
-              <w:t>stderr</w:t>
-            </w:r>
-            <w:proofErr w:type="spellEnd"/>
-            <w:r>
-              <w:rPr>
-                <w:rFonts w:ascii="Verdana" w:hAnsi="Verdana"/>
-              </w:rPr>
-              <w:t xml:space="preserve">. </w:t>
+              <w:t xml:space="preserve">Verbosity below which goes to stderr. The default is such that nothing goes to stderr. </w:t>
             </w:r>
           </w:p>
         </w:tc>
@@ -6359,6 +6307,124 @@
           </w:p>
         </w:tc>
       </w:tr>
+      <w:tr>
+        <w:trPr>
+          <w:tblCellSpacing w:w="15" w:type="dxa"/>
+        </w:trPr>
+        <w:tc>
+          <w:tcPr>
+            <w:tcW w:w="0" w:type="auto"/>
+            <w:shd w:val="clear" w:color="auto" w:fill="auto"/>
+            <w:vAlign w:val="center"/>
+          </w:tcPr>
+          <w:p>
+            <w:pPr>
+              <w:rPr>
+                <w:rFonts w:ascii="Verdana" w:hAnsi="Verdana"/>
+              </w:rPr>
+            </w:pPr>
+            <w:proofErr w:type="spellStart"/>
+            <w:r>
+              <w:rPr>
+                <w:rFonts w:ascii="Verdana" w:hAnsi="Verdana"/>
+              </w:rPr>
+              <w:t>wt</w:t>
+            </w:r>
+            <w:proofErr w:type="spellEnd"/>
+          </w:p>
+        </w:tc>
+        <w:tc>
+          <w:tcPr>
+            <w:tcW w:w="0" w:type="auto"/>
+            <w:shd w:val="clear" w:color="auto" w:fill="auto"/>
+            <w:vAlign w:val="center"/>
+          </w:tcPr>
+          <w:p>
+            <w:pPr>
+              <w:rPr>
+                <w:rFonts w:ascii="Verdana" w:hAnsi="Verdana"/>
+              </w:rPr>
+            </w:pPr>
+            <w:r>
+              <w:rPr>
+                <w:rFonts w:ascii="Verdana" w:hAnsi="Verdana"/>
+              </w:rPr>
+              <w:t>30</w:t>
+            </w:r>
+          </w:p>
+        </w:tc>
+        <w:tc>
+          <w:tcPr>
+            <w:tcW w:w="0" w:type="auto"/>
+            <w:shd w:val="clear" w:color="auto" w:fill="auto"/>
+            <w:vAlign w:val="center"/>
+          </w:tcPr>
+          <w:p>
+            <w:pPr>
+              <w:rPr>
+                <w:rFonts w:ascii="Verdana" w:hAnsi="Verdana"/>
+              </w:rPr>
+            </w:pPr>
+            <w:proofErr w:type="spellStart"/>
+            <w:r>
+              <w:rPr>
+                <w:rFonts w:ascii="Verdana" w:hAnsi="Verdana"/>
+              </w:rPr>
+              <w:t>WorkerThread</w:t>
+            </w:r>
+            <w:proofErr w:type="spellEnd"/>
+            <w:r>
+              <w:rPr>
+                <w:rFonts w:ascii="Verdana" w:hAnsi="Verdana"/>
+              </w:rPr>
+              <w:t xml:space="preserve"> start timeout (s).</w:t>
+            </w:r>
+            <w:r>
+              <w:rPr>
+                <w:rFonts w:ascii="Verdana" w:hAnsi="Verdana"/>
+              </w:rPr>
+              <w:t xml:space="preserve"> </w:t>
+            </w:r>
+            <w:r>
+              <w:rPr>
+                <w:rFonts w:ascii="Verdana" w:hAnsi="Verdana"/>
+              </w:rPr>
+              <w:t>The maximum number of seconds after starting a worker thread to wait for its s</w:t>
+            </w:r>
+            <w:r>
+              <w:rPr>
+                <w:rFonts w:ascii="Verdana" w:hAnsi="Verdana"/>
+              </w:rPr>
+              <w:t xml:space="preserve">tatus to change to 'running', </w:t>
+            </w:r>
+            <w:r>
+              <w:rPr>
+                <w:rFonts w:ascii="Verdana" w:hAnsi="Verdana"/>
+              </w:rPr>
+              <w:t>CPH will fail if any thread takes lo</w:t>
+            </w:r>
+            <w:r>
+              <w:rPr>
+                <w:rFonts w:ascii="Verdana" w:hAnsi="Verdana"/>
+              </w:rPr>
+              <w:t>nger than this time to start.</w:t>
+            </w:r>
+          </w:p>
+          <w:p>
+            <w:pPr>
+              <w:rPr>
+                <w:rFonts w:ascii="Verdana" w:hAnsi="Verdana"/>
+              </w:rPr>
+            </w:pPr>
+            <w:r>
+              <w:rPr>
+                <w:rFonts w:ascii="Verdana" w:hAnsi="Verdana"/>
+              </w:rPr>
+              <w:t>Special case: if set to zero (0), CPH will not wait for each worker thread to start.</w:t>
+            </w:r>
+          </w:p>
+        </w:tc>
+      </w:tr>
     </w:tbl>
     <w:p>
       <w:pPr>
@@ -6753,7 +6819,14 @@
               <w:rPr>
                 <w:rFonts w:ascii="Verdana" w:hAnsi="Verdana"/>
               </w:rPr>
-              <w:t xml:space="preserve">Desired rate (operations/sec). If this rate is greater than the maximum achievable, the behaviour is such that it runs as fast as possible. A value of 0 means to always run as fast as possible. Rates of &lt;1 op/sec are not currently possible. </w:t>
+              <w:t xml:space="preserve">Desired rate (operations/sec). If this rate is greater than the maximum achievable, the behaviour is such </w:t>
+            </w:r>
+            <w:r>
+              <w:rPr>
+                <w:rFonts w:ascii="Verdana" w:hAnsi="Verdana"/>
+              </w:rPr>
+              <w:lastRenderedPageBreak/>
+              <w:t xml:space="preserve">that it runs as fast as possible. A value of 0 means to always run as fast as possible. Rates of &lt;1 op/sec are not currently possible. </w:t>
             </w:r>
           </w:p>
         </w:tc>
@@ -6779,6 +6852,7 @@
               <w:rPr>
                 <w:rFonts w:ascii="Verdana" w:hAnsi="Verdana"/>
               </w:rPr>
+              <w:lastRenderedPageBreak/>
               <w:t>si</w:t>
             </w:r>
             <w:proofErr w:type="spellEnd"/>
@@ -6852,7 +6926,6 @@
               <w:rPr>
                 <w:rFonts w:ascii="Verdana" w:hAnsi="Verdana"/>
               </w:rPr>
-              <w:lastRenderedPageBreak/>
               <w:t xml:space="preserve">This value is ignored if </w:t>
             </w:r>
             <w:proofErr w:type="spellStart"/>
@@ -6893,7 +6966,6 @@
               <w:rPr>
                 <w:rFonts w:ascii="Verdana" w:hAnsi="Verdana"/>
               </w:rPr>
-              <w:lastRenderedPageBreak/>
               <w:t>sn</w:t>
             </w:r>
             <w:proofErr w:type="spellEnd"/>
@@ -7209,19 +7281,11 @@
                 <w:rFonts w:ascii="Verdana" w:hAnsi="Verdana"/>
               </w:rPr>
             </w:pPr>
-            <w:proofErr w:type="spellStart"/>
-            <w:r>
-              <w:rPr>
-                <w:rFonts w:ascii="Verdana" w:hAnsi="Verdana"/>
-              </w:rPr>
-              <w:t>yd</w:t>
-            </w:r>
-            <w:proofErr w:type="spellEnd"/>
-            <w:r>
-              <w:rPr>
-                <w:rFonts w:ascii="Verdana" w:hAnsi="Verdana"/>
-              </w:rPr>
-              <w:t xml:space="preserve"> </w:t>
+            <w:r>
+              <w:rPr>
+                <w:rFonts w:ascii="Verdana" w:hAnsi="Verdana"/>
+              </w:rPr>
+              <w:t xml:space="preserve">yd </w:t>
             </w:r>
           </w:p>
         </w:tc>
@@ -7344,97 +7408,289 @@
       <w:r>
         <w:t xml:space="preserve"> Publisher -d TOPIC" does that)</w:t>
       </w:r>
+    </w:p>
+    <w:p>
+      <w:pPr>
+        <w:pStyle w:val="NormalWeb"/>
+      </w:pPr>
       <w:r>
         <w:br/>
         <w:t>Examples:</w:t>
       </w:r>
+    </w:p>
+    <w:tbl>
+      <w:tblPr>
+        <w:tblStyle w:val="TableGrid"/>
+        <w:tblW w:w="0" w:type="auto"/>
+        <w:tblBorders>
+          <w:top w:val="none" w:sz="0" w:space="0" w:color="auto"/>
+          <w:left w:val="none" w:sz="0" w:space="0" w:color="auto"/>
+          <w:bottom w:val="none" w:sz="0" w:space="0" w:color="auto"/>
+          <w:right w:val="none" w:sz="0" w:space="0" w:color="auto"/>
+          <w:insideH w:val="none" w:sz="0" w:space="0" w:color="auto"/>
+          <w:insideV w:val="none" w:sz="0" w:space="0" w:color="auto"/>
+        </w:tblBorders>
+        <w:tblCellMar>
+          <w:top w:w="57" w:type="dxa"/>
+        </w:tblCellMar>
+        <w:tblLook w:val="04A0" w:firstRow="1" w:lastRow="0" w:firstColumn="1" w:lastColumn="0" w:noHBand="0" w:noVBand="1"/>
+      </w:tblPr>
+      <w:tblGrid>
+        <w:gridCol w:w="4148"/>
+        <w:gridCol w:w="4148"/>
+      </w:tblGrid>
+      <w:tr>
+        <w:tc>
+          <w:tcPr>
+            <w:tcW w:w="4148" w:type="dxa"/>
+            <w:tcBorders>
+              <w:bottom w:val="single" w:sz="4" w:space="0" w:color="auto"/>
+            </w:tcBorders>
+          </w:tcPr>
+          <w:p>
+            <w:pPr>
+              <w:pStyle w:val="NormalWeb"/>
+            </w:pPr>
+            <w:r>
+              <w:t>Parameters Specified</w:t>
+            </w:r>
+          </w:p>
+        </w:tc>
+        <w:tc>
+          <w:tcPr>
+            <w:tcW w:w="4148" w:type="dxa"/>
+            <w:tcBorders>
+              <w:bottom w:val="single" w:sz="4" w:space="0" w:color="auto"/>
+            </w:tcBorders>
+          </w:tcPr>
+          <w:p>
+            <w:pPr>
+              <w:pStyle w:val="NormalWeb"/>
+            </w:pPr>
+            <w:r>
+              <w:t>Destinations Used</w:t>
+            </w:r>
+          </w:p>
+        </w:tc>
+      </w:tr>
+      <w:tr>
+        <w:tc>
+          <w:tcPr>
+            <w:tcW w:w="4148" w:type="dxa"/>
+            <w:tcBorders>
+              <w:top w:val="single" w:sz="4" w:space="0" w:color="auto"/>
+            </w:tcBorders>
+          </w:tcPr>
+          <w:p>
+            <w:pPr>
+              <w:pStyle w:val="NormalWeb"/>
+            </w:pPr>
+            <w:r>
+              <w:t>-d QUEUE</w:t>
+            </w:r>
+          </w:p>
+        </w:tc>
+        <w:tc>
+          <w:tcPr>
+            <w:tcW w:w="4148" w:type="dxa"/>
+            <w:tcBorders>
+              <w:top w:val="single" w:sz="4" w:space="0" w:color="auto"/>
+            </w:tcBorders>
+          </w:tcPr>
+          <w:p>
+            <w:pPr>
+              <w:pStyle w:val="NormalWeb"/>
+            </w:pPr>
+            <w:r>
+              <w:t>All threads operate on destination named QUEUE</w:t>
+            </w:r>
+          </w:p>
+        </w:tc>
+      </w:tr>
+      <w:tr>
+        <w:tc>
+          <w:tcPr>
+            <w:tcW w:w="4148" w:type="dxa"/>
+          </w:tcPr>
+          <w:p>
+            <w:pPr>
+              <w:pStyle w:val="NormalWeb"/>
+            </w:pPr>
+            <w:r>
+              <w:t>-d MYTOPIC -</w:t>
+            </w:r>
+            <w:proofErr w:type="spellStart"/>
+            <w:r>
+              <w:t>dn</w:t>
+            </w:r>
+            <w:proofErr w:type="spellEnd"/>
+            <w:r>
+              <w:t xml:space="preserve"> 3</w:t>
+            </w:r>
+          </w:p>
+        </w:tc>
+        <w:tc>
+          <w:tcPr>
+            <w:tcW w:w="4148" w:type="dxa"/>
+          </w:tcPr>
+          <w:p>
+            <w:pPr>
+              <w:pStyle w:val="NormalWeb"/>
+            </w:pPr>
+            <w:r>
+              <w:t>destinations are distributed round-robin in the order MYTOPIC1..MYTOPIC3</w:t>
+            </w:r>
+          </w:p>
+        </w:tc>
+      </w:tr>
+      <w:tr>
+        <w:tc>
+          <w:tcPr>
+            <w:tcW w:w="4148" w:type="dxa"/>
+          </w:tcPr>
+          <w:p>
+            <w:pPr>
+              <w:pStyle w:val="NormalWeb"/>
+            </w:pPr>
+            <w:r>
+              <w:t>-d MYTOPIC -</w:t>
+            </w:r>
+            <w:proofErr w:type="spellStart"/>
+            <w:r>
+              <w:t>db</w:t>
+            </w:r>
+            <w:proofErr w:type="spellEnd"/>
+            <w:r>
+              <w:t xml:space="preserve"> 6 -</w:t>
+            </w:r>
+            <w:proofErr w:type="spellStart"/>
+            <w:r>
+              <w:t>dn</w:t>
+            </w:r>
+            <w:proofErr w:type="spellEnd"/>
+            <w:r>
+              <w:t xml:space="preserve"> 3</w:t>
+            </w:r>
+          </w:p>
+        </w:tc>
+        <w:tc>
+          <w:tcPr>
+            <w:tcW w:w="4148" w:type="dxa"/>
+          </w:tcPr>
+          <w:p>
+            <w:pPr>
+              <w:pStyle w:val="NormalWeb"/>
+            </w:pPr>
+            <w:r>
+              <w:t xml:space="preserve">destinations are distributed round-robin in the order </w:t>
+            </w:r>
+            <w:r>
+              <w:lastRenderedPageBreak/>
+              <w:t>MYTOPIC6..MYTOPIC8</w:t>
+            </w:r>
+            <w:r>
+              <w:br/>
+            </w:r>
+          </w:p>
+        </w:tc>
+      </w:tr>
+      <w:tr>
+        <w:tc>
+          <w:tcPr>
+            <w:tcW w:w="4148" w:type="dxa"/>
+          </w:tcPr>
+          <w:p>
+            <w:pPr>
+              <w:pStyle w:val="NormalWeb"/>
+            </w:pPr>
+            <w:r>
+              <w:lastRenderedPageBreak/>
+              <w:t>-d MYTOPIC -dx 6 -</w:t>
+            </w:r>
+            <w:proofErr w:type="spellStart"/>
+            <w:r>
+              <w:t>dn</w:t>
+            </w:r>
+            <w:proofErr w:type="spellEnd"/>
+            <w:r>
+              <w:t xml:space="preserve"> 3</w:t>
+            </w:r>
+          </w:p>
+        </w:tc>
+        <w:tc>
+          <w:tcPr>
+            <w:tcW w:w="4148" w:type="dxa"/>
+          </w:tcPr>
+          <w:p>
+            <w:pPr>
+              <w:pStyle w:val="NormalWeb"/>
+            </w:pPr>
+            <w:r>
+              <w:t>destinations are distributed round-robin in the order MYTOPIC4..MYTOPIC6</w:t>
+            </w:r>
+          </w:p>
+        </w:tc>
+      </w:tr>
+      <w:tr>
+        <w:tc>
+          <w:tcPr>
+            <w:tcW w:w="4148" w:type="dxa"/>
+          </w:tcPr>
+          <w:p>
+            <w:pPr>
+              <w:pStyle w:val="NormalWeb"/>
+            </w:pPr>
+            <w:r>
+              <w:t>-d MYTOPIC -</w:t>
+            </w:r>
+            <w:proofErr w:type="spellStart"/>
+            <w:r>
+              <w:t>db</w:t>
+            </w:r>
+            <w:proofErr w:type="spellEnd"/>
+            <w:r>
+              <w:t xml:space="preserve"> 4 -dx 6 -</w:t>
+            </w:r>
+            <w:proofErr w:type="spellStart"/>
+            <w:r>
+              <w:t>dn</w:t>
+            </w:r>
+            <w:proofErr w:type="spellEnd"/>
+            <w:r>
+              <w:t xml:space="preserve"> 5</w:t>
+            </w:r>
+            <w:r>
+              <w:br/>
+            </w:r>
+          </w:p>
+        </w:tc>
+        <w:tc>
+          <w:tcPr>
+            <w:tcW w:w="4148" w:type="dxa"/>
+          </w:tcPr>
+          <w:p>
+            <w:pPr>
+              <w:pStyle w:val="NormalWeb"/>
+            </w:pPr>
+            <w:r>
+              <w:t>destinations are distributed round-robin in the order MYTOPIC4..MYTOPIC6 starting with MYTOPIC5</w:t>
+            </w:r>
+          </w:p>
+        </w:tc>
+      </w:tr>
+    </w:tbl>
+    <w:p>
+      <w:pPr>
+        <w:pStyle w:val="NormalWeb"/>
+      </w:pPr>
       <w:r>
         <w:br/>
-        <w:t>-d QUEUE</w:t>
       </w:r>
       <w:r>
         <w:br/>
-        <w:t>All threads operate on destination named QUEUE</w:t>
       </w:r>
       <w:r>
         <w:br/>
-        <w:t>-d MYTOPIC -</w:t>
-      </w:r>
-      <w:proofErr w:type="spellStart"/>
-      <w:r>
-        <w:t>dn</w:t>
-      </w:r>
-      <w:proofErr w:type="spellEnd"/>
-      <w:r>
-        <w:t xml:space="preserve"> 3</w:t>
-      </w:r>
-      <w:r>
-        <w:br/>
-        <w:t>destinations are distributed round-robin in the order MYTOPIC1..MYTOPIC3</w:t>
-      </w:r>
-      <w:r>
-        <w:br/>
-        <w:t>-d MYTOPIC -</w:t>
-      </w:r>
-      <w:proofErr w:type="spellStart"/>
-      <w:r>
-        <w:t>db</w:t>
-      </w:r>
-      <w:proofErr w:type="spellEnd"/>
-      <w:r>
-        <w:t xml:space="preserve"> 6 -</w:t>
-      </w:r>
-      <w:proofErr w:type="spellStart"/>
-      <w:r>
-        <w:t>dn</w:t>
-      </w:r>
-      <w:proofErr w:type="spellEnd"/>
-      <w:r>
-        <w:t xml:space="preserve"> 3</w:t>
-      </w:r>
-      <w:r>
-        <w:br/>
-        <w:t>destinations are distributed round-robin in the order MYTOPIC6..MYTOPIC8</w:t>
-      </w:r>
-      <w:r>
-        <w:br/>
-        <w:t>-d MYTOPIC -dx 6 -</w:t>
-      </w:r>
-      <w:proofErr w:type="spellStart"/>
-      <w:r>
-        <w:t>dn</w:t>
-      </w:r>
-      <w:proofErr w:type="spellEnd"/>
-      <w:r>
-        <w:t xml:space="preserve"> 3</w:t>
-      </w:r>
-      <w:r>
-        <w:br/>
-        <w:t>destinations are distributed round-robin in the order MYTOPIC4..MYTOPIC6</w:t>
-      </w:r>
-      <w:r>
-        <w:br/>
-        <w:t>-d MYTOPIC -</w:t>
-      </w:r>
-      <w:proofErr w:type="spellStart"/>
-      <w:r>
-        <w:t>db</w:t>
-      </w:r>
-      <w:proofErr w:type="spellEnd"/>
-      <w:r>
-        <w:t xml:space="preserve"> 4 -dx 6 -</w:t>
-      </w:r>
-      <w:proofErr w:type="spellStart"/>
-      <w:r>
-        <w:t>dn</w:t>
-      </w:r>
-      <w:proofErr w:type="spellEnd"/>
-      <w:r>
-        <w:t xml:space="preserve"> 5</w:t>
-      </w:r>
-      <w:r>
-        <w:br/>
-        <w:t>destinations are distributed round-robin in the order MYTOPIC4..MYTOPIC6 starting with MYTOPIC5</w:t>
       </w:r>
     </w:p>
     <w:tbl>
@@ -7667,7 +7923,6 @@
               <w:rPr>
                 <w:rFonts w:ascii="Verdana" w:hAnsi="Verdana"/>
               </w:rPr>
-              <w:lastRenderedPageBreak/>
               <w:t>db</w:t>
             </w:r>
             <w:proofErr w:type="spellEnd"/>
@@ -8329,6 +8584,7 @@
               <w:rPr>
                 <w:rFonts w:ascii="Verdana" w:hAnsi="Verdana"/>
               </w:rPr>
+              <w:lastRenderedPageBreak/>
               <w:t>cs</w:t>
             </w:r>
             <w:proofErr w:type="spellEnd"/>
@@ -8925,14 +9181,7 @@
               <w:rPr>
                 <w:rFonts w:ascii="Verdana" w:hAnsi="Verdana"/>
               </w:rPr>
-              <w:t xml:space="preserve">nders for </w:t>
-            </w:r>
-            <w:r>
-              <w:rPr>
-                <w:rFonts w:ascii="Verdana" w:hAnsi="Verdana"/>
-              </w:rPr>
-              <w:lastRenderedPageBreak/>
-              <w:t xml:space="preserve">this to be enforced). </w:t>
+              <w:t xml:space="preserve">nders for this to be enforced). </w:t>
             </w:r>
             <w:r>
               <w:rPr>
@@ -8964,7 +9213,6 @@
               <w:rPr>
                 <w:rFonts w:ascii="Verdana" w:hAnsi="Verdana"/>
               </w:rPr>
-              <w:lastRenderedPageBreak/>
               <w:t>cs</w:t>
             </w:r>
             <w:proofErr w:type="spellEnd"/>
@@ -9583,6 +9831,7 @@
         <w:pStyle w:val="NormalWeb"/>
       </w:pPr>
       <w:r>
+        <w:lastRenderedPageBreak/>
         <w:t>Takes messages off the request queue and places the same message on the reply queue.</w:t>
       </w:r>
     </w:p>
@@ -10060,7 +10309,6 @@
               <w:rPr>
                 <w:rFonts w:ascii="Verdana" w:hAnsi="Verdana"/>
               </w:rPr>
-              <w:lastRenderedPageBreak/>
               <w:t>cr</w:t>
             </w:r>
             <w:proofErr w:type="spellEnd"/>
@@ -10679,7 +10927,8 @@
               <w:rPr>
                 <w:rFonts w:ascii="Verdana" w:hAnsi="Verdana"/>
               </w:rPr>
-              <w:t>d</w:t>
+              <w:lastRenderedPageBreak/>
+              <w:t>cv</w:t>
             </w:r>
           </w:p>
         </w:tc>
@@ -10693,6 +10942,12 @@
                 <w:rFonts w:ascii="Verdana" w:hAnsi="Verdana"/>
               </w:rPr>
             </w:pPr>
+            <w:r>
+              <w:rPr>
+                <w:rFonts w:ascii="Verdana" w:hAnsi="Verdana"/>
+              </w:rPr>
+              <w:t>true</w:t>
+            </w:r>
           </w:p>
         </w:tc>
         <w:tc>
@@ -10711,52 +10966,21 @@
               <w:rPr>
                 <w:rFonts w:ascii="Verdana" w:hAnsi="Verdana"/>
               </w:rPr>
-              <w:t>Destination prefix</w:t>
-            </w:r>
-            <w:r>
-              <w:rPr>
-                <w:rFonts w:ascii="Verdana" w:hAnsi="Verdana"/>
-              </w:rPr>
-              <w:t>.</w:t>
-            </w:r>
-          </w:p>
-          <w:p>
-            <w:pPr>
-              <w:rPr>
-                <w:rFonts w:ascii="Verdana" w:hAnsi="Verdana"/>
-              </w:rPr>
-            </w:pPr>
-            <w:r>
-              <w:rPr>
-                <w:rFonts w:ascii="Verdana" w:hAnsi="Verdana"/>
-              </w:rPr>
-              <w:t>The first part of the name of an MQ destination object (queue or topi</w:t>
-            </w:r>
-            <w:r>
-              <w:rPr>
-                <w:rFonts w:ascii="Verdana" w:hAnsi="Verdana"/>
-              </w:rPr>
-              <w:t xml:space="preserve">c) to put or get messages to, </w:t>
-            </w:r>
-            <w:r>
-              <w:rPr>
-                <w:rFonts w:ascii="Verdana" w:hAnsi="Verdana"/>
-              </w:rPr>
-              <w:t xml:space="preserve">with the second part (a numeric suffix) to be provided by </w:t>
-            </w:r>
-            <w:proofErr w:type="spellStart"/>
-            <w:r>
-              <w:rPr>
-                <w:rFonts w:ascii="Verdana" w:hAnsi="Verdana"/>
-              </w:rPr>
-              <w:t>cphDestinationFactory</w:t>
-            </w:r>
-            <w:proofErr w:type="spellEnd"/>
-            <w:r>
-              <w:rPr>
-                <w:rFonts w:ascii="Verdana" w:hAnsi="Verdana"/>
-              </w:rPr>
-              <w:t>.</w:t>
+              <w:t>Conver</w:t>
+            </w:r>
+            <w:r>
+              <w:rPr>
+                <w:rFonts w:ascii="Verdana" w:hAnsi="Verdana"/>
+              </w:rPr>
+              <w:t>t message data. By default, MQGMO.CONVERT is specified in the MQGET options. Specifying false can be useful when reading a</w:t>
+            </w:r>
+            <w:bookmarkStart w:id="41" w:name="_GoBack"/>
+            <w:bookmarkEnd w:id="41"/>
+            <w:r>
+              <w:rPr>
+                <w:rFonts w:ascii="Verdana" w:hAnsi="Verdana"/>
+              </w:rPr>
+              <w:t xml:space="preserve"> message encoded with a different codepage, where the message is non-standard (custom format).</w:t>
             </w:r>
           </w:p>
         </w:tc>
@@ -10777,63 +11001,88 @@
                 <w:rFonts w:ascii="Verdana" w:hAnsi="Verdana"/>
               </w:rPr>
             </w:pPr>
+            <w:r>
+              <w:rPr>
+                <w:rFonts w:ascii="Verdana" w:hAnsi="Verdana"/>
+              </w:rPr>
+              <w:t>d</w:t>
+            </w:r>
+          </w:p>
+        </w:tc>
+        <w:tc>
+          <w:tcPr>
+            <w:tcW w:w="2888" w:type="dxa"/>
+          </w:tcPr>
+          <w:p>
+            <w:pPr>
+              <w:rPr>
+                <w:rFonts w:ascii="Verdana" w:hAnsi="Verdana"/>
+              </w:rPr>
+            </w:pPr>
+          </w:p>
+        </w:tc>
+        <w:tc>
+          <w:tcPr>
+            <w:tcW w:w="4764" w:type="dxa"/>
+            <w:shd w:val="clear" w:color="auto" w:fill="auto"/>
+            <w:vAlign w:val="center"/>
+          </w:tcPr>
+          <w:p>
+            <w:pPr>
+              <w:rPr>
+                <w:rFonts w:ascii="Verdana" w:hAnsi="Verdana"/>
+              </w:rPr>
+            </w:pPr>
+            <w:r>
+              <w:rPr>
+                <w:rFonts w:ascii="Verdana" w:hAnsi="Verdana"/>
+              </w:rPr>
+              <w:t>Destination prefix</w:t>
+            </w:r>
+            <w:r>
+              <w:rPr>
+                <w:rFonts w:ascii="Verdana" w:hAnsi="Verdana"/>
+              </w:rPr>
+              <w:t>.</w:t>
+            </w:r>
+          </w:p>
+          <w:p>
+            <w:pPr>
+              <w:rPr>
+                <w:rFonts w:ascii="Verdana" w:hAnsi="Verdana"/>
+              </w:rPr>
+            </w:pPr>
+            <w:r>
+              <w:rPr>
+                <w:rFonts w:ascii="Verdana" w:hAnsi="Verdana"/>
+              </w:rPr>
+              <w:t>The first part of the name of an MQ destination object (queue or topi</w:t>
+            </w:r>
+            <w:r>
+              <w:rPr>
+                <w:rFonts w:ascii="Verdana" w:hAnsi="Verdana"/>
+              </w:rPr>
+              <w:t xml:space="preserve">c) to put or get messages to, </w:t>
+            </w:r>
+            <w:r>
+              <w:rPr>
+                <w:rFonts w:ascii="Verdana" w:hAnsi="Verdana"/>
+              </w:rPr>
+              <w:t xml:space="preserve">with the second part (a numeric suffix) to be provided by </w:t>
+            </w:r>
             <w:proofErr w:type="spellStart"/>
             <w:r>
               <w:rPr>
                 <w:rFonts w:ascii="Verdana" w:hAnsi="Verdana"/>
               </w:rPr>
-              <w:t>jb</w:t>
+              <w:t>cphDestinationFactory</w:t>
             </w:r>
             <w:proofErr w:type="spellEnd"/>
             <w:r>
               <w:rPr>
                 <w:rFonts w:ascii="Verdana" w:hAnsi="Verdana"/>
               </w:rPr>
-              <w:t xml:space="preserve"> </w:t>
-            </w:r>
-          </w:p>
-        </w:tc>
-        <w:tc>
-          <w:tcPr>
-            <w:tcW w:w="2888" w:type="dxa"/>
-          </w:tcPr>
-          <w:p>
-            <w:pPr>
-              <w:rPr>
-                <w:rFonts w:ascii="Verdana" w:hAnsi="Verdana"/>
-              </w:rPr>
-            </w:pPr>
-            <w:r>
-              <w:rPr>
-                <w:rFonts w:ascii="Verdana" w:hAnsi="Verdana"/>
-              </w:rPr>
-              <w:t>QM</w:t>
-            </w:r>
-          </w:p>
-        </w:tc>
-        <w:tc>
-          <w:tcPr>
-            <w:tcW w:w="4764" w:type="dxa"/>
-            <w:shd w:val="clear" w:color="auto" w:fill="auto"/>
-            <w:vAlign w:val="center"/>
-          </w:tcPr>
-          <w:p>
-            <w:pPr>
-              <w:rPr>
-                <w:rFonts w:ascii="Verdana" w:hAnsi="Verdana"/>
-              </w:rPr>
-            </w:pPr>
-            <w:r>
-              <w:rPr>
-                <w:rFonts w:ascii="Verdana" w:hAnsi="Verdana"/>
-              </w:rPr>
-              <w:t xml:space="preserve">IBM </w:t>
-            </w:r>
-            <w:r>
-              <w:rPr>
-                <w:rFonts w:ascii="Verdana" w:hAnsi="Verdana"/>
-              </w:rPr>
-              <w:t>MQ queue manager to connect to.</w:t>
+              <w:t>.</w:t>
             </w:r>
           </w:p>
         </w:tc>
@@ -10859,7 +11108,7 @@
               <w:rPr>
                 <w:rFonts w:ascii="Verdana" w:hAnsi="Verdana"/>
               </w:rPr>
-              <w:t>jc</w:t>
+              <w:t>jb</w:t>
             </w:r>
             <w:proofErr w:type="spellEnd"/>
             <w:r>
@@ -10884,7 +11133,7 @@
               <w:rPr>
                 <w:rFonts w:ascii="Verdana" w:hAnsi="Verdana"/>
               </w:rPr>
-              <w:t>SYSTEM.DEF.SVRCONN</w:t>
+              <w:t>QM</w:t>
             </w:r>
           </w:p>
         </w:tc>
@@ -10910,48 +11159,7 @@
               <w:rPr>
                 <w:rFonts w:ascii="Verdana" w:hAnsi="Verdana"/>
               </w:rPr>
-              <w:t>MQ Channel to connect to.</w:t>
-            </w:r>
-          </w:p>
-          <w:p>
-            <w:pPr>
-              <w:rPr>
-                <w:rFonts w:ascii="Verdana" w:hAnsi="Verdana"/>
-              </w:rPr>
-            </w:pPr>
-            <w:r>
-              <w:rPr>
-                <w:rFonts w:ascii="Verdana" w:hAnsi="Verdana"/>
-              </w:rPr>
-              <w:t xml:space="preserve">Ignored unless </w:t>
-            </w:r>
-            <w:proofErr w:type="spellStart"/>
-            <w:r>
-              <w:rPr>
-                <w:rFonts w:ascii="Verdana" w:hAnsi="Verdana"/>
-              </w:rPr>
-              <w:t>jt</w:t>
-            </w:r>
-            <w:proofErr w:type="spellEnd"/>
-            <w:r>
-              <w:rPr>
-                <w:rFonts w:ascii="Verdana" w:hAnsi="Verdana"/>
-              </w:rPr>
-              <w:t>=</w:t>
-            </w:r>
-            <w:proofErr w:type="spellStart"/>
-            <w:r>
-              <w:rPr>
-                <w:rFonts w:ascii="Verdana" w:hAnsi="Verdana"/>
-              </w:rPr>
-              <w:t>mqc</w:t>
-            </w:r>
-            <w:proofErr w:type="spellEnd"/>
-            <w:r>
-              <w:rPr>
-                <w:rFonts w:ascii="Verdana" w:hAnsi="Verdana"/>
-              </w:rPr>
-              <w:t xml:space="preserve"> </w:t>
+              <w:t>MQ queue manager to connect to.</w:t>
             </w:r>
           </w:p>
         </w:tc>
@@ -10977,9 +11185,15 @@
               <w:rPr>
                 <w:rFonts w:ascii="Verdana" w:hAnsi="Verdana"/>
               </w:rPr>
-              <w:t>jf</w:t>
+              <w:t>jc</w:t>
             </w:r>
             <w:proofErr w:type="spellEnd"/>
+            <w:r>
+              <w:rPr>
+                <w:rFonts w:ascii="Verdana" w:hAnsi="Verdana"/>
+              </w:rPr>
+              <w:t xml:space="preserve"> </w:t>
+            </w:r>
           </w:p>
         </w:tc>
         <w:tc>
@@ -10996,7 +11210,7 @@
               <w:rPr>
                 <w:rFonts w:ascii="Verdana" w:hAnsi="Verdana"/>
               </w:rPr>
-              <w:t>false</w:t>
+              <w:t>SYSTEM.DEF.SVRCONN</w:t>
             </w:r>
           </w:p>
         </w:tc>
@@ -11016,118 +11230,54 @@
               <w:rPr>
                 <w:rFonts w:ascii="Verdana" w:hAnsi="Verdana"/>
               </w:rPr>
-              <w:t xml:space="preserve">Use the </w:t>
+              <w:t xml:space="preserve">IBM </w:t>
+            </w:r>
+            <w:r>
+              <w:rPr>
+                <w:rFonts w:ascii="Verdana" w:hAnsi="Verdana"/>
+              </w:rPr>
+              <w:t>MQ Channel to connect to.</w:t>
+            </w:r>
+          </w:p>
+          <w:p>
+            <w:pPr>
+              <w:rPr>
+                <w:rFonts w:ascii="Verdana" w:hAnsi="Verdana"/>
+              </w:rPr>
+            </w:pPr>
+            <w:r>
+              <w:rPr>
+                <w:rFonts w:ascii="Verdana" w:hAnsi="Verdana"/>
+              </w:rPr>
+              <w:t xml:space="preserve">Ignored unless </w:t>
             </w:r>
             <w:proofErr w:type="spellStart"/>
             <w:r>
               <w:rPr>
                 <w:rFonts w:ascii="Verdana" w:hAnsi="Verdana"/>
               </w:rPr>
-              <w:t>fastpath</w:t>
+              <w:t>jt</w:t>
             </w:r>
             <w:proofErr w:type="spellEnd"/>
             <w:r>
               <w:rPr>
                 <w:rFonts w:ascii="Verdana" w:hAnsi="Verdana"/>
               </w:rPr>
-              <w:t xml:space="preserve"> option on the MQCONNX call</w:t>
-            </w:r>
-            <w:r>
-              <w:rPr>
-                <w:rFonts w:ascii="Verdana" w:hAnsi="Verdana"/>
-              </w:rPr>
-              <w:t>.</w:t>
-            </w:r>
-          </w:p>
-          <w:p>
-            <w:pPr>
-              <w:rPr>
-                <w:rFonts w:ascii="Verdana" w:hAnsi="Verdana"/>
-              </w:rPr>
-            </w:pPr>
-            <w:r>
-              <w:rPr>
-                <w:rFonts w:ascii="Verdana" w:hAnsi="Verdana"/>
-              </w:rPr>
-              <w:t>Using this option means the application and the local-queue-manager ag</w:t>
-            </w:r>
-            <w:r>
-              <w:rPr>
-                <w:rFonts w:ascii="Verdana" w:hAnsi="Verdana"/>
-              </w:rPr>
-              <w:t xml:space="preserve">ent are part of the same unit </w:t>
-            </w:r>
-            <w:r>
-              <w:rPr>
-                <w:rFonts w:ascii="Verdana" w:hAnsi="Verdana"/>
-              </w:rPr>
-              <w:t>of execution. Using this option should give much higher throughput when using high message rates as it avoids</w:t>
-            </w:r>
+              <w:t>=</w:t>
+            </w:r>
+            <w:proofErr w:type="spellStart"/>
+            <w:r>
+              <w:rPr>
+                <w:rFonts w:ascii="Verdana" w:hAnsi="Verdana"/>
+              </w:rPr>
+              <w:t>mqc</w:t>
+            </w:r>
+            <w:proofErr w:type="spellEnd"/>
             <w:r>
               <w:rPr>
                 <w:rFonts w:ascii="Verdana" w:hAnsi="Verdana"/>
               </w:rPr>
               <w:t xml:space="preserve"> </w:t>
-            </w:r>
-            <w:r>
-              <w:rPr>
-                <w:rFonts w:ascii="Verdana" w:hAnsi="Verdana"/>
-              </w:rPr>
-              <w:t xml:space="preserve">a lot of thread switching. For this reason it is also easier to compare </w:t>
-            </w:r>
-            <w:r>
-              <w:rPr>
-                <w:rFonts w:ascii="Verdana" w:hAnsi="Verdana"/>
-              </w:rPr>
-              <w:lastRenderedPageBreak/>
-              <w:t>raw publish and subscribe performance</w:t>
-            </w:r>
-            <w:r>
-              <w:rPr>
-                <w:rFonts w:ascii="Verdana" w:hAnsi="Verdana"/>
-              </w:rPr>
-              <w:t>.</w:t>
-            </w:r>
-          </w:p>
-          <w:p>
-            <w:pPr>
-              <w:rPr>
-                <w:rFonts w:ascii="Verdana" w:hAnsi="Verdana"/>
-              </w:rPr>
-            </w:pPr>
-            <w:r>
-              <w:rPr>
-                <w:rFonts w:ascii="Verdana" w:hAnsi="Verdana"/>
-              </w:rPr>
-              <w:t xml:space="preserve">Ignored unless </w:t>
-            </w:r>
-            <w:proofErr w:type="spellStart"/>
-            <w:r>
-              <w:rPr>
-                <w:rFonts w:ascii="Verdana" w:hAnsi="Verdana"/>
-              </w:rPr>
-              <w:t>jt</w:t>
-            </w:r>
-            <w:proofErr w:type="spellEnd"/>
-            <w:r>
-              <w:rPr>
-                <w:rFonts w:ascii="Verdana" w:hAnsi="Verdana"/>
-              </w:rPr>
-              <w:t>=</w:t>
-            </w:r>
-            <w:proofErr w:type="spellStart"/>
-            <w:r>
-              <w:rPr>
-                <w:rFonts w:ascii="Verdana" w:hAnsi="Verdana"/>
-              </w:rPr>
-              <w:t>mqb</w:t>
-            </w:r>
-            <w:proofErr w:type="spellEnd"/>
-            <w:r>
-              <w:rPr>
-                <w:rFonts w:ascii="Verdana" w:hAnsi="Verdana"/>
-              </w:rPr>
-              <w:t>.</w:t>
             </w:r>
           </w:p>
         </w:tc>
@@ -11153,53 +11303,109 @@
               <w:rPr>
                 <w:rFonts w:ascii="Verdana" w:hAnsi="Verdana"/>
               </w:rPr>
-              <w:lastRenderedPageBreak/>
-              <w:t>jh</w:t>
+              <w:t>jf</w:t>
             </w:r>
             <w:proofErr w:type="spellEnd"/>
+          </w:p>
+        </w:tc>
+        <w:tc>
+          <w:tcPr>
+            <w:tcW w:w="2888" w:type="dxa"/>
+          </w:tcPr>
+          <w:p>
+            <w:pPr>
+              <w:rPr>
+                <w:rFonts w:ascii="Verdana" w:hAnsi="Verdana"/>
+              </w:rPr>
+            </w:pPr>
+            <w:r>
+              <w:rPr>
+                <w:rFonts w:ascii="Verdana" w:hAnsi="Verdana"/>
+              </w:rPr>
+              <w:t>false</w:t>
+            </w:r>
+          </w:p>
+        </w:tc>
+        <w:tc>
+          <w:tcPr>
+            <w:tcW w:w="4764" w:type="dxa"/>
+            <w:shd w:val="clear" w:color="auto" w:fill="auto"/>
+            <w:vAlign w:val="center"/>
+          </w:tcPr>
+          <w:p>
+            <w:pPr>
+              <w:rPr>
+                <w:rFonts w:ascii="Verdana" w:hAnsi="Verdana"/>
+              </w:rPr>
+            </w:pPr>
+            <w:r>
+              <w:rPr>
+                <w:rFonts w:ascii="Verdana" w:hAnsi="Verdana"/>
+              </w:rPr>
+              <w:t xml:space="preserve">Use the </w:t>
+            </w:r>
+            <w:proofErr w:type="spellStart"/>
+            <w:r>
+              <w:rPr>
+                <w:rFonts w:ascii="Verdana" w:hAnsi="Verdana"/>
+              </w:rPr>
+              <w:t>fastpath</w:t>
+            </w:r>
+            <w:proofErr w:type="spellEnd"/>
+            <w:r>
+              <w:rPr>
+                <w:rFonts w:ascii="Verdana" w:hAnsi="Verdana"/>
+              </w:rPr>
+              <w:t xml:space="preserve"> option on the MQCONNX call</w:t>
+            </w:r>
+            <w:r>
+              <w:rPr>
+                <w:rFonts w:ascii="Verdana" w:hAnsi="Verdana"/>
+              </w:rPr>
+              <w:t>.</w:t>
+            </w:r>
+          </w:p>
+          <w:p>
+            <w:pPr>
+              <w:rPr>
+                <w:rFonts w:ascii="Verdana" w:hAnsi="Verdana"/>
+              </w:rPr>
+            </w:pPr>
+            <w:r>
+              <w:rPr>
+                <w:rFonts w:ascii="Verdana" w:hAnsi="Verdana"/>
+              </w:rPr>
+              <w:t>Using this option means the application and the local-queue-manager ag</w:t>
+            </w:r>
+            <w:r>
+              <w:rPr>
+                <w:rFonts w:ascii="Verdana" w:hAnsi="Verdana"/>
+              </w:rPr>
+              <w:t xml:space="preserve">ent are part of the same unit </w:t>
+            </w:r>
+            <w:r>
+              <w:rPr>
+                <w:rFonts w:ascii="Verdana" w:hAnsi="Verdana"/>
+              </w:rPr>
+              <w:t>of execution. Using this option should give much higher throughput when using high message rates as it avoids</w:t>
+            </w:r>
             <w:r>
               <w:rPr>
                 <w:rFonts w:ascii="Verdana" w:hAnsi="Verdana"/>
               </w:rPr>
               <w:t xml:space="preserve"> </w:t>
             </w:r>
-          </w:p>
-        </w:tc>
-        <w:tc>
-          <w:tcPr>
-            <w:tcW w:w="2888" w:type="dxa"/>
-          </w:tcPr>
-          <w:p>
-            <w:pPr>
-              <w:rPr>
-                <w:rFonts w:ascii="Verdana" w:hAnsi="Verdana"/>
-              </w:rPr>
-            </w:pPr>
-            <w:r>
-              <w:rPr>
-                <w:rFonts w:ascii="Verdana" w:hAnsi="Verdana"/>
-              </w:rPr>
-              <w:t>localhost</w:t>
-            </w:r>
-          </w:p>
-        </w:tc>
-        <w:tc>
-          <w:tcPr>
-            <w:tcW w:w="4764" w:type="dxa"/>
-            <w:shd w:val="clear" w:color="auto" w:fill="auto"/>
-            <w:vAlign w:val="center"/>
-          </w:tcPr>
-          <w:p>
-            <w:pPr>
-              <w:rPr>
-                <w:rFonts w:ascii="Verdana" w:hAnsi="Verdana"/>
-              </w:rPr>
-            </w:pPr>
-            <w:r>
-              <w:rPr>
-                <w:rFonts w:ascii="Verdana" w:hAnsi="Verdana"/>
-              </w:rPr>
-              <w:t>DNS/IP of provider host machine.</w:t>
+            <w:r>
+              <w:rPr>
+                <w:rFonts w:ascii="Verdana" w:hAnsi="Verdana"/>
+              </w:rPr>
+              <w:t>a lot of thread switching. For this reason it is also easier to compare raw publish and subscribe performance</w:t>
+            </w:r>
+            <w:r>
+              <w:rPr>
+                <w:rFonts w:ascii="Verdana" w:hAnsi="Verdana"/>
+              </w:rPr>
+              <w:t>.</w:t>
             </w:r>
           </w:p>
           <w:p>
@@ -11233,14 +11439,14 @@
               <w:rPr>
                 <w:rFonts w:ascii="Verdana" w:hAnsi="Verdana"/>
               </w:rPr>
-              <w:t>mqc</w:t>
+              <w:t>mqb</w:t>
             </w:r>
             <w:proofErr w:type="spellEnd"/>
             <w:r>
               <w:rPr>
                 <w:rFonts w:ascii="Verdana" w:hAnsi="Verdana"/>
               </w:rPr>
-              <w:t xml:space="preserve"> </w:t>
+              <w:t>.</w:t>
             </w:r>
           </w:p>
         </w:tc>
@@ -11266,9 +11472,15 @@
               <w:rPr>
                 <w:rFonts w:ascii="Verdana" w:hAnsi="Verdana"/>
               </w:rPr>
-              <w:t>jl</w:t>
+              <w:t>jh</w:t>
             </w:r>
             <w:proofErr w:type="spellEnd"/>
+            <w:r>
+              <w:rPr>
+                <w:rFonts w:ascii="Verdana" w:hAnsi="Verdana"/>
+              </w:rPr>
+              <w:t xml:space="preserve"> </w:t>
+            </w:r>
           </w:p>
         </w:tc>
         <w:tc>
@@ -11285,7 +11497,7 @@
               <w:rPr>
                 <w:rFonts w:ascii="Verdana" w:hAnsi="Verdana"/>
               </w:rPr>
-              <w:t>UNSPECIFIED</w:t>
+              <w:t>localhost</w:t>
             </w:r>
           </w:p>
         </w:tc>
@@ -11305,46 +11517,48 @@
               <w:rPr>
                 <w:rFonts w:ascii="Verdana" w:hAnsi="Verdana"/>
               </w:rPr>
-              <w:t xml:space="preserve">Specify which SSL </w:t>
+              <w:t>DNS/IP of provider host machine.</w:t>
+            </w:r>
+          </w:p>
+          <w:p>
+            <w:pPr>
+              <w:rPr>
+                <w:rFonts w:ascii="Verdana" w:hAnsi="Verdana"/>
+              </w:rPr>
+            </w:pPr>
+            <w:r>
+              <w:rPr>
+                <w:rFonts w:ascii="Verdana" w:hAnsi="Verdana"/>
+              </w:rPr>
+              <w:t xml:space="preserve">Ignored unless </w:t>
             </w:r>
             <w:proofErr w:type="spellStart"/>
             <w:r>
               <w:rPr>
                 <w:rFonts w:ascii="Verdana" w:hAnsi="Verdana"/>
               </w:rPr>
-              <w:t>CipherSpec</w:t>
+              <w:t>jt</w:t>
             </w:r>
             <w:proofErr w:type="spellEnd"/>
             <w:r>
               <w:rPr>
                 <w:rFonts w:ascii="Verdana" w:hAnsi="Verdana"/>
               </w:rPr>
-              <w:t xml:space="preserve"> to use</w:t>
-            </w:r>
-            <w:r>
-              <w:rPr>
-                <w:rFonts w:ascii="Verdana" w:hAnsi="Verdana"/>
-              </w:rPr>
-              <w:t>.</w:t>
-            </w:r>
-          </w:p>
-          <w:p>
-            <w:pPr>
-              <w:rPr>
-                <w:rFonts w:ascii="Verdana" w:hAnsi="Verdana"/>
-              </w:rPr>
-            </w:pPr>
-            <w:r>
-              <w:rPr>
-                <w:rFonts w:ascii="Verdana" w:hAnsi="Verdana"/>
-              </w:rPr>
-              <w:t>If not using SSL, do not set parameter, the default "UNSPECIFIED" will map to empty string</w:t>
-            </w:r>
-            <w:r>
-              <w:rPr>
-                <w:rFonts w:ascii="Verdana" w:hAnsi="Verdana"/>
-              </w:rPr>
-              <w:t>.</w:t>
+              <w:t>=</w:t>
+            </w:r>
+            <w:proofErr w:type="spellStart"/>
+            <w:r>
+              <w:rPr>
+                <w:rFonts w:ascii="Verdana" w:hAnsi="Verdana"/>
+              </w:rPr>
+              <w:t>mqc</w:t>
+            </w:r>
+            <w:proofErr w:type="spellEnd"/>
+            <w:r>
+              <w:rPr>
+                <w:rFonts w:ascii="Verdana" w:hAnsi="Verdana"/>
+              </w:rPr>
+              <w:t xml:space="preserve"> </w:t>
             </w:r>
           </w:p>
         </w:tc>
@@ -11370,15 +11584,9 @@
               <w:rPr>
                 <w:rFonts w:ascii="Verdana" w:hAnsi="Verdana"/>
               </w:rPr>
-              <w:t>jp</w:t>
+              <w:t>jl</w:t>
             </w:r>
             <w:proofErr w:type="spellEnd"/>
-            <w:r>
-              <w:rPr>
-                <w:rFonts w:ascii="Verdana" w:hAnsi="Verdana"/>
-              </w:rPr>
-              <w:t xml:space="preserve"> </w:t>
-            </w:r>
           </w:p>
         </w:tc>
         <w:tc>
@@ -11395,7 +11603,7 @@
               <w:rPr>
                 <w:rFonts w:ascii="Verdana" w:hAnsi="Verdana"/>
               </w:rPr>
-              <w:t>1414</w:t>
+              <w:t>UNSPECIFIED</w:t>
             </w:r>
           </w:p>
         </w:tc>
@@ -11415,43 +11623,41 @@
               <w:rPr>
                 <w:rFonts w:ascii="Verdana" w:hAnsi="Verdana"/>
               </w:rPr>
-              <w:t>Port to connect to.</w:t>
-            </w:r>
-          </w:p>
-          <w:p>
-            <w:pPr>
-              <w:rPr>
-                <w:rFonts w:ascii="Verdana" w:hAnsi="Verdana"/>
-              </w:rPr>
-            </w:pPr>
-            <w:r>
-              <w:rPr>
-                <w:rFonts w:ascii="Verdana" w:hAnsi="Verdana"/>
-              </w:rPr>
-              <w:t xml:space="preserve">Ignored unless </w:t>
+              <w:t xml:space="preserve">Specify which SSL </w:t>
             </w:r>
             <w:proofErr w:type="spellStart"/>
             <w:r>
               <w:rPr>
                 <w:rFonts w:ascii="Verdana" w:hAnsi="Verdana"/>
               </w:rPr>
-              <w:t>jt</w:t>
+              <w:t>CipherSpec</w:t>
             </w:r>
             <w:proofErr w:type="spellEnd"/>
             <w:r>
               <w:rPr>
                 <w:rFonts w:ascii="Verdana" w:hAnsi="Verdana"/>
               </w:rPr>
-              <w:t>=</w:t>
-            </w:r>
-            <w:proofErr w:type="spellStart"/>
-            <w:r>
-              <w:rPr>
-                <w:rFonts w:ascii="Verdana" w:hAnsi="Verdana"/>
-              </w:rPr>
-              <w:t>mqc</w:t>
-            </w:r>
-            <w:proofErr w:type="spellEnd"/>
+              <w:t xml:space="preserve"> to use</w:t>
+            </w:r>
+            <w:r>
+              <w:rPr>
+                <w:rFonts w:ascii="Verdana" w:hAnsi="Verdana"/>
+              </w:rPr>
+              <w:t>.</w:t>
+            </w:r>
+          </w:p>
+          <w:p>
+            <w:pPr>
+              <w:rPr>
+                <w:rFonts w:ascii="Verdana" w:hAnsi="Verdana"/>
+              </w:rPr>
+            </w:pPr>
+            <w:r>
+              <w:rPr>
+                <w:rFonts w:ascii="Verdana" w:hAnsi="Verdana"/>
+              </w:rPr>
+              <w:t>If not using SSL, do not set parameter, the default "UNSPECIFIED" will map to empty string</w:t>
+            </w:r>
             <w:r>
               <w:rPr>
                 <w:rFonts w:ascii="Verdana" w:hAnsi="Verdana"/>
@@ -11482,6 +11688,71 @@
               <w:rPr>
                 <w:rFonts w:ascii="Verdana" w:hAnsi="Verdana"/>
               </w:rPr>
+              <w:t>jp</w:t>
+            </w:r>
+            <w:proofErr w:type="spellEnd"/>
+            <w:r>
+              <w:rPr>
+                <w:rFonts w:ascii="Verdana" w:hAnsi="Verdana"/>
+              </w:rPr>
+              <w:t xml:space="preserve"> </w:t>
+            </w:r>
+          </w:p>
+        </w:tc>
+        <w:tc>
+          <w:tcPr>
+            <w:tcW w:w="2888" w:type="dxa"/>
+          </w:tcPr>
+          <w:p>
+            <w:pPr>
+              <w:rPr>
+                <w:rFonts w:ascii="Verdana" w:hAnsi="Verdana"/>
+              </w:rPr>
+            </w:pPr>
+            <w:r>
+              <w:rPr>
+                <w:rFonts w:ascii="Verdana" w:hAnsi="Verdana"/>
+              </w:rPr>
+              <w:t>1414</w:t>
+            </w:r>
+          </w:p>
+        </w:tc>
+        <w:tc>
+          <w:tcPr>
+            <w:tcW w:w="4764" w:type="dxa"/>
+            <w:shd w:val="clear" w:color="auto" w:fill="auto"/>
+            <w:vAlign w:val="center"/>
+          </w:tcPr>
+          <w:p>
+            <w:pPr>
+              <w:rPr>
+                <w:rFonts w:ascii="Verdana" w:hAnsi="Verdana"/>
+              </w:rPr>
+            </w:pPr>
+            <w:r>
+              <w:rPr>
+                <w:rFonts w:ascii="Verdana" w:hAnsi="Verdana"/>
+              </w:rPr>
+              <w:t>Port to connect to.</w:t>
+            </w:r>
+          </w:p>
+          <w:p>
+            <w:pPr>
+              <w:rPr>
+                <w:rFonts w:ascii="Verdana" w:hAnsi="Verdana"/>
+              </w:rPr>
+            </w:pPr>
+            <w:r>
+              <w:rPr>
+                <w:rFonts w:ascii="Verdana" w:hAnsi="Verdana"/>
+              </w:rPr>
+              <w:t xml:space="preserve">Ignored unless </w:t>
+            </w:r>
+            <w:proofErr w:type="spellStart"/>
+            <w:r>
+              <w:rPr>
+                <w:rFonts w:ascii="Verdana" w:hAnsi="Verdana"/>
+              </w:rPr>
               <w:t>jt</w:t>
             </w:r>
             <w:proofErr w:type="spellEnd"/>
@@ -11489,20 +11760,8 @@
               <w:rPr>
                 <w:rFonts w:ascii="Verdana" w:hAnsi="Verdana"/>
               </w:rPr>
-              <w:t xml:space="preserve"> </w:t>
-            </w:r>
-          </w:p>
-        </w:tc>
-        <w:tc>
-          <w:tcPr>
-            <w:tcW w:w="2888" w:type="dxa"/>
-          </w:tcPr>
-          <w:p>
-            <w:pPr>
-              <w:rPr>
-                <w:rFonts w:ascii="Verdana" w:hAnsi="Verdana"/>
-              </w:rPr>
-            </w:pPr>
+              <w:t>=</w:t>
+            </w:r>
             <w:proofErr w:type="spellStart"/>
             <w:r>
               <w:rPr>
@@ -11511,94 +11770,11 @@
               <w:t>mqc</w:t>
             </w:r>
             <w:proofErr w:type="spellEnd"/>
-          </w:p>
-        </w:tc>
-        <w:tc>
-          <w:tcPr>
-            <w:tcW w:w="4764" w:type="dxa"/>
-            <w:shd w:val="clear" w:color="auto" w:fill="auto"/>
-            <w:vAlign w:val="center"/>
-          </w:tcPr>
-          <w:p>
-            <w:pPr>
-              <w:rPr>
-                <w:rFonts w:ascii="Verdana" w:hAnsi="Verdana"/>
-              </w:rPr>
-            </w:pPr>
-            <w:r>
-              <w:rPr>
-                <w:rFonts w:ascii="Verdana" w:hAnsi="Verdana"/>
-              </w:rPr>
-              <w:t xml:space="preserve">IBM </w:t>
-            </w:r>
-            <w:r>
-              <w:rPr>
-                <w:rFonts w:ascii="Verdana" w:hAnsi="Verdana"/>
-              </w:rPr>
-              <w:t>MQ transport (</w:t>
-            </w:r>
-            <w:proofErr w:type="spellStart"/>
-            <w:r>
-              <w:rPr>
-                <w:rFonts w:ascii="Verdana" w:hAnsi="Verdana"/>
-              </w:rPr>
-              <w:t>mqb</w:t>
-            </w:r>
-            <w:proofErr w:type="spellEnd"/>
-            <w:r>
-              <w:rPr>
-                <w:rFonts w:ascii="Verdana" w:hAnsi="Verdana"/>
-              </w:rPr>
-              <w:t xml:space="preserve">, </w:t>
-            </w:r>
-            <w:proofErr w:type="spellStart"/>
-            <w:r>
-              <w:rPr>
-                <w:rFonts w:ascii="Verdana" w:hAnsi="Verdana"/>
-              </w:rPr>
-              <w:t>mqc</w:t>
-            </w:r>
-            <w:proofErr w:type="spellEnd"/>
-            <w:r>
-              <w:rPr>
-                <w:rFonts w:ascii="Verdana" w:hAnsi="Verdana"/>
-              </w:rPr>
-              <w:t>).</w:t>
-            </w:r>
-            <w:r>
-              <w:rPr>
-                <w:rFonts w:ascii="Verdana" w:hAnsi="Verdana"/>
-              </w:rPr>
-              <w:br w:type="textWrapping" w:clear="all"/>
-              <w:t>"</w:t>
-            </w:r>
-            <w:proofErr w:type="spellStart"/>
-            <w:r>
-              <w:rPr>
-                <w:rFonts w:ascii="Verdana" w:hAnsi="Verdana"/>
-              </w:rPr>
-              <w:t>mqb</w:t>
-            </w:r>
-            <w:proofErr w:type="spellEnd"/>
-            <w:r>
-              <w:rPr>
-                <w:rFonts w:ascii="Verdana" w:hAnsi="Verdana"/>
-              </w:rPr>
-              <w:t>" is local-bindings connections, "</w:t>
-            </w:r>
-            <w:proofErr w:type="spellStart"/>
-            <w:r>
-              <w:rPr>
-                <w:rFonts w:ascii="Verdana" w:hAnsi="Verdana"/>
-              </w:rPr>
-              <w:t>mqc</w:t>
-            </w:r>
-            <w:proofErr w:type="spellEnd"/>
-            <w:r>
-              <w:rPr>
-                <w:rFonts w:ascii="Verdana" w:hAnsi="Verdana"/>
-              </w:rPr>
-              <w:t xml:space="preserve">" is TCP/IP connections. </w:t>
+            <w:r>
+              <w:rPr>
+                <w:rFonts w:ascii="Verdana" w:hAnsi="Verdana"/>
+              </w:rPr>
+              <w:t>.</w:t>
             </w:r>
           </w:p>
         </w:tc>
@@ -11624,9 +11800,15 @@
               <w:rPr>
                 <w:rFonts w:ascii="Verdana" w:hAnsi="Verdana"/>
               </w:rPr>
-              <w:t>jy</w:t>
+              <w:t>jt</w:t>
             </w:r>
             <w:proofErr w:type="spellEnd"/>
+            <w:r>
+              <w:rPr>
+                <w:rFonts w:ascii="Verdana" w:hAnsi="Verdana"/>
+              </w:rPr>
+              <w:t xml:space="preserve"> </w:t>
+            </w:r>
           </w:p>
         </w:tc>
         <w:tc>
@@ -11639,12 +11821,14 @@
                 <w:rFonts w:ascii="Verdana" w:hAnsi="Verdana"/>
               </w:rPr>
             </w:pPr>
-            <w:r>
-              <w:rPr>
-                <w:rFonts w:ascii="Verdana" w:hAnsi="Verdana"/>
-              </w:rPr>
-              <w:t>false</w:t>
-            </w:r>
+            <w:proofErr w:type="spellStart"/>
+            <w:r>
+              <w:rPr>
+                <w:rFonts w:ascii="Verdana" w:hAnsi="Verdana"/>
+              </w:rPr>
+              <w:t>mqc</w:t>
+            </w:r>
+            <w:proofErr w:type="spellEnd"/>
           </w:p>
         </w:tc>
         <w:tc>
@@ -11663,59 +11847,27 @@
               <w:rPr>
                 <w:rFonts w:ascii="Verdana" w:hAnsi="Verdana"/>
               </w:rPr>
-              <w:t>Use the readahead option on the MQCONNX call</w:t>
-            </w:r>
-            <w:r>
-              <w:rPr>
-                <w:rFonts w:ascii="Verdana" w:hAnsi="Verdana"/>
-              </w:rPr>
-              <w:t>.</w:t>
-            </w:r>
-          </w:p>
-          <w:p>
-            <w:pPr>
-              <w:rPr>
-                <w:rFonts w:ascii="Verdana" w:hAnsi="Verdana"/>
-              </w:rPr>
-            </w:pPr>
-            <w:r>
-              <w:rPr>
-                <w:rFonts w:ascii="Verdana" w:hAnsi="Verdana"/>
-              </w:rPr>
-              <w:t>Using this option will enable any getter with the readahead option. Disabling it, defaults to the</w:t>
-            </w:r>
-            <w:r>
-              <w:rPr>
-                <w:rFonts w:ascii="Verdana" w:hAnsi="Verdana"/>
-              </w:rPr>
-              <w:t xml:space="preserve"> QM-defined behaviour.</w:t>
-            </w:r>
-          </w:p>
-          <w:p>
-            <w:pPr>
-              <w:rPr>
-                <w:rFonts w:ascii="Verdana" w:hAnsi="Verdana"/>
-              </w:rPr>
-            </w:pPr>
-            <w:r>
-              <w:rPr>
-                <w:rFonts w:ascii="Verdana" w:hAnsi="Verdana"/>
-              </w:rPr>
-              <w:t xml:space="preserve">Ignored unless </w:t>
+              <w:t xml:space="preserve">IBM </w:t>
+            </w:r>
+            <w:r>
+              <w:rPr>
+                <w:rFonts w:ascii="Verdana" w:hAnsi="Verdana"/>
+              </w:rPr>
+              <w:t>MQ transport (</w:t>
             </w:r>
             <w:proofErr w:type="spellStart"/>
             <w:r>
               <w:rPr>
                 <w:rFonts w:ascii="Verdana" w:hAnsi="Verdana"/>
               </w:rPr>
-              <w:t>jt</w:t>
+              <w:t>mqb</w:t>
             </w:r>
             <w:proofErr w:type="spellEnd"/>
             <w:r>
               <w:rPr>
                 <w:rFonts w:ascii="Verdana" w:hAnsi="Verdana"/>
               </w:rPr>
-              <w:t>=</w:t>
+              <w:t xml:space="preserve">, </w:t>
             </w:r>
             <w:proofErr w:type="spellStart"/>
             <w:r>
@@ -11729,7 +11881,42 @@
               <w:rPr>
                 <w:rFonts w:ascii="Verdana" w:hAnsi="Verdana"/>
               </w:rPr>
-              <w:t>.</w:t>
+              <w:t>).</w:t>
+            </w:r>
+            <w:r>
+              <w:rPr>
+                <w:rFonts w:ascii="Verdana" w:hAnsi="Verdana"/>
+              </w:rPr>
+              <w:br w:type="textWrapping" w:clear="all"/>
+              <w:t>"</w:t>
+            </w:r>
+            <w:proofErr w:type="spellStart"/>
+            <w:r>
+              <w:rPr>
+                <w:rFonts w:ascii="Verdana" w:hAnsi="Verdana"/>
+              </w:rPr>
+              <w:t>mqb</w:t>
+            </w:r>
+            <w:proofErr w:type="spellEnd"/>
+            <w:r>
+              <w:rPr>
+                <w:rFonts w:ascii="Verdana" w:hAnsi="Verdana"/>
+              </w:rPr>
+              <w:t>" is local-bindings connections, "</w:t>
+            </w:r>
+            <w:proofErr w:type="spellStart"/>
+            <w:r>
+              <w:rPr>
+                <w:rFonts w:ascii="Verdana" w:hAnsi="Verdana"/>
+              </w:rPr>
+              <w:t>mqc</w:t>
+            </w:r>
+            <w:proofErr w:type="spellEnd"/>
+            <w:r>
+              <w:rPr>
+                <w:rFonts w:ascii="Verdana" w:hAnsi="Verdana"/>
+              </w:rPr>
+              <w:t xml:space="preserve">" is TCP/IP connections. </w:t>
             </w:r>
           </w:p>
         </w:tc>
@@ -11755,6 +11942,145 @@
               <w:rPr>
                 <w:rFonts w:ascii="Verdana" w:hAnsi="Verdana"/>
               </w:rPr>
+              <w:t>jy</w:t>
+            </w:r>
+            <w:proofErr w:type="spellEnd"/>
+          </w:p>
+        </w:tc>
+        <w:tc>
+          <w:tcPr>
+            <w:tcW w:w="2888" w:type="dxa"/>
+          </w:tcPr>
+          <w:p>
+            <w:pPr>
+              <w:rPr>
+                <w:rFonts w:ascii="Verdana" w:hAnsi="Verdana"/>
+              </w:rPr>
+            </w:pPr>
+            <w:r>
+              <w:rPr>
+                <w:rFonts w:ascii="Verdana" w:hAnsi="Verdana"/>
+              </w:rPr>
+              <w:t>false</w:t>
+            </w:r>
+          </w:p>
+        </w:tc>
+        <w:tc>
+          <w:tcPr>
+            <w:tcW w:w="4764" w:type="dxa"/>
+            <w:shd w:val="clear" w:color="auto" w:fill="auto"/>
+            <w:vAlign w:val="center"/>
+          </w:tcPr>
+          <w:p>
+            <w:pPr>
+              <w:rPr>
+                <w:rFonts w:ascii="Verdana" w:hAnsi="Verdana"/>
+              </w:rPr>
+            </w:pPr>
+            <w:r>
+              <w:rPr>
+                <w:rFonts w:ascii="Verdana" w:hAnsi="Verdana"/>
+              </w:rPr>
+              <w:t>Use the readahead option on the MQCONNX call</w:t>
+            </w:r>
+            <w:r>
+              <w:rPr>
+                <w:rFonts w:ascii="Verdana" w:hAnsi="Verdana"/>
+              </w:rPr>
+              <w:t>.</w:t>
+            </w:r>
+          </w:p>
+          <w:p>
+            <w:pPr>
+              <w:rPr>
+                <w:rFonts w:ascii="Verdana" w:hAnsi="Verdana"/>
+              </w:rPr>
+            </w:pPr>
+            <w:r>
+              <w:rPr>
+                <w:rFonts w:ascii="Verdana" w:hAnsi="Verdana"/>
+              </w:rPr>
+              <w:t xml:space="preserve">Using this option will enable any getter with the readahead option. </w:t>
+            </w:r>
+            <w:r>
+              <w:rPr>
+                <w:rFonts w:ascii="Verdana" w:hAnsi="Verdana"/>
+              </w:rPr>
+              <w:lastRenderedPageBreak/>
+              <w:t>Disabling it, defaults to the</w:t>
+            </w:r>
+            <w:r>
+              <w:rPr>
+                <w:rFonts w:ascii="Verdana" w:hAnsi="Verdana"/>
+              </w:rPr>
+              <w:t xml:space="preserve"> QM-defined behaviour.</w:t>
+            </w:r>
+          </w:p>
+          <w:p>
+            <w:pPr>
+              <w:rPr>
+                <w:rFonts w:ascii="Verdana" w:hAnsi="Verdana"/>
+              </w:rPr>
+            </w:pPr>
+            <w:r>
+              <w:rPr>
+                <w:rFonts w:ascii="Verdana" w:hAnsi="Verdana"/>
+              </w:rPr>
+              <w:t xml:space="preserve">Ignored unless </w:t>
+            </w:r>
+            <w:proofErr w:type="spellStart"/>
+            <w:r>
+              <w:rPr>
+                <w:rFonts w:ascii="Verdana" w:hAnsi="Verdana"/>
+              </w:rPr>
+              <w:t>jt</w:t>
+            </w:r>
+            <w:proofErr w:type="spellEnd"/>
+            <w:r>
+              <w:rPr>
+                <w:rFonts w:ascii="Verdana" w:hAnsi="Verdana"/>
+              </w:rPr>
+              <w:t>=</w:t>
+            </w:r>
+            <w:proofErr w:type="spellStart"/>
+            <w:r>
+              <w:rPr>
+                <w:rFonts w:ascii="Verdana" w:hAnsi="Verdana"/>
+              </w:rPr>
+              <w:t>mqc</w:t>
+            </w:r>
+            <w:proofErr w:type="spellEnd"/>
+            <w:r>
+              <w:rPr>
+                <w:rFonts w:ascii="Verdana" w:hAnsi="Verdana"/>
+              </w:rPr>
+              <w:t>.</w:t>
+            </w:r>
+          </w:p>
+        </w:tc>
+      </w:tr>
+      <w:tr>
+        <w:trPr>
+          <w:tblCellSpacing w:w="15" w:type="dxa"/>
+        </w:trPr>
+        <w:tc>
+          <w:tcPr>
+            <w:tcW w:w="0" w:type="auto"/>
+            <w:shd w:val="clear" w:color="auto" w:fill="auto"/>
+            <w:vAlign w:val="center"/>
+          </w:tcPr>
+          <w:p>
+            <w:pPr>
+              <w:rPr>
+                <w:rFonts w:ascii="Verdana" w:hAnsi="Verdana"/>
+              </w:rPr>
+            </w:pPr>
+            <w:proofErr w:type="spellStart"/>
+            <w:r>
+              <w:rPr>
+                <w:rFonts w:ascii="Verdana" w:hAnsi="Verdana"/>
+              </w:rPr>
+              <w:lastRenderedPageBreak/>
               <w:t>mh</w:t>
             </w:r>
             <w:proofErr w:type="spellEnd"/>
@@ -12362,7 +12688,6 @@
               <w:rPr>
                 <w:rFonts w:ascii="Verdana" w:hAnsi="Verdana"/>
               </w:rPr>
-              <w:lastRenderedPageBreak/>
               <w:t>us</w:t>
             </w:r>
           </w:p>
@@ -12423,14 +12748,12 @@
                 <w:rFonts w:ascii="Verdana" w:hAnsi="Verdana"/>
               </w:rPr>
             </w:pPr>
-            <w:proofErr w:type="spellStart"/>
             <w:r>
               <w:rPr>
                 <w:rFonts w:ascii="Verdana" w:hAnsi="Verdana"/>
               </w:rPr>
               <w:t>pw</w:t>
             </w:r>
-            <w:proofErr w:type="spellEnd"/>
           </w:p>
         </w:tc>
         <w:tc>
@@ -12469,8 +12792,6 @@
               </w:rPr>
               <w:t>The password to authenticate with when creating a connection to MQ.</w:t>
             </w:r>
-            <w:bookmarkStart w:id="41" w:name="_GoBack"/>
-            <w:bookmarkEnd w:id="41"/>
           </w:p>
         </w:tc>
       </w:tr>
@@ -13009,6 +13330,7 @@
         <w:rPr>
           <w:rFonts w:ascii="Verdana" w:hAnsi="Verdana"/>
         </w:rPr>
+        <w:lastRenderedPageBreak/>
         <w:t>Publisher</w:t>
       </w:r>
     </w:p>
@@ -13576,7 +13898,6 @@
         <w:rPr>
           <w:rFonts w:ascii="Verdana" w:hAnsi="Verdana"/>
         </w:rPr>
-        <w:lastRenderedPageBreak/>
         <w:br w:type="page"/>
       </w:r>
     </w:p>
@@ -13922,7 +14243,7 @@
 </file>
 
 <file path=word/endnotes.xml><?xml version="1.0" encoding="utf-8"?>
-<w:endnotes xmlns:wpc="http://schemas.microsoft.com/office/word/2010/wordprocessingCanvas" xmlns:mc="http://schemas.openxmlformats.org/markup-compatibility/2006" xmlns:o="urn:schemas-microsoft-com:office:office" xmlns:r="http://schemas.openxmlformats.org/officeDocument/2006/relationships" xmlns:m="http://schemas.openxmlformats.org/officeDocument/2006/math" xmlns:v="urn:schemas-microsoft-com:vml" xmlns:wp14="http://schemas.microsoft.com/office/word/2010/wordprocessingDrawing" xmlns:wp="http://schemas.openxmlformats.org/drawingml/2006/wordprocessingDrawing" xmlns:w10="urn:schemas-microsoft-com:office:word" xmlns:w="http://schemas.openxmlformats.org/wordprocessingml/2006/main" xmlns:w14="http://schemas.microsoft.com/office/word/2010/wordml" xmlns:w15="http://schemas.microsoft.com/office/word/2012/wordml" xmlns:wpg="http://schemas.microsoft.com/office/word/2010/wordprocessingGroup" xmlns:wpi="http://schemas.microsoft.com/office/word/2010/wordprocessingInk" xmlns:wne="http://schemas.microsoft.com/office/word/2006/wordml" xmlns:wps="http://schemas.microsoft.com/office/word/2010/wordprocessingShape" mc:Ignorable="w14 w15 wp14">
+<w:endnotes xmlns:wpc="http://schemas.microsoft.com/office/word/2010/wordprocessingCanvas" xmlns:cx="http://schemas.microsoft.com/office/drawing/2014/chartex" xmlns:cx1="http://schemas.microsoft.com/office/drawing/2015/9/8/chartex" xmlns:cx2="http://schemas.microsoft.com/office/drawing/2015/10/21/chartex" xmlns:cx3="http://schemas.microsoft.com/office/drawing/2016/5/9/chartex" xmlns:cx4="http://schemas.microsoft.com/office/drawing/2016/5/10/chartex" xmlns:cx5="http://schemas.microsoft.com/office/drawing/2016/5/11/chartex" xmlns:cx6="http://schemas.microsoft.com/office/drawing/2016/5/12/chartex" xmlns:cx7="http://schemas.microsoft.com/office/drawing/2016/5/13/chartex" xmlns:cx8="http://schemas.microsoft.com/office/drawing/2016/5/14/chartex" xmlns:mc="http://schemas.openxmlformats.org/markup-compatibility/2006" xmlns:aink="http://schemas.microsoft.com/office/drawing/2016/ink" xmlns:am3d="http://schemas.microsoft.com/office/drawing/2017/model3d" xmlns:o="urn:schemas-microsoft-com:office:office" xmlns:r="http://schemas.openxmlformats.org/officeDocument/2006/relationships" xmlns:m="http://schemas.openxmlformats.org/officeDocument/2006/math" xmlns:v="urn:schemas-microsoft-com:vml" xmlns:wp14="http://schemas.microsoft.com/office/word/2010/wordprocessingDrawing" xmlns:wp="http://schemas.openxmlformats.org/drawingml/2006/wordprocessingDrawing" xmlns:w10="urn:schemas-microsoft-com:office:word" xmlns:w="http://schemas.openxmlformats.org/wordprocessingml/2006/main" xmlns:w14="http://schemas.microsoft.com/office/word/2010/wordml" xmlns:w15="http://schemas.microsoft.com/office/word/2012/wordml" xmlns:w16cid="http://schemas.microsoft.com/office/word/2016/wordml/cid" xmlns:w16se="http://schemas.microsoft.com/office/word/2015/wordml/symex" xmlns:wpg="http://schemas.microsoft.com/office/word/2010/wordprocessingGroup" xmlns:wpi="http://schemas.microsoft.com/office/word/2010/wordprocessingInk" xmlns:wne="http://schemas.microsoft.com/office/word/2006/wordml" xmlns:wps="http://schemas.microsoft.com/office/word/2010/wordprocessingShape" mc:Ignorable="w14 w15 w16se w16cid wp14">
   <w:endnote w:type="separator" w:id="-1">
     <w:p>
       <w:r>
@@ -13941,7 +14262,7 @@
 </file>
 
 <file path=word/footer1.xml><?xml version="1.0" encoding="utf-8"?>
-<w:ftr xmlns:wpc="http://schemas.microsoft.com/office/word/2010/wordprocessingCanvas" xmlns:mc="http://schemas.openxmlformats.org/markup-compatibility/2006" xmlns:o="urn:schemas-microsoft-com:office:office" xmlns:r="http://schemas.openxmlformats.org/officeDocument/2006/relationships" xmlns:m="http://schemas.openxmlformats.org/officeDocument/2006/math" xmlns:v="urn:schemas-microsoft-com:vml" xmlns:wp14="http://schemas.microsoft.com/office/word/2010/wordprocessingDrawing" xmlns:wp="http://schemas.openxmlformats.org/drawingml/2006/wordprocessingDrawing" xmlns:w10="urn:schemas-microsoft-com:office:word" xmlns:w="http://schemas.openxmlformats.org/wordprocessingml/2006/main" xmlns:w14="http://schemas.microsoft.com/office/word/2010/wordml" xmlns:w15="http://schemas.microsoft.com/office/word/2012/wordml" xmlns:wpg="http://schemas.microsoft.com/office/word/2010/wordprocessingGroup" xmlns:wpi="http://schemas.microsoft.com/office/word/2010/wordprocessingInk" xmlns:wne="http://schemas.microsoft.com/office/word/2006/wordml" xmlns:wps="http://schemas.microsoft.com/office/word/2010/wordprocessingShape" mc:Ignorable="w14 w15 wp14">
+<w:ftr xmlns:wpc="http://schemas.microsoft.com/office/word/2010/wordprocessingCanvas" xmlns:cx="http://schemas.microsoft.com/office/drawing/2014/chartex" xmlns:cx1="http://schemas.microsoft.com/office/drawing/2015/9/8/chartex" xmlns:cx2="http://schemas.microsoft.com/office/drawing/2015/10/21/chartex" xmlns:cx3="http://schemas.microsoft.com/office/drawing/2016/5/9/chartex" xmlns:cx4="http://schemas.microsoft.com/office/drawing/2016/5/10/chartex" xmlns:cx5="http://schemas.microsoft.com/office/drawing/2016/5/11/chartex" xmlns:cx6="http://schemas.microsoft.com/office/drawing/2016/5/12/chartex" xmlns:cx7="http://schemas.microsoft.com/office/drawing/2016/5/13/chartex" xmlns:cx8="http://schemas.microsoft.com/office/drawing/2016/5/14/chartex" xmlns:mc="http://schemas.openxmlformats.org/markup-compatibility/2006" xmlns:aink="http://schemas.microsoft.com/office/drawing/2016/ink" xmlns:am3d="http://schemas.microsoft.com/office/drawing/2017/model3d" xmlns:o="urn:schemas-microsoft-com:office:office" xmlns:r="http://schemas.openxmlformats.org/officeDocument/2006/relationships" xmlns:m="http://schemas.openxmlformats.org/officeDocument/2006/math" xmlns:v="urn:schemas-microsoft-com:vml" xmlns:wp14="http://schemas.microsoft.com/office/word/2010/wordprocessingDrawing" xmlns:wp="http://schemas.openxmlformats.org/drawingml/2006/wordprocessingDrawing" xmlns:w10="urn:schemas-microsoft-com:office:word" xmlns:w="http://schemas.openxmlformats.org/wordprocessingml/2006/main" xmlns:w14="http://schemas.microsoft.com/office/word/2010/wordml" xmlns:w15="http://schemas.microsoft.com/office/word/2012/wordml" xmlns:w16cid="http://schemas.microsoft.com/office/word/2016/wordml/cid" xmlns:w16se="http://schemas.microsoft.com/office/word/2015/wordml/symex" xmlns:wpg="http://schemas.microsoft.com/office/word/2010/wordprocessingGroup" xmlns:wpi="http://schemas.microsoft.com/office/word/2010/wordprocessingInk" xmlns:wne="http://schemas.microsoft.com/office/word/2006/wordml" xmlns:wps="http://schemas.microsoft.com/office/word/2010/wordprocessingShape" mc:Ignorable="w14 w15 w16se w16cid wp14">
   <w:p>
     <w:pPr>
       <w:pStyle w:val="Footer"/>
@@ -13951,7 +14272,7 @@
 </file>
 
 <file path=word/footer2.xml><?xml version="1.0" encoding="utf-8"?>
-<w:ftr xmlns:wpc="http://schemas.microsoft.com/office/word/2010/wordprocessingCanvas" xmlns:mc="http://schemas.openxmlformats.org/markup-compatibility/2006" xmlns:o="urn:schemas-microsoft-com:office:office" xmlns:r="http://schemas.openxmlformats.org/officeDocument/2006/relationships" xmlns:m="http://schemas.openxmlformats.org/officeDocument/2006/math" xmlns:v="urn:schemas-microsoft-com:vml" xmlns:wp14="http://schemas.microsoft.com/office/word/2010/wordprocessingDrawing" xmlns:wp="http://schemas.openxmlformats.org/drawingml/2006/wordprocessingDrawing" xmlns:w10="urn:schemas-microsoft-com:office:word" xmlns:w="http://schemas.openxmlformats.org/wordprocessingml/2006/main" xmlns:w14="http://schemas.microsoft.com/office/word/2010/wordml" xmlns:w15="http://schemas.microsoft.com/office/word/2012/wordml" xmlns:wpg="http://schemas.microsoft.com/office/word/2010/wordprocessingGroup" xmlns:wpi="http://schemas.microsoft.com/office/word/2010/wordprocessingInk" xmlns:wne="http://schemas.microsoft.com/office/word/2006/wordml" xmlns:wps="http://schemas.microsoft.com/office/word/2010/wordprocessingShape" mc:Ignorable="w14 w15 wp14">
+<w:ftr xmlns:wpc="http://schemas.microsoft.com/office/word/2010/wordprocessingCanvas" xmlns:cx="http://schemas.microsoft.com/office/drawing/2014/chartex" xmlns:cx1="http://schemas.microsoft.com/office/drawing/2015/9/8/chartex" xmlns:cx2="http://schemas.microsoft.com/office/drawing/2015/10/21/chartex" xmlns:cx3="http://schemas.microsoft.com/office/drawing/2016/5/9/chartex" xmlns:cx4="http://schemas.microsoft.com/office/drawing/2016/5/10/chartex" xmlns:cx5="http://schemas.microsoft.com/office/drawing/2016/5/11/chartex" xmlns:cx6="http://schemas.microsoft.com/office/drawing/2016/5/12/chartex" xmlns:cx7="http://schemas.microsoft.com/office/drawing/2016/5/13/chartex" xmlns:cx8="http://schemas.microsoft.com/office/drawing/2016/5/14/chartex" xmlns:mc="http://schemas.openxmlformats.org/markup-compatibility/2006" xmlns:aink="http://schemas.microsoft.com/office/drawing/2016/ink" xmlns:am3d="http://schemas.microsoft.com/office/drawing/2017/model3d" xmlns:o="urn:schemas-microsoft-com:office:office" xmlns:r="http://schemas.openxmlformats.org/officeDocument/2006/relationships" xmlns:m="http://schemas.openxmlformats.org/officeDocument/2006/math" xmlns:v="urn:schemas-microsoft-com:vml" xmlns:wp14="http://schemas.microsoft.com/office/word/2010/wordprocessingDrawing" xmlns:wp="http://schemas.openxmlformats.org/drawingml/2006/wordprocessingDrawing" xmlns:w10="urn:schemas-microsoft-com:office:word" xmlns:w="http://schemas.openxmlformats.org/wordprocessingml/2006/main" xmlns:w14="http://schemas.microsoft.com/office/word/2010/wordml" xmlns:w15="http://schemas.microsoft.com/office/word/2012/wordml" xmlns:w16cid="http://schemas.microsoft.com/office/word/2016/wordml/cid" xmlns:w16se="http://schemas.microsoft.com/office/word/2015/wordml/symex" xmlns:wpg="http://schemas.microsoft.com/office/word/2010/wordprocessingGroup" xmlns:wpi="http://schemas.microsoft.com/office/word/2010/wordprocessingInk" xmlns:wne="http://schemas.microsoft.com/office/word/2006/wordml" xmlns:wps="http://schemas.microsoft.com/office/word/2010/wordprocessingShape" mc:Ignorable="w14 w15 w16se w16cid wp14">
   <w:p>
     <w:pPr>
       <w:pStyle w:val="Footer"/>
@@ -13961,7 +14282,7 @@
 </file>
 
 <file path=word/footer3.xml><?xml version="1.0" encoding="utf-8"?>
-<w:ftr xmlns:wpc="http://schemas.microsoft.com/office/word/2010/wordprocessingCanvas" xmlns:mc="http://schemas.openxmlformats.org/markup-compatibility/2006" xmlns:o="urn:schemas-microsoft-com:office:office" xmlns:r="http://schemas.openxmlformats.org/officeDocument/2006/relationships" xmlns:m="http://schemas.openxmlformats.org/officeDocument/2006/math" xmlns:v="urn:schemas-microsoft-com:vml" xmlns:wp14="http://schemas.microsoft.com/office/word/2010/wordprocessingDrawing" xmlns:wp="http://schemas.openxmlformats.org/drawingml/2006/wordprocessingDrawing" xmlns:w10="urn:schemas-microsoft-com:office:word" xmlns:w="http://schemas.openxmlformats.org/wordprocessingml/2006/main" xmlns:w14="http://schemas.microsoft.com/office/word/2010/wordml" xmlns:w15="http://schemas.microsoft.com/office/word/2012/wordml" xmlns:wpg="http://schemas.microsoft.com/office/word/2010/wordprocessingGroup" xmlns:wpi="http://schemas.microsoft.com/office/word/2010/wordprocessingInk" xmlns:wne="http://schemas.microsoft.com/office/word/2006/wordml" xmlns:wps="http://schemas.microsoft.com/office/word/2010/wordprocessingShape" mc:Ignorable="w14 w15 wp14">
+<w:ftr xmlns:wpc="http://schemas.microsoft.com/office/word/2010/wordprocessingCanvas" xmlns:cx="http://schemas.microsoft.com/office/drawing/2014/chartex" xmlns:cx1="http://schemas.microsoft.com/office/drawing/2015/9/8/chartex" xmlns:cx2="http://schemas.microsoft.com/office/drawing/2015/10/21/chartex" xmlns:cx3="http://schemas.microsoft.com/office/drawing/2016/5/9/chartex" xmlns:cx4="http://schemas.microsoft.com/office/drawing/2016/5/10/chartex" xmlns:cx5="http://schemas.microsoft.com/office/drawing/2016/5/11/chartex" xmlns:cx6="http://schemas.microsoft.com/office/drawing/2016/5/12/chartex" xmlns:cx7="http://schemas.microsoft.com/office/drawing/2016/5/13/chartex" xmlns:cx8="http://schemas.microsoft.com/office/drawing/2016/5/14/chartex" xmlns:mc="http://schemas.openxmlformats.org/markup-compatibility/2006" xmlns:aink="http://schemas.microsoft.com/office/drawing/2016/ink" xmlns:am3d="http://schemas.microsoft.com/office/drawing/2017/model3d" xmlns:o="urn:schemas-microsoft-com:office:office" xmlns:r="http://schemas.openxmlformats.org/officeDocument/2006/relationships" xmlns:m="http://schemas.openxmlformats.org/officeDocument/2006/math" xmlns:v="urn:schemas-microsoft-com:vml" xmlns:wp14="http://schemas.microsoft.com/office/word/2010/wordprocessingDrawing" xmlns:wp="http://schemas.openxmlformats.org/drawingml/2006/wordprocessingDrawing" xmlns:w10="urn:schemas-microsoft-com:office:word" xmlns:w="http://schemas.openxmlformats.org/wordprocessingml/2006/main" xmlns:w14="http://schemas.microsoft.com/office/word/2010/wordml" xmlns:w15="http://schemas.microsoft.com/office/word/2012/wordml" xmlns:w16cid="http://schemas.microsoft.com/office/word/2016/wordml/cid" xmlns:w16se="http://schemas.microsoft.com/office/word/2015/wordml/symex" xmlns:wpg="http://schemas.microsoft.com/office/word/2010/wordprocessingGroup" xmlns:wpi="http://schemas.microsoft.com/office/word/2010/wordprocessingInk" xmlns:wne="http://schemas.microsoft.com/office/word/2006/wordml" xmlns:wps="http://schemas.microsoft.com/office/word/2010/wordprocessingShape" mc:Ignorable="w14 w15 w16se w16cid wp14">
   <w:p>
     <w:pPr>
       <w:pStyle w:val="Footer"/>
@@ -13971,7 +14292,7 @@
 </file>
 
 <file path=word/footnotes.xml><?xml version="1.0" encoding="utf-8"?>
-<w:footnotes xmlns:wpc="http://schemas.microsoft.com/office/word/2010/wordprocessingCanvas" xmlns:mc="http://schemas.openxmlformats.org/markup-compatibility/2006" xmlns:o="urn:schemas-microsoft-com:office:office" xmlns:r="http://schemas.openxmlformats.org/officeDocument/2006/relationships" xmlns:m="http://schemas.openxmlformats.org/officeDocument/2006/math" xmlns:v="urn:schemas-microsoft-com:vml" xmlns:wp14="http://schemas.microsoft.com/office/word/2010/wordprocessingDrawing" xmlns:wp="http://schemas.openxmlformats.org/drawingml/2006/wordprocessingDrawing" xmlns:w10="urn:schemas-microsoft-com:office:word" xmlns:w="http://schemas.openxmlformats.org/wordprocessingml/2006/main" xmlns:w14="http://schemas.microsoft.com/office/word/2010/wordml" xmlns:w15="http://schemas.microsoft.com/office/word/2012/wordml" xmlns:wpg="http://schemas.microsoft.com/office/word/2010/wordprocessingGroup" xmlns:wpi="http://schemas.microsoft.com/office/word/2010/wordprocessingInk" xmlns:wne="http://schemas.microsoft.com/office/word/2006/wordml" xmlns:wps="http://schemas.microsoft.com/office/word/2010/wordprocessingShape" mc:Ignorable="w14 w15 wp14">
+<w:footnotes xmlns:wpc="http://schemas.microsoft.com/office/word/2010/wordprocessingCanvas" xmlns:cx="http://schemas.microsoft.com/office/drawing/2014/chartex" xmlns:cx1="http://schemas.microsoft.com/office/drawing/2015/9/8/chartex" xmlns:cx2="http://schemas.microsoft.com/office/drawing/2015/10/21/chartex" xmlns:cx3="http://schemas.microsoft.com/office/drawing/2016/5/9/chartex" xmlns:cx4="http://schemas.microsoft.com/office/drawing/2016/5/10/chartex" xmlns:cx5="http://schemas.microsoft.com/office/drawing/2016/5/11/chartex" xmlns:cx6="http://schemas.microsoft.com/office/drawing/2016/5/12/chartex" xmlns:cx7="http://schemas.microsoft.com/office/drawing/2016/5/13/chartex" xmlns:cx8="http://schemas.microsoft.com/office/drawing/2016/5/14/chartex" xmlns:mc="http://schemas.openxmlformats.org/markup-compatibility/2006" xmlns:aink="http://schemas.microsoft.com/office/drawing/2016/ink" xmlns:am3d="http://schemas.microsoft.com/office/drawing/2017/model3d" xmlns:o="urn:schemas-microsoft-com:office:office" xmlns:r="http://schemas.openxmlformats.org/officeDocument/2006/relationships" xmlns:m="http://schemas.openxmlformats.org/officeDocument/2006/math" xmlns:v="urn:schemas-microsoft-com:vml" xmlns:wp14="http://schemas.microsoft.com/office/word/2010/wordprocessingDrawing" xmlns:wp="http://schemas.openxmlformats.org/drawingml/2006/wordprocessingDrawing" xmlns:w10="urn:schemas-microsoft-com:office:word" xmlns:w="http://schemas.openxmlformats.org/wordprocessingml/2006/main" xmlns:w14="http://schemas.microsoft.com/office/word/2010/wordml" xmlns:w15="http://schemas.microsoft.com/office/word/2012/wordml" xmlns:w16cid="http://schemas.microsoft.com/office/word/2016/wordml/cid" xmlns:w16se="http://schemas.microsoft.com/office/word/2015/wordml/symex" xmlns:wpg="http://schemas.microsoft.com/office/word/2010/wordprocessingGroup" xmlns:wpi="http://schemas.microsoft.com/office/word/2010/wordprocessingInk" xmlns:wne="http://schemas.microsoft.com/office/word/2006/wordml" xmlns:wps="http://schemas.microsoft.com/office/word/2010/wordprocessingShape" mc:Ignorable="w14 w15 w16se w16cid wp14">
   <w:footnote w:type="separator" w:id="-1">
     <w:p>
       <w:r>
@@ -13990,7 +14311,7 @@
 </file>
 
 <file path=word/header1.xml><?xml version="1.0" encoding="utf-8"?>
-<w:hdr xmlns:wpc="http://schemas.microsoft.com/office/word/2010/wordprocessingCanvas" xmlns:mc="http://schemas.openxmlformats.org/markup-compatibility/2006" xmlns:o="urn:schemas-microsoft-com:office:office" xmlns:r="http://schemas.openxmlformats.org/officeDocument/2006/relationships" xmlns:m="http://schemas.openxmlformats.org/officeDocument/2006/math" xmlns:v="urn:schemas-microsoft-com:vml" xmlns:wp14="http://schemas.microsoft.com/office/word/2010/wordprocessingDrawing" xmlns:wp="http://schemas.openxmlformats.org/drawingml/2006/wordprocessingDrawing" xmlns:w10="urn:schemas-microsoft-com:office:word" xmlns:w="http://schemas.openxmlformats.org/wordprocessingml/2006/main" xmlns:w14="http://schemas.microsoft.com/office/word/2010/wordml" xmlns:w15="http://schemas.microsoft.com/office/word/2012/wordml" xmlns:wpg="http://schemas.microsoft.com/office/word/2010/wordprocessingGroup" xmlns:wpi="http://schemas.microsoft.com/office/word/2010/wordprocessingInk" xmlns:wne="http://schemas.microsoft.com/office/word/2006/wordml" xmlns:wps="http://schemas.microsoft.com/office/word/2010/wordprocessingShape" mc:Ignorable="w14 w15 wp14">
+<w:hdr xmlns:wpc="http://schemas.microsoft.com/office/word/2010/wordprocessingCanvas" xmlns:cx="http://schemas.microsoft.com/office/drawing/2014/chartex" xmlns:cx1="http://schemas.microsoft.com/office/drawing/2015/9/8/chartex" xmlns:cx2="http://schemas.microsoft.com/office/drawing/2015/10/21/chartex" xmlns:cx3="http://schemas.microsoft.com/office/drawing/2016/5/9/chartex" xmlns:cx4="http://schemas.microsoft.com/office/drawing/2016/5/10/chartex" xmlns:cx5="http://schemas.microsoft.com/office/drawing/2016/5/11/chartex" xmlns:cx6="http://schemas.microsoft.com/office/drawing/2016/5/12/chartex" xmlns:cx7="http://schemas.microsoft.com/office/drawing/2016/5/13/chartex" xmlns:cx8="http://schemas.microsoft.com/office/drawing/2016/5/14/chartex" xmlns:mc="http://schemas.openxmlformats.org/markup-compatibility/2006" xmlns:aink="http://schemas.microsoft.com/office/drawing/2016/ink" xmlns:am3d="http://schemas.microsoft.com/office/drawing/2017/model3d" xmlns:o="urn:schemas-microsoft-com:office:office" xmlns:r="http://schemas.openxmlformats.org/officeDocument/2006/relationships" xmlns:m="http://schemas.openxmlformats.org/officeDocument/2006/math" xmlns:v="urn:schemas-microsoft-com:vml" xmlns:wp14="http://schemas.microsoft.com/office/word/2010/wordprocessingDrawing" xmlns:wp="http://schemas.openxmlformats.org/drawingml/2006/wordprocessingDrawing" xmlns:w10="urn:schemas-microsoft-com:office:word" xmlns:w="http://schemas.openxmlformats.org/wordprocessingml/2006/main" xmlns:w14="http://schemas.microsoft.com/office/word/2010/wordml" xmlns:w15="http://schemas.microsoft.com/office/word/2012/wordml" xmlns:w16cid="http://schemas.microsoft.com/office/word/2016/wordml/cid" xmlns:w16se="http://schemas.microsoft.com/office/word/2015/wordml/symex" xmlns:wpg="http://schemas.microsoft.com/office/word/2010/wordprocessingGroup" xmlns:wpi="http://schemas.microsoft.com/office/word/2010/wordprocessingInk" xmlns:wne="http://schemas.microsoft.com/office/word/2006/wordml" xmlns:wps="http://schemas.microsoft.com/office/word/2010/wordprocessingShape" mc:Ignorable="w14 w15 w16se w16cid wp14">
   <w:p>
     <w:pPr>
       <w:pStyle w:val="Header"/>
@@ -14000,7 +14321,7 @@
 </file>
 
 <file path=word/header2.xml><?xml version="1.0" encoding="utf-8"?>
-<w:hdr xmlns:wpc="http://schemas.microsoft.com/office/word/2010/wordprocessingCanvas" xmlns:mc="http://schemas.openxmlformats.org/markup-compatibility/2006" xmlns:o="urn:schemas-microsoft-com:office:office" xmlns:r="http://schemas.openxmlformats.org/officeDocument/2006/relationships" xmlns:m="http://schemas.openxmlformats.org/officeDocument/2006/math" xmlns:v="urn:schemas-microsoft-com:vml" xmlns:wp14="http://schemas.microsoft.com/office/word/2010/wordprocessingDrawing" xmlns:wp="http://schemas.openxmlformats.org/drawingml/2006/wordprocessingDrawing" xmlns:w10="urn:schemas-microsoft-com:office:word" xmlns:w="http://schemas.openxmlformats.org/wordprocessingml/2006/main" xmlns:w14="http://schemas.microsoft.com/office/word/2010/wordml" xmlns:w15="http://schemas.microsoft.com/office/word/2012/wordml" xmlns:wpg="http://schemas.microsoft.com/office/word/2010/wordprocessingGroup" xmlns:wpi="http://schemas.microsoft.com/office/word/2010/wordprocessingInk" xmlns:wne="http://schemas.microsoft.com/office/word/2006/wordml" xmlns:wps="http://schemas.microsoft.com/office/word/2010/wordprocessingShape" mc:Ignorable="w14 w15 wp14">
+<w:hdr xmlns:wpc="http://schemas.microsoft.com/office/word/2010/wordprocessingCanvas" xmlns:cx="http://schemas.microsoft.com/office/drawing/2014/chartex" xmlns:cx1="http://schemas.microsoft.com/office/drawing/2015/9/8/chartex" xmlns:cx2="http://schemas.microsoft.com/office/drawing/2015/10/21/chartex" xmlns:cx3="http://schemas.microsoft.com/office/drawing/2016/5/9/chartex" xmlns:cx4="http://schemas.microsoft.com/office/drawing/2016/5/10/chartex" xmlns:cx5="http://schemas.microsoft.com/office/drawing/2016/5/11/chartex" xmlns:cx6="http://schemas.microsoft.com/office/drawing/2016/5/12/chartex" xmlns:cx7="http://schemas.microsoft.com/office/drawing/2016/5/13/chartex" xmlns:cx8="http://schemas.microsoft.com/office/drawing/2016/5/14/chartex" xmlns:mc="http://schemas.openxmlformats.org/markup-compatibility/2006" xmlns:aink="http://schemas.microsoft.com/office/drawing/2016/ink" xmlns:am3d="http://schemas.microsoft.com/office/drawing/2017/model3d" xmlns:o="urn:schemas-microsoft-com:office:office" xmlns:r="http://schemas.openxmlformats.org/officeDocument/2006/relationships" xmlns:m="http://schemas.openxmlformats.org/officeDocument/2006/math" xmlns:v="urn:schemas-microsoft-com:vml" xmlns:wp14="http://schemas.microsoft.com/office/word/2010/wordprocessingDrawing" xmlns:wp="http://schemas.openxmlformats.org/drawingml/2006/wordprocessingDrawing" xmlns:w10="urn:schemas-microsoft-com:office:word" xmlns:w="http://schemas.openxmlformats.org/wordprocessingml/2006/main" xmlns:w14="http://schemas.microsoft.com/office/word/2010/wordml" xmlns:w15="http://schemas.microsoft.com/office/word/2012/wordml" xmlns:w16cid="http://schemas.microsoft.com/office/word/2016/wordml/cid" xmlns:w16se="http://schemas.microsoft.com/office/word/2015/wordml/symex" xmlns:wpg="http://schemas.microsoft.com/office/word/2010/wordprocessingGroup" xmlns:wpi="http://schemas.microsoft.com/office/word/2010/wordprocessingInk" xmlns:wne="http://schemas.microsoft.com/office/word/2006/wordml" xmlns:wps="http://schemas.microsoft.com/office/word/2010/wordprocessingShape" mc:Ignorable="w14 w15 w16se w16cid wp14">
   <w:p>
     <w:pPr>
       <w:pStyle w:val="Header"/>
@@ -14010,7 +14331,7 @@
 </file>
 
 <file path=word/header3.xml><?xml version="1.0" encoding="utf-8"?>
-<w:hdr xmlns:wpc="http://schemas.microsoft.com/office/word/2010/wordprocessingCanvas" xmlns:mc="http://schemas.openxmlformats.org/markup-compatibility/2006" xmlns:o="urn:schemas-microsoft-com:office:office" xmlns:r="http://schemas.openxmlformats.org/officeDocument/2006/relationships" xmlns:m="http://schemas.openxmlformats.org/officeDocument/2006/math" xmlns:v="urn:schemas-microsoft-com:vml" xmlns:wp14="http://schemas.microsoft.com/office/word/2010/wordprocessingDrawing" xmlns:wp="http://schemas.openxmlformats.org/drawingml/2006/wordprocessingDrawing" xmlns:w10="urn:schemas-microsoft-com:office:word" xmlns:w="http://schemas.openxmlformats.org/wordprocessingml/2006/main" xmlns:w14="http://schemas.microsoft.com/office/word/2010/wordml" xmlns:w15="http://schemas.microsoft.com/office/word/2012/wordml" xmlns:wpg="http://schemas.microsoft.com/office/word/2010/wordprocessingGroup" xmlns:wpi="http://schemas.microsoft.com/office/word/2010/wordprocessingInk" xmlns:wne="http://schemas.microsoft.com/office/word/2006/wordml" xmlns:wps="http://schemas.microsoft.com/office/word/2010/wordprocessingShape" mc:Ignorable="w14 w15 wp14">
+<w:hdr xmlns:wpc="http://schemas.microsoft.com/office/word/2010/wordprocessingCanvas" xmlns:cx="http://schemas.microsoft.com/office/drawing/2014/chartex" xmlns:cx1="http://schemas.microsoft.com/office/drawing/2015/9/8/chartex" xmlns:cx2="http://schemas.microsoft.com/office/drawing/2015/10/21/chartex" xmlns:cx3="http://schemas.microsoft.com/office/drawing/2016/5/9/chartex" xmlns:cx4="http://schemas.microsoft.com/office/drawing/2016/5/10/chartex" xmlns:cx5="http://schemas.microsoft.com/office/drawing/2016/5/11/chartex" xmlns:cx6="http://schemas.microsoft.com/office/drawing/2016/5/12/chartex" xmlns:cx7="http://schemas.microsoft.com/office/drawing/2016/5/13/chartex" xmlns:cx8="http://schemas.microsoft.com/office/drawing/2016/5/14/chartex" xmlns:mc="http://schemas.openxmlformats.org/markup-compatibility/2006" xmlns:aink="http://schemas.microsoft.com/office/drawing/2016/ink" xmlns:am3d="http://schemas.microsoft.com/office/drawing/2017/model3d" xmlns:o="urn:schemas-microsoft-com:office:office" xmlns:r="http://schemas.openxmlformats.org/officeDocument/2006/relationships" xmlns:m="http://schemas.openxmlformats.org/officeDocument/2006/math" xmlns:v="urn:schemas-microsoft-com:vml" xmlns:wp14="http://schemas.microsoft.com/office/word/2010/wordprocessingDrawing" xmlns:wp="http://schemas.openxmlformats.org/drawingml/2006/wordprocessingDrawing" xmlns:w10="urn:schemas-microsoft-com:office:word" xmlns:w="http://schemas.openxmlformats.org/wordprocessingml/2006/main" xmlns:w14="http://schemas.microsoft.com/office/word/2010/wordml" xmlns:w15="http://schemas.microsoft.com/office/word/2012/wordml" xmlns:w16cid="http://schemas.microsoft.com/office/word/2016/wordml/cid" xmlns:w16se="http://schemas.microsoft.com/office/word/2015/wordml/symex" xmlns:wpg="http://schemas.microsoft.com/office/word/2010/wordprocessingGroup" xmlns:wpi="http://schemas.microsoft.com/office/word/2010/wordprocessingInk" xmlns:wne="http://schemas.microsoft.com/office/word/2006/wordml" xmlns:wps="http://schemas.microsoft.com/office/word/2010/wordprocessingShape" mc:Ignorable="w14 w15 w16se w16cid wp14">
   <w:p>
     <w:pPr>
       <w:pStyle w:val="Header"/>
@@ -14020,7 +14341,7 @@
 </file>
 
 <file path=word/numbering.xml><?xml version="1.0" encoding="utf-8"?>
-<w:numbering xmlns:wpc="http://schemas.microsoft.com/office/word/2010/wordprocessingCanvas" xmlns:mc="http://schemas.openxmlformats.org/markup-compatibility/2006" xmlns:o="urn:schemas-microsoft-com:office:office" xmlns:r="http://schemas.openxmlformats.org/officeDocument/2006/relationships" xmlns:m="http://schemas.openxmlformats.org/officeDocument/2006/math" xmlns:v="urn:schemas-microsoft-com:vml" xmlns:wp14="http://schemas.microsoft.com/office/word/2010/wordprocessingDrawing" xmlns:wp="http://schemas.openxmlformats.org/drawingml/2006/wordprocessingDrawing" xmlns:w10="urn:schemas-microsoft-com:office:word" xmlns:w="http://schemas.openxmlformats.org/wordprocessingml/2006/main" xmlns:w14="http://schemas.microsoft.com/office/word/2010/wordml" xmlns:w15="http://schemas.microsoft.com/office/word/2012/wordml" xmlns:wpg="http://schemas.microsoft.com/office/word/2010/wordprocessingGroup" xmlns:wpi="http://schemas.microsoft.com/office/word/2010/wordprocessingInk" xmlns:wne="http://schemas.microsoft.com/office/word/2006/wordml" xmlns:wps="http://schemas.microsoft.com/office/word/2010/wordprocessingShape" mc:Ignorable="w14 w15 wp14">
+<w:numbering xmlns:wpc="http://schemas.microsoft.com/office/word/2010/wordprocessingCanvas" xmlns:cx="http://schemas.microsoft.com/office/drawing/2014/chartex" xmlns:cx1="http://schemas.microsoft.com/office/drawing/2015/9/8/chartex" xmlns:cx2="http://schemas.microsoft.com/office/drawing/2015/10/21/chartex" xmlns:cx3="http://schemas.microsoft.com/office/drawing/2016/5/9/chartex" xmlns:cx4="http://schemas.microsoft.com/office/drawing/2016/5/10/chartex" xmlns:cx5="http://schemas.microsoft.com/office/drawing/2016/5/11/chartex" xmlns:cx6="http://schemas.microsoft.com/office/drawing/2016/5/12/chartex" xmlns:cx7="http://schemas.microsoft.com/office/drawing/2016/5/13/chartex" xmlns:cx8="http://schemas.microsoft.com/office/drawing/2016/5/14/chartex" xmlns:mc="http://schemas.openxmlformats.org/markup-compatibility/2006" xmlns:aink="http://schemas.microsoft.com/office/drawing/2016/ink" xmlns:am3d="http://schemas.microsoft.com/office/drawing/2017/model3d" xmlns:o="urn:schemas-microsoft-com:office:office" xmlns:r="http://schemas.openxmlformats.org/officeDocument/2006/relationships" xmlns:m="http://schemas.openxmlformats.org/officeDocument/2006/math" xmlns:v="urn:schemas-microsoft-com:vml" xmlns:wp14="http://schemas.microsoft.com/office/word/2010/wordprocessingDrawing" xmlns:wp="http://schemas.openxmlformats.org/drawingml/2006/wordprocessingDrawing" xmlns:w10="urn:schemas-microsoft-com:office:word" xmlns:w="http://schemas.openxmlformats.org/wordprocessingml/2006/main" xmlns:w14="http://schemas.microsoft.com/office/word/2010/wordml" xmlns:w15="http://schemas.microsoft.com/office/word/2012/wordml" xmlns:w16cid="http://schemas.microsoft.com/office/word/2016/wordml/cid" xmlns:w16se="http://schemas.microsoft.com/office/word/2015/wordml/symex" xmlns:wpg="http://schemas.microsoft.com/office/word/2010/wordprocessingGroup" xmlns:wpi="http://schemas.microsoft.com/office/word/2010/wordprocessingInk" xmlns:wne="http://schemas.microsoft.com/office/word/2006/wordml" xmlns:wps="http://schemas.microsoft.com/office/word/2010/wordprocessingShape" mc:Ignorable="w14 w15 w16se w16cid wp14">
   <w:abstractNum w:abstractNumId="0" w15:restartNumberingAfterBreak="0">
     <w:nsid w:val="06AA6558"/>
     <w:multiLevelType w:val="hybridMultilevel"/>
@@ -18347,7 +18668,7 @@
 </file>
 
 <file path=word/styles.xml><?xml version="1.0" encoding="utf-8"?>
-<w:styles xmlns:mc="http://schemas.openxmlformats.org/markup-compatibility/2006" xmlns:r="http://schemas.openxmlformats.org/officeDocument/2006/relationships" xmlns:w="http://schemas.openxmlformats.org/wordprocessingml/2006/main" xmlns:w14="http://schemas.microsoft.com/office/word/2010/wordml" xmlns:w15="http://schemas.microsoft.com/office/word/2012/wordml" mc:Ignorable="w14 w15">
+<w:styles xmlns:mc="http://schemas.openxmlformats.org/markup-compatibility/2006" xmlns:r="http://schemas.openxmlformats.org/officeDocument/2006/relationships" xmlns:w="http://schemas.openxmlformats.org/wordprocessingml/2006/main" xmlns:w14="http://schemas.microsoft.com/office/word/2010/wordml" xmlns:w15="http://schemas.microsoft.com/office/word/2012/wordml" xmlns:w16cid="http://schemas.microsoft.com/office/word/2016/wordml/cid" xmlns:w16se="http://schemas.microsoft.com/office/word/2015/wordml/symex" mc:Ignorable="w14 w15 w16se w16cid">
   <w:docDefaults>
     <w:rPrDefault>
       <w:rPr>
@@ -18357,7 +18678,7 @@
     </w:rPrDefault>
     <w:pPrDefault/>
   </w:docDefaults>
-  <w:latentStyles w:defLockedState="0" w:defUIPriority="0" w:defSemiHidden="0" w:defUnhideWhenUsed="0" w:defQFormat="0" w:count="371">
+  <w:latentStyles w:defLockedState="0" w:defUIPriority="0" w:defSemiHidden="0" w:defUnhideWhenUsed="0" w:defQFormat="0" w:count="375">
     <w:lsdException w:name="Normal" w:qFormat="1"/>
     <w:lsdException w:name="heading 1" w:qFormat="1"/>
     <w:lsdException w:name="heading 2" w:qFormat="1"/>
@@ -18377,8 +18698,12 @@
     <w:lsdException w:name="Hyperlink" w:uiPriority="99"/>
     <w:lsdException w:name="Strong" w:qFormat="1"/>
     <w:lsdException w:name="Emphasis" w:qFormat="1"/>
+    <w:lsdException w:name="HTML Preformatted" w:semiHidden="1" w:unhideWhenUsed="1"/>
     <w:lsdException w:name="HTML Variable" w:semiHidden="1" w:unhideWhenUsed="1"/>
     <w:lsdException w:name="Normal Table" w:semiHidden="1" w:unhideWhenUsed="1"/>
+    <w:lsdException w:name="No List" w:semiHidden="1" w:unhideWhenUsed="1"/>
+    <w:lsdException w:name="Outline List 1" w:semiHidden="1" w:unhideWhenUsed="1"/>
+    <w:lsdException w:name="Outline List 2" w:semiHidden="1" w:unhideWhenUsed="1"/>
     <w:lsdException w:name="Outline List 3" w:semiHidden="1" w:unhideWhenUsed="1"/>
     <w:lsdException w:name="Table Simple 1" w:semiHidden="1" w:unhideWhenUsed="1"/>
     <w:lsdException w:name="Table Simple 2" w:semiHidden="1" w:unhideWhenUsed="1"/>
@@ -18639,6 +18964,10 @@
     <w:lsdException w:name="List Table 5 Dark Accent 6" w:uiPriority="50"/>
     <w:lsdException w:name="List Table 6 Colorful Accent 6" w:uiPriority="51"/>
     <w:lsdException w:name="List Table 7 Colorful Accent 6" w:uiPriority="52"/>
+    <w:lsdException w:name="Mention" w:semiHidden="1" w:uiPriority="99" w:unhideWhenUsed="1"/>
+    <w:lsdException w:name="Smart Hyperlink" w:semiHidden="1" w:uiPriority="99" w:unhideWhenUsed="1"/>
+    <w:lsdException w:name="Hashtag" w:semiHidden="1" w:uiPriority="99" w:unhideWhenUsed="1"/>
+    <w:lsdException w:name="Unresolved Mention" w:semiHidden="1" w:uiPriority="99" w:unhideWhenUsed="1"/>
   </w:latentStyles>
   <w:style w:type="paragraph" w:default="1" w:styleId="Normal">
     <w:name w:val="Normal"/>
@@ -19088,6 +19417,21 @@
       <w:szCs w:val="24"/>
     </w:rPr>
   </w:style>
+  <w:style w:type="table" w:styleId="TableGrid">
+    <w:name w:val="Table Grid"/>
+    <w:basedOn w:val="TableNormal"/>
+    <w:rsid w:val="007D3E9C"/>
+    <w:tblPr>
+      <w:tblBorders>
+        <w:top w:val="single" w:sz="4" w:space="0" w:color="auto"/>
+        <w:left w:val="single" w:sz="4" w:space="0" w:color="auto"/>
+        <w:bottom w:val="single" w:sz="4" w:space="0" w:color="auto"/>
+        <w:right w:val="single" w:sz="4" w:space="0" w:color="auto"/>
+        <w:insideH w:val="single" w:sz="4" w:space="0" w:color="auto"/>
+        <w:insideV w:val="single" w:sz="4" w:space="0" w:color="auto"/>
+      </w:tblBorders>
+    </w:tblPr>
+  </w:style>
 </w:styles>
 </file>
 

</xml_diff>

<commit_message>
Doc change to correct -oq parm on responder, and -dq parm on requestor.
</commit_message>
<xml_diff>
--- a/cph.docx
+++ b/cph.docx
@@ -9321,91 +9321,95 @@
               <w:rPr>
                 <w:rFonts w:ascii="Verdana" w:hAnsi="Verdana"/>
               </w:rPr>
-              <w:t>Number of DQ channels to use.</w:t>
-            </w:r>
-          </w:p>
-          <w:p>
-            <w:pPr>
-              <w:rPr>
-                <w:rFonts w:ascii="Verdana" w:hAnsi="Verdana"/>
-              </w:rPr>
-            </w:pPr>
-            <w:r>
-              <w:rPr>
-                <w:rFonts w:ascii="Verdana" w:hAnsi="Verdana"/>
-              </w:rPr>
-              <w:t>If this is set to more than 1, then additional channels will be configured on the client and server QM</w:t>
-            </w:r>
-            <w:r>
-              <w:rPr>
-                <w:rFonts w:ascii="Verdana" w:hAnsi="Verdana"/>
-              </w:rPr>
-              <w:t>.</w:t>
-            </w:r>
-          </w:p>
-          <w:p>
-            <w:pPr>
-              <w:rPr>
-                <w:rFonts w:ascii="Verdana" w:hAnsi="Verdana"/>
-              </w:rPr>
-            </w:pPr>
-            <w:r>
-              <w:rPr>
-                <w:rFonts w:ascii="Verdana" w:hAnsi="Verdana"/>
-              </w:rPr>
-              <w:t>Additional queue aliases will also be setup on the client QM, which in conjunction with setti</w:t>
-            </w:r>
-            <w:r>
-              <w:rPr>
-                <w:rFonts w:ascii="Verdana" w:hAnsi="Verdana"/>
-              </w:rPr>
-              <w:t xml:space="preserve">ng the </w:t>
+              <w:t>The style of reply-to queue to use</w:t>
+            </w:r>
+            <w:r>
+              <w:rPr>
+                <w:rFonts w:ascii="Verdana" w:hAnsi="Verdana"/>
+              </w:rPr>
+              <w:t xml:space="preserve">. </w:t>
+            </w:r>
+          </w:p>
+          <w:p>
+            <w:pPr>
+              <w:rPr>
+                <w:rFonts w:ascii="Verdana" w:hAnsi="Verdana"/>
+              </w:rPr>
+            </w:pPr>
+            <w:r>
+              <w:rPr>
+                <w:rFonts w:ascii="Verdana" w:hAnsi="Verdana"/>
+              </w:rPr>
+              <w:t xml:space="preserve">1 – Value of </w:t>
             </w:r>
             <w:proofErr w:type="spellStart"/>
             <w:r>
               <w:rPr>
                 <w:rFonts w:ascii="Verdana" w:hAnsi="Verdana"/>
               </w:rPr>
-              <w:t>ReplyToQ</w:t>
+              <w:t>oq</w:t>
             </w:r>
             <w:proofErr w:type="spellEnd"/>
             <w:r>
               <w:rPr>
                 <w:rFonts w:ascii="Verdana" w:hAnsi="Verdana"/>
               </w:rPr>
-              <w:t xml:space="preserve"> to a Q alias </w:t>
-            </w:r>
-            <w:r>
-              <w:rPr>
-                <w:rFonts w:ascii="Verdana" w:hAnsi="Verdana"/>
-              </w:rPr>
-              <w:t xml:space="preserve">will result in </w:t>
+              <w:t xml:space="preserve"> is used only.</w:t>
+            </w:r>
+          </w:p>
+          <w:p>
+            <w:pPr>
+              <w:rPr>
+                <w:rFonts w:ascii="Verdana" w:hAnsi="Verdana"/>
+              </w:rPr>
+            </w:pPr>
+            <w:r>
+              <w:rPr>
+                <w:rFonts w:ascii="Verdana" w:hAnsi="Verdana"/>
+              </w:rPr>
+              <w:t xml:space="preserve">2 – Value of </w:t>
             </w:r>
             <w:proofErr w:type="spellStart"/>
             <w:r>
               <w:rPr>
                 <w:rFonts w:ascii="Verdana" w:hAnsi="Verdana"/>
               </w:rPr>
-              <w:t>seperate</w:t>
+              <w:t>oq</w:t>
             </w:r>
             <w:proofErr w:type="spellEnd"/>
             <w:r>
               <w:rPr>
                 <w:rFonts w:ascii="Verdana" w:hAnsi="Verdana"/>
               </w:rPr>
-              <w:t xml:space="preserve"> reply channels being used for the reply </w:t>
-            </w:r>
-            <w:r>
-              <w:rPr>
-                <w:rFonts w:ascii="Verdana" w:hAnsi="Verdana"/>
-              </w:rPr>
-              <w:t>m</w:t>
-            </w:r>
-            <w:r>
-              <w:rPr>
-                <w:rFonts w:ascii="Verdana" w:hAnsi="Verdana"/>
-              </w:rPr>
-              <w:t>essages.</w:t>
+              <w:t xml:space="preserve"> is prefixed by the QM name (e.</w:t>
+            </w:r>
+            <w:r>
+              <w:rPr>
+                <w:rFonts w:ascii="Verdana" w:hAnsi="Verdana"/>
+              </w:rPr>
+              <w:t>g</w:t>
+            </w:r>
+            <w:bookmarkStart w:id="40" w:name="_GoBack"/>
+            <w:bookmarkEnd w:id="40"/>
+            <w:r>
+              <w:rPr>
+                <w:rFonts w:ascii="Verdana" w:hAnsi="Verdana"/>
+              </w:rPr>
+              <w:t xml:space="preserve">. QM1.REPLY1), Useful in </w:t>
+            </w:r>
+            <w:proofErr w:type="spellStart"/>
+            <w:r>
+              <w:rPr>
+                <w:rFonts w:ascii="Verdana" w:hAnsi="Verdana"/>
+              </w:rPr>
+              <w:t>dq</w:t>
+            </w:r>
+            <w:proofErr w:type="spellEnd"/>
+            <w:r>
+              <w:rPr>
+                <w:rFonts w:ascii="Verdana" w:hAnsi="Verdana"/>
+              </w:rPr>
+              <w:t xml:space="preserve"> scenarios where there are multiple ‘client’ queue managers.</w:t>
             </w:r>
           </w:p>
         </w:tc>
@@ -9632,7 +9636,57 @@
               <w:rPr>
                 <w:rFonts w:ascii="Verdana" w:hAnsi="Verdana"/>
               </w:rPr>
-              <w:t xml:space="preserve">Queue to place replies on. Setting this value to "" implies the use of temporary queues for each reply. Correlation-ids are not used in this mode. </w:t>
+              <w:t>Queue to place replies on</w:t>
+            </w:r>
+            <w:r>
+              <w:rPr>
+                <w:rFonts w:ascii="Verdana" w:hAnsi="Verdana"/>
+              </w:rPr>
+              <w:t xml:space="preserve">, set in the </w:t>
+            </w:r>
+            <w:proofErr w:type="spellStart"/>
+            <w:r>
+              <w:rPr>
+                <w:rFonts w:ascii="Verdana" w:hAnsi="Verdana"/>
+              </w:rPr>
+              <w:t>ReplyToQ</w:t>
+            </w:r>
+            <w:proofErr w:type="spellEnd"/>
+            <w:r>
+              <w:rPr>
+                <w:rFonts w:ascii="Verdana" w:hAnsi="Verdana"/>
+              </w:rPr>
+              <w:t xml:space="preserve"> field of the message descriptor</w:t>
+            </w:r>
+            <w:r>
+              <w:rPr>
+                <w:rFonts w:ascii="Verdana" w:hAnsi="Verdana"/>
+              </w:rPr>
+              <w:t>. Setting this value to "" implies the use of temporary queues for each reply</w:t>
+            </w:r>
+            <w:r>
+              <w:rPr>
+                <w:rFonts w:ascii="Verdana" w:hAnsi="Verdana"/>
+              </w:rPr>
+              <w:t>,</w:t>
+            </w:r>
+            <w:r>
+              <w:rPr>
+                <w:rFonts w:ascii="Verdana" w:hAnsi="Verdana"/>
+              </w:rPr>
+              <w:t xml:space="preserve"> </w:t>
+            </w:r>
+            <w:r>
+              <w:rPr>
+                <w:rFonts w:ascii="Verdana" w:hAnsi="Verdana"/>
+              </w:rPr>
+              <w:t>co</w:t>
+            </w:r>
+            <w:r>
+              <w:rPr>
+                <w:rFonts w:ascii="Verdana" w:hAnsi="Verdana"/>
+              </w:rPr>
+              <w:t xml:space="preserve">rrelation-ids are not used in this mode. </w:t>
             </w:r>
           </w:p>
         </w:tc>
@@ -9831,8 +9885,33 @@
         <w:pStyle w:val="NormalWeb"/>
       </w:pPr>
       <w:r>
+        <w:t>Takes messages off the request queue and places the same message on the reply queue</w:t>
+      </w:r>
+      <w:r>
+        <w:t xml:space="preserve"> </w:t>
+      </w:r>
+      <w:r>
+        <w:t xml:space="preserve">specified in the message descriptor of </w:t>
+      </w:r>
+      <w:r>
         <w:lastRenderedPageBreak/>
-        <w:t>Takes messages off the request queue and places the same message on the reply queue.</w:t>
+        <w:t>the message on the request queue (see -</w:t>
+      </w:r>
+      <w:proofErr w:type="spellStart"/>
+      <w:r>
+        <w:t>oq</w:t>
+      </w:r>
+      <w:proofErr w:type="spellEnd"/>
+      <w:r>
+        <w:t xml:space="preserve"> </w:t>
+      </w:r>
+      <w:proofErr w:type="spellStart"/>
+      <w:r>
+        <w:t>arg</w:t>
+      </w:r>
+      <w:proofErr w:type="spellEnd"/>
+      <w:r>
+        <w:t xml:space="preserve"> of Requestor class above).</w:t>
       </w:r>
     </w:p>
     <w:tbl>
@@ -10603,21 +10682,49 @@
               <w:rPr>
                 <w:rFonts w:ascii="Verdana" w:hAnsi="Verdana"/>
               </w:rPr>
-              <w:t xml:space="preserve">Queue to place replies on. Setting this value to "" causes the use of temporary queues for each reply, using an anonymous </w:t>
+              <w:t xml:space="preserve">Unused. Replies are always sent to the queue specified in the </w:t>
             </w:r>
             <w:proofErr w:type="spellStart"/>
             <w:r>
               <w:rPr>
                 <w:rFonts w:ascii="Verdana" w:hAnsi="Verdana"/>
               </w:rPr>
-              <w:t>MessageProducer</w:t>
+              <w:t>ReplyToQ</w:t>
             </w:r>
             <w:proofErr w:type="spellEnd"/>
             <w:r>
               <w:rPr>
                 <w:rFonts w:ascii="Verdana" w:hAnsi="Verdana"/>
               </w:rPr>
-              <w:t xml:space="preserve">. </w:t>
+              <w:t xml:space="preserve"> field of the message descriptor of the incoming message (see the -</w:t>
+            </w:r>
+            <w:proofErr w:type="spellStart"/>
+            <w:r>
+              <w:rPr>
+                <w:rFonts w:ascii="Verdana" w:hAnsi="Verdana"/>
+              </w:rPr>
+              <w:t>oq</w:t>
+            </w:r>
+            <w:proofErr w:type="spellEnd"/>
+            <w:r>
+              <w:rPr>
+                <w:rFonts w:ascii="Verdana" w:hAnsi="Verdana"/>
+              </w:rPr>
+              <w:t xml:space="preserve"> </w:t>
+            </w:r>
+            <w:proofErr w:type="spellStart"/>
+            <w:r>
+              <w:rPr>
+                <w:rFonts w:ascii="Verdana" w:hAnsi="Verdana"/>
+              </w:rPr>
+              <w:t>arg</w:t>
+            </w:r>
+            <w:proofErr w:type="spellEnd"/>
+            <w:r>
+              <w:rPr>
+                <w:rFonts w:ascii="Verdana" w:hAnsi="Verdana"/>
+              </w:rPr>
+              <w:t xml:space="preserve"> for Requestor class above).</w:t>
             </w:r>
           </w:p>
         </w:tc>
@@ -10630,8 +10737,8 @@
           <w:rFonts w:ascii="Verdana" w:hAnsi="Verdana"/>
         </w:rPr>
       </w:pPr>
-      <w:bookmarkStart w:id="40" w:name="Manual-com.ibm.uk.hursley.perftools.jms."/>
-      <w:bookmarkEnd w:id="40"/>
+      <w:bookmarkStart w:id="41" w:name="Manual-com.ibm.uk.hursley.perftools.jms."/>
+      <w:bookmarkEnd w:id="41"/>
       <w:proofErr w:type="spellStart"/>
       <w:r>
         <w:rPr>
@@ -10972,15 +11079,7 @@
               <w:rPr>
                 <w:rFonts w:ascii="Verdana" w:hAnsi="Verdana"/>
               </w:rPr>
-              <w:t>t message data. By default, MQGMO.CONVERT is specified in the MQGET options. Specifying false can be useful when reading a</w:t>
-            </w:r>
-            <w:bookmarkStart w:id="41" w:name="_GoBack"/>
-            <w:bookmarkEnd w:id="41"/>
-            <w:r>
-              <w:rPr>
-                <w:rFonts w:ascii="Verdana" w:hAnsi="Verdana"/>
-              </w:rPr>
-              <w:t xml:space="preserve"> message encoded with a different codepage, where the message is non-standard (custom format).</w:t>
+              <w:t>t message data. By default, MQGMO.CONVERT is specified in the MQGET options. Specifying false can be useful when reading a message encoded with a different codepage, where the message is non-standard (custom format).</w:t>
             </w:r>
           </w:p>
         </w:tc>
@@ -15526,6 +15625,95 @@
     </w:lvl>
   </w:abstractNum>
   <w:abstractNum w:abstractNumId="8" w15:restartNumberingAfterBreak="0">
+    <w:nsid w:val="219921A5"/>
+    <w:multiLevelType w:val="hybridMultilevel"/>
+    <w:tmpl w:val="F322E3A8"/>
+    <w:lvl w:ilvl="0" w:tplc="0409000F">
+      <w:start w:val="1"/>
+      <w:numFmt w:val="decimal"/>
+      <w:lvlText w:val="%1."/>
+      <w:lvlJc w:val="left"/>
+      <w:pPr>
+        <w:ind w:left="720" w:hanging="360"/>
+      </w:pPr>
+      <w:rPr>
+        <w:rFonts w:hint="default"/>
+      </w:rPr>
+    </w:lvl>
+    <w:lvl w:ilvl="1" w:tplc="04090019" w:tentative="1">
+      <w:start w:val="1"/>
+      <w:numFmt w:val="lowerLetter"/>
+      <w:lvlText w:val="%2."/>
+      <w:lvlJc w:val="left"/>
+      <w:pPr>
+        <w:ind w:left="1440" w:hanging="360"/>
+      </w:pPr>
+    </w:lvl>
+    <w:lvl w:ilvl="2" w:tplc="0409001B" w:tentative="1">
+      <w:start w:val="1"/>
+      <w:numFmt w:val="lowerRoman"/>
+      <w:lvlText w:val="%3."/>
+      <w:lvlJc w:val="right"/>
+      <w:pPr>
+        <w:ind w:left="2160" w:hanging="180"/>
+      </w:pPr>
+    </w:lvl>
+    <w:lvl w:ilvl="3" w:tplc="0409000F" w:tentative="1">
+      <w:start w:val="1"/>
+      <w:numFmt w:val="decimal"/>
+      <w:lvlText w:val="%4."/>
+      <w:lvlJc w:val="left"/>
+      <w:pPr>
+        <w:ind w:left="2880" w:hanging="360"/>
+      </w:pPr>
+    </w:lvl>
+    <w:lvl w:ilvl="4" w:tplc="04090019" w:tentative="1">
+      <w:start w:val="1"/>
+      <w:numFmt w:val="lowerLetter"/>
+      <w:lvlText w:val="%5."/>
+      <w:lvlJc w:val="left"/>
+      <w:pPr>
+        <w:ind w:left="3600" w:hanging="360"/>
+      </w:pPr>
+    </w:lvl>
+    <w:lvl w:ilvl="5" w:tplc="0409001B" w:tentative="1">
+      <w:start w:val="1"/>
+      <w:numFmt w:val="lowerRoman"/>
+      <w:lvlText w:val="%6."/>
+      <w:lvlJc w:val="right"/>
+      <w:pPr>
+        <w:ind w:left="4320" w:hanging="180"/>
+      </w:pPr>
+    </w:lvl>
+    <w:lvl w:ilvl="6" w:tplc="0409000F" w:tentative="1">
+      <w:start w:val="1"/>
+      <w:numFmt w:val="decimal"/>
+      <w:lvlText w:val="%7."/>
+      <w:lvlJc w:val="left"/>
+      <w:pPr>
+        <w:ind w:left="5040" w:hanging="360"/>
+      </w:pPr>
+    </w:lvl>
+    <w:lvl w:ilvl="7" w:tplc="04090019" w:tentative="1">
+      <w:start w:val="1"/>
+      <w:numFmt w:val="lowerLetter"/>
+      <w:lvlText w:val="%8."/>
+      <w:lvlJc w:val="left"/>
+      <w:pPr>
+        <w:ind w:left="5760" w:hanging="360"/>
+      </w:pPr>
+    </w:lvl>
+    <w:lvl w:ilvl="8" w:tplc="0409001B" w:tentative="1">
+      <w:start w:val="1"/>
+      <w:numFmt w:val="lowerRoman"/>
+      <w:lvlText w:val="%9."/>
+      <w:lvlJc w:val="right"/>
+      <w:pPr>
+        <w:ind w:left="6480" w:hanging="180"/>
+      </w:pPr>
+    </w:lvl>
+  </w:abstractNum>
+  <w:abstractNum w:abstractNumId="9" w15:restartNumberingAfterBreak="0">
     <w:nsid w:val="27727538"/>
     <w:multiLevelType w:val="multilevel"/>
     <w:tmpl w:val="8098D59C"/>
@@ -15674,7 +15862,7 @@
       </w:rPr>
     </w:lvl>
   </w:abstractNum>
-  <w:abstractNum w:abstractNumId="9" w15:restartNumberingAfterBreak="0">
+  <w:abstractNum w:abstractNumId="10" w15:restartNumberingAfterBreak="0">
     <w:nsid w:val="2E4F38E0"/>
     <w:multiLevelType w:val="multilevel"/>
     <w:tmpl w:val="370E98CE"/>
@@ -15823,7 +16011,7 @@
       </w:rPr>
     </w:lvl>
   </w:abstractNum>
-  <w:abstractNum w:abstractNumId="10" w15:restartNumberingAfterBreak="0">
+  <w:abstractNum w:abstractNumId="11" w15:restartNumberingAfterBreak="0">
     <w:nsid w:val="30904695"/>
     <w:multiLevelType w:val="multilevel"/>
     <w:tmpl w:val="0F78E462"/>
@@ -15940,7 +16128,7 @@
       </w:pPr>
     </w:lvl>
   </w:abstractNum>
-  <w:abstractNum w:abstractNumId="11" w15:restartNumberingAfterBreak="0">
+  <w:abstractNum w:abstractNumId="12" w15:restartNumberingAfterBreak="0">
     <w:nsid w:val="30951029"/>
     <w:multiLevelType w:val="multilevel"/>
     <w:tmpl w:val="4DB8EE2C"/>
@@ -16089,7 +16277,7 @@
       </w:rPr>
     </w:lvl>
   </w:abstractNum>
-  <w:abstractNum w:abstractNumId="12" w15:restartNumberingAfterBreak="0">
+  <w:abstractNum w:abstractNumId="13" w15:restartNumberingAfterBreak="0">
     <w:nsid w:val="31775EED"/>
     <w:multiLevelType w:val="multilevel"/>
     <w:tmpl w:val="0B761A68"/>
@@ -16238,7 +16426,7 @@
       </w:rPr>
     </w:lvl>
   </w:abstractNum>
-  <w:abstractNum w:abstractNumId="13" w15:restartNumberingAfterBreak="0">
+  <w:abstractNum w:abstractNumId="14" w15:restartNumberingAfterBreak="0">
     <w:nsid w:val="3CF40F0B"/>
     <w:multiLevelType w:val="multilevel"/>
     <w:tmpl w:val="74A2FD72"/>
@@ -16387,7 +16575,7 @@
       </w:rPr>
     </w:lvl>
   </w:abstractNum>
-  <w:abstractNum w:abstractNumId="14" w15:restartNumberingAfterBreak="0">
+  <w:abstractNum w:abstractNumId="15" w15:restartNumberingAfterBreak="0">
     <w:nsid w:val="3D1C15DB"/>
     <w:multiLevelType w:val="multilevel"/>
     <w:tmpl w:val="3C284E40"/>
@@ -16536,7 +16724,7 @@
       </w:rPr>
     </w:lvl>
   </w:abstractNum>
-  <w:abstractNum w:abstractNumId="15" w15:restartNumberingAfterBreak="0">
+  <w:abstractNum w:abstractNumId="16" w15:restartNumberingAfterBreak="0">
     <w:nsid w:val="3F474C55"/>
     <w:multiLevelType w:val="multilevel"/>
     <w:tmpl w:val="57862EA6"/>
@@ -16685,7 +16873,7 @@
       </w:rPr>
     </w:lvl>
   </w:abstractNum>
-  <w:abstractNum w:abstractNumId="16" w15:restartNumberingAfterBreak="0">
+  <w:abstractNum w:abstractNumId="17" w15:restartNumberingAfterBreak="0">
     <w:nsid w:val="4D3D6247"/>
     <w:multiLevelType w:val="multilevel"/>
     <w:tmpl w:val="212613DA"/>
@@ -16798,7 +16986,7 @@
       </w:pPr>
     </w:lvl>
   </w:abstractNum>
-  <w:abstractNum w:abstractNumId="17" w15:restartNumberingAfterBreak="0">
+  <w:abstractNum w:abstractNumId="18" w15:restartNumberingAfterBreak="0">
     <w:nsid w:val="55131409"/>
     <w:multiLevelType w:val="multilevel"/>
     <w:tmpl w:val="BCEEA356"/>
@@ -16947,7 +17135,7 @@
       </w:rPr>
     </w:lvl>
   </w:abstractNum>
-  <w:abstractNum w:abstractNumId="18" w15:restartNumberingAfterBreak="0">
+  <w:abstractNum w:abstractNumId="19" w15:restartNumberingAfterBreak="0">
     <w:nsid w:val="5AA2335C"/>
     <w:multiLevelType w:val="multilevel"/>
     <w:tmpl w:val="186E795C"/>
@@ -17096,7 +17284,7 @@
       </w:rPr>
     </w:lvl>
   </w:abstractNum>
-  <w:abstractNum w:abstractNumId="19" w15:restartNumberingAfterBreak="0">
+  <w:abstractNum w:abstractNumId="20" w15:restartNumberingAfterBreak="0">
     <w:nsid w:val="64A308C6"/>
     <w:multiLevelType w:val="multilevel"/>
     <w:tmpl w:val="93D6EB14"/>
@@ -17245,7 +17433,7 @@
       </w:rPr>
     </w:lvl>
   </w:abstractNum>
-  <w:abstractNum w:abstractNumId="20" w15:restartNumberingAfterBreak="0">
+  <w:abstractNum w:abstractNumId="21" w15:restartNumberingAfterBreak="0">
     <w:nsid w:val="64FF4481"/>
     <w:multiLevelType w:val="multilevel"/>
     <w:tmpl w:val="81A2C810"/>
@@ -17394,7 +17582,7 @@
       </w:rPr>
     </w:lvl>
   </w:abstractNum>
-  <w:abstractNum w:abstractNumId="21" w15:restartNumberingAfterBreak="0">
+  <w:abstractNum w:abstractNumId="22" w15:restartNumberingAfterBreak="0">
     <w:nsid w:val="67405C31"/>
     <w:multiLevelType w:val="multilevel"/>
     <w:tmpl w:val="06928DF2"/>
@@ -17543,7 +17731,7 @@
       </w:rPr>
     </w:lvl>
   </w:abstractNum>
-  <w:abstractNum w:abstractNumId="22" w15:restartNumberingAfterBreak="0">
+  <w:abstractNum w:abstractNumId="23" w15:restartNumberingAfterBreak="0">
     <w:nsid w:val="6A27287F"/>
     <w:multiLevelType w:val="multilevel"/>
     <w:tmpl w:val="82903C48"/>
@@ -17692,7 +17880,7 @@
       </w:rPr>
     </w:lvl>
   </w:abstractNum>
-  <w:abstractNum w:abstractNumId="23" w15:restartNumberingAfterBreak="0">
+  <w:abstractNum w:abstractNumId="24" w15:restartNumberingAfterBreak="0">
     <w:nsid w:val="6DEA6DA3"/>
     <w:multiLevelType w:val="multilevel"/>
     <w:tmpl w:val="CE4CE8E4"/>
@@ -17841,7 +18029,7 @@
       </w:rPr>
     </w:lvl>
   </w:abstractNum>
-  <w:abstractNum w:abstractNumId="24" w15:restartNumberingAfterBreak="0">
+  <w:abstractNum w:abstractNumId="25" w15:restartNumberingAfterBreak="0">
     <w:nsid w:val="75F57AA8"/>
     <w:multiLevelType w:val="multilevel"/>
     <w:tmpl w:val="9D6CA656"/>
@@ -17990,7 +18178,7 @@
       </w:rPr>
     </w:lvl>
   </w:abstractNum>
-  <w:abstractNum w:abstractNumId="25" w15:restartNumberingAfterBreak="0">
+  <w:abstractNum w:abstractNumId="26" w15:restartNumberingAfterBreak="0">
     <w:nsid w:val="786C0ADF"/>
     <w:multiLevelType w:val="multilevel"/>
     <w:tmpl w:val="5A969550"/>
@@ -18139,7 +18327,7 @@
       </w:rPr>
     </w:lvl>
   </w:abstractNum>
-  <w:abstractNum w:abstractNumId="26" w15:restartNumberingAfterBreak="0">
+  <w:abstractNum w:abstractNumId="27" w15:restartNumberingAfterBreak="0">
     <w:nsid w:val="788A24B1"/>
     <w:multiLevelType w:val="hybridMultilevel"/>
     <w:tmpl w:val="DA44E01C"/>
@@ -18279,7 +18467,7 @@
       </w:rPr>
     </w:lvl>
   </w:abstractNum>
-  <w:abstractNum w:abstractNumId="27" w15:restartNumberingAfterBreak="0">
+  <w:abstractNum w:abstractNumId="28" w15:restartNumberingAfterBreak="0">
     <w:nsid w:val="7BD26BCA"/>
     <w:multiLevelType w:val="multilevel"/>
     <w:tmpl w:val="0718944C"/>
@@ -18428,7 +18616,7 @@
       </w:rPr>
     </w:lvl>
   </w:abstractNum>
-  <w:abstractNum w:abstractNumId="28" w15:restartNumberingAfterBreak="0">
+  <w:abstractNum w:abstractNumId="29" w15:restartNumberingAfterBreak="0">
     <w:nsid w:val="7DEC1E8E"/>
     <w:multiLevelType w:val="multilevel"/>
     <w:tmpl w:val="A5A2D534"/>
@@ -18578,7 +18766,7 @@
     </w:lvl>
   </w:abstractNum>
   <w:num w:numId="1">
-    <w:abstractNumId w:val="10"/>
+    <w:abstractNumId w:val="11"/>
   </w:num>
   <w:num w:numId="2">
     <w:abstractNumId w:val="4"/>
@@ -18587,46 +18775,46 @@
     <w:abstractNumId w:val="1"/>
   </w:num>
   <w:num w:numId="4">
-    <w:abstractNumId w:val="8"/>
+    <w:abstractNumId w:val="9"/>
   </w:num>
   <w:num w:numId="5">
-    <w:abstractNumId w:val="15"/>
+    <w:abstractNumId w:val="16"/>
   </w:num>
   <w:num w:numId="6">
-    <w:abstractNumId w:val="16"/>
+    <w:abstractNumId w:val="17"/>
   </w:num>
   <w:num w:numId="7">
-    <w:abstractNumId w:val="22"/>
+    <w:abstractNumId w:val="23"/>
   </w:num>
   <w:num w:numId="8">
     <w:abstractNumId w:val="2"/>
   </w:num>
   <w:num w:numId="9">
-    <w:abstractNumId w:val="14"/>
+    <w:abstractNumId w:val="15"/>
   </w:num>
   <w:num w:numId="10">
     <w:abstractNumId w:val="7"/>
   </w:num>
   <w:num w:numId="11">
-    <w:abstractNumId w:val="25"/>
+    <w:abstractNumId w:val="26"/>
   </w:num>
   <w:num w:numId="12">
-    <w:abstractNumId w:val="12"/>
+    <w:abstractNumId w:val="13"/>
   </w:num>
   <w:num w:numId="13">
     <w:abstractNumId w:val="5"/>
   </w:num>
   <w:num w:numId="14">
+    <w:abstractNumId w:val="19"/>
+  </w:num>
+  <w:num w:numId="15">
+    <w:abstractNumId w:val="14"/>
+  </w:num>
+  <w:num w:numId="16">
     <w:abstractNumId w:val="18"/>
   </w:num>
-  <w:num w:numId="15">
-    <w:abstractNumId w:val="13"/>
-  </w:num>
-  <w:num w:numId="16">
-    <w:abstractNumId w:val="17"/>
-  </w:num>
   <w:num w:numId="17">
-    <w:abstractNumId w:val="20"/>
+    <w:abstractNumId w:val="21"/>
   </w:num>
   <w:num w:numId="18">
     <w:abstractNumId w:val="6"/>
@@ -18635,34 +18823,37 @@
     <w:abstractNumId w:val="3"/>
   </w:num>
   <w:num w:numId="20">
-    <w:abstractNumId w:val="9"/>
+    <w:abstractNumId w:val="10"/>
   </w:num>
   <w:num w:numId="21">
-    <w:abstractNumId w:val="11"/>
+    <w:abstractNumId w:val="12"/>
   </w:num>
   <w:num w:numId="22">
-    <w:abstractNumId w:val="21"/>
+    <w:abstractNumId w:val="22"/>
   </w:num>
   <w:num w:numId="23">
+    <w:abstractNumId w:val="25"/>
+  </w:num>
+  <w:num w:numId="24">
     <w:abstractNumId w:val="24"/>
   </w:num>
-  <w:num w:numId="24">
-    <w:abstractNumId w:val="23"/>
+  <w:num w:numId="25">
+    <w:abstractNumId w:val="29"/>
   </w:num>
-  <w:num w:numId="25">
+  <w:num w:numId="26">
+    <w:abstractNumId w:val="20"/>
+  </w:num>
+  <w:num w:numId="27">
     <w:abstractNumId w:val="28"/>
   </w:num>
-  <w:num w:numId="26">
-    <w:abstractNumId w:val="19"/>
-  </w:num>
-  <w:num w:numId="27">
+  <w:num w:numId="28">
     <w:abstractNumId w:val="27"/>
-  </w:num>
-  <w:num w:numId="28">
-    <w:abstractNumId w:val="26"/>
   </w:num>
   <w:num w:numId="29">
     <w:abstractNumId w:val="0"/>
+  </w:num>
+  <w:num w:numId="30">
+    <w:abstractNumId w:val="8"/>
   </w:num>
 </w:numbering>
 </file>
@@ -19432,6 +19623,17 @@
       </w:tblBorders>
     </w:tblPr>
   </w:style>
+  <w:style w:type="paragraph" w:styleId="ListParagraph">
+    <w:name w:val="List Paragraph"/>
+    <w:basedOn w:val="Normal"/>
+    <w:uiPriority w:val="34"/>
+    <w:qFormat/>
+    <w:rsid w:val="007D20B4"/>
+    <w:pPr>
+      <w:ind w:left="720"/>
+      <w:contextualSpacing/>
+    </w:pPr>
+  </w:style>
 </w:styles>
 </file>
 

</xml_diff>

<commit_message>
Add ability to set any client re-connect option and AppName in MQCNO. Enables testing of MQ Uniform Cluster.
</commit_message>
<xml_diff>
--- a/cph.docx
+++ b/cph.docx
@@ -930,7 +930,7 @@
                 <w:noProof/>
                 <w:webHidden/>
               </w:rPr>
-              <w:t>5</w:t>
+              <w:t>6</w:t>
             </w:r>
             <w:r>
               <w:rPr>
@@ -1362,7 +1362,7 @@
                 <w:noProof/>
                 <w:webHidden/>
               </w:rPr>
-              <w:t>20</w:t>
+              <w:t>22</w:t>
             </w:r>
             <w:r>
               <w:rPr>
@@ -1434,7 +1434,7 @@
                 <w:noProof/>
                 <w:webHidden/>
               </w:rPr>
-              <w:t>21</w:t>
+              <w:t>23</w:t>
             </w:r>
             <w:r>
               <w:rPr>
@@ -1506,7 +1506,7 @@
                 <w:noProof/>
                 <w:webHidden/>
               </w:rPr>
-              <w:t>21</w:t>
+              <w:t>23</w:t>
             </w:r>
             <w:r>
               <w:rPr>
@@ -1578,7 +1578,7 @@
                 <w:noProof/>
                 <w:webHidden/>
               </w:rPr>
-              <w:t>21</w:t>
+              <w:t>23</w:t>
             </w:r>
             <w:r>
               <w:rPr>
@@ -1827,7 +1827,15 @@
         <w:t>will print the</w:t>
       </w:r>
       <w:r>
-        <w:t xml:space="preserve"> current throughput rate on a user-selected periodic basis and also output summary statistics at the end of a test. The included help and documentation provide detailed usage instructions and describe many further features and configuration parameters for investigation.</w:t>
+        <w:t xml:space="preserve"> current throughput rate on a user-selected periodic basis </w:t>
+      </w:r>
+      <w:proofErr w:type="gramStart"/>
+      <w:r>
+        <w:t>and also</w:t>
+      </w:r>
+      <w:proofErr w:type="gramEnd"/>
+      <w:r>
+        <w:t xml:space="preserve"> output summary statistics at the end of a test. The included help and documentation provide detailed usage instructions and describe many further features and configuration parameters for investigation.</w:t>
       </w:r>
     </w:p>
     <w:p>
@@ -1867,7 +1875,15 @@
         <w:pStyle w:val="NormalWeb"/>
       </w:pPr>
       <w:r>
-        <w:t>As with any tool, this one has many different uses depending on the goals of the user, and can also be thoroughly misdirected to produce useless data. Ensure the performance scenarios you choose to measure bear some relation to the real world. Failure to do so will inevitably lead to incorrect facts, figures, assumptions and decisions. For instance, it is common to see competitive product comparisons being "won conclusively" by using scenarios that mean nothing in real customer environments. It is also worthy of note that performance is usually not the most important factor in any such comparison, it is simply the easiest to create charts from.</w:t>
+        <w:t xml:space="preserve">As with any tool, this one has many different uses depending on the goals of the </w:t>
+      </w:r>
+      <w:proofErr w:type="gramStart"/>
+      <w:r>
+        <w:t>user, and</w:t>
+      </w:r>
+      <w:proofErr w:type="gramEnd"/>
+      <w:r>
+        <w:t xml:space="preserve"> can also be thoroughly misdirected to produce useless data. Ensure the performance scenarios you choose to measure bear some relation to the real world. Failure to do so will inevitably lead to incorrect facts, figures, assumptions and decisions. For instance, it is common to see competitive product comparisons being "won conclusively" by using scenarios that mean nothing in real customer environments. It is also worthy of note that performance is usually not the most important factor in any such comparison, it is simply the easiest to create charts from.</w:t>
       </w:r>
     </w:p>
     <w:p>
@@ -2200,6 +2216,7 @@
         <w:t>C:\Program Files\IBM\WebSphere MQ\</w:t>
       </w:r>
       <w:proofErr w:type="spellStart"/>
+      <w:proofErr w:type="gramStart"/>
       <w:r>
         <w:rPr>
           <w:sz w:val="18"/>
@@ -2227,7 +2244,15 @@
           <w:sz w:val="18"/>
           <w:szCs w:val="18"/>
         </w:rPr>
-        <w:t>:\Program Files\IBM\WebSphere MQ\bin64</w:t>
+        <w:t>:\Program</w:t>
+      </w:r>
+      <w:proofErr w:type="gramEnd"/>
+      <w:r>
+        <w:rPr>
+          <w:sz w:val="18"/>
+          <w:szCs w:val="18"/>
+        </w:rPr>
+        <w:t xml:space="preserve"> Files\IBM\WebSphere MQ\bin64</w:t>
       </w:r>
       <w:r>
         <w:rPr>
@@ -2292,23 +2317,39 @@
           <w:sz w:val="18"/>
           <w:szCs w:val="18"/>
         </w:rPr>
-        <w:t>/lib:/opt/</w:t>
-      </w:r>
-      <w:proofErr w:type="spellStart"/>
+        <w:t>/</w:t>
+      </w:r>
+      <w:proofErr w:type="gramStart"/>
       <w:r>
         <w:rPr>
           <w:sz w:val="18"/>
           <w:szCs w:val="18"/>
         </w:rPr>
-        <w:t>mqm</w:t>
-      </w:r>
-      <w:proofErr w:type="spellEnd"/>
+        <w:t>lib:/opt/</w:t>
+      </w:r>
+      <w:proofErr w:type="spellStart"/>
       <w:r>
         <w:rPr>
           <w:sz w:val="18"/>
           <w:szCs w:val="18"/>
         </w:rPr>
-        <w:t>/lib64:$LD_LIBRARY_PATH</w:t>
+        <w:t>mqm</w:t>
+      </w:r>
+      <w:proofErr w:type="spellEnd"/>
+      <w:r>
+        <w:rPr>
+          <w:sz w:val="18"/>
+          <w:szCs w:val="18"/>
+        </w:rPr>
+        <w:t>/lib64:$</w:t>
+      </w:r>
+      <w:proofErr w:type="gramEnd"/>
+      <w:r>
+        <w:rPr>
+          <w:sz w:val="18"/>
+          <w:szCs w:val="18"/>
+        </w:rPr>
+        <w:t>LD_LIBRARY_PATH</w:t>
       </w:r>
     </w:p>
     <w:p>
@@ -2325,7 +2366,21 @@
         <w:rPr>
           <w:rFonts w:ascii="Verdana" w:hAnsi="Verdana"/>
         </w:rPr>
-        <w:t>How to use the built in help</w:t>
+        <w:t xml:space="preserve">How to use the </w:t>
+      </w:r>
+      <w:proofErr w:type="gramStart"/>
+      <w:r>
+        <w:rPr>
+          <w:rFonts w:ascii="Verdana" w:hAnsi="Verdana"/>
+        </w:rPr>
+        <w:t>built in</w:t>
+      </w:r>
+      <w:proofErr w:type="gramEnd"/>
+      <w:r>
+        <w:rPr>
+          <w:rFonts w:ascii="Verdana" w:hAnsi="Verdana"/>
+        </w:rPr>
+        <w:t xml:space="preserve"> help</w:t>
       </w:r>
       <w:bookmarkEnd w:id="18"/>
     </w:p>
@@ -3857,7 +3912,21 @@
         <w:rPr>
           <w:rFonts w:ascii="Verdana" w:hAnsi="Verdana"/>
         </w:rPr>
-        <w:t>given to destinations. Specifying "-d TOPIC" does not, in itself, enable publish-subscribe (you could have a queue named TOPIC).</w:t>
+        <w:t>given to destinations. Specifying "-d TOPIC" does not</w:t>
+      </w:r>
+      <w:proofErr w:type="gramStart"/>
+      <w:r>
+        <w:rPr>
+          <w:rFonts w:ascii="Verdana" w:hAnsi="Verdana"/>
+        </w:rPr>
+        <w:t>, in itself, enable</w:t>
+      </w:r>
+      <w:proofErr w:type="gramEnd"/>
+      <w:r>
+        <w:rPr>
+          <w:rFonts w:ascii="Verdana" w:hAnsi="Verdana"/>
+        </w:rPr>
+        <w:t xml:space="preserve"> publish-subscribe (you could have a queue named TOPIC).</w:t>
       </w:r>
     </w:p>
     <w:p>
@@ -3986,7 +4055,35 @@
         <w:rPr>
           <w:rFonts w:ascii="Verdana" w:hAnsi="Verdana"/>
         </w:rPr>
-        <w:t>Persistent, transacted point-to-point with local bindings. 10 queue-triplets (each queue has 1 sender and 1 receiver) running on queues (QUEUE1..QUEUE10). The number of triplets can varied arbitrarily. A corresponding test with topics simp</w:t>
+        <w:t>Persistent, transacted point-to-point with local bindings. 10 queue-triplets (each queue has 1 sender and 1 receiver) running on queues (QUEUE</w:t>
+      </w:r>
+      <w:proofErr w:type="gramStart"/>
+      <w:r>
+        <w:rPr>
+          <w:rFonts w:ascii="Verdana" w:hAnsi="Verdana"/>
+        </w:rPr>
+        <w:t>1..</w:t>
+      </w:r>
+      <w:proofErr w:type="gramEnd"/>
+      <w:r>
+        <w:rPr>
+          <w:rFonts w:ascii="Verdana" w:hAnsi="Verdana"/>
+        </w:rPr>
+        <w:t xml:space="preserve">QUEUE10). The number of triplets can </w:t>
+      </w:r>
+      <w:proofErr w:type="gramStart"/>
+      <w:r>
+        <w:rPr>
+          <w:rFonts w:ascii="Verdana" w:hAnsi="Verdana"/>
+        </w:rPr>
+        <w:t>varied</w:t>
+      </w:r>
+      <w:proofErr w:type="gramEnd"/>
+      <w:r>
+        <w:rPr>
+          <w:rFonts w:ascii="Verdana" w:hAnsi="Verdana"/>
+        </w:rPr>
+        <w:t xml:space="preserve"> arbitrarily. A corresponding test with topics simp</w:t>
       </w:r>
       <w:r>
         <w:rPr>
@@ -4358,7 +4455,21 @@
         <w:rPr>
           <w:rFonts w:ascii="Verdana" w:hAnsi="Verdana"/>
         </w:rPr>
-        <w:t xml:space="preserve">. 4 publishers and 40 durable subscribers spread evenly across 4 topics (TOPIC1..TOPIC4).  Durable subscribers will use the same name (by setting -id) and do not unsubscribe (un=false).  This means the subscribing application can be started and stopped without message loss. </w:t>
+        <w:t>. 4 publishers and 40 durable subscribers spread evenly across 4 topics (TOPIC</w:t>
+      </w:r>
+      <w:proofErr w:type="gramStart"/>
+      <w:r>
+        <w:rPr>
+          <w:rFonts w:ascii="Verdana" w:hAnsi="Verdana"/>
+        </w:rPr>
+        <w:t>1..</w:t>
+      </w:r>
+      <w:proofErr w:type="gramEnd"/>
+      <w:r>
+        <w:rPr>
+          <w:rFonts w:ascii="Verdana" w:hAnsi="Verdana"/>
+        </w:rPr>
+        <w:t xml:space="preserve">TOPIC4).  Durable subscribers will use the same name (by setting -id) and do not unsubscribe (un=false).  This means the subscribing application can be started and stopped without message loss. </w:t>
       </w:r>
     </w:p>
     <w:p>
@@ -4566,7 +4677,21 @@
         <w:rPr>
           <w:rFonts w:ascii="Verdana" w:hAnsi="Verdana" w:cs="Verdana"/>
         </w:rPr>
-        <w:t>module to report on how long it takes for all of your clients to reconnect to a secondary/standby queue manager, after a switch/fail-over scenario in an MIQM or RDQM HA topology.</w:t>
+        <w:t xml:space="preserve">module to report on how long it takes for </w:t>
+      </w:r>
+      <w:proofErr w:type="gramStart"/>
+      <w:r>
+        <w:rPr>
+          <w:rFonts w:ascii="Verdana" w:hAnsi="Verdana" w:cs="Verdana"/>
+        </w:rPr>
+        <w:t>all of</w:t>
+      </w:r>
+      <w:proofErr w:type="gramEnd"/>
+      <w:r>
+        <w:rPr>
+          <w:rFonts w:ascii="Verdana" w:hAnsi="Verdana" w:cs="Verdana"/>
+        </w:rPr>
+        <w:t xml:space="preserve"> your clients to reconnect to a secondary/standby queue manager, after a switch/fail-over scenario in an MIQM or RDQM HA topology.</w:t>
       </w:r>
     </w:p>
     <w:p>
@@ -5249,20 +5374,19 @@
           <w:sz w:val="20"/>
           <w:szCs w:val="20"/>
         </w:rPr>
-        <w:t xml:space="preserve">rate=2461.00,threads=3                                                                               </w:t>
-      </w:r>
-    </w:p>
-    <w:p>
-      <w:pPr>
-        <w:pStyle w:val="BodyText0"/>
-        <w:spacing w:after="0"/>
+        <w:t>rate=2461.</w:t>
+      </w:r>
+      <w:proofErr w:type="gramStart"/>
+      <w:r>
         <w:rPr>
           <w:rFonts w:ascii="Courier New" w:hAnsi="Courier New" w:cs="Courier New"/>
           <w:color w:val="538135" w:themeColor="accent6" w:themeShade="BF"/>
           <w:sz w:val="20"/>
           <w:szCs w:val="20"/>
         </w:rPr>
-      </w:pPr>
+        <w:t>00,threads</w:t>
+      </w:r>
+      <w:proofErr w:type="gramEnd"/>
       <w:r>
         <w:rPr>
           <w:rFonts w:ascii="Courier New" w:hAnsi="Courier New" w:cs="Courier New"/>
@@ -5270,7 +5394,7 @@
           <w:sz w:val="20"/>
           <w:szCs w:val="20"/>
         </w:rPr>
-        <w:t xml:space="preserve">rate=2607.00,threads=3                                                                               </w:t>
+        <w:t xml:space="preserve">=3                                                                               </w:t>
       </w:r>
     </w:p>
     <w:p>
@@ -5291,20 +5415,19 @@
           <w:sz w:val="20"/>
           <w:szCs w:val="20"/>
         </w:rPr>
-        <w:t xml:space="preserve">rate=2590.00,threads=3                                                                               </w:t>
-      </w:r>
-    </w:p>
-    <w:p>
-      <w:pPr>
-        <w:pStyle w:val="BodyText0"/>
-        <w:spacing w:after="0"/>
+        <w:t>rate=2607.</w:t>
+      </w:r>
+      <w:proofErr w:type="gramStart"/>
+      <w:r>
         <w:rPr>
           <w:rFonts w:ascii="Courier New" w:hAnsi="Courier New" w:cs="Courier New"/>
           <w:color w:val="538135" w:themeColor="accent6" w:themeShade="BF"/>
           <w:sz w:val="20"/>
           <w:szCs w:val="20"/>
         </w:rPr>
-      </w:pPr>
+        <w:t>00,threads</w:t>
+      </w:r>
+      <w:proofErr w:type="gramEnd"/>
       <w:r>
         <w:rPr>
           <w:rFonts w:ascii="Courier New" w:hAnsi="Courier New" w:cs="Courier New"/>
@@ -5312,7 +5435,7 @@
           <w:sz w:val="20"/>
           <w:szCs w:val="20"/>
         </w:rPr>
-        <w:t xml:space="preserve">rate=2594.00,threads=3                                                                               </w:t>
+        <w:t xml:space="preserve">=3                                                                               </w:t>
       </w:r>
     </w:p>
     <w:p>
@@ -5333,40 +5456,40 @@
           <w:sz w:val="20"/>
           <w:szCs w:val="20"/>
         </w:rPr>
-        <w:t xml:space="preserve">rate=2587.00,threads=3     </w:t>
-      </w:r>
-    </w:p>
-    <w:p>
-      <w:pPr>
-        <w:pStyle w:val="BodyText0"/>
-        <w:spacing w:after="0"/>
+        <w:t>rate=2590.</w:t>
+      </w:r>
+      <w:proofErr w:type="gramStart"/>
+      <w:r>
         <w:rPr>
           <w:rFonts w:ascii="Courier New" w:hAnsi="Courier New" w:cs="Courier New"/>
           <w:color w:val="538135" w:themeColor="accent6" w:themeShade="BF"/>
           <w:sz w:val="20"/>
           <w:szCs w:val="20"/>
         </w:rPr>
-      </w:pPr>
-    </w:p>
-    <w:p>
-      <w:pPr>
-        <w:pStyle w:val="BodyText0"/>
+        <w:t>00,threads</w:t>
+      </w:r>
+      <w:proofErr w:type="gramEnd"/>
+      <w:r>
         <w:rPr>
           <w:rFonts w:ascii="Courier New" w:hAnsi="Courier New" w:cs="Courier New"/>
           <w:color w:val="538135" w:themeColor="accent6" w:themeShade="BF"/>
           <w:sz w:val="20"/>
           <w:szCs w:val="20"/>
         </w:rPr>
-      </w:pPr>
-      <w:r>
+        <w:t xml:space="preserve">=3                                                                               </w:t>
+      </w:r>
+    </w:p>
+    <w:p>
+      <w:pPr>
+        <w:pStyle w:val="BodyText0"/>
+        <w:spacing w:after="0"/>
         <w:rPr>
           <w:rFonts w:ascii="Courier New" w:hAnsi="Courier New" w:cs="Courier New"/>
           <w:color w:val="538135" w:themeColor="accent6" w:themeShade="BF"/>
           <w:sz w:val="20"/>
           <w:szCs w:val="20"/>
         </w:rPr>
-        <w:t xml:space="preserve">.. .. </w:t>
-      </w:r>
+      </w:pPr>
       <w:r>
         <w:rPr>
           <w:rFonts w:ascii="Courier New" w:hAnsi="Courier New" w:cs="Courier New"/>
@@ -5374,8 +5497,9 @@
           <w:sz w:val="20"/>
           <w:szCs w:val="20"/>
         </w:rPr>
-        <w:sym w:font="Wingdings" w:char="F0E7"/>
-      </w:r>
+        <w:t>rate=2594.</w:t>
+      </w:r>
+      <w:proofErr w:type="gramStart"/>
       <w:r>
         <w:rPr>
           <w:rFonts w:ascii="Courier New" w:hAnsi="Courier New" w:cs="Courier New"/>
@@ -5383,6 +5507,107 @@
           <w:sz w:val="20"/>
           <w:szCs w:val="20"/>
         </w:rPr>
+        <w:t>00,threads</w:t>
+      </w:r>
+      <w:proofErr w:type="gramEnd"/>
+      <w:r>
+        <w:rPr>
+          <w:rFonts w:ascii="Courier New" w:hAnsi="Courier New" w:cs="Courier New"/>
+          <w:color w:val="538135" w:themeColor="accent6" w:themeShade="BF"/>
+          <w:sz w:val="20"/>
+          <w:szCs w:val="20"/>
+        </w:rPr>
+        <w:t xml:space="preserve">=3                                                                               </w:t>
+      </w:r>
+    </w:p>
+    <w:p>
+      <w:pPr>
+        <w:pStyle w:val="BodyText0"/>
+        <w:spacing w:after="0"/>
+        <w:rPr>
+          <w:rFonts w:ascii="Courier New" w:hAnsi="Courier New" w:cs="Courier New"/>
+          <w:color w:val="538135" w:themeColor="accent6" w:themeShade="BF"/>
+          <w:sz w:val="20"/>
+          <w:szCs w:val="20"/>
+        </w:rPr>
+      </w:pPr>
+      <w:r>
+        <w:rPr>
+          <w:rFonts w:ascii="Courier New" w:hAnsi="Courier New" w:cs="Courier New"/>
+          <w:color w:val="538135" w:themeColor="accent6" w:themeShade="BF"/>
+          <w:sz w:val="20"/>
+          <w:szCs w:val="20"/>
+        </w:rPr>
+        <w:t>rate=2587.</w:t>
+      </w:r>
+      <w:proofErr w:type="gramStart"/>
+      <w:r>
+        <w:rPr>
+          <w:rFonts w:ascii="Courier New" w:hAnsi="Courier New" w:cs="Courier New"/>
+          <w:color w:val="538135" w:themeColor="accent6" w:themeShade="BF"/>
+          <w:sz w:val="20"/>
+          <w:szCs w:val="20"/>
+        </w:rPr>
+        <w:t>00,threads</w:t>
+      </w:r>
+      <w:proofErr w:type="gramEnd"/>
+      <w:r>
+        <w:rPr>
+          <w:rFonts w:ascii="Courier New" w:hAnsi="Courier New" w:cs="Courier New"/>
+          <w:color w:val="538135" w:themeColor="accent6" w:themeShade="BF"/>
+          <w:sz w:val="20"/>
+          <w:szCs w:val="20"/>
+        </w:rPr>
+        <w:t xml:space="preserve">=3     </w:t>
+      </w:r>
+    </w:p>
+    <w:p>
+      <w:pPr>
+        <w:pStyle w:val="BodyText0"/>
+        <w:spacing w:after="0"/>
+        <w:rPr>
+          <w:rFonts w:ascii="Courier New" w:hAnsi="Courier New" w:cs="Courier New"/>
+          <w:color w:val="538135" w:themeColor="accent6" w:themeShade="BF"/>
+          <w:sz w:val="20"/>
+          <w:szCs w:val="20"/>
+        </w:rPr>
+      </w:pPr>
+    </w:p>
+    <w:p>
+      <w:pPr>
+        <w:pStyle w:val="BodyText0"/>
+        <w:rPr>
+          <w:rFonts w:ascii="Courier New" w:hAnsi="Courier New" w:cs="Courier New"/>
+          <w:color w:val="538135" w:themeColor="accent6" w:themeShade="BF"/>
+          <w:sz w:val="20"/>
+          <w:szCs w:val="20"/>
+        </w:rPr>
+      </w:pPr>
+      <w:r>
+        <w:rPr>
+          <w:rFonts w:ascii="Courier New" w:hAnsi="Courier New" w:cs="Courier New"/>
+          <w:color w:val="538135" w:themeColor="accent6" w:themeShade="BF"/>
+          <w:sz w:val="20"/>
+          <w:szCs w:val="20"/>
+        </w:rPr>
+        <w:t xml:space="preserve">.. .. </w:t>
+      </w:r>
+      <w:r>
+        <w:rPr>
+          <w:rFonts w:ascii="Courier New" w:hAnsi="Courier New" w:cs="Courier New"/>
+          <w:color w:val="538135" w:themeColor="accent6" w:themeShade="BF"/>
+          <w:sz w:val="20"/>
+          <w:szCs w:val="20"/>
+        </w:rPr>
+        <w:sym w:font="Wingdings" w:char="F0E7"/>
+      </w:r>
+      <w:r>
+        <w:rPr>
+          <w:rFonts w:ascii="Courier New" w:hAnsi="Courier New" w:cs="Courier New"/>
+          <w:color w:val="538135" w:themeColor="accent6" w:themeShade="BF"/>
+          <w:sz w:val="20"/>
+          <w:szCs w:val="20"/>
+        </w:rPr>
         <w:t xml:space="preserve"> </w:t>
       </w:r>
       <w:proofErr w:type="spellStart"/>
@@ -5466,20 +5691,19 @@
           <w:sz w:val="20"/>
           <w:szCs w:val="20"/>
         </w:rPr>
-        <w:t xml:space="preserve">MQGET Throwing exception; mqcc:2 ;Name: REPLY1                                                       </w:t>
-      </w:r>
-    </w:p>
-    <w:p>
-      <w:pPr>
-        <w:pStyle w:val="BodyText0"/>
-        <w:spacing w:after="0"/>
+        <w:t>MQGET Throwing exception; mqcc:</w:t>
+      </w:r>
+      <w:proofErr w:type="gramStart"/>
+      <w:r>
         <w:rPr>
           <w:rFonts w:ascii="Courier New" w:hAnsi="Courier New" w:cs="Courier New"/>
           <w:color w:val="538135" w:themeColor="accent6" w:themeShade="BF"/>
           <w:sz w:val="20"/>
           <w:szCs w:val="20"/>
         </w:rPr>
-      </w:pPr>
+        <w:t>2 ;Name</w:t>
+      </w:r>
+      <w:proofErr w:type="gramEnd"/>
       <w:r>
         <w:rPr>
           <w:rFonts w:ascii="Courier New" w:hAnsi="Courier New" w:cs="Courier New"/>
@@ -5487,7 +5711,7 @@
           <w:sz w:val="20"/>
           <w:szCs w:val="20"/>
         </w:rPr>
-        <w:t xml:space="preserve">MQGET Return code caused error or not recognized; mqrc:2009                                          </w:t>
+        <w:t xml:space="preserve">: REPLY1                                                       </w:t>
       </w:r>
     </w:p>
     <w:p>
@@ -5508,7 +5732,7 @@
           <w:sz w:val="20"/>
           <w:szCs w:val="20"/>
         </w:rPr>
-        <w:t xml:space="preserve">MQGET Throwing exception; mqcc:2 ;Name: REPLY1                                                       </w:t>
+        <w:t xml:space="preserve">MQGET Return code caused error or not recognized; mqrc:2009                                          </w:t>
       </w:r>
     </w:p>
     <w:p>
@@ -5529,8 +5753,9 @@
           <w:sz w:val="20"/>
           <w:szCs w:val="20"/>
         </w:rPr>
-        <w:t xml:space="preserve">[ReconnectTimer0] MQI call failed, attempting to reconnect all threads to queue manager </w:t>
-      </w:r>
+        <w:t>MQGET Throwing exception; mqcc:</w:t>
+      </w:r>
+      <w:proofErr w:type="gramStart"/>
       <w:r>
         <w:rPr>
           <w:rFonts w:ascii="Courier New" w:hAnsi="Courier New" w:cs="Courier New"/>
@@ -5538,8 +5763,9 @@
           <w:sz w:val="20"/>
           <w:szCs w:val="20"/>
         </w:rPr>
-        <w:t>QM1</w:t>
-      </w:r>
+        <w:t>2 ;Name</w:t>
+      </w:r>
+      <w:proofErr w:type="gramEnd"/>
       <w:r>
         <w:rPr>
           <w:rFonts w:ascii="Courier New" w:hAnsi="Courier New" w:cs="Courier New"/>
@@ -5547,18 +5773,20 @@
           <w:sz w:val="20"/>
           <w:szCs w:val="20"/>
         </w:rPr>
-        <w:t xml:space="preserve"> on host</w:t>
-      </w:r>
-      <w:r>
+        <w:t xml:space="preserve">: REPLY1                                                       </w:t>
+      </w:r>
+    </w:p>
+    <w:p>
+      <w:pPr>
+        <w:pStyle w:val="BodyText0"/>
+        <w:spacing w:after="0"/>
         <w:rPr>
           <w:rFonts w:ascii="Courier New" w:hAnsi="Courier New" w:cs="Courier New"/>
           <w:color w:val="538135" w:themeColor="accent6" w:themeShade="BF"/>
           <w:sz w:val="20"/>
           <w:szCs w:val="20"/>
         </w:rPr>
-        <w:t xml:space="preserve"> </w:t>
-      </w:r>
-      <w:proofErr w:type="spellStart"/>
+      </w:pPr>
       <w:r>
         <w:rPr>
           <w:rFonts w:ascii="Courier New" w:hAnsi="Courier New" w:cs="Courier New"/>
@@ -5566,9 +5794,8 @@
           <w:sz w:val="20"/>
           <w:szCs w:val="20"/>
         </w:rPr>
-        <w:t>secondaryHost</w:t>
-      </w:r>
-      <w:proofErr w:type="spellEnd"/>
+        <w:t xml:space="preserve">[ReconnectTimer0] MQI call failed, attempting to reconnect all threads to queue manager </w:t>
+      </w:r>
       <w:r>
         <w:rPr>
           <w:rFonts w:ascii="Courier New" w:hAnsi="Courier New" w:cs="Courier New"/>
@@ -5576,20 +5803,17 @@
           <w:sz w:val="20"/>
           <w:szCs w:val="20"/>
         </w:rPr>
-        <w:t xml:space="preserve">:                                                                                             </w:t>
-      </w:r>
-    </w:p>
-    <w:p>
-      <w:pPr>
-        <w:pStyle w:val="BodyText0"/>
-        <w:spacing w:after="0"/>
+        <w:t>QM1</w:t>
+      </w:r>
+      <w:r>
         <w:rPr>
           <w:rFonts w:ascii="Courier New" w:hAnsi="Courier New" w:cs="Courier New"/>
           <w:color w:val="538135" w:themeColor="accent6" w:themeShade="BF"/>
           <w:sz w:val="20"/>
           <w:szCs w:val="20"/>
         </w:rPr>
-      </w:pPr>
+        <w:t xml:space="preserve"> on host</w:t>
+      </w:r>
       <w:r>
         <w:rPr>
           <w:rFonts w:ascii="Courier New" w:hAnsi="Courier New" w:cs="Courier New"/>
@@ -5597,7 +5821,7 @@
           <w:sz w:val="20"/>
           <w:szCs w:val="20"/>
         </w:rPr>
-        <w:t xml:space="preserve">[ReconnectTimer0]: Time to connect to secondary host is 646 </w:t>
+        <w:t xml:space="preserve"> </w:t>
       </w:r>
       <w:proofErr w:type="spellStart"/>
       <w:r>
@@ -5607,7 +5831,7 @@
           <w:sz w:val="20"/>
           <w:szCs w:val="20"/>
         </w:rPr>
-        <w:t>ms</w:t>
+        <w:t>secondaryHost</w:t>
       </w:r>
       <w:proofErr w:type="spellEnd"/>
       <w:r>
@@ -5617,19 +5841,20 @@
           <w:sz w:val="20"/>
           <w:szCs w:val="20"/>
         </w:rPr>
-        <w:t xml:space="preserve"> (min: 646 </w:t>
-      </w:r>
-      <w:proofErr w:type="spellStart"/>
-      <w:r>
+        <w:t xml:space="preserve">:                                                                                             </w:t>
+      </w:r>
+    </w:p>
+    <w:p>
+      <w:pPr>
+        <w:pStyle w:val="BodyText0"/>
+        <w:spacing w:after="0"/>
         <w:rPr>
           <w:rFonts w:ascii="Courier New" w:hAnsi="Courier New" w:cs="Courier New"/>
           <w:color w:val="538135" w:themeColor="accent6" w:themeShade="BF"/>
           <w:sz w:val="20"/>
           <w:szCs w:val="20"/>
         </w:rPr>
-        <w:t>ms</w:t>
-      </w:r>
-      <w:proofErr w:type="spellEnd"/>
+      </w:pPr>
       <w:r>
         <w:rPr>
           <w:rFonts w:ascii="Courier New" w:hAnsi="Courier New" w:cs="Courier New"/>
@@ -5637,7 +5862,7 @@
           <w:sz w:val="20"/>
           <w:szCs w:val="20"/>
         </w:rPr>
-        <w:t xml:space="preserve">  max: 646 </w:t>
+        <w:t xml:space="preserve">[ReconnectTimer0]: Time to connect to secondary host is 646 </w:t>
       </w:r>
       <w:proofErr w:type="spellStart"/>
       <w:r>
@@ -5657,20 +5882,20 @@
           <w:sz w:val="20"/>
           <w:szCs w:val="20"/>
         </w:rPr>
-        <w:t xml:space="preserve">)            </w:t>
-      </w:r>
-    </w:p>
-    <w:p>
-      <w:pPr>
-        <w:pStyle w:val="BodyText0"/>
-        <w:spacing w:after="0"/>
+        <w:t xml:space="preserve"> (min: 646 </w:t>
+      </w:r>
+      <w:proofErr w:type="spellStart"/>
+      <w:proofErr w:type="gramStart"/>
+      <w:r>
         <w:rPr>
           <w:rFonts w:ascii="Courier New" w:hAnsi="Courier New" w:cs="Courier New"/>
           <w:color w:val="538135" w:themeColor="accent6" w:themeShade="BF"/>
           <w:sz w:val="20"/>
           <w:szCs w:val="20"/>
         </w:rPr>
-      </w:pPr>
+        <w:t>ms</w:t>
+      </w:r>
+      <w:proofErr w:type="spellEnd"/>
       <w:r>
         <w:rPr>
           <w:rFonts w:ascii="Courier New" w:hAnsi="Courier New" w:cs="Courier New"/>
@@ -5678,20 +5903,19 @@
           <w:sz w:val="20"/>
           <w:szCs w:val="20"/>
         </w:rPr>
-        <w:t xml:space="preserve">rate=740.00,threads=3                                                                                </w:t>
-      </w:r>
-    </w:p>
-    <w:p>
-      <w:pPr>
-        <w:pStyle w:val="BodyText0"/>
-        <w:spacing w:after="0"/>
+        <w:t xml:space="preserve">  max</w:t>
+      </w:r>
+      <w:proofErr w:type="gramEnd"/>
+      <w:r>
         <w:rPr>
           <w:rFonts w:ascii="Courier New" w:hAnsi="Courier New" w:cs="Courier New"/>
           <w:color w:val="538135" w:themeColor="accent6" w:themeShade="BF"/>
           <w:sz w:val="20"/>
           <w:szCs w:val="20"/>
         </w:rPr>
-      </w:pPr>
+        <w:t xml:space="preserve">: 646 </w:t>
+      </w:r>
+      <w:proofErr w:type="spellStart"/>
       <w:r>
         <w:rPr>
           <w:rFonts w:ascii="Courier New" w:hAnsi="Courier New" w:cs="Courier New"/>
@@ -5699,9 +5923,9 @@
           <w:sz w:val="20"/>
           <w:szCs w:val="20"/>
         </w:rPr>
-        <w:t xml:space="preserve">[ReconnectTimer1]: Time to connect to secondary host is 806 </w:t>
-      </w:r>
-      <w:proofErr w:type="spellStart"/>
+        <w:t>ms</w:t>
+      </w:r>
+      <w:proofErr w:type="spellEnd"/>
       <w:r>
         <w:rPr>
           <w:rFonts w:ascii="Courier New" w:hAnsi="Courier New" w:cs="Courier New"/>
@@ -5709,19 +5933,20 @@
           <w:sz w:val="20"/>
           <w:szCs w:val="20"/>
         </w:rPr>
-        <w:t>ms</w:t>
-      </w:r>
-      <w:proofErr w:type="spellEnd"/>
-      <w:r>
+        <w:t xml:space="preserve">)            </w:t>
+      </w:r>
+    </w:p>
+    <w:p>
+      <w:pPr>
+        <w:pStyle w:val="BodyText0"/>
+        <w:spacing w:after="0"/>
         <w:rPr>
           <w:rFonts w:ascii="Courier New" w:hAnsi="Courier New" w:cs="Courier New"/>
           <w:color w:val="538135" w:themeColor="accent6" w:themeShade="BF"/>
           <w:sz w:val="20"/>
           <w:szCs w:val="20"/>
         </w:rPr>
-        <w:t xml:space="preserve"> (min: 646 </w:t>
-      </w:r>
-      <w:proofErr w:type="spellStart"/>
+      </w:pPr>
       <w:r>
         <w:rPr>
           <w:rFonts w:ascii="Courier New" w:hAnsi="Courier New" w:cs="Courier New"/>
@@ -5729,9 +5954,9 @@
           <w:sz w:val="20"/>
           <w:szCs w:val="20"/>
         </w:rPr>
-        <w:t>ms</w:t>
-      </w:r>
-      <w:proofErr w:type="spellEnd"/>
+        <w:t>rate=740.</w:t>
+      </w:r>
+      <w:proofErr w:type="gramStart"/>
       <w:r>
         <w:rPr>
           <w:rFonts w:ascii="Courier New" w:hAnsi="Courier New" w:cs="Courier New"/>
@@ -5739,9 +5964,9 @@
           <w:sz w:val="20"/>
           <w:szCs w:val="20"/>
         </w:rPr>
-        <w:t xml:space="preserve">  max: 806 </w:t>
-      </w:r>
-      <w:proofErr w:type="spellStart"/>
+        <w:t>00,threads</w:t>
+      </w:r>
+      <w:proofErr w:type="gramEnd"/>
       <w:r>
         <w:rPr>
           <w:rFonts w:ascii="Courier New" w:hAnsi="Courier New" w:cs="Courier New"/>
@@ -5749,30 +5974,30 @@
           <w:sz w:val="20"/>
           <w:szCs w:val="20"/>
         </w:rPr>
-        <w:t>ms</w:t>
-      </w:r>
-      <w:proofErr w:type="spellEnd"/>
-      <w:r>
+        <w:t xml:space="preserve">=3                                                                                </w:t>
+      </w:r>
+    </w:p>
+    <w:p>
+      <w:pPr>
+        <w:pStyle w:val="BodyText0"/>
+        <w:spacing w:after="0"/>
         <w:rPr>
           <w:rFonts w:ascii="Courier New" w:hAnsi="Courier New" w:cs="Courier New"/>
           <w:color w:val="538135" w:themeColor="accent6" w:themeShade="BF"/>
           <w:sz w:val="20"/>
           <w:szCs w:val="20"/>
         </w:rPr>
-        <w:t xml:space="preserve">)            </w:t>
-      </w:r>
-    </w:p>
-    <w:p>
-      <w:pPr>
-        <w:pStyle w:val="BodyText0"/>
-        <w:spacing w:after="0"/>
+      </w:pPr>
+      <w:r>
         <w:rPr>
           <w:rFonts w:ascii="Courier New" w:hAnsi="Courier New" w:cs="Courier New"/>
           <w:color w:val="538135" w:themeColor="accent6" w:themeShade="BF"/>
           <w:sz w:val="20"/>
           <w:szCs w:val="20"/>
         </w:rPr>
-      </w:pPr>
+        <w:t xml:space="preserve">[ReconnectTimer1]: Time to connect to secondary host is 806 </w:t>
+      </w:r>
+      <w:proofErr w:type="spellStart"/>
       <w:r>
         <w:rPr>
           <w:rFonts w:ascii="Courier New" w:hAnsi="Courier New" w:cs="Courier New"/>
@@ -5780,9 +6005,9 @@
           <w:sz w:val="20"/>
           <w:szCs w:val="20"/>
         </w:rPr>
-        <w:t xml:space="preserve">[ReconnectTimer2]: Time to connect to secondary host is 806 </w:t>
-      </w:r>
-      <w:proofErr w:type="spellStart"/>
+        <w:t>ms</w:t>
+      </w:r>
+      <w:proofErr w:type="spellEnd"/>
       <w:r>
         <w:rPr>
           <w:rFonts w:ascii="Courier New" w:hAnsi="Courier New" w:cs="Courier New"/>
@@ -5790,9 +6015,10 @@
           <w:sz w:val="20"/>
           <w:szCs w:val="20"/>
         </w:rPr>
-        <w:t>ms</w:t>
-      </w:r>
-      <w:proofErr w:type="spellEnd"/>
+        <w:t xml:space="preserve"> (min: 646 </w:t>
+      </w:r>
+      <w:proofErr w:type="spellStart"/>
+      <w:proofErr w:type="gramStart"/>
       <w:r>
         <w:rPr>
           <w:rFonts w:ascii="Courier New" w:hAnsi="Courier New" w:cs="Courier New"/>
@@ -5800,9 +6026,9 @@
           <w:sz w:val="20"/>
           <w:szCs w:val="20"/>
         </w:rPr>
-        <w:t xml:space="preserve"> (min: 646 </w:t>
-      </w:r>
-      <w:proofErr w:type="spellStart"/>
+        <w:t>ms</w:t>
+      </w:r>
+      <w:proofErr w:type="spellEnd"/>
       <w:r>
         <w:rPr>
           <w:rFonts w:ascii="Courier New" w:hAnsi="Courier New" w:cs="Courier New"/>
@@ -5810,9 +6036,9 @@
           <w:sz w:val="20"/>
           <w:szCs w:val="20"/>
         </w:rPr>
-        <w:t>ms</w:t>
-      </w:r>
-      <w:proofErr w:type="spellEnd"/>
+        <w:t xml:space="preserve">  max</w:t>
+      </w:r>
+      <w:proofErr w:type="gramEnd"/>
       <w:r>
         <w:rPr>
           <w:rFonts w:ascii="Courier New" w:hAnsi="Courier New" w:cs="Courier New"/>
@@ -5820,7 +6046,7 @@
           <w:sz w:val="20"/>
           <w:szCs w:val="20"/>
         </w:rPr>
-        <w:t xml:space="preserve">  max: 806 </w:t>
+        <w:t xml:space="preserve">: 806 </w:t>
       </w:r>
       <w:proofErr w:type="spellStart"/>
       <w:r>
@@ -5861,20 +6087,19 @@
           <w:sz w:val="20"/>
           <w:szCs w:val="20"/>
         </w:rPr>
-        <w:t xml:space="preserve">[ReconnectTimer2]: All threads reconnected at 16_04_2020 17:56:20.880                                </w:t>
-      </w:r>
-    </w:p>
-    <w:p>
-      <w:pPr>
-        <w:pStyle w:val="BodyText0"/>
-        <w:spacing w:after="0"/>
+        <w:t xml:space="preserve">[ReconnectTimer2]: Time to connect to secondary host is 806 </w:t>
+      </w:r>
+      <w:proofErr w:type="spellStart"/>
+      <w:r>
         <w:rPr>
           <w:rFonts w:ascii="Courier New" w:hAnsi="Courier New" w:cs="Courier New"/>
           <w:color w:val="538135" w:themeColor="accent6" w:themeShade="BF"/>
           <w:sz w:val="20"/>
           <w:szCs w:val="20"/>
         </w:rPr>
-      </w:pPr>
+        <w:t>ms</w:t>
+      </w:r>
+      <w:proofErr w:type="spellEnd"/>
       <w:r>
         <w:rPr>
           <w:rFonts w:ascii="Courier New" w:hAnsi="Courier New" w:cs="Courier New"/>
@@ -5882,20 +6107,20 @@
           <w:sz w:val="20"/>
           <w:szCs w:val="20"/>
         </w:rPr>
-        <w:t xml:space="preserve">rate=2065.00,threads=3                                                                               </w:t>
-      </w:r>
-    </w:p>
-    <w:p>
-      <w:pPr>
-        <w:pStyle w:val="BodyText0"/>
-        <w:spacing w:after="0"/>
+        <w:t xml:space="preserve"> (min: 646 </w:t>
+      </w:r>
+      <w:proofErr w:type="spellStart"/>
+      <w:proofErr w:type="gramStart"/>
+      <w:r>
         <w:rPr>
           <w:rFonts w:ascii="Courier New" w:hAnsi="Courier New" w:cs="Courier New"/>
           <w:color w:val="538135" w:themeColor="accent6" w:themeShade="BF"/>
           <w:sz w:val="20"/>
           <w:szCs w:val="20"/>
         </w:rPr>
-      </w:pPr>
+        <w:t>ms</w:t>
+      </w:r>
+      <w:proofErr w:type="spellEnd"/>
       <w:r>
         <w:rPr>
           <w:rFonts w:ascii="Courier New" w:hAnsi="Courier New" w:cs="Courier New"/>
@@ -5903,20 +6128,19 @@
           <w:sz w:val="20"/>
           <w:szCs w:val="20"/>
         </w:rPr>
-        <w:t xml:space="preserve">rate=2133.00,threads=3                                                                               </w:t>
-      </w:r>
-    </w:p>
-    <w:p>
-      <w:pPr>
-        <w:pStyle w:val="BodyText0"/>
-        <w:spacing w:after="0"/>
+        <w:t xml:space="preserve">  max</w:t>
+      </w:r>
+      <w:proofErr w:type="gramEnd"/>
+      <w:r>
         <w:rPr>
           <w:rFonts w:ascii="Courier New" w:hAnsi="Courier New" w:cs="Courier New"/>
           <w:color w:val="538135" w:themeColor="accent6" w:themeShade="BF"/>
           <w:sz w:val="20"/>
           <w:szCs w:val="20"/>
         </w:rPr>
-      </w:pPr>
+        <w:t xml:space="preserve">: 806 </w:t>
+      </w:r>
+      <w:proofErr w:type="spellStart"/>
       <w:r>
         <w:rPr>
           <w:rFonts w:ascii="Courier New" w:hAnsi="Courier New" w:cs="Courier New"/>
@@ -5924,44 +6148,44 @@
           <w:sz w:val="20"/>
           <w:szCs w:val="20"/>
         </w:rPr>
-        <w:t xml:space="preserve">rate=2170.00,threads=3                                                                               </w:t>
-      </w:r>
-    </w:p>
-    <w:p>
-      <w:pPr>
-        <w:pStyle w:val="BodyText0"/>
-        <w:spacing w:after="0"/>
+        <w:t>ms</w:t>
+      </w:r>
+      <w:proofErr w:type="spellEnd"/>
+      <w:r>
         <w:rPr>
           <w:rFonts w:ascii="Courier New" w:hAnsi="Courier New" w:cs="Courier New"/>
           <w:color w:val="538135" w:themeColor="accent6" w:themeShade="BF"/>
           <w:sz w:val="20"/>
           <w:szCs w:val="20"/>
         </w:rPr>
-      </w:pPr>
-      <w:r>
+        <w:t xml:space="preserve">)            </w:t>
+      </w:r>
+    </w:p>
+    <w:p>
+      <w:pPr>
+        <w:pStyle w:val="BodyText0"/>
+        <w:spacing w:after="0"/>
         <w:rPr>
           <w:rFonts w:ascii="Courier New" w:hAnsi="Courier New" w:cs="Courier New"/>
           <w:color w:val="538135" w:themeColor="accent6" w:themeShade="BF"/>
           <w:sz w:val="20"/>
           <w:szCs w:val="20"/>
         </w:rPr>
-        <w:t>... ...</w:t>
-      </w:r>
-    </w:p>
-    <w:p>
-      <w:pPr>
-        <w:pStyle w:val="BodyText0"/>
+      </w:pPr>
+      <w:r>
         <w:rPr>
           <w:rFonts w:ascii="Courier New" w:hAnsi="Courier New" w:cs="Courier New"/>
           <w:color w:val="538135" w:themeColor="accent6" w:themeShade="BF"/>
           <w:sz w:val="20"/>
           <w:szCs w:val="20"/>
         </w:rPr>
-      </w:pPr>
+        <w:t xml:space="preserve">[ReconnectTimer2]: All threads reconnected at 16_04_2020 17:56:20.880                                </w:t>
+      </w:r>
     </w:p>
     <w:p>
       <w:pPr>
         <w:pStyle w:val="BodyText0"/>
+        <w:spacing w:after="0"/>
         <w:rPr>
           <w:rFonts w:ascii="Courier New" w:hAnsi="Courier New" w:cs="Courier New"/>
           <w:color w:val="538135" w:themeColor="accent6" w:themeShade="BF"/>
@@ -5969,21 +6193,175 @@
           <w:szCs w:val="20"/>
         </w:rPr>
       </w:pPr>
-    </w:p>
-    <w:p>
-      <w:pPr>
-        <w:pStyle w:val="BodyText0"/>
+      <w:r>
         <w:rPr>
           <w:rFonts w:ascii="Courier New" w:hAnsi="Courier New" w:cs="Courier New"/>
           <w:color w:val="538135" w:themeColor="accent6" w:themeShade="BF"/>
           <w:sz w:val="20"/>
           <w:szCs w:val="20"/>
         </w:rPr>
-      </w:pPr>
+        <w:t>rate=2065.</w:t>
+      </w:r>
+      <w:proofErr w:type="gramStart"/>
+      <w:r>
+        <w:rPr>
+          <w:rFonts w:ascii="Courier New" w:hAnsi="Courier New" w:cs="Courier New"/>
+          <w:color w:val="538135" w:themeColor="accent6" w:themeShade="BF"/>
+          <w:sz w:val="20"/>
+          <w:szCs w:val="20"/>
+        </w:rPr>
+        <w:t>00,threads</w:t>
+      </w:r>
+      <w:proofErr w:type="gramEnd"/>
+      <w:r>
+        <w:rPr>
+          <w:rFonts w:ascii="Courier New" w:hAnsi="Courier New" w:cs="Courier New"/>
+          <w:color w:val="538135" w:themeColor="accent6" w:themeShade="BF"/>
+          <w:sz w:val="20"/>
+          <w:szCs w:val="20"/>
+        </w:rPr>
+        <w:t xml:space="preserve">=3                                                                               </w:t>
+      </w:r>
     </w:p>
     <w:p>
       <w:pPr>
         <w:pStyle w:val="BodyText0"/>
+        <w:spacing w:after="0"/>
+        <w:rPr>
+          <w:rFonts w:ascii="Courier New" w:hAnsi="Courier New" w:cs="Courier New"/>
+          <w:color w:val="538135" w:themeColor="accent6" w:themeShade="BF"/>
+          <w:sz w:val="20"/>
+          <w:szCs w:val="20"/>
+        </w:rPr>
+      </w:pPr>
+      <w:r>
+        <w:rPr>
+          <w:rFonts w:ascii="Courier New" w:hAnsi="Courier New" w:cs="Courier New"/>
+          <w:color w:val="538135" w:themeColor="accent6" w:themeShade="BF"/>
+          <w:sz w:val="20"/>
+          <w:szCs w:val="20"/>
+        </w:rPr>
+        <w:t>rate=2133.</w:t>
+      </w:r>
+      <w:proofErr w:type="gramStart"/>
+      <w:r>
+        <w:rPr>
+          <w:rFonts w:ascii="Courier New" w:hAnsi="Courier New" w:cs="Courier New"/>
+          <w:color w:val="538135" w:themeColor="accent6" w:themeShade="BF"/>
+          <w:sz w:val="20"/>
+          <w:szCs w:val="20"/>
+        </w:rPr>
+        <w:t>00,threads</w:t>
+      </w:r>
+      <w:proofErr w:type="gramEnd"/>
+      <w:r>
+        <w:rPr>
+          <w:rFonts w:ascii="Courier New" w:hAnsi="Courier New" w:cs="Courier New"/>
+          <w:color w:val="538135" w:themeColor="accent6" w:themeShade="BF"/>
+          <w:sz w:val="20"/>
+          <w:szCs w:val="20"/>
+        </w:rPr>
+        <w:t xml:space="preserve">=3                                                                               </w:t>
+      </w:r>
+    </w:p>
+    <w:p>
+      <w:pPr>
+        <w:pStyle w:val="BodyText0"/>
+        <w:spacing w:after="0"/>
+        <w:rPr>
+          <w:rFonts w:ascii="Courier New" w:hAnsi="Courier New" w:cs="Courier New"/>
+          <w:color w:val="538135" w:themeColor="accent6" w:themeShade="BF"/>
+          <w:sz w:val="20"/>
+          <w:szCs w:val="20"/>
+        </w:rPr>
+      </w:pPr>
+      <w:r>
+        <w:rPr>
+          <w:rFonts w:ascii="Courier New" w:hAnsi="Courier New" w:cs="Courier New"/>
+          <w:color w:val="538135" w:themeColor="accent6" w:themeShade="BF"/>
+          <w:sz w:val="20"/>
+          <w:szCs w:val="20"/>
+        </w:rPr>
+        <w:t>rate=2170.</w:t>
+      </w:r>
+      <w:proofErr w:type="gramStart"/>
+      <w:r>
+        <w:rPr>
+          <w:rFonts w:ascii="Courier New" w:hAnsi="Courier New" w:cs="Courier New"/>
+          <w:color w:val="538135" w:themeColor="accent6" w:themeShade="BF"/>
+          <w:sz w:val="20"/>
+          <w:szCs w:val="20"/>
+        </w:rPr>
+        <w:t>00,threads</w:t>
+      </w:r>
+      <w:proofErr w:type="gramEnd"/>
+      <w:r>
+        <w:rPr>
+          <w:rFonts w:ascii="Courier New" w:hAnsi="Courier New" w:cs="Courier New"/>
+          <w:color w:val="538135" w:themeColor="accent6" w:themeShade="BF"/>
+          <w:sz w:val="20"/>
+          <w:szCs w:val="20"/>
+        </w:rPr>
+        <w:t xml:space="preserve">=3                                                                               </w:t>
+      </w:r>
+    </w:p>
+    <w:p>
+      <w:pPr>
+        <w:pStyle w:val="BodyText0"/>
+        <w:spacing w:after="0"/>
+        <w:rPr>
+          <w:rFonts w:ascii="Courier New" w:hAnsi="Courier New" w:cs="Courier New"/>
+          <w:color w:val="538135" w:themeColor="accent6" w:themeShade="BF"/>
+          <w:sz w:val="20"/>
+          <w:szCs w:val="20"/>
+        </w:rPr>
+      </w:pPr>
+      <w:r>
+        <w:rPr>
+          <w:rFonts w:ascii="Courier New" w:hAnsi="Courier New" w:cs="Courier New"/>
+          <w:color w:val="538135" w:themeColor="accent6" w:themeShade="BF"/>
+          <w:sz w:val="20"/>
+          <w:szCs w:val="20"/>
+        </w:rPr>
+        <w:t>... ...</w:t>
+      </w:r>
+    </w:p>
+    <w:p>
+      <w:pPr>
+        <w:pStyle w:val="BodyText0"/>
+        <w:rPr>
+          <w:rFonts w:ascii="Courier New" w:hAnsi="Courier New" w:cs="Courier New"/>
+          <w:color w:val="538135" w:themeColor="accent6" w:themeShade="BF"/>
+          <w:sz w:val="20"/>
+          <w:szCs w:val="20"/>
+        </w:rPr>
+      </w:pPr>
+    </w:p>
+    <w:p>
+      <w:pPr>
+        <w:pStyle w:val="BodyText0"/>
+        <w:rPr>
+          <w:rFonts w:ascii="Courier New" w:hAnsi="Courier New" w:cs="Courier New"/>
+          <w:color w:val="538135" w:themeColor="accent6" w:themeShade="BF"/>
+          <w:sz w:val="20"/>
+          <w:szCs w:val="20"/>
+        </w:rPr>
+      </w:pPr>
+    </w:p>
+    <w:p>
+      <w:pPr>
+        <w:pStyle w:val="BodyText0"/>
+        <w:rPr>
+          <w:rFonts w:ascii="Courier New" w:hAnsi="Courier New" w:cs="Courier New"/>
+          <w:color w:val="538135" w:themeColor="accent6" w:themeShade="BF"/>
+          <w:sz w:val="20"/>
+          <w:szCs w:val="20"/>
+        </w:rPr>
+      </w:pPr>
+    </w:p>
+    <w:p>
+      <w:pPr>
+        <w:pStyle w:val="BodyText0"/>
         <w:rPr>
           <w:rFonts w:ascii="Verdana" w:hAnsi="Verdana" w:cs="Verdana"/>
         </w:rPr>
@@ -5993,7 +6371,21 @@
           <w:rFonts w:ascii="Verdana" w:hAnsi="Verdana" w:cs="Verdana"/>
         </w:rPr>
         <w:lastRenderedPageBreak/>
-        <w:t xml:space="preserve">If the  QM on the </w:t>
+        <w:t xml:space="preserve">If </w:t>
+      </w:r>
+      <w:proofErr w:type="gramStart"/>
+      <w:r>
+        <w:rPr>
+          <w:rFonts w:ascii="Verdana" w:hAnsi="Verdana" w:cs="Verdana"/>
+        </w:rPr>
+        <w:t>the  QM</w:t>
+      </w:r>
+      <w:proofErr w:type="gramEnd"/>
+      <w:r>
+        <w:rPr>
+          <w:rFonts w:ascii="Verdana" w:hAnsi="Verdana" w:cs="Verdana"/>
+        </w:rPr>
+        <w:t xml:space="preserve"> on the </w:t>
       </w:r>
       <w:proofErr w:type="spellStart"/>
       <w:r>
@@ -7659,7 +8051,21 @@
               <w:rPr>
                 <w:rFonts w:ascii="Verdana" w:hAnsi="Verdana"/>
               </w:rPr>
-              <w:t xml:space="preserve">. If set, this will be displayed in the statistics reporting. This is of use if you have to merge the output of more than one instance of the tool. </w:t>
+              <w:t xml:space="preserve">. If set, this will be displayed in the statistics reporting. This is of use if you </w:t>
+            </w:r>
+            <w:proofErr w:type="gramStart"/>
+            <w:r>
+              <w:rPr>
+                <w:rFonts w:ascii="Verdana" w:hAnsi="Verdana"/>
+              </w:rPr>
+              <w:t>have to</w:t>
+            </w:r>
+            <w:proofErr w:type="gramEnd"/>
+            <w:r>
+              <w:rPr>
+                <w:rFonts w:ascii="Verdana" w:hAnsi="Verdana"/>
+              </w:rPr>
+              <w:t xml:space="preserve"> merge the output of more than one instance of the tool. </w:t>
             </w:r>
           </w:p>
         </w:tc>
@@ -9772,7 +10178,15 @@
               <w:pStyle w:val="NormalWeb"/>
             </w:pPr>
             <w:r>
-              <w:t>destinations are distributed round-robin in the order MYTOPIC1..MYTOPIC3</w:t>
+              <w:t>destinations are distributed round-robin in the order MYTOPIC</w:t>
+            </w:r>
+            <w:proofErr w:type="gramStart"/>
+            <w:r>
+              <w:t>1..</w:t>
+            </w:r>
+            <w:proofErr w:type="gramEnd"/>
+            <w:r>
+              <w:t>MYTOPIC3</w:t>
             </w:r>
           </w:p>
         </w:tc>
@@ -9817,7 +10231,15 @@
               <w:pStyle w:val="NormalWeb"/>
             </w:pPr>
             <w:r>
-              <w:t>destinations are distributed round-robin in the order MYTOPIC6..MYTOPIC8</w:t>
+              <w:t>destinations are distributed round-robin in the order MYTOPIC</w:t>
+            </w:r>
+            <w:proofErr w:type="gramStart"/>
+            <w:r>
+              <w:t>6..</w:t>
+            </w:r>
+            <w:proofErr w:type="gramEnd"/>
+            <w:r>
+              <w:t>MYTOPIC8</w:t>
             </w:r>
             <w:r>
               <w:br/>
@@ -9856,7 +10278,15 @@
               <w:pStyle w:val="NormalWeb"/>
             </w:pPr>
             <w:r>
-              <w:t>destinations are distributed round-robin in the order MYTOPIC4..MYTOPIC6</w:t>
+              <w:t>destinations are distributed round-robin in the order MYTOPIC</w:t>
+            </w:r>
+            <w:proofErr w:type="gramStart"/>
+            <w:r>
+              <w:t>4..</w:t>
+            </w:r>
+            <w:proofErr w:type="gramEnd"/>
+            <w:r>
+              <w:t>MYTOPIC6</w:t>
             </w:r>
           </w:p>
         </w:tc>
@@ -9903,7 +10333,15 @@
               <w:pStyle w:val="NormalWeb"/>
             </w:pPr>
             <w:r>
-              <w:t>destinations are distributed round-robin in the order MYTOPIC4..MYTOPIC6 starting with MYTOPIC5</w:t>
+              <w:t>destinations are distributed round-robin in the order MYTOPIC</w:t>
+            </w:r>
+            <w:proofErr w:type="gramStart"/>
+            <w:r>
+              <w:t>4..</w:t>
+            </w:r>
+            <w:proofErr w:type="gramEnd"/>
+            <w:r>
+              <w:t>MYTOPIC6 starting with MYTOPIC5</w:t>
             </w:r>
           </w:p>
         </w:tc>
@@ -11128,13 +11566,7 @@
         <w:rPr>
           <w:rFonts w:ascii="Verdana" w:hAnsi="Verdana"/>
         </w:rPr>
-        <w:t>Re</w:t>
-      </w:r>
-      <w:r>
-        <w:rPr>
-          <w:rFonts w:ascii="Verdana" w:hAnsi="Verdana"/>
-        </w:rPr>
-        <w:t>connectTimer</w:t>
+        <w:t>ReconnectTimer</w:t>
       </w:r>
       <w:proofErr w:type="spellEnd"/>
     </w:p>
@@ -11151,16 +11583,7 @@
       </w:r>
       <w:proofErr w:type="spellEnd"/>
       <w:r>
-        <w:t>, with re</w:t>
-      </w:r>
-      <w:r>
-        <w:t>-</w:t>
-      </w:r>
-      <w:r>
-        <w:t>connect timer logic.</w:t>
-      </w:r>
-      <w:r>
-        <w:t xml:space="preserve"> This can be used to test MIQM or RDQM to see the time it takes to </w:t>
+        <w:t xml:space="preserve">, with re-connect timer logic. This can be used to test MIQM or RDQM to see the time it takes to </w:t>
       </w:r>
       <w:proofErr w:type="spellStart"/>
       <w:r>
@@ -11168,13 +11591,7 @@
       </w:r>
       <w:proofErr w:type="spellEnd"/>
       <w:r>
-        <w:t xml:space="preserve"> re-connect to a queue manager.</w:t>
-      </w:r>
-      <w:r>
-        <w:t xml:space="preserve"> </w:t>
-      </w:r>
-      <w:r>
-        <w:t xml:space="preserve">The </w:t>
+        <w:t xml:space="preserve"> re-connect to a queue manager. The </w:t>
       </w:r>
       <w:r>
         <w:t>available</w:t>
@@ -11189,7 +11606,15 @@
         <w:t xml:space="preserve"> can be specified via a CCDT</w:t>
       </w:r>
       <w:r>
-        <w:t xml:space="preserve"> (in MQOpts)</w:t>
+        <w:t xml:space="preserve"> (in </w:t>
+      </w:r>
+      <w:proofErr w:type="spellStart"/>
+      <w:r>
+        <w:t>MQOpts</w:t>
+      </w:r>
+      <w:proofErr w:type="spellEnd"/>
+      <w:r>
+        <w:t>)</w:t>
       </w:r>
       <w:r>
         <w:t>, or</w:t>
@@ -12238,8 +12663,16 @@
               <w:rPr>
                 <w:rFonts w:ascii="Verdana" w:hAnsi="Verdana"/>
               </w:rPr>
-              <w:t xml:space="preserve"> of the reply is expected to be the same as the automatically-generated</w:t>
-            </w:r>
+              <w:t xml:space="preserve"> of the reply is expected to be the same as the </w:t>
+            </w:r>
+            <w:proofErr w:type="gramStart"/>
+            <w:r>
+              <w:rPr>
+                <w:rFonts w:ascii="Verdana" w:hAnsi="Verdana"/>
+              </w:rPr>
+              <w:t>automatically-generated</w:t>
+            </w:r>
+            <w:proofErr w:type="gramEnd"/>
             <w:r>
               <w:rPr>
                 <w:rFonts w:ascii="Verdana" w:hAnsi="Verdana"/>
@@ -12908,13 +13341,7 @@
         <w:rPr>
           <w:rFonts w:ascii="Verdana" w:hAnsi="Verdana"/>
         </w:rPr>
-        <w:t>Requester</w:t>
-      </w:r>
-      <w:r>
-        <w:rPr>
-          <w:rFonts w:ascii="Verdana" w:hAnsi="Verdana"/>
-        </w:rPr>
-        <w:t>ReconnectTimer</w:t>
+        <w:t>RequesterReconnectTimer</w:t>
       </w:r>
       <w:proofErr w:type="spellEnd"/>
     </w:p>
@@ -12923,13 +13350,7 @@
         <w:pStyle w:val="NormalWeb"/>
       </w:pPr>
       <w:r>
-        <w:t>Special version of Requester, with reconnect timer logic.</w:t>
-      </w:r>
-      <w:r>
-        <w:t xml:space="preserve"> </w:t>
-      </w:r>
-      <w:r>
-        <w:t xml:space="preserve">This can be used to test MIQM or RDQM to see the time it takes to </w:t>
+        <w:t xml:space="preserve">Special version of Requester, with reconnect timer logic. This can be used to test MIQM or RDQM to see the time it takes to </w:t>
       </w:r>
       <w:proofErr w:type="spellStart"/>
       <w:r>
@@ -12980,21 +13401,7 @@
         <w:t xml:space="preserve">Reconnect timer is the easier </w:t>
       </w:r>
       <w:r>
-        <w:t>class to use, but this can be useful for distributed queueing re-connect tests where you can start a responder on the remote queue manager, then configure this class with primary and secondary queue managers us</w:t>
-      </w:r>
-      <w:bookmarkStart w:id="41" w:name="_GoBack"/>
-      <w:bookmarkEnd w:id="41"/>
-      <w:r>
-        <w:t>ed to send messages to (optionally</w:t>
-      </w:r>
-      <w:r>
-        <w:t xml:space="preserve"> more </w:t>
-      </w:r>
-      <w:r>
-        <w:t>if using</w:t>
-      </w:r>
-      <w:r>
-        <w:t xml:space="preserve"> a </w:t>
+        <w:t xml:space="preserve">class to use, but this can be useful for distributed queueing re-connect tests where you can start a responder on the remote queue manager, then configure this class with primary and secondary queue managers used to send messages to (optionally more if using a </w:t>
       </w:r>
       <w:proofErr w:type="spellStart"/>
       <w:r>
@@ -13002,10 +13409,7 @@
       </w:r>
       <w:proofErr w:type="spellEnd"/>
       <w:r>
-        <w:t>)</w:t>
-      </w:r>
-      <w:r>
-        <w:t>.</w:t>
+        <w:t>).</w:t>
       </w:r>
     </w:p>
     <w:tbl>
@@ -13241,8 +13645,16 @@
                 <w:rFonts w:ascii="Verdana" w:hAnsi="Verdana"/>
               </w:rPr>
               <w:lastRenderedPageBreak/>
-              <w:t>as the automatically-generated</w:t>
-            </w:r>
+              <w:t xml:space="preserve">as the </w:t>
+            </w:r>
+            <w:proofErr w:type="gramStart"/>
+            <w:r>
+              <w:rPr>
+                <w:rFonts w:ascii="Verdana" w:hAnsi="Verdana"/>
+              </w:rPr>
+              <w:t>automatically-generated</w:t>
+            </w:r>
+            <w:proofErr w:type="gramEnd"/>
             <w:r>
               <w:rPr>
                 <w:rFonts w:ascii="Verdana" w:hAnsi="Verdana"/>
@@ -14974,8 +15386,8 @@
           <w:rFonts w:ascii="Verdana" w:hAnsi="Verdana"/>
         </w:rPr>
       </w:pPr>
-      <w:bookmarkStart w:id="42" w:name="Manual-com.ibm.uk.hursley.perftools.jms."/>
-      <w:bookmarkEnd w:id="42"/>
+      <w:bookmarkStart w:id="41" w:name="Manual-com.ibm.uk.hursley.perftools.jms."/>
+      <w:bookmarkEnd w:id="41"/>
       <w:proofErr w:type="spellStart"/>
       <w:r>
         <w:rPr>
@@ -15140,87 +15552,125 @@
                 <w:rFonts w:ascii="Verdana" w:hAnsi="Verdana"/>
               </w:rPr>
             </w:pPr>
+            <w:r>
+              <w:rPr>
+                <w:rFonts w:ascii="Verdana" w:hAnsi="Verdana"/>
+              </w:rPr>
+              <w:t>an</w:t>
+            </w:r>
+          </w:p>
+        </w:tc>
+        <w:tc>
+          <w:tcPr>
+            <w:tcW w:w="2888" w:type="dxa"/>
+          </w:tcPr>
+          <w:p>
+            <w:pPr>
+              <w:rPr>
+                <w:rFonts w:ascii="Verdana" w:hAnsi="Verdana"/>
+              </w:rPr>
+            </w:pPr>
+            <w:r>
+              <w:rPr>
+                <w:rFonts w:ascii="Verdana" w:hAnsi="Verdana"/>
+              </w:rPr>
+              <w:t>null</w:t>
+            </w:r>
+          </w:p>
+        </w:tc>
+        <w:tc>
+          <w:tcPr>
+            <w:tcW w:w="4764" w:type="dxa"/>
+            <w:shd w:val="clear" w:color="auto" w:fill="auto"/>
+            <w:vAlign w:val="center"/>
+          </w:tcPr>
+          <w:p>
+            <w:pPr>
+              <w:rPr>
+                <w:rFonts w:ascii="Verdana" w:hAnsi="Verdana"/>
+              </w:rPr>
+            </w:pPr>
+            <w:r>
+              <w:rPr>
+                <w:rFonts w:ascii="Verdana" w:hAnsi="Verdana"/>
+              </w:rPr>
+              <w:t xml:space="preserve">Set </w:t>
+            </w:r>
             <w:proofErr w:type="spellStart"/>
             <w:r>
               <w:rPr>
                 <w:rFonts w:ascii="Verdana" w:hAnsi="Verdana"/>
               </w:rPr>
-              <w:t>ar</w:t>
+              <w:t>ApplName</w:t>
             </w:r>
             <w:proofErr w:type="spellEnd"/>
-          </w:p>
-        </w:tc>
-        <w:tc>
-          <w:tcPr>
-            <w:tcW w:w="2888" w:type="dxa"/>
-          </w:tcPr>
-          <w:p>
-            <w:pPr>
-              <w:rPr>
-                <w:rFonts w:ascii="Verdana" w:hAnsi="Verdana"/>
-              </w:rPr>
-            </w:pPr>
-            <w:r>
-              <w:rPr>
-                <w:rFonts w:ascii="Verdana" w:hAnsi="Verdana"/>
-              </w:rPr>
-              <w:t>f</w:t>
-            </w:r>
-            <w:r>
-              <w:rPr>
-                <w:rFonts w:ascii="Verdana" w:hAnsi="Verdana"/>
-              </w:rPr>
-              <w:t>alse</w:t>
-            </w:r>
-          </w:p>
-        </w:tc>
-        <w:tc>
-          <w:tcPr>
-            <w:tcW w:w="4764" w:type="dxa"/>
-            <w:shd w:val="clear" w:color="auto" w:fill="auto"/>
-            <w:vAlign w:val="center"/>
-          </w:tcPr>
-          <w:p>
-            <w:pPr>
-              <w:rPr>
-                <w:rFonts w:ascii="Verdana" w:hAnsi="Verdana"/>
-              </w:rPr>
-            </w:pPr>
-            <w:r>
-              <w:rPr>
-                <w:rFonts w:ascii="Verdana" w:hAnsi="Verdana"/>
-              </w:rPr>
-              <w:t xml:space="preserve">Enable client auto-reconnect (sets </w:t>
-            </w:r>
-            <w:r>
-              <w:rPr>
-                <w:rFonts w:ascii="Verdana" w:hAnsi="Verdana"/>
-              </w:rPr>
-              <w:t>MQCNO_RECONNECT_Q_MGR</w:t>
-            </w:r>
-            <w:r>
-              <w:rPr>
-                <w:rFonts w:ascii="Verdana" w:hAnsi="Verdana"/>
-              </w:rPr>
-              <w:t xml:space="preserve"> option in MQCNO</w:t>
-            </w:r>
-            <w:r>
-              <w:rPr>
-                <w:rFonts w:ascii="Verdana" w:hAnsi="Verdana"/>
-              </w:rPr>
-              <w:t>)</w:t>
-            </w:r>
-            <w:r>
-              <w:rPr>
-                <w:rFonts w:ascii="Verdana" w:hAnsi="Verdana"/>
-              </w:rPr>
-              <w:t xml:space="preserve">. This function is experimental. Any MQ errors triggered by switching over a queue manager are currently not handled in </w:t>
+            <w:r>
+              <w:rPr>
+                <w:rFonts w:ascii="Verdana" w:hAnsi="Verdana"/>
+              </w:rPr>
+              <w:t xml:space="preserve"> in the MQCNO (displayed as the </w:t>
+            </w:r>
+            <w:bookmarkStart w:id="42" w:name="_GoBack"/>
+            <w:r>
+              <w:rPr>
+                <w:rFonts w:ascii="Verdana" w:hAnsi="Verdana"/>
+              </w:rPr>
+              <w:t>APPLT</w:t>
+            </w:r>
+            <w:bookmarkEnd w:id="42"/>
+            <w:r>
+              <w:rPr>
+                <w:rFonts w:ascii="Verdana" w:hAnsi="Verdana"/>
+              </w:rPr>
+              <w:t xml:space="preserve">AG value in MQSC (DIS </w:t>
+            </w:r>
+            <w:proofErr w:type="gramStart"/>
+            <w:r>
+              <w:rPr>
+                <w:rFonts w:ascii="Verdana" w:hAnsi="Verdana"/>
+              </w:rPr>
+              <w:t>CONN(</w:t>
+            </w:r>
+            <w:proofErr w:type="gramEnd"/>
+            <w:r>
+              <w:rPr>
+                <w:rFonts w:ascii="Verdana" w:hAnsi="Verdana"/>
+              </w:rPr>
+              <w:t>*) ALL). A null value will result in an APPLTAG of ‘</w:t>
             </w:r>
             <w:proofErr w:type="spellStart"/>
             <w:r>
               <w:rPr>
                 <w:rFonts w:ascii="Verdana" w:hAnsi="Verdana"/>
               </w:rPr>
+              <w:t>cph</w:t>
+            </w:r>
+            <w:proofErr w:type="spellEnd"/>
+            <w:r>
+              <w:rPr>
+                <w:rFonts w:ascii="Verdana" w:hAnsi="Verdana"/>
+              </w:rPr>
+              <w:t xml:space="preserve">’ being set by MQ. You can use this to start different uniform cluster </w:t>
+            </w:r>
+            <w:proofErr w:type="spellStart"/>
+            <w:r>
+              <w:rPr>
+                <w:rFonts w:ascii="Verdana" w:hAnsi="Verdana"/>
+              </w:rPr>
+              <w:t>appl</w:t>
+            </w:r>
+            <w:proofErr w:type="spellEnd"/>
+            <w:r>
+              <w:rPr>
+                <w:rFonts w:ascii="Verdana" w:hAnsi="Verdana"/>
+              </w:rPr>
+              <w:t xml:space="preserve"> groups by starting multiple </w:t>
+            </w:r>
+            <w:proofErr w:type="spellStart"/>
+            <w:r>
+              <w:rPr>
+                <w:rFonts w:ascii="Verdana" w:hAnsi="Verdana"/>
+              </w:rPr>
               <w:t>mq-cph</w:t>
             </w:r>
             <w:proofErr w:type="spellEnd"/>
@@ -15228,50 +15678,14 @@
               <w:rPr>
                 <w:rFonts w:ascii="Verdana" w:hAnsi="Verdana"/>
               </w:rPr>
-              <w:t xml:space="preserve">, so may cause threads to stop. </w:t>
-            </w:r>
-            <w:r>
-              <w:rPr>
-                <w:rFonts w:ascii="Verdana" w:hAnsi="Verdana"/>
-              </w:rPr>
-              <w:t xml:space="preserve">A </w:t>
-            </w:r>
-            <w:proofErr w:type="spellStart"/>
-            <w:r>
-              <w:rPr>
-                <w:rFonts w:ascii="Verdana" w:hAnsi="Verdana"/>
-              </w:rPr>
-              <w:t>ccdt</w:t>
-            </w:r>
-            <w:proofErr w:type="spellEnd"/>
-            <w:r>
-              <w:rPr>
-                <w:rFonts w:ascii="Verdana" w:hAnsi="Verdana"/>
-              </w:rPr>
-              <w:t xml:space="preserve"> must be specified. Not for use with </w:t>
-            </w:r>
-            <w:proofErr w:type="spellStart"/>
-            <w:r>
-              <w:rPr>
-                <w:rFonts w:ascii="Verdana" w:hAnsi="Verdana"/>
-              </w:rPr>
-              <w:t>RecconectTimer</w:t>
-            </w:r>
-            <w:proofErr w:type="spellEnd"/>
-            <w:r>
-              <w:rPr>
-                <w:rFonts w:ascii="Verdana" w:hAnsi="Verdana"/>
-              </w:rPr>
-              <w:t xml:space="preserve"> or </w:t>
-            </w:r>
-            <w:proofErr w:type="spellStart"/>
-            <w:r>
-              <w:rPr>
-                <w:rFonts w:ascii="Verdana" w:hAnsi="Verdana"/>
-              </w:rPr>
-              <w:t>RequesterReconnectTimer</w:t>
-            </w:r>
-            <w:proofErr w:type="spellEnd"/>
+              <w:t xml:space="preserve"> processes each with their own unique APPLTAG</w:t>
+            </w:r>
+            <w:r>
+              <w:rPr>
+                <w:rFonts w:ascii="Verdana" w:hAnsi="Verdana"/>
+              </w:rPr>
+              <w:t xml:space="preserve"> used by its threads.</w:t>
+            </w:r>
           </w:p>
         </w:tc>
       </w:tr>
@@ -15291,12 +15705,14 @@
                 <w:rFonts w:ascii="Verdana" w:hAnsi="Verdana"/>
               </w:rPr>
             </w:pPr>
-            <w:r>
-              <w:rPr>
-                <w:rFonts w:ascii="Verdana" w:hAnsi="Verdana"/>
-              </w:rPr>
-              <w:t>cc</w:t>
-            </w:r>
+            <w:proofErr w:type="spellStart"/>
+            <w:r>
+              <w:rPr>
+                <w:rFonts w:ascii="Verdana" w:hAnsi="Verdana"/>
+              </w:rPr>
+              <w:t>ar</w:t>
+            </w:r>
+            <w:proofErr w:type="spellEnd"/>
           </w:p>
         </w:tc>
         <w:tc>
@@ -15313,7 +15729,7 @@
               <w:rPr>
                 <w:rFonts w:ascii="Verdana" w:hAnsi="Verdana"/>
               </w:rPr>
-              <w:t>1</w:t>
+              <w:t>null</w:t>
             </w:r>
           </w:p>
         </w:tc>
@@ -15333,71 +15749,167 @@
               <w:rPr>
                 <w:rFonts w:ascii="Verdana" w:hAnsi="Verdana"/>
               </w:rPr>
-              <w:t>Commit count (transaction batching).</w:t>
-            </w:r>
-          </w:p>
-          <w:p>
-            <w:pPr>
-              <w:rPr>
-                <w:rFonts w:ascii="Verdana" w:hAnsi="Verdana"/>
-              </w:rPr>
-            </w:pPr>
-            <w:r>
-              <w:rPr>
-                <w:rFonts w:ascii="Verdana" w:hAnsi="Verdana"/>
-              </w:rPr>
-              <w:t>The number of operations completed within a single tr</w:t>
-            </w:r>
-            <w:r>
-              <w:rPr>
-                <w:rFonts w:ascii="Verdana" w:hAnsi="Verdana"/>
-              </w:rPr>
-              <w:t xml:space="preserve">ansaction.  This only applies </w:t>
-            </w:r>
-            <w:r>
-              <w:rPr>
-                <w:rFonts w:ascii="Verdana" w:hAnsi="Verdana"/>
-              </w:rPr>
-              <w:t>to test modules</w:t>
-            </w:r>
-            <w:r>
-              <w:rPr>
-                <w:rFonts w:ascii="Verdana" w:hAnsi="Verdana"/>
-              </w:rPr>
-              <w:t xml:space="preserve"> which only normally perform a single operation (s</w:t>
-            </w:r>
-            <w:r>
-              <w:rPr>
-                <w:rFonts w:ascii="Verdana" w:hAnsi="Verdana"/>
-              </w:rPr>
-              <w:t>uch as Sender or Subscriber).</w:t>
-            </w:r>
-          </w:p>
-          <w:p>
-            <w:pPr>
-              <w:rPr>
-                <w:rFonts w:ascii="Verdana" w:hAnsi="Verdana"/>
-              </w:rPr>
-            </w:pPr>
-            <w:r>
-              <w:rPr>
-                <w:rFonts w:ascii="Verdana" w:hAnsi="Verdana"/>
-              </w:rPr>
-              <w:t xml:space="preserve">Ignored if </w:t>
+              <w:t xml:space="preserve">Enable client </w:t>
+            </w:r>
+            <w:proofErr w:type="gramStart"/>
+            <w:r>
+              <w:rPr>
+                <w:rFonts w:ascii="Verdana" w:hAnsi="Verdana"/>
+              </w:rPr>
+              <w:t>auto-reconnect</w:t>
+            </w:r>
+            <w:proofErr w:type="gramEnd"/>
+            <w:r>
+              <w:rPr>
+                <w:rFonts w:ascii="Verdana" w:hAnsi="Verdana"/>
+              </w:rPr>
+              <w:t xml:space="preserve"> in the MQCNO.</w:t>
+            </w:r>
+          </w:p>
+          <w:p>
+            <w:pPr>
+              <w:rPr>
+                <w:rFonts w:ascii="Verdana" w:hAnsi="Verdana"/>
+              </w:rPr>
+            </w:pPr>
+            <w:r>
+              <w:rPr>
+                <w:rFonts w:ascii="Verdana" w:hAnsi="Verdana"/>
+              </w:rPr>
+              <w:t>Valid values are:</w:t>
+            </w:r>
+          </w:p>
+          <w:p>
+            <w:pPr>
+              <w:rPr>
+                <w:rFonts w:ascii="Verdana" w:hAnsi="Verdana"/>
+              </w:rPr>
+            </w:pPr>
+            <w:r>
+              <w:rPr>
+                <w:rFonts w:ascii="Verdana" w:hAnsi="Verdana"/>
+              </w:rPr>
+              <w:t xml:space="preserve">MQCNO_RECONNECT_AS_DEF MQCNO_RECONNECT MQCNO_RECONNECT_DISABLED or MQCNO_RECONNECT_Q_MGR. </w:t>
+            </w:r>
+          </w:p>
+          <w:p>
+            <w:pPr>
+              <w:rPr>
+                <w:rFonts w:ascii="Verdana" w:hAnsi="Verdana"/>
+              </w:rPr>
+            </w:pPr>
+            <w:r>
+              <w:rPr>
+                <w:rFonts w:ascii="Verdana" w:hAnsi="Verdana"/>
+              </w:rPr>
+              <w:t xml:space="preserve">Any option other than null (the default) or </w:t>
+            </w:r>
+            <w:r>
+              <w:rPr>
+                <w:rFonts w:ascii="Verdana" w:hAnsi="Verdana"/>
+              </w:rPr>
+              <w:lastRenderedPageBreak/>
+              <w:t xml:space="preserve">MQCNO_RECONNECT_DISABLED will require a </w:t>
             </w:r>
             <w:proofErr w:type="spellStart"/>
             <w:r>
               <w:rPr>
                 <w:rFonts w:ascii="Verdana" w:hAnsi="Verdana"/>
               </w:rPr>
-              <w:t>tx</w:t>
+              <w:t>ccdt</w:t>
             </w:r>
             <w:proofErr w:type="spellEnd"/>
             <w:r>
               <w:rPr>
                 <w:rFonts w:ascii="Verdana" w:hAnsi="Verdana"/>
               </w:rPr>
-              <w:t>=false.</w:t>
+              <w:t xml:space="preserve"> to be used.</w:t>
+            </w:r>
+          </w:p>
+          <w:p>
+            <w:pPr>
+              <w:rPr>
+                <w:rFonts w:ascii="Verdana" w:hAnsi="Verdana"/>
+              </w:rPr>
+            </w:pPr>
+            <w:r>
+              <w:rPr>
+                <w:rFonts w:ascii="Verdana" w:hAnsi="Verdana"/>
+              </w:rPr>
+              <w:t xml:space="preserve">Any MQ errors triggered by switching over a queue manager are currently not handled in </w:t>
+            </w:r>
+            <w:proofErr w:type="spellStart"/>
+            <w:r>
+              <w:rPr>
+                <w:rFonts w:ascii="Verdana" w:hAnsi="Verdana"/>
+              </w:rPr>
+              <w:t>mq-cph</w:t>
+            </w:r>
+            <w:proofErr w:type="spellEnd"/>
+            <w:r>
+              <w:rPr>
+                <w:rFonts w:ascii="Verdana" w:hAnsi="Verdana"/>
+              </w:rPr>
+              <w:t>, so may cause threads to stop</w:t>
+            </w:r>
+            <w:r>
+              <w:rPr>
+                <w:rFonts w:ascii="Verdana" w:hAnsi="Verdana"/>
+              </w:rPr>
+              <w:t xml:space="preserve">. Not for use with </w:t>
+            </w:r>
+            <w:proofErr w:type="spellStart"/>
+            <w:r>
+              <w:rPr>
+                <w:rFonts w:ascii="Verdana" w:hAnsi="Verdana"/>
+              </w:rPr>
+              <w:t>RecconectTimer</w:t>
+            </w:r>
+            <w:proofErr w:type="spellEnd"/>
+            <w:r>
+              <w:rPr>
+                <w:rFonts w:ascii="Verdana" w:hAnsi="Verdana"/>
+              </w:rPr>
+              <w:t xml:space="preserve"> or </w:t>
+            </w:r>
+            <w:proofErr w:type="spellStart"/>
+            <w:r>
+              <w:rPr>
+                <w:rFonts w:ascii="Verdana" w:hAnsi="Verdana"/>
+              </w:rPr>
+              <w:t>RequesterReconnectTimer</w:t>
+            </w:r>
+            <w:proofErr w:type="spellEnd"/>
+            <w:r>
+              <w:rPr>
+                <w:rFonts w:ascii="Verdana" w:hAnsi="Verdana"/>
+              </w:rPr>
+              <w:t>.</w:t>
+            </w:r>
+          </w:p>
+          <w:p>
+            <w:pPr>
+              <w:rPr>
+                <w:rFonts w:ascii="Verdana" w:hAnsi="Verdana"/>
+              </w:rPr>
+            </w:pPr>
+            <w:r>
+              <w:rPr>
+                <w:rFonts w:ascii="Verdana" w:hAnsi="Verdana"/>
+              </w:rPr>
+              <w:t xml:space="preserve">For testing MQ Uniform Cluster set this to </w:t>
+            </w:r>
+            <w:r>
+              <w:rPr>
+                <w:rFonts w:ascii="Verdana" w:hAnsi="Verdana"/>
+              </w:rPr>
+              <w:t>MQCNO_RECONNECT</w:t>
+            </w:r>
+            <w:r>
+              <w:rPr>
+                <w:rFonts w:ascii="Verdana" w:hAnsi="Verdana"/>
+              </w:rPr>
+              <w:t xml:space="preserve"> and optionally set -an option above.</w:t>
             </w:r>
           </w:p>
         </w:tc>
@@ -15418,172 +15930,114 @@
                 <w:rFonts w:ascii="Verdana" w:hAnsi="Verdana"/>
               </w:rPr>
             </w:pPr>
+            <w:r>
+              <w:rPr>
+                <w:rFonts w:ascii="Verdana" w:hAnsi="Verdana"/>
+              </w:rPr>
+              <w:lastRenderedPageBreak/>
+              <w:t>cc</w:t>
+            </w:r>
+          </w:p>
+        </w:tc>
+        <w:tc>
+          <w:tcPr>
+            <w:tcW w:w="2888" w:type="dxa"/>
+          </w:tcPr>
+          <w:p>
+            <w:pPr>
+              <w:rPr>
+                <w:rFonts w:ascii="Verdana" w:hAnsi="Verdana"/>
+              </w:rPr>
+            </w:pPr>
+            <w:r>
+              <w:rPr>
+                <w:rFonts w:ascii="Verdana" w:hAnsi="Verdana"/>
+              </w:rPr>
+              <w:t>1</w:t>
+            </w:r>
+          </w:p>
+        </w:tc>
+        <w:tc>
+          <w:tcPr>
+            <w:tcW w:w="4764" w:type="dxa"/>
+            <w:shd w:val="clear" w:color="auto" w:fill="auto"/>
+            <w:vAlign w:val="center"/>
+          </w:tcPr>
+          <w:p>
+            <w:pPr>
+              <w:rPr>
+                <w:rFonts w:ascii="Verdana" w:hAnsi="Verdana"/>
+              </w:rPr>
+            </w:pPr>
+            <w:r>
+              <w:rPr>
+                <w:rFonts w:ascii="Verdana" w:hAnsi="Verdana"/>
+              </w:rPr>
+              <w:t>Commit count (transaction batching).</w:t>
+            </w:r>
+          </w:p>
+          <w:p>
+            <w:pPr>
+              <w:rPr>
+                <w:rFonts w:ascii="Verdana" w:hAnsi="Verdana"/>
+              </w:rPr>
+            </w:pPr>
+            <w:r>
+              <w:rPr>
+                <w:rFonts w:ascii="Verdana" w:hAnsi="Verdana"/>
+              </w:rPr>
+              <w:t>The number of operations completed within a single tr</w:t>
+            </w:r>
+            <w:r>
+              <w:rPr>
+                <w:rFonts w:ascii="Verdana" w:hAnsi="Verdana"/>
+              </w:rPr>
+              <w:t xml:space="preserve">ansaction.  This only applies </w:t>
+            </w:r>
+            <w:r>
+              <w:rPr>
+                <w:rFonts w:ascii="Verdana" w:hAnsi="Verdana"/>
+              </w:rPr>
+              <w:t>to test modules</w:t>
+            </w:r>
+            <w:r>
+              <w:rPr>
+                <w:rFonts w:ascii="Verdana" w:hAnsi="Verdana"/>
+              </w:rPr>
+              <w:t xml:space="preserve"> which only normally perform a single operation (s</w:t>
+            </w:r>
+            <w:r>
+              <w:rPr>
+                <w:rFonts w:ascii="Verdana" w:hAnsi="Verdana"/>
+              </w:rPr>
+              <w:t>uch as Sender or Subscriber).</w:t>
+            </w:r>
+          </w:p>
+          <w:p>
+            <w:pPr>
+              <w:rPr>
+                <w:rFonts w:ascii="Verdana" w:hAnsi="Verdana"/>
+              </w:rPr>
+            </w:pPr>
+            <w:r>
+              <w:rPr>
+                <w:rFonts w:ascii="Verdana" w:hAnsi="Verdana"/>
+              </w:rPr>
+              <w:t xml:space="preserve">Ignored if </w:t>
+            </w:r>
             <w:proofErr w:type="spellStart"/>
             <w:r>
               <w:rPr>
                 <w:rFonts w:ascii="Verdana" w:hAnsi="Verdana"/>
               </w:rPr>
-              <w:lastRenderedPageBreak/>
-              <w:t>ccdt</w:t>
+              <w:t>tx</w:t>
             </w:r>
             <w:proofErr w:type="spellEnd"/>
-          </w:p>
-        </w:tc>
-        <w:tc>
-          <w:tcPr>
-            <w:tcW w:w="2888" w:type="dxa"/>
-          </w:tcPr>
-          <w:p>
-            <w:pPr>
-              <w:rPr>
-                <w:rFonts w:ascii="Verdana" w:hAnsi="Verdana"/>
-              </w:rPr>
-            </w:pPr>
-            <w:r>
-              <w:rPr>
-                <w:rFonts w:ascii="Verdana" w:hAnsi="Verdana" w:cs="Verdana"/>
-              </w:rPr>
-              <w:t xml:space="preserve">Not defined (no </w:t>
-            </w:r>
-            <w:proofErr w:type="spellStart"/>
-            <w:r>
-              <w:rPr>
-                <w:rFonts w:ascii="Verdana" w:hAnsi="Verdana" w:cs="Verdana"/>
-              </w:rPr>
-              <w:t>ccdt</w:t>
-            </w:r>
-            <w:proofErr w:type="spellEnd"/>
-            <w:r>
-              <w:rPr>
-                <w:rFonts w:ascii="Verdana" w:hAnsi="Verdana" w:cs="Verdana"/>
-              </w:rPr>
-              <w:t>)</w:t>
-            </w:r>
-          </w:p>
-        </w:tc>
-        <w:tc>
-          <w:tcPr>
-            <w:tcW w:w="4764" w:type="dxa"/>
-            <w:shd w:val="clear" w:color="auto" w:fill="auto"/>
-            <w:vAlign w:val="center"/>
-          </w:tcPr>
-          <w:p>
-            <w:pPr>
-              <w:rPr>
-                <w:rFonts w:ascii="Verdana" w:hAnsi="Verdana"/>
-              </w:rPr>
-            </w:pPr>
-            <w:r>
-              <w:rPr>
-                <w:rFonts w:ascii="Verdana" w:hAnsi="Verdana" w:cs="Verdana"/>
-              </w:rPr>
-              <w:t xml:space="preserve">MQ </w:t>
-            </w:r>
-            <w:r>
-              <w:rPr>
-                <w:rFonts w:ascii="Verdana" w:hAnsi="Verdana" w:cs="Verdana"/>
-              </w:rPr>
-              <w:t xml:space="preserve">Client channel definition table (CCDT) URL. </w:t>
-            </w:r>
-            <w:r>
-              <w:rPr>
-                <w:rFonts w:ascii="Verdana" w:hAnsi="Verdana" w:cs="Verdana"/>
-              </w:rPr>
-              <w:t>This w</w:t>
-            </w:r>
-            <w:r>
-              <w:rPr>
-                <w:rFonts w:ascii="Verdana" w:hAnsi="Verdana" w:cs="Verdana"/>
-              </w:rPr>
-              <w:t xml:space="preserve">ill </w:t>
-            </w:r>
-            <w:r>
-              <w:rPr>
-                <w:rFonts w:ascii="Verdana" w:hAnsi="Verdana" w:cs="Verdana"/>
-              </w:rPr>
-              <w:t xml:space="preserve">be </w:t>
-            </w:r>
-            <w:r>
-              <w:rPr>
-                <w:rFonts w:ascii="Verdana" w:hAnsi="Verdana" w:cs="Verdana"/>
-              </w:rPr>
-              <w:t>use</w:t>
-            </w:r>
-            <w:r>
-              <w:rPr>
-                <w:rFonts w:ascii="Verdana" w:hAnsi="Verdana" w:cs="Verdana"/>
-              </w:rPr>
-              <w:t xml:space="preserve">d to set the client channel, if defined. </w:t>
-            </w:r>
-            <w:proofErr w:type="spellStart"/>
-            <w:r>
-              <w:rPr>
-                <w:rFonts w:ascii="Verdana" w:hAnsi="Verdana" w:cs="Verdana"/>
-              </w:rPr>
-              <w:t>Parms</w:t>
-            </w:r>
-            <w:proofErr w:type="spellEnd"/>
-            <w:r>
-              <w:rPr>
-                <w:rFonts w:ascii="Verdana" w:hAnsi="Verdana" w:cs="Verdana"/>
-              </w:rPr>
-              <w:t xml:space="preserve"> </w:t>
-            </w:r>
-            <w:proofErr w:type="spellStart"/>
-            <w:r>
-              <w:rPr>
-                <w:rFonts w:ascii="Verdana" w:hAnsi="Verdana" w:cs="Verdana"/>
-              </w:rPr>
-              <w:t>jh</w:t>
-            </w:r>
-            <w:proofErr w:type="spellEnd"/>
-            <w:r>
-              <w:rPr>
-                <w:rFonts w:ascii="Verdana" w:hAnsi="Verdana" w:cs="Verdana"/>
-              </w:rPr>
-              <w:t xml:space="preserve">, </w:t>
-            </w:r>
-            <w:proofErr w:type="spellStart"/>
-            <w:r>
-              <w:rPr>
-                <w:rFonts w:ascii="Verdana" w:hAnsi="Verdana" w:cs="Verdana"/>
-              </w:rPr>
-              <w:t>jp</w:t>
-            </w:r>
-            <w:proofErr w:type="spellEnd"/>
-            <w:r>
-              <w:rPr>
-                <w:rFonts w:ascii="Verdana" w:hAnsi="Verdana" w:cs="Verdana"/>
-              </w:rPr>
-              <w:t xml:space="preserve">, </w:t>
-            </w:r>
-            <w:proofErr w:type="spellStart"/>
-            <w:r>
-              <w:rPr>
-                <w:rFonts w:ascii="Verdana" w:hAnsi="Verdana" w:cs="Verdana"/>
-              </w:rPr>
-              <w:t>jc</w:t>
-            </w:r>
-            <w:proofErr w:type="spellEnd"/>
-            <w:r>
-              <w:rPr>
-                <w:rFonts w:ascii="Verdana" w:hAnsi="Verdana" w:cs="Verdana"/>
-              </w:rPr>
-              <w:t xml:space="preserve"> and </w:t>
-            </w:r>
-            <w:proofErr w:type="spellStart"/>
-            <w:r>
-              <w:rPr>
-                <w:rFonts w:ascii="Verdana" w:hAnsi="Verdana" w:cs="Verdana"/>
-              </w:rPr>
-              <w:t>jl</w:t>
-            </w:r>
-            <w:proofErr w:type="spellEnd"/>
-            <w:r>
-              <w:rPr>
-                <w:rFonts w:ascii="Verdana" w:hAnsi="Verdana" w:cs="Verdana"/>
-              </w:rPr>
-              <w:t xml:space="preserve"> will all be ignored if this is specified.</w:t>
+            <w:r>
+              <w:rPr>
+                <w:rFonts w:ascii="Verdana" w:hAnsi="Verdana"/>
+              </w:rPr>
+              <w:t>=false.</w:t>
             </w:r>
           </w:p>
         </w:tc>
@@ -15604,12 +16058,14 @@
                 <w:rFonts w:ascii="Verdana" w:hAnsi="Verdana"/>
               </w:rPr>
             </w:pPr>
-            <w:r>
-              <w:rPr>
-                <w:rFonts w:ascii="Verdana" w:hAnsi="Verdana"/>
-              </w:rPr>
-              <w:t>cv</w:t>
-            </w:r>
+            <w:proofErr w:type="spellStart"/>
+            <w:r>
+              <w:rPr>
+                <w:rFonts w:ascii="Verdana" w:hAnsi="Verdana"/>
+              </w:rPr>
+              <w:t>ccdt</w:t>
+            </w:r>
+            <w:proofErr w:type="spellEnd"/>
           </w:p>
         </w:tc>
         <w:tc>
@@ -15624,9 +16080,23 @@
             </w:pPr>
             <w:r>
               <w:rPr>
-                <w:rFonts w:ascii="Verdana" w:hAnsi="Verdana"/>
-              </w:rPr>
-              <w:t>true</w:t>
+                <w:rFonts w:ascii="Verdana" w:hAnsi="Verdana" w:cs="Verdana"/>
+              </w:rPr>
+              <w:t xml:space="preserve">Not defined (no </w:t>
+            </w:r>
+            <w:proofErr w:type="spellStart"/>
+            <w:r>
+              <w:rPr>
+                <w:rFonts w:ascii="Verdana" w:hAnsi="Verdana" w:cs="Verdana"/>
+              </w:rPr>
+              <w:t>ccdt</w:t>
+            </w:r>
+            <w:proofErr w:type="spellEnd"/>
+            <w:r>
+              <w:rPr>
+                <w:rFonts w:ascii="Verdana" w:hAnsi="Verdana" w:cs="Verdana"/>
+              </w:rPr>
+              <w:t>)</w:t>
             </w:r>
           </w:p>
         </w:tc>
@@ -15644,15 +16114,115 @@
             </w:pPr>
             <w:r>
               <w:rPr>
-                <w:rFonts w:ascii="Verdana" w:hAnsi="Verdana"/>
-              </w:rPr>
-              <w:t>Conver</w:t>
-            </w:r>
-            <w:r>
-              <w:rPr>
-                <w:rFonts w:ascii="Verdana" w:hAnsi="Verdana"/>
-              </w:rPr>
-              <w:t>t message data. By default, MQGMO.CONVERT is specified in the MQGET options. Specifying false can be useful when reading a message encoded with a different codepage, where the message is non-standard (custom format).</w:t>
+                <w:rFonts w:ascii="Verdana" w:hAnsi="Verdana" w:cs="Verdana"/>
+              </w:rPr>
+              <w:t xml:space="preserve">MQ </w:t>
+            </w:r>
+            <w:r>
+              <w:rPr>
+                <w:rFonts w:ascii="Verdana" w:hAnsi="Verdana" w:cs="Verdana"/>
+              </w:rPr>
+              <w:t xml:space="preserve">Client channel definition table (CCDT) URL. </w:t>
+            </w:r>
+            <w:r>
+              <w:rPr>
+                <w:rFonts w:ascii="Verdana" w:hAnsi="Verdana" w:cs="Verdana"/>
+              </w:rPr>
+              <w:t>This w</w:t>
+            </w:r>
+            <w:r>
+              <w:rPr>
+                <w:rFonts w:ascii="Verdana" w:hAnsi="Verdana" w:cs="Verdana"/>
+              </w:rPr>
+              <w:t xml:space="preserve">ill </w:t>
+            </w:r>
+            <w:r>
+              <w:rPr>
+                <w:rFonts w:ascii="Verdana" w:hAnsi="Verdana" w:cs="Verdana"/>
+              </w:rPr>
+              <w:t xml:space="preserve">be </w:t>
+            </w:r>
+            <w:r>
+              <w:rPr>
+                <w:rFonts w:ascii="Verdana" w:hAnsi="Verdana" w:cs="Verdana"/>
+              </w:rPr>
+              <w:t>use</w:t>
+            </w:r>
+            <w:r>
+              <w:rPr>
+                <w:rFonts w:ascii="Verdana" w:hAnsi="Verdana" w:cs="Verdana"/>
+              </w:rPr>
+              <w:t xml:space="preserve">d to set the client channel, if defined. </w:t>
+            </w:r>
+            <w:proofErr w:type="spellStart"/>
+            <w:r>
+              <w:rPr>
+                <w:rFonts w:ascii="Verdana" w:hAnsi="Verdana" w:cs="Verdana"/>
+              </w:rPr>
+              <w:t>Parms</w:t>
+            </w:r>
+            <w:proofErr w:type="spellEnd"/>
+            <w:r>
+              <w:rPr>
+                <w:rFonts w:ascii="Verdana" w:hAnsi="Verdana" w:cs="Verdana"/>
+              </w:rPr>
+              <w:t xml:space="preserve"> </w:t>
+            </w:r>
+            <w:proofErr w:type="spellStart"/>
+            <w:r>
+              <w:rPr>
+                <w:rFonts w:ascii="Verdana" w:hAnsi="Verdana" w:cs="Verdana"/>
+              </w:rPr>
+              <w:t>jh</w:t>
+            </w:r>
+            <w:proofErr w:type="spellEnd"/>
+            <w:r>
+              <w:rPr>
+                <w:rFonts w:ascii="Verdana" w:hAnsi="Verdana" w:cs="Verdana"/>
+              </w:rPr>
+              <w:t xml:space="preserve">, </w:t>
+            </w:r>
+            <w:proofErr w:type="spellStart"/>
+            <w:r>
+              <w:rPr>
+                <w:rFonts w:ascii="Verdana" w:hAnsi="Verdana" w:cs="Verdana"/>
+              </w:rPr>
+              <w:t>jp</w:t>
+            </w:r>
+            <w:proofErr w:type="spellEnd"/>
+            <w:r>
+              <w:rPr>
+                <w:rFonts w:ascii="Verdana" w:hAnsi="Verdana" w:cs="Verdana"/>
+              </w:rPr>
+              <w:t xml:space="preserve">, </w:t>
+            </w:r>
+            <w:proofErr w:type="spellStart"/>
+            <w:r>
+              <w:rPr>
+                <w:rFonts w:ascii="Verdana" w:hAnsi="Verdana" w:cs="Verdana"/>
+              </w:rPr>
+              <w:t>jc</w:t>
+            </w:r>
+            <w:proofErr w:type="spellEnd"/>
+            <w:r>
+              <w:rPr>
+                <w:rFonts w:ascii="Verdana" w:hAnsi="Verdana" w:cs="Verdana"/>
+              </w:rPr>
+              <w:t xml:space="preserve"> and </w:t>
+            </w:r>
+            <w:proofErr w:type="spellStart"/>
+            <w:r>
+              <w:rPr>
+                <w:rFonts w:ascii="Verdana" w:hAnsi="Verdana" w:cs="Verdana"/>
+              </w:rPr>
+              <w:t>jl</w:t>
+            </w:r>
+            <w:proofErr w:type="spellEnd"/>
+            <w:r>
+              <w:rPr>
+                <w:rFonts w:ascii="Verdana" w:hAnsi="Verdana" w:cs="Verdana"/>
+              </w:rPr>
+              <w:t xml:space="preserve"> will all be ignored if this is specified.</w:t>
             </w:r>
           </w:p>
         </w:tc>
@@ -15677,7 +16247,7 @@
               <w:rPr>
                 <w:rFonts w:ascii="Verdana" w:hAnsi="Verdana"/>
               </w:rPr>
-              <w:t>d</w:t>
+              <w:t>cv</w:t>
             </w:r>
           </w:p>
         </w:tc>
@@ -15691,6 +16261,12 @@
                 <w:rFonts w:ascii="Verdana" w:hAnsi="Verdana"/>
               </w:rPr>
             </w:pPr>
+            <w:r>
+              <w:rPr>
+                <w:rFonts w:ascii="Verdana" w:hAnsi="Verdana"/>
+              </w:rPr>
+              <w:t>true</w:t>
+            </w:r>
           </w:p>
         </w:tc>
         <w:tc>
@@ -15709,52 +16285,13 @@
               <w:rPr>
                 <w:rFonts w:ascii="Verdana" w:hAnsi="Verdana"/>
               </w:rPr>
-              <w:t>Destination prefix</w:t>
-            </w:r>
-            <w:r>
-              <w:rPr>
-                <w:rFonts w:ascii="Verdana" w:hAnsi="Verdana"/>
-              </w:rPr>
-              <w:t>.</w:t>
-            </w:r>
-          </w:p>
-          <w:p>
-            <w:pPr>
-              <w:rPr>
-                <w:rFonts w:ascii="Verdana" w:hAnsi="Verdana"/>
-              </w:rPr>
-            </w:pPr>
-            <w:r>
-              <w:rPr>
-                <w:rFonts w:ascii="Verdana" w:hAnsi="Verdana"/>
-              </w:rPr>
-              <w:t>The first part of the name of an MQ destination object (queue or topi</w:t>
-            </w:r>
-            <w:r>
-              <w:rPr>
-                <w:rFonts w:ascii="Verdana" w:hAnsi="Verdana"/>
-              </w:rPr>
-              <w:t xml:space="preserve">c) to put or get messages to, </w:t>
-            </w:r>
-            <w:r>
-              <w:rPr>
-                <w:rFonts w:ascii="Verdana" w:hAnsi="Verdana"/>
-              </w:rPr>
-              <w:t xml:space="preserve">with the second part (a numeric suffix) to be provided by </w:t>
-            </w:r>
-            <w:proofErr w:type="spellStart"/>
-            <w:r>
-              <w:rPr>
-                <w:rFonts w:ascii="Verdana" w:hAnsi="Verdana"/>
-              </w:rPr>
-              <w:t>cphDestinationFactory</w:t>
-            </w:r>
-            <w:proofErr w:type="spellEnd"/>
-            <w:r>
-              <w:rPr>
-                <w:rFonts w:ascii="Verdana" w:hAnsi="Verdana"/>
-              </w:rPr>
-              <w:t>.</w:t>
+              <w:t>Conver</w:t>
+            </w:r>
+            <w:r>
+              <w:rPr>
+                <w:rFonts w:ascii="Verdana" w:hAnsi="Verdana"/>
+              </w:rPr>
+              <w:t>t message data. By default, MQGMO.CONVERT is specified in the MQGET options. Specifying false can be useful when reading a message encoded with a different codepage, where the message is non-standard (custom format).</w:t>
             </w:r>
           </w:p>
         </w:tc>
@@ -15775,63 +16312,88 @@
                 <w:rFonts w:ascii="Verdana" w:hAnsi="Verdana"/>
               </w:rPr>
             </w:pPr>
+            <w:r>
+              <w:rPr>
+                <w:rFonts w:ascii="Verdana" w:hAnsi="Verdana"/>
+              </w:rPr>
+              <w:t>d</w:t>
+            </w:r>
+          </w:p>
+        </w:tc>
+        <w:tc>
+          <w:tcPr>
+            <w:tcW w:w="2888" w:type="dxa"/>
+          </w:tcPr>
+          <w:p>
+            <w:pPr>
+              <w:rPr>
+                <w:rFonts w:ascii="Verdana" w:hAnsi="Verdana"/>
+              </w:rPr>
+            </w:pPr>
+          </w:p>
+        </w:tc>
+        <w:tc>
+          <w:tcPr>
+            <w:tcW w:w="4764" w:type="dxa"/>
+            <w:shd w:val="clear" w:color="auto" w:fill="auto"/>
+            <w:vAlign w:val="center"/>
+          </w:tcPr>
+          <w:p>
+            <w:pPr>
+              <w:rPr>
+                <w:rFonts w:ascii="Verdana" w:hAnsi="Verdana"/>
+              </w:rPr>
+            </w:pPr>
+            <w:r>
+              <w:rPr>
+                <w:rFonts w:ascii="Verdana" w:hAnsi="Verdana"/>
+              </w:rPr>
+              <w:t>Destination prefix</w:t>
+            </w:r>
+            <w:r>
+              <w:rPr>
+                <w:rFonts w:ascii="Verdana" w:hAnsi="Verdana"/>
+              </w:rPr>
+              <w:t>.</w:t>
+            </w:r>
+          </w:p>
+          <w:p>
+            <w:pPr>
+              <w:rPr>
+                <w:rFonts w:ascii="Verdana" w:hAnsi="Verdana"/>
+              </w:rPr>
+            </w:pPr>
+            <w:r>
+              <w:rPr>
+                <w:rFonts w:ascii="Verdana" w:hAnsi="Verdana"/>
+              </w:rPr>
+              <w:t>The first part of the name of an MQ destination object (queue or topi</w:t>
+            </w:r>
+            <w:r>
+              <w:rPr>
+                <w:rFonts w:ascii="Verdana" w:hAnsi="Verdana"/>
+              </w:rPr>
+              <w:t xml:space="preserve">c) to put or get messages to, </w:t>
+            </w:r>
+            <w:r>
+              <w:rPr>
+                <w:rFonts w:ascii="Verdana" w:hAnsi="Verdana"/>
+              </w:rPr>
+              <w:t xml:space="preserve">with the second part (a numeric suffix) to be provided by </w:t>
+            </w:r>
             <w:proofErr w:type="spellStart"/>
             <w:r>
               <w:rPr>
                 <w:rFonts w:ascii="Verdana" w:hAnsi="Verdana"/>
               </w:rPr>
-              <w:t>jb</w:t>
+              <w:t>cphDestinationFactory</w:t>
             </w:r>
             <w:proofErr w:type="spellEnd"/>
             <w:r>
               <w:rPr>
                 <w:rFonts w:ascii="Verdana" w:hAnsi="Verdana"/>
               </w:rPr>
-              <w:t xml:space="preserve"> </w:t>
-            </w:r>
-          </w:p>
-        </w:tc>
-        <w:tc>
-          <w:tcPr>
-            <w:tcW w:w="2888" w:type="dxa"/>
-          </w:tcPr>
-          <w:p>
-            <w:pPr>
-              <w:rPr>
-                <w:rFonts w:ascii="Verdana" w:hAnsi="Verdana"/>
-              </w:rPr>
-            </w:pPr>
-            <w:r>
-              <w:rPr>
-                <w:rFonts w:ascii="Verdana" w:hAnsi="Verdana"/>
-              </w:rPr>
-              <w:t>QM</w:t>
-            </w:r>
-          </w:p>
-        </w:tc>
-        <w:tc>
-          <w:tcPr>
-            <w:tcW w:w="4764" w:type="dxa"/>
-            <w:shd w:val="clear" w:color="auto" w:fill="auto"/>
-            <w:vAlign w:val="center"/>
-          </w:tcPr>
-          <w:p>
-            <w:pPr>
-              <w:rPr>
-                <w:rFonts w:ascii="Verdana" w:hAnsi="Verdana"/>
-              </w:rPr>
-            </w:pPr>
-            <w:r>
-              <w:rPr>
-                <w:rFonts w:ascii="Verdana" w:hAnsi="Verdana"/>
-              </w:rPr>
-              <w:t xml:space="preserve">IBM </w:t>
-            </w:r>
-            <w:r>
-              <w:rPr>
-                <w:rFonts w:ascii="Verdana" w:hAnsi="Verdana"/>
-              </w:rPr>
-              <w:t>MQ queue manager to connect to.</w:t>
+              <w:t>.</w:t>
             </w:r>
           </w:p>
         </w:tc>
@@ -15857,7 +16419,7 @@
               <w:rPr>
                 <w:rFonts w:ascii="Verdana" w:hAnsi="Verdana"/>
               </w:rPr>
-              <w:t>jc</w:t>
+              <w:t>jb</w:t>
             </w:r>
             <w:proofErr w:type="spellEnd"/>
             <w:r>
@@ -15882,7 +16444,7 @@
               <w:rPr>
                 <w:rFonts w:ascii="Verdana" w:hAnsi="Verdana"/>
               </w:rPr>
-              <w:t>SYSTEM.DEF.SVRCONN</w:t>
+              <w:t>QM</w:t>
             </w:r>
           </w:p>
         </w:tc>
@@ -15908,48 +16470,7 @@
               <w:rPr>
                 <w:rFonts w:ascii="Verdana" w:hAnsi="Verdana"/>
               </w:rPr>
-              <w:t>MQ Channel to connect to.</w:t>
-            </w:r>
-          </w:p>
-          <w:p>
-            <w:pPr>
-              <w:rPr>
-                <w:rFonts w:ascii="Verdana" w:hAnsi="Verdana"/>
-              </w:rPr>
-            </w:pPr>
-            <w:r>
-              <w:rPr>
-                <w:rFonts w:ascii="Verdana" w:hAnsi="Verdana"/>
-              </w:rPr>
-              <w:t xml:space="preserve">Ignored unless </w:t>
-            </w:r>
-            <w:proofErr w:type="spellStart"/>
-            <w:r>
-              <w:rPr>
-                <w:rFonts w:ascii="Verdana" w:hAnsi="Verdana"/>
-              </w:rPr>
-              <w:t>jt</w:t>
-            </w:r>
-            <w:proofErr w:type="spellEnd"/>
-            <w:r>
-              <w:rPr>
-                <w:rFonts w:ascii="Verdana" w:hAnsi="Verdana"/>
-              </w:rPr>
-              <w:t>=</w:t>
-            </w:r>
-            <w:proofErr w:type="spellStart"/>
-            <w:r>
-              <w:rPr>
-                <w:rFonts w:ascii="Verdana" w:hAnsi="Verdana"/>
-              </w:rPr>
-              <w:t>mqc</w:t>
-            </w:r>
-            <w:proofErr w:type="spellEnd"/>
-            <w:r>
-              <w:rPr>
-                <w:rFonts w:ascii="Verdana" w:hAnsi="Verdana"/>
-              </w:rPr>
-              <w:t xml:space="preserve"> </w:t>
+              <w:t>MQ queue manager to connect to.</w:t>
             </w:r>
           </w:p>
         </w:tc>
@@ -15975,9 +16496,15 @@
               <w:rPr>
                 <w:rFonts w:ascii="Verdana" w:hAnsi="Verdana"/>
               </w:rPr>
-              <w:t>jf</w:t>
+              <w:t>jc</w:t>
             </w:r>
             <w:proofErr w:type="spellEnd"/>
+            <w:r>
+              <w:rPr>
+                <w:rFonts w:ascii="Verdana" w:hAnsi="Verdana"/>
+              </w:rPr>
+              <w:t xml:space="preserve"> </w:t>
+            </w:r>
           </w:p>
         </w:tc>
         <w:tc>
@@ -15994,7 +16521,7 @@
               <w:rPr>
                 <w:rFonts w:ascii="Verdana" w:hAnsi="Verdana"/>
               </w:rPr>
-              <w:t>false</w:t>
+              <w:t>SYSTEM.DEF.SVRCONN</w:t>
             </w:r>
           </w:p>
         </w:tc>
@@ -16014,111 +16541,54 @@
               <w:rPr>
                 <w:rFonts w:ascii="Verdana" w:hAnsi="Verdana"/>
               </w:rPr>
-              <w:t xml:space="preserve">Use the </w:t>
+              <w:t xml:space="preserve">IBM </w:t>
+            </w:r>
+            <w:r>
+              <w:rPr>
+                <w:rFonts w:ascii="Verdana" w:hAnsi="Verdana"/>
+              </w:rPr>
+              <w:t>MQ Channel to connect to.</w:t>
+            </w:r>
+          </w:p>
+          <w:p>
+            <w:pPr>
+              <w:rPr>
+                <w:rFonts w:ascii="Verdana" w:hAnsi="Verdana"/>
+              </w:rPr>
+            </w:pPr>
+            <w:r>
+              <w:rPr>
+                <w:rFonts w:ascii="Verdana" w:hAnsi="Verdana"/>
+              </w:rPr>
+              <w:t xml:space="preserve">Ignored unless </w:t>
             </w:r>
             <w:proofErr w:type="spellStart"/>
             <w:r>
               <w:rPr>
                 <w:rFonts w:ascii="Verdana" w:hAnsi="Verdana"/>
               </w:rPr>
-              <w:t>fastpath</w:t>
+              <w:t>jt</w:t>
             </w:r>
             <w:proofErr w:type="spellEnd"/>
             <w:r>
               <w:rPr>
                 <w:rFonts w:ascii="Verdana" w:hAnsi="Verdana"/>
               </w:rPr>
-              <w:t xml:space="preserve"> option on the MQCONNX call</w:t>
-            </w:r>
-            <w:r>
-              <w:rPr>
-                <w:rFonts w:ascii="Verdana" w:hAnsi="Verdana"/>
-              </w:rPr>
-              <w:t>.</w:t>
-            </w:r>
-          </w:p>
-          <w:p>
-            <w:pPr>
-              <w:rPr>
-                <w:rFonts w:ascii="Verdana" w:hAnsi="Verdana"/>
-              </w:rPr>
-            </w:pPr>
-            <w:r>
-              <w:rPr>
-                <w:rFonts w:ascii="Verdana" w:hAnsi="Verdana"/>
-              </w:rPr>
-              <w:t>Using this option means the application and the local-queue-manager ag</w:t>
-            </w:r>
-            <w:r>
-              <w:rPr>
-                <w:rFonts w:ascii="Verdana" w:hAnsi="Verdana"/>
-              </w:rPr>
-              <w:t xml:space="preserve">ent are part of the same unit </w:t>
-            </w:r>
-            <w:r>
-              <w:rPr>
-                <w:rFonts w:ascii="Verdana" w:hAnsi="Verdana"/>
-              </w:rPr>
-              <w:t>of execution. Using this option should give much higher throughput when using high message rates as it avoids</w:t>
-            </w:r>
+              <w:t>=</w:t>
+            </w:r>
+            <w:proofErr w:type="spellStart"/>
+            <w:r>
+              <w:rPr>
+                <w:rFonts w:ascii="Verdana" w:hAnsi="Verdana"/>
+              </w:rPr>
+              <w:t>mqc</w:t>
+            </w:r>
+            <w:proofErr w:type="spellEnd"/>
             <w:r>
               <w:rPr>
                 <w:rFonts w:ascii="Verdana" w:hAnsi="Verdana"/>
               </w:rPr>
               <w:t xml:space="preserve"> </w:t>
-            </w:r>
-            <w:r>
-              <w:rPr>
-                <w:rFonts w:ascii="Verdana" w:hAnsi="Verdana"/>
-              </w:rPr>
-              <w:t>a lot of thread switching. For this reason it is also easier to compare raw publish and subscribe performance</w:t>
-            </w:r>
-            <w:r>
-              <w:rPr>
-                <w:rFonts w:ascii="Verdana" w:hAnsi="Verdana"/>
-              </w:rPr>
-              <w:t>.</w:t>
-            </w:r>
-          </w:p>
-          <w:p>
-            <w:pPr>
-              <w:rPr>
-                <w:rFonts w:ascii="Verdana" w:hAnsi="Verdana"/>
-              </w:rPr>
-            </w:pPr>
-            <w:r>
-              <w:rPr>
-                <w:rFonts w:ascii="Verdana" w:hAnsi="Verdana"/>
-              </w:rPr>
-              <w:t xml:space="preserve">Ignored unless </w:t>
-            </w:r>
-            <w:proofErr w:type="spellStart"/>
-            <w:r>
-              <w:rPr>
-                <w:rFonts w:ascii="Verdana" w:hAnsi="Verdana"/>
-              </w:rPr>
-              <w:t>jt</w:t>
-            </w:r>
-            <w:proofErr w:type="spellEnd"/>
-            <w:r>
-              <w:rPr>
-                <w:rFonts w:ascii="Verdana" w:hAnsi="Verdana"/>
-              </w:rPr>
-              <w:t>=</w:t>
-            </w:r>
-            <w:proofErr w:type="spellStart"/>
-            <w:r>
-              <w:rPr>
-                <w:rFonts w:ascii="Verdana" w:hAnsi="Verdana"/>
-              </w:rPr>
-              <w:t>mqb</w:t>
-            </w:r>
-            <w:proofErr w:type="spellEnd"/>
-            <w:r>
-              <w:rPr>
-                <w:rFonts w:ascii="Verdana" w:hAnsi="Verdana"/>
-              </w:rPr>
-              <w:t>.</w:t>
             </w:r>
           </w:p>
         </w:tc>
@@ -16144,52 +16614,130 @@
               <w:rPr>
                 <w:rFonts w:ascii="Verdana" w:hAnsi="Verdana"/>
               </w:rPr>
-              <w:t>jh</w:t>
+              <w:t>jf</w:t>
             </w:r>
             <w:proofErr w:type="spellEnd"/>
+          </w:p>
+        </w:tc>
+        <w:tc>
+          <w:tcPr>
+            <w:tcW w:w="2888" w:type="dxa"/>
+          </w:tcPr>
+          <w:p>
+            <w:pPr>
+              <w:rPr>
+                <w:rFonts w:ascii="Verdana" w:hAnsi="Verdana"/>
+              </w:rPr>
+            </w:pPr>
+            <w:r>
+              <w:rPr>
+                <w:rFonts w:ascii="Verdana" w:hAnsi="Verdana"/>
+              </w:rPr>
+              <w:t>false</w:t>
+            </w:r>
+          </w:p>
+        </w:tc>
+        <w:tc>
+          <w:tcPr>
+            <w:tcW w:w="4764" w:type="dxa"/>
+            <w:shd w:val="clear" w:color="auto" w:fill="auto"/>
+            <w:vAlign w:val="center"/>
+          </w:tcPr>
+          <w:p>
+            <w:pPr>
+              <w:rPr>
+                <w:rFonts w:ascii="Verdana" w:hAnsi="Verdana"/>
+              </w:rPr>
+            </w:pPr>
+            <w:r>
+              <w:rPr>
+                <w:rFonts w:ascii="Verdana" w:hAnsi="Verdana"/>
+              </w:rPr>
+              <w:t xml:space="preserve">Use the </w:t>
+            </w:r>
+            <w:proofErr w:type="spellStart"/>
+            <w:r>
+              <w:rPr>
+                <w:rFonts w:ascii="Verdana" w:hAnsi="Verdana"/>
+              </w:rPr>
+              <w:t>fastpath</w:t>
+            </w:r>
+            <w:proofErr w:type="spellEnd"/>
+            <w:r>
+              <w:rPr>
+                <w:rFonts w:ascii="Verdana" w:hAnsi="Verdana"/>
+              </w:rPr>
+              <w:t xml:space="preserve"> option on the MQCONNX call</w:t>
+            </w:r>
+            <w:r>
+              <w:rPr>
+                <w:rFonts w:ascii="Verdana" w:hAnsi="Verdana"/>
+              </w:rPr>
+              <w:t>.</w:t>
+            </w:r>
+          </w:p>
+          <w:p>
+            <w:pPr>
+              <w:rPr>
+                <w:rFonts w:ascii="Verdana" w:hAnsi="Verdana"/>
+              </w:rPr>
+            </w:pPr>
+            <w:r>
+              <w:rPr>
+                <w:rFonts w:ascii="Verdana" w:hAnsi="Verdana"/>
+              </w:rPr>
+              <w:t>Using this option means the application and the local-queue-manager ag</w:t>
+            </w:r>
+            <w:r>
+              <w:rPr>
+                <w:rFonts w:ascii="Verdana" w:hAnsi="Verdana"/>
+              </w:rPr>
+              <w:t xml:space="preserve">ent are part of the same unit </w:t>
+            </w:r>
+            <w:r>
+              <w:rPr>
+                <w:rFonts w:ascii="Verdana" w:hAnsi="Verdana"/>
+              </w:rPr>
+              <w:t xml:space="preserve">of execution. Using this option </w:t>
+            </w:r>
+            <w:r>
+              <w:rPr>
+                <w:rFonts w:ascii="Verdana" w:hAnsi="Verdana"/>
+              </w:rPr>
+              <w:lastRenderedPageBreak/>
+              <w:t>should give much higher throughput when using high message rates as it avoids</w:t>
+            </w:r>
             <w:r>
               <w:rPr>
                 <w:rFonts w:ascii="Verdana" w:hAnsi="Verdana"/>
               </w:rPr>
               <w:t xml:space="preserve"> </w:t>
             </w:r>
-          </w:p>
-        </w:tc>
-        <w:tc>
-          <w:tcPr>
-            <w:tcW w:w="2888" w:type="dxa"/>
-          </w:tcPr>
-          <w:p>
-            <w:pPr>
-              <w:rPr>
-                <w:rFonts w:ascii="Verdana" w:hAnsi="Verdana"/>
-              </w:rPr>
-            </w:pPr>
-            <w:r>
-              <w:rPr>
-                <w:rFonts w:ascii="Verdana" w:hAnsi="Verdana"/>
-              </w:rPr>
-              <w:t>localhost</w:t>
-            </w:r>
-          </w:p>
-        </w:tc>
-        <w:tc>
-          <w:tcPr>
-            <w:tcW w:w="4764" w:type="dxa"/>
-            <w:shd w:val="clear" w:color="auto" w:fill="auto"/>
-            <w:vAlign w:val="center"/>
-          </w:tcPr>
-          <w:p>
-            <w:pPr>
-              <w:rPr>
-                <w:rFonts w:ascii="Verdana" w:hAnsi="Verdana"/>
-              </w:rPr>
-            </w:pPr>
-            <w:r>
-              <w:rPr>
-                <w:rFonts w:ascii="Verdana" w:hAnsi="Verdana"/>
-              </w:rPr>
-              <w:t>DNS/IP of provider host machine.</w:t>
+            <w:r>
+              <w:rPr>
+                <w:rFonts w:ascii="Verdana" w:hAnsi="Verdana"/>
+              </w:rPr>
+              <w:t xml:space="preserve">a lot of thread switching. For this </w:t>
+            </w:r>
+            <w:proofErr w:type="gramStart"/>
+            <w:r>
+              <w:rPr>
+                <w:rFonts w:ascii="Verdana" w:hAnsi="Verdana"/>
+              </w:rPr>
+              <w:t>reason</w:t>
+            </w:r>
+            <w:proofErr w:type="gramEnd"/>
+            <w:r>
+              <w:rPr>
+                <w:rFonts w:ascii="Verdana" w:hAnsi="Verdana"/>
+              </w:rPr>
+              <w:t xml:space="preserve"> it is also easier to compare raw publish and subscribe performance</w:t>
+            </w:r>
+            <w:r>
+              <w:rPr>
+                <w:rFonts w:ascii="Verdana" w:hAnsi="Verdana"/>
+              </w:rPr>
+              <w:t>.</w:t>
             </w:r>
           </w:p>
           <w:p>
@@ -16223,14 +16771,14 @@
               <w:rPr>
                 <w:rFonts w:ascii="Verdana" w:hAnsi="Verdana"/>
               </w:rPr>
-              <w:t>mqc</w:t>
+              <w:t>mqb</w:t>
             </w:r>
             <w:proofErr w:type="spellEnd"/>
             <w:r>
               <w:rPr>
                 <w:rFonts w:ascii="Verdana" w:hAnsi="Verdana"/>
               </w:rPr>
-              <w:t xml:space="preserve"> </w:t>
+              <w:t>.</w:t>
             </w:r>
           </w:p>
         </w:tc>
@@ -16256,9 +16804,16 @@
               <w:rPr>
                 <w:rFonts w:ascii="Verdana" w:hAnsi="Verdana"/>
               </w:rPr>
-              <w:t>jl</w:t>
+              <w:lastRenderedPageBreak/>
+              <w:t>jh</w:t>
             </w:r>
             <w:proofErr w:type="spellEnd"/>
+            <w:r>
+              <w:rPr>
+                <w:rFonts w:ascii="Verdana" w:hAnsi="Verdana"/>
+              </w:rPr>
+              <w:t xml:space="preserve"> </w:t>
+            </w:r>
           </w:p>
         </w:tc>
         <w:tc>
@@ -16275,7 +16830,7 @@
               <w:rPr>
                 <w:rFonts w:ascii="Verdana" w:hAnsi="Verdana"/>
               </w:rPr>
-              <w:t>UNSPECIFIED</w:t>
+              <w:t>localhost</w:t>
             </w:r>
           </w:p>
         </w:tc>
@@ -16295,46 +16850,48 @@
               <w:rPr>
                 <w:rFonts w:ascii="Verdana" w:hAnsi="Verdana"/>
               </w:rPr>
-              <w:t xml:space="preserve">Specify which SSL </w:t>
+              <w:t>DNS/IP of provider host machine.</w:t>
+            </w:r>
+          </w:p>
+          <w:p>
+            <w:pPr>
+              <w:rPr>
+                <w:rFonts w:ascii="Verdana" w:hAnsi="Verdana"/>
+              </w:rPr>
+            </w:pPr>
+            <w:r>
+              <w:rPr>
+                <w:rFonts w:ascii="Verdana" w:hAnsi="Verdana"/>
+              </w:rPr>
+              <w:t xml:space="preserve">Ignored unless </w:t>
             </w:r>
             <w:proofErr w:type="spellStart"/>
             <w:r>
               <w:rPr>
                 <w:rFonts w:ascii="Verdana" w:hAnsi="Verdana"/>
               </w:rPr>
-              <w:t>CipherSpec</w:t>
+              <w:t>jt</w:t>
             </w:r>
             <w:proofErr w:type="spellEnd"/>
             <w:r>
               <w:rPr>
                 <w:rFonts w:ascii="Verdana" w:hAnsi="Verdana"/>
               </w:rPr>
-              <w:t xml:space="preserve"> to use</w:t>
-            </w:r>
-            <w:r>
-              <w:rPr>
-                <w:rFonts w:ascii="Verdana" w:hAnsi="Verdana"/>
-              </w:rPr>
-              <w:t>.</w:t>
-            </w:r>
-          </w:p>
-          <w:p>
-            <w:pPr>
-              <w:rPr>
-                <w:rFonts w:ascii="Verdana" w:hAnsi="Verdana"/>
-              </w:rPr>
-            </w:pPr>
-            <w:r>
-              <w:rPr>
-                <w:rFonts w:ascii="Verdana" w:hAnsi="Verdana"/>
-              </w:rPr>
-              <w:t>If not using SSL, do not set parameter, the default "UNSPECIFIED" will map to empty string</w:t>
-            </w:r>
-            <w:r>
-              <w:rPr>
-                <w:rFonts w:ascii="Verdana" w:hAnsi="Verdana"/>
-              </w:rPr>
-              <w:t>.</w:t>
+              <w:t>=</w:t>
+            </w:r>
+            <w:proofErr w:type="spellStart"/>
+            <w:r>
+              <w:rPr>
+                <w:rFonts w:ascii="Verdana" w:hAnsi="Verdana"/>
+              </w:rPr>
+              <w:t>mqc</w:t>
+            </w:r>
+            <w:proofErr w:type="spellEnd"/>
+            <w:r>
+              <w:rPr>
+                <w:rFonts w:ascii="Verdana" w:hAnsi="Verdana"/>
+              </w:rPr>
+              <w:t xml:space="preserve"> </w:t>
             </w:r>
           </w:p>
         </w:tc>
@@ -16360,15 +16917,9 @@
               <w:rPr>
                 <w:rFonts w:ascii="Verdana" w:hAnsi="Verdana"/>
               </w:rPr>
-              <w:t>jp</w:t>
+              <w:t>jl</w:t>
             </w:r>
             <w:proofErr w:type="spellEnd"/>
-            <w:r>
-              <w:rPr>
-                <w:rFonts w:ascii="Verdana" w:hAnsi="Verdana"/>
-              </w:rPr>
-              <w:t xml:space="preserve"> </w:t>
-            </w:r>
           </w:p>
         </w:tc>
         <w:tc>
@@ -16385,7 +16936,7 @@
               <w:rPr>
                 <w:rFonts w:ascii="Verdana" w:hAnsi="Verdana"/>
               </w:rPr>
-              <w:t>1414</w:t>
+              <w:t>UNSPECIFIED</w:t>
             </w:r>
           </w:p>
         </w:tc>
@@ -16405,43 +16956,41 @@
               <w:rPr>
                 <w:rFonts w:ascii="Verdana" w:hAnsi="Verdana"/>
               </w:rPr>
-              <w:t>Port to connect to.</w:t>
-            </w:r>
-          </w:p>
-          <w:p>
-            <w:pPr>
-              <w:rPr>
-                <w:rFonts w:ascii="Verdana" w:hAnsi="Verdana"/>
-              </w:rPr>
-            </w:pPr>
-            <w:r>
-              <w:rPr>
-                <w:rFonts w:ascii="Verdana" w:hAnsi="Verdana"/>
-              </w:rPr>
-              <w:t xml:space="preserve">Ignored unless </w:t>
+              <w:t xml:space="preserve">Specify which SSL </w:t>
             </w:r>
             <w:proofErr w:type="spellStart"/>
             <w:r>
               <w:rPr>
                 <w:rFonts w:ascii="Verdana" w:hAnsi="Verdana"/>
               </w:rPr>
-              <w:t>jt</w:t>
+              <w:t>CipherSpec</w:t>
             </w:r>
             <w:proofErr w:type="spellEnd"/>
             <w:r>
               <w:rPr>
                 <w:rFonts w:ascii="Verdana" w:hAnsi="Verdana"/>
               </w:rPr>
-              <w:t>=</w:t>
-            </w:r>
-            <w:proofErr w:type="spellStart"/>
-            <w:r>
-              <w:rPr>
-                <w:rFonts w:ascii="Verdana" w:hAnsi="Verdana"/>
-              </w:rPr>
-              <w:t>mqc</w:t>
-            </w:r>
-            <w:proofErr w:type="spellEnd"/>
+              <w:t xml:space="preserve"> to use</w:t>
+            </w:r>
+            <w:r>
+              <w:rPr>
+                <w:rFonts w:ascii="Verdana" w:hAnsi="Verdana"/>
+              </w:rPr>
+              <w:t>.</w:t>
+            </w:r>
+          </w:p>
+          <w:p>
+            <w:pPr>
+              <w:rPr>
+                <w:rFonts w:ascii="Verdana" w:hAnsi="Verdana"/>
+              </w:rPr>
+            </w:pPr>
+            <w:r>
+              <w:rPr>
+                <w:rFonts w:ascii="Verdana" w:hAnsi="Verdana"/>
+              </w:rPr>
+              <w:t>If not using SSL, do not set parameter, the default "UNSPECIFIED" will map to empty string</w:t>
+            </w:r>
             <w:r>
               <w:rPr>
                 <w:rFonts w:ascii="Verdana" w:hAnsi="Verdana"/>
@@ -16472,7 +17021,118 @@
               <w:rPr>
                 <w:rFonts w:ascii="Verdana" w:hAnsi="Verdana"/>
               </w:rPr>
-              <w:lastRenderedPageBreak/>
+              <w:t>jp</w:t>
+            </w:r>
+            <w:proofErr w:type="spellEnd"/>
+            <w:r>
+              <w:rPr>
+                <w:rFonts w:ascii="Verdana" w:hAnsi="Verdana"/>
+              </w:rPr>
+              <w:t xml:space="preserve"> </w:t>
+            </w:r>
+          </w:p>
+        </w:tc>
+        <w:tc>
+          <w:tcPr>
+            <w:tcW w:w="2888" w:type="dxa"/>
+          </w:tcPr>
+          <w:p>
+            <w:pPr>
+              <w:rPr>
+                <w:rFonts w:ascii="Verdana" w:hAnsi="Verdana"/>
+              </w:rPr>
+            </w:pPr>
+            <w:r>
+              <w:rPr>
+                <w:rFonts w:ascii="Verdana" w:hAnsi="Verdana"/>
+              </w:rPr>
+              <w:t>1414</w:t>
+            </w:r>
+          </w:p>
+        </w:tc>
+        <w:tc>
+          <w:tcPr>
+            <w:tcW w:w="4764" w:type="dxa"/>
+            <w:shd w:val="clear" w:color="auto" w:fill="auto"/>
+            <w:vAlign w:val="center"/>
+          </w:tcPr>
+          <w:p>
+            <w:pPr>
+              <w:rPr>
+                <w:rFonts w:ascii="Verdana" w:hAnsi="Verdana"/>
+              </w:rPr>
+            </w:pPr>
+            <w:r>
+              <w:rPr>
+                <w:rFonts w:ascii="Verdana" w:hAnsi="Verdana"/>
+              </w:rPr>
+              <w:t>Port to connect to.</w:t>
+            </w:r>
+          </w:p>
+          <w:p>
+            <w:pPr>
+              <w:rPr>
+                <w:rFonts w:ascii="Verdana" w:hAnsi="Verdana"/>
+              </w:rPr>
+            </w:pPr>
+            <w:r>
+              <w:rPr>
+                <w:rFonts w:ascii="Verdana" w:hAnsi="Verdana"/>
+              </w:rPr>
+              <w:t xml:space="preserve">Ignored unless </w:t>
+            </w:r>
+            <w:proofErr w:type="spellStart"/>
+            <w:r>
+              <w:rPr>
+                <w:rFonts w:ascii="Verdana" w:hAnsi="Verdana"/>
+              </w:rPr>
+              <w:t>jt</w:t>
+            </w:r>
+            <w:proofErr w:type="spellEnd"/>
+            <w:r>
+              <w:rPr>
+                <w:rFonts w:ascii="Verdana" w:hAnsi="Verdana"/>
+              </w:rPr>
+              <w:t>=</w:t>
+            </w:r>
+            <w:proofErr w:type="spellStart"/>
+            <w:r>
+              <w:rPr>
+                <w:rFonts w:ascii="Verdana" w:hAnsi="Verdana"/>
+              </w:rPr>
+              <w:t>mqc</w:t>
+            </w:r>
+            <w:proofErr w:type="spellEnd"/>
+            <w:r>
+              <w:rPr>
+                <w:rFonts w:ascii="Verdana" w:hAnsi="Verdana"/>
+              </w:rPr>
+              <w:t>.</w:t>
+            </w:r>
+          </w:p>
+        </w:tc>
+      </w:tr>
+      <w:tr>
+        <w:trPr>
+          <w:tblCellSpacing w:w="15" w:type="dxa"/>
+        </w:trPr>
+        <w:tc>
+          <w:tcPr>
+            <w:tcW w:w="0" w:type="auto"/>
+            <w:shd w:val="clear" w:color="auto" w:fill="auto"/>
+            <w:vAlign w:val="center"/>
+          </w:tcPr>
+          <w:p>
+            <w:pPr>
+              <w:rPr>
+                <w:rFonts w:ascii="Verdana" w:hAnsi="Verdana"/>
+              </w:rPr>
+            </w:pPr>
+            <w:proofErr w:type="spellStart"/>
+            <w:r>
+              <w:rPr>
+                <w:rFonts w:ascii="Verdana" w:hAnsi="Verdana"/>
+              </w:rPr>
               <w:t>jt</w:t>
             </w:r>
             <w:proofErr w:type="spellEnd"/>
@@ -17281,6 +17941,7 @@
               <w:rPr>
                 <w:rFonts w:ascii="Verdana" w:hAnsi="Verdana"/>
               </w:rPr>
+              <w:lastRenderedPageBreak/>
               <w:t>tx</w:t>
             </w:r>
             <w:proofErr w:type="spellEnd"/>
@@ -17679,7 +18340,6 @@
               <w:rPr>
                 <w:rFonts w:ascii="Verdana" w:hAnsi="Verdana"/>
               </w:rPr>
-              <w:lastRenderedPageBreak/>
               <w:t>iq</w:t>
             </w:r>
             <w:proofErr w:type="spellEnd"/>
@@ -18573,6 +19233,7 @@
               <w:rPr>
                 <w:rFonts w:ascii="Verdana" w:hAnsi="Verdana"/>
               </w:rPr>
+              <w:lastRenderedPageBreak/>
               <w:t>Set this false to leave durable subscriptions afte</w:t>
             </w:r>
             <w:r>
@@ -18609,6 +19270,7 @@
         <w:rPr>
           <w:rFonts w:ascii="Verdana" w:hAnsi="Verdana"/>
         </w:rPr>
+        <w:lastRenderedPageBreak/>
         <w:br/>
       </w:r>
       <w:proofErr w:type="spellStart"/>
@@ -18872,14 +19534,7 @@
               <w:rPr>
                 <w:rFonts w:ascii="Verdana" w:hAnsi="Verdana"/>
               </w:rPr>
-              <w:t xml:space="preserve">An effort is made </w:t>
-            </w:r>
-            <w:r>
-              <w:rPr>
-                <w:rFonts w:ascii="Verdana" w:hAnsi="Verdana"/>
-              </w:rPr>
-              <w:lastRenderedPageBreak/>
-              <w:t xml:space="preserve">to keep the </w:t>
+              <w:t xml:space="preserve">An effort is made to keep the </w:t>
             </w:r>
             <w:proofErr w:type="spellStart"/>
             <w:r>
@@ -18930,7 +19585,6 @@
               <w:rPr>
                 <w:rFonts w:ascii="Verdana" w:hAnsi="Verdana"/>
               </w:rPr>
-              <w:lastRenderedPageBreak/>
               <w:t>cs</w:t>
             </w:r>
           </w:p>
@@ -24112,7 +24766,7 @@
     </w:rPrDefault>
     <w:pPrDefault/>
   </w:docDefaults>
-  <w:latentStyles w:defLockedState="0" w:defUIPriority="0" w:defSemiHidden="0" w:defUnhideWhenUsed="0" w:defQFormat="0" w:count="377">
+  <w:latentStyles w:defLockedState="0" w:defUIPriority="0" w:defSemiHidden="0" w:defUnhideWhenUsed="0" w:defQFormat="0" w:count="376">
     <w:lsdException w:name="Normal" w:qFormat="1"/>
     <w:lsdException w:name="heading 1" w:qFormat="1"/>
     <w:lsdException w:name="heading 2" w:qFormat="1"/>
@@ -24403,7 +25057,6 @@
     <w:lsdException w:name="Hashtag" w:semiHidden="1" w:uiPriority="99" w:unhideWhenUsed="1"/>
     <w:lsdException w:name="Unresolved Mention" w:semiHidden="1" w:uiPriority="99" w:unhideWhenUsed="1"/>
     <w:lsdException w:name="Smart Link" w:semiHidden="1" w:uiPriority="99" w:unhideWhenUsed="1"/>
-    <w:lsdException w:name="Smart Link Error" w:semiHidden="1" w:uiPriority="99" w:unhideWhenUsed="1"/>
   </w:latentStyles>
   <w:style w:type="paragraph" w:default="1" w:styleId="Normal">
     <w:name w:val="Normal"/>

</xml_diff>

<commit_message>
Add latency recording for thread 0 via 'ls' control thread property.
</commit_message>
<xml_diff>
--- a/cph.docx
+++ b/cph.docx
@@ -1,6 +1,6 @@
 
 <file path=word/document.xml><?xml version="1.0" encoding="utf-8"?>
-<w:document xmlns:wpc="http://schemas.microsoft.com/office/word/2010/wordprocessingCanvas" xmlns:cx="http://schemas.microsoft.com/office/drawing/2014/chartex" xmlns:cx1="http://schemas.microsoft.com/office/drawing/2015/9/8/chartex" xmlns:cx2="http://schemas.microsoft.com/office/drawing/2015/10/21/chartex" xmlns:cx3="http://schemas.microsoft.com/office/drawing/2016/5/9/chartex" xmlns:cx4="http://schemas.microsoft.com/office/drawing/2016/5/10/chartex" xmlns:cx5="http://schemas.microsoft.com/office/drawing/2016/5/11/chartex" xmlns:cx6="http://schemas.microsoft.com/office/drawing/2016/5/12/chartex" xmlns:cx7="http://schemas.microsoft.com/office/drawing/2016/5/13/chartex" xmlns:cx8="http://schemas.microsoft.com/office/drawing/2016/5/14/chartex" xmlns:mc="http://schemas.openxmlformats.org/markup-compatibility/2006" xmlns:aink="http://schemas.microsoft.com/office/drawing/2016/ink" xmlns:am3d="http://schemas.microsoft.com/office/drawing/2017/model3d" xmlns:o="urn:schemas-microsoft-com:office:office" xmlns:r="http://schemas.openxmlformats.org/officeDocument/2006/relationships" xmlns:m="http://schemas.openxmlformats.org/officeDocument/2006/math" xmlns:v="urn:schemas-microsoft-com:vml" xmlns:wp14="http://schemas.microsoft.com/office/word/2010/wordprocessingDrawing" xmlns:wp="http://schemas.openxmlformats.org/drawingml/2006/wordprocessingDrawing" xmlns:w10="urn:schemas-microsoft-com:office:word" xmlns:w="http://schemas.openxmlformats.org/wordprocessingml/2006/main" xmlns:w14="http://schemas.microsoft.com/office/word/2010/wordml" xmlns:w15="http://schemas.microsoft.com/office/word/2012/wordml" xmlns:w16cid="http://schemas.microsoft.com/office/word/2016/wordml/cid" xmlns:w16se="http://schemas.microsoft.com/office/word/2015/wordml/symex" xmlns:wpg="http://schemas.microsoft.com/office/word/2010/wordprocessingGroup" xmlns:wpi="http://schemas.microsoft.com/office/word/2010/wordprocessingInk" xmlns:wne="http://schemas.microsoft.com/office/word/2006/wordml" xmlns:wps="http://schemas.microsoft.com/office/word/2010/wordprocessingShape" mc:Ignorable="w14 w15 w16se w16cid wp14">
+<w:document xmlns:wpc="http://schemas.microsoft.com/office/word/2010/wordprocessingCanvas" xmlns:cx="http://schemas.microsoft.com/office/drawing/2014/chartex" xmlns:cx1="http://schemas.microsoft.com/office/drawing/2015/9/8/chartex" xmlns:cx2="http://schemas.microsoft.com/office/drawing/2015/10/21/chartex" xmlns:cx3="http://schemas.microsoft.com/office/drawing/2016/5/9/chartex" xmlns:cx4="http://schemas.microsoft.com/office/drawing/2016/5/10/chartex" xmlns:cx5="http://schemas.microsoft.com/office/drawing/2016/5/11/chartex" xmlns:cx6="http://schemas.microsoft.com/office/drawing/2016/5/12/chartex" xmlns:cx7="http://schemas.microsoft.com/office/drawing/2016/5/13/chartex" xmlns:cx8="http://schemas.microsoft.com/office/drawing/2016/5/14/chartex" xmlns:mc="http://schemas.openxmlformats.org/markup-compatibility/2006" xmlns:aink="http://schemas.microsoft.com/office/drawing/2016/ink" xmlns:am3d="http://schemas.microsoft.com/office/drawing/2017/model3d" xmlns:o="urn:schemas-microsoft-com:office:office" xmlns:r="http://schemas.openxmlformats.org/officeDocument/2006/relationships" xmlns:m="http://schemas.openxmlformats.org/officeDocument/2006/math" xmlns:v="urn:schemas-microsoft-com:vml" xmlns:wp14="http://schemas.microsoft.com/office/word/2010/wordprocessingDrawing" xmlns:wp="http://schemas.openxmlformats.org/drawingml/2006/wordprocessingDrawing" xmlns:w10="urn:schemas-microsoft-com:office:word" xmlns:w="http://schemas.openxmlformats.org/wordprocessingml/2006/main" xmlns:w14="http://schemas.microsoft.com/office/word/2010/wordml" xmlns:w15="http://schemas.microsoft.com/office/word/2012/wordml" xmlns:w16cex="http://schemas.microsoft.com/office/word/2018/wordml/cex" xmlns:w16cid="http://schemas.microsoft.com/office/word/2016/wordml/cid" xmlns:w16="http://schemas.microsoft.com/office/word/2018/wordml" xmlns:w16se="http://schemas.microsoft.com/office/word/2015/wordml/symex" xmlns:wpg="http://schemas.microsoft.com/office/word/2010/wordprocessingGroup" xmlns:wpi="http://schemas.microsoft.com/office/word/2010/wordprocessingInk" xmlns:wne="http://schemas.microsoft.com/office/word/2006/wordml" xmlns:wps="http://schemas.microsoft.com/office/word/2010/wordprocessingShape" mc:Ignorable="w14 w15 w16se w16cid w16 w16cex wp14">
   <w:background w:color="FFFFFF"/>
   <w:body>
     <w:p>
@@ -2216,7 +2216,6 @@
         <w:t>C:\Program Files\IBM\WebSphere MQ\</w:t>
       </w:r>
       <w:proofErr w:type="spellStart"/>
-      <w:proofErr w:type="gramStart"/>
       <w:r>
         <w:rPr>
           <w:sz w:val="18"/>
@@ -2244,15 +2243,7 @@
           <w:sz w:val="18"/>
           <w:szCs w:val="18"/>
         </w:rPr>
-        <w:t>:\Program</w:t>
-      </w:r>
-      <w:proofErr w:type="gramEnd"/>
-      <w:r>
-        <w:rPr>
-          <w:sz w:val="18"/>
-          <w:szCs w:val="18"/>
-        </w:rPr>
-        <w:t xml:space="preserve"> Files\IBM\WebSphere MQ\bin64</w:t>
+        <w:t>:\Program Files\IBM\WebSphere MQ\bin64</w:t>
       </w:r>
       <w:r>
         <w:rPr>
@@ -2317,39 +2308,23 @@
           <w:sz w:val="18"/>
           <w:szCs w:val="18"/>
         </w:rPr>
-        <w:t>/</w:t>
-      </w:r>
-      <w:proofErr w:type="gramStart"/>
+        <w:t>/lib:/opt/</w:t>
+      </w:r>
+      <w:proofErr w:type="spellStart"/>
       <w:r>
         <w:rPr>
           <w:sz w:val="18"/>
           <w:szCs w:val="18"/>
         </w:rPr>
-        <w:t>lib:/opt/</w:t>
-      </w:r>
-      <w:proofErr w:type="spellStart"/>
+        <w:t>mqm</w:t>
+      </w:r>
+      <w:proofErr w:type="spellEnd"/>
       <w:r>
         <w:rPr>
           <w:sz w:val="18"/>
           <w:szCs w:val="18"/>
         </w:rPr>
-        <w:t>mqm</w:t>
-      </w:r>
-      <w:proofErr w:type="spellEnd"/>
-      <w:r>
-        <w:rPr>
-          <w:sz w:val="18"/>
-          <w:szCs w:val="18"/>
-        </w:rPr>
-        <w:t>/lib64:$</w:t>
-      </w:r>
-      <w:proofErr w:type="gramEnd"/>
-      <w:r>
-        <w:rPr>
-          <w:sz w:val="18"/>
-          <w:szCs w:val="18"/>
-        </w:rPr>
-        <w:t>LD_LIBRARY_PATH</w:t>
+        <w:t>/lib64:$LD_LIBRARY_PATH</w:t>
       </w:r>
     </w:p>
     <w:p>
@@ -5374,19 +5349,20 @@
           <w:sz w:val="20"/>
           <w:szCs w:val="20"/>
         </w:rPr>
-        <w:t>rate=2461.</w:t>
-      </w:r>
-      <w:proofErr w:type="gramStart"/>
-      <w:r>
+        <w:t xml:space="preserve">rate=2461.00,threads=3                                                                               </w:t>
+      </w:r>
+    </w:p>
+    <w:p>
+      <w:pPr>
+        <w:pStyle w:val="BodyText0"/>
+        <w:spacing w:after="0"/>
         <w:rPr>
           <w:rFonts w:ascii="Courier New" w:hAnsi="Courier New" w:cs="Courier New"/>
           <w:color w:val="538135" w:themeColor="accent6" w:themeShade="BF"/>
           <w:sz w:val="20"/>
           <w:szCs w:val="20"/>
         </w:rPr>
-        <w:t>00,threads</w:t>
-      </w:r>
-      <w:proofErr w:type="gramEnd"/>
+      </w:pPr>
       <w:r>
         <w:rPr>
           <w:rFonts w:ascii="Courier New" w:hAnsi="Courier New" w:cs="Courier New"/>
@@ -5394,7 +5370,7 @@
           <w:sz w:val="20"/>
           <w:szCs w:val="20"/>
         </w:rPr>
-        <w:t xml:space="preserve">=3                                                                               </w:t>
+        <w:t xml:space="preserve">rate=2607.00,threads=3                                                                               </w:t>
       </w:r>
     </w:p>
     <w:p>
@@ -5415,19 +5391,20 @@
           <w:sz w:val="20"/>
           <w:szCs w:val="20"/>
         </w:rPr>
-        <w:t>rate=2607.</w:t>
-      </w:r>
-      <w:proofErr w:type="gramStart"/>
-      <w:r>
+        <w:t xml:space="preserve">rate=2590.00,threads=3                                                                               </w:t>
+      </w:r>
+    </w:p>
+    <w:p>
+      <w:pPr>
+        <w:pStyle w:val="BodyText0"/>
+        <w:spacing w:after="0"/>
         <w:rPr>
           <w:rFonts w:ascii="Courier New" w:hAnsi="Courier New" w:cs="Courier New"/>
           <w:color w:val="538135" w:themeColor="accent6" w:themeShade="BF"/>
           <w:sz w:val="20"/>
           <w:szCs w:val="20"/>
         </w:rPr>
-        <w:t>00,threads</w:t>
-      </w:r>
-      <w:proofErr w:type="gramEnd"/>
+      </w:pPr>
       <w:r>
         <w:rPr>
           <w:rFonts w:ascii="Courier New" w:hAnsi="Courier New" w:cs="Courier New"/>
@@ -5435,7 +5412,7 @@
           <w:sz w:val="20"/>
           <w:szCs w:val="20"/>
         </w:rPr>
-        <w:t xml:space="preserve">=3                                                                               </w:t>
+        <w:t xml:space="preserve">rate=2594.00,threads=3                                                                               </w:t>
       </w:r>
     </w:p>
     <w:p>
@@ -5456,40 +5433,40 @@
           <w:sz w:val="20"/>
           <w:szCs w:val="20"/>
         </w:rPr>
-        <w:t>rate=2590.</w:t>
-      </w:r>
-      <w:proofErr w:type="gramStart"/>
-      <w:r>
+        <w:t xml:space="preserve">rate=2587.00,threads=3     </w:t>
+      </w:r>
+    </w:p>
+    <w:p>
+      <w:pPr>
+        <w:pStyle w:val="BodyText0"/>
+        <w:spacing w:after="0"/>
         <w:rPr>
           <w:rFonts w:ascii="Courier New" w:hAnsi="Courier New" w:cs="Courier New"/>
           <w:color w:val="538135" w:themeColor="accent6" w:themeShade="BF"/>
           <w:sz w:val="20"/>
           <w:szCs w:val="20"/>
         </w:rPr>
-        <w:t>00,threads</w:t>
-      </w:r>
-      <w:proofErr w:type="gramEnd"/>
-      <w:r>
+      </w:pPr>
+    </w:p>
+    <w:p>
+      <w:pPr>
+        <w:pStyle w:val="BodyText0"/>
         <w:rPr>
           <w:rFonts w:ascii="Courier New" w:hAnsi="Courier New" w:cs="Courier New"/>
           <w:color w:val="538135" w:themeColor="accent6" w:themeShade="BF"/>
           <w:sz w:val="20"/>
           <w:szCs w:val="20"/>
         </w:rPr>
-        <w:t xml:space="preserve">=3                                                                               </w:t>
-      </w:r>
-    </w:p>
-    <w:p>
-      <w:pPr>
-        <w:pStyle w:val="BodyText0"/>
-        <w:spacing w:after="0"/>
+      </w:pPr>
+      <w:r>
         <w:rPr>
           <w:rFonts w:ascii="Courier New" w:hAnsi="Courier New" w:cs="Courier New"/>
           <w:color w:val="538135" w:themeColor="accent6" w:themeShade="BF"/>
           <w:sz w:val="20"/>
           <w:szCs w:val="20"/>
         </w:rPr>
-      </w:pPr>
+        <w:t xml:space="preserve">.. .. </w:t>
+      </w:r>
       <w:r>
         <w:rPr>
           <w:rFonts w:ascii="Courier New" w:hAnsi="Courier New" w:cs="Courier New"/>
@@ -5497,9 +5474,8 @@
           <w:sz w:val="20"/>
           <w:szCs w:val="20"/>
         </w:rPr>
-        <w:t>rate=2594.</w:t>
-      </w:r>
-      <w:proofErr w:type="gramStart"/>
+        <w:sym w:font="Wingdings" w:char="F0E7"/>
+      </w:r>
       <w:r>
         <w:rPr>
           <w:rFonts w:ascii="Courier New" w:hAnsi="Courier New" w:cs="Courier New"/>
@@ -5507,40 +5483,61 @@
           <w:sz w:val="20"/>
           <w:szCs w:val="20"/>
         </w:rPr>
-        <w:t>00,threads</w:t>
-      </w:r>
-      <w:proofErr w:type="gramEnd"/>
-      <w:r>
+        <w:t xml:space="preserve"> </w:t>
+      </w:r>
+      <w:proofErr w:type="spellStart"/>
+      <w:r>
+        <w:rPr>
+          <w:rFonts w:ascii="Courier New" w:hAnsi="Courier New" w:cs="Courier New"/>
+          <w:color w:val="FF0000"/>
+          <w:sz w:val="20"/>
+          <w:szCs w:val="20"/>
+        </w:rPr>
+        <w:t>endmqm</w:t>
+      </w:r>
+      <w:proofErr w:type="spellEnd"/>
+      <w:r>
+        <w:rPr>
+          <w:rFonts w:ascii="Courier New" w:hAnsi="Courier New" w:cs="Courier New"/>
+          <w:color w:val="FF0000"/>
+          <w:sz w:val="20"/>
+          <w:szCs w:val="20"/>
+        </w:rPr>
+        <w:t xml:space="preserve"> -s issued here</w:t>
+      </w:r>
+    </w:p>
+    <w:p>
+      <w:pPr>
+        <w:pStyle w:val="BodyText0"/>
+        <w:spacing w:after="0"/>
         <w:rPr>
           <w:rFonts w:ascii="Courier New" w:hAnsi="Courier New" w:cs="Courier New"/>
           <w:color w:val="538135" w:themeColor="accent6" w:themeShade="BF"/>
           <w:sz w:val="20"/>
           <w:szCs w:val="20"/>
         </w:rPr>
-        <w:t xml:space="preserve">=3                                                                               </w:t>
-      </w:r>
-    </w:p>
-    <w:p>
-      <w:pPr>
-        <w:pStyle w:val="BodyText0"/>
-        <w:spacing w:after="0"/>
+      </w:pPr>
+      <w:r>
         <w:rPr>
           <w:rFonts w:ascii="Courier New" w:hAnsi="Courier New" w:cs="Courier New"/>
           <w:color w:val="538135" w:themeColor="accent6" w:themeShade="BF"/>
           <w:sz w:val="20"/>
           <w:szCs w:val="20"/>
         </w:rPr>
-      </w:pPr>
-      <w:r>
+        <w:t xml:space="preserve">                                                                          </w:t>
+      </w:r>
+    </w:p>
+    <w:p>
+      <w:pPr>
+        <w:pStyle w:val="BodyText0"/>
+        <w:spacing w:after="0"/>
         <w:rPr>
           <w:rFonts w:ascii="Courier New" w:hAnsi="Courier New" w:cs="Courier New"/>
           <w:color w:val="538135" w:themeColor="accent6" w:themeShade="BF"/>
           <w:sz w:val="20"/>
           <w:szCs w:val="20"/>
         </w:rPr>
-        <w:t>rate=2587.</w:t>
-      </w:r>
-      <w:proofErr w:type="gramStart"/>
+      </w:pPr>
       <w:r>
         <w:rPr>
           <w:rFonts w:ascii="Courier New" w:hAnsi="Courier New" w:cs="Courier New"/>
@@ -5548,34 +5545,34 @@
           <w:sz w:val="20"/>
           <w:szCs w:val="20"/>
         </w:rPr>
-        <w:t>00,threads</w:t>
-      </w:r>
-      <w:proofErr w:type="gramEnd"/>
-      <w:r>
+        <w:t xml:space="preserve">MQGET Return code caused error or not recognized; mqrc:2009                                          </w:t>
+      </w:r>
+    </w:p>
+    <w:p>
+      <w:pPr>
+        <w:pStyle w:val="BodyText0"/>
+        <w:spacing w:after="0"/>
         <w:rPr>
           <w:rFonts w:ascii="Courier New" w:hAnsi="Courier New" w:cs="Courier New"/>
           <w:color w:val="538135" w:themeColor="accent6" w:themeShade="BF"/>
           <w:sz w:val="20"/>
           <w:szCs w:val="20"/>
         </w:rPr>
-        <w:t xml:space="preserve">=3     </w:t>
-      </w:r>
-    </w:p>
-    <w:p>
-      <w:pPr>
-        <w:pStyle w:val="BodyText0"/>
-        <w:spacing w:after="0"/>
+      </w:pPr>
+      <w:r>
         <w:rPr>
           <w:rFonts w:ascii="Courier New" w:hAnsi="Courier New" w:cs="Courier New"/>
           <w:color w:val="538135" w:themeColor="accent6" w:themeShade="BF"/>
           <w:sz w:val="20"/>
           <w:szCs w:val="20"/>
         </w:rPr>
-      </w:pPr>
+        <w:t xml:space="preserve">MQGET Throwing exception; mqcc:2 ;Name: REPLY1                                                       </w:t>
+      </w:r>
     </w:p>
     <w:p>
       <w:pPr>
         <w:pStyle w:val="BodyText0"/>
+        <w:spacing w:after="0"/>
         <w:rPr>
           <w:rFonts w:ascii="Courier New" w:hAnsi="Courier New" w:cs="Courier New"/>
           <w:color w:val="538135" w:themeColor="accent6" w:themeShade="BF"/>
@@ -5590,17 +5587,20 @@
           <w:sz w:val="20"/>
           <w:szCs w:val="20"/>
         </w:rPr>
-        <w:t xml:space="preserve">.. .. </w:t>
-      </w:r>
-      <w:r>
+        <w:t xml:space="preserve">MQGET Return code caused error or not recognized; mqrc:2009                                          </w:t>
+      </w:r>
+    </w:p>
+    <w:p>
+      <w:pPr>
+        <w:pStyle w:val="BodyText0"/>
+        <w:spacing w:after="0"/>
         <w:rPr>
           <w:rFonts w:ascii="Courier New" w:hAnsi="Courier New" w:cs="Courier New"/>
           <w:color w:val="538135" w:themeColor="accent6" w:themeShade="BF"/>
           <w:sz w:val="20"/>
           <w:szCs w:val="20"/>
         </w:rPr>
-        <w:sym w:font="Wingdings" w:char="F0E7"/>
-      </w:r>
+      </w:pPr>
       <w:r>
         <w:rPr>
           <w:rFonts w:ascii="Courier New" w:hAnsi="Courier New" w:cs="Courier New"/>
@@ -5608,27 +5608,7 @@
           <w:sz w:val="20"/>
           <w:szCs w:val="20"/>
         </w:rPr>
-        <w:t xml:space="preserve"> </w:t>
-      </w:r>
-      <w:proofErr w:type="spellStart"/>
-      <w:r>
-        <w:rPr>
-          <w:rFonts w:ascii="Courier New" w:hAnsi="Courier New" w:cs="Courier New"/>
-          <w:color w:val="FF0000"/>
-          <w:sz w:val="20"/>
-          <w:szCs w:val="20"/>
-        </w:rPr>
-        <w:t>endmqm</w:t>
-      </w:r>
-      <w:proofErr w:type="spellEnd"/>
-      <w:r>
-        <w:rPr>
-          <w:rFonts w:ascii="Courier New" w:hAnsi="Courier New" w:cs="Courier New"/>
-          <w:color w:val="FF0000"/>
-          <w:sz w:val="20"/>
-          <w:szCs w:val="20"/>
-        </w:rPr>
-        <w:t xml:space="preserve"> -s issued here</w:t>
+        <w:t xml:space="preserve">MQGET Throwing exception; mqcc:2 ;Name: REPLY1                                                       </w:t>
       </w:r>
     </w:p>
     <w:p>
@@ -5649,20 +5629,17 @@
           <w:sz w:val="20"/>
           <w:szCs w:val="20"/>
         </w:rPr>
-        <w:t xml:space="preserve">                                                                          </w:t>
-      </w:r>
-    </w:p>
-    <w:p>
-      <w:pPr>
-        <w:pStyle w:val="BodyText0"/>
-        <w:spacing w:after="0"/>
+        <w:t xml:space="preserve">[ReconnectTimer0] MQI call failed, attempting to reconnect all threads to queue manager </w:t>
+      </w:r>
+      <w:r>
         <w:rPr>
           <w:rFonts w:ascii="Courier New" w:hAnsi="Courier New" w:cs="Courier New"/>
           <w:color w:val="538135" w:themeColor="accent6" w:themeShade="BF"/>
           <w:sz w:val="20"/>
           <w:szCs w:val="20"/>
         </w:rPr>
-      </w:pPr>
+        <w:t>QM1</w:t>
+      </w:r>
       <w:r>
         <w:rPr>
           <w:rFonts w:ascii="Courier New" w:hAnsi="Courier New" w:cs="Courier New"/>
@@ -5670,20 +5647,18 @@
           <w:sz w:val="20"/>
           <w:szCs w:val="20"/>
         </w:rPr>
-        <w:t xml:space="preserve">MQGET Return code caused error or not recognized; mqrc:2009                                          </w:t>
-      </w:r>
-    </w:p>
-    <w:p>
-      <w:pPr>
-        <w:pStyle w:val="BodyText0"/>
-        <w:spacing w:after="0"/>
+        <w:t xml:space="preserve"> on host</w:t>
+      </w:r>
+      <w:r>
         <w:rPr>
           <w:rFonts w:ascii="Courier New" w:hAnsi="Courier New" w:cs="Courier New"/>
           <w:color w:val="538135" w:themeColor="accent6" w:themeShade="BF"/>
           <w:sz w:val="20"/>
           <w:szCs w:val="20"/>
         </w:rPr>
-      </w:pPr>
+        <w:t xml:space="preserve"> </w:t>
+      </w:r>
+      <w:proofErr w:type="spellStart"/>
       <w:r>
         <w:rPr>
           <w:rFonts w:ascii="Courier New" w:hAnsi="Courier New" w:cs="Courier New"/>
@@ -5691,9 +5666,9 @@
           <w:sz w:val="20"/>
           <w:szCs w:val="20"/>
         </w:rPr>
-        <w:t>MQGET Throwing exception; mqcc:</w:t>
-      </w:r>
-      <w:proofErr w:type="gramStart"/>
+        <w:t>secondaryHost</w:t>
+      </w:r>
+      <w:proofErr w:type="spellEnd"/>
       <w:r>
         <w:rPr>
           <w:rFonts w:ascii="Courier New" w:hAnsi="Courier New" w:cs="Courier New"/>
@@ -5701,30 +5676,30 @@
           <w:sz w:val="20"/>
           <w:szCs w:val="20"/>
         </w:rPr>
-        <w:t>2 ;Name</w:t>
-      </w:r>
-      <w:proofErr w:type="gramEnd"/>
-      <w:r>
+        <w:t xml:space="preserve">:                                                                                             </w:t>
+      </w:r>
+    </w:p>
+    <w:p>
+      <w:pPr>
+        <w:pStyle w:val="BodyText0"/>
+        <w:spacing w:after="0"/>
         <w:rPr>
           <w:rFonts w:ascii="Courier New" w:hAnsi="Courier New" w:cs="Courier New"/>
           <w:color w:val="538135" w:themeColor="accent6" w:themeShade="BF"/>
           <w:sz w:val="20"/>
           <w:szCs w:val="20"/>
         </w:rPr>
-        <w:t xml:space="preserve">: REPLY1                                                       </w:t>
-      </w:r>
-    </w:p>
-    <w:p>
-      <w:pPr>
-        <w:pStyle w:val="BodyText0"/>
-        <w:spacing w:after="0"/>
+      </w:pPr>
+      <w:r>
         <w:rPr>
           <w:rFonts w:ascii="Courier New" w:hAnsi="Courier New" w:cs="Courier New"/>
           <w:color w:val="538135" w:themeColor="accent6" w:themeShade="BF"/>
           <w:sz w:val="20"/>
           <w:szCs w:val="20"/>
         </w:rPr>
-      </w:pPr>
+        <w:t xml:space="preserve">[ReconnectTimer0]: Time to connect to secondary host is 646 </w:t>
+      </w:r>
+      <w:proofErr w:type="spellStart"/>
       <w:r>
         <w:rPr>
           <w:rFonts w:ascii="Courier New" w:hAnsi="Courier New" w:cs="Courier New"/>
@@ -5732,20 +5707,19 @@
           <w:sz w:val="20"/>
           <w:szCs w:val="20"/>
         </w:rPr>
-        <w:t xml:space="preserve">MQGET Return code caused error or not recognized; mqrc:2009                                          </w:t>
-      </w:r>
-    </w:p>
-    <w:p>
-      <w:pPr>
-        <w:pStyle w:val="BodyText0"/>
-        <w:spacing w:after="0"/>
+        <w:t>ms</w:t>
+      </w:r>
+      <w:proofErr w:type="spellEnd"/>
+      <w:r>
         <w:rPr>
           <w:rFonts w:ascii="Courier New" w:hAnsi="Courier New" w:cs="Courier New"/>
           <w:color w:val="538135" w:themeColor="accent6" w:themeShade="BF"/>
           <w:sz w:val="20"/>
           <w:szCs w:val="20"/>
         </w:rPr>
-      </w:pPr>
+        <w:t xml:space="preserve"> (min: 646 </w:t>
+      </w:r>
+      <w:proofErr w:type="spellStart"/>
       <w:r>
         <w:rPr>
           <w:rFonts w:ascii="Courier New" w:hAnsi="Courier New" w:cs="Courier New"/>
@@ -5753,9 +5727,9 @@
           <w:sz w:val="20"/>
           <w:szCs w:val="20"/>
         </w:rPr>
-        <w:t>MQGET Throwing exception; mqcc:</w:t>
-      </w:r>
-      <w:proofErr w:type="gramStart"/>
+        <w:t>ms</w:t>
+      </w:r>
+      <w:proofErr w:type="spellEnd"/>
       <w:r>
         <w:rPr>
           <w:rFonts w:ascii="Courier New" w:hAnsi="Courier New" w:cs="Courier New"/>
@@ -5763,9 +5737,9 @@
           <w:sz w:val="20"/>
           <w:szCs w:val="20"/>
         </w:rPr>
-        <w:t>2 ;Name</w:t>
-      </w:r>
-      <w:proofErr w:type="gramEnd"/>
+        <w:t xml:space="preserve">  max: 646 </w:t>
+      </w:r>
+      <w:proofErr w:type="spellStart"/>
       <w:r>
         <w:rPr>
           <w:rFonts w:ascii="Courier New" w:hAnsi="Courier New" w:cs="Courier New"/>
@@ -5773,29 +5747,30 @@
           <w:sz w:val="20"/>
           <w:szCs w:val="20"/>
         </w:rPr>
-        <w:t xml:space="preserve">: REPLY1                                                       </w:t>
-      </w:r>
-    </w:p>
-    <w:p>
-      <w:pPr>
-        <w:pStyle w:val="BodyText0"/>
-        <w:spacing w:after="0"/>
+        <w:t>ms</w:t>
+      </w:r>
+      <w:proofErr w:type="spellEnd"/>
+      <w:r>
         <w:rPr>
           <w:rFonts w:ascii="Courier New" w:hAnsi="Courier New" w:cs="Courier New"/>
           <w:color w:val="538135" w:themeColor="accent6" w:themeShade="BF"/>
           <w:sz w:val="20"/>
           <w:szCs w:val="20"/>
         </w:rPr>
-      </w:pPr>
-      <w:r>
+        <w:t xml:space="preserve">)            </w:t>
+      </w:r>
+    </w:p>
+    <w:p>
+      <w:pPr>
+        <w:pStyle w:val="BodyText0"/>
+        <w:spacing w:after="0"/>
         <w:rPr>
           <w:rFonts w:ascii="Courier New" w:hAnsi="Courier New" w:cs="Courier New"/>
           <w:color w:val="538135" w:themeColor="accent6" w:themeShade="BF"/>
           <w:sz w:val="20"/>
           <w:szCs w:val="20"/>
         </w:rPr>
-        <w:t xml:space="preserve">[ReconnectTimer0] MQI call failed, attempting to reconnect all threads to queue manager </w:t>
-      </w:r>
+      </w:pPr>
       <w:r>
         <w:rPr>
           <w:rFonts w:ascii="Courier New" w:hAnsi="Courier New" w:cs="Courier New"/>
@@ -5803,17 +5778,20 @@
           <w:sz w:val="20"/>
           <w:szCs w:val="20"/>
         </w:rPr>
-        <w:t>QM1</w:t>
-      </w:r>
-      <w:r>
+        <w:t xml:space="preserve">rate=740.00,threads=3                                                                                </w:t>
+      </w:r>
+    </w:p>
+    <w:p>
+      <w:pPr>
+        <w:pStyle w:val="BodyText0"/>
+        <w:spacing w:after="0"/>
         <w:rPr>
           <w:rFonts w:ascii="Courier New" w:hAnsi="Courier New" w:cs="Courier New"/>
           <w:color w:val="538135" w:themeColor="accent6" w:themeShade="BF"/>
           <w:sz w:val="20"/>
           <w:szCs w:val="20"/>
         </w:rPr>
-        <w:t xml:space="preserve"> on host</w:t>
-      </w:r>
+      </w:pPr>
       <w:r>
         <w:rPr>
           <w:rFonts w:ascii="Courier New" w:hAnsi="Courier New" w:cs="Courier New"/>
@@ -5821,7 +5799,7 @@
           <w:sz w:val="20"/>
           <w:szCs w:val="20"/>
         </w:rPr>
-        <w:t xml:space="preserve"> </w:t>
+        <w:t xml:space="preserve">[ReconnectTimer1]: Time to connect to secondary host is 806 </w:t>
       </w:r>
       <w:proofErr w:type="spellStart"/>
       <w:r>
@@ -5831,7 +5809,7 @@
           <w:sz w:val="20"/>
           <w:szCs w:val="20"/>
         </w:rPr>
-        <w:t>secondaryHost</w:t>
+        <w:t>ms</w:t>
       </w:r>
       <w:proofErr w:type="spellEnd"/>
       <w:r>
@@ -5841,20 +5819,19 @@
           <w:sz w:val="20"/>
           <w:szCs w:val="20"/>
         </w:rPr>
-        <w:t xml:space="preserve">:                                                                                             </w:t>
-      </w:r>
-    </w:p>
-    <w:p>
-      <w:pPr>
-        <w:pStyle w:val="BodyText0"/>
-        <w:spacing w:after="0"/>
+        <w:t xml:space="preserve"> (min: 646 </w:t>
+      </w:r>
+      <w:proofErr w:type="spellStart"/>
+      <w:r>
         <w:rPr>
           <w:rFonts w:ascii="Courier New" w:hAnsi="Courier New" w:cs="Courier New"/>
           <w:color w:val="538135" w:themeColor="accent6" w:themeShade="BF"/>
           <w:sz w:val="20"/>
           <w:szCs w:val="20"/>
         </w:rPr>
-      </w:pPr>
+        <w:t>ms</w:t>
+      </w:r>
+      <w:proofErr w:type="spellEnd"/>
       <w:r>
         <w:rPr>
           <w:rFonts w:ascii="Courier New" w:hAnsi="Courier New" w:cs="Courier New"/>
@@ -5862,7 +5839,7 @@
           <w:sz w:val="20"/>
           <w:szCs w:val="20"/>
         </w:rPr>
-        <w:t xml:space="preserve">[ReconnectTimer0]: Time to connect to secondary host is 646 </w:t>
+        <w:t xml:space="preserve">  max: 806 </w:t>
       </w:r>
       <w:proofErr w:type="spellStart"/>
       <w:r>
@@ -5882,20 +5859,20 @@
           <w:sz w:val="20"/>
           <w:szCs w:val="20"/>
         </w:rPr>
-        <w:t xml:space="preserve"> (min: 646 </w:t>
-      </w:r>
-      <w:proofErr w:type="spellStart"/>
-      <w:proofErr w:type="gramStart"/>
-      <w:r>
+        <w:t xml:space="preserve">)            </w:t>
+      </w:r>
+    </w:p>
+    <w:p>
+      <w:pPr>
+        <w:pStyle w:val="BodyText0"/>
+        <w:spacing w:after="0"/>
         <w:rPr>
           <w:rFonts w:ascii="Courier New" w:hAnsi="Courier New" w:cs="Courier New"/>
           <w:color w:val="538135" w:themeColor="accent6" w:themeShade="BF"/>
           <w:sz w:val="20"/>
           <w:szCs w:val="20"/>
         </w:rPr>
-        <w:t>ms</w:t>
-      </w:r>
-      <w:proofErr w:type="spellEnd"/>
+      </w:pPr>
       <w:r>
         <w:rPr>
           <w:rFonts w:ascii="Courier New" w:hAnsi="Courier New" w:cs="Courier New"/>
@@ -5903,9 +5880,9 @@
           <w:sz w:val="20"/>
           <w:szCs w:val="20"/>
         </w:rPr>
-        <w:t xml:space="preserve">  max</w:t>
-      </w:r>
-      <w:proofErr w:type="gramEnd"/>
+        <w:t xml:space="preserve">[ReconnectTimer2]: Time to connect to secondary host is 806 </w:t>
+      </w:r>
+      <w:proofErr w:type="spellStart"/>
       <w:r>
         <w:rPr>
           <w:rFonts w:ascii="Courier New" w:hAnsi="Courier New" w:cs="Courier New"/>
@@ -5913,9 +5890,9 @@
           <w:sz w:val="20"/>
           <w:szCs w:val="20"/>
         </w:rPr>
-        <w:t xml:space="preserve">: 646 </w:t>
-      </w:r>
-      <w:proofErr w:type="spellStart"/>
+        <w:t>ms</w:t>
+      </w:r>
+      <w:proofErr w:type="spellEnd"/>
       <w:r>
         <w:rPr>
           <w:rFonts w:ascii="Courier New" w:hAnsi="Courier New" w:cs="Courier New"/>
@@ -5923,9 +5900,9 @@
           <w:sz w:val="20"/>
           <w:szCs w:val="20"/>
         </w:rPr>
-        <w:t>ms</w:t>
-      </w:r>
-      <w:proofErr w:type="spellEnd"/>
+        <w:t xml:space="preserve"> (min: 646 </w:t>
+      </w:r>
+      <w:proofErr w:type="spellStart"/>
       <w:r>
         <w:rPr>
           <w:rFonts w:ascii="Courier New" w:hAnsi="Courier New" w:cs="Courier New"/>
@@ -5933,20 +5910,19 @@
           <w:sz w:val="20"/>
           <w:szCs w:val="20"/>
         </w:rPr>
-        <w:t xml:space="preserve">)            </w:t>
-      </w:r>
-    </w:p>
-    <w:p>
-      <w:pPr>
-        <w:pStyle w:val="BodyText0"/>
-        <w:spacing w:after="0"/>
+        <w:t>ms</w:t>
+      </w:r>
+      <w:proofErr w:type="spellEnd"/>
+      <w:r>
         <w:rPr>
           <w:rFonts w:ascii="Courier New" w:hAnsi="Courier New" w:cs="Courier New"/>
           <w:color w:val="538135" w:themeColor="accent6" w:themeShade="BF"/>
           <w:sz w:val="20"/>
           <w:szCs w:val="20"/>
         </w:rPr>
-      </w:pPr>
+        <w:t xml:space="preserve">  max: 806 </w:t>
+      </w:r>
+      <w:proofErr w:type="spellStart"/>
       <w:r>
         <w:rPr>
           <w:rFonts w:ascii="Courier New" w:hAnsi="Courier New" w:cs="Courier New"/>
@@ -5954,9 +5930,9 @@
           <w:sz w:val="20"/>
           <w:szCs w:val="20"/>
         </w:rPr>
-        <w:t>rate=740.</w:t>
-      </w:r>
-      <w:proofErr w:type="gramStart"/>
+        <w:t>ms</w:t>
+      </w:r>
+      <w:proofErr w:type="spellEnd"/>
       <w:r>
         <w:rPr>
           <w:rFonts w:ascii="Courier New" w:hAnsi="Courier New" w:cs="Courier New"/>
@@ -5964,40 +5940,41 @@
           <w:sz w:val="20"/>
           <w:szCs w:val="20"/>
         </w:rPr>
-        <w:t>00,threads</w:t>
-      </w:r>
-      <w:proofErr w:type="gramEnd"/>
-      <w:r>
+        <w:t xml:space="preserve">)            </w:t>
+      </w:r>
+    </w:p>
+    <w:p>
+      <w:pPr>
+        <w:pStyle w:val="BodyText0"/>
+        <w:spacing w:after="0"/>
         <w:rPr>
           <w:rFonts w:ascii="Courier New" w:hAnsi="Courier New" w:cs="Courier New"/>
           <w:color w:val="538135" w:themeColor="accent6" w:themeShade="BF"/>
           <w:sz w:val="20"/>
           <w:szCs w:val="20"/>
         </w:rPr>
-        <w:t xml:space="preserve">=3                                                                                </w:t>
-      </w:r>
-    </w:p>
-    <w:p>
-      <w:pPr>
-        <w:pStyle w:val="BodyText0"/>
-        <w:spacing w:after="0"/>
+      </w:pPr>
+      <w:r>
         <w:rPr>
           <w:rFonts w:ascii="Courier New" w:hAnsi="Courier New" w:cs="Courier New"/>
           <w:color w:val="538135" w:themeColor="accent6" w:themeShade="BF"/>
           <w:sz w:val="20"/>
           <w:szCs w:val="20"/>
         </w:rPr>
-      </w:pPr>
-      <w:r>
+        <w:t xml:space="preserve">[ReconnectTimer2]: All threads reconnected at 16_04_2020 17:56:20.880                                </w:t>
+      </w:r>
+    </w:p>
+    <w:p>
+      <w:pPr>
+        <w:pStyle w:val="BodyText0"/>
+        <w:spacing w:after="0"/>
         <w:rPr>
           <w:rFonts w:ascii="Courier New" w:hAnsi="Courier New" w:cs="Courier New"/>
           <w:color w:val="538135" w:themeColor="accent6" w:themeShade="BF"/>
           <w:sz w:val="20"/>
           <w:szCs w:val="20"/>
         </w:rPr>
-        <w:t xml:space="preserve">[ReconnectTimer1]: Time to connect to secondary host is 806 </w:t>
-      </w:r>
-      <w:proofErr w:type="spellStart"/>
+      </w:pPr>
       <w:r>
         <w:rPr>
           <w:rFonts w:ascii="Courier New" w:hAnsi="Courier New" w:cs="Courier New"/>
@@ -6005,20 +5982,20 @@
           <w:sz w:val="20"/>
           <w:szCs w:val="20"/>
         </w:rPr>
-        <w:t>ms</w:t>
-      </w:r>
-      <w:proofErr w:type="spellEnd"/>
-      <w:r>
+        <w:t xml:space="preserve">rate=2065.00,threads=3                                                                               </w:t>
+      </w:r>
+    </w:p>
+    <w:p>
+      <w:pPr>
+        <w:pStyle w:val="BodyText0"/>
+        <w:spacing w:after="0"/>
         <w:rPr>
           <w:rFonts w:ascii="Courier New" w:hAnsi="Courier New" w:cs="Courier New"/>
           <w:color w:val="538135" w:themeColor="accent6" w:themeShade="BF"/>
           <w:sz w:val="20"/>
           <w:szCs w:val="20"/>
         </w:rPr>
-        <w:t xml:space="preserve"> (min: 646 </w:t>
-      </w:r>
-      <w:proofErr w:type="spellStart"/>
-      <w:proofErr w:type="gramStart"/>
+      </w:pPr>
       <w:r>
         <w:rPr>
           <w:rFonts w:ascii="Courier New" w:hAnsi="Courier New" w:cs="Courier New"/>
@@ -6026,19 +6003,20 @@
           <w:sz w:val="20"/>
           <w:szCs w:val="20"/>
         </w:rPr>
-        <w:t>ms</w:t>
-      </w:r>
-      <w:proofErr w:type="spellEnd"/>
-      <w:r>
+        <w:t xml:space="preserve">rate=2133.00,threads=3                                                                               </w:t>
+      </w:r>
+    </w:p>
+    <w:p>
+      <w:pPr>
+        <w:pStyle w:val="BodyText0"/>
+        <w:spacing w:after="0"/>
         <w:rPr>
           <w:rFonts w:ascii="Courier New" w:hAnsi="Courier New" w:cs="Courier New"/>
           <w:color w:val="538135" w:themeColor="accent6" w:themeShade="BF"/>
           <w:sz w:val="20"/>
           <w:szCs w:val="20"/>
         </w:rPr>
-        <w:t xml:space="preserve">  max</w:t>
-      </w:r>
-      <w:proofErr w:type="gramEnd"/>
+      </w:pPr>
       <w:r>
         <w:rPr>
           <w:rFonts w:ascii="Courier New" w:hAnsi="Courier New" w:cs="Courier New"/>
@@ -6046,19 +6024,20 @@
           <w:sz w:val="20"/>
           <w:szCs w:val="20"/>
         </w:rPr>
-        <w:t xml:space="preserve">: 806 </w:t>
-      </w:r>
-      <w:proofErr w:type="spellStart"/>
-      <w:r>
+        <w:t xml:space="preserve">rate=2170.00,threads=3                                                                               </w:t>
+      </w:r>
+    </w:p>
+    <w:p>
+      <w:pPr>
+        <w:pStyle w:val="BodyText0"/>
+        <w:spacing w:after="0"/>
         <w:rPr>
           <w:rFonts w:ascii="Courier New" w:hAnsi="Courier New" w:cs="Courier New"/>
           <w:color w:val="538135" w:themeColor="accent6" w:themeShade="BF"/>
           <w:sz w:val="20"/>
           <w:szCs w:val="20"/>
         </w:rPr>
-        <w:t>ms</w:t>
-      </w:r>
-      <w:proofErr w:type="spellEnd"/>
+      </w:pPr>
       <w:r>
         <w:rPr>
           <w:rFonts w:ascii="Courier New" w:hAnsi="Courier New" w:cs="Courier New"/>
@@ -6066,13 +6045,12 @@
           <w:sz w:val="20"/>
           <w:szCs w:val="20"/>
         </w:rPr>
-        <w:t xml:space="preserve">)            </w:t>
+        <w:t>... ...</w:t>
       </w:r>
     </w:p>
     <w:p>
       <w:pPr>
         <w:pStyle w:val="BodyText0"/>
-        <w:spacing w:after="0"/>
         <w:rPr>
           <w:rFonts w:ascii="Courier New" w:hAnsi="Courier New" w:cs="Courier New"/>
           <w:color w:val="538135" w:themeColor="accent6" w:themeShade="BF"/>
@@ -6080,288 +6058,32 @@
           <w:szCs w:val="20"/>
         </w:rPr>
       </w:pPr>
-      <w:r>
+    </w:p>
+    <w:p>
+      <w:pPr>
+        <w:pStyle w:val="BodyText0"/>
         <w:rPr>
           <w:rFonts w:ascii="Courier New" w:hAnsi="Courier New" w:cs="Courier New"/>
           <w:color w:val="538135" w:themeColor="accent6" w:themeShade="BF"/>
           <w:sz w:val="20"/>
           <w:szCs w:val="20"/>
         </w:rPr>
-        <w:t xml:space="preserve">[ReconnectTimer2]: Time to connect to secondary host is 806 </w:t>
-      </w:r>
-      <w:proofErr w:type="spellStart"/>
-      <w:r>
+      </w:pPr>
+    </w:p>
+    <w:p>
+      <w:pPr>
+        <w:pStyle w:val="BodyText0"/>
         <w:rPr>
           <w:rFonts w:ascii="Courier New" w:hAnsi="Courier New" w:cs="Courier New"/>
           <w:color w:val="538135" w:themeColor="accent6" w:themeShade="BF"/>
           <w:sz w:val="20"/>
           <w:szCs w:val="20"/>
         </w:rPr>
-        <w:t>ms</w:t>
-      </w:r>
-      <w:proofErr w:type="spellEnd"/>
-      <w:r>
-        <w:rPr>
-          <w:rFonts w:ascii="Courier New" w:hAnsi="Courier New" w:cs="Courier New"/>
-          <w:color w:val="538135" w:themeColor="accent6" w:themeShade="BF"/>
-          <w:sz w:val="20"/>
-          <w:szCs w:val="20"/>
-        </w:rPr>
-        <w:t xml:space="preserve"> (min: 646 </w:t>
-      </w:r>
-      <w:proofErr w:type="spellStart"/>
-      <w:proofErr w:type="gramStart"/>
-      <w:r>
-        <w:rPr>
-          <w:rFonts w:ascii="Courier New" w:hAnsi="Courier New" w:cs="Courier New"/>
-          <w:color w:val="538135" w:themeColor="accent6" w:themeShade="BF"/>
-          <w:sz w:val="20"/>
-          <w:szCs w:val="20"/>
-        </w:rPr>
-        <w:t>ms</w:t>
-      </w:r>
-      <w:proofErr w:type="spellEnd"/>
-      <w:r>
-        <w:rPr>
-          <w:rFonts w:ascii="Courier New" w:hAnsi="Courier New" w:cs="Courier New"/>
-          <w:color w:val="538135" w:themeColor="accent6" w:themeShade="BF"/>
-          <w:sz w:val="20"/>
-          <w:szCs w:val="20"/>
-        </w:rPr>
-        <w:t xml:space="preserve">  max</w:t>
-      </w:r>
-      <w:proofErr w:type="gramEnd"/>
-      <w:r>
-        <w:rPr>
-          <w:rFonts w:ascii="Courier New" w:hAnsi="Courier New" w:cs="Courier New"/>
-          <w:color w:val="538135" w:themeColor="accent6" w:themeShade="BF"/>
-          <w:sz w:val="20"/>
-          <w:szCs w:val="20"/>
-        </w:rPr>
-        <w:t xml:space="preserve">: 806 </w:t>
-      </w:r>
-      <w:proofErr w:type="spellStart"/>
-      <w:r>
-        <w:rPr>
-          <w:rFonts w:ascii="Courier New" w:hAnsi="Courier New" w:cs="Courier New"/>
-          <w:color w:val="538135" w:themeColor="accent6" w:themeShade="BF"/>
-          <w:sz w:val="20"/>
-          <w:szCs w:val="20"/>
-        </w:rPr>
-        <w:t>ms</w:t>
-      </w:r>
-      <w:proofErr w:type="spellEnd"/>
-      <w:r>
-        <w:rPr>
-          <w:rFonts w:ascii="Courier New" w:hAnsi="Courier New" w:cs="Courier New"/>
-          <w:color w:val="538135" w:themeColor="accent6" w:themeShade="BF"/>
-          <w:sz w:val="20"/>
-          <w:szCs w:val="20"/>
-        </w:rPr>
-        <w:t xml:space="preserve">)            </w:t>
-      </w:r>
+      </w:pPr>
     </w:p>
     <w:p>
       <w:pPr>
         <w:pStyle w:val="BodyText0"/>
-        <w:spacing w:after="0"/>
-        <w:rPr>
-          <w:rFonts w:ascii="Courier New" w:hAnsi="Courier New" w:cs="Courier New"/>
-          <w:color w:val="538135" w:themeColor="accent6" w:themeShade="BF"/>
-          <w:sz w:val="20"/>
-          <w:szCs w:val="20"/>
-        </w:rPr>
-      </w:pPr>
-      <w:r>
-        <w:rPr>
-          <w:rFonts w:ascii="Courier New" w:hAnsi="Courier New" w:cs="Courier New"/>
-          <w:color w:val="538135" w:themeColor="accent6" w:themeShade="BF"/>
-          <w:sz w:val="20"/>
-          <w:szCs w:val="20"/>
-        </w:rPr>
-        <w:t xml:space="preserve">[ReconnectTimer2]: All threads reconnected at 16_04_2020 17:56:20.880                                </w:t>
-      </w:r>
-    </w:p>
-    <w:p>
-      <w:pPr>
-        <w:pStyle w:val="BodyText0"/>
-        <w:spacing w:after="0"/>
-        <w:rPr>
-          <w:rFonts w:ascii="Courier New" w:hAnsi="Courier New" w:cs="Courier New"/>
-          <w:color w:val="538135" w:themeColor="accent6" w:themeShade="BF"/>
-          <w:sz w:val="20"/>
-          <w:szCs w:val="20"/>
-        </w:rPr>
-      </w:pPr>
-      <w:r>
-        <w:rPr>
-          <w:rFonts w:ascii="Courier New" w:hAnsi="Courier New" w:cs="Courier New"/>
-          <w:color w:val="538135" w:themeColor="accent6" w:themeShade="BF"/>
-          <w:sz w:val="20"/>
-          <w:szCs w:val="20"/>
-        </w:rPr>
-        <w:t>rate=2065.</w:t>
-      </w:r>
-      <w:proofErr w:type="gramStart"/>
-      <w:r>
-        <w:rPr>
-          <w:rFonts w:ascii="Courier New" w:hAnsi="Courier New" w:cs="Courier New"/>
-          <w:color w:val="538135" w:themeColor="accent6" w:themeShade="BF"/>
-          <w:sz w:val="20"/>
-          <w:szCs w:val="20"/>
-        </w:rPr>
-        <w:t>00,threads</w:t>
-      </w:r>
-      <w:proofErr w:type="gramEnd"/>
-      <w:r>
-        <w:rPr>
-          <w:rFonts w:ascii="Courier New" w:hAnsi="Courier New" w:cs="Courier New"/>
-          <w:color w:val="538135" w:themeColor="accent6" w:themeShade="BF"/>
-          <w:sz w:val="20"/>
-          <w:szCs w:val="20"/>
-        </w:rPr>
-        <w:t xml:space="preserve">=3                                                                               </w:t>
-      </w:r>
-    </w:p>
-    <w:p>
-      <w:pPr>
-        <w:pStyle w:val="BodyText0"/>
-        <w:spacing w:after="0"/>
-        <w:rPr>
-          <w:rFonts w:ascii="Courier New" w:hAnsi="Courier New" w:cs="Courier New"/>
-          <w:color w:val="538135" w:themeColor="accent6" w:themeShade="BF"/>
-          <w:sz w:val="20"/>
-          <w:szCs w:val="20"/>
-        </w:rPr>
-      </w:pPr>
-      <w:r>
-        <w:rPr>
-          <w:rFonts w:ascii="Courier New" w:hAnsi="Courier New" w:cs="Courier New"/>
-          <w:color w:val="538135" w:themeColor="accent6" w:themeShade="BF"/>
-          <w:sz w:val="20"/>
-          <w:szCs w:val="20"/>
-        </w:rPr>
-        <w:t>rate=2133.</w:t>
-      </w:r>
-      <w:proofErr w:type="gramStart"/>
-      <w:r>
-        <w:rPr>
-          <w:rFonts w:ascii="Courier New" w:hAnsi="Courier New" w:cs="Courier New"/>
-          <w:color w:val="538135" w:themeColor="accent6" w:themeShade="BF"/>
-          <w:sz w:val="20"/>
-          <w:szCs w:val="20"/>
-        </w:rPr>
-        <w:t>00,threads</w:t>
-      </w:r>
-      <w:proofErr w:type="gramEnd"/>
-      <w:r>
-        <w:rPr>
-          <w:rFonts w:ascii="Courier New" w:hAnsi="Courier New" w:cs="Courier New"/>
-          <w:color w:val="538135" w:themeColor="accent6" w:themeShade="BF"/>
-          <w:sz w:val="20"/>
-          <w:szCs w:val="20"/>
-        </w:rPr>
-        <w:t xml:space="preserve">=3                                                                               </w:t>
-      </w:r>
-    </w:p>
-    <w:p>
-      <w:pPr>
-        <w:pStyle w:val="BodyText0"/>
-        <w:spacing w:after="0"/>
-        <w:rPr>
-          <w:rFonts w:ascii="Courier New" w:hAnsi="Courier New" w:cs="Courier New"/>
-          <w:color w:val="538135" w:themeColor="accent6" w:themeShade="BF"/>
-          <w:sz w:val="20"/>
-          <w:szCs w:val="20"/>
-        </w:rPr>
-      </w:pPr>
-      <w:r>
-        <w:rPr>
-          <w:rFonts w:ascii="Courier New" w:hAnsi="Courier New" w:cs="Courier New"/>
-          <w:color w:val="538135" w:themeColor="accent6" w:themeShade="BF"/>
-          <w:sz w:val="20"/>
-          <w:szCs w:val="20"/>
-        </w:rPr>
-        <w:t>rate=2170.</w:t>
-      </w:r>
-      <w:proofErr w:type="gramStart"/>
-      <w:r>
-        <w:rPr>
-          <w:rFonts w:ascii="Courier New" w:hAnsi="Courier New" w:cs="Courier New"/>
-          <w:color w:val="538135" w:themeColor="accent6" w:themeShade="BF"/>
-          <w:sz w:val="20"/>
-          <w:szCs w:val="20"/>
-        </w:rPr>
-        <w:t>00,threads</w:t>
-      </w:r>
-      <w:proofErr w:type="gramEnd"/>
-      <w:r>
-        <w:rPr>
-          <w:rFonts w:ascii="Courier New" w:hAnsi="Courier New" w:cs="Courier New"/>
-          <w:color w:val="538135" w:themeColor="accent6" w:themeShade="BF"/>
-          <w:sz w:val="20"/>
-          <w:szCs w:val="20"/>
-        </w:rPr>
-        <w:t xml:space="preserve">=3                                                                               </w:t>
-      </w:r>
-    </w:p>
-    <w:p>
-      <w:pPr>
-        <w:pStyle w:val="BodyText0"/>
-        <w:spacing w:after="0"/>
-        <w:rPr>
-          <w:rFonts w:ascii="Courier New" w:hAnsi="Courier New" w:cs="Courier New"/>
-          <w:color w:val="538135" w:themeColor="accent6" w:themeShade="BF"/>
-          <w:sz w:val="20"/>
-          <w:szCs w:val="20"/>
-        </w:rPr>
-      </w:pPr>
-      <w:r>
-        <w:rPr>
-          <w:rFonts w:ascii="Courier New" w:hAnsi="Courier New" w:cs="Courier New"/>
-          <w:color w:val="538135" w:themeColor="accent6" w:themeShade="BF"/>
-          <w:sz w:val="20"/>
-          <w:szCs w:val="20"/>
-        </w:rPr>
-        <w:t>... ...</w:t>
-      </w:r>
-    </w:p>
-    <w:p>
-      <w:pPr>
-        <w:pStyle w:val="BodyText0"/>
-        <w:rPr>
-          <w:rFonts w:ascii="Courier New" w:hAnsi="Courier New" w:cs="Courier New"/>
-          <w:color w:val="538135" w:themeColor="accent6" w:themeShade="BF"/>
-          <w:sz w:val="20"/>
-          <w:szCs w:val="20"/>
-        </w:rPr>
-      </w:pPr>
-    </w:p>
-    <w:p>
-      <w:pPr>
-        <w:pStyle w:val="BodyText0"/>
-        <w:rPr>
-          <w:rFonts w:ascii="Courier New" w:hAnsi="Courier New" w:cs="Courier New"/>
-          <w:color w:val="538135" w:themeColor="accent6" w:themeShade="BF"/>
-          <w:sz w:val="20"/>
-          <w:szCs w:val="20"/>
-        </w:rPr>
-      </w:pPr>
-    </w:p>
-    <w:p>
-      <w:pPr>
-        <w:pStyle w:val="BodyText0"/>
-        <w:rPr>
-          <w:rFonts w:ascii="Courier New" w:hAnsi="Courier New" w:cs="Courier New"/>
-          <w:color w:val="538135" w:themeColor="accent6" w:themeShade="BF"/>
-          <w:sz w:val="20"/>
-          <w:szCs w:val="20"/>
-        </w:rPr>
-      </w:pPr>
-    </w:p>
-    <w:p>
-      <w:pPr>
-        <w:pStyle w:val="BodyText0"/>
         <w:rPr>
           <w:rFonts w:ascii="Verdana" w:hAnsi="Verdana" w:cs="Verdana"/>
         </w:rPr>
@@ -6371,21 +6093,7 @@
           <w:rFonts w:ascii="Verdana" w:hAnsi="Verdana" w:cs="Verdana"/>
         </w:rPr>
         <w:lastRenderedPageBreak/>
-        <w:t xml:space="preserve">If </w:t>
-      </w:r>
-      <w:proofErr w:type="gramStart"/>
-      <w:r>
-        <w:rPr>
-          <w:rFonts w:ascii="Verdana" w:hAnsi="Verdana" w:cs="Verdana"/>
-        </w:rPr>
-        <w:t>the  QM</w:t>
-      </w:r>
-      <w:proofErr w:type="gramEnd"/>
-      <w:r>
-        <w:rPr>
-          <w:rFonts w:ascii="Verdana" w:hAnsi="Verdana" w:cs="Verdana"/>
-        </w:rPr>
-        <w:t xml:space="preserve"> on the </w:t>
+        <w:t xml:space="preserve">If the  QM on the </w:t>
       </w:r>
       <w:proofErr w:type="spellStart"/>
       <w:r>
@@ -8086,73 +7794,143 @@
                 <w:rFonts w:ascii="Verdana" w:hAnsi="Verdana"/>
               </w:rPr>
             </w:pPr>
+            <w:r>
+              <w:rPr>
+                <w:rFonts w:ascii="Verdana" w:hAnsi="Verdana"/>
+              </w:rPr>
+              <w:t>ls</w:t>
+            </w:r>
+          </w:p>
+        </w:tc>
+        <w:tc>
+          <w:tcPr>
+            <w:tcW w:w="0" w:type="auto"/>
+            <w:shd w:val="clear" w:color="auto" w:fill="auto"/>
+            <w:vAlign w:val="center"/>
+          </w:tcPr>
+          <w:p>
+            <w:pPr>
+              <w:rPr>
+                <w:rFonts w:ascii="Verdana" w:hAnsi="Verdana"/>
+              </w:rPr>
+            </w:pPr>
+            <w:r>
+              <w:rPr>
+                <w:rFonts w:ascii="Verdana" w:hAnsi="Verdana"/>
+              </w:rPr>
+              <w:t>false</w:t>
+            </w:r>
+          </w:p>
+        </w:tc>
+        <w:tc>
+          <w:tcPr>
+            <w:tcW w:w="0" w:type="auto"/>
+            <w:shd w:val="clear" w:color="auto" w:fill="auto"/>
+            <w:vAlign w:val="center"/>
+          </w:tcPr>
+          <w:p>
+            <w:pPr>
+              <w:rPr>
+                <w:rFonts w:ascii="Verdana" w:hAnsi="Verdana"/>
+              </w:rPr>
+            </w:pPr>
+            <w:r>
+              <w:rPr>
+                <w:rFonts w:ascii="Verdana" w:hAnsi="Verdana"/>
+              </w:rPr>
+              <w:t xml:space="preserve">Collect latency stats (reported as </w:t>
+            </w:r>
             <w:proofErr w:type="spellStart"/>
             <w:r>
               <w:rPr>
                 <w:rFonts w:ascii="Verdana" w:hAnsi="Verdana"/>
               </w:rPr>
-              <w:t>nt</w:t>
+              <w:t>avg</w:t>
             </w:r>
             <w:proofErr w:type="spellEnd"/>
             <w:r>
               <w:rPr>
                 <w:rFonts w:ascii="Verdana" w:hAnsi="Verdana"/>
               </w:rPr>
-              <w:t xml:space="preserve"> </w:t>
-            </w:r>
-          </w:p>
-        </w:tc>
-        <w:tc>
-          <w:tcPr>
-            <w:tcW w:w="0" w:type="auto"/>
-            <w:shd w:val="clear" w:color="auto" w:fill="auto"/>
-            <w:vAlign w:val="center"/>
-          </w:tcPr>
-          <w:p>
-            <w:pPr>
-              <w:rPr>
-                <w:rFonts w:ascii="Verdana" w:hAnsi="Verdana"/>
-              </w:rPr>
-            </w:pPr>
-            <w:r>
-              <w:rPr>
-                <w:rFonts w:ascii="Verdana" w:hAnsi="Verdana"/>
-              </w:rPr>
-              <w:t xml:space="preserve">1 </w:t>
-            </w:r>
-          </w:p>
-        </w:tc>
-        <w:tc>
-          <w:tcPr>
-            <w:tcW w:w="0" w:type="auto"/>
-            <w:shd w:val="clear" w:color="auto" w:fill="auto"/>
-            <w:vAlign w:val="center"/>
-          </w:tcPr>
-          <w:p>
-            <w:pPr>
-              <w:rPr>
-                <w:rFonts w:ascii="Verdana" w:hAnsi="Verdana"/>
-              </w:rPr>
-            </w:pPr>
-            <w:r>
-              <w:rPr>
-                <w:rFonts w:ascii="Verdana" w:hAnsi="Verdana"/>
-              </w:rPr>
-              <w:t xml:space="preserve">Number of </w:t>
+              <w:t>/min/max micro-seconds) taken to complete one iteration</w:t>
+            </w:r>
+            <w:r>
+              <w:rPr>
+                <w:rFonts w:ascii="Verdana" w:hAnsi="Verdana"/>
+              </w:rPr>
+              <w:t xml:space="preserve"> (i.e. execute the </w:t>
+            </w:r>
+            <w:r>
+              <w:rPr>
+                <w:rFonts w:ascii="Verdana" w:hAnsi="Verdana"/>
+              </w:rPr>
+              <w:t>"</w:t>
             </w:r>
             <w:proofErr w:type="spellStart"/>
             <w:r>
               <w:rPr>
                 <w:rFonts w:ascii="Verdana" w:hAnsi="Verdana"/>
               </w:rPr>
-              <w:t>WorkerThreads</w:t>
+              <w:t>oneIteration</w:t>
             </w:r>
             <w:proofErr w:type="spellEnd"/>
             <w:r>
               <w:rPr>
                 <w:rFonts w:ascii="Verdana" w:hAnsi="Verdana"/>
               </w:rPr>
+              <w:t>"</w:t>
+            </w:r>
+            <w:r>
+              <w:rPr>
+                <w:rFonts w:ascii="Verdana" w:hAnsi="Verdana"/>
+              </w:rPr>
+              <w:t xml:space="preserve"> function)</w:t>
+            </w:r>
+            <w:r>
+              <w:rPr>
+                <w:rFonts w:ascii="Verdana" w:hAnsi="Verdana"/>
+              </w:rPr>
+              <w:t xml:space="preserve"> of the test in thread 0 (does not include wait time introduced that may be added between iterations by use of the rate </w:t>
+            </w:r>
+            <w:proofErr w:type="spellStart"/>
+            <w:r>
+              <w:rPr>
+                <w:rFonts w:ascii="Verdana" w:hAnsi="Verdana"/>
+              </w:rPr>
+              <w:t>parm</w:t>
+            </w:r>
+            <w:proofErr w:type="spellEnd"/>
+            <w:r>
+              <w:rPr>
+                <w:rFonts w:ascii="Verdana" w:hAnsi="Verdana"/>
+              </w:rPr>
+              <w:t xml:space="preserve"> (rt) on the </w:t>
+            </w:r>
+            <w:proofErr w:type="spellStart"/>
+            <w:r>
+              <w:rPr>
+                <w:rFonts w:ascii="Verdana" w:hAnsi="Verdana"/>
+              </w:rPr>
+              <w:t>WorkerThread</w:t>
+            </w:r>
+            <w:proofErr w:type="spellEnd"/>
+            <w:r>
+              <w:rPr>
+                <w:rFonts w:ascii="Verdana" w:hAnsi="Verdana"/>
+              </w:rPr>
+              <w:t>)</w:t>
+            </w:r>
+            <w:r>
+              <w:rPr>
+                <w:rFonts w:ascii="Verdana" w:hAnsi="Verdana"/>
+              </w:rPr>
               <w:t xml:space="preserve">. </w:t>
+            </w:r>
+            <w:r>
+              <w:rPr>
+                <w:rFonts w:ascii="Verdana" w:hAnsi="Verdana"/>
+              </w:rPr>
+              <w:t>Only thread 0 is measured, as a sample. For a Sender test module this would be the latency of n (typically 1) PUT(s), for a Requester module, this would be the latency of a Put and the subsequent Get, combined.</w:t>
             </w:r>
           </w:p>
         </w:tc>
@@ -8178,7 +7956,7 @@
               <w:rPr>
                 <w:rFonts w:ascii="Verdana" w:hAnsi="Verdana"/>
               </w:rPr>
-              <w:t>rl</w:t>
+              <w:t>nt</w:t>
             </w:r>
             <w:proofErr w:type="spellEnd"/>
             <w:r>
@@ -8205,27 +7983,41 @@
               <w:rPr>
                 <w:rFonts w:ascii="Verdana" w:hAnsi="Verdana"/>
               </w:rPr>
-              <w:t xml:space="preserve">60 </w:t>
-            </w:r>
-          </w:p>
-        </w:tc>
-        <w:tc>
-          <w:tcPr>
-            <w:tcW w:w="0" w:type="auto"/>
-            <w:shd w:val="clear" w:color="auto" w:fill="auto"/>
-            <w:vAlign w:val="center"/>
-          </w:tcPr>
-          <w:p>
-            <w:pPr>
-              <w:rPr>
-                <w:rFonts w:ascii="Verdana" w:hAnsi="Verdana"/>
-              </w:rPr>
-            </w:pPr>
-            <w:r>
-              <w:rPr>
-                <w:rFonts w:ascii="Verdana" w:hAnsi="Verdana"/>
-              </w:rPr>
-              <w:t xml:space="preserve">Run length in seconds. Setting this to 0 will disable the timer and run forever. </w:t>
+              <w:t xml:space="preserve">1 </w:t>
+            </w:r>
+          </w:p>
+        </w:tc>
+        <w:tc>
+          <w:tcPr>
+            <w:tcW w:w="0" w:type="auto"/>
+            <w:shd w:val="clear" w:color="auto" w:fill="auto"/>
+            <w:vAlign w:val="center"/>
+          </w:tcPr>
+          <w:p>
+            <w:pPr>
+              <w:rPr>
+                <w:rFonts w:ascii="Verdana" w:hAnsi="Verdana"/>
+              </w:rPr>
+            </w:pPr>
+            <w:r>
+              <w:rPr>
+                <w:rFonts w:ascii="Verdana" w:hAnsi="Verdana"/>
+              </w:rPr>
+              <w:t xml:space="preserve">Number of </w:t>
+            </w:r>
+            <w:proofErr w:type="spellStart"/>
+            <w:r>
+              <w:rPr>
+                <w:rFonts w:ascii="Verdana" w:hAnsi="Verdana"/>
+              </w:rPr>
+              <w:t>WorkerThreads</w:t>
+            </w:r>
+            <w:proofErr w:type="spellEnd"/>
+            <w:r>
+              <w:rPr>
+                <w:rFonts w:ascii="Verdana" w:hAnsi="Verdana"/>
+              </w:rPr>
+              <w:t xml:space="preserve">. </w:t>
             </w:r>
           </w:p>
         </w:tc>
@@ -8251,7 +8043,7 @@
               <w:rPr>
                 <w:rFonts w:ascii="Verdana" w:hAnsi="Verdana"/>
               </w:rPr>
-              <w:t>sd</w:t>
+              <w:t>rl</w:t>
             </w:r>
             <w:proofErr w:type="spellEnd"/>
             <w:r>
@@ -8278,55 +8070,27 @@
               <w:rPr>
                 <w:rFonts w:ascii="Verdana" w:hAnsi="Verdana"/>
               </w:rPr>
-              <w:t xml:space="preserve">normal </w:t>
-            </w:r>
-          </w:p>
-        </w:tc>
-        <w:tc>
-          <w:tcPr>
-            <w:tcW w:w="0" w:type="auto"/>
-            <w:shd w:val="clear" w:color="auto" w:fill="auto"/>
-            <w:vAlign w:val="center"/>
-          </w:tcPr>
-          <w:p>
-            <w:pPr>
-              <w:rPr>
-                <w:rFonts w:ascii="Verdana" w:hAnsi="Verdana"/>
-              </w:rPr>
-            </w:pPr>
-            <w:r>
-              <w:rPr>
-                <w:rFonts w:ascii="Verdana" w:hAnsi="Verdana"/>
-              </w:rPr>
-              <w:t xml:space="preserve">Sets what is reported as </w:t>
-            </w:r>
-            <w:proofErr w:type="spellStart"/>
-            <w:r>
-              <w:rPr>
-                <w:rFonts w:ascii="Verdana" w:hAnsi="Verdana"/>
-              </w:rPr>
-              <w:t>totalDuration</w:t>
-            </w:r>
-            <w:proofErr w:type="spellEnd"/>
-            <w:r>
-              <w:rPr>
-                <w:rFonts w:ascii="Verdana" w:hAnsi="Verdana"/>
-              </w:rPr>
-              <w:t>. "normal" = from 1st iteration to last iteration, excluding setup/takedown. "</w:t>
-            </w:r>
-            <w:proofErr w:type="spellStart"/>
-            <w:r>
-              <w:rPr>
-                <w:rFonts w:ascii="Verdana" w:hAnsi="Verdana"/>
-              </w:rPr>
-              <w:t>tlf</w:t>
-            </w:r>
-            <w:proofErr w:type="spellEnd"/>
-            <w:r>
-              <w:rPr>
-                <w:rFonts w:ascii="Verdana" w:hAnsi="Verdana"/>
-              </w:rPr>
-              <w:t xml:space="preserve">" = Time to Last Fire, from start of main thread till last iteration completes (includes setup time but not takedown) </w:t>
+              <w:t xml:space="preserve">60 </w:t>
+            </w:r>
+          </w:p>
+        </w:tc>
+        <w:tc>
+          <w:tcPr>
+            <w:tcW w:w="0" w:type="auto"/>
+            <w:shd w:val="clear" w:color="auto" w:fill="auto"/>
+            <w:vAlign w:val="center"/>
+          </w:tcPr>
+          <w:p>
+            <w:pPr>
+              <w:rPr>
+                <w:rFonts w:ascii="Verdana" w:hAnsi="Verdana"/>
+              </w:rPr>
+            </w:pPr>
+            <w:r>
+              <w:rPr>
+                <w:rFonts w:ascii="Verdana" w:hAnsi="Verdana"/>
+              </w:rPr>
+              <w:t xml:space="preserve">Run length in seconds. Setting this to 0 will disable the timer and run forever. </w:t>
             </w:r>
           </w:p>
         </w:tc>
@@ -8352,7 +8116,7 @@
               <w:rPr>
                 <w:rFonts w:ascii="Verdana" w:hAnsi="Verdana"/>
               </w:rPr>
-              <w:t>sh</w:t>
+              <w:t>sd</w:t>
             </w:r>
             <w:proofErr w:type="spellEnd"/>
             <w:r>
@@ -8379,27 +8143,55 @@
               <w:rPr>
                 <w:rFonts w:ascii="Verdana" w:hAnsi="Verdana"/>
               </w:rPr>
-              <w:t xml:space="preserve">true </w:t>
-            </w:r>
-          </w:p>
-        </w:tc>
-        <w:tc>
-          <w:tcPr>
-            <w:tcW w:w="0" w:type="auto"/>
-            <w:shd w:val="clear" w:color="auto" w:fill="auto"/>
-            <w:vAlign w:val="center"/>
-          </w:tcPr>
-          <w:p>
-            <w:pPr>
-              <w:rPr>
-                <w:rFonts w:ascii="Verdana" w:hAnsi="Verdana"/>
-              </w:rPr>
-            </w:pPr>
-            <w:r>
-              <w:rPr>
-                <w:rFonts w:ascii="Verdana" w:hAnsi="Verdana"/>
-              </w:rPr>
-              <w:t xml:space="preserve">Use signal handler to trap SIGINT (CTRL-C). </w:t>
+              <w:t xml:space="preserve">normal </w:t>
+            </w:r>
+          </w:p>
+        </w:tc>
+        <w:tc>
+          <w:tcPr>
+            <w:tcW w:w="0" w:type="auto"/>
+            <w:shd w:val="clear" w:color="auto" w:fill="auto"/>
+            <w:vAlign w:val="center"/>
+          </w:tcPr>
+          <w:p>
+            <w:pPr>
+              <w:rPr>
+                <w:rFonts w:ascii="Verdana" w:hAnsi="Verdana"/>
+              </w:rPr>
+            </w:pPr>
+            <w:r>
+              <w:rPr>
+                <w:rFonts w:ascii="Verdana" w:hAnsi="Verdana"/>
+              </w:rPr>
+              <w:t xml:space="preserve">Sets what is reported as </w:t>
+            </w:r>
+            <w:proofErr w:type="spellStart"/>
+            <w:r>
+              <w:rPr>
+                <w:rFonts w:ascii="Verdana" w:hAnsi="Verdana"/>
+              </w:rPr>
+              <w:t>totalDuration</w:t>
+            </w:r>
+            <w:proofErr w:type="spellEnd"/>
+            <w:r>
+              <w:rPr>
+                <w:rFonts w:ascii="Verdana" w:hAnsi="Verdana"/>
+              </w:rPr>
+              <w:t>. "normal" = from 1st iteration to last iteration, excluding setup/takedown. "</w:t>
+            </w:r>
+            <w:proofErr w:type="spellStart"/>
+            <w:r>
+              <w:rPr>
+                <w:rFonts w:ascii="Verdana" w:hAnsi="Verdana"/>
+              </w:rPr>
+              <w:t>tlf</w:t>
+            </w:r>
+            <w:proofErr w:type="spellEnd"/>
+            <w:r>
+              <w:rPr>
+                <w:rFonts w:ascii="Verdana" w:hAnsi="Verdana"/>
+              </w:rPr>
+              <w:t xml:space="preserve">" = Time to Last Fire, from start of main thread till last iteration completes (includes setup time but not takedown) </w:t>
             </w:r>
           </w:p>
         </w:tc>
@@ -8425,7 +8217,7 @@
               <w:rPr>
                 <w:rFonts w:ascii="Verdana" w:hAnsi="Verdana"/>
               </w:rPr>
-              <w:t>sp</w:t>
+              <w:t>sh</w:t>
             </w:r>
             <w:proofErr w:type="spellEnd"/>
             <w:r>
@@ -8452,27 +8244,27 @@
               <w:rPr>
                 <w:rFonts w:ascii="Verdana" w:hAnsi="Verdana"/>
               </w:rPr>
-              <w:t xml:space="preserve">false </w:t>
-            </w:r>
-          </w:p>
-        </w:tc>
-        <w:tc>
-          <w:tcPr>
-            <w:tcW w:w="0" w:type="auto"/>
-            <w:shd w:val="clear" w:color="auto" w:fill="auto"/>
-            <w:vAlign w:val="center"/>
-          </w:tcPr>
-          <w:p>
-            <w:pPr>
-              <w:rPr>
-                <w:rFonts w:ascii="Verdana" w:hAnsi="Verdana"/>
-              </w:rPr>
-            </w:pPr>
-            <w:r>
-              <w:rPr>
-                <w:rFonts w:ascii="Verdana" w:hAnsi="Verdana"/>
-              </w:rPr>
-              <w:t xml:space="preserve">Display per-thread performance data. </w:t>
+              <w:t xml:space="preserve">true </w:t>
+            </w:r>
+          </w:p>
+        </w:tc>
+        <w:tc>
+          <w:tcPr>
+            <w:tcW w:w="0" w:type="auto"/>
+            <w:shd w:val="clear" w:color="auto" w:fill="auto"/>
+            <w:vAlign w:val="center"/>
+          </w:tcPr>
+          <w:p>
+            <w:pPr>
+              <w:rPr>
+                <w:rFonts w:ascii="Verdana" w:hAnsi="Verdana"/>
+              </w:rPr>
+            </w:pPr>
+            <w:r>
+              <w:rPr>
+                <w:rFonts w:ascii="Verdana" w:hAnsi="Verdana"/>
+              </w:rPr>
+              <w:t xml:space="preserve">Use signal handler to trap SIGINT (CTRL-C). </w:t>
             </w:r>
           </w:p>
         </w:tc>
@@ -8493,51 +8285,59 @@
                 <w:rFonts w:ascii="Verdana" w:hAnsi="Verdana"/>
               </w:rPr>
             </w:pPr>
-            <w:r>
-              <w:rPr>
-                <w:rFonts w:ascii="Verdana" w:hAnsi="Verdana"/>
-              </w:rPr>
-              <w:t xml:space="preserve">ss </w:t>
-            </w:r>
-          </w:p>
-        </w:tc>
-        <w:tc>
-          <w:tcPr>
-            <w:tcW w:w="0" w:type="auto"/>
-            <w:shd w:val="clear" w:color="auto" w:fill="auto"/>
-            <w:vAlign w:val="center"/>
-          </w:tcPr>
-          <w:p>
-            <w:pPr>
-              <w:rPr>
-                <w:rFonts w:ascii="Verdana" w:hAnsi="Verdana"/>
-              </w:rPr>
-            </w:pPr>
-            <w:r>
-              <w:rPr>
-                <w:rFonts w:ascii="Verdana" w:hAnsi="Verdana"/>
-              </w:rPr>
-              <w:t xml:space="preserve">10 </w:t>
-            </w:r>
-          </w:p>
-        </w:tc>
-        <w:tc>
-          <w:tcPr>
-            <w:tcW w:w="0" w:type="auto"/>
-            <w:shd w:val="clear" w:color="auto" w:fill="auto"/>
-            <w:vAlign w:val="center"/>
-          </w:tcPr>
-          <w:p>
-            <w:pPr>
-              <w:rPr>
-                <w:rFonts w:ascii="Verdana" w:hAnsi="Verdana"/>
-              </w:rPr>
-            </w:pPr>
-            <w:r>
-              <w:rPr>
-                <w:rFonts w:ascii="Verdana" w:hAnsi="Verdana"/>
-              </w:rPr>
-              <w:t xml:space="preserve">Statistics reporting period. Setting this to 0 will disable periodic reporting entirely. </w:t>
+            <w:proofErr w:type="spellStart"/>
+            <w:r>
+              <w:rPr>
+                <w:rFonts w:ascii="Verdana" w:hAnsi="Verdana"/>
+              </w:rPr>
+              <w:t>sp</w:t>
+            </w:r>
+            <w:proofErr w:type="spellEnd"/>
+            <w:r>
+              <w:rPr>
+                <w:rFonts w:ascii="Verdana" w:hAnsi="Verdana"/>
+              </w:rPr>
+              <w:t xml:space="preserve"> </w:t>
+            </w:r>
+          </w:p>
+        </w:tc>
+        <w:tc>
+          <w:tcPr>
+            <w:tcW w:w="0" w:type="auto"/>
+            <w:shd w:val="clear" w:color="auto" w:fill="auto"/>
+            <w:vAlign w:val="center"/>
+          </w:tcPr>
+          <w:p>
+            <w:pPr>
+              <w:rPr>
+                <w:rFonts w:ascii="Verdana" w:hAnsi="Verdana"/>
+              </w:rPr>
+            </w:pPr>
+            <w:r>
+              <w:rPr>
+                <w:rFonts w:ascii="Verdana" w:hAnsi="Verdana"/>
+              </w:rPr>
+              <w:t xml:space="preserve">false </w:t>
+            </w:r>
+          </w:p>
+        </w:tc>
+        <w:tc>
+          <w:tcPr>
+            <w:tcW w:w="0" w:type="auto"/>
+            <w:shd w:val="clear" w:color="auto" w:fill="auto"/>
+            <w:vAlign w:val="center"/>
+          </w:tcPr>
+          <w:p>
+            <w:pPr>
+              <w:rPr>
+                <w:rFonts w:ascii="Verdana" w:hAnsi="Verdana"/>
+              </w:rPr>
+            </w:pPr>
+            <w:r>
+              <w:rPr>
+                <w:rFonts w:ascii="Verdana" w:hAnsi="Verdana"/>
+              </w:rPr>
+              <w:t xml:space="preserve">Display per-thread performance data. </w:t>
             </w:r>
           </w:p>
         </w:tc>
@@ -8558,73 +8358,51 @@
                 <w:rFonts w:ascii="Verdana" w:hAnsi="Verdana"/>
               </w:rPr>
             </w:pPr>
-            <w:proofErr w:type="spellStart"/>
-            <w:r>
-              <w:rPr>
-                <w:rFonts w:ascii="Verdana" w:hAnsi="Verdana"/>
-              </w:rPr>
-              <w:t>su</w:t>
-            </w:r>
-            <w:proofErr w:type="spellEnd"/>
-            <w:r>
-              <w:rPr>
-                <w:rFonts w:ascii="Verdana" w:hAnsi="Verdana"/>
-              </w:rPr>
-              <w:t xml:space="preserve"> </w:t>
-            </w:r>
-          </w:p>
-        </w:tc>
-        <w:tc>
-          <w:tcPr>
-            <w:tcW w:w="0" w:type="auto"/>
-            <w:shd w:val="clear" w:color="auto" w:fill="auto"/>
-            <w:vAlign w:val="center"/>
-          </w:tcPr>
-          <w:p>
-            <w:pPr>
-              <w:rPr>
-                <w:rFonts w:ascii="Verdana" w:hAnsi="Verdana"/>
-              </w:rPr>
-            </w:pPr>
-            <w:r>
-              <w:rPr>
-                <w:rFonts w:ascii="Verdana" w:hAnsi="Verdana"/>
-              </w:rPr>
-              <w:t xml:space="preserve">true </w:t>
-            </w:r>
-          </w:p>
-        </w:tc>
-        <w:tc>
-          <w:tcPr>
-            <w:tcW w:w="0" w:type="auto"/>
-            <w:shd w:val="clear" w:color="auto" w:fill="auto"/>
-            <w:vAlign w:val="center"/>
-          </w:tcPr>
-          <w:p>
-            <w:pPr>
-              <w:rPr>
-                <w:rFonts w:ascii="Verdana" w:hAnsi="Verdana"/>
-              </w:rPr>
-            </w:pPr>
-            <w:r>
-              <w:rPr>
-                <w:rFonts w:ascii="Verdana" w:hAnsi="Verdana"/>
-              </w:rPr>
-              <w:t xml:space="preserve">Display final summary. This setting is </w:t>
-            </w:r>
-            <w:proofErr w:type="spellStart"/>
-            <w:r>
-              <w:rPr>
-                <w:rFonts w:ascii="Verdana" w:hAnsi="Verdana"/>
-              </w:rPr>
-              <w:t>independant</w:t>
-            </w:r>
-            <w:proofErr w:type="spellEnd"/>
-            <w:r>
-              <w:rPr>
-                <w:rFonts w:ascii="Verdana" w:hAnsi="Verdana"/>
-              </w:rPr>
-              <w:t xml:space="preserve"> of the periodic statistics reporting. </w:t>
+            <w:r>
+              <w:rPr>
+                <w:rFonts w:ascii="Verdana" w:hAnsi="Verdana"/>
+              </w:rPr>
+              <w:t xml:space="preserve">ss </w:t>
+            </w:r>
+          </w:p>
+        </w:tc>
+        <w:tc>
+          <w:tcPr>
+            <w:tcW w:w="0" w:type="auto"/>
+            <w:shd w:val="clear" w:color="auto" w:fill="auto"/>
+            <w:vAlign w:val="center"/>
+          </w:tcPr>
+          <w:p>
+            <w:pPr>
+              <w:rPr>
+                <w:rFonts w:ascii="Verdana" w:hAnsi="Verdana"/>
+              </w:rPr>
+            </w:pPr>
+            <w:r>
+              <w:rPr>
+                <w:rFonts w:ascii="Verdana" w:hAnsi="Verdana"/>
+              </w:rPr>
+              <w:t xml:space="preserve">10 </w:t>
+            </w:r>
+          </w:p>
+        </w:tc>
+        <w:tc>
+          <w:tcPr>
+            <w:tcW w:w="0" w:type="auto"/>
+            <w:shd w:val="clear" w:color="auto" w:fill="auto"/>
+            <w:vAlign w:val="center"/>
+          </w:tcPr>
+          <w:p>
+            <w:pPr>
+              <w:rPr>
+                <w:rFonts w:ascii="Verdana" w:hAnsi="Verdana"/>
+              </w:rPr>
+            </w:pPr>
+            <w:r>
+              <w:rPr>
+                <w:rFonts w:ascii="Verdana" w:hAnsi="Verdana"/>
+              </w:rPr>
+              <w:t xml:space="preserve">Statistics reporting period. Setting this to 0 will disable periodic reporting entirely. </w:t>
             </w:r>
           </w:p>
         </w:tc>
@@ -8650,48 +8428,68 @@
               <w:rPr>
                 <w:rFonts w:ascii="Verdana" w:hAnsi="Verdana"/>
               </w:rPr>
-              <w:t>tc</w:t>
+              <w:t>su</w:t>
             </w:r>
             <w:proofErr w:type="spellEnd"/>
-          </w:p>
-        </w:tc>
-        <w:tc>
-          <w:tcPr>
-            <w:tcW w:w="0" w:type="auto"/>
-            <w:shd w:val="clear" w:color="auto" w:fill="auto"/>
-            <w:vAlign w:val="center"/>
-          </w:tcPr>
-          <w:p>
-            <w:pPr>
-              <w:rPr>
-                <w:rFonts w:ascii="Verdana" w:hAnsi="Verdana"/>
-              </w:rPr>
-            </w:pPr>
-            <w:r>
-              <w:rPr>
-                <w:rFonts w:ascii="Verdana" w:hAnsi="Verdana"/>
-              </w:rPr>
-              <w:t>Dummy</w:t>
-            </w:r>
-          </w:p>
-        </w:tc>
-        <w:tc>
-          <w:tcPr>
-            <w:tcW w:w="0" w:type="auto"/>
-            <w:shd w:val="clear" w:color="auto" w:fill="auto"/>
-            <w:vAlign w:val="center"/>
-          </w:tcPr>
-          <w:p>
-            <w:pPr>
-              <w:rPr>
-                <w:rFonts w:ascii="Verdana" w:hAnsi="Verdana"/>
-              </w:rPr>
-            </w:pPr>
-            <w:r>
-              <w:rPr>
-                <w:rFonts w:ascii="Verdana" w:hAnsi="Verdana"/>
-              </w:rPr>
-              <w:t>Worker thread implementation to use.</w:t>
+            <w:r>
+              <w:rPr>
+                <w:rFonts w:ascii="Verdana" w:hAnsi="Verdana"/>
+              </w:rPr>
+              <w:t xml:space="preserve"> </w:t>
+            </w:r>
+          </w:p>
+        </w:tc>
+        <w:tc>
+          <w:tcPr>
+            <w:tcW w:w="0" w:type="auto"/>
+            <w:shd w:val="clear" w:color="auto" w:fill="auto"/>
+            <w:vAlign w:val="center"/>
+          </w:tcPr>
+          <w:p>
+            <w:pPr>
+              <w:rPr>
+                <w:rFonts w:ascii="Verdana" w:hAnsi="Verdana"/>
+              </w:rPr>
+            </w:pPr>
+            <w:r>
+              <w:rPr>
+                <w:rFonts w:ascii="Verdana" w:hAnsi="Verdana"/>
+              </w:rPr>
+              <w:t xml:space="preserve">true </w:t>
+            </w:r>
+          </w:p>
+        </w:tc>
+        <w:tc>
+          <w:tcPr>
+            <w:tcW w:w="0" w:type="auto"/>
+            <w:shd w:val="clear" w:color="auto" w:fill="auto"/>
+            <w:vAlign w:val="center"/>
+          </w:tcPr>
+          <w:p>
+            <w:pPr>
+              <w:rPr>
+                <w:rFonts w:ascii="Verdana" w:hAnsi="Verdana"/>
+              </w:rPr>
+            </w:pPr>
+            <w:r>
+              <w:rPr>
+                <w:rFonts w:ascii="Verdana" w:hAnsi="Verdana"/>
+              </w:rPr>
+              <w:t xml:space="preserve">Display final summary. This setting is </w:t>
+            </w:r>
+            <w:proofErr w:type="spellStart"/>
+            <w:r>
+              <w:rPr>
+                <w:rFonts w:ascii="Verdana" w:hAnsi="Verdana"/>
+              </w:rPr>
+              <w:t>independant</w:t>
+            </w:r>
+            <w:proofErr w:type="spellEnd"/>
+            <w:r>
+              <w:rPr>
+                <w:rFonts w:ascii="Verdana" w:hAnsi="Verdana"/>
+              </w:rPr>
+              <w:t xml:space="preserve"> of the periodic statistics reporting. </w:t>
             </w:r>
           </w:p>
         </w:tc>
@@ -8717,7 +8515,7 @@
               <w:rPr>
                 <w:rFonts w:ascii="Verdana" w:hAnsi="Verdana"/>
               </w:rPr>
-              <w:t>ts</w:t>
+              <w:t>tc</w:t>
             </w:r>
             <w:proofErr w:type="spellEnd"/>
           </w:p>
@@ -8738,52 +8536,27 @@
               <w:rPr>
                 <w:rFonts w:ascii="Verdana" w:hAnsi="Verdana"/>
               </w:rPr>
-              <w:t>0</w:t>
-            </w:r>
-          </w:p>
-        </w:tc>
-        <w:tc>
-          <w:tcPr>
-            <w:tcW w:w="0" w:type="auto"/>
-            <w:shd w:val="clear" w:color="auto" w:fill="auto"/>
-            <w:vAlign w:val="center"/>
-          </w:tcPr>
-          <w:p>
-            <w:pPr>
-              <w:rPr>
-                <w:rFonts w:ascii="Verdana" w:hAnsi="Verdana"/>
-              </w:rPr>
-            </w:pPr>
-            <w:r>
-              <w:rPr>
-                <w:rFonts w:ascii="Verdana" w:hAnsi="Verdana"/>
-              </w:rPr>
-              <w:t>Thread stack size (Kb, Linux only).</w:t>
-            </w:r>
-          </w:p>
-          <w:p>
-            <w:pPr>
-              <w:rPr>
-                <w:rFonts w:ascii="Verdana" w:hAnsi="Verdana"/>
-              </w:rPr>
-            </w:pPr>
-            <w:r>
-              <w:rPr>
-                <w:rFonts w:ascii="Verdana" w:hAnsi="Verdana"/>
-              </w:rPr>
-              <w:t xml:space="preserve">Setting this to 0 will disable </w:t>
-            </w:r>
-            <w:r>
-              <w:rPr>
-                <w:rFonts w:ascii="Verdana" w:hAnsi="Verdana"/>
-              </w:rPr>
-              <w:t>MQ-CPH</w:t>
-            </w:r>
-            <w:r>
-              <w:rPr>
-                <w:rFonts w:ascii="Verdana" w:hAnsi="Verdana"/>
-              </w:rPr>
-              <w:t xml:space="preserve"> from setting a per thread stack allocation.</w:t>
+              <w:t>Dummy</w:t>
+            </w:r>
+          </w:p>
+        </w:tc>
+        <w:tc>
+          <w:tcPr>
+            <w:tcW w:w="0" w:type="auto"/>
+            <w:shd w:val="clear" w:color="auto" w:fill="auto"/>
+            <w:vAlign w:val="center"/>
+          </w:tcPr>
+          <w:p>
+            <w:pPr>
+              <w:rPr>
+                <w:rFonts w:ascii="Verdana" w:hAnsi="Verdana"/>
+              </w:rPr>
+            </w:pPr>
+            <w:r>
+              <w:rPr>
+                <w:rFonts w:ascii="Verdana" w:hAnsi="Verdana"/>
+              </w:rPr>
+              <w:t>Worker thread implementation to use.</w:t>
             </w:r>
           </w:p>
         </w:tc>
@@ -8809,76 +8582,73 @@
               <w:rPr>
                 <w:rFonts w:ascii="Verdana" w:hAnsi="Verdana"/>
               </w:rPr>
-              <w:t>wi</w:t>
+              <w:t>ts</w:t>
             </w:r>
             <w:proofErr w:type="spellEnd"/>
-            <w:r>
-              <w:rPr>
-                <w:rFonts w:ascii="Verdana" w:hAnsi="Verdana"/>
-              </w:rPr>
-              <w:t xml:space="preserve"> </w:t>
-            </w:r>
-          </w:p>
-        </w:tc>
-        <w:tc>
-          <w:tcPr>
-            <w:tcW w:w="0" w:type="auto"/>
-            <w:shd w:val="clear" w:color="auto" w:fill="auto"/>
-            <w:vAlign w:val="center"/>
-          </w:tcPr>
-          <w:p>
-            <w:pPr>
-              <w:rPr>
-                <w:rFonts w:ascii="Verdana" w:hAnsi="Verdana"/>
-              </w:rPr>
-            </w:pPr>
-            <w:r>
-              <w:rPr>
-                <w:rFonts w:ascii="Verdana" w:hAnsi="Verdana"/>
-              </w:rPr>
-              <w:t xml:space="preserve">1000 </w:t>
-            </w:r>
-          </w:p>
-        </w:tc>
-        <w:tc>
-          <w:tcPr>
-            <w:tcW w:w="0" w:type="auto"/>
-            <w:shd w:val="clear" w:color="auto" w:fill="auto"/>
-            <w:vAlign w:val="center"/>
-          </w:tcPr>
-          <w:p>
-            <w:pPr>
-              <w:rPr>
-                <w:rFonts w:ascii="Verdana" w:hAnsi="Verdana"/>
-              </w:rPr>
-            </w:pPr>
-            <w:proofErr w:type="spellStart"/>
-            <w:r>
-              <w:rPr>
-                <w:rFonts w:ascii="Verdana" w:hAnsi="Verdana"/>
-              </w:rPr>
-              <w:t>WorkerThread</w:t>
-            </w:r>
-            <w:proofErr w:type="spellEnd"/>
-            <w:r>
-              <w:rPr>
-                <w:rFonts w:ascii="Verdana" w:hAnsi="Verdana"/>
-              </w:rPr>
-              <w:t xml:space="preserve"> start interval (</w:t>
-            </w:r>
-            <w:proofErr w:type="spellStart"/>
-            <w:r>
-              <w:rPr>
-                <w:rFonts w:ascii="Verdana" w:hAnsi="Verdana"/>
-              </w:rPr>
-              <w:t>ms</w:t>
-            </w:r>
-            <w:proofErr w:type="spellEnd"/>
-            <w:r>
-              <w:rPr>
-                <w:rFonts w:ascii="Verdana" w:hAnsi="Verdana"/>
-              </w:rPr>
-              <w:t xml:space="preserve">). This controls the pause between starting multiple threads. </w:t>
+          </w:p>
+        </w:tc>
+        <w:tc>
+          <w:tcPr>
+            <w:tcW w:w="0" w:type="auto"/>
+            <w:shd w:val="clear" w:color="auto" w:fill="auto"/>
+            <w:vAlign w:val="center"/>
+          </w:tcPr>
+          <w:p>
+            <w:pPr>
+              <w:rPr>
+                <w:rFonts w:ascii="Verdana" w:hAnsi="Verdana"/>
+              </w:rPr>
+            </w:pPr>
+            <w:r>
+              <w:rPr>
+                <w:rFonts w:ascii="Verdana" w:hAnsi="Verdana"/>
+              </w:rPr>
+              <w:t>0</w:t>
+            </w:r>
+          </w:p>
+        </w:tc>
+        <w:tc>
+          <w:tcPr>
+            <w:tcW w:w="0" w:type="auto"/>
+            <w:shd w:val="clear" w:color="auto" w:fill="auto"/>
+            <w:vAlign w:val="center"/>
+          </w:tcPr>
+          <w:p>
+            <w:pPr>
+              <w:rPr>
+                <w:rFonts w:ascii="Verdana" w:hAnsi="Verdana"/>
+              </w:rPr>
+            </w:pPr>
+            <w:r>
+              <w:rPr>
+                <w:rFonts w:ascii="Verdana" w:hAnsi="Verdana"/>
+              </w:rPr>
+              <w:t>Thread stack size (Kb, Linux only).</w:t>
+            </w:r>
+          </w:p>
+          <w:p>
+            <w:pPr>
+              <w:rPr>
+                <w:rFonts w:ascii="Verdana" w:hAnsi="Verdana"/>
+              </w:rPr>
+            </w:pPr>
+            <w:r>
+              <w:rPr>
+                <w:rFonts w:ascii="Verdana" w:hAnsi="Verdana"/>
+              </w:rPr>
+              <w:t xml:space="preserve">Setting this to 0 will disable </w:t>
+            </w:r>
+            <w:r>
+              <w:rPr>
+                <w:rFonts w:ascii="Verdana" w:hAnsi="Verdana"/>
+              </w:rPr>
+              <w:t>MQ-CPH</w:t>
+            </w:r>
+            <w:r>
+              <w:rPr>
+                <w:rFonts w:ascii="Verdana" w:hAnsi="Verdana"/>
+              </w:rPr>
+              <w:t xml:space="preserve"> from setting a per thread stack allocation.</w:t>
             </w:r>
           </w:p>
         </w:tc>
@@ -8904,6 +8674,101 @@
               <w:rPr>
                 <w:rFonts w:ascii="Verdana" w:hAnsi="Verdana"/>
               </w:rPr>
+              <w:t>wi</w:t>
+            </w:r>
+            <w:proofErr w:type="spellEnd"/>
+            <w:r>
+              <w:rPr>
+                <w:rFonts w:ascii="Verdana" w:hAnsi="Verdana"/>
+              </w:rPr>
+              <w:t xml:space="preserve"> </w:t>
+            </w:r>
+          </w:p>
+        </w:tc>
+        <w:tc>
+          <w:tcPr>
+            <w:tcW w:w="0" w:type="auto"/>
+            <w:shd w:val="clear" w:color="auto" w:fill="auto"/>
+            <w:vAlign w:val="center"/>
+          </w:tcPr>
+          <w:p>
+            <w:pPr>
+              <w:rPr>
+                <w:rFonts w:ascii="Verdana" w:hAnsi="Verdana"/>
+              </w:rPr>
+            </w:pPr>
+            <w:r>
+              <w:rPr>
+                <w:rFonts w:ascii="Verdana" w:hAnsi="Verdana"/>
+              </w:rPr>
+              <w:t xml:space="preserve">1000 </w:t>
+            </w:r>
+          </w:p>
+        </w:tc>
+        <w:tc>
+          <w:tcPr>
+            <w:tcW w:w="0" w:type="auto"/>
+            <w:shd w:val="clear" w:color="auto" w:fill="auto"/>
+            <w:vAlign w:val="center"/>
+          </w:tcPr>
+          <w:p>
+            <w:pPr>
+              <w:rPr>
+                <w:rFonts w:ascii="Verdana" w:hAnsi="Verdana"/>
+              </w:rPr>
+            </w:pPr>
+            <w:proofErr w:type="spellStart"/>
+            <w:r>
+              <w:rPr>
+                <w:rFonts w:ascii="Verdana" w:hAnsi="Verdana"/>
+              </w:rPr>
+              <w:t>WorkerThread</w:t>
+            </w:r>
+            <w:proofErr w:type="spellEnd"/>
+            <w:r>
+              <w:rPr>
+                <w:rFonts w:ascii="Verdana" w:hAnsi="Verdana"/>
+              </w:rPr>
+              <w:t xml:space="preserve"> start interval (</w:t>
+            </w:r>
+            <w:proofErr w:type="spellStart"/>
+            <w:r>
+              <w:rPr>
+                <w:rFonts w:ascii="Verdana" w:hAnsi="Verdana"/>
+              </w:rPr>
+              <w:t>ms</w:t>
+            </w:r>
+            <w:proofErr w:type="spellEnd"/>
+            <w:r>
+              <w:rPr>
+                <w:rFonts w:ascii="Verdana" w:hAnsi="Verdana"/>
+              </w:rPr>
+              <w:t xml:space="preserve">). This controls the pause between starting multiple threads. </w:t>
+            </w:r>
+          </w:p>
+        </w:tc>
+      </w:tr>
+      <w:tr>
+        <w:trPr>
+          <w:tblCellSpacing w:w="15" w:type="dxa"/>
+        </w:trPr>
+        <w:tc>
+          <w:tcPr>
+            <w:tcW w:w="0" w:type="auto"/>
+            <w:shd w:val="clear" w:color="auto" w:fill="auto"/>
+            <w:vAlign w:val="center"/>
+          </w:tcPr>
+          <w:p>
+            <w:pPr>
+              <w:rPr>
+                <w:rFonts w:ascii="Verdana" w:hAnsi="Verdana"/>
+              </w:rPr>
+            </w:pPr>
+            <w:proofErr w:type="spellStart"/>
+            <w:r>
+              <w:rPr>
+                <w:rFonts w:ascii="Verdana" w:hAnsi="Verdana"/>
+              </w:rPr>
               <w:t>wt</w:t>
             </w:r>
             <w:proofErr w:type="spellEnd"/>
@@ -9025,6 +8890,7 @@
         <w:pStyle w:val="NormalWeb"/>
       </w:pPr>
       <w:r>
+        <w:lastRenderedPageBreak/>
         <w:t>Base module</w:t>
       </w:r>
       <w:r>
@@ -9387,14 +9253,7 @@
               <w:rPr>
                 <w:rFonts w:ascii="Verdana" w:hAnsi="Verdana"/>
               </w:rPr>
-              <w:t xml:space="preserve">Desired rate (operations/sec). If this rate is greater than the maximum achievable, the behaviour is such </w:t>
-            </w:r>
-            <w:r>
-              <w:rPr>
-                <w:rFonts w:ascii="Verdana" w:hAnsi="Verdana"/>
-              </w:rPr>
-              <w:lastRenderedPageBreak/>
-              <w:t xml:space="preserve">that it runs as fast as possible. A value of 0 means to always run as fast as possible. Rates of &lt;1 op/sec are not currently possible. </w:t>
+              <w:t xml:space="preserve">Desired rate (operations/sec). If this rate is greater than the maximum achievable, the behaviour is such that it runs as fast as possible. A value of 0 means to always run as fast as possible. Rates of &lt;1 op/sec are not currently possible. </w:t>
             </w:r>
           </w:p>
         </w:tc>
@@ -9420,7 +9279,6 @@
               <w:rPr>
                 <w:rFonts w:ascii="Verdana" w:hAnsi="Verdana"/>
               </w:rPr>
-              <w:lastRenderedPageBreak/>
               <w:t>si</w:t>
             </w:r>
             <w:proofErr w:type="spellEnd"/>
@@ -10054,6 +9912,7 @@
         <w:pStyle w:val="NormalWeb"/>
       </w:pPr>
       <w:r>
+        <w:lastRenderedPageBreak/>
         <w:br/>
         <w:t>Examples:</w:t>
       </w:r>
@@ -10201,7 +10060,6 @@
               <w:pStyle w:val="NormalWeb"/>
             </w:pPr>
             <w:r>
-              <w:lastRenderedPageBreak/>
               <w:t>-d MYTOPIC -</w:t>
             </w:r>
             <w:proofErr w:type="spellStart"/>
@@ -10963,6 +10821,7 @@
         <w:pStyle w:val="NormalWeb"/>
       </w:pPr>
       <w:r>
+        <w:lastRenderedPageBreak/>
         <w:t>Sends a message then receives one from the same queue. Normal usage is with</w:t>
       </w:r>
       <w:r>
@@ -11226,7 +11085,6 @@
               <w:rPr>
                 <w:rFonts w:ascii="Verdana" w:hAnsi="Verdana"/>
               </w:rPr>
-              <w:lastRenderedPageBreak/>
               <w:t>This is true by default for historical compatibility.</w:t>
             </w:r>
           </w:p>
@@ -11252,7 +11110,6 @@
               <w:rPr>
                 <w:rFonts w:ascii="Verdana" w:hAnsi="Verdana"/>
               </w:rPr>
-              <w:lastRenderedPageBreak/>
               <w:t>cs</w:t>
             </w:r>
           </w:p>
@@ -12347,6 +12204,7 @@
               <w:rPr>
                 <w:rFonts w:ascii="Verdana" w:hAnsi="Verdana"/>
               </w:rPr>
+              <w:lastRenderedPageBreak/>
               <w:t>txg</w:t>
             </w:r>
             <w:proofErr w:type="spellEnd"/>
@@ -12636,7 +12494,6 @@
               <w:rPr>
                 <w:rFonts w:ascii="Verdana" w:hAnsi="Verdana"/>
               </w:rPr>
-              <w:lastRenderedPageBreak/>
               <w:t>This allows multiple Requesters to work with the sam</w:t>
             </w:r>
             <w:r>
@@ -12732,7 +12589,6 @@
               <w:rPr>
                 <w:rFonts w:ascii="Verdana" w:hAnsi="Verdana"/>
               </w:rPr>
-              <w:lastRenderedPageBreak/>
               <w:t>cs</w:t>
             </w:r>
           </w:p>
@@ -13401,7 +13257,11 @@
         <w:t xml:space="preserve">Reconnect timer is the easier </w:t>
       </w:r>
       <w:r>
-        <w:t xml:space="preserve">class to use, but this can be useful for distributed queueing re-connect tests where you can start a responder on the remote queue manager, then configure this class with primary and secondary queue managers used to send messages to (optionally more if using a </w:t>
+        <w:t xml:space="preserve">class to use, but this can be useful for distributed queueing re-connect tests where you can start a responder on the remote queue manager, then configure this class </w:t>
+      </w:r>
+      <w:r>
+        <w:lastRenderedPageBreak/>
+        <w:t xml:space="preserve">with primary and secondary queue managers used to send messages to (optionally more if using a </w:t>
       </w:r>
       <w:proofErr w:type="spellStart"/>
       <w:r>
@@ -13638,14 +13498,7 @@
               <w:rPr>
                 <w:rFonts w:ascii="Verdana" w:hAnsi="Verdana"/>
               </w:rPr>
-              <w:t xml:space="preserve"> of the reply is expected to be the same </w:t>
-            </w:r>
-            <w:r>
-              <w:rPr>
-                <w:rFonts w:ascii="Verdana" w:hAnsi="Verdana"/>
-              </w:rPr>
-              <w:lastRenderedPageBreak/>
-              <w:t xml:space="preserve">as the </w:t>
+              <w:t xml:space="preserve"> of the reply is expected to be the same as the </w:t>
             </w:r>
             <w:proofErr w:type="gramStart"/>
             <w:r>
@@ -13714,7 +13567,6 @@
               <w:rPr>
                 <w:rFonts w:ascii="Verdana" w:hAnsi="Verdana"/>
               </w:rPr>
-              <w:lastRenderedPageBreak/>
               <w:t>cs</w:t>
             </w:r>
           </w:p>
@@ -14596,6 +14448,7 @@
                 <w:b/>
                 <w:bCs/>
               </w:rPr>
+              <w:lastRenderedPageBreak/>
               <w:t>Arg</w:t>
             </w:r>
             <w:proofErr w:type="spellEnd"/>
@@ -14813,14 +14666,7 @@
               <w:rPr>
                 <w:rFonts w:ascii="Verdana" w:hAnsi="Verdana"/>
               </w:rPr>
-              <w:t>of the commit-</w:t>
-            </w:r>
-            <w:r>
-              <w:rPr>
-                <w:rFonts w:ascii="Verdana" w:hAnsi="Verdana"/>
-              </w:rPr>
-              <w:lastRenderedPageBreak/>
-              <w:t>count (-cc) option. This option is ignored if -</w:t>
+              <w:t>of the commit-count (-cc) option. This option is ignored if -</w:t>
             </w:r>
             <w:proofErr w:type="spellStart"/>
             <w:r>
@@ -14859,7 +14705,6 @@
               <w:rPr>
                 <w:rFonts w:ascii="Verdana" w:hAnsi="Verdana"/>
               </w:rPr>
-              <w:lastRenderedPageBreak/>
               <w:t>co</w:t>
             </w:r>
           </w:p>
@@ -15608,35 +15453,7 @@
               <w:rPr>
                 <w:rFonts w:ascii="Verdana" w:hAnsi="Verdana"/>
               </w:rPr>
-              <w:t xml:space="preserve"> in the MQCNO (displayed as the </w:t>
-            </w:r>
-            <w:bookmarkStart w:id="42" w:name="_GoBack"/>
-            <w:r>
-              <w:rPr>
-                <w:rFonts w:ascii="Verdana" w:hAnsi="Verdana"/>
-              </w:rPr>
-              <w:t>APPLT</w:t>
-            </w:r>
-            <w:bookmarkEnd w:id="42"/>
-            <w:r>
-              <w:rPr>
-                <w:rFonts w:ascii="Verdana" w:hAnsi="Verdana"/>
-              </w:rPr>
-              <w:t xml:space="preserve">AG value in MQSC (DIS </w:t>
-            </w:r>
-            <w:proofErr w:type="gramStart"/>
-            <w:r>
-              <w:rPr>
-                <w:rFonts w:ascii="Verdana" w:hAnsi="Verdana"/>
-              </w:rPr>
-              <w:t>CONN(</w:t>
-            </w:r>
-            <w:proofErr w:type="gramEnd"/>
-            <w:r>
-              <w:rPr>
-                <w:rFonts w:ascii="Verdana" w:hAnsi="Verdana"/>
-              </w:rPr>
-              <w:t>*) ALL). A null value will result in an APPLTAG of ‘</w:t>
+              <w:t xml:space="preserve"> in the MQCNO (displayed as the APPLTAG value in MQSC (DIS CONN(*) ALL). A null value will result in an APPLTAG of ‘</w:t>
             </w:r>
             <w:proofErr w:type="spellStart"/>
             <w:r>
@@ -15710,6 +15527,7 @@
               <w:rPr>
                 <w:rFonts w:ascii="Verdana" w:hAnsi="Verdana"/>
               </w:rPr>
+              <w:lastRenderedPageBreak/>
               <w:t>ar</w:t>
             </w:r>
             <w:proofErr w:type="spellEnd"/>
@@ -15802,14 +15620,7 @@
               <w:rPr>
                 <w:rFonts w:ascii="Verdana" w:hAnsi="Verdana"/>
               </w:rPr>
-              <w:t xml:space="preserve">Any option other than null (the default) or </w:t>
-            </w:r>
-            <w:r>
-              <w:rPr>
-                <w:rFonts w:ascii="Verdana" w:hAnsi="Verdana"/>
-              </w:rPr>
-              <w:lastRenderedPageBreak/>
-              <w:t xml:space="preserve">MQCNO_RECONNECT_DISABLED will require a </w:t>
+              <w:t xml:space="preserve">Any option other than null (the default) or MQCNO_RECONNECT_DISABLED will require a </w:t>
             </w:r>
             <w:proofErr w:type="spellStart"/>
             <w:r>
@@ -15934,7 +15745,6 @@
               <w:rPr>
                 <w:rFonts w:ascii="Verdana" w:hAnsi="Verdana"/>
               </w:rPr>
-              <w:lastRenderedPageBreak/>
               <w:t>cc</w:t>
             </w:r>
           </w:p>
@@ -16496,6 +16306,7 @@
               <w:rPr>
                 <w:rFonts w:ascii="Verdana" w:hAnsi="Verdana"/>
               </w:rPr>
+              <w:lastRenderedPageBreak/>
               <w:t>jc</w:t>
             </w:r>
             <w:proofErr w:type="spellEnd"/>
@@ -16698,14 +16509,7 @@
               <w:rPr>
                 <w:rFonts w:ascii="Verdana" w:hAnsi="Verdana"/>
               </w:rPr>
-              <w:t xml:space="preserve">of execution. Using this option </w:t>
-            </w:r>
-            <w:r>
-              <w:rPr>
-                <w:rFonts w:ascii="Verdana" w:hAnsi="Verdana"/>
-              </w:rPr>
-              <w:lastRenderedPageBreak/>
-              <w:t>should give much higher throughput when using high message rates as it avoids</w:t>
+              <w:t>of execution. Using this option should give much higher throughput when using high message rates as it avoids</w:t>
             </w:r>
             <w:r>
               <w:rPr>
@@ -16804,7 +16608,6 @@
               <w:rPr>
                 <w:rFonts w:ascii="Verdana" w:hAnsi="Verdana"/>
               </w:rPr>
-              <w:lastRenderedPageBreak/>
               <w:t>jh</w:t>
             </w:r>
             <w:proofErr w:type="spellEnd"/>
@@ -17795,7 +17598,14 @@
               <w:rPr>
                 <w:rFonts w:ascii="Verdana" w:hAnsi="Verdana"/>
               </w:rPr>
-              <w:t xml:space="preserve">Default value of false means RFH1 header (MQC.MQFMT_RF_HEADER_1) is used. Setting this to true means the read as RFH2 header (MQC.MQFMT_RF_HEADER_2) is used. </w:t>
+              <w:t xml:space="preserve">Default value of false means RFH1 header (MQC.MQFMT_RF_HEADER_1) </w:t>
+            </w:r>
+            <w:r>
+              <w:rPr>
+                <w:rFonts w:ascii="Verdana" w:hAnsi="Verdana"/>
+              </w:rPr>
+              <w:lastRenderedPageBreak/>
+              <w:t xml:space="preserve">is used. Setting this to true means the read as RFH2 header (MQC.MQFMT_RF_HEADER_2) is used. </w:t>
             </w:r>
           </w:p>
         </w:tc>
@@ -17820,6 +17630,7 @@
               <w:rPr>
                 <w:rFonts w:ascii="Verdana" w:hAnsi="Verdana"/>
               </w:rPr>
+              <w:lastRenderedPageBreak/>
               <w:t>to</w:t>
             </w:r>
           </w:p>
@@ -17941,7 +17752,6 @@
               <w:rPr>
                 <w:rFonts w:ascii="Verdana" w:hAnsi="Verdana"/>
               </w:rPr>
-              <w:lastRenderedPageBreak/>
               <w:t>tx</w:t>
             </w:r>
             <w:proofErr w:type="spellEnd"/>
@@ -18705,10 +18515,10 @@
           <w:rFonts w:ascii="Verdana" w:hAnsi="Verdana"/>
         </w:rPr>
       </w:pPr>
-      <w:bookmarkStart w:id="43" w:name="Manual-com.ibm.uk.hursley.perftools.mqja"/>
-      <w:bookmarkStart w:id="44" w:name="Manual-Troubleshooting"/>
+      <w:bookmarkStart w:id="42" w:name="Manual-com.ibm.uk.hursley.perftools.mqja"/>
+      <w:bookmarkStart w:id="43" w:name="Manual-Troubleshooting"/>
+      <w:bookmarkEnd w:id="42"/>
       <w:bookmarkEnd w:id="43"/>
-      <w:bookmarkEnd w:id="44"/>
       <w:r>
         <w:rPr>
           <w:rFonts w:ascii="Verdana" w:hAnsi="Verdana"/>
@@ -19005,6 +18815,7 @@
                 <w:b/>
                 <w:bCs/>
               </w:rPr>
+              <w:lastRenderedPageBreak/>
               <w:t>Arg</w:t>
             </w:r>
             <w:proofErr w:type="spellEnd"/>
@@ -19233,7 +19044,6 @@
               <w:rPr>
                 <w:rFonts w:ascii="Verdana" w:hAnsi="Verdana"/>
               </w:rPr>
-              <w:lastRenderedPageBreak/>
               <w:t>Set this false to leave durable subscriptions afte</w:t>
             </w:r>
             <w:r>
@@ -19270,7 +19080,6 @@
         <w:rPr>
           <w:rFonts w:ascii="Verdana" w:hAnsi="Verdana"/>
         </w:rPr>
-        <w:lastRenderedPageBreak/>
         <w:br/>
       </w:r>
       <w:proofErr w:type="spellStart"/>
@@ -19918,7 +19727,7 @@
           <w:rFonts w:ascii="Verdana" w:hAnsi="Verdana"/>
         </w:rPr>
       </w:pPr>
-      <w:bookmarkStart w:id="45" w:name="_Toc37952927"/>
+      <w:bookmarkStart w:id="44" w:name="_Toc37952927"/>
       <w:r>
         <w:rPr>
           <w:rFonts w:ascii="Verdana" w:hAnsi="Verdana"/>
@@ -19926,7 +19735,7 @@
         <w:lastRenderedPageBreak/>
         <w:t>Troubleshooting</w:t>
       </w:r>
-      <w:bookmarkEnd w:id="45"/>
+      <w:bookmarkEnd w:id="44"/>
     </w:p>
     <w:p>
       <w:pPr>
@@ -20064,9 +19873,9 @@
           <w:rFonts w:ascii="Verdana" w:hAnsi="Verdana"/>
         </w:rPr>
       </w:pPr>
-      <w:bookmarkStart w:id="46" w:name="Manual-Requestinghelp"/>
-      <w:bookmarkStart w:id="47" w:name="_Toc37952928"/>
-      <w:bookmarkEnd w:id="46"/>
+      <w:bookmarkStart w:id="45" w:name="Manual-Requestinghelp"/>
+      <w:bookmarkStart w:id="46" w:name="_Toc37952928"/>
+      <w:bookmarkEnd w:id="45"/>
       <w:r>
         <w:rPr>
           <w:rFonts w:ascii="Verdana" w:hAnsi="Verdana"/>
@@ -20074,7 +19883,7 @@
         <w:lastRenderedPageBreak/>
         <w:t>Requesting help</w:t>
       </w:r>
-      <w:bookmarkEnd w:id="47"/>
+      <w:bookmarkEnd w:id="46"/>
     </w:p>
     <w:p>
       <w:pPr>
@@ -20163,16 +19972,16 @@
           <w:rFonts w:ascii="Verdana" w:hAnsi="Verdana"/>
         </w:rPr>
       </w:pPr>
-      <w:bookmarkStart w:id="48" w:name="Manual-Acknowledgements"/>
-      <w:bookmarkStart w:id="49" w:name="_Toc37952929"/>
+      <w:bookmarkStart w:id="47" w:name="Manual-Acknowledgements"/>
+      <w:bookmarkStart w:id="48" w:name="_Toc37952929"/>
+      <w:bookmarkEnd w:id="47"/>
+      <w:r>
+        <w:rPr>
+          <w:rFonts w:ascii="Verdana" w:hAnsi="Verdana"/>
+        </w:rPr>
+        <w:t>Acknowledgements</w:t>
+      </w:r>
       <w:bookmarkEnd w:id="48"/>
-      <w:r>
-        <w:rPr>
-          <w:rFonts w:ascii="Verdana" w:hAnsi="Verdana"/>
-        </w:rPr>
-        <w:t>Acknowledgements</w:t>
-      </w:r>
-      <w:bookmarkEnd w:id="49"/>
     </w:p>
     <w:p>
       <w:pPr>
@@ -20192,16 +20001,16 @@
           <w:rFonts w:ascii="Verdana" w:hAnsi="Verdana"/>
         </w:rPr>
       </w:pPr>
-      <w:bookmarkStart w:id="50" w:name="Manual-Feedback"/>
-      <w:bookmarkStart w:id="51" w:name="_Toc37952930"/>
+      <w:bookmarkStart w:id="49" w:name="Manual-Feedback"/>
+      <w:bookmarkStart w:id="50" w:name="_Toc37952930"/>
+      <w:bookmarkEnd w:id="49"/>
+      <w:r>
+        <w:rPr>
+          <w:rFonts w:ascii="Verdana" w:hAnsi="Verdana"/>
+        </w:rPr>
+        <w:t>Feedback</w:t>
+      </w:r>
       <w:bookmarkEnd w:id="50"/>
-      <w:r>
-        <w:rPr>
-          <w:rFonts w:ascii="Verdana" w:hAnsi="Verdana"/>
-        </w:rPr>
-        <w:t>Feedback</w:t>
-      </w:r>
-      <w:bookmarkEnd w:id="51"/>
     </w:p>
     <w:p>
       <w:pPr>
@@ -20239,7 +20048,7 @@
 </file>
 
 <file path=word/endnotes.xml><?xml version="1.0" encoding="utf-8"?>
-<w:endnotes xmlns:wpc="http://schemas.microsoft.com/office/word/2010/wordprocessingCanvas" xmlns:cx="http://schemas.microsoft.com/office/drawing/2014/chartex" xmlns:cx1="http://schemas.microsoft.com/office/drawing/2015/9/8/chartex" xmlns:cx2="http://schemas.microsoft.com/office/drawing/2015/10/21/chartex" xmlns:cx3="http://schemas.microsoft.com/office/drawing/2016/5/9/chartex" xmlns:cx4="http://schemas.microsoft.com/office/drawing/2016/5/10/chartex" xmlns:cx5="http://schemas.microsoft.com/office/drawing/2016/5/11/chartex" xmlns:cx6="http://schemas.microsoft.com/office/drawing/2016/5/12/chartex" xmlns:cx7="http://schemas.microsoft.com/office/drawing/2016/5/13/chartex" xmlns:cx8="http://schemas.microsoft.com/office/drawing/2016/5/14/chartex" xmlns:mc="http://schemas.openxmlformats.org/markup-compatibility/2006" xmlns:aink="http://schemas.microsoft.com/office/drawing/2016/ink" xmlns:am3d="http://schemas.microsoft.com/office/drawing/2017/model3d" xmlns:o="urn:schemas-microsoft-com:office:office" xmlns:r="http://schemas.openxmlformats.org/officeDocument/2006/relationships" xmlns:m="http://schemas.openxmlformats.org/officeDocument/2006/math" xmlns:v="urn:schemas-microsoft-com:vml" xmlns:wp14="http://schemas.microsoft.com/office/word/2010/wordprocessingDrawing" xmlns:wp="http://schemas.openxmlformats.org/drawingml/2006/wordprocessingDrawing" xmlns:w10="urn:schemas-microsoft-com:office:word" xmlns:w="http://schemas.openxmlformats.org/wordprocessingml/2006/main" xmlns:w14="http://schemas.microsoft.com/office/word/2010/wordml" xmlns:w15="http://schemas.microsoft.com/office/word/2012/wordml" xmlns:w16cid="http://schemas.microsoft.com/office/word/2016/wordml/cid" xmlns:w16se="http://schemas.microsoft.com/office/word/2015/wordml/symex" xmlns:wpg="http://schemas.microsoft.com/office/word/2010/wordprocessingGroup" xmlns:wpi="http://schemas.microsoft.com/office/word/2010/wordprocessingInk" xmlns:wne="http://schemas.microsoft.com/office/word/2006/wordml" xmlns:wps="http://schemas.microsoft.com/office/word/2010/wordprocessingShape" mc:Ignorable="w14 w15 w16se w16cid wp14">
+<w:endnotes xmlns:wpc="http://schemas.microsoft.com/office/word/2010/wordprocessingCanvas" xmlns:cx="http://schemas.microsoft.com/office/drawing/2014/chartex" xmlns:cx1="http://schemas.microsoft.com/office/drawing/2015/9/8/chartex" xmlns:cx2="http://schemas.microsoft.com/office/drawing/2015/10/21/chartex" xmlns:cx3="http://schemas.microsoft.com/office/drawing/2016/5/9/chartex" xmlns:cx4="http://schemas.microsoft.com/office/drawing/2016/5/10/chartex" xmlns:cx5="http://schemas.microsoft.com/office/drawing/2016/5/11/chartex" xmlns:cx6="http://schemas.microsoft.com/office/drawing/2016/5/12/chartex" xmlns:cx7="http://schemas.microsoft.com/office/drawing/2016/5/13/chartex" xmlns:cx8="http://schemas.microsoft.com/office/drawing/2016/5/14/chartex" xmlns:mc="http://schemas.openxmlformats.org/markup-compatibility/2006" xmlns:aink="http://schemas.microsoft.com/office/drawing/2016/ink" xmlns:am3d="http://schemas.microsoft.com/office/drawing/2017/model3d" xmlns:o="urn:schemas-microsoft-com:office:office" xmlns:r="http://schemas.openxmlformats.org/officeDocument/2006/relationships" xmlns:m="http://schemas.openxmlformats.org/officeDocument/2006/math" xmlns:v="urn:schemas-microsoft-com:vml" xmlns:wp14="http://schemas.microsoft.com/office/word/2010/wordprocessingDrawing" xmlns:wp="http://schemas.openxmlformats.org/drawingml/2006/wordprocessingDrawing" xmlns:w10="urn:schemas-microsoft-com:office:word" xmlns:w="http://schemas.openxmlformats.org/wordprocessingml/2006/main" xmlns:w14="http://schemas.microsoft.com/office/word/2010/wordml" xmlns:w15="http://schemas.microsoft.com/office/word/2012/wordml" xmlns:w16cex="http://schemas.microsoft.com/office/word/2018/wordml/cex" xmlns:w16cid="http://schemas.microsoft.com/office/word/2016/wordml/cid" xmlns:w16="http://schemas.microsoft.com/office/word/2018/wordml" xmlns:w16se="http://schemas.microsoft.com/office/word/2015/wordml/symex" xmlns:wpg="http://schemas.microsoft.com/office/word/2010/wordprocessingGroup" xmlns:wpi="http://schemas.microsoft.com/office/word/2010/wordprocessingInk" xmlns:wne="http://schemas.microsoft.com/office/word/2006/wordml" xmlns:wps="http://schemas.microsoft.com/office/word/2010/wordprocessingShape" mc:Ignorable="w14 w15 w16se w16cid w16 w16cex wp14">
   <w:endnote w:type="separator" w:id="-1">
     <w:p>
       <w:r>
@@ -20258,7 +20067,7 @@
 </file>
 
 <file path=word/footer1.xml><?xml version="1.0" encoding="utf-8"?>
-<w:ftr xmlns:wpc="http://schemas.microsoft.com/office/word/2010/wordprocessingCanvas" xmlns:cx="http://schemas.microsoft.com/office/drawing/2014/chartex" xmlns:cx1="http://schemas.microsoft.com/office/drawing/2015/9/8/chartex" xmlns:cx2="http://schemas.microsoft.com/office/drawing/2015/10/21/chartex" xmlns:cx3="http://schemas.microsoft.com/office/drawing/2016/5/9/chartex" xmlns:cx4="http://schemas.microsoft.com/office/drawing/2016/5/10/chartex" xmlns:cx5="http://schemas.microsoft.com/office/drawing/2016/5/11/chartex" xmlns:cx6="http://schemas.microsoft.com/office/drawing/2016/5/12/chartex" xmlns:cx7="http://schemas.microsoft.com/office/drawing/2016/5/13/chartex" xmlns:cx8="http://schemas.microsoft.com/office/drawing/2016/5/14/chartex" xmlns:mc="http://schemas.openxmlformats.org/markup-compatibility/2006" xmlns:aink="http://schemas.microsoft.com/office/drawing/2016/ink" xmlns:am3d="http://schemas.microsoft.com/office/drawing/2017/model3d" xmlns:o="urn:schemas-microsoft-com:office:office" xmlns:r="http://schemas.openxmlformats.org/officeDocument/2006/relationships" xmlns:m="http://schemas.openxmlformats.org/officeDocument/2006/math" xmlns:v="urn:schemas-microsoft-com:vml" xmlns:wp14="http://schemas.microsoft.com/office/word/2010/wordprocessingDrawing" xmlns:wp="http://schemas.openxmlformats.org/drawingml/2006/wordprocessingDrawing" xmlns:w10="urn:schemas-microsoft-com:office:word" xmlns:w="http://schemas.openxmlformats.org/wordprocessingml/2006/main" xmlns:w14="http://schemas.microsoft.com/office/word/2010/wordml" xmlns:w15="http://schemas.microsoft.com/office/word/2012/wordml" xmlns:w16cid="http://schemas.microsoft.com/office/word/2016/wordml/cid" xmlns:w16se="http://schemas.microsoft.com/office/word/2015/wordml/symex" xmlns:wpg="http://schemas.microsoft.com/office/word/2010/wordprocessingGroup" xmlns:wpi="http://schemas.microsoft.com/office/word/2010/wordprocessingInk" xmlns:wne="http://schemas.microsoft.com/office/word/2006/wordml" xmlns:wps="http://schemas.microsoft.com/office/word/2010/wordprocessingShape" mc:Ignorable="w14 w15 w16se w16cid wp14">
+<w:ftr xmlns:wpc="http://schemas.microsoft.com/office/word/2010/wordprocessingCanvas" xmlns:cx="http://schemas.microsoft.com/office/drawing/2014/chartex" xmlns:cx1="http://schemas.microsoft.com/office/drawing/2015/9/8/chartex" xmlns:cx2="http://schemas.microsoft.com/office/drawing/2015/10/21/chartex" xmlns:cx3="http://schemas.microsoft.com/office/drawing/2016/5/9/chartex" xmlns:cx4="http://schemas.microsoft.com/office/drawing/2016/5/10/chartex" xmlns:cx5="http://schemas.microsoft.com/office/drawing/2016/5/11/chartex" xmlns:cx6="http://schemas.microsoft.com/office/drawing/2016/5/12/chartex" xmlns:cx7="http://schemas.microsoft.com/office/drawing/2016/5/13/chartex" xmlns:cx8="http://schemas.microsoft.com/office/drawing/2016/5/14/chartex" xmlns:mc="http://schemas.openxmlformats.org/markup-compatibility/2006" xmlns:aink="http://schemas.microsoft.com/office/drawing/2016/ink" xmlns:am3d="http://schemas.microsoft.com/office/drawing/2017/model3d" xmlns:o="urn:schemas-microsoft-com:office:office" xmlns:r="http://schemas.openxmlformats.org/officeDocument/2006/relationships" xmlns:m="http://schemas.openxmlformats.org/officeDocument/2006/math" xmlns:v="urn:schemas-microsoft-com:vml" xmlns:wp14="http://schemas.microsoft.com/office/word/2010/wordprocessingDrawing" xmlns:wp="http://schemas.openxmlformats.org/drawingml/2006/wordprocessingDrawing" xmlns:w10="urn:schemas-microsoft-com:office:word" xmlns:w="http://schemas.openxmlformats.org/wordprocessingml/2006/main" xmlns:w14="http://schemas.microsoft.com/office/word/2010/wordml" xmlns:w15="http://schemas.microsoft.com/office/word/2012/wordml" xmlns:w16cex="http://schemas.microsoft.com/office/word/2018/wordml/cex" xmlns:w16cid="http://schemas.microsoft.com/office/word/2016/wordml/cid" xmlns:w16="http://schemas.microsoft.com/office/word/2018/wordml" xmlns:w16se="http://schemas.microsoft.com/office/word/2015/wordml/symex" xmlns:wpg="http://schemas.microsoft.com/office/word/2010/wordprocessingGroup" xmlns:wpi="http://schemas.microsoft.com/office/word/2010/wordprocessingInk" xmlns:wne="http://schemas.microsoft.com/office/word/2006/wordml" xmlns:wps="http://schemas.microsoft.com/office/word/2010/wordprocessingShape" mc:Ignorable="w14 w15 w16se w16cid w16 w16cex wp14">
   <w:p>
     <w:pPr>
       <w:pStyle w:val="Footer"/>
@@ -20268,7 +20077,7 @@
 </file>
 
 <file path=word/footer2.xml><?xml version="1.0" encoding="utf-8"?>
-<w:ftr xmlns:wpc="http://schemas.microsoft.com/office/word/2010/wordprocessingCanvas" xmlns:cx="http://schemas.microsoft.com/office/drawing/2014/chartex" xmlns:cx1="http://schemas.microsoft.com/office/drawing/2015/9/8/chartex" xmlns:cx2="http://schemas.microsoft.com/office/drawing/2015/10/21/chartex" xmlns:cx3="http://schemas.microsoft.com/office/drawing/2016/5/9/chartex" xmlns:cx4="http://schemas.microsoft.com/office/drawing/2016/5/10/chartex" xmlns:cx5="http://schemas.microsoft.com/office/drawing/2016/5/11/chartex" xmlns:cx6="http://schemas.microsoft.com/office/drawing/2016/5/12/chartex" xmlns:cx7="http://schemas.microsoft.com/office/drawing/2016/5/13/chartex" xmlns:cx8="http://schemas.microsoft.com/office/drawing/2016/5/14/chartex" xmlns:mc="http://schemas.openxmlformats.org/markup-compatibility/2006" xmlns:aink="http://schemas.microsoft.com/office/drawing/2016/ink" xmlns:am3d="http://schemas.microsoft.com/office/drawing/2017/model3d" xmlns:o="urn:schemas-microsoft-com:office:office" xmlns:r="http://schemas.openxmlformats.org/officeDocument/2006/relationships" xmlns:m="http://schemas.openxmlformats.org/officeDocument/2006/math" xmlns:v="urn:schemas-microsoft-com:vml" xmlns:wp14="http://schemas.microsoft.com/office/word/2010/wordprocessingDrawing" xmlns:wp="http://schemas.openxmlformats.org/drawingml/2006/wordprocessingDrawing" xmlns:w10="urn:schemas-microsoft-com:office:word" xmlns:w="http://schemas.openxmlformats.org/wordprocessingml/2006/main" xmlns:w14="http://schemas.microsoft.com/office/word/2010/wordml" xmlns:w15="http://schemas.microsoft.com/office/word/2012/wordml" xmlns:w16cid="http://schemas.microsoft.com/office/word/2016/wordml/cid" xmlns:w16se="http://schemas.microsoft.com/office/word/2015/wordml/symex" xmlns:wpg="http://schemas.microsoft.com/office/word/2010/wordprocessingGroup" xmlns:wpi="http://schemas.microsoft.com/office/word/2010/wordprocessingInk" xmlns:wne="http://schemas.microsoft.com/office/word/2006/wordml" xmlns:wps="http://schemas.microsoft.com/office/word/2010/wordprocessingShape" mc:Ignorable="w14 w15 w16se w16cid wp14">
+<w:ftr xmlns:wpc="http://schemas.microsoft.com/office/word/2010/wordprocessingCanvas" xmlns:cx="http://schemas.microsoft.com/office/drawing/2014/chartex" xmlns:cx1="http://schemas.microsoft.com/office/drawing/2015/9/8/chartex" xmlns:cx2="http://schemas.microsoft.com/office/drawing/2015/10/21/chartex" xmlns:cx3="http://schemas.microsoft.com/office/drawing/2016/5/9/chartex" xmlns:cx4="http://schemas.microsoft.com/office/drawing/2016/5/10/chartex" xmlns:cx5="http://schemas.microsoft.com/office/drawing/2016/5/11/chartex" xmlns:cx6="http://schemas.microsoft.com/office/drawing/2016/5/12/chartex" xmlns:cx7="http://schemas.microsoft.com/office/drawing/2016/5/13/chartex" xmlns:cx8="http://schemas.microsoft.com/office/drawing/2016/5/14/chartex" xmlns:mc="http://schemas.openxmlformats.org/markup-compatibility/2006" xmlns:aink="http://schemas.microsoft.com/office/drawing/2016/ink" xmlns:am3d="http://schemas.microsoft.com/office/drawing/2017/model3d" xmlns:o="urn:schemas-microsoft-com:office:office" xmlns:r="http://schemas.openxmlformats.org/officeDocument/2006/relationships" xmlns:m="http://schemas.openxmlformats.org/officeDocument/2006/math" xmlns:v="urn:schemas-microsoft-com:vml" xmlns:wp14="http://schemas.microsoft.com/office/word/2010/wordprocessingDrawing" xmlns:wp="http://schemas.openxmlformats.org/drawingml/2006/wordprocessingDrawing" xmlns:w10="urn:schemas-microsoft-com:office:word" xmlns:w="http://schemas.openxmlformats.org/wordprocessingml/2006/main" xmlns:w14="http://schemas.microsoft.com/office/word/2010/wordml" xmlns:w15="http://schemas.microsoft.com/office/word/2012/wordml" xmlns:w16cex="http://schemas.microsoft.com/office/word/2018/wordml/cex" xmlns:w16cid="http://schemas.microsoft.com/office/word/2016/wordml/cid" xmlns:w16="http://schemas.microsoft.com/office/word/2018/wordml" xmlns:w16se="http://schemas.microsoft.com/office/word/2015/wordml/symex" xmlns:wpg="http://schemas.microsoft.com/office/word/2010/wordprocessingGroup" xmlns:wpi="http://schemas.microsoft.com/office/word/2010/wordprocessingInk" xmlns:wne="http://schemas.microsoft.com/office/word/2006/wordml" xmlns:wps="http://schemas.microsoft.com/office/word/2010/wordprocessingShape" mc:Ignorable="w14 w15 w16se w16cid w16 w16cex wp14">
   <w:p>
     <w:pPr>
       <w:pStyle w:val="Footer"/>
@@ -20278,7 +20087,7 @@
 </file>
 
 <file path=word/footer3.xml><?xml version="1.0" encoding="utf-8"?>
-<w:ftr xmlns:wpc="http://schemas.microsoft.com/office/word/2010/wordprocessingCanvas" xmlns:cx="http://schemas.microsoft.com/office/drawing/2014/chartex" xmlns:cx1="http://schemas.microsoft.com/office/drawing/2015/9/8/chartex" xmlns:cx2="http://schemas.microsoft.com/office/drawing/2015/10/21/chartex" xmlns:cx3="http://schemas.microsoft.com/office/drawing/2016/5/9/chartex" xmlns:cx4="http://schemas.microsoft.com/office/drawing/2016/5/10/chartex" xmlns:cx5="http://schemas.microsoft.com/office/drawing/2016/5/11/chartex" xmlns:cx6="http://schemas.microsoft.com/office/drawing/2016/5/12/chartex" xmlns:cx7="http://schemas.microsoft.com/office/drawing/2016/5/13/chartex" xmlns:cx8="http://schemas.microsoft.com/office/drawing/2016/5/14/chartex" xmlns:mc="http://schemas.openxmlformats.org/markup-compatibility/2006" xmlns:aink="http://schemas.microsoft.com/office/drawing/2016/ink" xmlns:am3d="http://schemas.microsoft.com/office/drawing/2017/model3d" xmlns:o="urn:schemas-microsoft-com:office:office" xmlns:r="http://schemas.openxmlformats.org/officeDocument/2006/relationships" xmlns:m="http://schemas.openxmlformats.org/officeDocument/2006/math" xmlns:v="urn:schemas-microsoft-com:vml" xmlns:wp14="http://schemas.microsoft.com/office/word/2010/wordprocessingDrawing" xmlns:wp="http://schemas.openxmlformats.org/drawingml/2006/wordprocessingDrawing" xmlns:w10="urn:schemas-microsoft-com:office:word" xmlns:w="http://schemas.openxmlformats.org/wordprocessingml/2006/main" xmlns:w14="http://schemas.microsoft.com/office/word/2010/wordml" xmlns:w15="http://schemas.microsoft.com/office/word/2012/wordml" xmlns:w16cid="http://schemas.microsoft.com/office/word/2016/wordml/cid" xmlns:w16se="http://schemas.microsoft.com/office/word/2015/wordml/symex" xmlns:wpg="http://schemas.microsoft.com/office/word/2010/wordprocessingGroup" xmlns:wpi="http://schemas.microsoft.com/office/word/2010/wordprocessingInk" xmlns:wne="http://schemas.microsoft.com/office/word/2006/wordml" xmlns:wps="http://schemas.microsoft.com/office/word/2010/wordprocessingShape" mc:Ignorable="w14 w15 w16se w16cid wp14">
+<w:ftr xmlns:wpc="http://schemas.microsoft.com/office/word/2010/wordprocessingCanvas" xmlns:cx="http://schemas.microsoft.com/office/drawing/2014/chartex" xmlns:cx1="http://schemas.microsoft.com/office/drawing/2015/9/8/chartex" xmlns:cx2="http://schemas.microsoft.com/office/drawing/2015/10/21/chartex" xmlns:cx3="http://schemas.microsoft.com/office/drawing/2016/5/9/chartex" xmlns:cx4="http://schemas.microsoft.com/office/drawing/2016/5/10/chartex" xmlns:cx5="http://schemas.microsoft.com/office/drawing/2016/5/11/chartex" xmlns:cx6="http://schemas.microsoft.com/office/drawing/2016/5/12/chartex" xmlns:cx7="http://schemas.microsoft.com/office/drawing/2016/5/13/chartex" xmlns:cx8="http://schemas.microsoft.com/office/drawing/2016/5/14/chartex" xmlns:mc="http://schemas.openxmlformats.org/markup-compatibility/2006" xmlns:aink="http://schemas.microsoft.com/office/drawing/2016/ink" xmlns:am3d="http://schemas.microsoft.com/office/drawing/2017/model3d" xmlns:o="urn:schemas-microsoft-com:office:office" xmlns:r="http://schemas.openxmlformats.org/officeDocument/2006/relationships" xmlns:m="http://schemas.openxmlformats.org/officeDocument/2006/math" xmlns:v="urn:schemas-microsoft-com:vml" xmlns:wp14="http://schemas.microsoft.com/office/word/2010/wordprocessingDrawing" xmlns:wp="http://schemas.openxmlformats.org/drawingml/2006/wordprocessingDrawing" xmlns:w10="urn:schemas-microsoft-com:office:word" xmlns:w="http://schemas.openxmlformats.org/wordprocessingml/2006/main" xmlns:w14="http://schemas.microsoft.com/office/word/2010/wordml" xmlns:w15="http://schemas.microsoft.com/office/word/2012/wordml" xmlns:w16cex="http://schemas.microsoft.com/office/word/2018/wordml/cex" xmlns:w16cid="http://schemas.microsoft.com/office/word/2016/wordml/cid" xmlns:w16="http://schemas.microsoft.com/office/word/2018/wordml" xmlns:w16se="http://schemas.microsoft.com/office/word/2015/wordml/symex" xmlns:wpg="http://schemas.microsoft.com/office/word/2010/wordprocessingGroup" xmlns:wpi="http://schemas.microsoft.com/office/word/2010/wordprocessingInk" xmlns:wne="http://schemas.microsoft.com/office/word/2006/wordml" xmlns:wps="http://schemas.microsoft.com/office/word/2010/wordprocessingShape" mc:Ignorable="w14 w15 w16se w16cid w16 w16cex wp14">
   <w:p>
     <w:pPr>
       <w:pStyle w:val="Footer"/>
@@ -20288,7 +20097,7 @@
 </file>
 
 <file path=word/footnotes.xml><?xml version="1.0" encoding="utf-8"?>
-<w:footnotes xmlns:wpc="http://schemas.microsoft.com/office/word/2010/wordprocessingCanvas" xmlns:cx="http://schemas.microsoft.com/office/drawing/2014/chartex" xmlns:cx1="http://schemas.microsoft.com/office/drawing/2015/9/8/chartex" xmlns:cx2="http://schemas.microsoft.com/office/drawing/2015/10/21/chartex" xmlns:cx3="http://schemas.microsoft.com/office/drawing/2016/5/9/chartex" xmlns:cx4="http://schemas.microsoft.com/office/drawing/2016/5/10/chartex" xmlns:cx5="http://schemas.microsoft.com/office/drawing/2016/5/11/chartex" xmlns:cx6="http://schemas.microsoft.com/office/drawing/2016/5/12/chartex" xmlns:cx7="http://schemas.microsoft.com/office/drawing/2016/5/13/chartex" xmlns:cx8="http://schemas.microsoft.com/office/drawing/2016/5/14/chartex" xmlns:mc="http://schemas.openxmlformats.org/markup-compatibility/2006" xmlns:aink="http://schemas.microsoft.com/office/drawing/2016/ink" xmlns:am3d="http://schemas.microsoft.com/office/drawing/2017/model3d" xmlns:o="urn:schemas-microsoft-com:office:office" xmlns:r="http://schemas.openxmlformats.org/officeDocument/2006/relationships" xmlns:m="http://schemas.openxmlformats.org/officeDocument/2006/math" xmlns:v="urn:schemas-microsoft-com:vml" xmlns:wp14="http://schemas.microsoft.com/office/word/2010/wordprocessingDrawing" xmlns:wp="http://schemas.openxmlformats.org/drawingml/2006/wordprocessingDrawing" xmlns:w10="urn:schemas-microsoft-com:office:word" xmlns:w="http://schemas.openxmlformats.org/wordprocessingml/2006/main" xmlns:w14="http://schemas.microsoft.com/office/word/2010/wordml" xmlns:w15="http://schemas.microsoft.com/office/word/2012/wordml" xmlns:w16cid="http://schemas.microsoft.com/office/word/2016/wordml/cid" xmlns:w16se="http://schemas.microsoft.com/office/word/2015/wordml/symex" xmlns:wpg="http://schemas.microsoft.com/office/word/2010/wordprocessingGroup" xmlns:wpi="http://schemas.microsoft.com/office/word/2010/wordprocessingInk" xmlns:wne="http://schemas.microsoft.com/office/word/2006/wordml" xmlns:wps="http://schemas.microsoft.com/office/word/2010/wordprocessingShape" mc:Ignorable="w14 w15 w16se w16cid wp14">
+<w:footnotes xmlns:wpc="http://schemas.microsoft.com/office/word/2010/wordprocessingCanvas" xmlns:cx="http://schemas.microsoft.com/office/drawing/2014/chartex" xmlns:cx1="http://schemas.microsoft.com/office/drawing/2015/9/8/chartex" xmlns:cx2="http://schemas.microsoft.com/office/drawing/2015/10/21/chartex" xmlns:cx3="http://schemas.microsoft.com/office/drawing/2016/5/9/chartex" xmlns:cx4="http://schemas.microsoft.com/office/drawing/2016/5/10/chartex" xmlns:cx5="http://schemas.microsoft.com/office/drawing/2016/5/11/chartex" xmlns:cx6="http://schemas.microsoft.com/office/drawing/2016/5/12/chartex" xmlns:cx7="http://schemas.microsoft.com/office/drawing/2016/5/13/chartex" xmlns:cx8="http://schemas.microsoft.com/office/drawing/2016/5/14/chartex" xmlns:mc="http://schemas.openxmlformats.org/markup-compatibility/2006" xmlns:aink="http://schemas.microsoft.com/office/drawing/2016/ink" xmlns:am3d="http://schemas.microsoft.com/office/drawing/2017/model3d" xmlns:o="urn:schemas-microsoft-com:office:office" xmlns:r="http://schemas.openxmlformats.org/officeDocument/2006/relationships" xmlns:m="http://schemas.openxmlformats.org/officeDocument/2006/math" xmlns:v="urn:schemas-microsoft-com:vml" xmlns:wp14="http://schemas.microsoft.com/office/word/2010/wordprocessingDrawing" xmlns:wp="http://schemas.openxmlformats.org/drawingml/2006/wordprocessingDrawing" xmlns:w10="urn:schemas-microsoft-com:office:word" xmlns:w="http://schemas.openxmlformats.org/wordprocessingml/2006/main" xmlns:w14="http://schemas.microsoft.com/office/word/2010/wordml" xmlns:w15="http://schemas.microsoft.com/office/word/2012/wordml" xmlns:w16cex="http://schemas.microsoft.com/office/word/2018/wordml/cex" xmlns:w16cid="http://schemas.microsoft.com/office/word/2016/wordml/cid" xmlns:w16="http://schemas.microsoft.com/office/word/2018/wordml" xmlns:w16se="http://schemas.microsoft.com/office/word/2015/wordml/symex" xmlns:wpg="http://schemas.microsoft.com/office/word/2010/wordprocessingGroup" xmlns:wpi="http://schemas.microsoft.com/office/word/2010/wordprocessingInk" xmlns:wne="http://schemas.microsoft.com/office/word/2006/wordml" xmlns:wps="http://schemas.microsoft.com/office/word/2010/wordprocessingShape" mc:Ignorable="w14 w15 w16se w16cid w16 w16cex wp14">
   <w:footnote w:type="separator" w:id="-1">
     <w:p>
       <w:r>
@@ -20307,7 +20116,7 @@
 </file>
 
 <file path=word/header1.xml><?xml version="1.0" encoding="utf-8"?>
-<w:hdr xmlns:wpc="http://schemas.microsoft.com/office/word/2010/wordprocessingCanvas" xmlns:cx="http://schemas.microsoft.com/office/drawing/2014/chartex" xmlns:cx1="http://schemas.microsoft.com/office/drawing/2015/9/8/chartex" xmlns:cx2="http://schemas.microsoft.com/office/drawing/2015/10/21/chartex" xmlns:cx3="http://schemas.microsoft.com/office/drawing/2016/5/9/chartex" xmlns:cx4="http://schemas.microsoft.com/office/drawing/2016/5/10/chartex" xmlns:cx5="http://schemas.microsoft.com/office/drawing/2016/5/11/chartex" xmlns:cx6="http://schemas.microsoft.com/office/drawing/2016/5/12/chartex" xmlns:cx7="http://schemas.microsoft.com/office/drawing/2016/5/13/chartex" xmlns:cx8="http://schemas.microsoft.com/office/drawing/2016/5/14/chartex" xmlns:mc="http://schemas.openxmlformats.org/markup-compatibility/2006" xmlns:aink="http://schemas.microsoft.com/office/drawing/2016/ink" xmlns:am3d="http://schemas.microsoft.com/office/drawing/2017/model3d" xmlns:o="urn:schemas-microsoft-com:office:office" xmlns:r="http://schemas.openxmlformats.org/officeDocument/2006/relationships" xmlns:m="http://schemas.openxmlformats.org/officeDocument/2006/math" xmlns:v="urn:schemas-microsoft-com:vml" xmlns:wp14="http://schemas.microsoft.com/office/word/2010/wordprocessingDrawing" xmlns:wp="http://schemas.openxmlformats.org/drawingml/2006/wordprocessingDrawing" xmlns:w10="urn:schemas-microsoft-com:office:word" xmlns:w="http://schemas.openxmlformats.org/wordprocessingml/2006/main" xmlns:w14="http://schemas.microsoft.com/office/word/2010/wordml" xmlns:w15="http://schemas.microsoft.com/office/word/2012/wordml" xmlns:w16cid="http://schemas.microsoft.com/office/word/2016/wordml/cid" xmlns:w16se="http://schemas.microsoft.com/office/word/2015/wordml/symex" xmlns:wpg="http://schemas.microsoft.com/office/word/2010/wordprocessingGroup" xmlns:wpi="http://schemas.microsoft.com/office/word/2010/wordprocessingInk" xmlns:wne="http://schemas.microsoft.com/office/word/2006/wordml" xmlns:wps="http://schemas.microsoft.com/office/word/2010/wordprocessingShape" mc:Ignorable="w14 w15 w16se w16cid wp14">
+<w:hdr xmlns:wpc="http://schemas.microsoft.com/office/word/2010/wordprocessingCanvas" xmlns:cx="http://schemas.microsoft.com/office/drawing/2014/chartex" xmlns:cx1="http://schemas.microsoft.com/office/drawing/2015/9/8/chartex" xmlns:cx2="http://schemas.microsoft.com/office/drawing/2015/10/21/chartex" xmlns:cx3="http://schemas.microsoft.com/office/drawing/2016/5/9/chartex" xmlns:cx4="http://schemas.microsoft.com/office/drawing/2016/5/10/chartex" xmlns:cx5="http://schemas.microsoft.com/office/drawing/2016/5/11/chartex" xmlns:cx6="http://schemas.microsoft.com/office/drawing/2016/5/12/chartex" xmlns:cx7="http://schemas.microsoft.com/office/drawing/2016/5/13/chartex" xmlns:cx8="http://schemas.microsoft.com/office/drawing/2016/5/14/chartex" xmlns:mc="http://schemas.openxmlformats.org/markup-compatibility/2006" xmlns:aink="http://schemas.microsoft.com/office/drawing/2016/ink" xmlns:am3d="http://schemas.microsoft.com/office/drawing/2017/model3d" xmlns:o="urn:schemas-microsoft-com:office:office" xmlns:r="http://schemas.openxmlformats.org/officeDocument/2006/relationships" xmlns:m="http://schemas.openxmlformats.org/officeDocument/2006/math" xmlns:v="urn:schemas-microsoft-com:vml" xmlns:wp14="http://schemas.microsoft.com/office/word/2010/wordprocessingDrawing" xmlns:wp="http://schemas.openxmlformats.org/drawingml/2006/wordprocessingDrawing" xmlns:w10="urn:schemas-microsoft-com:office:word" xmlns:w="http://schemas.openxmlformats.org/wordprocessingml/2006/main" xmlns:w14="http://schemas.microsoft.com/office/word/2010/wordml" xmlns:w15="http://schemas.microsoft.com/office/word/2012/wordml" xmlns:w16cex="http://schemas.microsoft.com/office/word/2018/wordml/cex" xmlns:w16cid="http://schemas.microsoft.com/office/word/2016/wordml/cid" xmlns:w16="http://schemas.microsoft.com/office/word/2018/wordml" xmlns:w16se="http://schemas.microsoft.com/office/word/2015/wordml/symex" xmlns:wpg="http://schemas.microsoft.com/office/word/2010/wordprocessingGroup" xmlns:wpi="http://schemas.microsoft.com/office/word/2010/wordprocessingInk" xmlns:wne="http://schemas.microsoft.com/office/word/2006/wordml" xmlns:wps="http://schemas.microsoft.com/office/word/2010/wordprocessingShape" mc:Ignorable="w14 w15 w16se w16cid w16 w16cex wp14">
   <w:p>
     <w:pPr>
       <w:pStyle w:val="Header"/>
@@ -20317,7 +20126,7 @@
 </file>
 
 <file path=word/header2.xml><?xml version="1.0" encoding="utf-8"?>
-<w:hdr xmlns:wpc="http://schemas.microsoft.com/office/word/2010/wordprocessingCanvas" xmlns:cx="http://schemas.microsoft.com/office/drawing/2014/chartex" xmlns:cx1="http://schemas.microsoft.com/office/drawing/2015/9/8/chartex" xmlns:cx2="http://schemas.microsoft.com/office/drawing/2015/10/21/chartex" xmlns:cx3="http://schemas.microsoft.com/office/drawing/2016/5/9/chartex" xmlns:cx4="http://schemas.microsoft.com/office/drawing/2016/5/10/chartex" xmlns:cx5="http://schemas.microsoft.com/office/drawing/2016/5/11/chartex" xmlns:cx6="http://schemas.microsoft.com/office/drawing/2016/5/12/chartex" xmlns:cx7="http://schemas.microsoft.com/office/drawing/2016/5/13/chartex" xmlns:cx8="http://schemas.microsoft.com/office/drawing/2016/5/14/chartex" xmlns:mc="http://schemas.openxmlformats.org/markup-compatibility/2006" xmlns:aink="http://schemas.microsoft.com/office/drawing/2016/ink" xmlns:am3d="http://schemas.microsoft.com/office/drawing/2017/model3d" xmlns:o="urn:schemas-microsoft-com:office:office" xmlns:r="http://schemas.openxmlformats.org/officeDocument/2006/relationships" xmlns:m="http://schemas.openxmlformats.org/officeDocument/2006/math" xmlns:v="urn:schemas-microsoft-com:vml" xmlns:wp14="http://schemas.microsoft.com/office/word/2010/wordprocessingDrawing" xmlns:wp="http://schemas.openxmlformats.org/drawingml/2006/wordprocessingDrawing" xmlns:w10="urn:schemas-microsoft-com:office:word" xmlns:w="http://schemas.openxmlformats.org/wordprocessingml/2006/main" xmlns:w14="http://schemas.microsoft.com/office/word/2010/wordml" xmlns:w15="http://schemas.microsoft.com/office/word/2012/wordml" xmlns:w16cid="http://schemas.microsoft.com/office/word/2016/wordml/cid" xmlns:w16se="http://schemas.microsoft.com/office/word/2015/wordml/symex" xmlns:wpg="http://schemas.microsoft.com/office/word/2010/wordprocessingGroup" xmlns:wpi="http://schemas.microsoft.com/office/word/2010/wordprocessingInk" xmlns:wne="http://schemas.microsoft.com/office/word/2006/wordml" xmlns:wps="http://schemas.microsoft.com/office/word/2010/wordprocessingShape" mc:Ignorable="w14 w15 w16se w16cid wp14">
+<w:hdr xmlns:wpc="http://schemas.microsoft.com/office/word/2010/wordprocessingCanvas" xmlns:cx="http://schemas.microsoft.com/office/drawing/2014/chartex" xmlns:cx1="http://schemas.microsoft.com/office/drawing/2015/9/8/chartex" xmlns:cx2="http://schemas.microsoft.com/office/drawing/2015/10/21/chartex" xmlns:cx3="http://schemas.microsoft.com/office/drawing/2016/5/9/chartex" xmlns:cx4="http://schemas.microsoft.com/office/drawing/2016/5/10/chartex" xmlns:cx5="http://schemas.microsoft.com/office/drawing/2016/5/11/chartex" xmlns:cx6="http://schemas.microsoft.com/office/drawing/2016/5/12/chartex" xmlns:cx7="http://schemas.microsoft.com/office/drawing/2016/5/13/chartex" xmlns:cx8="http://schemas.microsoft.com/office/drawing/2016/5/14/chartex" xmlns:mc="http://schemas.openxmlformats.org/markup-compatibility/2006" xmlns:aink="http://schemas.microsoft.com/office/drawing/2016/ink" xmlns:am3d="http://schemas.microsoft.com/office/drawing/2017/model3d" xmlns:o="urn:schemas-microsoft-com:office:office" xmlns:r="http://schemas.openxmlformats.org/officeDocument/2006/relationships" xmlns:m="http://schemas.openxmlformats.org/officeDocument/2006/math" xmlns:v="urn:schemas-microsoft-com:vml" xmlns:wp14="http://schemas.microsoft.com/office/word/2010/wordprocessingDrawing" xmlns:wp="http://schemas.openxmlformats.org/drawingml/2006/wordprocessingDrawing" xmlns:w10="urn:schemas-microsoft-com:office:word" xmlns:w="http://schemas.openxmlformats.org/wordprocessingml/2006/main" xmlns:w14="http://schemas.microsoft.com/office/word/2010/wordml" xmlns:w15="http://schemas.microsoft.com/office/word/2012/wordml" xmlns:w16cex="http://schemas.microsoft.com/office/word/2018/wordml/cex" xmlns:w16cid="http://schemas.microsoft.com/office/word/2016/wordml/cid" xmlns:w16="http://schemas.microsoft.com/office/word/2018/wordml" xmlns:w16se="http://schemas.microsoft.com/office/word/2015/wordml/symex" xmlns:wpg="http://schemas.microsoft.com/office/word/2010/wordprocessingGroup" xmlns:wpi="http://schemas.microsoft.com/office/word/2010/wordprocessingInk" xmlns:wne="http://schemas.microsoft.com/office/word/2006/wordml" xmlns:wps="http://schemas.microsoft.com/office/word/2010/wordprocessingShape" mc:Ignorable="w14 w15 w16se w16cid w16 w16cex wp14">
   <w:p>
     <w:pPr>
       <w:pStyle w:val="Header"/>
@@ -20327,7 +20136,7 @@
 </file>
 
 <file path=word/header3.xml><?xml version="1.0" encoding="utf-8"?>
-<w:hdr xmlns:wpc="http://schemas.microsoft.com/office/word/2010/wordprocessingCanvas" xmlns:cx="http://schemas.microsoft.com/office/drawing/2014/chartex" xmlns:cx1="http://schemas.microsoft.com/office/drawing/2015/9/8/chartex" xmlns:cx2="http://schemas.microsoft.com/office/drawing/2015/10/21/chartex" xmlns:cx3="http://schemas.microsoft.com/office/drawing/2016/5/9/chartex" xmlns:cx4="http://schemas.microsoft.com/office/drawing/2016/5/10/chartex" xmlns:cx5="http://schemas.microsoft.com/office/drawing/2016/5/11/chartex" xmlns:cx6="http://schemas.microsoft.com/office/drawing/2016/5/12/chartex" xmlns:cx7="http://schemas.microsoft.com/office/drawing/2016/5/13/chartex" xmlns:cx8="http://schemas.microsoft.com/office/drawing/2016/5/14/chartex" xmlns:mc="http://schemas.openxmlformats.org/markup-compatibility/2006" xmlns:aink="http://schemas.microsoft.com/office/drawing/2016/ink" xmlns:am3d="http://schemas.microsoft.com/office/drawing/2017/model3d" xmlns:o="urn:schemas-microsoft-com:office:office" xmlns:r="http://schemas.openxmlformats.org/officeDocument/2006/relationships" xmlns:m="http://schemas.openxmlformats.org/officeDocument/2006/math" xmlns:v="urn:schemas-microsoft-com:vml" xmlns:wp14="http://schemas.microsoft.com/office/word/2010/wordprocessingDrawing" xmlns:wp="http://schemas.openxmlformats.org/drawingml/2006/wordprocessingDrawing" xmlns:w10="urn:schemas-microsoft-com:office:word" xmlns:w="http://schemas.openxmlformats.org/wordprocessingml/2006/main" xmlns:w14="http://schemas.microsoft.com/office/word/2010/wordml" xmlns:w15="http://schemas.microsoft.com/office/word/2012/wordml" xmlns:w16cid="http://schemas.microsoft.com/office/word/2016/wordml/cid" xmlns:w16se="http://schemas.microsoft.com/office/word/2015/wordml/symex" xmlns:wpg="http://schemas.microsoft.com/office/word/2010/wordprocessingGroup" xmlns:wpi="http://schemas.microsoft.com/office/word/2010/wordprocessingInk" xmlns:wne="http://schemas.microsoft.com/office/word/2006/wordml" xmlns:wps="http://schemas.microsoft.com/office/word/2010/wordprocessingShape" mc:Ignorable="w14 w15 w16se w16cid wp14">
+<w:hdr xmlns:wpc="http://schemas.microsoft.com/office/word/2010/wordprocessingCanvas" xmlns:cx="http://schemas.microsoft.com/office/drawing/2014/chartex" xmlns:cx1="http://schemas.microsoft.com/office/drawing/2015/9/8/chartex" xmlns:cx2="http://schemas.microsoft.com/office/drawing/2015/10/21/chartex" xmlns:cx3="http://schemas.microsoft.com/office/drawing/2016/5/9/chartex" xmlns:cx4="http://schemas.microsoft.com/office/drawing/2016/5/10/chartex" xmlns:cx5="http://schemas.microsoft.com/office/drawing/2016/5/11/chartex" xmlns:cx6="http://schemas.microsoft.com/office/drawing/2016/5/12/chartex" xmlns:cx7="http://schemas.microsoft.com/office/drawing/2016/5/13/chartex" xmlns:cx8="http://schemas.microsoft.com/office/drawing/2016/5/14/chartex" xmlns:mc="http://schemas.openxmlformats.org/markup-compatibility/2006" xmlns:aink="http://schemas.microsoft.com/office/drawing/2016/ink" xmlns:am3d="http://schemas.microsoft.com/office/drawing/2017/model3d" xmlns:o="urn:schemas-microsoft-com:office:office" xmlns:r="http://schemas.openxmlformats.org/officeDocument/2006/relationships" xmlns:m="http://schemas.openxmlformats.org/officeDocument/2006/math" xmlns:v="urn:schemas-microsoft-com:vml" xmlns:wp14="http://schemas.microsoft.com/office/word/2010/wordprocessingDrawing" xmlns:wp="http://schemas.openxmlformats.org/drawingml/2006/wordprocessingDrawing" xmlns:w10="urn:schemas-microsoft-com:office:word" xmlns:w="http://schemas.openxmlformats.org/wordprocessingml/2006/main" xmlns:w14="http://schemas.microsoft.com/office/word/2010/wordml" xmlns:w15="http://schemas.microsoft.com/office/word/2012/wordml" xmlns:w16cex="http://schemas.microsoft.com/office/word/2018/wordml/cex" xmlns:w16cid="http://schemas.microsoft.com/office/word/2016/wordml/cid" xmlns:w16="http://schemas.microsoft.com/office/word/2018/wordml" xmlns:w16se="http://schemas.microsoft.com/office/word/2015/wordml/symex" xmlns:wpg="http://schemas.microsoft.com/office/word/2010/wordprocessingGroup" xmlns:wpi="http://schemas.microsoft.com/office/word/2010/wordprocessingInk" xmlns:wne="http://schemas.microsoft.com/office/word/2006/wordml" xmlns:wps="http://schemas.microsoft.com/office/word/2010/wordprocessingShape" mc:Ignorable="w14 w15 w16se w16cid w16 w16cex wp14">
   <w:p>
     <w:pPr>
       <w:pStyle w:val="Header"/>
@@ -20337,7 +20146,7 @@
 </file>
 
 <file path=word/numbering.xml><?xml version="1.0" encoding="utf-8"?>
-<w:numbering xmlns:wpc="http://schemas.microsoft.com/office/word/2010/wordprocessingCanvas" xmlns:cx="http://schemas.microsoft.com/office/drawing/2014/chartex" xmlns:cx1="http://schemas.microsoft.com/office/drawing/2015/9/8/chartex" xmlns:cx2="http://schemas.microsoft.com/office/drawing/2015/10/21/chartex" xmlns:cx3="http://schemas.microsoft.com/office/drawing/2016/5/9/chartex" xmlns:cx4="http://schemas.microsoft.com/office/drawing/2016/5/10/chartex" xmlns:cx5="http://schemas.microsoft.com/office/drawing/2016/5/11/chartex" xmlns:cx6="http://schemas.microsoft.com/office/drawing/2016/5/12/chartex" xmlns:cx7="http://schemas.microsoft.com/office/drawing/2016/5/13/chartex" xmlns:cx8="http://schemas.microsoft.com/office/drawing/2016/5/14/chartex" xmlns:mc="http://schemas.openxmlformats.org/markup-compatibility/2006" xmlns:aink="http://schemas.microsoft.com/office/drawing/2016/ink" xmlns:am3d="http://schemas.microsoft.com/office/drawing/2017/model3d" xmlns:o="urn:schemas-microsoft-com:office:office" xmlns:r="http://schemas.openxmlformats.org/officeDocument/2006/relationships" xmlns:m="http://schemas.openxmlformats.org/officeDocument/2006/math" xmlns:v="urn:schemas-microsoft-com:vml" xmlns:wp14="http://schemas.microsoft.com/office/word/2010/wordprocessingDrawing" xmlns:wp="http://schemas.openxmlformats.org/drawingml/2006/wordprocessingDrawing" xmlns:w10="urn:schemas-microsoft-com:office:word" xmlns:w="http://schemas.openxmlformats.org/wordprocessingml/2006/main" xmlns:w14="http://schemas.microsoft.com/office/word/2010/wordml" xmlns:w15="http://schemas.microsoft.com/office/word/2012/wordml" xmlns:w16cid="http://schemas.microsoft.com/office/word/2016/wordml/cid" xmlns:w16se="http://schemas.microsoft.com/office/word/2015/wordml/symex" xmlns:wpg="http://schemas.microsoft.com/office/word/2010/wordprocessingGroup" xmlns:wpi="http://schemas.microsoft.com/office/word/2010/wordprocessingInk" xmlns:wne="http://schemas.microsoft.com/office/word/2006/wordml" xmlns:wps="http://schemas.microsoft.com/office/word/2010/wordprocessingShape" mc:Ignorable="w14 w15 w16se w16cid wp14">
+<w:numbering xmlns:wpc="http://schemas.microsoft.com/office/word/2010/wordprocessingCanvas" xmlns:cx="http://schemas.microsoft.com/office/drawing/2014/chartex" xmlns:cx1="http://schemas.microsoft.com/office/drawing/2015/9/8/chartex" xmlns:cx2="http://schemas.microsoft.com/office/drawing/2015/10/21/chartex" xmlns:cx3="http://schemas.microsoft.com/office/drawing/2016/5/9/chartex" xmlns:cx4="http://schemas.microsoft.com/office/drawing/2016/5/10/chartex" xmlns:cx5="http://schemas.microsoft.com/office/drawing/2016/5/11/chartex" xmlns:cx6="http://schemas.microsoft.com/office/drawing/2016/5/12/chartex" xmlns:cx7="http://schemas.microsoft.com/office/drawing/2016/5/13/chartex" xmlns:cx8="http://schemas.microsoft.com/office/drawing/2016/5/14/chartex" xmlns:mc="http://schemas.openxmlformats.org/markup-compatibility/2006" xmlns:aink="http://schemas.microsoft.com/office/drawing/2016/ink" xmlns:am3d="http://schemas.microsoft.com/office/drawing/2017/model3d" xmlns:o="urn:schemas-microsoft-com:office:office" xmlns:r="http://schemas.openxmlformats.org/officeDocument/2006/relationships" xmlns:m="http://schemas.openxmlformats.org/officeDocument/2006/math" xmlns:v="urn:schemas-microsoft-com:vml" xmlns:wp14="http://schemas.microsoft.com/office/word/2010/wordprocessingDrawing" xmlns:wp="http://schemas.openxmlformats.org/drawingml/2006/wordprocessingDrawing" xmlns:w10="urn:schemas-microsoft-com:office:word" xmlns:w="http://schemas.openxmlformats.org/wordprocessingml/2006/main" xmlns:w14="http://schemas.microsoft.com/office/word/2010/wordml" xmlns:w15="http://schemas.microsoft.com/office/word/2012/wordml" xmlns:w16cex="http://schemas.microsoft.com/office/word/2018/wordml/cex" xmlns:w16cid="http://schemas.microsoft.com/office/word/2016/wordml/cid" xmlns:w16="http://schemas.microsoft.com/office/word/2018/wordml" xmlns:w16se="http://schemas.microsoft.com/office/word/2015/wordml/symex" xmlns:wpg="http://schemas.microsoft.com/office/word/2010/wordprocessingGroup" xmlns:wpi="http://schemas.microsoft.com/office/word/2010/wordprocessingInk" xmlns:wne="http://schemas.microsoft.com/office/word/2006/wordml" xmlns:wps="http://schemas.microsoft.com/office/word/2010/wordprocessingShape" mc:Ignorable="w14 w15 w16se w16cid w16 w16cex wp14">
   <w:abstractNum w:abstractNumId="0" w15:restartNumberingAfterBreak="0">
     <w:nsid w:val="06AA6558"/>
     <w:multiLevelType w:val="hybridMultilevel"/>
@@ -24756,7 +24565,7 @@
 </file>
 
 <file path=word/styles.xml><?xml version="1.0" encoding="utf-8"?>
-<w:styles xmlns:mc="http://schemas.openxmlformats.org/markup-compatibility/2006" xmlns:r="http://schemas.openxmlformats.org/officeDocument/2006/relationships" xmlns:w="http://schemas.openxmlformats.org/wordprocessingml/2006/main" xmlns:w14="http://schemas.microsoft.com/office/word/2010/wordml" xmlns:w15="http://schemas.microsoft.com/office/word/2012/wordml" xmlns:w16cid="http://schemas.microsoft.com/office/word/2016/wordml/cid" xmlns:w16se="http://schemas.microsoft.com/office/word/2015/wordml/symex" mc:Ignorable="w14 w15 w16se w16cid">
+<w:styles xmlns:mc="http://schemas.openxmlformats.org/markup-compatibility/2006" xmlns:r="http://schemas.openxmlformats.org/officeDocument/2006/relationships" xmlns:w="http://schemas.openxmlformats.org/wordprocessingml/2006/main" xmlns:w14="http://schemas.microsoft.com/office/word/2010/wordml" xmlns:w15="http://schemas.microsoft.com/office/word/2012/wordml" xmlns:w16cex="http://schemas.microsoft.com/office/word/2018/wordml/cex" xmlns:w16cid="http://schemas.microsoft.com/office/word/2016/wordml/cid" xmlns:w16="http://schemas.microsoft.com/office/word/2018/wordml" xmlns:w16se="http://schemas.microsoft.com/office/word/2015/wordml/symex" mc:Ignorable="w14 w15 w16se w16cid w16 w16cex">
   <w:docDefaults>
     <w:rPrDefault>
       <w:rPr>

</xml_diff>

<commit_message>
Revert "Add latency recording for thread 0 via 'ls' control thread property."
This reverts commit ebcfd0ec3121f5ad7678eb0a23d9637b34078c1d.
</commit_message>
<xml_diff>
--- a/cph.docx
+++ b/cph.docx
@@ -1,6 +1,6 @@
 
 <file path=word/document.xml><?xml version="1.0" encoding="utf-8"?>
-<w:document xmlns:wpc="http://schemas.microsoft.com/office/word/2010/wordprocessingCanvas" xmlns:cx="http://schemas.microsoft.com/office/drawing/2014/chartex" xmlns:cx1="http://schemas.microsoft.com/office/drawing/2015/9/8/chartex" xmlns:cx2="http://schemas.microsoft.com/office/drawing/2015/10/21/chartex" xmlns:cx3="http://schemas.microsoft.com/office/drawing/2016/5/9/chartex" xmlns:cx4="http://schemas.microsoft.com/office/drawing/2016/5/10/chartex" xmlns:cx5="http://schemas.microsoft.com/office/drawing/2016/5/11/chartex" xmlns:cx6="http://schemas.microsoft.com/office/drawing/2016/5/12/chartex" xmlns:cx7="http://schemas.microsoft.com/office/drawing/2016/5/13/chartex" xmlns:cx8="http://schemas.microsoft.com/office/drawing/2016/5/14/chartex" xmlns:mc="http://schemas.openxmlformats.org/markup-compatibility/2006" xmlns:aink="http://schemas.microsoft.com/office/drawing/2016/ink" xmlns:am3d="http://schemas.microsoft.com/office/drawing/2017/model3d" xmlns:o="urn:schemas-microsoft-com:office:office" xmlns:r="http://schemas.openxmlformats.org/officeDocument/2006/relationships" xmlns:m="http://schemas.openxmlformats.org/officeDocument/2006/math" xmlns:v="urn:schemas-microsoft-com:vml" xmlns:wp14="http://schemas.microsoft.com/office/word/2010/wordprocessingDrawing" xmlns:wp="http://schemas.openxmlformats.org/drawingml/2006/wordprocessingDrawing" xmlns:w10="urn:schemas-microsoft-com:office:word" xmlns:w="http://schemas.openxmlformats.org/wordprocessingml/2006/main" xmlns:w14="http://schemas.microsoft.com/office/word/2010/wordml" xmlns:w15="http://schemas.microsoft.com/office/word/2012/wordml" xmlns:w16cex="http://schemas.microsoft.com/office/word/2018/wordml/cex" xmlns:w16cid="http://schemas.microsoft.com/office/word/2016/wordml/cid" xmlns:w16="http://schemas.microsoft.com/office/word/2018/wordml" xmlns:w16se="http://schemas.microsoft.com/office/word/2015/wordml/symex" xmlns:wpg="http://schemas.microsoft.com/office/word/2010/wordprocessingGroup" xmlns:wpi="http://schemas.microsoft.com/office/word/2010/wordprocessingInk" xmlns:wne="http://schemas.microsoft.com/office/word/2006/wordml" xmlns:wps="http://schemas.microsoft.com/office/word/2010/wordprocessingShape" mc:Ignorable="w14 w15 w16se w16cid w16 w16cex wp14">
+<w:document xmlns:wpc="http://schemas.microsoft.com/office/word/2010/wordprocessingCanvas" xmlns:cx="http://schemas.microsoft.com/office/drawing/2014/chartex" xmlns:cx1="http://schemas.microsoft.com/office/drawing/2015/9/8/chartex" xmlns:cx2="http://schemas.microsoft.com/office/drawing/2015/10/21/chartex" xmlns:cx3="http://schemas.microsoft.com/office/drawing/2016/5/9/chartex" xmlns:cx4="http://schemas.microsoft.com/office/drawing/2016/5/10/chartex" xmlns:cx5="http://schemas.microsoft.com/office/drawing/2016/5/11/chartex" xmlns:cx6="http://schemas.microsoft.com/office/drawing/2016/5/12/chartex" xmlns:cx7="http://schemas.microsoft.com/office/drawing/2016/5/13/chartex" xmlns:cx8="http://schemas.microsoft.com/office/drawing/2016/5/14/chartex" xmlns:mc="http://schemas.openxmlformats.org/markup-compatibility/2006" xmlns:aink="http://schemas.microsoft.com/office/drawing/2016/ink" xmlns:am3d="http://schemas.microsoft.com/office/drawing/2017/model3d" xmlns:o="urn:schemas-microsoft-com:office:office" xmlns:r="http://schemas.openxmlformats.org/officeDocument/2006/relationships" xmlns:m="http://schemas.openxmlformats.org/officeDocument/2006/math" xmlns:v="urn:schemas-microsoft-com:vml" xmlns:wp14="http://schemas.microsoft.com/office/word/2010/wordprocessingDrawing" xmlns:wp="http://schemas.openxmlformats.org/drawingml/2006/wordprocessingDrawing" xmlns:w10="urn:schemas-microsoft-com:office:word" xmlns:w="http://schemas.openxmlformats.org/wordprocessingml/2006/main" xmlns:w14="http://schemas.microsoft.com/office/word/2010/wordml" xmlns:w15="http://schemas.microsoft.com/office/word/2012/wordml" xmlns:w16cid="http://schemas.microsoft.com/office/word/2016/wordml/cid" xmlns:w16se="http://schemas.microsoft.com/office/word/2015/wordml/symex" xmlns:wpg="http://schemas.microsoft.com/office/word/2010/wordprocessingGroup" xmlns:wpi="http://schemas.microsoft.com/office/word/2010/wordprocessingInk" xmlns:wne="http://schemas.microsoft.com/office/word/2006/wordml" xmlns:wps="http://schemas.microsoft.com/office/word/2010/wordprocessingShape" mc:Ignorable="w14 w15 w16se w16cid wp14">
   <w:background w:color="FFFFFF"/>
   <w:body>
     <w:p>
@@ -2216,6 +2216,7 @@
         <w:t>C:\Program Files\IBM\WebSphere MQ\</w:t>
       </w:r>
       <w:proofErr w:type="spellStart"/>
+      <w:proofErr w:type="gramStart"/>
       <w:r>
         <w:rPr>
           <w:sz w:val="18"/>
@@ -2243,7 +2244,15 @@
           <w:sz w:val="18"/>
           <w:szCs w:val="18"/>
         </w:rPr>
-        <w:t>:\Program Files\IBM\WebSphere MQ\bin64</w:t>
+        <w:t>:\Program</w:t>
+      </w:r>
+      <w:proofErr w:type="gramEnd"/>
+      <w:r>
+        <w:rPr>
+          <w:sz w:val="18"/>
+          <w:szCs w:val="18"/>
+        </w:rPr>
+        <w:t xml:space="preserve"> Files\IBM\WebSphere MQ\bin64</w:t>
       </w:r>
       <w:r>
         <w:rPr>
@@ -2308,23 +2317,39 @@
           <w:sz w:val="18"/>
           <w:szCs w:val="18"/>
         </w:rPr>
-        <w:t>/lib:/opt/</w:t>
-      </w:r>
-      <w:proofErr w:type="spellStart"/>
+        <w:t>/</w:t>
+      </w:r>
+      <w:proofErr w:type="gramStart"/>
       <w:r>
         <w:rPr>
           <w:sz w:val="18"/>
           <w:szCs w:val="18"/>
         </w:rPr>
-        <w:t>mqm</w:t>
-      </w:r>
-      <w:proofErr w:type="spellEnd"/>
+        <w:t>lib:/opt/</w:t>
+      </w:r>
+      <w:proofErr w:type="spellStart"/>
       <w:r>
         <w:rPr>
           <w:sz w:val="18"/>
           <w:szCs w:val="18"/>
         </w:rPr>
-        <w:t>/lib64:$LD_LIBRARY_PATH</w:t>
+        <w:t>mqm</w:t>
+      </w:r>
+      <w:proofErr w:type="spellEnd"/>
+      <w:r>
+        <w:rPr>
+          <w:sz w:val="18"/>
+          <w:szCs w:val="18"/>
+        </w:rPr>
+        <w:t>/lib64:$</w:t>
+      </w:r>
+      <w:proofErr w:type="gramEnd"/>
+      <w:r>
+        <w:rPr>
+          <w:sz w:val="18"/>
+          <w:szCs w:val="18"/>
+        </w:rPr>
+        <w:t>LD_LIBRARY_PATH</w:t>
       </w:r>
     </w:p>
     <w:p>
@@ -5349,20 +5374,19 @@
           <w:sz w:val="20"/>
           <w:szCs w:val="20"/>
         </w:rPr>
-        <w:t xml:space="preserve">rate=2461.00,threads=3                                                                               </w:t>
-      </w:r>
-    </w:p>
-    <w:p>
-      <w:pPr>
-        <w:pStyle w:val="BodyText0"/>
-        <w:spacing w:after="0"/>
+        <w:t>rate=2461.</w:t>
+      </w:r>
+      <w:proofErr w:type="gramStart"/>
+      <w:r>
         <w:rPr>
           <w:rFonts w:ascii="Courier New" w:hAnsi="Courier New" w:cs="Courier New"/>
           <w:color w:val="538135" w:themeColor="accent6" w:themeShade="BF"/>
           <w:sz w:val="20"/>
           <w:szCs w:val="20"/>
         </w:rPr>
-      </w:pPr>
+        <w:t>00,threads</w:t>
+      </w:r>
+      <w:proofErr w:type="gramEnd"/>
       <w:r>
         <w:rPr>
           <w:rFonts w:ascii="Courier New" w:hAnsi="Courier New" w:cs="Courier New"/>
@@ -5370,7 +5394,7 @@
           <w:sz w:val="20"/>
           <w:szCs w:val="20"/>
         </w:rPr>
-        <w:t xml:space="preserve">rate=2607.00,threads=3                                                                               </w:t>
+        <w:t xml:space="preserve">=3                                                                               </w:t>
       </w:r>
     </w:p>
     <w:p>
@@ -5391,20 +5415,19 @@
           <w:sz w:val="20"/>
           <w:szCs w:val="20"/>
         </w:rPr>
-        <w:t xml:space="preserve">rate=2590.00,threads=3                                                                               </w:t>
-      </w:r>
-    </w:p>
-    <w:p>
-      <w:pPr>
-        <w:pStyle w:val="BodyText0"/>
-        <w:spacing w:after="0"/>
+        <w:t>rate=2607.</w:t>
+      </w:r>
+      <w:proofErr w:type="gramStart"/>
+      <w:r>
         <w:rPr>
           <w:rFonts w:ascii="Courier New" w:hAnsi="Courier New" w:cs="Courier New"/>
           <w:color w:val="538135" w:themeColor="accent6" w:themeShade="BF"/>
           <w:sz w:val="20"/>
           <w:szCs w:val="20"/>
         </w:rPr>
-      </w:pPr>
+        <w:t>00,threads</w:t>
+      </w:r>
+      <w:proofErr w:type="gramEnd"/>
       <w:r>
         <w:rPr>
           <w:rFonts w:ascii="Courier New" w:hAnsi="Courier New" w:cs="Courier New"/>
@@ -5412,7 +5435,7 @@
           <w:sz w:val="20"/>
           <w:szCs w:val="20"/>
         </w:rPr>
-        <w:t xml:space="preserve">rate=2594.00,threads=3                                                                               </w:t>
+        <w:t xml:space="preserve">=3                                                                               </w:t>
       </w:r>
     </w:p>
     <w:p>
@@ -5433,40 +5456,40 @@
           <w:sz w:val="20"/>
           <w:szCs w:val="20"/>
         </w:rPr>
-        <w:t xml:space="preserve">rate=2587.00,threads=3     </w:t>
-      </w:r>
-    </w:p>
-    <w:p>
-      <w:pPr>
-        <w:pStyle w:val="BodyText0"/>
-        <w:spacing w:after="0"/>
+        <w:t>rate=2590.</w:t>
+      </w:r>
+      <w:proofErr w:type="gramStart"/>
+      <w:r>
         <w:rPr>
           <w:rFonts w:ascii="Courier New" w:hAnsi="Courier New" w:cs="Courier New"/>
           <w:color w:val="538135" w:themeColor="accent6" w:themeShade="BF"/>
           <w:sz w:val="20"/>
           <w:szCs w:val="20"/>
         </w:rPr>
-      </w:pPr>
-    </w:p>
-    <w:p>
-      <w:pPr>
-        <w:pStyle w:val="BodyText0"/>
+        <w:t>00,threads</w:t>
+      </w:r>
+      <w:proofErr w:type="gramEnd"/>
+      <w:r>
         <w:rPr>
           <w:rFonts w:ascii="Courier New" w:hAnsi="Courier New" w:cs="Courier New"/>
           <w:color w:val="538135" w:themeColor="accent6" w:themeShade="BF"/>
           <w:sz w:val="20"/>
           <w:szCs w:val="20"/>
         </w:rPr>
-      </w:pPr>
-      <w:r>
+        <w:t xml:space="preserve">=3                                                                               </w:t>
+      </w:r>
+    </w:p>
+    <w:p>
+      <w:pPr>
+        <w:pStyle w:val="BodyText0"/>
+        <w:spacing w:after="0"/>
         <w:rPr>
           <w:rFonts w:ascii="Courier New" w:hAnsi="Courier New" w:cs="Courier New"/>
           <w:color w:val="538135" w:themeColor="accent6" w:themeShade="BF"/>
           <w:sz w:val="20"/>
           <w:szCs w:val="20"/>
         </w:rPr>
-        <w:t xml:space="preserve">.. .. </w:t>
-      </w:r>
+      </w:pPr>
       <w:r>
         <w:rPr>
           <w:rFonts w:ascii="Courier New" w:hAnsi="Courier New" w:cs="Courier New"/>
@@ -5474,8 +5497,9 @@
           <w:sz w:val="20"/>
           <w:szCs w:val="20"/>
         </w:rPr>
-        <w:sym w:font="Wingdings" w:char="F0E7"/>
-      </w:r>
+        <w:t>rate=2594.</w:t>
+      </w:r>
+      <w:proofErr w:type="gramStart"/>
       <w:r>
         <w:rPr>
           <w:rFonts w:ascii="Courier New" w:hAnsi="Courier New" w:cs="Courier New"/>
@@ -5483,6 +5507,107 @@
           <w:sz w:val="20"/>
           <w:szCs w:val="20"/>
         </w:rPr>
+        <w:t>00,threads</w:t>
+      </w:r>
+      <w:proofErr w:type="gramEnd"/>
+      <w:r>
+        <w:rPr>
+          <w:rFonts w:ascii="Courier New" w:hAnsi="Courier New" w:cs="Courier New"/>
+          <w:color w:val="538135" w:themeColor="accent6" w:themeShade="BF"/>
+          <w:sz w:val="20"/>
+          <w:szCs w:val="20"/>
+        </w:rPr>
+        <w:t xml:space="preserve">=3                                                                               </w:t>
+      </w:r>
+    </w:p>
+    <w:p>
+      <w:pPr>
+        <w:pStyle w:val="BodyText0"/>
+        <w:spacing w:after="0"/>
+        <w:rPr>
+          <w:rFonts w:ascii="Courier New" w:hAnsi="Courier New" w:cs="Courier New"/>
+          <w:color w:val="538135" w:themeColor="accent6" w:themeShade="BF"/>
+          <w:sz w:val="20"/>
+          <w:szCs w:val="20"/>
+        </w:rPr>
+      </w:pPr>
+      <w:r>
+        <w:rPr>
+          <w:rFonts w:ascii="Courier New" w:hAnsi="Courier New" w:cs="Courier New"/>
+          <w:color w:val="538135" w:themeColor="accent6" w:themeShade="BF"/>
+          <w:sz w:val="20"/>
+          <w:szCs w:val="20"/>
+        </w:rPr>
+        <w:t>rate=2587.</w:t>
+      </w:r>
+      <w:proofErr w:type="gramStart"/>
+      <w:r>
+        <w:rPr>
+          <w:rFonts w:ascii="Courier New" w:hAnsi="Courier New" w:cs="Courier New"/>
+          <w:color w:val="538135" w:themeColor="accent6" w:themeShade="BF"/>
+          <w:sz w:val="20"/>
+          <w:szCs w:val="20"/>
+        </w:rPr>
+        <w:t>00,threads</w:t>
+      </w:r>
+      <w:proofErr w:type="gramEnd"/>
+      <w:r>
+        <w:rPr>
+          <w:rFonts w:ascii="Courier New" w:hAnsi="Courier New" w:cs="Courier New"/>
+          <w:color w:val="538135" w:themeColor="accent6" w:themeShade="BF"/>
+          <w:sz w:val="20"/>
+          <w:szCs w:val="20"/>
+        </w:rPr>
+        <w:t xml:space="preserve">=3     </w:t>
+      </w:r>
+    </w:p>
+    <w:p>
+      <w:pPr>
+        <w:pStyle w:val="BodyText0"/>
+        <w:spacing w:after="0"/>
+        <w:rPr>
+          <w:rFonts w:ascii="Courier New" w:hAnsi="Courier New" w:cs="Courier New"/>
+          <w:color w:val="538135" w:themeColor="accent6" w:themeShade="BF"/>
+          <w:sz w:val="20"/>
+          <w:szCs w:val="20"/>
+        </w:rPr>
+      </w:pPr>
+    </w:p>
+    <w:p>
+      <w:pPr>
+        <w:pStyle w:val="BodyText0"/>
+        <w:rPr>
+          <w:rFonts w:ascii="Courier New" w:hAnsi="Courier New" w:cs="Courier New"/>
+          <w:color w:val="538135" w:themeColor="accent6" w:themeShade="BF"/>
+          <w:sz w:val="20"/>
+          <w:szCs w:val="20"/>
+        </w:rPr>
+      </w:pPr>
+      <w:r>
+        <w:rPr>
+          <w:rFonts w:ascii="Courier New" w:hAnsi="Courier New" w:cs="Courier New"/>
+          <w:color w:val="538135" w:themeColor="accent6" w:themeShade="BF"/>
+          <w:sz w:val="20"/>
+          <w:szCs w:val="20"/>
+        </w:rPr>
+        <w:t xml:space="preserve">.. .. </w:t>
+      </w:r>
+      <w:r>
+        <w:rPr>
+          <w:rFonts w:ascii="Courier New" w:hAnsi="Courier New" w:cs="Courier New"/>
+          <w:color w:val="538135" w:themeColor="accent6" w:themeShade="BF"/>
+          <w:sz w:val="20"/>
+          <w:szCs w:val="20"/>
+        </w:rPr>
+        <w:sym w:font="Wingdings" w:char="F0E7"/>
+      </w:r>
+      <w:r>
+        <w:rPr>
+          <w:rFonts w:ascii="Courier New" w:hAnsi="Courier New" w:cs="Courier New"/>
+          <w:color w:val="538135" w:themeColor="accent6" w:themeShade="BF"/>
+          <w:sz w:val="20"/>
+          <w:szCs w:val="20"/>
+        </w:rPr>
         <w:t xml:space="preserve"> </w:t>
       </w:r>
       <w:proofErr w:type="spellStart"/>
@@ -5566,20 +5691,19 @@
           <w:sz w:val="20"/>
           <w:szCs w:val="20"/>
         </w:rPr>
-        <w:t xml:space="preserve">MQGET Throwing exception; mqcc:2 ;Name: REPLY1                                                       </w:t>
-      </w:r>
-    </w:p>
-    <w:p>
-      <w:pPr>
-        <w:pStyle w:val="BodyText0"/>
-        <w:spacing w:after="0"/>
+        <w:t>MQGET Throwing exception; mqcc:</w:t>
+      </w:r>
+      <w:proofErr w:type="gramStart"/>
+      <w:r>
         <w:rPr>
           <w:rFonts w:ascii="Courier New" w:hAnsi="Courier New" w:cs="Courier New"/>
           <w:color w:val="538135" w:themeColor="accent6" w:themeShade="BF"/>
           <w:sz w:val="20"/>
           <w:szCs w:val="20"/>
         </w:rPr>
-      </w:pPr>
+        <w:t>2 ;Name</w:t>
+      </w:r>
+      <w:proofErr w:type="gramEnd"/>
       <w:r>
         <w:rPr>
           <w:rFonts w:ascii="Courier New" w:hAnsi="Courier New" w:cs="Courier New"/>
@@ -5587,7 +5711,7 @@
           <w:sz w:val="20"/>
           <w:szCs w:val="20"/>
         </w:rPr>
-        <w:t xml:space="preserve">MQGET Return code caused error or not recognized; mqrc:2009                                          </w:t>
+        <w:t xml:space="preserve">: REPLY1                                                       </w:t>
       </w:r>
     </w:p>
     <w:p>
@@ -5608,7 +5732,7 @@
           <w:sz w:val="20"/>
           <w:szCs w:val="20"/>
         </w:rPr>
-        <w:t xml:space="preserve">MQGET Throwing exception; mqcc:2 ;Name: REPLY1                                                       </w:t>
+        <w:t xml:space="preserve">MQGET Return code caused error or not recognized; mqrc:2009                                          </w:t>
       </w:r>
     </w:p>
     <w:p>
@@ -5629,8 +5753,9 @@
           <w:sz w:val="20"/>
           <w:szCs w:val="20"/>
         </w:rPr>
-        <w:t xml:space="preserve">[ReconnectTimer0] MQI call failed, attempting to reconnect all threads to queue manager </w:t>
-      </w:r>
+        <w:t>MQGET Throwing exception; mqcc:</w:t>
+      </w:r>
+      <w:proofErr w:type="gramStart"/>
       <w:r>
         <w:rPr>
           <w:rFonts w:ascii="Courier New" w:hAnsi="Courier New" w:cs="Courier New"/>
@@ -5638,8 +5763,9 @@
           <w:sz w:val="20"/>
           <w:szCs w:val="20"/>
         </w:rPr>
-        <w:t>QM1</w:t>
-      </w:r>
+        <w:t>2 ;Name</w:t>
+      </w:r>
+      <w:proofErr w:type="gramEnd"/>
       <w:r>
         <w:rPr>
           <w:rFonts w:ascii="Courier New" w:hAnsi="Courier New" w:cs="Courier New"/>
@@ -5647,18 +5773,20 @@
           <w:sz w:val="20"/>
           <w:szCs w:val="20"/>
         </w:rPr>
-        <w:t xml:space="preserve"> on host</w:t>
-      </w:r>
-      <w:r>
+        <w:t xml:space="preserve">: REPLY1                                                       </w:t>
+      </w:r>
+    </w:p>
+    <w:p>
+      <w:pPr>
+        <w:pStyle w:val="BodyText0"/>
+        <w:spacing w:after="0"/>
         <w:rPr>
           <w:rFonts w:ascii="Courier New" w:hAnsi="Courier New" w:cs="Courier New"/>
           <w:color w:val="538135" w:themeColor="accent6" w:themeShade="BF"/>
           <w:sz w:val="20"/>
           <w:szCs w:val="20"/>
         </w:rPr>
-        <w:t xml:space="preserve"> </w:t>
-      </w:r>
-      <w:proofErr w:type="spellStart"/>
+      </w:pPr>
       <w:r>
         <w:rPr>
           <w:rFonts w:ascii="Courier New" w:hAnsi="Courier New" w:cs="Courier New"/>
@@ -5666,9 +5794,8 @@
           <w:sz w:val="20"/>
           <w:szCs w:val="20"/>
         </w:rPr>
-        <w:t>secondaryHost</w:t>
-      </w:r>
-      <w:proofErr w:type="spellEnd"/>
+        <w:t xml:space="preserve">[ReconnectTimer0] MQI call failed, attempting to reconnect all threads to queue manager </w:t>
+      </w:r>
       <w:r>
         <w:rPr>
           <w:rFonts w:ascii="Courier New" w:hAnsi="Courier New" w:cs="Courier New"/>
@@ -5676,20 +5803,17 @@
           <w:sz w:val="20"/>
           <w:szCs w:val="20"/>
         </w:rPr>
-        <w:t xml:space="preserve">:                                                                                             </w:t>
-      </w:r>
-    </w:p>
-    <w:p>
-      <w:pPr>
-        <w:pStyle w:val="BodyText0"/>
-        <w:spacing w:after="0"/>
+        <w:t>QM1</w:t>
+      </w:r>
+      <w:r>
         <w:rPr>
           <w:rFonts w:ascii="Courier New" w:hAnsi="Courier New" w:cs="Courier New"/>
           <w:color w:val="538135" w:themeColor="accent6" w:themeShade="BF"/>
           <w:sz w:val="20"/>
           <w:szCs w:val="20"/>
         </w:rPr>
-      </w:pPr>
+        <w:t xml:space="preserve"> on host</w:t>
+      </w:r>
       <w:r>
         <w:rPr>
           <w:rFonts w:ascii="Courier New" w:hAnsi="Courier New" w:cs="Courier New"/>
@@ -5697,7 +5821,7 @@
           <w:sz w:val="20"/>
           <w:szCs w:val="20"/>
         </w:rPr>
-        <w:t xml:space="preserve">[ReconnectTimer0]: Time to connect to secondary host is 646 </w:t>
+        <w:t xml:space="preserve"> </w:t>
       </w:r>
       <w:proofErr w:type="spellStart"/>
       <w:r>
@@ -5707,7 +5831,7 @@
           <w:sz w:val="20"/>
           <w:szCs w:val="20"/>
         </w:rPr>
-        <w:t>ms</w:t>
+        <w:t>secondaryHost</w:t>
       </w:r>
       <w:proofErr w:type="spellEnd"/>
       <w:r>
@@ -5717,19 +5841,20 @@
           <w:sz w:val="20"/>
           <w:szCs w:val="20"/>
         </w:rPr>
-        <w:t xml:space="preserve"> (min: 646 </w:t>
-      </w:r>
-      <w:proofErr w:type="spellStart"/>
-      <w:r>
+        <w:t xml:space="preserve">:                                                                                             </w:t>
+      </w:r>
+    </w:p>
+    <w:p>
+      <w:pPr>
+        <w:pStyle w:val="BodyText0"/>
+        <w:spacing w:after="0"/>
         <w:rPr>
           <w:rFonts w:ascii="Courier New" w:hAnsi="Courier New" w:cs="Courier New"/>
           <w:color w:val="538135" w:themeColor="accent6" w:themeShade="BF"/>
           <w:sz w:val="20"/>
           <w:szCs w:val="20"/>
         </w:rPr>
-        <w:t>ms</w:t>
-      </w:r>
-      <w:proofErr w:type="spellEnd"/>
+      </w:pPr>
       <w:r>
         <w:rPr>
           <w:rFonts w:ascii="Courier New" w:hAnsi="Courier New" w:cs="Courier New"/>
@@ -5737,7 +5862,7 @@
           <w:sz w:val="20"/>
           <w:szCs w:val="20"/>
         </w:rPr>
-        <w:t xml:space="preserve">  max: 646 </w:t>
+        <w:t xml:space="preserve">[ReconnectTimer0]: Time to connect to secondary host is 646 </w:t>
       </w:r>
       <w:proofErr w:type="spellStart"/>
       <w:r>
@@ -5757,20 +5882,20 @@
           <w:sz w:val="20"/>
           <w:szCs w:val="20"/>
         </w:rPr>
-        <w:t xml:space="preserve">)            </w:t>
-      </w:r>
-    </w:p>
-    <w:p>
-      <w:pPr>
-        <w:pStyle w:val="BodyText0"/>
-        <w:spacing w:after="0"/>
+        <w:t xml:space="preserve"> (min: 646 </w:t>
+      </w:r>
+      <w:proofErr w:type="spellStart"/>
+      <w:proofErr w:type="gramStart"/>
+      <w:r>
         <w:rPr>
           <w:rFonts w:ascii="Courier New" w:hAnsi="Courier New" w:cs="Courier New"/>
           <w:color w:val="538135" w:themeColor="accent6" w:themeShade="BF"/>
           <w:sz w:val="20"/>
           <w:szCs w:val="20"/>
         </w:rPr>
-      </w:pPr>
+        <w:t>ms</w:t>
+      </w:r>
+      <w:proofErr w:type="spellEnd"/>
       <w:r>
         <w:rPr>
           <w:rFonts w:ascii="Courier New" w:hAnsi="Courier New" w:cs="Courier New"/>
@@ -5778,20 +5903,19 @@
           <w:sz w:val="20"/>
           <w:szCs w:val="20"/>
         </w:rPr>
-        <w:t xml:space="preserve">rate=740.00,threads=3                                                                                </w:t>
-      </w:r>
-    </w:p>
-    <w:p>
-      <w:pPr>
-        <w:pStyle w:val="BodyText0"/>
-        <w:spacing w:after="0"/>
+        <w:t xml:space="preserve">  max</w:t>
+      </w:r>
+      <w:proofErr w:type="gramEnd"/>
+      <w:r>
         <w:rPr>
           <w:rFonts w:ascii="Courier New" w:hAnsi="Courier New" w:cs="Courier New"/>
           <w:color w:val="538135" w:themeColor="accent6" w:themeShade="BF"/>
           <w:sz w:val="20"/>
           <w:szCs w:val="20"/>
         </w:rPr>
-      </w:pPr>
+        <w:t xml:space="preserve">: 646 </w:t>
+      </w:r>
+      <w:proofErr w:type="spellStart"/>
       <w:r>
         <w:rPr>
           <w:rFonts w:ascii="Courier New" w:hAnsi="Courier New" w:cs="Courier New"/>
@@ -5799,9 +5923,9 @@
           <w:sz w:val="20"/>
           <w:szCs w:val="20"/>
         </w:rPr>
-        <w:t xml:space="preserve">[ReconnectTimer1]: Time to connect to secondary host is 806 </w:t>
-      </w:r>
-      <w:proofErr w:type="spellStart"/>
+        <w:t>ms</w:t>
+      </w:r>
+      <w:proofErr w:type="spellEnd"/>
       <w:r>
         <w:rPr>
           <w:rFonts w:ascii="Courier New" w:hAnsi="Courier New" w:cs="Courier New"/>
@@ -5809,19 +5933,20 @@
           <w:sz w:val="20"/>
           <w:szCs w:val="20"/>
         </w:rPr>
-        <w:t>ms</w:t>
-      </w:r>
-      <w:proofErr w:type="spellEnd"/>
-      <w:r>
+        <w:t xml:space="preserve">)            </w:t>
+      </w:r>
+    </w:p>
+    <w:p>
+      <w:pPr>
+        <w:pStyle w:val="BodyText0"/>
+        <w:spacing w:after="0"/>
         <w:rPr>
           <w:rFonts w:ascii="Courier New" w:hAnsi="Courier New" w:cs="Courier New"/>
           <w:color w:val="538135" w:themeColor="accent6" w:themeShade="BF"/>
           <w:sz w:val="20"/>
           <w:szCs w:val="20"/>
         </w:rPr>
-        <w:t xml:space="preserve"> (min: 646 </w:t>
-      </w:r>
-      <w:proofErr w:type="spellStart"/>
+      </w:pPr>
       <w:r>
         <w:rPr>
           <w:rFonts w:ascii="Courier New" w:hAnsi="Courier New" w:cs="Courier New"/>
@@ -5829,9 +5954,9 @@
           <w:sz w:val="20"/>
           <w:szCs w:val="20"/>
         </w:rPr>
-        <w:t>ms</w:t>
-      </w:r>
-      <w:proofErr w:type="spellEnd"/>
+        <w:t>rate=740.</w:t>
+      </w:r>
+      <w:proofErr w:type="gramStart"/>
       <w:r>
         <w:rPr>
           <w:rFonts w:ascii="Courier New" w:hAnsi="Courier New" w:cs="Courier New"/>
@@ -5839,9 +5964,9 @@
           <w:sz w:val="20"/>
           <w:szCs w:val="20"/>
         </w:rPr>
-        <w:t xml:space="preserve">  max: 806 </w:t>
-      </w:r>
-      <w:proofErr w:type="spellStart"/>
+        <w:t>00,threads</w:t>
+      </w:r>
+      <w:proofErr w:type="gramEnd"/>
       <w:r>
         <w:rPr>
           <w:rFonts w:ascii="Courier New" w:hAnsi="Courier New" w:cs="Courier New"/>
@@ -5849,30 +5974,30 @@
           <w:sz w:val="20"/>
           <w:szCs w:val="20"/>
         </w:rPr>
-        <w:t>ms</w:t>
-      </w:r>
-      <w:proofErr w:type="spellEnd"/>
-      <w:r>
+        <w:t xml:space="preserve">=3                                                                                </w:t>
+      </w:r>
+    </w:p>
+    <w:p>
+      <w:pPr>
+        <w:pStyle w:val="BodyText0"/>
+        <w:spacing w:after="0"/>
         <w:rPr>
           <w:rFonts w:ascii="Courier New" w:hAnsi="Courier New" w:cs="Courier New"/>
           <w:color w:val="538135" w:themeColor="accent6" w:themeShade="BF"/>
           <w:sz w:val="20"/>
           <w:szCs w:val="20"/>
         </w:rPr>
-        <w:t xml:space="preserve">)            </w:t>
-      </w:r>
-    </w:p>
-    <w:p>
-      <w:pPr>
-        <w:pStyle w:val="BodyText0"/>
-        <w:spacing w:after="0"/>
+      </w:pPr>
+      <w:r>
         <w:rPr>
           <w:rFonts w:ascii="Courier New" w:hAnsi="Courier New" w:cs="Courier New"/>
           <w:color w:val="538135" w:themeColor="accent6" w:themeShade="BF"/>
           <w:sz w:val="20"/>
           <w:szCs w:val="20"/>
         </w:rPr>
-      </w:pPr>
+        <w:t xml:space="preserve">[ReconnectTimer1]: Time to connect to secondary host is 806 </w:t>
+      </w:r>
+      <w:proofErr w:type="spellStart"/>
       <w:r>
         <w:rPr>
           <w:rFonts w:ascii="Courier New" w:hAnsi="Courier New" w:cs="Courier New"/>
@@ -5880,9 +6005,9 @@
           <w:sz w:val="20"/>
           <w:szCs w:val="20"/>
         </w:rPr>
-        <w:t xml:space="preserve">[ReconnectTimer2]: Time to connect to secondary host is 806 </w:t>
-      </w:r>
-      <w:proofErr w:type="spellStart"/>
+        <w:t>ms</w:t>
+      </w:r>
+      <w:proofErr w:type="spellEnd"/>
       <w:r>
         <w:rPr>
           <w:rFonts w:ascii="Courier New" w:hAnsi="Courier New" w:cs="Courier New"/>
@@ -5890,9 +6015,10 @@
           <w:sz w:val="20"/>
           <w:szCs w:val="20"/>
         </w:rPr>
-        <w:t>ms</w:t>
-      </w:r>
-      <w:proofErr w:type="spellEnd"/>
+        <w:t xml:space="preserve"> (min: 646 </w:t>
+      </w:r>
+      <w:proofErr w:type="spellStart"/>
+      <w:proofErr w:type="gramStart"/>
       <w:r>
         <w:rPr>
           <w:rFonts w:ascii="Courier New" w:hAnsi="Courier New" w:cs="Courier New"/>
@@ -5900,9 +6026,9 @@
           <w:sz w:val="20"/>
           <w:szCs w:val="20"/>
         </w:rPr>
-        <w:t xml:space="preserve"> (min: 646 </w:t>
-      </w:r>
-      <w:proofErr w:type="spellStart"/>
+        <w:t>ms</w:t>
+      </w:r>
+      <w:proofErr w:type="spellEnd"/>
       <w:r>
         <w:rPr>
           <w:rFonts w:ascii="Courier New" w:hAnsi="Courier New" w:cs="Courier New"/>
@@ -5910,9 +6036,9 @@
           <w:sz w:val="20"/>
           <w:szCs w:val="20"/>
         </w:rPr>
-        <w:t>ms</w:t>
-      </w:r>
-      <w:proofErr w:type="spellEnd"/>
+        <w:t xml:space="preserve">  max</w:t>
+      </w:r>
+      <w:proofErr w:type="gramEnd"/>
       <w:r>
         <w:rPr>
           <w:rFonts w:ascii="Courier New" w:hAnsi="Courier New" w:cs="Courier New"/>
@@ -5920,7 +6046,7 @@
           <w:sz w:val="20"/>
           <w:szCs w:val="20"/>
         </w:rPr>
-        <w:t xml:space="preserve">  max: 806 </w:t>
+        <w:t xml:space="preserve">: 806 </w:t>
       </w:r>
       <w:proofErr w:type="spellStart"/>
       <w:r>
@@ -5961,20 +6087,19 @@
           <w:sz w:val="20"/>
           <w:szCs w:val="20"/>
         </w:rPr>
-        <w:t xml:space="preserve">[ReconnectTimer2]: All threads reconnected at 16_04_2020 17:56:20.880                                </w:t>
-      </w:r>
-    </w:p>
-    <w:p>
-      <w:pPr>
-        <w:pStyle w:val="BodyText0"/>
-        <w:spacing w:after="0"/>
+        <w:t xml:space="preserve">[ReconnectTimer2]: Time to connect to secondary host is 806 </w:t>
+      </w:r>
+      <w:proofErr w:type="spellStart"/>
+      <w:r>
         <w:rPr>
           <w:rFonts w:ascii="Courier New" w:hAnsi="Courier New" w:cs="Courier New"/>
           <w:color w:val="538135" w:themeColor="accent6" w:themeShade="BF"/>
           <w:sz w:val="20"/>
           <w:szCs w:val="20"/>
         </w:rPr>
-      </w:pPr>
+        <w:t>ms</w:t>
+      </w:r>
+      <w:proofErr w:type="spellEnd"/>
       <w:r>
         <w:rPr>
           <w:rFonts w:ascii="Courier New" w:hAnsi="Courier New" w:cs="Courier New"/>
@@ -5982,20 +6107,20 @@
           <w:sz w:val="20"/>
           <w:szCs w:val="20"/>
         </w:rPr>
-        <w:t xml:space="preserve">rate=2065.00,threads=3                                                                               </w:t>
-      </w:r>
-    </w:p>
-    <w:p>
-      <w:pPr>
-        <w:pStyle w:val="BodyText0"/>
-        <w:spacing w:after="0"/>
+        <w:t xml:space="preserve"> (min: 646 </w:t>
+      </w:r>
+      <w:proofErr w:type="spellStart"/>
+      <w:proofErr w:type="gramStart"/>
+      <w:r>
         <w:rPr>
           <w:rFonts w:ascii="Courier New" w:hAnsi="Courier New" w:cs="Courier New"/>
           <w:color w:val="538135" w:themeColor="accent6" w:themeShade="BF"/>
           <w:sz w:val="20"/>
           <w:szCs w:val="20"/>
         </w:rPr>
-      </w:pPr>
+        <w:t>ms</w:t>
+      </w:r>
+      <w:proofErr w:type="spellEnd"/>
       <w:r>
         <w:rPr>
           <w:rFonts w:ascii="Courier New" w:hAnsi="Courier New" w:cs="Courier New"/>
@@ -6003,20 +6128,19 @@
           <w:sz w:val="20"/>
           <w:szCs w:val="20"/>
         </w:rPr>
-        <w:t xml:space="preserve">rate=2133.00,threads=3                                                                               </w:t>
-      </w:r>
-    </w:p>
-    <w:p>
-      <w:pPr>
-        <w:pStyle w:val="BodyText0"/>
-        <w:spacing w:after="0"/>
+        <w:t xml:space="preserve">  max</w:t>
+      </w:r>
+      <w:proofErr w:type="gramEnd"/>
+      <w:r>
         <w:rPr>
           <w:rFonts w:ascii="Courier New" w:hAnsi="Courier New" w:cs="Courier New"/>
           <w:color w:val="538135" w:themeColor="accent6" w:themeShade="BF"/>
           <w:sz w:val="20"/>
           <w:szCs w:val="20"/>
         </w:rPr>
-      </w:pPr>
+        <w:t xml:space="preserve">: 806 </w:t>
+      </w:r>
+      <w:proofErr w:type="spellStart"/>
       <w:r>
         <w:rPr>
           <w:rFonts w:ascii="Courier New" w:hAnsi="Courier New" w:cs="Courier New"/>
@@ -6024,44 +6148,44 @@
           <w:sz w:val="20"/>
           <w:szCs w:val="20"/>
         </w:rPr>
-        <w:t xml:space="preserve">rate=2170.00,threads=3                                                                               </w:t>
-      </w:r>
-    </w:p>
-    <w:p>
-      <w:pPr>
-        <w:pStyle w:val="BodyText0"/>
-        <w:spacing w:after="0"/>
+        <w:t>ms</w:t>
+      </w:r>
+      <w:proofErr w:type="spellEnd"/>
+      <w:r>
         <w:rPr>
           <w:rFonts w:ascii="Courier New" w:hAnsi="Courier New" w:cs="Courier New"/>
           <w:color w:val="538135" w:themeColor="accent6" w:themeShade="BF"/>
           <w:sz w:val="20"/>
           <w:szCs w:val="20"/>
         </w:rPr>
-      </w:pPr>
-      <w:r>
+        <w:t xml:space="preserve">)            </w:t>
+      </w:r>
+    </w:p>
+    <w:p>
+      <w:pPr>
+        <w:pStyle w:val="BodyText0"/>
+        <w:spacing w:after="0"/>
         <w:rPr>
           <w:rFonts w:ascii="Courier New" w:hAnsi="Courier New" w:cs="Courier New"/>
           <w:color w:val="538135" w:themeColor="accent6" w:themeShade="BF"/>
           <w:sz w:val="20"/>
           <w:szCs w:val="20"/>
         </w:rPr>
-        <w:t>... ...</w:t>
-      </w:r>
-    </w:p>
-    <w:p>
-      <w:pPr>
-        <w:pStyle w:val="BodyText0"/>
+      </w:pPr>
+      <w:r>
         <w:rPr>
           <w:rFonts w:ascii="Courier New" w:hAnsi="Courier New" w:cs="Courier New"/>
           <w:color w:val="538135" w:themeColor="accent6" w:themeShade="BF"/>
           <w:sz w:val="20"/>
           <w:szCs w:val="20"/>
         </w:rPr>
-      </w:pPr>
+        <w:t xml:space="preserve">[ReconnectTimer2]: All threads reconnected at 16_04_2020 17:56:20.880                                </w:t>
+      </w:r>
     </w:p>
     <w:p>
       <w:pPr>
         <w:pStyle w:val="BodyText0"/>
+        <w:spacing w:after="0"/>
         <w:rPr>
           <w:rFonts w:ascii="Courier New" w:hAnsi="Courier New" w:cs="Courier New"/>
           <w:color w:val="538135" w:themeColor="accent6" w:themeShade="BF"/>
@@ -6069,21 +6193,175 @@
           <w:szCs w:val="20"/>
         </w:rPr>
       </w:pPr>
-    </w:p>
-    <w:p>
-      <w:pPr>
-        <w:pStyle w:val="BodyText0"/>
+      <w:r>
         <w:rPr>
           <w:rFonts w:ascii="Courier New" w:hAnsi="Courier New" w:cs="Courier New"/>
           <w:color w:val="538135" w:themeColor="accent6" w:themeShade="BF"/>
           <w:sz w:val="20"/>
           <w:szCs w:val="20"/>
         </w:rPr>
-      </w:pPr>
+        <w:t>rate=2065.</w:t>
+      </w:r>
+      <w:proofErr w:type="gramStart"/>
+      <w:r>
+        <w:rPr>
+          <w:rFonts w:ascii="Courier New" w:hAnsi="Courier New" w:cs="Courier New"/>
+          <w:color w:val="538135" w:themeColor="accent6" w:themeShade="BF"/>
+          <w:sz w:val="20"/>
+          <w:szCs w:val="20"/>
+        </w:rPr>
+        <w:t>00,threads</w:t>
+      </w:r>
+      <w:proofErr w:type="gramEnd"/>
+      <w:r>
+        <w:rPr>
+          <w:rFonts w:ascii="Courier New" w:hAnsi="Courier New" w:cs="Courier New"/>
+          <w:color w:val="538135" w:themeColor="accent6" w:themeShade="BF"/>
+          <w:sz w:val="20"/>
+          <w:szCs w:val="20"/>
+        </w:rPr>
+        <w:t xml:space="preserve">=3                                                                               </w:t>
+      </w:r>
     </w:p>
     <w:p>
       <w:pPr>
         <w:pStyle w:val="BodyText0"/>
+        <w:spacing w:after="0"/>
+        <w:rPr>
+          <w:rFonts w:ascii="Courier New" w:hAnsi="Courier New" w:cs="Courier New"/>
+          <w:color w:val="538135" w:themeColor="accent6" w:themeShade="BF"/>
+          <w:sz w:val="20"/>
+          <w:szCs w:val="20"/>
+        </w:rPr>
+      </w:pPr>
+      <w:r>
+        <w:rPr>
+          <w:rFonts w:ascii="Courier New" w:hAnsi="Courier New" w:cs="Courier New"/>
+          <w:color w:val="538135" w:themeColor="accent6" w:themeShade="BF"/>
+          <w:sz w:val="20"/>
+          <w:szCs w:val="20"/>
+        </w:rPr>
+        <w:t>rate=2133.</w:t>
+      </w:r>
+      <w:proofErr w:type="gramStart"/>
+      <w:r>
+        <w:rPr>
+          <w:rFonts w:ascii="Courier New" w:hAnsi="Courier New" w:cs="Courier New"/>
+          <w:color w:val="538135" w:themeColor="accent6" w:themeShade="BF"/>
+          <w:sz w:val="20"/>
+          <w:szCs w:val="20"/>
+        </w:rPr>
+        <w:t>00,threads</w:t>
+      </w:r>
+      <w:proofErr w:type="gramEnd"/>
+      <w:r>
+        <w:rPr>
+          <w:rFonts w:ascii="Courier New" w:hAnsi="Courier New" w:cs="Courier New"/>
+          <w:color w:val="538135" w:themeColor="accent6" w:themeShade="BF"/>
+          <w:sz w:val="20"/>
+          <w:szCs w:val="20"/>
+        </w:rPr>
+        <w:t xml:space="preserve">=3                                                                               </w:t>
+      </w:r>
+    </w:p>
+    <w:p>
+      <w:pPr>
+        <w:pStyle w:val="BodyText0"/>
+        <w:spacing w:after="0"/>
+        <w:rPr>
+          <w:rFonts w:ascii="Courier New" w:hAnsi="Courier New" w:cs="Courier New"/>
+          <w:color w:val="538135" w:themeColor="accent6" w:themeShade="BF"/>
+          <w:sz w:val="20"/>
+          <w:szCs w:val="20"/>
+        </w:rPr>
+      </w:pPr>
+      <w:r>
+        <w:rPr>
+          <w:rFonts w:ascii="Courier New" w:hAnsi="Courier New" w:cs="Courier New"/>
+          <w:color w:val="538135" w:themeColor="accent6" w:themeShade="BF"/>
+          <w:sz w:val="20"/>
+          <w:szCs w:val="20"/>
+        </w:rPr>
+        <w:t>rate=2170.</w:t>
+      </w:r>
+      <w:proofErr w:type="gramStart"/>
+      <w:r>
+        <w:rPr>
+          <w:rFonts w:ascii="Courier New" w:hAnsi="Courier New" w:cs="Courier New"/>
+          <w:color w:val="538135" w:themeColor="accent6" w:themeShade="BF"/>
+          <w:sz w:val="20"/>
+          <w:szCs w:val="20"/>
+        </w:rPr>
+        <w:t>00,threads</w:t>
+      </w:r>
+      <w:proofErr w:type="gramEnd"/>
+      <w:r>
+        <w:rPr>
+          <w:rFonts w:ascii="Courier New" w:hAnsi="Courier New" w:cs="Courier New"/>
+          <w:color w:val="538135" w:themeColor="accent6" w:themeShade="BF"/>
+          <w:sz w:val="20"/>
+          <w:szCs w:val="20"/>
+        </w:rPr>
+        <w:t xml:space="preserve">=3                                                                               </w:t>
+      </w:r>
+    </w:p>
+    <w:p>
+      <w:pPr>
+        <w:pStyle w:val="BodyText0"/>
+        <w:spacing w:after="0"/>
+        <w:rPr>
+          <w:rFonts w:ascii="Courier New" w:hAnsi="Courier New" w:cs="Courier New"/>
+          <w:color w:val="538135" w:themeColor="accent6" w:themeShade="BF"/>
+          <w:sz w:val="20"/>
+          <w:szCs w:val="20"/>
+        </w:rPr>
+      </w:pPr>
+      <w:r>
+        <w:rPr>
+          <w:rFonts w:ascii="Courier New" w:hAnsi="Courier New" w:cs="Courier New"/>
+          <w:color w:val="538135" w:themeColor="accent6" w:themeShade="BF"/>
+          <w:sz w:val="20"/>
+          <w:szCs w:val="20"/>
+        </w:rPr>
+        <w:t>... ...</w:t>
+      </w:r>
+    </w:p>
+    <w:p>
+      <w:pPr>
+        <w:pStyle w:val="BodyText0"/>
+        <w:rPr>
+          <w:rFonts w:ascii="Courier New" w:hAnsi="Courier New" w:cs="Courier New"/>
+          <w:color w:val="538135" w:themeColor="accent6" w:themeShade="BF"/>
+          <w:sz w:val="20"/>
+          <w:szCs w:val="20"/>
+        </w:rPr>
+      </w:pPr>
+    </w:p>
+    <w:p>
+      <w:pPr>
+        <w:pStyle w:val="BodyText0"/>
+        <w:rPr>
+          <w:rFonts w:ascii="Courier New" w:hAnsi="Courier New" w:cs="Courier New"/>
+          <w:color w:val="538135" w:themeColor="accent6" w:themeShade="BF"/>
+          <w:sz w:val="20"/>
+          <w:szCs w:val="20"/>
+        </w:rPr>
+      </w:pPr>
+    </w:p>
+    <w:p>
+      <w:pPr>
+        <w:pStyle w:val="BodyText0"/>
+        <w:rPr>
+          <w:rFonts w:ascii="Courier New" w:hAnsi="Courier New" w:cs="Courier New"/>
+          <w:color w:val="538135" w:themeColor="accent6" w:themeShade="BF"/>
+          <w:sz w:val="20"/>
+          <w:szCs w:val="20"/>
+        </w:rPr>
+      </w:pPr>
+    </w:p>
+    <w:p>
+      <w:pPr>
+        <w:pStyle w:val="BodyText0"/>
         <w:rPr>
           <w:rFonts w:ascii="Verdana" w:hAnsi="Verdana" w:cs="Verdana"/>
         </w:rPr>
@@ -6093,7 +6371,21 @@
           <w:rFonts w:ascii="Verdana" w:hAnsi="Verdana" w:cs="Verdana"/>
         </w:rPr>
         <w:lastRenderedPageBreak/>
-        <w:t xml:space="preserve">If the  QM on the </w:t>
+        <w:t xml:space="preserve">If </w:t>
+      </w:r>
+      <w:proofErr w:type="gramStart"/>
+      <w:r>
+        <w:rPr>
+          <w:rFonts w:ascii="Verdana" w:hAnsi="Verdana" w:cs="Verdana"/>
+        </w:rPr>
+        <w:t>the  QM</w:t>
+      </w:r>
+      <w:proofErr w:type="gramEnd"/>
+      <w:r>
+        <w:rPr>
+          <w:rFonts w:ascii="Verdana" w:hAnsi="Verdana" w:cs="Verdana"/>
+        </w:rPr>
+        <w:t xml:space="preserve"> on the </w:t>
       </w:r>
       <w:proofErr w:type="spellStart"/>
       <w:r>
@@ -7794,143 +8086,73 @@
                 <w:rFonts w:ascii="Verdana" w:hAnsi="Verdana"/>
               </w:rPr>
             </w:pPr>
-            <w:r>
-              <w:rPr>
-                <w:rFonts w:ascii="Verdana" w:hAnsi="Verdana"/>
-              </w:rPr>
-              <w:t>ls</w:t>
-            </w:r>
-          </w:p>
-        </w:tc>
-        <w:tc>
-          <w:tcPr>
-            <w:tcW w:w="0" w:type="auto"/>
-            <w:shd w:val="clear" w:color="auto" w:fill="auto"/>
-            <w:vAlign w:val="center"/>
-          </w:tcPr>
-          <w:p>
-            <w:pPr>
-              <w:rPr>
-                <w:rFonts w:ascii="Verdana" w:hAnsi="Verdana"/>
-              </w:rPr>
-            </w:pPr>
-            <w:r>
-              <w:rPr>
-                <w:rFonts w:ascii="Verdana" w:hAnsi="Verdana"/>
-              </w:rPr>
-              <w:t>false</w:t>
-            </w:r>
-          </w:p>
-        </w:tc>
-        <w:tc>
-          <w:tcPr>
-            <w:tcW w:w="0" w:type="auto"/>
-            <w:shd w:val="clear" w:color="auto" w:fill="auto"/>
-            <w:vAlign w:val="center"/>
-          </w:tcPr>
-          <w:p>
-            <w:pPr>
-              <w:rPr>
-                <w:rFonts w:ascii="Verdana" w:hAnsi="Verdana"/>
-              </w:rPr>
-            </w:pPr>
-            <w:r>
-              <w:rPr>
-                <w:rFonts w:ascii="Verdana" w:hAnsi="Verdana"/>
-              </w:rPr>
-              <w:t xml:space="preserve">Collect latency stats (reported as </w:t>
-            </w:r>
             <w:proofErr w:type="spellStart"/>
             <w:r>
               <w:rPr>
                 <w:rFonts w:ascii="Verdana" w:hAnsi="Verdana"/>
               </w:rPr>
-              <w:t>avg</w:t>
+              <w:t>nt</w:t>
             </w:r>
             <w:proofErr w:type="spellEnd"/>
             <w:r>
               <w:rPr>
                 <w:rFonts w:ascii="Verdana" w:hAnsi="Verdana"/>
               </w:rPr>
-              <w:t>/min/max micro-seconds) taken to complete one iteration</w:t>
-            </w:r>
-            <w:r>
-              <w:rPr>
-                <w:rFonts w:ascii="Verdana" w:hAnsi="Verdana"/>
-              </w:rPr>
-              <w:t xml:space="preserve"> (i.e. execute the </w:t>
-            </w:r>
-            <w:r>
-              <w:rPr>
-                <w:rFonts w:ascii="Verdana" w:hAnsi="Verdana"/>
-              </w:rPr>
-              <w:t>"</w:t>
+              <w:t xml:space="preserve"> </w:t>
+            </w:r>
+          </w:p>
+        </w:tc>
+        <w:tc>
+          <w:tcPr>
+            <w:tcW w:w="0" w:type="auto"/>
+            <w:shd w:val="clear" w:color="auto" w:fill="auto"/>
+            <w:vAlign w:val="center"/>
+          </w:tcPr>
+          <w:p>
+            <w:pPr>
+              <w:rPr>
+                <w:rFonts w:ascii="Verdana" w:hAnsi="Verdana"/>
+              </w:rPr>
+            </w:pPr>
+            <w:r>
+              <w:rPr>
+                <w:rFonts w:ascii="Verdana" w:hAnsi="Verdana"/>
+              </w:rPr>
+              <w:t xml:space="preserve">1 </w:t>
+            </w:r>
+          </w:p>
+        </w:tc>
+        <w:tc>
+          <w:tcPr>
+            <w:tcW w:w="0" w:type="auto"/>
+            <w:shd w:val="clear" w:color="auto" w:fill="auto"/>
+            <w:vAlign w:val="center"/>
+          </w:tcPr>
+          <w:p>
+            <w:pPr>
+              <w:rPr>
+                <w:rFonts w:ascii="Verdana" w:hAnsi="Verdana"/>
+              </w:rPr>
+            </w:pPr>
+            <w:r>
+              <w:rPr>
+                <w:rFonts w:ascii="Verdana" w:hAnsi="Verdana"/>
+              </w:rPr>
+              <w:t xml:space="preserve">Number of </w:t>
             </w:r>
             <w:proofErr w:type="spellStart"/>
             <w:r>
               <w:rPr>
                 <w:rFonts w:ascii="Verdana" w:hAnsi="Verdana"/>
               </w:rPr>
-              <w:t>oneIteration</w:t>
+              <w:t>WorkerThreads</w:t>
             </w:r>
             <w:proofErr w:type="spellEnd"/>
             <w:r>
               <w:rPr>
                 <w:rFonts w:ascii="Verdana" w:hAnsi="Verdana"/>
               </w:rPr>
-              <w:t>"</w:t>
-            </w:r>
-            <w:r>
-              <w:rPr>
-                <w:rFonts w:ascii="Verdana" w:hAnsi="Verdana"/>
-              </w:rPr>
-              <w:t xml:space="preserve"> function)</w:t>
-            </w:r>
-            <w:r>
-              <w:rPr>
-                <w:rFonts w:ascii="Verdana" w:hAnsi="Verdana"/>
-              </w:rPr>
-              <w:t xml:space="preserve"> of the test in thread 0 (does not include wait time introduced that may be added between iterations by use of the rate </w:t>
-            </w:r>
-            <w:proofErr w:type="spellStart"/>
-            <w:r>
-              <w:rPr>
-                <w:rFonts w:ascii="Verdana" w:hAnsi="Verdana"/>
-              </w:rPr>
-              <w:t>parm</w:t>
-            </w:r>
-            <w:proofErr w:type="spellEnd"/>
-            <w:r>
-              <w:rPr>
-                <w:rFonts w:ascii="Verdana" w:hAnsi="Verdana"/>
-              </w:rPr>
-              <w:t xml:space="preserve"> (rt) on the </w:t>
-            </w:r>
-            <w:proofErr w:type="spellStart"/>
-            <w:r>
-              <w:rPr>
-                <w:rFonts w:ascii="Verdana" w:hAnsi="Verdana"/>
-              </w:rPr>
-              <w:t>WorkerThread</w:t>
-            </w:r>
-            <w:proofErr w:type="spellEnd"/>
-            <w:r>
-              <w:rPr>
-                <w:rFonts w:ascii="Verdana" w:hAnsi="Verdana"/>
-              </w:rPr>
-              <w:t>)</w:t>
-            </w:r>
-            <w:r>
-              <w:rPr>
-                <w:rFonts w:ascii="Verdana" w:hAnsi="Verdana"/>
-              </w:rPr>
               <w:t xml:space="preserve">. </w:t>
-            </w:r>
-            <w:r>
-              <w:rPr>
-                <w:rFonts w:ascii="Verdana" w:hAnsi="Verdana"/>
-              </w:rPr>
-              <w:t>Only thread 0 is measured, as a sample. For a Sender test module this would be the latency of n (typically 1) PUT(s), for a Requester module, this would be the latency of a Put and the subsequent Get, combined.</w:t>
             </w:r>
           </w:p>
         </w:tc>
@@ -7956,7 +8178,7 @@
               <w:rPr>
                 <w:rFonts w:ascii="Verdana" w:hAnsi="Verdana"/>
               </w:rPr>
-              <w:t>nt</w:t>
+              <w:t>rl</w:t>
             </w:r>
             <w:proofErr w:type="spellEnd"/>
             <w:r>
@@ -7983,41 +8205,27 @@
               <w:rPr>
                 <w:rFonts w:ascii="Verdana" w:hAnsi="Verdana"/>
               </w:rPr>
-              <w:t xml:space="preserve">1 </w:t>
-            </w:r>
-          </w:p>
-        </w:tc>
-        <w:tc>
-          <w:tcPr>
-            <w:tcW w:w="0" w:type="auto"/>
-            <w:shd w:val="clear" w:color="auto" w:fill="auto"/>
-            <w:vAlign w:val="center"/>
-          </w:tcPr>
-          <w:p>
-            <w:pPr>
-              <w:rPr>
-                <w:rFonts w:ascii="Verdana" w:hAnsi="Verdana"/>
-              </w:rPr>
-            </w:pPr>
-            <w:r>
-              <w:rPr>
-                <w:rFonts w:ascii="Verdana" w:hAnsi="Verdana"/>
-              </w:rPr>
-              <w:t xml:space="preserve">Number of </w:t>
-            </w:r>
-            <w:proofErr w:type="spellStart"/>
-            <w:r>
-              <w:rPr>
-                <w:rFonts w:ascii="Verdana" w:hAnsi="Verdana"/>
-              </w:rPr>
-              <w:t>WorkerThreads</w:t>
-            </w:r>
-            <w:proofErr w:type="spellEnd"/>
-            <w:r>
-              <w:rPr>
-                <w:rFonts w:ascii="Verdana" w:hAnsi="Verdana"/>
-              </w:rPr>
-              <w:t xml:space="preserve">. </w:t>
+              <w:t xml:space="preserve">60 </w:t>
+            </w:r>
+          </w:p>
+        </w:tc>
+        <w:tc>
+          <w:tcPr>
+            <w:tcW w:w="0" w:type="auto"/>
+            <w:shd w:val="clear" w:color="auto" w:fill="auto"/>
+            <w:vAlign w:val="center"/>
+          </w:tcPr>
+          <w:p>
+            <w:pPr>
+              <w:rPr>
+                <w:rFonts w:ascii="Verdana" w:hAnsi="Verdana"/>
+              </w:rPr>
+            </w:pPr>
+            <w:r>
+              <w:rPr>
+                <w:rFonts w:ascii="Verdana" w:hAnsi="Verdana"/>
+              </w:rPr>
+              <w:t xml:space="preserve">Run length in seconds. Setting this to 0 will disable the timer and run forever. </w:t>
             </w:r>
           </w:p>
         </w:tc>
@@ -8043,7 +8251,7 @@
               <w:rPr>
                 <w:rFonts w:ascii="Verdana" w:hAnsi="Verdana"/>
               </w:rPr>
-              <w:t>rl</w:t>
+              <w:t>sd</w:t>
             </w:r>
             <w:proofErr w:type="spellEnd"/>
             <w:r>
@@ -8070,27 +8278,55 @@
               <w:rPr>
                 <w:rFonts w:ascii="Verdana" w:hAnsi="Verdana"/>
               </w:rPr>
-              <w:t xml:space="preserve">60 </w:t>
-            </w:r>
-          </w:p>
-        </w:tc>
-        <w:tc>
-          <w:tcPr>
-            <w:tcW w:w="0" w:type="auto"/>
-            <w:shd w:val="clear" w:color="auto" w:fill="auto"/>
-            <w:vAlign w:val="center"/>
-          </w:tcPr>
-          <w:p>
-            <w:pPr>
-              <w:rPr>
-                <w:rFonts w:ascii="Verdana" w:hAnsi="Verdana"/>
-              </w:rPr>
-            </w:pPr>
-            <w:r>
-              <w:rPr>
-                <w:rFonts w:ascii="Verdana" w:hAnsi="Verdana"/>
-              </w:rPr>
-              <w:t xml:space="preserve">Run length in seconds. Setting this to 0 will disable the timer and run forever. </w:t>
+              <w:t xml:space="preserve">normal </w:t>
+            </w:r>
+          </w:p>
+        </w:tc>
+        <w:tc>
+          <w:tcPr>
+            <w:tcW w:w="0" w:type="auto"/>
+            <w:shd w:val="clear" w:color="auto" w:fill="auto"/>
+            <w:vAlign w:val="center"/>
+          </w:tcPr>
+          <w:p>
+            <w:pPr>
+              <w:rPr>
+                <w:rFonts w:ascii="Verdana" w:hAnsi="Verdana"/>
+              </w:rPr>
+            </w:pPr>
+            <w:r>
+              <w:rPr>
+                <w:rFonts w:ascii="Verdana" w:hAnsi="Verdana"/>
+              </w:rPr>
+              <w:t xml:space="preserve">Sets what is reported as </w:t>
+            </w:r>
+            <w:proofErr w:type="spellStart"/>
+            <w:r>
+              <w:rPr>
+                <w:rFonts w:ascii="Verdana" w:hAnsi="Verdana"/>
+              </w:rPr>
+              <w:t>totalDuration</w:t>
+            </w:r>
+            <w:proofErr w:type="spellEnd"/>
+            <w:r>
+              <w:rPr>
+                <w:rFonts w:ascii="Verdana" w:hAnsi="Verdana"/>
+              </w:rPr>
+              <w:t>. "normal" = from 1st iteration to last iteration, excluding setup/takedown. "</w:t>
+            </w:r>
+            <w:proofErr w:type="spellStart"/>
+            <w:r>
+              <w:rPr>
+                <w:rFonts w:ascii="Verdana" w:hAnsi="Verdana"/>
+              </w:rPr>
+              <w:t>tlf</w:t>
+            </w:r>
+            <w:proofErr w:type="spellEnd"/>
+            <w:r>
+              <w:rPr>
+                <w:rFonts w:ascii="Verdana" w:hAnsi="Verdana"/>
+              </w:rPr>
+              <w:t xml:space="preserve">" = Time to Last Fire, from start of main thread till last iteration completes (includes setup time but not takedown) </w:t>
             </w:r>
           </w:p>
         </w:tc>
@@ -8116,7 +8352,7 @@
               <w:rPr>
                 <w:rFonts w:ascii="Verdana" w:hAnsi="Verdana"/>
               </w:rPr>
-              <w:t>sd</w:t>
+              <w:t>sh</w:t>
             </w:r>
             <w:proofErr w:type="spellEnd"/>
             <w:r>
@@ -8143,55 +8379,27 @@
               <w:rPr>
                 <w:rFonts w:ascii="Verdana" w:hAnsi="Verdana"/>
               </w:rPr>
-              <w:t xml:space="preserve">normal </w:t>
-            </w:r>
-          </w:p>
-        </w:tc>
-        <w:tc>
-          <w:tcPr>
-            <w:tcW w:w="0" w:type="auto"/>
-            <w:shd w:val="clear" w:color="auto" w:fill="auto"/>
-            <w:vAlign w:val="center"/>
-          </w:tcPr>
-          <w:p>
-            <w:pPr>
-              <w:rPr>
-                <w:rFonts w:ascii="Verdana" w:hAnsi="Verdana"/>
-              </w:rPr>
-            </w:pPr>
-            <w:r>
-              <w:rPr>
-                <w:rFonts w:ascii="Verdana" w:hAnsi="Verdana"/>
-              </w:rPr>
-              <w:t xml:space="preserve">Sets what is reported as </w:t>
-            </w:r>
-            <w:proofErr w:type="spellStart"/>
-            <w:r>
-              <w:rPr>
-                <w:rFonts w:ascii="Verdana" w:hAnsi="Verdana"/>
-              </w:rPr>
-              <w:t>totalDuration</w:t>
-            </w:r>
-            <w:proofErr w:type="spellEnd"/>
-            <w:r>
-              <w:rPr>
-                <w:rFonts w:ascii="Verdana" w:hAnsi="Verdana"/>
-              </w:rPr>
-              <w:t>. "normal" = from 1st iteration to last iteration, excluding setup/takedown. "</w:t>
-            </w:r>
-            <w:proofErr w:type="spellStart"/>
-            <w:r>
-              <w:rPr>
-                <w:rFonts w:ascii="Verdana" w:hAnsi="Verdana"/>
-              </w:rPr>
-              <w:t>tlf</w:t>
-            </w:r>
-            <w:proofErr w:type="spellEnd"/>
-            <w:r>
-              <w:rPr>
-                <w:rFonts w:ascii="Verdana" w:hAnsi="Verdana"/>
-              </w:rPr>
-              <w:t xml:space="preserve">" = Time to Last Fire, from start of main thread till last iteration completes (includes setup time but not takedown) </w:t>
+              <w:t xml:space="preserve">true </w:t>
+            </w:r>
+          </w:p>
+        </w:tc>
+        <w:tc>
+          <w:tcPr>
+            <w:tcW w:w="0" w:type="auto"/>
+            <w:shd w:val="clear" w:color="auto" w:fill="auto"/>
+            <w:vAlign w:val="center"/>
+          </w:tcPr>
+          <w:p>
+            <w:pPr>
+              <w:rPr>
+                <w:rFonts w:ascii="Verdana" w:hAnsi="Verdana"/>
+              </w:rPr>
+            </w:pPr>
+            <w:r>
+              <w:rPr>
+                <w:rFonts w:ascii="Verdana" w:hAnsi="Verdana"/>
+              </w:rPr>
+              <w:t xml:space="preserve">Use signal handler to trap SIGINT (CTRL-C). </w:t>
             </w:r>
           </w:p>
         </w:tc>
@@ -8217,7 +8425,7 @@
               <w:rPr>
                 <w:rFonts w:ascii="Verdana" w:hAnsi="Verdana"/>
               </w:rPr>
-              <w:t>sh</w:t>
+              <w:t>sp</w:t>
             </w:r>
             <w:proofErr w:type="spellEnd"/>
             <w:r>
@@ -8244,27 +8452,27 @@
               <w:rPr>
                 <w:rFonts w:ascii="Verdana" w:hAnsi="Verdana"/>
               </w:rPr>
-              <w:t xml:space="preserve">true </w:t>
-            </w:r>
-          </w:p>
-        </w:tc>
-        <w:tc>
-          <w:tcPr>
-            <w:tcW w:w="0" w:type="auto"/>
-            <w:shd w:val="clear" w:color="auto" w:fill="auto"/>
-            <w:vAlign w:val="center"/>
-          </w:tcPr>
-          <w:p>
-            <w:pPr>
-              <w:rPr>
-                <w:rFonts w:ascii="Verdana" w:hAnsi="Verdana"/>
-              </w:rPr>
-            </w:pPr>
-            <w:r>
-              <w:rPr>
-                <w:rFonts w:ascii="Verdana" w:hAnsi="Verdana"/>
-              </w:rPr>
-              <w:t xml:space="preserve">Use signal handler to trap SIGINT (CTRL-C). </w:t>
+              <w:t xml:space="preserve">false </w:t>
+            </w:r>
+          </w:p>
+        </w:tc>
+        <w:tc>
+          <w:tcPr>
+            <w:tcW w:w="0" w:type="auto"/>
+            <w:shd w:val="clear" w:color="auto" w:fill="auto"/>
+            <w:vAlign w:val="center"/>
+          </w:tcPr>
+          <w:p>
+            <w:pPr>
+              <w:rPr>
+                <w:rFonts w:ascii="Verdana" w:hAnsi="Verdana"/>
+              </w:rPr>
+            </w:pPr>
+            <w:r>
+              <w:rPr>
+                <w:rFonts w:ascii="Verdana" w:hAnsi="Verdana"/>
+              </w:rPr>
+              <w:t xml:space="preserve">Display per-thread performance data. </w:t>
             </w:r>
           </w:p>
         </w:tc>
@@ -8285,59 +8493,51 @@
                 <w:rFonts w:ascii="Verdana" w:hAnsi="Verdana"/>
               </w:rPr>
             </w:pPr>
-            <w:proofErr w:type="spellStart"/>
-            <w:r>
-              <w:rPr>
-                <w:rFonts w:ascii="Verdana" w:hAnsi="Verdana"/>
-              </w:rPr>
-              <w:t>sp</w:t>
-            </w:r>
-            <w:proofErr w:type="spellEnd"/>
-            <w:r>
-              <w:rPr>
-                <w:rFonts w:ascii="Verdana" w:hAnsi="Verdana"/>
-              </w:rPr>
-              <w:t xml:space="preserve"> </w:t>
-            </w:r>
-          </w:p>
-        </w:tc>
-        <w:tc>
-          <w:tcPr>
-            <w:tcW w:w="0" w:type="auto"/>
-            <w:shd w:val="clear" w:color="auto" w:fill="auto"/>
-            <w:vAlign w:val="center"/>
-          </w:tcPr>
-          <w:p>
-            <w:pPr>
-              <w:rPr>
-                <w:rFonts w:ascii="Verdana" w:hAnsi="Verdana"/>
-              </w:rPr>
-            </w:pPr>
-            <w:r>
-              <w:rPr>
-                <w:rFonts w:ascii="Verdana" w:hAnsi="Verdana"/>
-              </w:rPr>
-              <w:t xml:space="preserve">false </w:t>
-            </w:r>
-          </w:p>
-        </w:tc>
-        <w:tc>
-          <w:tcPr>
-            <w:tcW w:w="0" w:type="auto"/>
-            <w:shd w:val="clear" w:color="auto" w:fill="auto"/>
-            <w:vAlign w:val="center"/>
-          </w:tcPr>
-          <w:p>
-            <w:pPr>
-              <w:rPr>
-                <w:rFonts w:ascii="Verdana" w:hAnsi="Verdana"/>
-              </w:rPr>
-            </w:pPr>
-            <w:r>
-              <w:rPr>
-                <w:rFonts w:ascii="Verdana" w:hAnsi="Verdana"/>
-              </w:rPr>
-              <w:t xml:space="preserve">Display per-thread performance data. </w:t>
+            <w:r>
+              <w:rPr>
+                <w:rFonts w:ascii="Verdana" w:hAnsi="Verdana"/>
+              </w:rPr>
+              <w:t xml:space="preserve">ss </w:t>
+            </w:r>
+          </w:p>
+        </w:tc>
+        <w:tc>
+          <w:tcPr>
+            <w:tcW w:w="0" w:type="auto"/>
+            <w:shd w:val="clear" w:color="auto" w:fill="auto"/>
+            <w:vAlign w:val="center"/>
+          </w:tcPr>
+          <w:p>
+            <w:pPr>
+              <w:rPr>
+                <w:rFonts w:ascii="Verdana" w:hAnsi="Verdana"/>
+              </w:rPr>
+            </w:pPr>
+            <w:r>
+              <w:rPr>
+                <w:rFonts w:ascii="Verdana" w:hAnsi="Verdana"/>
+              </w:rPr>
+              <w:t xml:space="preserve">10 </w:t>
+            </w:r>
+          </w:p>
+        </w:tc>
+        <w:tc>
+          <w:tcPr>
+            <w:tcW w:w="0" w:type="auto"/>
+            <w:shd w:val="clear" w:color="auto" w:fill="auto"/>
+            <w:vAlign w:val="center"/>
+          </w:tcPr>
+          <w:p>
+            <w:pPr>
+              <w:rPr>
+                <w:rFonts w:ascii="Verdana" w:hAnsi="Verdana"/>
+              </w:rPr>
+            </w:pPr>
+            <w:r>
+              <w:rPr>
+                <w:rFonts w:ascii="Verdana" w:hAnsi="Verdana"/>
+              </w:rPr>
+              <w:t xml:space="preserve">Statistics reporting period. Setting this to 0 will disable periodic reporting entirely. </w:t>
             </w:r>
           </w:p>
         </w:tc>
@@ -8358,51 +8558,73 @@
                 <w:rFonts w:ascii="Verdana" w:hAnsi="Verdana"/>
               </w:rPr>
             </w:pPr>
-            <w:r>
-              <w:rPr>
-                <w:rFonts w:ascii="Verdana" w:hAnsi="Verdana"/>
-              </w:rPr>
-              <w:t xml:space="preserve">ss </w:t>
-            </w:r>
-          </w:p>
-        </w:tc>
-        <w:tc>
-          <w:tcPr>
-            <w:tcW w:w="0" w:type="auto"/>
-            <w:shd w:val="clear" w:color="auto" w:fill="auto"/>
-            <w:vAlign w:val="center"/>
-          </w:tcPr>
-          <w:p>
-            <w:pPr>
-              <w:rPr>
-                <w:rFonts w:ascii="Verdana" w:hAnsi="Verdana"/>
-              </w:rPr>
-            </w:pPr>
-            <w:r>
-              <w:rPr>
-                <w:rFonts w:ascii="Verdana" w:hAnsi="Verdana"/>
-              </w:rPr>
-              <w:t xml:space="preserve">10 </w:t>
-            </w:r>
-          </w:p>
-        </w:tc>
-        <w:tc>
-          <w:tcPr>
-            <w:tcW w:w="0" w:type="auto"/>
-            <w:shd w:val="clear" w:color="auto" w:fill="auto"/>
-            <w:vAlign w:val="center"/>
-          </w:tcPr>
-          <w:p>
-            <w:pPr>
-              <w:rPr>
-                <w:rFonts w:ascii="Verdana" w:hAnsi="Verdana"/>
-              </w:rPr>
-            </w:pPr>
-            <w:r>
-              <w:rPr>
-                <w:rFonts w:ascii="Verdana" w:hAnsi="Verdana"/>
-              </w:rPr>
-              <w:t xml:space="preserve">Statistics reporting period. Setting this to 0 will disable periodic reporting entirely. </w:t>
+            <w:proofErr w:type="spellStart"/>
+            <w:r>
+              <w:rPr>
+                <w:rFonts w:ascii="Verdana" w:hAnsi="Verdana"/>
+              </w:rPr>
+              <w:t>su</w:t>
+            </w:r>
+            <w:proofErr w:type="spellEnd"/>
+            <w:r>
+              <w:rPr>
+                <w:rFonts w:ascii="Verdana" w:hAnsi="Verdana"/>
+              </w:rPr>
+              <w:t xml:space="preserve"> </w:t>
+            </w:r>
+          </w:p>
+        </w:tc>
+        <w:tc>
+          <w:tcPr>
+            <w:tcW w:w="0" w:type="auto"/>
+            <w:shd w:val="clear" w:color="auto" w:fill="auto"/>
+            <w:vAlign w:val="center"/>
+          </w:tcPr>
+          <w:p>
+            <w:pPr>
+              <w:rPr>
+                <w:rFonts w:ascii="Verdana" w:hAnsi="Verdana"/>
+              </w:rPr>
+            </w:pPr>
+            <w:r>
+              <w:rPr>
+                <w:rFonts w:ascii="Verdana" w:hAnsi="Verdana"/>
+              </w:rPr>
+              <w:t xml:space="preserve">true </w:t>
+            </w:r>
+          </w:p>
+        </w:tc>
+        <w:tc>
+          <w:tcPr>
+            <w:tcW w:w="0" w:type="auto"/>
+            <w:shd w:val="clear" w:color="auto" w:fill="auto"/>
+            <w:vAlign w:val="center"/>
+          </w:tcPr>
+          <w:p>
+            <w:pPr>
+              <w:rPr>
+                <w:rFonts w:ascii="Verdana" w:hAnsi="Verdana"/>
+              </w:rPr>
+            </w:pPr>
+            <w:r>
+              <w:rPr>
+                <w:rFonts w:ascii="Verdana" w:hAnsi="Verdana"/>
+              </w:rPr>
+              <w:t xml:space="preserve">Display final summary. This setting is </w:t>
+            </w:r>
+            <w:proofErr w:type="spellStart"/>
+            <w:r>
+              <w:rPr>
+                <w:rFonts w:ascii="Verdana" w:hAnsi="Verdana"/>
+              </w:rPr>
+              <w:t>independant</w:t>
+            </w:r>
+            <w:proofErr w:type="spellEnd"/>
+            <w:r>
+              <w:rPr>
+                <w:rFonts w:ascii="Verdana" w:hAnsi="Verdana"/>
+              </w:rPr>
+              <w:t xml:space="preserve"> of the periodic statistics reporting. </w:t>
             </w:r>
           </w:p>
         </w:tc>
@@ -8428,68 +8650,48 @@
               <w:rPr>
                 <w:rFonts w:ascii="Verdana" w:hAnsi="Verdana"/>
               </w:rPr>
-              <w:t>su</w:t>
+              <w:t>tc</w:t>
             </w:r>
             <w:proofErr w:type="spellEnd"/>
-            <w:r>
-              <w:rPr>
-                <w:rFonts w:ascii="Verdana" w:hAnsi="Verdana"/>
-              </w:rPr>
-              <w:t xml:space="preserve"> </w:t>
-            </w:r>
-          </w:p>
-        </w:tc>
-        <w:tc>
-          <w:tcPr>
-            <w:tcW w:w="0" w:type="auto"/>
-            <w:shd w:val="clear" w:color="auto" w:fill="auto"/>
-            <w:vAlign w:val="center"/>
-          </w:tcPr>
-          <w:p>
-            <w:pPr>
-              <w:rPr>
-                <w:rFonts w:ascii="Verdana" w:hAnsi="Verdana"/>
-              </w:rPr>
-            </w:pPr>
-            <w:r>
-              <w:rPr>
-                <w:rFonts w:ascii="Verdana" w:hAnsi="Verdana"/>
-              </w:rPr>
-              <w:t xml:space="preserve">true </w:t>
-            </w:r>
-          </w:p>
-        </w:tc>
-        <w:tc>
-          <w:tcPr>
-            <w:tcW w:w="0" w:type="auto"/>
-            <w:shd w:val="clear" w:color="auto" w:fill="auto"/>
-            <w:vAlign w:val="center"/>
-          </w:tcPr>
-          <w:p>
-            <w:pPr>
-              <w:rPr>
-                <w:rFonts w:ascii="Verdana" w:hAnsi="Verdana"/>
-              </w:rPr>
-            </w:pPr>
-            <w:r>
-              <w:rPr>
-                <w:rFonts w:ascii="Verdana" w:hAnsi="Verdana"/>
-              </w:rPr>
-              <w:t xml:space="preserve">Display final summary. This setting is </w:t>
-            </w:r>
-            <w:proofErr w:type="spellStart"/>
-            <w:r>
-              <w:rPr>
-                <w:rFonts w:ascii="Verdana" w:hAnsi="Verdana"/>
-              </w:rPr>
-              <w:t>independant</w:t>
-            </w:r>
-            <w:proofErr w:type="spellEnd"/>
-            <w:r>
-              <w:rPr>
-                <w:rFonts w:ascii="Verdana" w:hAnsi="Verdana"/>
-              </w:rPr>
-              <w:t xml:space="preserve"> of the periodic statistics reporting. </w:t>
+          </w:p>
+        </w:tc>
+        <w:tc>
+          <w:tcPr>
+            <w:tcW w:w="0" w:type="auto"/>
+            <w:shd w:val="clear" w:color="auto" w:fill="auto"/>
+            <w:vAlign w:val="center"/>
+          </w:tcPr>
+          <w:p>
+            <w:pPr>
+              <w:rPr>
+                <w:rFonts w:ascii="Verdana" w:hAnsi="Verdana"/>
+              </w:rPr>
+            </w:pPr>
+            <w:r>
+              <w:rPr>
+                <w:rFonts w:ascii="Verdana" w:hAnsi="Verdana"/>
+              </w:rPr>
+              <w:t>Dummy</w:t>
+            </w:r>
+          </w:p>
+        </w:tc>
+        <w:tc>
+          <w:tcPr>
+            <w:tcW w:w="0" w:type="auto"/>
+            <w:shd w:val="clear" w:color="auto" w:fill="auto"/>
+            <w:vAlign w:val="center"/>
+          </w:tcPr>
+          <w:p>
+            <w:pPr>
+              <w:rPr>
+                <w:rFonts w:ascii="Verdana" w:hAnsi="Verdana"/>
+              </w:rPr>
+            </w:pPr>
+            <w:r>
+              <w:rPr>
+                <w:rFonts w:ascii="Verdana" w:hAnsi="Verdana"/>
+              </w:rPr>
+              <w:t>Worker thread implementation to use.</w:t>
             </w:r>
           </w:p>
         </w:tc>
@@ -8515,7 +8717,7 @@
               <w:rPr>
                 <w:rFonts w:ascii="Verdana" w:hAnsi="Verdana"/>
               </w:rPr>
-              <w:t>tc</w:t>
+              <w:t>ts</w:t>
             </w:r>
             <w:proofErr w:type="spellEnd"/>
           </w:p>
@@ -8536,27 +8738,52 @@
               <w:rPr>
                 <w:rFonts w:ascii="Verdana" w:hAnsi="Verdana"/>
               </w:rPr>
-              <w:t>Dummy</w:t>
-            </w:r>
-          </w:p>
-        </w:tc>
-        <w:tc>
-          <w:tcPr>
-            <w:tcW w:w="0" w:type="auto"/>
-            <w:shd w:val="clear" w:color="auto" w:fill="auto"/>
-            <w:vAlign w:val="center"/>
-          </w:tcPr>
-          <w:p>
-            <w:pPr>
-              <w:rPr>
-                <w:rFonts w:ascii="Verdana" w:hAnsi="Verdana"/>
-              </w:rPr>
-            </w:pPr>
-            <w:r>
-              <w:rPr>
-                <w:rFonts w:ascii="Verdana" w:hAnsi="Verdana"/>
-              </w:rPr>
-              <w:t>Worker thread implementation to use.</w:t>
+              <w:t>0</w:t>
+            </w:r>
+          </w:p>
+        </w:tc>
+        <w:tc>
+          <w:tcPr>
+            <w:tcW w:w="0" w:type="auto"/>
+            <w:shd w:val="clear" w:color="auto" w:fill="auto"/>
+            <w:vAlign w:val="center"/>
+          </w:tcPr>
+          <w:p>
+            <w:pPr>
+              <w:rPr>
+                <w:rFonts w:ascii="Verdana" w:hAnsi="Verdana"/>
+              </w:rPr>
+            </w:pPr>
+            <w:r>
+              <w:rPr>
+                <w:rFonts w:ascii="Verdana" w:hAnsi="Verdana"/>
+              </w:rPr>
+              <w:t>Thread stack size (Kb, Linux only).</w:t>
+            </w:r>
+          </w:p>
+          <w:p>
+            <w:pPr>
+              <w:rPr>
+                <w:rFonts w:ascii="Verdana" w:hAnsi="Verdana"/>
+              </w:rPr>
+            </w:pPr>
+            <w:r>
+              <w:rPr>
+                <w:rFonts w:ascii="Verdana" w:hAnsi="Verdana"/>
+              </w:rPr>
+              <w:t xml:space="preserve">Setting this to 0 will disable </w:t>
+            </w:r>
+            <w:r>
+              <w:rPr>
+                <w:rFonts w:ascii="Verdana" w:hAnsi="Verdana"/>
+              </w:rPr>
+              <w:t>MQ-CPH</w:t>
+            </w:r>
+            <w:r>
+              <w:rPr>
+                <w:rFonts w:ascii="Verdana" w:hAnsi="Verdana"/>
+              </w:rPr>
+              <w:t xml:space="preserve"> from setting a per thread stack allocation.</w:t>
             </w:r>
           </w:p>
         </w:tc>
@@ -8582,73 +8809,76 @@
               <w:rPr>
                 <w:rFonts w:ascii="Verdana" w:hAnsi="Verdana"/>
               </w:rPr>
-              <w:t>ts</w:t>
+              <w:t>wi</w:t>
             </w:r>
             <w:proofErr w:type="spellEnd"/>
-          </w:p>
-        </w:tc>
-        <w:tc>
-          <w:tcPr>
-            <w:tcW w:w="0" w:type="auto"/>
-            <w:shd w:val="clear" w:color="auto" w:fill="auto"/>
-            <w:vAlign w:val="center"/>
-          </w:tcPr>
-          <w:p>
-            <w:pPr>
-              <w:rPr>
-                <w:rFonts w:ascii="Verdana" w:hAnsi="Verdana"/>
-              </w:rPr>
-            </w:pPr>
-            <w:r>
-              <w:rPr>
-                <w:rFonts w:ascii="Verdana" w:hAnsi="Verdana"/>
-              </w:rPr>
-              <w:t>0</w:t>
-            </w:r>
-          </w:p>
-        </w:tc>
-        <w:tc>
-          <w:tcPr>
-            <w:tcW w:w="0" w:type="auto"/>
-            <w:shd w:val="clear" w:color="auto" w:fill="auto"/>
-            <w:vAlign w:val="center"/>
-          </w:tcPr>
-          <w:p>
-            <w:pPr>
-              <w:rPr>
-                <w:rFonts w:ascii="Verdana" w:hAnsi="Verdana"/>
-              </w:rPr>
-            </w:pPr>
-            <w:r>
-              <w:rPr>
-                <w:rFonts w:ascii="Verdana" w:hAnsi="Verdana"/>
-              </w:rPr>
-              <w:t>Thread stack size (Kb, Linux only).</w:t>
-            </w:r>
-          </w:p>
-          <w:p>
-            <w:pPr>
-              <w:rPr>
-                <w:rFonts w:ascii="Verdana" w:hAnsi="Verdana"/>
-              </w:rPr>
-            </w:pPr>
-            <w:r>
-              <w:rPr>
-                <w:rFonts w:ascii="Verdana" w:hAnsi="Verdana"/>
-              </w:rPr>
-              <w:t xml:space="preserve">Setting this to 0 will disable </w:t>
-            </w:r>
-            <w:r>
-              <w:rPr>
-                <w:rFonts w:ascii="Verdana" w:hAnsi="Verdana"/>
-              </w:rPr>
-              <w:t>MQ-CPH</w:t>
-            </w:r>
-            <w:r>
-              <w:rPr>
-                <w:rFonts w:ascii="Verdana" w:hAnsi="Verdana"/>
-              </w:rPr>
-              <w:t xml:space="preserve"> from setting a per thread stack allocation.</w:t>
+            <w:r>
+              <w:rPr>
+                <w:rFonts w:ascii="Verdana" w:hAnsi="Verdana"/>
+              </w:rPr>
+              <w:t xml:space="preserve"> </w:t>
+            </w:r>
+          </w:p>
+        </w:tc>
+        <w:tc>
+          <w:tcPr>
+            <w:tcW w:w="0" w:type="auto"/>
+            <w:shd w:val="clear" w:color="auto" w:fill="auto"/>
+            <w:vAlign w:val="center"/>
+          </w:tcPr>
+          <w:p>
+            <w:pPr>
+              <w:rPr>
+                <w:rFonts w:ascii="Verdana" w:hAnsi="Verdana"/>
+              </w:rPr>
+            </w:pPr>
+            <w:r>
+              <w:rPr>
+                <w:rFonts w:ascii="Verdana" w:hAnsi="Verdana"/>
+              </w:rPr>
+              <w:t xml:space="preserve">1000 </w:t>
+            </w:r>
+          </w:p>
+        </w:tc>
+        <w:tc>
+          <w:tcPr>
+            <w:tcW w:w="0" w:type="auto"/>
+            <w:shd w:val="clear" w:color="auto" w:fill="auto"/>
+            <w:vAlign w:val="center"/>
+          </w:tcPr>
+          <w:p>
+            <w:pPr>
+              <w:rPr>
+                <w:rFonts w:ascii="Verdana" w:hAnsi="Verdana"/>
+              </w:rPr>
+            </w:pPr>
+            <w:proofErr w:type="spellStart"/>
+            <w:r>
+              <w:rPr>
+                <w:rFonts w:ascii="Verdana" w:hAnsi="Verdana"/>
+              </w:rPr>
+              <w:t>WorkerThread</w:t>
+            </w:r>
+            <w:proofErr w:type="spellEnd"/>
+            <w:r>
+              <w:rPr>
+                <w:rFonts w:ascii="Verdana" w:hAnsi="Verdana"/>
+              </w:rPr>
+              <w:t xml:space="preserve"> start interval (</w:t>
+            </w:r>
+            <w:proofErr w:type="spellStart"/>
+            <w:r>
+              <w:rPr>
+                <w:rFonts w:ascii="Verdana" w:hAnsi="Verdana"/>
+              </w:rPr>
+              <w:t>ms</w:t>
+            </w:r>
+            <w:proofErr w:type="spellEnd"/>
+            <w:r>
+              <w:rPr>
+                <w:rFonts w:ascii="Verdana" w:hAnsi="Verdana"/>
+              </w:rPr>
+              <w:t xml:space="preserve">). This controls the pause between starting multiple threads. </w:t>
             </w:r>
           </w:p>
         </w:tc>
@@ -8674,101 +8904,6 @@
               <w:rPr>
                 <w:rFonts w:ascii="Verdana" w:hAnsi="Verdana"/>
               </w:rPr>
-              <w:t>wi</w:t>
-            </w:r>
-            <w:proofErr w:type="spellEnd"/>
-            <w:r>
-              <w:rPr>
-                <w:rFonts w:ascii="Verdana" w:hAnsi="Verdana"/>
-              </w:rPr>
-              <w:t xml:space="preserve"> </w:t>
-            </w:r>
-          </w:p>
-        </w:tc>
-        <w:tc>
-          <w:tcPr>
-            <w:tcW w:w="0" w:type="auto"/>
-            <w:shd w:val="clear" w:color="auto" w:fill="auto"/>
-            <w:vAlign w:val="center"/>
-          </w:tcPr>
-          <w:p>
-            <w:pPr>
-              <w:rPr>
-                <w:rFonts w:ascii="Verdana" w:hAnsi="Verdana"/>
-              </w:rPr>
-            </w:pPr>
-            <w:r>
-              <w:rPr>
-                <w:rFonts w:ascii="Verdana" w:hAnsi="Verdana"/>
-              </w:rPr>
-              <w:t xml:space="preserve">1000 </w:t>
-            </w:r>
-          </w:p>
-        </w:tc>
-        <w:tc>
-          <w:tcPr>
-            <w:tcW w:w="0" w:type="auto"/>
-            <w:shd w:val="clear" w:color="auto" w:fill="auto"/>
-            <w:vAlign w:val="center"/>
-          </w:tcPr>
-          <w:p>
-            <w:pPr>
-              <w:rPr>
-                <w:rFonts w:ascii="Verdana" w:hAnsi="Verdana"/>
-              </w:rPr>
-            </w:pPr>
-            <w:proofErr w:type="spellStart"/>
-            <w:r>
-              <w:rPr>
-                <w:rFonts w:ascii="Verdana" w:hAnsi="Verdana"/>
-              </w:rPr>
-              <w:t>WorkerThread</w:t>
-            </w:r>
-            <w:proofErr w:type="spellEnd"/>
-            <w:r>
-              <w:rPr>
-                <w:rFonts w:ascii="Verdana" w:hAnsi="Verdana"/>
-              </w:rPr>
-              <w:t xml:space="preserve"> start interval (</w:t>
-            </w:r>
-            <w:proofErr w:type="spellStart"/>
-            <w:r>
-              <w:rPr>
-                <w:rFonts w:ascii="Verdana" w:hAnsi="Verdana"/>
-              </w:rPr>
-              <w:t>ms</w:t>
-            </w:r>
-            <w:proofErr w:type="spellEnd"/>
-            <w:r>
-              <w:rPr>
-                <w:rFonts w:ascii="Verdana" w:hAnsi="Verdana"/>
-              </w:rPr>
-              <w:t xml:space="preserve">). This controls the pause between starting multiple threads. </w:t>
-            </w:r>
-          </w:p>
-        </w:tc>
-      </w:tr>
-      <w:tr>
-        <w:trPr>
-          <w:tblCellSpacing w:w="15" w:type="dxa"/>
-        </w:trPr>
-        <w:tc>
-          <w:tcPr>
-            <w:tcW w:w="0" w:type="auto"/>
-            <w:shd w:val="clear" w:color="auto" w:fill="auto"/>
-            <w:vAlign w:val="center"/>
-          </w:tcPr>
-          <w:p>
-            <w:pPr>
-              <w:rPr>
-                <w:rFonts w:ascii="Verdana" w:hAnsi="Verdana"/>
-              </w:rPr>
-            </w:pPr>
-            <w:proofErr w:type="spellStart"/>
-            <w:r>
-              <w:rPr>
-                <w:rFonts w:ascii="Verdana" w:hAnsi="Verdana"/>
-              </w:rPr>
               <w:t>wt</w:t>
             </w:r>
             <w:proofErr w:type="spellEnd"/>
@@ -8890,7 +9025,6 @@
         <w:pStyle w:val="NormalWeb"/>
       </w:pPr>
       <w:r>
-        <w:lastRenderedPageBreak/>
         <w:t>Base module</w:t>
       </w:r>
       <w:r>
@@ -9253,7 +9387,14 @@
               <w:rPr>
                 <w:rFonts w:ascii="Verdana" w:hAnsi="Verdana"/>
               </w:rPr>
-              <w:t xml:space="preserve">Desired rate (operations/sec). If this rate is greater than the maximum achievable, the behaviour is such that it runs as fast as possible. A value of 0 means to always run as fast as possible. Rates of &lt;1 op/sec are not currently possible. </w:t>
+              <w:t xml:space="preserve">Desired rate (operations/sec). If this rate is greater than the maximum achievable, the behaviour is such </w:t>
+            </w:r>
+            <w:r>
+              <w:rPr>
+                <w:rFonts w:ascii="Verdana" w:hAnsi="Verdana"/>
+              </w:rPr>
+              <w:lastRenderedPageBreak/>
+              <w:t xml:space="preserve">that it runs as fast as possible. A value of 0 means to always run as fast as possible. Rates of &lt;1 op/sec are not currently possible. </w:t>
             </w:r>
           </w:p>
         </w:tc>
@@ -9279,6 +9420,7 @@
               <w:rPr>
                 <w:rFonts w:ascii="Verdana" w:hAnsi="Verdana"/>
               </w:rPr>
+              <w:lastRenderedPageBreak/>
               <w:t>si</w:t>
             </w:r>
             <w:proofErr w:type="spellEnd"/>
@@ -9912,7 +10054,6 @@
         <w:pStyle w:val="NormalWeb"/>
       </w:pPr>
       <w:r>
-        <w:lastRenderedPageBreak/>
         <w:br/>
         <w:t>Examples:</w:t>
       </w:r>
@@ -10060,6 +10201,7 @@
               <w:pStyle w:val="NormalWeb"/>
             </w:pPr>
             <w:r>
+              <w:lastRenderedPageBreak/>
               <w:t>-d MYTOPIC -</w:t>
             </w:r>
             <w:proofErr w:type="spellStart"/>
@@ -10821,7 +10963,6 @@
         <w:pStyle w:val="NormalWeb"/>
       </w:pPr>
       <w:r>
-        <w:lastRenderedPageBreak/>
         <w:t>Sends a message then receives one from the same queue. Normal usage is with</w:t>
       </w:r>
       <w:r>
@@ -11085,6 +11226,7 @@
               <w:rPr>
                 <w:rFonts w:ascii="Verdana" w:hAnsi="Verdana"/>
               </w:rPr>
+              <w:lastRenderedPageBreak/>
               <w:t>This is true by default for historical compatibility.</w:t>
             </w:r>
           </w:p>
@@ -11110,6 +11252,7 @@
               <w:rPr>
                 <w:rFonts w:ascii="Verdana" w:hAnsi="Verdana"/>
               </w:rPr>
+              <w:lastRenderedPageBreak/>
               <w:t>cs</w:t>
             </w:r>
           </w:p>
@@ -12204,7 +12347,6 @@
               <w:rPr>
                 <w:rFonts w:ascii="Verdana" w:hAnsi="Verdana"/>
               </w:rPr>
-              <w:lastRenderedPageBreak/>
               <w:t>txg</w:t>
             </w:r>
             <w:proofErr w:type="spellEnd"/>
@@ -12494,6 +12636,7 @@
               <w:rPr>
                 <w:rFonts w:ascii="Verdana" w:hAnsi="Verdana"/>
               </w:rPr>
+              <w:lastRenderedPageBreak/>
               <w:t>This allows multiple Requesters to work with the sam</w:t>
             </w:r>
             <w:r>
@@ -12589,6 +12732,7 @@
               <w:rPr>
                 <w:rFonts w:ascii="Verdana" w:hAnsi="Verdana"/>
               </w:rPr>
+              <w:lastRenderedPageBreak/>
               <w:t>cs</w:t>
             </w:r>
           </w:p>
@@ -13257,11 +13401,7 @@
         <w:t xml:space="preserve">Reconnect timer is the easier </w:t>
       </w:r>
       <w:r>
-        <w:t xml:space="preserve">class to use, but this can be useful for distributed queueing re-connect tests where you can start a responder on the remote queue manager, then configure this class </w:t>
-      </w:r>
-      <w:r>
-        <w:lastRenderedPageBreak/>
-        <w:t xml:space="preserve">with primary and secondary queue managers used to send messages to (optionally more if using a </w:t>
+        <w:t xml:space="preserve">class to use, but this can be useful for distributed queueing re-connect tests where you can start a responder on the remote queue manager, then configure this class with primary and secondary queue managers used to send messages to (optionally more if using a </w:t>
       </w:r>
       <w:proofErr w:type="spellStart"/>
       <w:r>
@@ -13498,7 +13638,14 @@
               <w:rPr>
                 <w:rFonts w:ascii="Verdana" w:hAnsi="Verdana"/>
               </w:rPr>
-              <w:t xml:space="preserve"> of the reply is expected to be the same as the </w:t>
+              <w:t xml:space="preserve"> of the reply is expected to be the same </w:t>
+            </w:r>
+            <w:r>
+              <w:rPr>
+                <w:rFonts w:ascii="Verdana" w:hAnsi="Verdana"/>
+              </w:rPr>
+              <w:lastRenderedPageBreak/>
+              <w:t xml:space="preserve">as the </w:t>
             </w:r>
             <w:proofErr w:type="gramStart"/>
             <w:r>
@@ -13567,6 +13714,7 @@
               <w:rPr>
                 <w:rFonts w:ascii="Verdana" w:hAnsi="Verdana"/>
               </w:rPr>
+              <w:lastRenderedPageBreak/>
               <w:t>cs</w:t>
             </w:r>
           </w:p>
@@ -14448,7 +14596,6 @@
                 <w:b/>
                 <w:bCs/>
               </w:rPr>
-              <w:lastRenderedPageBreak/>
               <w:t>Arg</w:t>
             </w:r>
             <w:proofErr w:type="spellEnd"/>
@@ -14666,7 +14813,14 @@
               <w:rPr>
                 <w:rFonts w:ascii="Verdana" w:hAnsi="Verdana"/>
               </w:rPr>
-              <w:t>of the commit-count (-cc) option. This option is ignored if -</w:t>
+              <w:t>of the commit-</w:t>
+            </w:r>
+            <w:r>
+              <w:rPr>
+                <w:rFonts w:ascii="Verdana" w:hAnsi="Verdana"/>
+              </w:rPr>
+              <w:lastRenderedPageBreak/>
+              <w:t>count (-cc) option. This option is ignored if -</w:t>
             </w:r>
             <w:proofErr w:type="spellStart"/>
             <w:r>
@@ -14705,6 +14859,7 @@
               <w:rPr>
                 <w:rFonts w:ascii="Verdana" w:hAnsi="Verdana"/>
               </w:rPr>
+              <w:lastRenderedPageBreak/>
               <w:t>co</w:t>
             </w:r>
           </w:p>
@@ -15453,7 +15608,35 @@
               <w:rPr>
                 <w:rFonts w:ascii="Verdana" w:hAnsi="Verdana"/>
               </w:rPr>
-              <w:t xml:space="preserve"> in the MQCNO (displayed as the APPLTAG value in MQSC (DIS CONN(*) ALL). A null value will result in an APPLTAG of ‘</w:t>
+              <w:t xml:space="preserve"> in the MQCNO (displayed as the </w:t>
+            </w:r>
+            <w:bookmarkStart w:id="42" w:name="_GoBack"/>
+            <w:r>
+              <w:rPr>
+                <w:rFonts w:ascii="Verdana" w:hAnsi="Verdana"/>
+              </w:rPr>
+              <w:t>APPLT</w:t>
+            </w:r>
+            <w:bookmarkEnd w:id="42"/>
+            <w:r>
+              <w:rPr>
+                <w:rFonts w:ascii="Verdana" w:hAnsi="Verdana"/>
+              </w:rPr>
+              <w:t xml:space="preserve">AG value in MQSC (DIS </w:t>
+            </w:r>
+            <w:proofErr w:type="gramStart"/>
+            <w:r>
+              <w:rPr>
+                <w:rFonts w:ascii="Verdana" w:hAnsi="Verdana"/>
+              </w:rPr>
+              <w:t>CONN(</w:t>
+            </w:r>
+            <w:proofErr w:type="gramEnd"/>
+            <w:r>
+              <w:rPr>
+                <w:rFonts w:ascii="Verdana" w:hAnsi="Verdana"/>
+              </w:rPr>
+              <w:t>*) ALL). A null value will result in an APPLTAG of ‘</w:t>
             </w:r>
             <w:proofErr w:type="spellStart"/>
             <w:r>
@@ -15527,100 +15710,106 @@
               <w:rPr>
                 <w:rFonts w:ascii="Verdana" w:hAnsi="Verdana"/>
               </w:rPr>
+              <w:t>ar</w:t>
+            </w:r>
+            <w:proofErr w:type="spellEnd"/>
+          </w:p>
+        </w:tc>
+        <w:tc>
+          <w:tcPr>
+            <w:tcW w:w="2888" w:type="dxa"/>
+          </w:tcPr>
+          <w:p>
+            <w:pPr>
+              <w:rPr>
+                <w:rFonts w:ascii="Verdana" w:hAnsi="Verdana"/>
+              </w:rPr>
+            </w:pPr>
+            <w:r>
+              <w:rPr>
+                <w:rFonts w:ascii="Verdana" w:hAnsi="Verdana"/>
+              </w:rPr>
+              <w:t>null</w:t>
+            </w:r>
+          </w:p>
+        </w:tc>
+        <w:tc>
+          <w:tcPr>
+            <w:tcW w:w="4764" w:type="dxa"/>
+            <w:shd w:val="clear" w:color="auto" w:fill="auto"/>
+            <w:vAlign w:val="center"/>
+          </w:tcPr>
+          <w:p>
+            <w:pPr>
+              <w:rPr>
+                <w:rFonts w:ascii="Verdana" w:hAnsi="Verdana"/>
+              </w:rPr>
+            </w:pPr>
+            <w:r>
+              <w:rPr>
+                <w:rFonts w:ascii="Verdana" w:hAnsi="Verdana"/>
+              </w:rPr>
+              <w:t xml:space="preserve">Enable client </w:t>
+            </w:r>
+            <w:proofErr w:type="gramStart"/>
+            <w:r>
+              <w:rPr>
+                <w:rFonts w:ascii="Verdana" w:hAnsi="Verdana"/>
+              </w:rPr>
+              <w:t>auto-reconnect</w:t>
+            </w:r>
+            <w:proofErr w:type="gramEnd"/>
+            <w:r>
+              <w:rPr>
+                <w:rFonts w:ascii="Verdana" w:hAnsi="Verdana"/>
+              </w:rPr>
+              <w:t xml:space="preserve"> in the MQCNO.</w:t>
+            </w:r>
+          </w:p>
+          <w:p>
+            <w:pPr>
+              <w:rPr>
+                <w:rFonts w:ascii="Verdana" w:hAnsi="Verdana"/>
+              </w:rPr>
+            </w:pPr>
+            <w:r>
+              <w:rPr>
+                <w:rFonts w:ascii="Verdana" w:hAnsi="Verdana"/>
+              </w:rPr>
+              <w:t>Valid values are:</w:t>
+            </w:r>
+          </w:p>
+          <w:p>
+            <w:pPr>
+              <w:rPr>
+                <w:rFonts w:ascii="Verdana" w:hAnsi="Verdana"/>
+              </w:rPr>
+            </w:pPr>
+            <w:r>
+              <w:rPr>
+                <w:rFonts w:ascii="Verdana" w:hAnsi="Verdana"/>
+              </w:rPr>
+              <w:t xml:space="preserve">MQCNO_RECONNECT_AS_DEF MQCNO_RECONNECT MQCNO_RECONNECT_DISABLED or MQCNO_RECONNECT_Q_MGR. </w:t>
+            </w:r>
+          </w:p>
+          <w:p>
+            <w:pPr>
+              <w:rPr>
+                <w:rFonts w:ascii="Verdana" w:hAnsi="Verdana"/>
+              </w:rPr>
+            </w:pPr>
+            <w:r>
+              <w:rPr>
+                <w:rFonts w:ascii="Verdana" w:hAnsi="Verdana"/>
+              </w:rPr>
+              <w:t xml:space="preserve">Any option other than null (the default) or </w:t>
+            </w:r>
+            <w:r>
+              <w:rPr>
+                <w:rFonts w:ascii="Verdana" w:hAnsi="Verdana"/>
+              </w:rPr>
               <w:lastRenderedPageBreak/>
-              <w:t>ar</w:t>
-            </w:r>
-            <w:proofErr w:type="spellEnd"/>
-          </w:p>
-        </w:tc>
-        <w:tc>
-          <w:tcPr>
-            <w:tcW w:w="2888" w:type="dxa"/>
-          </w:tcPr>
-          <w:p>
-            <w:pPr>
-              <w:rPr>
-                <w:rFonts w:ascii="Verdana" w:hAnsi="Verdana"/>
-              </w:rPr>
-            </w:pPr>
-            <w:r>
-              <w:rPr>
-                <w:rFonts w:ascii="Verdana" w:hAnsi="Verdana"/>
-              </w:rPr>
-              <w:t>null</w:t>
-            </w:r>
-          </w:p>
-        </w:tc>
-        <w:tc>
-          <w:tcPr>
-            <w:tcW w:w="4764" w:type="dxa"/>
-            <w:shd w:val="clear" w:color="auto" w:fill="auto"/>
-            <w:vAlign w:val="center"/>
-          </w:tcPr>
-          <w:p>
-            <w:pPr>
-              <w:rPr>
-                <w:rFonts w:ascii="Verdana" w:hAnsi="Verdana"/>
-              </w:rPr>
-            </w:pPr>
-            <w:r>
-              <w:rPr>
-                <w:rFonts w:ascii="Verdana" w:hAnsi="Verdana"/>
-              </w:rPr>
-              <w:t xml:space="preserve">Enable client </w:t>
-            </w:r>
-            <w:proofErr w:type="gramStart"/>
-            <w:r>
-              <w:rPr>
-                <w:rFonts w:ascii="Verdana" w:hAnsi="Verdana"/>
-              </w:rPr>
-              <w:t>auto-reconnect</w:t>
-            </w:r>
-            <w:proofErr w:type="gramEnd"/>
-            <w:r>
-              <w:rPr>
-                <w:rFonts w:ascii="Verdana" w:hAnsi="Verdana"/>
-              </w:rPr>
-              <w:t xml:space="preserve"> in the MQCNO.</w:t>
-            </w:r>
-          </w:p>
-          <w:p>
-            <w:pPr>
-              <w:rPr>
-                <w:rFonts w:ascii="Verdana" w:hAnsi="Verdana"/>
-              </w:rPr>
-            </w:pPr>
-            <w:r>
-              <w:rPr>
-                <w:rFonts w:ascii="Verdana" w:hAnsi="Verdana"/>
-              </w:rPr>
-              <w:t>Valid values are:</w:t>
-            </w:r>
-          </w:p>
-          <w:p>
-            <w:pPr>
-              <w:rPr>
-                <w:rFonts w:ascii="Verdana" w:hAnsi="Verdana"/>
-              </w:rPr>
-            </w:pPr>
-            <w:r>
-              <w:rPr>
-                <w:rFonts w:ascii="Verdana" w:hAnsi="Verdana"/>
-              </w:rPr>
-              <w:t xml:space="preserve">MQCNO_RECONNECT_AS_DEF MQCNO_RECONNECT MQCNO_RECONNECT_DISABLED or MQCNO_RECONNECT_Q_MGR. </w:t>
-            </w:r>
-          </w:p>
-          <w:p>
-            <w:pPr>
-              <w:rPr>
-                <w:rFonts w:ascii="Verdana" w:hAnsi="Verdana"/>
-              </w:rPr>
-            </w:pPr>
-            <w:r>
-              <w:rPr>
-                <w:rFonts w:ascii="Verdana" w:hAnsi="Verdana"/>
-              </w:rPr>
-              <w:t xml:space="preserve">Any option other than null (the default) or MQCNO_RECONNECT_DISABLED will require a </w:t>
+              <w:t xml:space="preserve">MQCNO_RECONNECT_DISABLED will require a </w:t>
             </w:r>
             <w:proofErr w:type="spellStart"/>
             <w:r>
@@ -15745,6 +15934,7 @@
               <w:rPr>
                 <w:rFonts w:ascii="Verdana" w:hAnsi="Verdana"/>
               </w:rPr>
+              <w:lastRenderedPageBreak/>
               <w:t>cc</w:t>
             </w:r>
           </w:p>
@@ -16306,7 +16496,6 @@
               <w:rPr>
                 <w:rFonts w:ascii="Verdana" w:hAnsi="Verdana"/>
               </w:rPr>
-              <w:lastRenderedPageBreak/>
               <w:t>jc</w:t>
             </w:r>
             <w:proofErr w:type="spellEnd"/>
@@ -16509,7 +16698,14 @@
               <w:rPr>
                 <w:rFonts w:ascii="Verdana" w:hAnsi="Verdana"/>
               </w:rPr>
-              <w:t>of execution. Using this option should give much higher throughput when using high message rates as it avoids</w:t>
+              <w:t xml:space="preserve">of execution. Using this option </w:t>
+            </w:r>
+            <w:r>
+              <w:rPr>
+                <w:rFonts w:ascii="Verdana" w:hAnsi="Verdana"/>
+              </w:rPr>
+              <w:lastRenderedPageBreak/>
+              <w:t>should give much higher throughput when using high message rates as it avoids</w:t>
             </w:r>
             <w:r>
               <w:rPr>
@@ -16608,6 +16804,7 @@
               <w:rPr>
                 <w:rFonts w:ascii="Verdana" w:hAnsi="Verdana"/>
               </w:rPr>
+              <w:lastRenderedPageBreak/>
               <w:t>jh</w:t>
             </w:r>
             <w:proofErr w:type="spellEnd"/>
@@ -17598,14 +17795,7 @@
               <w:rPr>
                 <w:rFonts w:ascii="Verdana" w:hAnsi="Verdana"/>
               </w:rPr>
-              <w:t xml:space="preserve">Default value of false means RFH1 header (MQC.MQFMT_RF_HEADER_1) </w:t>
-            </w:r>
-            <w:r>
-              <w:rPr>
-                <w:rFonts w:ascii="Verdana" w:hAnsi="Verdana"/>
-              </w:rPr>
-              <w:lastRenderedPageBreak/>
-              <w:t xml:space="preserve">is used. Setting this to true means the read as RFH2 header (MQC.MQFMT_RF_HEADER_2) is used. </w:t>
+              <w:t xml:space="preserve">Default value of false means RFH1 header (MQC.MQFMT_RF_HEADER_1) is used. Setting this to true means the read as RFH2 header (MQC.MQFMT_RF_HEADER_2) is used. </w:t>
             </w:r>
           </w:p>
         </w:tc>
@@ -17630,7 +17820,6 @@
               <w:rPr>
                 <w:rFonts w:ascii="Verdana" w:hAnsi="Verdana"/>
               </w:rPr>
-              <w:lastRenderedPageBreak/>
               <w:t>to</w:t>
             </w:r>
           </w:p>
@@ -17752,6 +17941,7 @@
               <w:rPr>
                 <w:rFonts w:ascii="Verdana" w:hAnsi="Verdana"/>
               </w:rPr>
+              <w:lastRenderedPageBreak/>
               <w:t>tx</w:t>
             </w:r>
             <w:proofErr w:type="spellEnd"/>
@@ -18515,10 +18705,10 @@
           <w:rFonts w:ascii="Verdana" w:hAnsi="Verdana"/>
         </w:rPr>
       </w:pPr>
-      <w:bookmarkStart w:id="42" w:name="Manual-com.ibm.uk.hursley.perftools.mqja"/>
-      <w:bookmarkStart w:id="43" w:name="Manual-Troubleshooting"/>
-      <w:bookmarkEnd w:id="42"/>
+      <w:bookmarkStart w:id="43" w:name="Manual-com.ibm.uk.hursley.perftools.mqja"/>
+      <w:bookmarkStart w:id="44" w:name="Manual-Troubleshooting"/>
       <w:bookmarkEnd w:id="43"/>
+      <w:bookmarkEnd w:id="44"/>
       <w:r>
         <w:rPr>
           <w:rFonts w:ascii="Verdana" w:hAnsi="Verdana"/>
@@ -18815,7 +19005,6 @@
                 <w:b/>
                 <w:bCs/>
               </w:rPr>
-              <w:lastRenderedPageBreak/>
               <w:t>Arg</w:t>
             </w:r>
             <w:proofErr w:type="spellEnd"/>
@@ -19044,6 +19233,7 @@
               <w:rPr>
                 <w:rFonts w:ascii="Verdana" w:hAnsi="Verdana"/>
               </w:rPr>
+              <w:lastRenderedPageBreak/>
               <w:t>Set this false to leave durable subscriptions afte</w:t>
             </w:r>
             <w:r>
@@ -19080,6 +19270,7 @@
         <w:rPr>
           <w:rFonts w:ascii="Verdana" w:hAnsi="Verdana"/>
         </w:rPr>
+        <w:lastRenderedPageBreak/>
         <w:br/>
       </w:r>
       <w:proofErr w:type="spellStart"/>
@@ -19727,7 +19918,7 @@
           <w:rFonts w:ascii="Verdana" w:hAnsi="Verdana"/>
         </w:rPr>
       </w:pPr>
-      <w:bookmarkStart w:id="44" w:name="_Toc37952927"/>
+      <w:bookmarkStart w:id="45" w:name="_Toc37952927"/>
       <w:r>
         <w:rPr>
           <w:rFonts w:ascii="Verdana" w:hAnsi="Verdana"/>
@@ -19735,7 +19926,7 @@
         <w:lastRenderedPageBreak/>
         <w:t>Troubleshooting</w:t>
       </w:r>
-      <w:bookmarkEnd w:id="44"/>
+      <w:bookmarkEnd w:id="45"/>
     </w:p>
     <w:p>
       <w:pPr>
@@ -19873,9 +20064,9 @@
           <w:rFonts w:ascii="Verdana" w:hAnsi="Verdana"/>
         </w:rPr>
       </w:pPr>
-      <w:bookmarkStart w:id="45" w:name="Manual-Requestinghelp"/>
-      <w:bookmarkStart w:id="46" w:name="_Toc37952928"/>
-      <w:bookmarkEnd w:id="45"/>
+      <w:bookmarkStart w:id="46" w:name="Manual-Requestinghelp"/>
+      <w:bookmarkStart w:id="47" w:name="_Toc37952928"/>
+      <w:bookmarkEnd w:id="46"/>
       <w:r>
         <w:rPr>
           <w:rFonts w:ascii="Verdana" w:hAnsi="Verdana"/>
@@ -19883,7 +20074,7 @@
         <w:lastRenderedPageBreak/>
         <w:t>Requesting help</w:t>
       </w:r>
-      <w:bookmarkEnd w:id="46"/>
+      <w:bookmarkEnd w:id="47"/>
     </w:p>
     <w:p>
       <w:pPr>
@@ -19972,16 +20163,16 @@
           <w:rFonts w:ascii="Verdana" w:hAnsi="Verdana"/>
         </w:rPr>
       </w:pPr>
-      <w:bookmarkStart w:id="47" w:name="Manual-Acknowledgements"/>
-      <w:bookmarkStart w:id="48" w:name="_Toc37952929"/>
-      <w:bookmarkEnd w:id="47"/>
+      <w:bookmarkStart w:id="48" w:name="Manual-Acknowledgements"/>
+      <w:bookmarkStart w:id="49" w:name="_Toc37952929"/>
+      <w:bookmarkEnd w:id="48"/>
       <w:r>
         <w:rPr>
           <w:rFonts w:ascii="Verdana" w:hAnsi="Verdana"/>
         </w:rPr>
         <w:t>Acknowledgements</w:t>
       </w:r>
-      <w:bookmarkEnd w:id="48"/>
+      <w:bookmarkEnd w:id="49"/>
     </w:p>
     <w:p>
       <w:pPr>
@@ -20001,16 +20192,16 @@
           <w:rFonts w:ascii="Verdana" w:hAnsi="Verdana"/>
         </w:rPr>
       </w:pPr>
-      <w:bookmarkStart w:id="49" w:name="Manual-Feedback"/>
-      <w:bookmarkStart w:id="50" w:name="_Toc37952930"/>
-      <w:bookmarkEnd w:id="49"/>
+      <w:bookmarkStart w:id="50" w:name="Manual-Feedback"/>
+      <w:bookmarkStart w:id="51" w:name="_Toc37952930"/>
+      <w:bookmarkEnd w:id="50"/>
       <w:r>
         <w:rPr>
           <w:rFonts w:ascii="Verdana" w:hAnsi="Verdana"/>
         </w:rPr>
         <w:t>Feedback</w:t>
       </w:r>
-      <w:bookmarkEnd w:id="50"/>
+      <w:bookmarkEnd w:id="51"/>
     </w:p>
     <w:p>
       <w:pPr>
@@ -20048,7 +20239,7 @@
 </file>
 
 <file path=word/endnotes.xml><?xml version="1.0" encoding="utf-8"?>
-<w:endnotes xmlns:wpc="http://schemas.microsoft.com/office/word/2010/wordprocessingCanvas" xmlns:cx="http://schemas.microsoft.com/office/drawing/2014/chartex" xmlns:cx1="http://schemas.microsoft.com/office/drawing/2015/9/8/chartex" xmlns:cx2="http://schemas.microsoft.com/office/drawing/2015/10/21/chartex" xmlns:cx3="http://schemas.microsoft.com/office/drawing/2016/5/9/chartex" xmlns:cx4="http://schemas.microsoft.com/office/drawing/2016/5/10/chartex" xmlns:cx5="http://schemas.microsoft.com/office/drawing/2016/5/11/chartex" xmlns:cx6="http://schemas.microsoft.com/office/drawing/2016/5/12/chartex" xmlns:cx7="http://schemas.microsoft.com/office/drawing/2016/5/13/chartex" xmlns:cx8="http://schemas.microsoft.com/office/drawing/2016/5/14/chartex" xmlns:mc="http://schemas.openxmlformats.org/markup-compatibility/2006" xmlns:aink="http://schemas.microsoft.com/office/drawing/2016/ink" xmlns:am3d="http://schemas.microsoft.com/office/drawing/2017/model3d" xmlns:o="urn:schemas-microsoft-com:office:office" xmlns:r="http://schemas.openxmlformats.org/officeDocument/2006/relationships" xmlns:m="http://schemas.openxmlformats.org/officeDocument/2006/math" xmlns:v="urn:schemas-microsoft-com:vml" xmlns:wp14="http://schemas.microsoft.com/office/word/2010/wordprocessingDrawing" xmlns:wp="http://schemas.openxmlformats.org/drawingml/2006/wordprocessingDrawing" xmlns:w10="urn:schemas-microsoft-com:office:word" xmlns:w="http://schemas.openxmlformats.org/wordprocessingml/2006/main" xmlns:w14="http://schemas.microsoft.com/office/word/2010/wordml" xmlns:w15="http://schemas.microsoft.com/office/word/2012/wordml" xmlns:w16cex="http://schemas.microsoft.com/office/word/2018/wordml/cex" xmlns:w16cid="http://schemas.microsoft.com/office/word/2016/wordml/cid" xmlns:w16="http://schemas.microsoft.com/office/word/2018/wordml" xmlns:w16se="http://schemas.microsoft.com/office/word/2015/wordml/symex" xmlns:wpg="http://schemas.microsoft.com/office/word/2010/wordprocessingGroup" xmlns:wpi="http://schemas.microsoft.com/office/word/2010/wordprocessingInk" xmlns:wne="http://schemas.microsoft.com/office/word/2006/wordml" xmlns:wps="http://schemas.microsoft.com/office/word/2010/wordprocessingShape" mc:Ignorable="w14 w15 w16se w16cid w16 w16cex wp14">
+<w:endnotes xmlns:wpc="http://schemas.microsoft.com/office/word/2010/wordprocessingCanvas" xmlns:cx="http://schemas.microsoft.com/office/drawing/2014/chartex" xmlns:cx1="http://schemas.microsoft.com/office/drawing/2015/9/8/chartex" xmlns:cx2="http://schemas.microsoft.com/office/drawing/2015/10/21/chartex" xmlns:cx3="http://schemas.microsoft.com/office/drawing/2016/5/9/chartex" xmlns:cx4="http://schemas.microsoft.com/office/drawing/2016/5/10/chartex" xmlns:cx5="http://schemas.microsoft.com/office/drawing/2016/5/11/chartex" xmlns:cx6="http://schemas.microsoft.com/office/drawing/2016/5/12/chartex" xmlns:cx7="http://schemas.microsoft.com/office/drawing/2016/5/13/chartex" xmlns:cx8="http://schemas.microsoft.com/office/drawing/2016/5/14/chartex" xmlns:mc="http://schemas.openxmlformats.org/markup-compatibility/2006" xmlns:aink="http://schemas.microsoft.com/office/drawing/2016/ink" xmlns:am3d="http://schemas.microsoft.com/office/drawing/2017/model3d" xmlns:o="urn:schemas-microsoft-com:office:office" xmlns:r="http://schemas.openxmlformats.org/officeDocument/2006/relationships" xmlns:m="http://schemas.openxmlformats.org/officeDocument/2006/math" xmlns:v="urn:schemas-microsoft-com:vml" xmlns:wp14="http://schemas.microsoft.com/office/word/2010/wordprocessingDrawing" xmlns:wp="http://schemas.openxmlformats.org/drawingml/2006/wordprocessingDrawing" xmlns:w10="urn:schemas-microsoft-com:office:word" xmlns:w="http://schemas.openxmlformats.org/wordprocessingml/2006/main" xmlns:w14="http://schemas.microsoft.com/office/word/2010/wordml" xmlns:w15="http://schemas.microsoft.com/office/word/2012/wordml" xmlns:w16cid="http://schemas.microsoft.com/office/word/2016/wordml/cid" xmlns:w16se="http://schemas.microsoft.com/office/word/2015/wordml/symex" xmlns:wpg="http://schemas.microsoft.com/office/word/2010/wordprocessingGroup" xmlns:wpi="http://schemas.microsoft.com/office/word/2010/wordprocessingInk" xmlns:wne="http://schemas.microsoft.com/office/word/2006/wordml" xmlns:wps="http://schemas.microsoft.com/office/word/2010/wordprocessingShape" mc:Ignorable="w14 w15 w16se w16cid wp14">
   <w:endnote w:type="separator" w:id="-1">
     <w:p>
       <w:r>
@@ -20067,7 +20258,7 @@
 </file>
 
 <file path=word/footer1.xml><?xml version="1.0" encoding="utf-8"?>
-<w:ftr xmlns:wpc="http://schemas.microsoft.com/office/word/2010/wordprocessingCanvas" xmlns:cx="http://schemas.microsoft.com/office/drawing/2014/chartex" xmlns:cx1="http://schemas.microsoft.com/office/drawing/2015/9/8/chartex" xmlns:cx2="http://schemas.microsoft.com/office/drawing/2015/10/21/chartex" xmlns:cx3="http://schemas.microsoft.com/office/drawing/2016/5/9/chartex" xmlns:cx4="http://schemas.microsoft.com/office/drawing/2016/5/10/chartex" xmlns:cx5="http://schemas.microsoft.com/office/drawing/2016/5/11/chartex" xmlns:cx6="http://schemas.microsoft.com/office/drawing/2016/5/12/chartex" xmlns:cx7="http://schemas.microsoft.com/office/drawing/2016/5/13/chartex" xmlns:cx8="http://schemas.microsoft.com/office/drawing/2016/5/14/chartex" xmlns:mc="http://schemas.openxmlformats.org/markup-compatibility/2006" xmlns:aink="http://schemas.microsoft.com/office/drawing/2016/ink" xmlns:am3d="http://schemas.microsoft.com/office/drawing/2017/model3d" xmlns:o="urn:schemas-microsoft-com:office:office" xmlns:r="http://schemas.openxmlformats.org/officeDocument/2006/relationships" xmlns:m="http://schemas.openxmlformats.org/officeDocument/2006/math" xmlns:v="urn:schemas-microsoft-com:vml" xmlns:wp14="http://schemas.microsoft.com/office/word/2010/wordprocessingDrawing" xmlns:wp="http://schemas.openxmlformats.org/drawingml/2006/wordprocessingDrawing" xmlns:w10="urn:schemas-microsoft-com:office:word" xmlns:w="http://schemas.openxmlformats.org/wordprocessingml/2006/main" xmlns:w14="http://schemas.microsoft.com/office/word/2010/wordml" xmlns:w15="http://schemas.microsoft.com/office/word/2012/wordml" xmlns:w16cex="http://schemas.microsoft.com/office/word/2018/wordml/cex" xmlns:w16cid="http://schemas.microsoft.com/office/word/2016/wordml/cid" xmlns:w16="http://schemas.microsoft.com/office/word/2018/wordml" xmlns:w16se="http://schemas.microsoft.com/office/word/2015/wordml/symex" xmlns:wpg="http://schemas.microsoft.com/office/word/2010/wordprocessingGroup" xmlns:wpi="http://schemas.microsoft.com/office/word/2010/wordprocessingInk" xmlns:wne="http://schemas.microsoft.com/office/word/2006/wordml" xmlns:wps="http://schemas.microsoft.com/office/word/2010/wordprocessingShape" mc:Ignorable="w14 w15 w16se w16cid w16 w16cex wp14">
+<w:ftr xmlns:wpc="http://schemas.microsoft.com/office/word/2010/wordprocessingCanvas" xmlns:cx="http://schemas.microsoft.com/office/drawing/2014/chartex" xmlns:cx1="http://schemas.microsoft.com/office/drawing/2015/9/8/chartex" xmlns:cx2="http://schemas.microsoft.com/office/drawing/2015/10/21/chartex" xmlns:cx3="http://schemas.microsoft.com/office/drawing/2016/5/9/chartex" xmlns:cx4="http://schemas.microsoft.com/office/drawing/2016/5/10/chartex" xmlns:cx5="http://schemas.microsoft.com/office/drawing/2016/5/11/chartex" xmlns:cx6="http://schemas.microsoft.com/office/drawing/2016/5/12/chartex" xmlns:cx7="http://schemas.microsoft.com/office/drawing/2016/5/13/chartex" xmlns:cx8="http://schemas.microsoft.com/office/drawing/2016/5/14/chartex" xmlns:mc="http://schemas.openxmlformats.org/markup-compatibility/2006" xmlns:aink="http://schemas.microsoft.com/office/drawing/2016/ink" xmlns:am3d="http://schemas.microsoft.com/office/drawing/2017/model3d" xmlns:o="urn:schemas-microsoft-com:office:office" xmlns:r="http://schemas.openxmlformats.org/officeDocument/2006/relationships" xmlns:m="http://schemas.openxmlformats.org/officeDocument/2006/math" xmlns:v="urn:schemas-microsoft-com:vml" xmlns:wp14="http://schemas.microsoft.com/office/word/2010/wordprocessingDrawing" xmlns:wp="http://schemas.openxmlformats.org/drawingml/2006/wordprocessingDrawing" xmlns:w10="urn:schemas-microsoft-com:office:word" xmlns:w="http://schemas.openxmlformats.org/wordprocessingml/2006/main" xmlns:w14="http://schemas.microsoft.com/office/word/2010/wordml" xmlns:w15="http://schemas.microsoft.com/office/word/2012/wordml" xmlns:w16cid="http://schemas.microsoft.com/office/word/2016/wordml/cid" xmlns:w16se="http://schemas.microsoft.com/office/word/2015/wordml/symex" xmlns:wpg="http://schemas.microsoft.com/office/word/2010/wordprocessingGroup" xmlns:wpi="http://schemas.microsoft.com/office/word/2010/wordprocessingInk" xmlns:wne="http://schemas.microsoft.com/office/word/2006/wordml" xmlns:wps="http://schemas.microsoft.com/office/word/2010/wordprocessingShape" mc:Ignorable="w14 w15 w16se w16cid wp14">
   <w:p>
     <w:pPr>
       <w:pStyle w:val="Footer"/>
@@ -20077,7 +20268,7 @@
 </file>
 
 <file path=word/footer2.xml><?xml version="1.0" encoding="utf-8"?>
-<w:ftr xmlns:wpc="http://schemas.microsoft.com/office/word/2010/wordprocessingCanvas" xmlns:cx="http://schemas.microsoft.com/office/drawing/2014/chartex" xmlns:cx1="http://schemas.microsoft.com/office/drawing/2015/9/8/chartex" xmlns:cx2="http://schemas.microsoft.com/office/drawing/2015/10/21/chartex" xmlns:cx3="http://schemas.microsoft.com/office/drawing/2016/5/9/chartex" xmlns:cx4="http://schemas.microsoft.com/office/drawing/2016/5/10/chartex" xmlns:cx5="http://schemas.microsoft.com/office/drawing/2016/5/11/chartex" xmlns:cx6="http://schemas.microsoft.com/office/drawing/2016/5/12/chartex" xmlns:cx7="http://schemas.microsoft.com/office/drawing/2016/5/13/chartex" xmlns:cx8="http://schemas.microsoft.com/office/drawing/2016/5/14/chartex" xmlns:mc="http://schemas.openxmlformats.org/markup-compatibility/2006" xmlns:aink="http://schemas.microsoft.com/office/drawing/2016/ink" xmlns:am3d="http://schemas.microsoft.com/office/drawing/2017/model3d" xmlns:o="urn:schemas-microsoft-com:office:office" xmlns:r="http://schemas.openxmlformats.org/officeDocument/2006/relationships" xmlns:m="http://schemas.openxmlformats.org/officeDocument/2006/math" xmlns:v="urn:schemas-microsoft-com:vml" xmlns:wp14="http://schemas.microsoft.com/office/word/2010/wordprocessingDrawing" xmlns:wp="http://schemas.openxmlformats.org/drawingml/2006/wordprocessingDrawing" xmlns:w10="urn:schemas-microsoft-com:office:word" xmlns:w="http://schemas.openxmlformats.org/wordprocessingml/2006/main" xmlns:w14="http://schemas.microsoft.com/office/word/2010/wordml" xmlns:w15="http://schemas.microsoft.com/office/word/2012/wordml" xmlns:w16cex="http://schemas.microsoft.com/office/word/2018/wordml/cex" xmlns:w16cid="http://schemas.microsoft.com/office/word/2016/wordml/cid" xmlns:w16="http://schemas.microsoft.com/office/word/2018/wordml" xmlns:w16se="http://schemas.microsoft.com/office/word/2015/wordml/symex" xmlns:wpg="http://schemas.microsoft.com/office/word/2010/wordprocessingGroup" xmlns:wpi="http://schemas.microsoft.com/office/word/2010/wordprocessingInk" xmlns:wne="http://schemas.microsoft.com/office/word/2006/wordml" xmlns:wps="http://schemas.microsoft.com/office/word/2010/wordprocessingShape" mc:Ignorable="w14 w15 w16se w16cid w16 w16cex wp14">
+<w:ftr xmlns:wpc="http://schemas.microsoft.com/office/word/2010/wordprocessingCanvas" xmlns:cx="http://schemas.microsoft.com/office/drawing/2014/chartex" xmlns:cx1="http://schemas.microsoft.com/office/drawing/2015/9/8/chartex" xmlns:cx2="http://schemas.microsoft.com/office/drawing/2015/10/21/chartex" xmlns:cx3="http://schemas.microsoft.com/office/drawing/2016/5/9/chartex" xmlns:cx4="http://schemas.microsoft.com/office/drawing/2016/5/10/chartex" xmlns:cx5="http://schemas.microsoft.com/office/drawing/2016/5/11/chartex" xmlns:cx6="http://schemas.microsoft.com/office/drawing/2016/5/12/chartex" xmlns:cx7="http://schemas.microsoft.com/office/drawing/2016/5/13/chartex" xmlns:cx8="http://schemas.microsoft.com/office/drawing/2016/5/14/chartex" xmlns:mc="http://schemas.openxmlformats.org/markup-compatibility/2006" xmlns:aink="http://schemas.microsoft.com/office/drawing/2016/ink" xmlns:am3d="http://schemas.microsoft.com/office/drawing/2017/model3d" xmlns:o="urn:schemas-microsoft-com:office:office" xmlns:r="http://schemas.openxmlformats.org/officeDocument/2006/relationships" xmlns:m="http://schemas.openxmlformats.org/officeDocument/2006/math" xmlns:v="urn:schemas-microsoft-com:vml" xmlns:wp14="http://schemas.microsoft.com/office/word/2010/wordprocessingDrawing" xmlns:wp="http://schemas.openxmlformats.org/drawingml/2006/wordprocessingDrawing" xmlns:w10="urn:schemas-microsoft-com:office:word" xmlns:w="http://schemas.openxmlformats.org/wordprocessingml/2006/main" xmlns:w14="http://schemas.microsoft.com/office/word/2010/wordml" xmlns:w15="http://schemas.microsoft.com/office/word/2012/wordml" xmlns:w16cid="http://schemas.microsoft.com/office/word/2016/wordml/cid" xmlns:w16se="http://schemas.microsoft.com/office/word/2015/wordml/symex" xmlns:wpg="http://schemas.microsoft.com/office/word/2010/wordprocessingGroup" xmlns:wpi="http://schemas.microsoft.com/office/word/2010/wordprocessingInk" xmlns:wne="http://schemas.microsoft.com/office/word/2006/wordml" xmlns:wps="http://schemas.microsoft.com/office/word/2010/wordprocessingShape" mc:Ignorable="w14 w15 w16se w16cid wp14">
   <w:p>
     <w:pPr>
       <w:pStyle w:val="Footer"/>
@@ -20087,7 +20278,7 @@
 </file>
 
 <file path=word/footer3.xml><?xml version="1.0" encoding="utf-8"?>
-<w:ftr xmlns:wpc="http://schemas.microsoft.com/office/word/2010/wordprocessingCanvas" xmlns:cx="http://schemas.microsoft.com/office/drawing/2014/chartex" xmlns:cx1="http://schemas.microsoft.com/office/drawing/2015/9/8/chartex" xmlns:cx2="http://schemas.microsoft.com/office/drawing/2015/10/21/chartex" xmlns:cx3="http://schemas.microsoft.com/office/drawing/2016/5/9/chartex" xmlns:cx4="http://schemas.microsoft.com/office/drawing/2016/5/10/chartex" xmlns:cx5="http://schemas.microsoft.com/office/drawing/2016/5/11/chartex" xmlns:cx6="http://schemas.microsoft.com/office/drawing/2016/5/12/chartex" xmlns:cx7="http://schemas.microsoft.com/office/drawing/2016/5/13/chartex" xmlns:cx8="http://schemas.microsoft.com/office/drawing/2016/5/14/chartex" xmlns:mc="http://schemas.openxmlformats.org/markup-compatibility/2006" xmlns:aink="http://schemas.microsoft.com/office/drawing/2016/ink" xmlns:am3d="http://schemas.microsoft.com/office/drawing/2017/model3d" xmlns:o="urn:schemas-microsoft-com:office:office" xmlns:r="http://schemas.openxmlformats.org/officeDocument/2006/relationships" xmlns:m="http://schemas.openxmlformats.org/officeDocument/2006/math" xmlns:v="urn:schemas-microsoft-com:vml" xmlns:wp14="http://schemas.microsoft.com/office/word/2010/wordprocessingDrawing" xmlns:wp="http://schemas.openxmlformats.org/drawingml/2006/wordprocessingDrawing" xmlns:w10="urn:schemas-microsoft-com:office:word" xmlns:w="http://schemas.openxmlformats.org/wordprocessingml/2006/main" xmlns:w14="http://schemas.microsoft.com/office/word/2010/wordml" xmlns:w15="http://schemas.microsoft.com/office/word/2012/wordml" xmlns:w16cex="http://schemas.microsoft.com/office/word/2018/wordml/cex" xmlns:w16cid="http://schemas.microsoft.com/office/word/2016/wordml/cid" xmlns:w16="http://schemas.microsoft.com/office/word/2018/wordml" xmlns:w16se="http://schemas.microsoft.com/office/word/2015/wordml/symex" xmlns:wpg="http://schemas.microsoft.com/office/word/2010/wordprocessingGroup" xmlns:wpi="http://schemas.microsoft.com/office/word/2010/wordprocessingInk" xmlns:wne="http://schemas.microsoft.com/office/word/2006/wordml" xmlns:wps="http://schemas.microsoft.com/office/word/2010/wordprocessingShape" mc:Ignorable="w14 w15 w16se w16cid w16 w16cex wp14">
+<w:ftr xmlns:wpc="http://schemas.microsoft.com/office/word/2010/wordprocessingCanvas" xmlns:cx="http://schemas.microsoft.com/office/drawing/2014/chartex" xmlns:cx1="http://schemas.microsoft.com/office/drawing/2015/9/8/chartex" xmlns:cx2="http://schemas.microsoft.com/office/drawing/2015/10/21/chartex" xmlns:cx3="http://schemas.microsoft.com/office/drawing/2016/5/9/chartex" xmlns:cx4="http://schemas.microsoft.com/office/drawing/2016/5/10/chartex" xmlns:cx5="http://schemas.microsoft.com/office/drawing/2016/5/11/chartex" xmlns:cx6="http://schemas.microsoft.com/office/drawing/2016/5/12/chartex" xmlns:cx7="http://schemas.microsoft.com/office/drawing/2016/5/13/chartex" xmlns:cx8="http://schemas.microsoft.com/office/drawing/2016/5/14/chartex" xmlns:mc="http://schemas.openxmlformats.org/markup-compatibility/2006" xmlns:aink="http://schemas.microsoft.com/office/drawing/2016/ink" xmlns:am3d="http://schemas.microsoft.com/office/drawing/2017/model3d" xmlns:o="urn:schemas-microsoft-com:office:office" xmlns:r="http://schemas.openxmlformats.org/officeDocument/2006/relationships" xmlns:m="http://schemas.openxmlformats.org/officeDocument/2006/math" xmlns:v="urn:schemas-microsoft-com:vml" xmlns:wp14="http://schemas.microsoft.com/office/word/2010/wordprocessingDrawing" xmlns:wp="http://schemas.openxmlformats.org/drawingml/2006/wordprocessingDrawing" xmlns:w10="urn:schemas-microsoft-com:office:word" xmlns:w="http://schemas.openxmlformats.org/wordprocessingml/2006/main" xmlns:w14="http://schemas.microsoft.com/office/word/2010/wordml" xmlns:w15="http://schemas.microsoft.com/office/word/2012/wordml" xmlns:w16cid="http://schemas.microsoft.com/office/word/2016/wordml/cid" xmlns:w16se="http://schemas.microsoft.com/office/word/2015/wordml/symex" xmlns:wpg="http://schemas.microsoft.com/office/word/2010/wordprocessingGroup" xmlns:wpi="http://schemas.microsoft.com/office/word/2010/wordprocessingInk" xmlns:wne="http://schemas.microsoft.com/office/word/2006/wordml" xmlns:wps="http://schemas.microsoft.com/office/word/2010/wordprocessingShape" mc:Ignorable="w14 w15 w16se w16cid wp14">
   <w:p>
     <w:pPr>
       <w:pStyle w:val="Footer"/>
@@ -20097,7 +20288,7 @@
 </file>
 
 <file path=word/footnotes.xml><?xml version="1.0" encoding="utf-8"?>
-<w:footnotes xmlns:wpc="http://schemas.microsoft.com/office/word/2010/wordprocessingCanvas" xmlns:cx="http://schemas.microsoft.com/office/drawing/2014/chartex" xmlns:cx1="http://schemas.microsoft.com/office/drawing/2015/9/8/chartex" xmlns:cx2="http://schemas.microsoft.com/office/drawing/2015/10/21/chartex" xmlns:cx3="http://schemas.microsoft.com/office/drawing/2016/5/9/chartex" xmlns:cx4="http://schemas.microsoft.com/office/drawing/2016/5/10/chartex" xmlns:cx5="http://schemas.microsoft.com/office/drawing/2016/5/11/chartex" xmlns:cx6="http://schemas.microsoft.com/office/drawing/2016/5/12/chartex" xmlns:cx7="http://schemas.microsoft.com/office/drawing/2016/5/13/chartex" xmlns:cx8="http://schemas.microsoft.com/office/drawing/2016/5/14/chartex" xmlns:mc="http://schemas.openxmlformats.org/markup-compatibility/2006" xmlns:aink="http://schemas.microsoft.com/office/drawing/2016/ink" xmlns:am3d="http://schemas.microsoft.com/office/drawing/2017/model3d" xmlns:o="urn:schemas-microsoft-com:office:office" xmlns:r="http://schemas.openxmlformats.org/officeDocument/2006/relationships" xmlns:m="http://schemas.openxmlformats.org/officeDocument/2006/math" xmlns:v="urn:schemas-microsoft-com:vml" xmlns:wp14="http://schemas.microsoft.com/office/word/2010/wordprocessingDrawing" xmlns:wp="http://schemas.openxmlformats.org/drawingml/2006/wordprocessingDrawing" xmlns:w10="urn:schemas-microsoft-com:office:word" xmlns:w="http://schemas.openxmlformats.org/wordprocessingml/2006/main" xmlns:w14="http://schemas.microsoft.com/office/word/2010/wordml" xmlns:w15="http://schemas.microsoft.com/office/word/2012/wordml" xmlns:w16cex="http://schemas.microsoft.com/office/word/2018/wordml/cex" xmlns:w16cid="http://schemas.microsoft.com/office/word/2016/wordml/cid" xmlns:w16="http://schemas.microsoft.com/office/word/2018/wordml" xmlns:w16se="http://schemas.microsoft.com/office/word/2015/wordml/symex" xmlns:wpg="http://schemas.microsoft.com/office/word/2010/wordprocessingGroup" xmlns:wpi="http://schemas.microsoft.com/office/word/2010/wordprocessingInk" xmlns:wne="http://schemas.microsoft.com/office/word/2006/wordml" xmlns:wps="http://schemas.microsoft.com/office/word/2010/wordprocessingShape" mc:Ignorable="w14 w15 w16se w16cid w16 w16cex wp14">
+<w:footnotes xmlns:wpc="http://schemas.microsoft.com/office/word/2010/wordprocessingCanvas" xmlns:cx="http://schemas.microsoft.com/office/drawing/2014/chartex" xmlns:cx1="http://schemas.microsoft.com/office/drawing/2015/9/8/chartex" xmlns:cx2="http://schemas.microsoft.com/office/drawing/2015/10/21/chartex" xmlns:cx3="http://schemas.microsoft.com/office/drawing/2016/5/9/chartex" xmlns:cx4="http://schemas.microsoft.com/office/drawing/2016/5/10/chartex" xmlns:cx5="http://schemas.microsoft.com/office/drawing/2016/5/11/chartex" xmlns:cx6="http://schemas.microsoft.com/office/drawing/2016/5/12/chartex" xmlns:cx7="http://schemas.microsoft.com/office/drawing/2016/5/13/chartex" xmlns:cx8="http://schemas.microsoft.com/office/drawing/2016/5/14/chartex" xmlns:mc="http://schemas.openxmlformats.org/markup-compatibility/2006" xmlns:aink="http://schemas.microsoft.com/office/drawing/2016/ink" xmlns:am3d="http://schemas.microsoft.com/office/drawing/2017/model3d" xmlns:o="urn:schemas-microsoft-com:office:office" xmlns:r="http://schemas.openxmlformats.org/officeDocument/2006/relationships" xmlns:m="http://schemas.openxmlformats.org/officeDocument/2006/math" xmlns:v="urn:schemas-microsoft-com:vml" xmlns:wp14="http://schemas.microsoft.com/office/word/2010/wordprocessingDrawing" xmlns:wp="http://schemas.openxmlformats.org/drawingml/2006/wordprocessingDrawing" xmlns:w10="urn:schemas-microsoft-com:office:word" xmlns:w="http://schemas.openxmlformats.org/wordprocessingml/2006/main" xmlns:w14="http://schemas.microsoft.com/office/word/2010/wordml" xmlns:w15="http://schemas.microsoft.com/office/word/2012/wordml" xmlns:w16cid="http://schemas.microsoft.com/office/word/2016/wordml/cid" xmlns:w16se="http://schemas.microsoft.com/office/word/2015/wordml/symex" xmlns:wpg="http://schemas.microsoft.com/office/word/2010/wordprocessingGroup" xmlns:wpi="http://schemas.microsoft.com/office/word/2010/wordprocessingInk" xmlns:wne="http://schemas.microsoft.com/office/word/2006/wordml" xmlns:wps="http://schemas.microsoft.com/office/word/2010/wordprocessingShape" mc:Ignorable="w14 w15 w16se w16cid wp14">
   <w:footnote w:type="separator" w:id="-1">
     <w:p>
       <w:r>
@@ -20116,7 +20307,7 @@
 </file>
 
 <file path=word/header1.xml><?xml version="1.0" encoding="utf-8"?>
-<w:hdr xmlns:wpc="http://schemas.microsoft.com/office/word/2010/wordprocessingCanvas" xmlns:cx="http://schemas.microsoft.com/office/drawing/2014/chartex" xmlns:cx1="http://schemas.microsoft.com/office/drawing/2015/9/8/chartex" xmlns:cx2="http://schemas.microsoft.com/office/drawing/2015/10/21/chartex" xmlns:cx3="http://schemas.microsoft.com/office/drawing/2016/5/9/chartex" xmlns:cx4="http://schemas.microsoft.com/office/drawing/2016/5/10/chartex" xmlns:cx5="http://schemas.microsoft.com/office/drawing/2016/5/11/chartex" xmlns:cx6="http://schemas.microsoft.com/office/drawing/2016/5/12/chartex" xmlns:cx7="http://schemas.microsoft.com/office/drawing/2016/5/13/chartex" xmlns:cx8="http://schemas.microsoft.com/office/drawing/2016/5/14/chartex" xmlns:mc="http://schemas.openxmlformats.org/markup-compatibility/2006" xmlns:aink="http://schemas.microsoft.com/office/drawing/2016/ink" xmlns:am3d="http://schemas.microsoft.com/office/drawing/2017/model3d" xmlns:o="urn:schemas-microsoft-com:office:office" xmlns:r="http://schemas.openxmlformats.org/officeDocument/2006/relationships" xmlns:m="http://schemas.openxmlformats.org/officeDocument/2006/math" xmlns:v="urn:schemas-microsoft-com:vml" xmlns:wp14="http://schemas.microsoft.com/office/word/2010/wordprocessingDrawing" xmlns:wp="http://schemas.openxmlformats.org/drawingml/2006/wordprocessingDrawing" xmlns:w10="urn:schemas-microsoft-com:office:word" xmlns:w="http://schemas.openxmlformats.org/wordprocessingml/2006/main" xmlns:w14="http://schemas.microsoft.com/office/word/2010/wordml" xmlns:w15="http://schemas.microsoft.com/office/word/2012/wordml" xmlns:w16cex="http://schemas.microsoft.com/office/word/2018/wordml/cex" xmlns:w16cid="http://schemas.microsoft.com/office/word/2016/wordml/cid" xmlns:w16="http://schemas.microsoft.com/office/word/2018/wordml" xmlns:w16se="http://schemas.microsoft.com/office/word/2015/wordml/symex" xmlns:wpg="http://schemas.microsoft.com/office/word/2010/wordprocessingGroup" xmlns:wpi="http://schemas.microsoft.com/office/word/2010/wordprocessingInk" xmlns:wne="http://schemas.microsoft.com/office/word/2006/wordml" xmlns:wps="http://schemas.microsoft.com/office/word/2010/wordprocessingShape" mc:Ignorable="w14 w15 w16se w16cid w16 w16cex wp14">
+<w:hdr xmlns:wpc="http://schemas.microsoft.com/office/word/2010/wordprocessingCanvas" xmlns:cx="http://schemas.microsoft.com/office/drawing/2014/chartex" xmlns:cx1="http://schemas.microsoft.com/office/drawing/2015/9/8/chartex" xmlns:cx2="http://schemas.microsoft.com/office/drawing/2015/10/21/chartex" xmlns:cx3="http://schemas.microsoft.com/office/drawing/2016/5/9/chartex" xmlns:cx4="http://schemas.microsoft.com/office/drawing/2016/5/10/chartex" xmlns:cx5="http://schemas.microsoft.com/office/drawing/2016/5/11/chartex" xmlns:cx6="http://schemas.microsoft.com/office/drawing/2016/5/12/chartex" xmlns:cx7="http://schemas.microsoft.com/office/drawing/2016/5/13/chartex" xmlns:cx8="http://schemas.microsoft.com/office/drawing/2016/5/14/chartex" xmlns:mc="http://schemas.openxmlformats.org/markup-compatibility/2006" xmlns:aink="http://schemas.microsoft.com/office/drawing/2016/ink" xmlns:am3d="http://schemas.microsoft.com/office/drawing/2017/model3d" xmlns:o="urn:schemas-microsoft-com:office:office" xmlns:r="http://schemas.openxmlformats.org/officeDocument/2006/relationships" xmlns:m="http://schemas.openxmlformats.org/officeDocument/2006/math" xmlns:v="urn:schemas-microsoft-com:vml" xmlns:wp14="http://schemas.microsoft.com/office/word/2010/wordprocessingDrawing" xmlns:wp="http://schemas.openxmlformats.org/drawingml/2006/wordprocessingDrawing" xmlns:w10="urn:schemas-microsoft-com:office:word" xmlns:w="http://schemas.openxmlformats.org/wordprocessingml/2006/main" xmlns:w14="http://schemas.microsoft.com/office/word/2010/wordml" xmlns:w15="http://schemas.microsoft.com/office/word/2012/wordml" xmlns:w16cid="http://schemas.microsoft.com/office/word/2016/wordml/cid" xmlns:w16se="http://schemas.microsoft.com/office/word/2015/wordml/symex" xmlns:wpg="http://schemas.microsoft.com/office/word/2010/wordprocessingGroup" xmlns:wpi="http://schemas.microsoft.com/office/word/2010/wordprocessingInk" xmlns:wne="http://schemas.microsoft.com/office/word/2006/wordml" xmlns:wps="http://schemas.microsoft.com/office/word/2010/wordprocessingShape" mc:Ignorable="w14 w15 w16se w16cid wp14">
   <w:p>
     <w:pPr>
       <w:pStyle w:val="Header"/>
@@ -20126,7 +20317,7 @@
 </file>
 
 <file path=word/header2.xml><?xml version="1.0" encoding="utf-8"?>
-<w:hdr xmlns:wpc="http://schemas.microsoft.com/office/word/2010/wordprocessingCanvas" xmlns:cx="http://schemas.microsoft.com/office/drawing/2014/chartex" xmlns:cx1="http://schemas.microsoft.com/office/drawing/2015/9/8/chartex" xmlns:cx2="http://schemas.microsoft.com/office/drawing/2015/10/21/chartex" xmlns:cx3="http://schemas.microsoft.com/office/drawing/2016/5/9/chartex" xmlns:cx4="http://schemas.microsoft.com/office/drawing/2016/5/10/chartex" xmlns:cx5="http://schemas.microsoft.com/office/drawing/2016/5/11/chartex" xmlns:cx6="http://schemas.microsoft.com/office/drawing/2016/5/12/chartex" xmlns:cx7="http://schemas.microsoft.com/office/drawing/2016/5/13/chartex" xmlns:cx8="http://schemas.microsoft.com/office/drawing/2016/5/14/chartex" xmlns:mc="http://schemas.openxmlformats.org/markup-compatibility/2006" xmlns:aink="http://schemas.microsoft.com/office/drawing/2016/ink" xmlns:am3d="http://schemas.microsoft.com/office/drawing/2017/model3d" xmlns:o="urn:schemas-microsoft-com:office:office" xmlns:r="http://schemas.openxmlformats.org/officeDocument/2006/relationships" xmlns:m="http://schemas.openxmlformats.org/officeDocument/2006/math" xmlns:v="urn:schemas-microsoft-com:vml" xmlns:wp14="http://schemas.microsoft.com/office/word/2010/wordprocessingDrawing" xmlns:wp="http://schemas.openxmlformats.org/drawingml/2006/wordprocessingDrawing" xmlns:w10="urn:schemas-microsoft-com:office:word" xmlns:w="http://schemas.openxmlformats.org/wordprocessingml/2006/main" xmlns:w14="http://schemas.microsoft.com/office/word/2010/wordml" xmlns:w15="http://schemas.microsoft.com/office/word/2012/wordml" xmlns:w16cex="http://schemas.microsoft.com/office/word/2018/wordml/cex" xmlns:w16cid="http://schemas.microsoft.com/office/word/2016/wordml/cid" xmlns:w16="http://schemas.microsoft.com/office/word/2018/wordml" xmlns:w16se="http://schemas.microsoft.com/office/word/2015/wordml/symex" xmlns:wpg="http://schemas.microsoft.com/office/word/2010/wordprocessingGroup" xmlns:wpi="http://schemas.microsoft.com/office/word/2010/wordprocessingInk" xmlns:wne="http://schemas.microsoft.com/office/word/2006/wordml" xmlns:wps="http://schemas.microsoft.com/office/word/2010/wordprocessingShape" mc:Ignorable="w14 w15 w16se w16cid w16 w16cex wp14">
+<w:hdr xmlns:wpc="http://schemas.microsoft.com/office/word/2010/wordprocessingCanvas" xmlns:cx="http://schemas.microsoft.com/office/drawing/2014/chartex" xmlns:cx1="http://schemas.microsoft.com/office/drawing/2015/9/8/chartex" xmlns:cx2="http://schemas.microsoft.com/office/drawing/2015/10/21/chartex" xmlns:cx3="http://schemas.microsoft.com/office/drawing/2016/5/9/chartex" xmlns:cx4="http://schemas.microsoft.com/office/drawing/2016/5/10/chartex" xmlns:cx5="http://schemas.microsoft.com/office/drawing/2016/5/11/chartex" xmlns:cx6="http://schemas.microsoft.com/office/drawing/2016/5/12/chartex" xmlns:cx7="http://schemas.microsoft.com/office/drawing/2016/5/13/chartex" xmlns:cx8="http://schemas.microsoft.com/office/drawing/2016/5/14/chartex" xmlns:mc="http://schemas.openxmlformats.org/markup-compatibility/2006" xmlns:aink="http://schemas.microsoft.com/office/drawing/2016/ink" xmlns:am3d="http://schemas.microsoft.com/office/drawing/2017/model3d" xmlns:o="urn:schemas-microsoft-com:office:office" xmlns:r="http://schemas.openxmlformats.org/officeDocument/2006/relationships" xmlns:m="http://schemas.openxmlformats.org/officeDocument/2006/math" xmlns:v="urn:schemas-microsoft-com:vml" xmlns:wp14="http://schemas.microsoft.com/office/word/2010/wordprocessingDrawing" xmlns:wp="http://schemas.openxmlformats.org/drawingml/2006/wordprocessingDrawing" xmlns:w10="urn:schemas-microsoft-com:office:word" xmlns:w="http://schemas.openxmlformats.org/wordprocessingml/2006/main" xmlns:w14="http://schemas.microsoft.com/office/word/2010/wordml" xmlns:w15="http://schemas.microsoft.com/office/word/2012/wordml" xmlns:w16cid="http://schemas.microsoft.com/office/word/2016/wordml/cid" xmlns:w16se="http://schemas.microsoft.com/office/word/2015/wordml/symex" xmlns:wpg="http://schemas.microsoft.com/office/word/2010/wordprocessingGroup" xmlns:wpi="http://schemas.microsoft.com/office/word/2010/wordprocessingInk" xmlns:wne="http://schemas.microsoft.com/office/word/2006/wordml" xmlns:wps="http://schemas.microsoft.com/office/word/2010/wordprocessingShape" mc:Ignorable="w14 w15 w16se w16cid wp14">
   <w:p>
     <w:pPr>
       <w:pStyle w:val="Header"/>
@@ -20136,7 +20327,7 @@
 </file>
 
 <file path=word/header3.xml><?xml version="1.0" encoding="utf-8"?>
-<w:hdr xmlns:wpc="http://schemas.microsoft.com/office/word/2010/wordprocessingCanvas" xmlns:cx="http://schemas.microsoft.com/office/drawing/2014/chartex" xmlns:cx1="http://schemas.microsoft.com/office/drawing/2015/9/8/chartex" xmlns:cx2="http://schemas.microsoft.com/office/drawing/2015/10/21/chartex" xmlns:cx3="http://schemas.microsoft.com/office/drawing/2016/5/9/chartex" xmlns:cx4="http://schemas.microsoft.com/office/drawing/2016/5/10/chartex" xmlns:cx5="http://schemas.microsoft.com/office/drawing/2016/5/11/chartex" xmlns:cx6="http://schemas.microsoft.com/office/drawing/2016/5/12/chartex" xmlns:cx7="http://schemas.microsoft.com/office/drawing/2016/5/13/chartex" xmlns:cx8="http://schemas.microsoft.com/office/drawing/2016/5/14/chartex" xmlns:mc="http://schemas.openxmlformats.org/markup-compatibility/2006" xmlns:aink="http://schemas.microsoft.com/office/drawing/2016/ink" xmlns:am3d="http://schemas.microsoft.com/office/drawing/2017/model3d" xmlns:o="urn:schemas-microsoft-com:office:office" xmlns:r="http://schemas.openxmlformats.org/officeDocument/2006/relationships" xmlns:m="http://schemas.openxmlformats.org/officeDocument/2006/math" xmlns:v="urn:schemas-microsoft-com:vml" xmlns:wp14="http://schemas.microsoft.com/office/word/2010/wordprocessingDrawing" xmlns:wp="http://schemas.openxmlformats.org/drawingml/2006/wordprocessingDrawing" xmlns:w10="urn:schemas-microsoft-com:office:word" xmlns:w="http://schemas.openxmlformats.org/wordprocessingml/2006/main" xmlns:w14="http://schemas.microsoft.com/office/word/2010/wordml" xmlns:w15="http://schemas.microsoft.com/office/word/2012/wordml" xmlns:w16cex="http://schemas.microsoft.com/office/word/2018/wordml/cex" xmlns:w16cid="http://schemas.microsoft.com/office/word/2016/wordml/cid" xmlns:w16="http://schemas.microsoft.com/office/word/2018/wordml" xmlns:w16se="http://schemas.microsoft.com/office/word/2015/wordml/symex" xmlns:wpg="http://schemas.microsoft.com/office/word/2010/wordprocessingGroup" xmlns:wpi="http://schemas.microsoft.com/office/word/2010/wordprocessingInk" xmlns:wne="http://schemas.microsoft.com/office/word/2006/wordml" xmlns:wps="http://schemas.microsoft.com/office/word/2010/wordprocessingShape" mc:Ignorable="w14 w15 w16se w16cid w16 w16cex wp14">
+<w:hdr xmlns:wpc="http://schemas.microsoft.com/office/word/2010/wordprocessingCanvas" xmlns:cx="http://schemas.microsoft.com/office/drawing/2014/chartex" xmlns:cx1="http://schemas.microsoft.com/office/drawing/2015/9/8/chartex" xmlns:cx2="http://schemas.microsoft.com/office/drawing/2015/10/21/chartex" xmlns:cx3="http://schemas.microsoft.com/office/drawing/2016/5/9/chartex" xmlns:cx4="http://schemas.microsoft.com/office/drawing/2016/5/10/chartex" xmlns:cx5="http://schemas.microsoft.com/office/drawing/2016/5/11/chartex" xmlns:cx6="http://schemas.microsoft.com/office/drawing/2016/5/12/chartex" xmlns:cx7="http://schemas.microsoft.com/office/drawing/2016/5/13/chartex" xmlns:cx8="http://schemas.microsoft.com/office/drawing/2016/5/14/chartex" xmlns:mc="http://schemas.openxmlformats.org/markup-compatibility/2006" xmlns:aink="http://schemas.microsoft.com/office/drawing/2016/ink" xmlns:am3d="http://schemas.microsoft.com/office/drawing/2017/model3d" xmlns:o="urn:schemas-microsoft-com:office:office" xmlns:r="http://schemas.openxmlformats.org/officeDocument/2006/relationships" xmlns:m="http://schemas.openxmlformats.org/officeDocument/2006/math" xmlns:v="urn:schemas-microsoft-com:vml" xmlns:wp14="http://schemas.microsoft.com/office/word/2010/wordprocessingDrawing" xmlns:wp="http://schemas.openxmlformats.org/drawingml/2006/wordprocessingDrawing" xmlns:w10="urn:schemas-microsoft-com:office:word" xmlns:w="http://schemas.openxmlformats.org/wordprocessingml/2006/main" xmlns:w14="http://schemas.microsoft.com/office/word/2010/wordml" xmlns:w15="http://schemas.microsoft.com/office/word/2012/wordml" xmlns:w16cid="http://schemas.microsoft.com/office/word/2016/wordml/cid" xmlns:w16se="http://schemas.microsoft.com/office/word/2015/wordml/symex" xmlns:wpg="http://schemas.microsoft.com/office/word/2010/wordprocessingGroup" xmlns:wpi="http://schemas.microsoft.com/office/word/2010/wordprocessingInk" xmlns:wne="http://schemas.microsoft.com/office/word/2006/wordml" xmlns:wps="http://schemas.microsoft.com/office/word/2010/wordprocessingShape" mc:Ignorable="w14 w15 w16se w16cid wp14">
   <w:p>
     <w:pPr>
       <w:pStyle w:val="Header"/>
@@ -20146,7 +20337,7 @@
 </file>
 
 <file path=word/numbering.xml><?xml version="1.0" encoding="utf-8"?>
-<w:numbering xmlns:wpc="http://schemas.microsoft.com/office/word/2010/wordprocessingCanvas" xmlns:cx="http://schemas.microsoft.com/office/drawing/2014/chartex" xmlns:cx1="http://schemas.microsoft.com/office/drawing/2015/9/8/chartex" xmlns:cx2="http://schemas.microsoft.com/office/drawing/2015/10/21/chartex" xmlns:cx3="http://schemas.microsoft.com/office/drawing/2016/5/9/chartex" xmlns:cx4="http://schemas.microsoft.com/office/drawing/2016/5/10/chartex" xmlns:cx5="http://schemas.microsoft.com/office/drawing/2016/5/11/chartex" xmlns:cx6="http://schemas.microsoft.com/office/drawing/2016/5/12/chartex" xmlns:cx7="http://schemas.microsoft.com/office/drawing/2016/5/13/chartex" xmlns:cx8="http://schemas.microsoft.com/office/drawing/2016/5/14/chartex" xmlns:mc="http://schemas.openxmlformats.org/markup-compatibility/2006" xmlns:aink="http://schemas.microsoft.com/office/drawing/2016/ink" xmlns:am3d="http://schemas.microsoft.com/office/drawing/2017/model3d" xmlns:o="urn:schemas-microsoft-com:office:office" xmlns:r="http://schemas.openxmlformats.org/officeDocument/2006/relationships" xmlns:m="http://schemas.openxmlformats.org/officeDocument/2006/math" xmlns:v="urn:schemas-microsoft-com:vml" xmlns:wp14="http://schemas.microsoft.com/office/word/2010/wordprocessingDrawing" xmlns:wp="http://schemas.openxmlformats.org/drawingml/2006/wordprocessingDrawing" xmlns:w10="urn:schemas-microsoft-com:office:word" xmlns:w="http://schemas.openxmlformats.org/wordprocessingml/2006/main" xmlns:w14="http://schemas.microsoft.com/office/word/2010/wordml" xmlns:w15="http://schemas.microsoft.com/office/word/2012/wordml" xmlns:w16cex="http://schemas.microsoft.com/office/word/2018/wordml/cex" xmlns:w16cid="http://schemas.microsoft.com/office/word/2016/wordml/cid" xmlns:w16="http://schemas.microsoft.com/office/word/2018/wordml" xmlns:w16se="http://schemas.microsoft.com/office/word/2015/wordml/symex" xmlns:wpg="http://schemas.microsoft.com/office/word/2010/wordprocessingGroup" xmlns:wpi="http://schemas.microsoft.com/office/word/2010/wordprocessingInk" xmlns:wne="http://schemas.microsoft.com/office/word/2006/wordml" xmlns:wps="http://schemas.microsoft.com/office/word/2010/wordprocessingShape" mc:Ignorable="w14 w15 w16se w16cid w16 w16cex wp14">
+<w:numbering xmlns:wpc="http://schemas.microsoft.com/office/word/2010/wordprocessingCanvas" xmlns:cx="http://schemas.microsoft.com/office/drawing/2014/chartex" xmlns:cx1="http://schemas.microsoft.com/office/drawing/2015/9/8/chartex" xmlns:cx2="http://schemas.microsoft.com/office/drawing/2015/10/21/chartex" xmlns:cx3="http://schemas.microsoft.com/office/drawing/2016/5/9/chartex" xmlns:cx4="http://schemas.microsoft.com/office/drawing/2016/5/10/chartex" xmlns:cx5="http://schemas.microsoft.com/office/drawing/2016/5/11/chartex" xmlns:cx6="http://schemas.microsoft.com/office/drawing/2016/5/12/chartex" xmlns:cx7="http://schemas.microsoft.com/office/drawing/2016/5/13/chartex" xmlns:cx8="http://schemas.microsoft.com/office/drawing/2016/5/14/chartex" xmlns:mc="http://schemas.openxmlformats.org/markup-compatibility/2006" xmlns:aink="http://schemas.microsoft.com/office/drawing/2016/ink" xmlns:am3d="http://schemas.microsoft.com/office/drawing/2017/model3d" xmlns:o="urn:schemas-microsoft-com:office:office" xmlns:r="http://schemas.openxmlformats.org/officeDocument/2006/relationships" xmlns:m="http://schemas.openxmlformats.org/officeDocument/2006/math" xmlns:v="urn:schemas-microsoft-com:vml" xmlns:wp14="http://schemas.microsoft.com/office/word/2010/wordprocessingDrawing" xmlns:wp="http://schemas.openxmlformats.org/drawingml/2006/wordprocessingDrawing" xmlns:w10="urn:schemas-microsoft-com:office:word" xmlns:w="http://schemas.openxmlformats.org/wordprocessingml/2006/main" xmlns:w14="http://schemas.microsoft.com/office/word/2010/wordml" xmlns:w15="http://schemas.microsoft.com/office/word/2012/wordml" xmlns:w16cid="http://schemas.microsoft.com/office/word/2016/wordml/cid" xmlns:w16se="http://schemas.microsoft.com/office/word/2015/wordml/symex" xmlns:wpg="http://schemas.microsoft.com/office/word/2010/wordprocessingGroup" xmlns:wpi="http://schemas.microsoft.com/office/word/2010/wordprocessingInk" xmlns:wne="http://schemas.microsoft.com/office/word/2006/wordml" xmlns:wps="http://schemas.microsoft.com/office/word/2010/wordprocessingShape" mc:Ignorable="w14 w15 w16se w16cid wp14">
   <w:abstractNum w:abstractNumId="0" w15:restartNumberingAfterBreak="0">
     <w:nsid w:val="06AA6558"/>
     <w:multiLevelType w:val="hybridMultilevel"/>
@@ -24565,7 +24756,7 @@
 </file>
 
 <file path=word/styles.xml><?xml version="1.0" encoding="utf-8"?>
-<w:styles xmlns:mc="http://schemas.openxmlformats.org/markup-compatibility/2006" xmlns:r="http://schemas.openxmlformats.org/officeDocument/2006/relationships" xmlns:w="http://schemas.openxmlformats.org/wordprocessingml/2006/main" xmlns:w14="http://schemas.microsoft.com/office/word/2010/wordml" xmlns:w15="http://schemas.microsoft.com/office/word/2012/wordml" xmlns:w16cex="http://schemas.microsoft.com/office/word/2018/wordml/cex" xmlns:w16cid="http://schemas.microsoft.com/office/word/2016/wordml/cid" xmlns:w16="http://schemas.microsoft.com/office/word/2018/wordml" xmlns:w16se="http://schemas.microsoft.com/office/word/2015/wordml/symex" mc:Ignorable="w14 w15 w16se w16cid w16 w16cex">
+<w:styles xmlns:mc="http://schemas.openxmlformats.org/markup-compatibility/2006" xmlns:r="http://schemas.openxmlformats.org/officeDocument/2006/relationships" xmlns:w="http://schemas.openxmlformats.org/wordprocessingml/2006/main" xmlns:w14="http://schemas.microsoft.com/office/word/2010/wordml" xmlns:w15="http://schemas.microsoft.com/office/word/2012/wordml" xmlns:w16cid="http://schemas.microsoft.com/office/word/2016/wordml/cid" xmlns:w16se="http://schemas.microsoft.com/office/word/2015/wordml/symex" mc:Ignorable="w14 w15 w16se w16cid">
   <w:docDefaults>
     <w:rPrDefault>
       <w:rPr>

</xml_diff>

<commit_message>
Add latency reporting for thread 0 via 'ls' control thread property.
</commit_message>
<xml_diff>
--- a/cph.docx
+++ b/cph.docx
@@ -1,6 +1,6 @@
 
 <file path=word/document.xml><?xml version="1.0" encoding="utf-8"?>
-<w:document xmlns:wpc="http://schemas.microsoft.com/office/word/2010/wordprocessingCanvas" xmlns:cx="http://schemas.microsoft.com/office/drawing/2014/chartex" xmlns:cx1="http://schemas.microsoft.com/office/drawing/2015/9/8/chartex" xmlns:cx2="http://schemas.microsoft.com/office/drawing/2015/10/21/chartex" xmlns:cx3="http://schemas.microsoft.com/office/drawing/2016/5/9/chartex" xmlns:cx4="http://schemas.microsoft.com/office/drawing/2016/5/10/chartex" xmlns:cx5="http://schemas.microsoft.com/office/drawing/2016/5/11/chartex" xmlns:cx6="http://schemas.microsoft.com/office/drawing/2016/5/12/chartex" xmlns:cx7="http://schemas.microsoft.com/office/drawing/2016/5/13/chartex" xmlns:cx8="http://schemas.microsoft.com/office/drawing/2016/5/14/chartex" xmlns:mc="http://schemas.openxmlformats.org/markup-compatibility/2006" xmlns:aink="http://schemas.microsoft.com/office/drawing/2016/ink" xmlns:am3d="http://schemas.microsoft.com/office/drawing/2017/model3d" xmlns:o="urn:schemas-microsoft-com:office:office" xmlns:r="http://schemas.openxmlformats.org/officeDocument/2006/relationships" xmlns:m="http://schemas.openxmlformats.org/officeDocument/2006/math" xmlns:v="urn:schemas-microsoft-com:vml" xmlns:wp14="http://schemas.microsoft.com/office/word/2010/wordprocessingDrawing" xmlns:wp="http://schemas.openxmlformats.org/drawingml/2006/wordprocessingDrawing" xmlns:w10="urn:schemas-microsoft-com:office:word" xmlns:w="http://schemas.openxmlformats.org/wordprocessingml/2006/main" xmlns:w14="http://schemas.microsoft.com/office/word/2010/wordml" xmlns:w15="http://schemas.microsoft.com/office/word/2012/wordml" xmlns:w16cid="http://schemas.microsoft.com/office/word/2016/wordml/cid" xmlns:w16se="http://schemas.microsoft.com/office/word/2015/wordml/symex" xmlns:wpg="http://schemas.microsoft.com/office/word/2010/wordprocessingGroup" xmlns:wpi="http://schemas.microsoft.com/office/word/2010/wordprocessingInk" xmlns:wne="http://schemas.microsoft.com/office/word/2006/wordml" xmlns:wps="http://schemas.microsoft.com/office/word/2010/wordprocessingShape" mc:Ignorable="w14 w15 w16se w16cid wp14">
+<w:document xmlns:wpc="http://schemas.microsoft.com/office/word/2010/wordprocessingCanvas" xmlns:cx="http://schemas.microsoft.com/office/drawing/2014/chartex" xmlns:cx1="http://schemas.microsoft.com/office/drawing/2015/9/8/chartex" xmlns:cx2="http://schemas.microsoft.com/office/drawing/2015/10/21/chartex" xmlns:cx3="http://schemas.microsoft.com/office/drawing/2016/5/9/chartex" xmlns:cx4="http://schemas.microsoft.com/office/drawing/2016/5/10/chartex" xmlns:cx5="http://schemas.microsoft.com/office/drawing/2016/5/11/chartex" xmlns:cx6="http://schemas.microsoft.com/office/drawing/2016/5/12/chartex" xmlns:cx7="http://schemas.microsoft.com/office/drawing/2016/5/13/chartex" xmlns:cx8="http://schemas.microsoft.com/office/drawing/2016/5/14/chartex" xmlns:mc="http://schemas.openxmlformats.org/markup-compatibility/2006" xmlns:aink="http://schemas.microsoft.com/office/drawing/2016/ink" xmlns:am3d="http://schemas.microsoft.com/office/drawing/2017/model3d" xmlns:o="urn:schemas-microsoft-com:office:office" xmlns:r="http://schemas.openxmlformats.org/officeDocument/2006/relationships" xmlns:m="http://schemas.openxmlformats.org/officeDocument/2006/math" xmlns:v="urn:schemas-microsoft-com:vml" xmlns:wp14="http://schemas.microsoft.com/office/word/2010/wordprocessingDrawing" xmlns:wp="http://schemas.openxmlformats.org/drawingml/2006/wordprocessingDrawing" xmlns:w10="urn:schemas-microsoft-com:office:word" xmlns:w="http://schemas.openxmlformats.org/wordprocessingml/2006/main" xmlns:w14="http://schemas.microsoft.com/office/word/2010/wordml" xmlns:w15="http://schemas.microsoft.com/office/word/2012/wordml" xmlns:w16cex="http://schemas.microsoft.com/office/word/2018/wordml/cex" xmlns:w16cid="http://schemas.microsoft.com/office/word/2016/wordml/cid" xmlns:w16="http://schemas.microsoft.com/office/word/2018/wordml" xmlns:w16se="http://schemas.microsoft.com/office/word/2015/wordml/symex" xmlns:wpg="http://schemas.microsoft.com/office/word/2010/wordprocessingGroup" xmlns:wpi="http://schemas.microsoft.com/office/word/2010/wordprocessingInk" xmlns:wne="http://schemas.microsoft.com/office/word/2006/wordml" xmlns:wps="http://schemas.microsoft.com/office/word/2010/wordprocessingShape" mc:Ignorable="w14 w15 w16se w16cid w16 w16cex wp14">
   <w:background w:color="FFFFFF"/>
   <w:body>
     <w:p>
@@ -2216,7 +2216,6 @@
         <w:t>C:\Program Files\IBM\WebSphere MQ\</w:t>
       </w:r>
       <w:proofErr w:type="spellStart"/>
-      <w:proofErr w:type="gramStart"/>
       <w:r>
         <w:rPr>
           <w:sz w:val="18"/>
@@ -2244,15 +2243,7 @@
           <w:sz w:val="18"/>
           <w:szCs w:val="18"/>
         </w:rPr>
-        <w:t>:\Program</w:t>
-      </w:r>
-      <w:proofErr w:type="gramEnd"/>
-      <w:r>
-        <w:rPr>
-          <w:sz w:val="18"/>
-          <w:szCs w:val="18"/>
-        </w:rPr>
-        <w:t xml:space="preserve"> Files\IBM\WebSphere MQ\bin64</w:t>
+        <w:t>:\Program Files\IBM\WebSphere MQ\bin64</w:t>
       </w:r>
       <w:r>
         <w:rPr>
@@ -2317,39 +2308,23 @@
           <w:sz w:val="18"/>
           <w:szCs w:val="18"/>
         </w:rPr>
-        <w:t>/</w:t>
-      </w:r>
-      <w:proofErr w:type="gramStart"/>
+        <w:t>/lib:/opt/</w:t>
+      </w:r>
+      <w:proofErr w:type="spellStart"/>
       <w:r>
         <w:rPr>
           <w:sz w:val="18"/>
           <w:szCs w:val="18"/>
         </w:rPr>
-        <w:t>lib:/opt/</w:t>
-      </w:r>
-      <w:proofErr w:type="spellStart"/>
+        <w:t>mqm</w:t>
+      </w:r>
+      <w:proofErr w:type="spellEnd"/>
       <w:r>
         <w:rPr>
           <w:sz w:val="18"/>
           <w:szCs w:val="18"/>
         </w:rPr>
-        <w:t>mqm</w:t>
-      </w:r>
-      <w:proofErr w:type="spellEnd"/>
-      <w:r>
-        <w:rPr>
-          <w:sz w:val="18"/>
-          <w:szCs w:val="18"/>
-        </w:rPr>
-        <w:t>/lib64:$</w:t>
-      </w:r>
-      <w:proofErr w:type="gramEnd"/>
-      <w:r>
-        <w:rPr>
-          <w:sz w:val="18"/>
-          <w:szCs w:val="18"/>
-        </w:rPr>
-        <w:t>LD_LIBRARY_PATH</w:t>
+        <w:t>/lib64:$LD_LIBRARY_PATH</w:t>
       </w:r>
     </w:p>
     <w:p>
@@ -5374,19 +5349,20 @@
           <w:sz w:val="20"/>
           <w:szCs w:val="20"/>
         </w:rPr>
-        <w:t>rate=2461.</w:t>
-      </w:r>
-      <w:proofErr w:type="gramStart"/>
-      <w:r>
+        <w:t xml:space="preserve">rate=2461.00,threads=3                                                                               </w:t>
+      </w:r>
+    </w:p>
+    <w:p>
+      <w:pPr>
+        <w:pStyle w:val="BodyText0"/>
+        <w:spacing w:after="0"/>
         <w:rPr>
           <w:rFonts w:ascii="Courier New" w:hAnsi="Courier New" w:cs="Courier New"/>
           <w:color w:val="538135" w:themeColor="accent6" w:themeShade="BF"/>
           <w:sz w:val="20"/>
           <w:szCs w:val="20"/>
         </w:rPr>
-        <w:t>00,threads</w:t>
-      </w:r>
-      <w:proofErr w:type="gramEnd"/>
+      </w:pPr>
       <w:r>
         <w:rPr>
           <w:rFonts w:ascii="Courier New" w:hAnsi="Courier New" w:cs="Courier New"/>
@@ -5394,7 +5370,7 @@
           <w:sz w:val="20"/>
           <w:szCs w:val="20"/>
         </w:rPr>
-        <w:t xml:space="preserve">=3                                                                               </w:t>
+        <w:t xml:space="preserve">rate=2607.00,threads=3                                                                               </w:t>
       </w:r>
     </w:p>
     <w:p>
@@ -5415,19 +5391,20 @@
           <w:sz w:val="20"/>
           <w:szCs w:val="20"/>
         </w:rPr>
-        <w:t>rate=2607.</w:t>
-      </w:r>
-      <w:proofErr w:type="gramStart"/>
-      <w:r>
+        <w:t xml:space="preserve">rate=2590.00,threads=3                                                                               </w:t>
+      </w:r>
+    </w:p>
+    <w:p>
+      <w:pPr>
+        <w:pStyle w:val="BodyText0"/>
+        <w:spacing w:after="0"/>
         <w:rPr>
           <w:rFonts w:ascii="Courier New" w:hAnsi="Courier New" w:cs="Courier New"/>
           <w:color w:val="538135" w:themeColor="accent6" w:themeShade="BF"/>
           <w:sz w:val="20"/>
           <w:szCs w:val="20"/>
         </w:rPr>
-        <w:t>00,threads</w:t>
-      </w:r>
-      <w:proofErr w:type="gramEnd"/>
+      </w:pPr>
       <w:r>
         <w:rPr>
           <w:rFonts w:ascii="Courier New" w:hAnsi="Courier New" w:cs="Courier New"/>
@@ -5435,7 +5412,7 @@
           <w:sz w:val="20"/>
           <w:szCs w:val="20"/>
         </w:rPr>
-        <w:t xml:space="preserve">=3                                                                               </w:t>
+        <w:t xml:space="preserve">rate=2594.00,threads=3                                                                               </w:t>
       </w:r>
     </w:p>
     <w:p>
@@ -5456,40 +5433,40 @@
           <w:sz w:val="20"/>
           <w:szCs w:val="20"/>
         </w:rPr>
-        <w:t>rate=2590.</w:t>
-      </w:r>
-      <w:proofErr w:type="gramStart"/>
-      <w:r>
+        <w:t xml:space="preserve">rate=2587.00,threads=3     </w:t>
+      </w:r>
+    </w:p>
+    <w:p>
+      <w:pPr>
+        <w:pStyle w:val="BodyText0"/>
+        <w:spacing w:after="0"/>
         <w:rPr>
           <w:rFonts w:ascii="Courier New" w:hAnsi="Courier New" w:cs="Courier New"/>
           <w:color w:val="538135" w:themeColor="accent6" w:themeShade="BF"/>
           <w:sz w:val="20"/>
           <w:szCs w:val="20"/>
         </w:rPr>
-        <w:t>00,threads</w:t>
-      </w:r>
-      <w:proofErr w:type="gramEnd"/>
-      <w:r>
+      </w:pPr>
+    </w:p>
+    <w:p>
+      <w:pPr>
+        <w:pStyle w:val="BodyText0"/>
         <w:rPr>
           <w:rFonts w:ascii="Courier New" w:hAnsi="Courier New" w:cs="Courier New"/>
           <w:color w:val="538135" w:themeColor="accent6" w:themeShade="BF"/>
           <w:sz w:val="20"/>
           <w:szCs w:val="20"/>
         </w:rPr>
-        <w:t xml:space="preserve">=3                                                                               </w:t>
-      </w:r>
-    </w:p>
-    <w:p>
-      <w:pPr>
-        <w:pStyle w:val="BodyText0"/>
-        <w:spacing w:after="0"/>
+      </w:pPr>
+      <w:r>
         <w:rPr>
           <w:rFonts w:ascii="Courier New" w:hAnsi="Courier New" w:cs="Courier New"/>
           <w:color w:val="538135" w:themeColor="accent6" w:themeShade="BF"/>
           <w:sz w:val="20"/>
           <w:szCs w:val="20"/>
         </w:rPr>
-      </w:pPr>
+        <w:t xml:space="preserve">.. .. </w:t>
+      </w:r>
       <w:r>
         <w:rPr>
           <w:rFonts w:ascii="Courier New" w:hAnsi="Courier New" w:cs="Courier New"/>
@@ -5497,9 +5474,8 @@
           <w:sz w:val="20"/>
           <w:szCs w:val="20"/>
         </w:rPr>
-        <w:t>rate=2594.</w:t>
-      </w:r>
-      <w:proofErr w:type="gramStart"/>
+        <w:sym w:font="Wingdings" w:char="F0E7"/>
+      </w:r>
       <w:r>
         <w:rPr>
           <w:rFonts w:ascii="Courier New" w:hAnsi="Courier New" w:cs="Courier New"/>
@@ -5507,40 +5483,61 @@
           <w:sz w:val="20"/>
           <w:szCs w:val="20"/>
         </w:rPr>
-        <w:t>00,threads</w:t>
-      </w:r>
-      <w:proofErr w:type="gramEnd"/>
-      <w:r>
+        <w:t xml:space="preserve"> </w:t>
+      </w:r>
+      <w:proofErr w:type="spellStart"/>
+      <w:r>
+        <w:rPr>
+          <w:rFonts w:ascii="Courier New" w:hAnsi="Courier New" w:cs="Courier New"/>
+          <w:color w:val="FF0000"/>
+          <w:sz w:val="20"/>
+          <w:szCs w:val="20"/>
+        </w:rPr>
+        <w:t>endmqm</w:t>
+      </w:r>
+      <w:proofErr w:type="spellEnd"/>
+      <w:r>
+        <w:rPr>
+          <w:rFonts w:ascii="Courier New" w:hAnsi="Courier New" w:cs="Courier New"/>
+          <w:color w:val="FF0000"/>
+          <w:sz w:val="20"/>
+          <w:szCs w:val="20"/>
+        </w:rPr>
+        <w:t xml:space="preserve"> -s issued here</w:t>
+      </w:r>
+    </w:p>
+    <w:p>
+      <w:pPr>
+        <w:pStyle w:val="BodyText0"/>
+        <w:spacing w:after="0"/>
         <w:rPr>
           <w:rFonts w:ascii="Courier New" w:hAnsi="Courier New" w:cs="Courier New"/>
           <w:color w:val="538135" w:themeColor="accent6" w:themeShade="BF"/>
           <w:sz w:val="20"/>
           <w:szCs w:val="20"/>
         </w:rPr>
-        <w:t xml:space="preserve">=3                                                                               </w:t>
-      </w:r>
-    </w:p>
-    <w:p>
-      <w:pPr>
-        <w:pStyle w:val="BodyText0"/>
-        <w:spacing w:after="0"/>
+      </w:pPr>
+      <w:r>
         <w:rPr>
           <w:rFonts w:ascii="Courier New" w:hAnsi="Courier New" w:cs="Courier New"/>
           <w:color w:val="538135" w:themeColor="accent6" w:themeShade="BF"/>
           <w:sz w:val="20"/>
           <w:szCs w:val="20"/>
         </w:rPr>
-      </w:pPr>
-      <w:r>
+        <w:t xml:space="preserve">                                                                          </w:t>
+      </w:r>
+    </w:p>
+    <w:p>
+      <w:pPr>
+        <w:pStyle w:val="BodyText0"/>
+        <w:spacing w:after="0"/>
         <w:rPr>
           <w:rFonts w:ascii="Courier New" w:hAnsi="Courier New" w:cs="Courier New"/>
           <w:color w:val="538135" w:themeColor="accent6" w:themeShade="BF"/>
           <w:sz w:val="20"/>
           <w:szCs w:val="20"/>
         </w:rPr>
-        <w:t>rate=2587.</w:t>
-      </w:r>
-      <w:proofErr w:type="gramStart"/>
+      </w:pPr>
       <w:r>
         <w:rPr>
           <w:rFonts w:ascii="Courier New" w:hAnsi="Courier New" w:cs="Courier New"/>
@@ -5548,34 +5545,34 @@
           <w:sz w:val="20"/>
           <w:szCs w:val="20"/>
         </w:rPr>
-        <w:t>00,threads</w:t>
-      </w:r>
-      <w:proofErr w:type="gramEnd"/>
-      <w:r>
+        <w:t xml:space="preserve">MQGET Return code caused error or not recognized; mqrc:2009                                          </w:t>
+      </w:r>
+    </w:p>
+    <w:p>
+      <w:pPr>
+        <w:pStyle w:val="BodyText0"/>
+        <w:spacing w:after="0"/>
         <w:rPr>
           <w:rFonts w:ascii="Courier New" w:hAnsi="Courier New" w:cs="Courier New"/>
           <w:color w:val="538135" w:themeColor="accent6" w:themeShade="BF"/>
           <w:sz w:val="20"/>
           <w:szCs w:val="20"/>
         </w:rPr>
-        <w:t xml:space="preserve">=3     </w:t>
-      </w:r>
-    </w:p>
-    <w:p>
-      <w:pPr>
-        <w:pStyle w:val="BodyText0"/>
-        <w:spacing w:after="0"/>
+      </w:pPr>
+      <w:r>
         <w:rPr>
           <w:rFonts w:ascii="Courier New" w:hAnsi="Courier New" w:cs="Courier New"/>
           <w:color w:val="538135" w:themeColor="accent6" w:themeShade="BF"/>
           <w:sz w:val="20"/>
           <w:szCs w:val="20"/>
         </w:rPr>
-      </w:pPr>
+        <w:t xml:space="preserve">MQGET Throwing exception; mqcc:2 ;Name: REPLY1                                                       </w:t>
+      </w:r>
     </w:p>
     <w:p>
       <w:pPr>
         <w:pStyle w:val="BodyText0"/>
+        <w:spacing w:after="0"/>
         <w:rPr>
           <w:rFonts w:ascii="Courier New" w:hAnsi="Courier New" w:cs="Courier New"/>
           <w:color w:val="538135" w:themeColor="accent6" w:themeShade="BF"/>
@@ -5590,17 +5587,20 @@
           <w:sz w:val="20"/>
           <w:szCs w:val="20"/>
         </w:rPr>
-        <w:t xml:space="preserve">.. .. </w:t>
-      </w:r>
-      <w:r>
+        <w:t xml:space="preserve">MQGET Return code caused error or not recognized; mqrc:2009                                          </w:t>
+      </w:r>
+    </w:p>
+    <w:p>
+      <w:pPr>
+        <w:pStyle w:val="BodyText0"/>
+        <w:spacing w:after="0"/>
         <w:rPr>
           <w:rFonts w:ascii="Courier New" w:hAnsi="Courier New" w:cs="Courier New"/>
           <w:color w:val="538135" w:themeColor="accent6" w:themeShade="BF"/>
           <w:sz w:val="20"/>
           <w:szCs w:val="20"/>
         </w:rPr>
-        <w:sym w:font="Wingdings" w:char="F0E7"/>
-      </w:r>
+      </w:pPr>
       <w:r>
         <w:rPr>
           <w:rFonts w:ascii="Courier New" w:hAnsi="Courier New" w:cs="Courier New"/>
@@ -5608,27 +5608,7 @@
           <w:sz w:val="20"/>
           <w:szCs w:val="20"/>
         </w:rPr>
-        <w:t xml:space="preserve"> </w:t>
-      </w:r>
-      <w:proofErr w:type="spellStart"/>
-      <w:r>
-        <w:rPr>
-          <w:rFonts w:ascii="Courier New" w:hAnsi="Courier New" w:cs="Courier New"/>
-          <w:color w:val="FF0000"/>
-          <w:sz w:val="20"/>
-          <w:szCs w:val="20"/>
-        </w:rPr>
-        <w:t>endmqm</w:t>
-      </w:r>
-      <w:proofErr w:type="spellEnd"/>
-      <w:r>
-        <w:rPr>
-          <w:rFonts w:ascii="Courier New" w:hAnsi="Courier New" w:cs="Courier New"/>
-          <w:color w:val="FF0000"/>
-          <w:sz w:val="20"/>
-          <w:szCs w:val="20"/>
-        </w:rPr>
-        <w:t xml:space="preserve"> -s issued here</w:t>
+        <w:t xml:space="preserve">MQGET Throwing exception; mqcc:2 ;Name: REPLY1                                                       </w:t>
       </w:r>
     </w:p>
     <w:p>
@@ -5649,20 +5629,17 @@
           <w:sz w:val="20"/>
           <w:szCs w:val="20"/>
         </w:rPr>
-        <w:t xml:space="preserve">                                                                          </w:t>
-      </w:r>
-    </w:p>
-    <w:p>
-      <w:pPr>
-        <w:pStyle w:val="BodyText0"/>
-        <w:spacing w:after="0"/>
+        <w:t xml:space="preserve">[ReconnectTimer0] MQI call failed, attempting to reconnect all threads to queue manager </w:t>
+      </w:r>
+      <w:r>
         <w:rPr>
           <w:rFonts w:ascii="Courier New" w:hAnsi="Courier New" w:cs="Courier New"/>
           <w:color w:val="538135" w:themeColor="accent6" w:themeShade="BF"/>
           <w:sz w:val="20"/>
           <w:szCs w:val="20"/>
         </w:rPr>
-      </w:pPr>
+        <w:t>QM1</w:t>
+      </w:r>
       <w:r>
         <w:rPr>
           <w:rFonts w:ascii="Courier New" w:hAnsi="Courier New" w:cs="Courier New"/>
@@ -5670,20 +5647,18 @@
           <w:sz w:val="20"/>
           <w:szCs w:val="20"/>
         </w:rPr>
-        <w:t xml:space="preserve">MQGET Return code caused error or not recognized; mqrc:2009                                          </w:t>
-      </w:r>
-    </w:p>
-    <w:p>
-      <w:pPr>
-        <w:pStyle w:val="BodyText0"/>
-        <w:spacing w:after="0"/>
+        <w:t xml:space="preserve"> on host</w:t>
+      </w:r>
+      <w:r>
         <w:rPr>
           <w:rFonts w:ascii="Courier New" w:hAnsi="Courier New" w:cs="Courier New"/>
           <w:color w:val="538135" w:themeColor="accent6" w:themeShade="BF"/>
           <w:sz w:val="20"/>
           <w:szCs w:val="20"/>
         </w:rPr>
-      </w:pPr>
+        <w:t xml:space="preserve"> </w:t>
+      </w:r>
+      <w:proofErr w:type="spellStart"/>
       <w:r>
         <w:rPr>
           <w:rFonts w:ascii="Courier New" w:hAnsi="Courier New" w:cs="Courier New"/>
@@ -5691,9 +5666,9 @@
           <w:sz w:val="20"/>
           <w:szCs w:val="20"/>
         </w:rPr>
-        <w:t>MQGET Throwing exception; mqcc:</w:t>
-      </w:r>
-      <w:proofErr w:type="gramStart"/>
+        <w:t>secondaryHost</w:t>
+      </w:r>
+      <w:proofErr w:type="spellEnd"/>
       <w:r>
         <w:rPr>
           <w:rFonts w:ascii="Courier New" w:hAnsi="Courier New" w:cs="Courier New"/>
@@ -5701,30 +5676,30 @@
           <w:sz w:val="20"/>
           <w:szCs w:val="20"/>
         </w:rPr>
-        <w:t>2 ;Name</w:t>
-      </w:r>
-      <w:proofErr w:type="gramEnd"/>
-      <w:r>
+        <w:t xml:space="preserve">:                                                                                             </w:t>
+      </w:r>
+    </w:p>
+    <w:p>
+      <w:pPr>
+        <w:pStyle w:val="BodyText0"/>
+        <w:spacing w:after="0"/>
         <w:rPr>
           <w:rFonts w:ascii="Courier New" w:hAnsi="Courier New" w:cs="Courier New"/>
           <w:color w:val="538135" w:themeColor="accent6" w:themeShade="BF"/>
           <w:sz w:val="20"/>
           <w:szCs w:val="20"/>
         </w:rPr>
-        <w:t xml:space="preserve">: REPLY1                                                       </w:t>
-      </w:r>
-    </w:p>
-    <w:p>
-      <w:pPr>
-        <w:pStyle w:val="BodyText0"/>
-        <w:spacing w:after="0"/>
+      </w:pPr>
+      <w:r>
         <w:rPr>
           <w:rFonts w:ascii="Courier New" w:hAnsi="Courier New" w:cs="Courier New"/>
           <w:color w:val="538135" w:themeColor="accent6" w:themeShade="BF"/>
           <w:sz w:val="20"/>
           <w:szCs w:val="20"/>
         </w:rPr>
-      </w:pPr>
+        <w:t xml:space="preserve">[ReconnectTimer0]: Time to connect to secondary host is 646 </w:t>
+      </w:r>
+      <w:proofErr w:type="spellStart"/>
       <w:r>
         <w:rPr>
           <w:rFonts w:ascii="Courier New" w:hAnsi="Courier New" w:cs="Courier New"/>
@@ -5732,20 +5707,19 @@
           <w:sz w:val="20"/>
           <w:szCs w:val="20"/>
         </w:rPr>
-        <w:t xml:space="preserve">MQGET Return code caused error or not recognized; mqrc:2009                                          </w:t>
-      </w:r>
-    </w:p>
-    <w:p>
-      <w:pPr>
-        <w:pStyle w:val="BodyText0"/>
-        <w:spacing w:after="0"/>
+        <w:t>ms</w:t>
+      </w:r>
+      <w:proofErr w:type="spellEnd"/>
+      <w:r>
         <w:rPr>
           <w:rFonts w:ascii="Courier New" w:hAnsi="Courier New" w:cs="Courier New"/>
           <w:color w:val="538135" w:themeColor="accent6" w:themeShade="BF"/>
           <w:sz w:val="20"/>
           <w:szCs w:val="20"/>
         </w:rPr>
-      </w:pPr>
+        <w:t xml:space="preserve"> (min: 646 </w:t>
+      </w:r>
+      <w:proofErr w:type="spellStart"/>
       <w:r>
         <w:rPr>
           <w:rFonts w:ascii="Courier New" w:hAnsi="Courier New" w:cs="Courier New"/>
@@ -5753,9 +5727,9 @@
           <w:sz w:val="20"/>
           <w:szCs w:val="20"/>
         </w:rPr>
-        <w:t>MQGET Throwing exception; mqcc:</w:t>
-      </w:r>
-      <w:proofErr w:type="gramStart"/>
+        <w:t>ms</w:t>
+      </w:r>
+      <w:proofErr w:type="spellEnd"/>
       <w:r>
         <w:rPr>
           <w:rFonts w:ascii="Courier New" w:hAnsi="Courier New" w:cs="Courier New"/>
@@ -5763,9 +5737,9 @@
           <w:sz w:val="20"/>
           <w:szCs w:val="20"/>
         </w:rPr>
-        <w:t>2 ;Name</w:t>
-      </w:r>
-      <w:proofErr w:type="gramEnd"/>
+        <w:t xml:space="preserve">  max: 646 </w:t>
+      </w:r>
+      <w:proofErr w:type="spellStart"/>
       <w:r>
         <w:rPr>
           <w:rFonts w:ascii="Courier New" w:hAnsi="Courier New" w:cs="Courier New"/>
@@ -5773,29 +5747,30 @@
           <w:sz w:val="20"/>
           <w:szCs w:val="20"/>
         </w:rPr>
-        <w:t xml:space="preserve">: REPLY1                                                       </w:t>
-      </w:r>
-    </w:p>
-    <w:p>
-      <w:pPr>
-        <w:pStyle w:val="BodyText0"/>
-        <w:spacing w:after="0"/>
+        <w:t>ms</w:t>
+      </w:r>
+      <w:proofErr w:type="spellEnd"/>
+      <w:r>
         <w:rPr>
           <w:rFonts w:ascii="Courier New" w:hAnsi="Courier New" w:cs="Courier New"/>
           <w:color w:val="538135" w:themeColor="accent6" w:themeShade="BF"/>
           <w:sz w:val="20"/>
           <w:szCs w:val="20"/>
         </w:rPr>
-      </w:pPr>
-      <w:r>
+        <w:t xml:space="preserve">)            </w:t>
+      </w:r>
+    </w:p>
+    <w:p>
+      <w:pPr>
+        <w:pStyle w:val="BodyText0"/>
+        <w:spacing w:after="0"/>
         <w:rPr>
           <w:rFonts w:ascii="Courier New" w:hAnsi="Courier New" w:cs="Courier New"/>
           <w:color w:val="538135" w:themeColor="accent6" w:themeShade="BF"/>
           <w:sz w:val="20"/>
           <w:szCs w:val="20"/>
         </w:rPr>
-        <w:t xml:space="preserve">[ReconnectTimer0] MQI call failed, attempting to reconnect all threads to queue manager </w:t>
-      </w:r>
+      </w:pPr>
       <w:r>
         <w:rPr>
           <w:rFonts w:ascii="Courier New" w:hAnsi="Courier New" w:cs="Courier New"/>
@@ -5803,17 +5778,20 @@
           <w:sz w:val="20"/>
           <w:szCs w:val="20"/>
         </w:rPr>
-        <w:t>QM1</w:t>
-      </w:r>
-      <w:r>
+        <w:t xml:space="preserve">rate=740.00,threads=3                                                                                </w:t>
+      </w:r>
+    </w:p>
+    <w:p>
+      <w:pPr>
+        <w:pStyle w:val="BodyText0"/>
+        <w:spacing w:after="0"/>
         <w:rPr>
           <w:rFonts w:ascii="Courier New" w:hAnsi="Courier New" w:cs="Courier New"/>
           <w:color w:val="538135" w:themeColor="accent6" w:themeShade="BF"/>
           <w:sz w:val="20"/>
           <w:szCs w:val="20"/>
         </w:rPr>
-        <w:t xml:space="preserve"> on host</w:t>
-      </w:r>
+      </w:pPr>
       <w:r>
         <w:rPr>
           <w:rFonts w:ascii="Courier New" w:hAnsi="Courier New" w:cs="Courier New"/>
@@ -5821,7 +5799,7 @@
           <w:sz w:val="20"/>
           <w:szCs w:val="20"/>
         </w:rPr>
-        <w:t xml:space="preserve"> </w:t>
+        <w:t xml:space="preserve">[ReconnectTimer1]: Time to connect to secondary host is 806 </w:t>
       </w:r>
       <w:proofErr w:type="spellStart"/>
       <w:r>
@@ -5831,7 +5809,7 @@
           <w:sz w:val="20"/>
           <w:szCs w:val="20"/>
         </w:rPr>
-        <w:t>secondaryHost</w:t>
+        <w:t>ms</w:t>
       </w:r>
       <w:proofErr w:type="spellEnd"/>
       <w:r>
@@ -5841,20 +5819,19 @@
           <w:sz w:val="20"/>
           <w:szCs w:val="20"/>
         </w:rPr>
-        <w:t xml:space="preserve">:                                                                                             </w:t>
-      </w:r>
-    </w:p>
-    <w:p>
-      <w:pPr>
-        <w:pStyle w:val="BodyText0"/>
-        <w:spacing w:after="0"/>
+        <w:t xml:space="preserve"> (min: 646 </w:t>
+      </w:r>
+      <w:proofErr w:type="spellStart"/>
+      <w:r>
         <w:rPr>
           <w:rFonts w:ascii="Courier New" w:hAnsi="Courier New" w:cs="Courier New"/>
           <w:color w:val="538135" w:themeColor="accent6" w:themeShade="BF"/>
           <w:sz w:val="20"/>
           <w:szCs w:val="20"/>
         </w:rPr>
-      </w:pPr>
+        <w:t>ms</w:t>
+      </w:r>
+      <w:proofErr w:type="spellEnd"/>
       <w:r>
         <w:rPr>
           <w:rFonts w:ascii="Courier New" w:hAnsi="Courier New" w:cs="Courier New"/>
@@ -5862,7 +5839,7 @@
           <w:sz w:val="20"/>
           <w:szCs w:val="20"/>
         </w:rPr>
-        <w:t xml:space="preserve">[ReconnectTimer0]: Time to connect to secondary host is 646 </w:t>
+        <w:t xml:space="preserve">  max: 806 </w:t>
       </w:r>
       <w:proofErr w:type="spellStart"/>
       <w:r>
@@ -5882,20 +5859,20 @@
           <w:sz w:val="20"/>
           <w:szCs w:val="20"/>
         </w:rPr>
-        <w:t xml:space="preserve"> (min: 646 </w:t>
-      </w:r>
-      <w:proofErr w:type="spellStart"/>
-      <w:proofErr w:type="gramStart"/>
-      <w:r>
+        <w:t xml:space="preserve">)            </w:t>
+      </w:r>
+    </w:p>
+    <w:p>
+      <w:pPr>
+        <w:pStyle w:val="BodyText0"/>
+        <w:spacing w:after="0"/>
         <w:rPr>
           <w:rFonts w:ascii="Courier New" w:hAnsi="Courier New" w:cs="Courier New"/>
           <w:color w:val="538135" w:themeColor="accent6" w:themeShade="BF"/>
           <w:sz w:val="20"/>
           <w:szCs w:val="20"/>
         </w:rPr>
-        <w:t>ms</w:t>
-      </w:r>
-      <w:proofErr w:type="spellEnd"/>
+      </w:pPr>
       <w:r>
         <w:rPr>
           <w:rFonts w:ascii="Courier New" w:hAnsi="Courier New" w:cs="Courier New"/>
@@ -5903,9 +5880,9 @@
           <w:sz w:val="20"/>
           <w:szCs w:val="20"/>
         </w:rPr>
-        <w:t xml:space="preserve">  max</w:t>
-      </w:r>
-      <w:proofErr w:type="gramEnd"/>
+        <w:t xml:space="preserve">[ReconnectTimer2]: Time to connect to secondary host is 806 </w:t>
+      </w:r>
+      <w:proofErr w:type="spellStart"/>
       <w:r>
         <w:rPr>
           <w:rFonts w:ascii="Courier New" w:hAnsi="Courier New" w:cs="Courier New"/>
@@ -5913,9 +5890,9 @@
           <w:sz w:val="20"/>
           <w:szCs w:val="20"/>
         </w:rPr>
-        <w:t xml:space="preserve">: 646 </w:t>
-      </w:r>
-      <w:proofErr w:type="spellStart"/>
+        <w:t>ms</w:t>
+      </w:r>
+      <w:proofErr w:type="spellEnd"/>
       <w:r>
         <w:rPr>
           <w:rFonts w:ascii="Courier New" w:hAnsi="Courier New" w:cs="Courier New"/>
@@ -5923,9 +5900,9 @@
           <w:sz w:val="20"/>
           <w:szCs w:val="20"/>
         </w:rPr>
-        <w:t>ms</w:t>
-      </w:r>
-      <w:proofErr w:type="spellEnd"/>
+        <w:t xml:space="preserve"> (min: 646 </w:t>
+      </w:r>
+      <w:proofErr w:type="spellStart"/>
       <w:r>
         <w:rPr>
           <w:rFonts w:ascii="Courier New" w:hAnsi="Courier New" w:cs="Courier New"/>
@@ -5933,20 +5910,19 @@
           <w:sz w:val="20"/>
           <w:szCs w:val="20"/>
         </w:rPr>
-        <w:t xml:space="preserve">)            </w:t>
-      </w:r>
-    </w:p>
-    <w:p>
-      <w:pPr>
-        <w:pStyle w:val="BodyText0"/>
-        <w:spacing w:after="0"/>
+        <w:t>ms</w:t>
+      </w:r>
+      <w:proofErr w:type="spellEnd"/>
+      <w:r>
         <w:rPr>
           <w:rFonts w:ascii="Courier New" w:hAnsi="Courier New" w:cs="Courier New"/>
           <w:color w:val="538135" w:themeColor="accent6" w:themeShade="BF"/>
           <w:sz w:val="20"/>
           <w:szCs w:val="20"/>
         </w:rPr>
-      </w:pPr>
+        <w:t xml:space="preserve">  max: 806 </w:t>
+      </w:r>
+      <w:proofErr w:type="spellStart"/>
       <w:r>
         <w:rPr>
           <w:rFonts w:ascii="Courier New" w:hAnsi="Courier New" w:cs="Courier New"/>
@@ -5954,9 +5930,9 @@
           <w:sz w:val="20"/>
           <w:szCs w:val="20"/>
         </w:rPr>
-        <w:t>rate=740.</w:t>
-      </w:r>
-      <w:proofErr w:type="gramStart"/>
+        <w:t>ms</w:t>
+      </w:r>
+      <w:proofErr w:type="spellEnd"/>
       <w:r>
         <w:rPr>
           <w:rFonts w:ascii="Courier New" w:hAnsi="Courier New" w:cs="Courier New"/>
@@ -5964,40 +5940,41 @@
           <w:sz w:val="20"/>
           <w:szCs w:val="20"/>
         </w:rPr>
-        <w:t>00,threads</w:t>
-      </w:r>
-      <w:proofErr w:type="gramEnd"/>
-      <w:r>
+        <w:t xml:space="preserve">)            </w:t>
+      </w:r>
+    </w:p>
+    <w:p>
+      <w:pPr>
+        <w:pStyle w:val="BodyText0"/>
+        <w:spacing w:after="0"/>
         <w:rPr>
           <w:rFonts w:ascii="Courier New" w:hAnsi="Courier New" w:cs="Courier New"/>
           <w:color w:val="538135" w:themeColor="accent6" w:themeShade="BF"/>
           <w:sz w:val="20"/>
           <w:szCs w:val="20"/>
         </w:rPr>
-        <w:t xml:space="preserve">=3                                                                                </w:t>
-      </w:r>
-    </w:p>
-    <w:p>
-      <w:pPr>
-        <w:pStyle w:val="BodyText0"/>
-        <w:spacing w:after="0"/>
+      </w:pPr>
+      <w:r>
         <w:rPr>
           <w:rFonts w:ascii="Courier New" w:hAnsi="Courier New" w:cs="Courier New"/>
           <w:color w:val="538135" w:themeColor="accent6" w:themeShade="BF"/>
           <w:sz w:val="20"/>
           <w:szCs w:val="20"/>
         </w:rPr>
-      </w:pPr>
-      <w:r>
+        <w:t xml:space="preserve">[ReconnectTimer2]: All threads reconnected at 16_04_2020 17:56:20.880                                </w:t>
+      </w:r>
+    </w:p>
+    <w:p>
+      <w:pPr>
+        <w:pStyle w:val="BodyText0"/>
+        <w:spacing w:after="0"/>
         <w:rPr>
           <w:rFonts w:ascii="Courier New" w:hAnsi="Courier New" w:cs="Courier New"/>
           <w:color w:val="538135" w:themeColor="accent6" w:themeShade="BF"/>
           <w:sz w:val="20"/>
           <w:szCs w:val="20"/>
         </w:rPr>
-        <w:t xml:space="preserve">[ReconnectTimer1]: Time to connect to secondary host is 806 </w:t>
-      </w:r>
-      <w:proofErr w:type="spellStart"/>
+      </w:pPr>
       <w:r>
         <w:rPr>
           <w:rFonts w:ascii="Courier New" w:hAnsi="Courier New" w:cs="Courier New"/>
@@ -6005,20 +5982,20 @@
           <w:sz w:val="20"/>
           <w:szCs w:val="20"/>
         </w:rPr>
-        <w:t>ms</w:t>
-      </w:r>
-      <w:proofErr w:type="spellEnd"/>
-      <w:r>
+        <w:t xml:space="preserve">rate=2065.00,threads=3                                                                               </w:t>
+      </w:r>
+    </w:p>
+    <w:p>
+      <w:pPr>
+        <w:pStyle w:val="BodyText0"/>
+        <w:spacing w:after="0"/>
         <w:rPr>
           <w:rFonts w:ascii="Courier New" w:hAnsi="Courier New" w:cs="Courier New"/>
           <w:color w:val="538135" w:themeColor="accent6" w:themeShade="BF"/>
           <w:sz w:val="20"/>
           <w:szCs w:val="20"/>
         </w:rPr>
-        <w:t xml:space="preserve"> (min: 646 </w:t>
-      </w:r>
-      <w:proofErr w:type="spellStart"/>
-      <w:proofErr w:type="gramStart"/>
+      </w:pPr>
       <w:r>
         <w:rPr>
           <w:rFonts w:ascii="Courier New" w:hAnsi="Courier New" w:cs="Courier New"/>
@@ -6026,19 +6003,20 @@
           <w:sz w:val="20"/>
           <w:szCs w:val="20"/>
         </w:rPr>
-        <w:t>ms</w:t>
-      </w:r>
-      <w:proofErr w:type="spellEnd"/>
-      <w:r>
+        <w:t xml:space="preserve">rate=2133.00,threads=3                                                                               </w:t>
+      </w:r>
+    </w:p>
+    <w:p>
+      <w:pPr>
+        <w:pStyle w:val="BodyText0"/>
+        <w:spacing w:after="0"/>
         <w:rPr>
           <w:rFonts w:ascii="Courier New" w:hAnsi="Courier New" w:cs="Courier New"/>
           <w:color w:val="538135" w:themeColor="accent6" w:themeShade="BF"/>
           <w:sz w:val="20"/>
           <w:szCs w:val="20"/>
         </w:rPr>
-        <w:t xml:space="preserve">  max</w:t>
-      </w:r>
-      <w:proofErr w:type="gramEnd"/>
+      </w:pPr>
       <w:r>
         <w:rPr>
           <w:rFonts w:ascii="Courier New" w:hAnsi="Courier New" w:cs="Courier New"/>
@@ -6046,19 +6024,20 @@
           <w:sz w:val="20"/>
           <w:szCs w:val="20"/>
         </w:rPr>
-        <w:t xml:space="preserve">: 806 </w:t>
-      </w:r>
-      <w:proofErr w:type="spellStart"/>
-      <w:r>
+        <w:t xml:space="preserve">rate=2170.00,threads=3                                                                               </w:t>
+      </w:r>
+    </w:p>
+    <w:p>
+      <w:pPr>
+        <w:pStyle w:val="BodyText0"/>
+        <w:spacing w:after="0"/>
         <w:rPr>
           <w:rFonts w:ascii="Courier New" w:hAnsi="Courier New" w:cs="Courier New"/>
           <w:color w:val="538135" w:themeColor="accent6" w:themeShade="BF"/>
           <w:sz w:val="20"/>
           <w:szCs w:val="20"/>
         </w:rPr>
-        <w:t>ms</w:t>
-      </w:r>
-      <w:proofErr w:type="spellEnd"/>
+      </w:pPr>
       <w:r>
         <w:rPr>
           <w:rFonts w:ascii="Courier New" w:hAnsi="Courier New" w:cs="Courier New"/>
@@ -6066,13 +6045,12 @@
           <w:sz w:val="20"/>
           <w:szCs w:val="20"/>
         </w:rPr>
-        <w:t xml:space="preserve">)            </w:t>
+        <w:t>... ...</w:t>
       </w:r>
     </w:p>
     <w:p>
       <w:pPr>
         <w:pStyle w:val="BodyText0"/>
-        <w:spacing w:after="0"/>
         <w:rPr>
           <w:rFonts w:ascii="Courier New" w:hAnsi="Courier New" w:cs="Courier New"/>
           <w:color w:val="538135" w:themeColor="accent6" w:themeShade="BF"/>
@@ -6080,288 +6058,32 @@
           <w:szCs w:val="20"/>
         </w:rPr>
       </w:pPr>
-      <w:r>
+    </w:p>
+    <w:p>
+      <w:pPr>
+        <w:pStyle w:val="BodyText0"/>
         <w:rPr>
           <w:rFonts w:ascii="Courier New" w:hAnsi="Courier New" w:cs="Courier New"/>
           <w:color w:val="538135" w:themeColor="accent6" w:themeShade="BF"/>
           <w:sz w:val="20"/>
           <w:szCs w:val="20"/>
         </w:rPr>
-        <w:t xml:space="preserve">[ReconnectTimer2]: Time to connect to secondary host is 806 </w:t>
-      </w:r>
-      <w:proofErr w:type="spellStart"/>
-      <w:r>
+      </w:pPr>
+    </w:p>
+    <w:p>
+      <w:pPr>
+        <w:pStyle w:val="BodyText0"/>
         <w:rPr>
           <w:rFonts w:ascii="Courier New" w:hAnsi="Courier New" w:cs="Courier New"/>
           <w:color w:val="538135" w:themeColor="accent6" w:themeShade="BF"/>
           <w:sz w:val="20"/>
           <w:szCs w:val="20"/>
         </w:rPr>
-        <w:t>ms</w:t>
-      </w:r>
-      <w:proofErr w:type="spellEnd"/>
-      <w:r>
-        <w:rPr>
-          <w:rFonts w:ascii="Courier New" w:hAnsi="Courier New" w:cs="Courier New"/>
-          <w:color w:val="538135" w:themeColor="accent6" w:themeShade="BF"/>
-          <w:sz w:val="20"/>
-          <w:szCs w:val="20"/>
-        </w:rPr>
-        <w:t xml:space="preserve"> (min: 646 </w:t>
-      </w:r>
-      <w:proofErr w:type="spellStart"/>
-      <w:proofErr w:type="gramStart"/>
-      <w:r>
-        <w:rPr>
-          <w:rFonts w:ascii="Courier New" w:hAnsi="Courier New" w:cs="Courier New"/>
-          <w:color w:val="538135" w:themeColor="accent6" w:themeShade="BF"/>
-          <w:sz w:val="20"/>
-          <w:szCs w:val="20"/>
-        </w:rPr>
-        <w:t>ms</w:t>
-      </w:r>
-      <w:proofErr w:type="spellEnd"/>
-      <w:r>
-        <w:rPr>
-          <w:rFonts w:ascii="Courier New" w:hAnsi="Courier New" w:cs="Courier New"/>
-          <w:color w:val="538135" w:themeColor="accent6" w:themeShade="BF"/>
-          <w:sz w:val="20"/>
-          <w:szCs w:val="20"/>
-        </w:rPr>
-        <w:t xml:space="preserve">  max</w:t>
-      </w:r>
-      <w:proofErr w:type="gramEnd"/>
-      <w:r>
-        <w:rPr>
-          <w:rFonts w:ascii="Courier New" w:hAnsi="Courier New" w:cs="Courier New"/>
-          <w:color w:val="538135" w:themeColor="accent6" w:themeShade="BF"/>
-          <w:sz w:val="20"/>
-          <w:szCs w:val="20"/>
-        </w:rPr>
-        <w:t xml:space="preserve">: 806 </w:t>
-      </w:r>
-      <w:proofErr w:type="spellStart"/>
-      <w:r>
-        <w:rPr>
-          <w:rFonts w:ascii="Courier New" w:hAnsi="Courier New" w:cs="Courier New"/>
-          <w:color w:val="538135" w:themeColor="accent6" w:themeShade="BF"/>
-          <w:sz w:val="20"/>
-          <w:szCs w:val="20"/>
-        </w:rPr>
-        <w:t>ms</w:t>
-      </w:r>
-      <w:proofErr w:type="spellEnd"/>
-      <w:r>
-        <w:rPr>
-          <w:rFonts w:ascii="Courier New" w:hAnsi="Courier New" w:cs="Courier New"/>
-          <w:color w:val="538135" w:themeColor="accent6" w:themeShade="BF"/>
-          <w:sz w:val="20"/>
-          <w:szCs w:val="20"/>
-        </w:rPr>
-        <w:t xml:space="preserve">)            </w:t>
-      </w:r>
+      </w:pPr>
     </w:p>
     <w:p>
       <w:pPr>
         <w:pStyle w:val="BodyText0"/>
-        <w:spacing w:after="0"/>
-        <w:rPr>
-          <w:rFonts w:ascii="Courier New" w:hAnsi="Courier New" w:cs="Courier New"/>
-          <w:color w:val="538135" w:themeColor="accent6" w:themeShade="BF"/>
-          <w:sz w:val="20"/>
-          <w:szCs w:val="20"/>
-        </w:rPr>
-      </w:pPr>
-      <w:r>
-        <w:rPr>
-          <w:rFonts w:ascii="Courier New" w:hAnsi="Courier New" w:cs="Courier New"/>
-          <w:color w:val="538135" w:themeColor="accent6" w:themeShade="BF"/>
-          <w:sz w:val="20"/>
-          <w:szCs w:val="20"/>
-        </w:rPr>
-        <w:t xml:space="preserve">[ReconnectTimer2]: All threads reconnected at 16_04_2020 17:56:20.880                                </w:t>
-      </w:r>
-    </w:p>
-    <w:p>
-      <w:pPr>
-        <w:pStyle w:val="BodyText0"/>
-        <w:spacing w:after="0"/>
-        <w:rPr>
-          <w:rFonts w:ascii="Courier New" w:hAnsi="Courier New" w:cs="Courier New"/>
-          <w:color w:val="538135" w:themeColor="accent6" w:themeShade="BF"/>
-          <w:sz w:val="20"/>
-          <w:szCs w:val="20"/>
-        </w:rPr>
-      </w:pPr>
-      <w:r>
-        <w:rPr>
-          <w:rFonts w:ascii="Courier New" w:hAnsi="Courier New" w:cs="Courier New"/>
-          <w:color w:val="538135" w:themeColor="accent6" w:themeShade="BF"/>
-          <w:sz w:val="20"/>
-          <w:szCs w:val="20"/>
-        </w:rPr>
-        <w:t>rate=2065.</w:t>
-      </w:r>
-      <w:proofErr w:type="gramStart"/>
-      <w:r>
-        <w:rPr>
-          <w:rFonts w:ascii="Courier New" w:hAnsi="Courier New" w:cs="Courier New"/>
-          <w:color w:val="538135" w:themeColor="accent6" w:themeShade="BF"/>
-          <w:sz w:val="20"/>
-          <w:szCs w:val="20"/>
-        </w:rPr>
-        <w:t>00,threads</w:t>
-      </w:r>
-      <w:proofErr w:type="gramEnd"/>
-      <w:r>
-        <w:rPr>
-          <w:rFonts w:ascii="Courier New" w:hAnsi="Courier New" w:cs="Courier New"/>
-          <w:color w:val="538135" w:themeColor="accent6" w:themeShade="BF"/>
-          <w:sz w:val="20"/>
-          <w:szCs w:val="20"/>
-        </w:rPr>
-        <w:t xml:space="preserve">=3                                                                               </w:t>
-      </w:r>
-    </w:p>
-    <w:p>
-      <w:pPr>
-        <w:pStyle w:val="BodyText0"/>
-        <w:spacing w:after="0"/>
-        <w:rPr>
-          <w:rFonts w:ascii="Courier New" w:hAnsi="Courier New" w:cs="Courier New"/>
-          <w:color w:val="538135" w:themeColor="accent6" w:themeShade="BF"/>
-          <w:sz w:val="20"/>
-          <w:szCs w:val="20"/>
-        </w:rPr>
-      </w:pPr>
-      <w:r>
-        <w:rPr>
-          <w:rFonts w:ascii="Courier New" w:hAnsi="Courier New" w:cs="Courier New"/>
-          <w:color w:val="538135" w:themeColor="accent6" w:themeShade="BF"/>
-          <w:sz w:val="20"/>
-          <w:szCs w:val="20"/>
-        </w:rPr>
-        <w:t>rate=2133.</w:t>
-      </w:r>
-      <w:proofErr w:type="gramStart"/>
-      <w:r>
-        <w:rPr>
-          <w:rFonts w:ascii="Courier New" w:hAnsi="Courier New" w:cs="Courier New"/>
-          <w:color w:val="538135" w:themeColor="accent6" w:themeShade="BF"/>
-          <w:sz w:val="20"/>
-          <w:szCs w:val="20"/>
-        </w:rPr>
-        <w:t>00,threads</w:t>
-      </w:r>
-      <w:proofErr w:type="gramEnd"/>
-      <w:r>
-        <w:rPr>
-          <w:rFonts w:ascii="Courier New" w:hAnsi="Courier New" w:cs="Courier New"/>
-          <w:color w:val="538135" w:themeColor="accent6" w:themeShade="BF"/>
-          <w:sz w:val="20"/>
-          <w:szCs w:val="20"/>
-        </w:rPr>
-        <w:t xml:space="preserve">=3                                                                               </w:t>
-      </w:r>
-    </w:p>
-    <w:p>
-      <w:pPr>
-        <w:pStyle w:val="BodyText0"/>
-        <w:spacing w:after="0"/>
-        <w:rPr>
-          <w:rFonts w:ascii="Courier New" w:hAnsi="Courier New" w:cs="Courier New"/>
-          <w:color w:val="538135" w:themeColor="accent6" w:themeShade="BF"/>
-          <w:sz w:val="20"/>
-          <w:szCs w:val="20"/>
-        </w:rPr>
-      </w:pPr>
-      <w:r>
-        <w:rPr>
-          <w:rFonts w:ascii="Courier New" w:hAnsi="Courier New" w:cs="Courier New"/>
-          <w:color w:val="538135" w:themeColor="accent6" w:themeShade="BF"/>
-          <w:sz w:val="20"/>
-          <w:szCs w:val="20"/>
-        </w:rPr>
-        <w:t>rate=2170.</w:t>
-      </w:r>
-      <w:proofErr w:type="gramStart"/>
-      <w:r>
-        <w:rPr>
-          <w:rFonts w:ascii="Courier New" w:hAnsi="Courier New" w:cs="Courier New"/>
-          <w:color w:val="538135" w:themeColor="accent6" w:themeShade="BF"/>
-          <w:sz w:val="20"/>
-          <w:szCs w:val="20"/>
-        </w:rPr>
-        <w:t>00,threads</w:t>
-      </w:r>
-      <w:proofErr w:type="gramEnd"/>
-      <w:r>
-        <w:rPr>
-          <w:rFonts w:ascii="Courier New" w:hAnsi="Courier New" w:cs="Courier New"/>
-          <w:color w:val="538135" w:themeColor="accent6" w:themeShade="BF"/>
-          <w:sz w:val="20"/>
-          <w:szCs w:val="20"/>
-        </w:rPr>
-        <w:t xml:space="preserve">=3                                                                               </w:t>
-      </w:r>
-    </w:p>
-    <w:p>
-      <w:pPr>
-        <w:pStyle w:val="BodyText0"/>
-        <w:spacing w:after="0"/>
-        <w:rPr>
-          <w:rFonts w:ascii="Courier New" w:hAnsi="Courier New" w:cs="Courier New"/>
-          <w:color w:val="538135" w:themeColor="accent6" w:themeShade="BF"/>
-          <w:sz w:val="20"/>
-          <w:szCs w:val="20"/>
-        </w:rPr>
-      </w:pPr>
-      <w:r>
-        <w:rPr>
-          <w:rFonts w:ascii="Courier New" w:hAnsi="Courier New" w:cs="Courier New"/>
-          <w:color w:val="538135" w:themeColor="accent6" w:themeShade="BF"/>
-          <w:sz w:val="20"/>
-          <w:szCs w:val="20"/>
-        </w:rPr>
-        <w:t>... ...</w:t>
-      </w:r>
-    </w:p>
-    <w:p>
-      <w:pPr>
-        <w:pStyle w:val="BodyText0"/>
-        <w:rPr>
-          <w:rFonts w:ascii="Courier New" w:hAnsi="Courier New" w:cs="Courier New"/>
-          <w:color w:val="538135" w:themeColor="accent6" w:themeShade="BF"/>
-          <w:sz w:val="20"/>
-          <w:szCs w:val="20"/>
-        </w:rPr>
-      </w:pPr>
-    </w:p>
-    <w:p>
-      <w:pPr>
-        <w:pStyle w:val="BodyText0"/>
-        <w:rPr>
-          <w:rFonts w:ascii="Courier New" w:hAnsi="Courier New" w:cs="Courier New"/>
-          <w:color w:val="538135" w:themeColor="accent6" w:themeShade="BF"/>
-          <w:sz w:val="20"/>
-          <w:szCs w:val="20"/>
-        </w:rPr>
-      </w:pPr>
-    </w:p>
-    <w:p>
-      <w:pPr>
-        <w:pStyle w:val="BodyText0"/>
-        <w:rPr>
-          <w:rFonts w:ascii="Courier New" w:hAnsi="Courier New" w:cs="Courier New"/>
-          <w:color w:val="538135" w:themeColor="accent6" w:themeShade="BF"/>
-          <w:sz w:val="20"/>
-          <w:szCs w:val="20"/>
-        </w:rPr>
-      </w:pPr>
-    </w:p>
-    <w:p>
-      <w:pPr>
-        <w:pStyle w:val="BodyText0"/>
         <w:rPr>
           <w:rFonts w:ascii="Verdana" w:hAnsi="Verdana" w:cs="Verdana"/>
         </w:rPr>
@@ -6371,21 +6093,7 @@
           <w:rFonts w:ascii="Verdana" w:hAnsi="Verdana" w:cs="Verdana"/>
         </w:rPr>
         <w:lastRenderedPageBreak/>
-        <w:t xml:space="preserve">If </w:t>
-      </w:r>
-      <w:proofErr w:type="gramStart"/>
-      <w:r>
-        <w:rPr>
-          <w:rFonts w:ascii="Verdana" w:hAnsi="Verdana" w:cs="Verdana"/>
-        </w:rPr>
-        <w:t>the  QM</w:t>
-      </w:r>
-      <w:proofErr w:type="gramEnd"/>
-      <w:r>
-        <w:rPr>
-          <w:rFonts w:ascii="Verdana" w:hAnsi="Verdana" w:cs="Verdana"/>
-        </w:rPr>
-        <w:t xml:space="preserve"> on the </w:t>
+        <w:t xml:space="preserve">If the  QM on the </w:t>
       </w:r>
       <w:proofErr w:type="spellStart"/>
       <w:r>
@@ -8086,73 +7794,143 @@
                 <w:rFonts w:ascii="Verdana" w:hAnsi="Verdana"/>
               </w:rPr>
             </w:pPr>
+            <w:r>
+              <w:rPr>
+                <w:rFonts w:ascii="Verdana" w:hAnsi="Verdana"/>
+              </w:rPr>
+              <w:t>ls</w:t>
+            </w:r>
+          </w:p>
+        </w:tc>
+        <w:tc>
+          <w:tcPr>
+            <w:tcW w:w="0" w:type="auto"/>
+            <w:shd w:val="clear" w:color="auto" w:fill="auto"/>
+            <w:vAlign w:val="center"/>
+          </w:tcPr>
+          <w:p>
+            <w:pPr>
+              <w:rPr>
+                <w:rFonts w:ascii="Verdana" w:hAnsi="Verdana"/>
+              </w:rPr>
+            </w:pPr>
+            <w:r>
+              <w:rPr>
+                <w:rFonts w:ascii="Verdana" w:hAnsi="Verdana"/>
+              </w:rPr>
+              <w:t>false</w:t>
+            </w:r>
+          </w:p>
+        </w:tc>
+        <w:tc>
+          <w:tcPr>
+            <w:tcW w:w="0" w:type="auto"/>
+            <w:shd w:val="clear" w:color="auto" w:fill="auto"/>
+            <w:vAlign w:val="center"/>
+          </w:tcPr>
+          <w:p>
+            <w:pPr>
+              <w:rPr>
+                <w:rFonts w:ascii="Verdana" w:hAnsi="Verdana"/>
+              </w:rPr>
+            </w:pPr>
+            <w:r>
+              <w:rPr>
+                <w:rFonts w:ascii="Verdana" w:hAnsi="Verdana"/>
+              </w:rPr>
+              <w:t xml:space="preserve">Collect latency stats (reported as </w:t>
+            </w:r>
             <w:proofErr w:type="spellStart"/>
             <w:r>
               <w:rPr>
                 <w:rFonts w:ascii="Verdana" w:hAnsi="Verdana"/>
               </w:rPr>
-              <w:t>nt</w:t>
+              <w:t>avg</w:t>
             </w:r>
             <w:proofErr w:type="spellEnd"/>
             <w:r>
               <w:rPr>
                 <w:rFonts w:ascii="Verdana" w:hAnsi="Verdana"/>
               </w:rPr>
-              <w:t xml:space="preserve"> </w:t>
-            </w:r>
-          </w:p>
-        </w:tc>
-        <w:tc>
-          <w:tcPr>
-            <w:tcW w:w="0" w:type="auto"/>
-            <w:shd w:val="clear" w:color="auto" w:fill="auto"/>
-            <w:vAlign w:val="center"/>
-          </w:tcPr>
-          <w:p>
-            <w:pPr>
-              <w:rPr>
-                <w:rFonts w:ascii="Verdana" w:hAnsi="Verdana"/>
-              </w:rPr>
-            </w:pPr>
-            <w:r>
-              <w:rPr>
-                <w:rFonts w:ascii="Verdana" w:hAnsi="Verdana"/>
-              </w:rPr>
-              <w:t xml:space="preserve">1 </w:t>
-            </w:r>
-          </w:p>
-        </w:tc>
-        <w:tc>
-          <w:tcPr>
-            <w:tcW w:w="0" w:type="auto"/>
-            <w:shd w:val="clear" w:color="auto" w:fill="auto"/>
-            <w:vAlign w:val="center"/>
-          </w:tcPr>
-          <w:p>
-            <w:pPr>
-              <w:rPr>
-                <w:rFonts w:ascii="Verdana" w:hAnsi="Verdana"/>
-              </w:rPr>
-            </w:pPr>
-            <w:r>
-              <w:rPr>
-                <w:rFonts w:ascii="Verdana" w:hAnsi="Verdana"/>
-              </w:rPr>
-              <w:t xml:space="preserve">Number of </w:t>
+              <w:t>/min/max micro-seconds) taken to complete one iteration</w:t>
+            </w:r>
+            <w:r>
+              <w:rPr>
+                <w:rFonts w:ascii="Verdana" w:hAnsi="Verdana"/>
+              </w:rPr>
+              <w:t xml:space="preserve"> (i.e. execute the </w:t>
+            </w:r>
+            <w:r>
+              <w:rPr>
+                <w:rFonts w:ascii="Verdana" w:hAnsi="Verdana"/>
+              </w:rPr>
+              <w:t>"</w:t>
             </w:r>
             <w:proofErr w:type="spellStart"/>
             <w:r>
               <w:rPr>
                 <w:rFonts w:ascii="Verdana" w:hAnsi="Verdana"/>
               </w:rPr>
-              <w:t>WorkerThreads</w:t>
+              <w:t>oneIteration</w:t>
             </w:r>
             <w:proofErr w:type="spellEnd"/>
             <w:r>
               <w:rPr>
                 <w:rFonts w:ascii="Verdana" w:hAnsi="Verdana"/>
               </w:rPr>
+              <w:t>"</w:t>
+            </w:r>
+            <w:r>
+              <w:rPr>
+                <w:rFonts w:ascii="Verdana" w:hAnsi="Verdana"/>
+              </w:rPr>
+              <w:t xml:space="preserve"> function)</w:t>
+            </w:r>
+            <w:r>
+              <w:rPr>
+                <w:rFonts w:ascii="Verdana" w:hAnsi="Verdana"/>
+              </w:rPr>
+              <w:t xml:space="preserve"> of the test in thread 0 (does not include wait time introduced that may be added between iterations by use of the rate </w:t>
+            </w:r>
+            <w:proofErr w:type="spellStart"/>
+            <w:r>
+              <w:rPr>
+                <w:rFonts w:ascii="Verdana" w:hAnsi="Verdana"/>
+              </w:rPr>
+              <w:t>parm</w:t>
+            </w:r>
+            <w:proofErr w:type="spellEnd"/>
+            <w:r>
+              <w:rPr>
+                <w:rFonts w:ascii="Verdana" w:hAnsi="Verdana"/>
+              </w:rPr>
+              <w:t xml:space="preserve"> (rt) on the </w:t>
+            </w:r>
+            <w:proofErr w:type="spellStart"/>
+            <w:r>
+              <w:rPr>
+                <w:rFonts w:ascii="Verdana" w:hAnsi="Verdana"/>
+              </w:rPr>
+              <w:t>WorkerThread</w:t>
+            </w:r>
+            <w:proofErr w:type="spellEnd"/>
+            <w:r>
+              <w:rPr>
+                <w:rFonts w:ascii="Verdana" w:hAnsi="Verdana"/>
+              </w:rPr>
+              <w:t>)</w:t>
+            </w:r>
+            <w:r>
+              <w:rPr>
+                <w:rFonts w:ascii="Verdana" w:hAnsi="Verdana"/>
+              </w:rPr>
               <w:t xml:space="preserve">. </w:t>
+            </w:r>
+            <w:r>
+              <w:rPr>
+                <w:rFonts w:ascii="Verdana" w:hAnsi="Verdana"/>
+              </w:rPr>
+              <w:t>Only thread 0 is measured, as a sample. For a Sender test module this would be the latency of n (typically 1) PUT(s), for a Requester module, this would be the latency of a Put and the subsequent Get, combined.</w:t>
             </w:r>
           </w:p>
         </w:tc>
@@ -8178,7 +7956,7 @@
               <w:rPr>
                 <w:rFonts w:ascii="Verdana" w:hAnsi="Verdana"/>
               </w:rPr>
-              <w:t>rl</w:t>
+              <w:t>nt</w:t>
             </w:r>
             <w:proofErr w:type="spellEnd"/>
             <w:r>
@@ -8205,27 +7983,41 @@
               <w:rPr>
                 <w:rFonts w:ascii="Verdana" w:hAnsi="Verdana"/>
               </w:rPr>
-              <w:t xml:space="preserve">60 </w:t>
-            </w:r>
-          </w:p>
-        </w:tc>
-        <w:tc>
-          <w:tcPr>
-            <w:tcW w:w="0" w:type="auto"/>
-            <w:shd w:val="clear" w:color="auto" w:fill="auto"/>
-            <w:vAlign w:val="center"/>
-          </w:tcPr>
-          <w:p>
-            <w:pPr>
-              <w:rPr>
-                <w:rFonts w:ascii="Verdana" w:hAnsi="Verdana"/>
-              </w:rPr>
-            </w:pPr>
-            <w:r>
-              <w:rPr>
-                <w:rFonts w:ascii="Verdana" w:hAnsi="Verdana"/>
-              </w:rPr>
-              <w:t xml:space="preserve">Run length in seconds. Setting this to 0 will disable the timer and run forever. </w:t>
+              <w:t xml:space="preserve">1 </w:t>
+            </w:r>
+          </w:p>
+        </w:tc>
+        <w:tc>
+          <w:tcPr>
+            <w:tcW w:w="0" w:type="auto"/>
+            <w:shd w:val="clear" w:color="auto" w:fill="auto"/>
+            <w:vAlign w:val="center"/>
+          </w:tcPr>
+          <w:p>
+            <w:pPr>
+              <w:rPr>
+                <w:rFonts w:ascii="Verdana" w:hAnsi="Verdana"/>
+              </w:rPr>
+            </w:pPr>
+            <w:r>
+              <w:rPr>
+                <w:rFonts w:ascii="Verdana" w:hAnsi="Verdana"/>
+              </w:rPr>
+              <w:t xml:space="preserve">Number of </w:t>
+            </w:r>
+            <w:proofErr w:type="spellStart"/>
+            <w:r>
+              <w:rPr>
+                <w:rFonts w:ascii="Verdana" w:hAnsi="Verdana"/>
+              </w:rPr>
+              <w:t>WorkerThreads</w:t>
+            </w:r>
+            <w:proofErr w:type="spellEnd"/>
+            <w:r>
+              <w:rPr>
+                <w:rFonts w:ascii="Verdana" w:hAnsi="Verdana"/>
+              </w:rPr>
+              <w:t xml:space="preserve">. </w:t>
             </w:r>
           </w:p>
         </w:tc>
@@ -8251,7 +8043,7 @@
               <w:rPr>
                 <w:rFonts w:ascii="Verdana" w:hAnsi="Verdana"/>
               </w:rPr>
-              <w:t>sd</w:t>
+              <w:t>rl</w:t>
             </w:r>
             <w:proofErr w:type="spellEnd"/>
             <w:r>
@@ -8278,55 +8070,27 @@
               <w:rPr>
                 <w:rFonts w:ascii="Verdana" w:hAnsi="Verdana"/>
               </w:rPr>
-              <w:t xml:space="preserve">normal </w:t>
-            </w:r>
-          </w:p>
-        </w:tc>
-        <w:tc>
-          <w:tcPr>
-            <w:tcW w:w="0" w:type="auto"/>
-            <w:shd w:val="clear" w:color="auto" w:fill="auto"/>
-            <w:vAlign w:val="center"/>
-          </w:tcPr>
-          <w:p>
-            <w:pPr>
-              <w:rPr>
-                <w:rFonts w:ascii="Verdana" w:hAnsi="Verdana"/>
-              </w:rPr>
-            </w:pPr>
-            <w:r>
-              <w:rPr>
-                <w:rFonts w:ascii="Verdana" w:hAnsi="Verdana"/>
-              </w:rPr>
-              <w:t xml:space="preserve">Sets what is reported as </w:t>
-            </w:r>
-            <w:proofErr w:type="spellStart"/>
-            <w:r>
-              <w:rPr>
-                <w:rFonts w:ascii="Verdana" w:hAnsi="Verdana"/>
-              </w:rPr>
-              <w:t>totalDuration</w:t>
-            </w:r>
-            <w:proofErr w:type="spellEnd"/>
-            <w:r>
-              <w:rPr>
-                <w:rFonts w:ascii="Verdana" w:hAnsi="Verdana"/>
-              </w:rPr>
-              <w:t>. "normal" = from 1st iteration to last iteration, excluding setup/takedown. "</w:t>
-            </w:r>
-            <w:proofErr w:type="spellStart"/>
-            <w:r>
-              <w:rPr>
-                <w:rFonts w:ascii="Verdana" w:hAnsi="Verdana"/>
-              </w:rPr>
-              <w:t>tlf</w:t>
-            </w:r>
-            <w:proofErr w:type="spellEnd"/>
-            <w:r>
-              <w:rPr>
-                <w:rFonts w:ascii="Verdana" w:hAnsi="Verdana"/>
-              </w:rPr>
-              <w:t xml:space="preserve">" = Time to Last Fire, from start of main thread till last iteration completes (includes setup time but not takedown) </w:t>
+              <w:t xml:space="preserve">60 </w:t>
+            </w:r>
+          </w:p>
+        </w:tc>
+        <w:tc>
+          <w:tcPr>
+            <w:tcW w:w="0" w:type="auto"/>
+            <w:shd w:val="clear" w:color="auto" w:fill="auto"/>
+            <w:vAlign w:val="center"/>
+          </w:tcPr>
+          <w:p>
+            <w:pPr>
+              <w:rPr>
+                <w:rFonts w:ascii="Verdana" w:hAnsi="Verdana"/>
+              </w:rPr>
+            </w:pPr>
+            <w:r>
+              <w:rPr>
+                <w:rFonts w:ascii="Verdana" w:hAnsi="Verdana"/>
+              </w:rPr>
+              <w:t xml:space="preserve">Run length in seconds. Setting this to 0 will disable the timer and run forever. </w:t>
             </w:r>
           </w:p>
         </w:tc>
@@ -8352,7 +8116,7 @@
               <w:rPr>
                 <w:rFonts w:ascii="Verdana" w:hAnsi="Verdana"/>
               </w:rPr>
-              <w:t>sh</w:t>
+              <w:t>sd</w:t>
             </w:r>
             <w:proofErr w:type="spellEnd"/>
             <w:r>
@@ -8379,27 +8143,55 @@
               <w:rPr>
                 <w:rFonts w:ascii="Verdana" w:hAnsi="Verdana"/>
               </w:rPr>
-              <w:t xml:space="preserve">true </w:t>
-            </w:r>
-          </w:p>
-        </w:tc>
-        <w:tc>
-          <w:tcPr>
-            <w:tcW w:w="0" w:type="auto"/>
-            <w:shd w:val="clear" w:color="auto" w:fill="auto"/>
-            <w:vAlign w:val="center"/>
-          </w:tcPr>
-          <w:p>
-            <w:pPr>
-              <w:rPr>
-                <w:rFonts w:ascii="Verdana" w:hAnsi="Verdana"/>
-              </w:rPr>
-            </w:pPr>
-            <w:r>
-              <w:rPr>
-                <w:rFonts w:ascii="Verdana" w:hAnsi="Verdana"/>
-              </w:rPr>
-              <w:t xml:space="preserve">Use signal handler to trap SIGINT (CTRL-C). </w:t>
+              <w:t xml:space="preserve">normal </w:t>
+            </w:r>
+          </w:p>
+        </w:tc>
+        <w:tc>
+          <w:tcPr>
+            <w:tcW w:w="0" w:type="auto"/>
+            <w:shd w:val="clear" w:color="auto" w:fill="auto"/>
+            <w:vAlign w:val="center"/>
+          </w:tcPr>
+          <w:p>
+            <w:pPr>
+              <w:rPr>
+                <w:rFonts w:ascii="Verdana" w:hAnsi="Verdana"/>
+              </w:rPr>
+            </w:pPr>
+            <w:r>
+              <w:rPr>
+                <w:rFonts w:ascii="Verdana" w:hAnsi="Verdana"/>
+              </w:rPr>
+              <w:t xml:space="preserve">Sets what is reported as </w:t>
+            </w:r>
+            <w:proofErr w:type="spellStart"/>
+            <w:r>
+              <w:rPr>
+                <w:rFonts w:ascii="Verdana" w:hAnsi="Verdana"/>
+              </w:rPr>
+              <w:t>totalDuration</w:t>
+            </w:r>
+            <w:proofErr w:type="spellEnd"/>
+            <w:r>
+              <w:rPr>
+                <w:rFonts w:ascii="Verdana" w:hAnsi="Verdana"/>
+              </w:rPr>
+              <w:t>. "normal" = from 1st iteration to last iteration, excluding setup/takedown. "</w:t>
+            </w:r>
+            <w:proofErr w:type="spellStart"/>
+            <w:r>
+              <w:rPr>
+                <w:rFonts w:ascii="Verdana" w:hAnsi="Verdana"/>
+              </w:rPr>
+              <w:t>tlf</w:t>
+            </w:r>
+            <w:proofErr w:type="spellEnd"/>
+            <w:r>
+              <w:rPr>
+                <w:rFonts w:ascii="Verdana" w:hAnsi="Verdana"/>
+              </w:rPr>
+              <w:t xml:space="preserve">" = Time to Last Fire, from start of main thread till last iteration completes (includes setup time but not takedown) </w:t>
             </w:r>
           </w:p>
         </w:tc>
@@ -8425,7 +8217,7 @@
               <w:rPr>
                 <w:rFonts w:ascii="Verdana" w:hAnsi="Verdana"/>
               </w:rPr>
-              <w:t>sp</w:t>
+              <w:t>sh</w:t>
             </w:r>
             <w:proofErr w:type="spellEnd"/>
             <w:r>
@@ -8452,27 +8244,27 @@
               <w:rPr>
                 <w:rFonts w:ascii="Verdana" w:hAnsi="Verdana"/>
               </w:rPr>
-              <w:t xml:space="preserve">false </w:t>
-            </w:r>
-          </w:p>
-        </w:tc>
-        <w:tc>
-          <w:tcPr>
-            <w:tcW w:w="0" w:type="auto"/>
-            <w:shd w:val="clear" w:color="auto" w:fill="auto"/>
-            <w:vAlign w:val="center"/>
-          </w:tcPr>
-          <w:p>
-            <w:pPr>
-              <w:rPr>
-                <w:rFonts w:ascii="Verdana" w:hAnsi="Verdana"/>
-              </w:rPr>
-            </w:pPr>
-            <w:r>
-              <w:rPr>
-                <w:rFonts w:ascii="Verdana" w:hAnsi="Verdana"/>
-              </w:rPr>
-              <w:t xml:space="preserve">Display per-thread performance data. </w:t>
+              <w:t xml:space="preserve">true </w:t>
+            </w:r>
+          </w:p>
+        </w:tc>
+        <w:tc>
+          <w:tcPr>
+            <w:tcW w:w="0" w:type="auto"/>
+            <w:shd w:val="clear" w:color="auto" w:fill="auto"/>
+            <w:vAlign w:val="center"/>
+          </w:tcPr>
+          <w:p>
+            <w:pPr>
+              <w:rPr>
+                <w:rFonts w:ascii="Verdana" w:hAnsi="Verdana"/>
+              </w:rPr>
+            </w:pPr>
+            <w:r>
+              <w:rPr>
+                <w:rFonts w:ascii="Verdana" w:hAnsi="Verdana"/>
+              </w:rPr>
+              <w:t xml:space="preserve">Use signal handler to trap SIGINT (CTRL-C). </w:t>
             </w:r>
           </w:p>
         </w:tc>
@@ -8493,51 +8285,59 @@
                 <w:rFonts w:ascii="Verdana" w:hAnsi="Verdana"/>
               </w:rPr>
             </w:pPr>
-            <w:r>
-              <w:rPr>
-                <w:rFonts w:ascii="Verdana" w:hAnsi="Verdana"/>
-              </w:rPr>
-              <w:t xml:space="preserve">ss </w:t>
-            </w:r>
-          </w:p>
-        </w:tc>
-        <w:tc>
-          <w:tcPr>
-            <w:tcW w:w="0" w:type="auto"/>
-            <w:shd w:val="clear" w:color="auto" w:fill="auto"/>
-            <w:vAlign w:val="center"/>
-          </w:tcPr>
-          <w:p>
-            <w:pPr>
-              <w:rPr>
-                <w:rFonts w:ascii="Verdana" w:hAnsi="Verdana"/>
-              </w:rPr>
-            </w:pPr>
-            <w:r>
-              <w:rPr>
-                <w:rFonts w:ascii="Verdana" w:hAnsi="Verdana"/>
-              </w:rPr>
-              <w:t xml:space="preserve">10 </w:t>
-            </w:r>
-          </w:p>
-        </w:tc>
-        <w:tc>
-          <w:tcPr>
-            <w:tcW w:w="0" w:type="auto"/>
-            <w:shd w:val="clear" w:color="auto" w:fill="auto"/>
-            <w:vAlign w:val="center"/>
-          </w:tcPr>
-          <w:p>
-            <w:pPr>
-              <w:rPr>
-                <w:rFonts w:ascii="Verdana" w:hAnsi="Verdana"/>
-              </w:rPr>
-            </w:pPr>
-            <w:r>
-              <w:rPr>
-                <w:rFonts w:ascii="Verdana" w:hAnsi="Verdana"/>
-              </w:rPr>
-              <w:t xml:space="preserve">Statistics reporting period. Setting this to 0 will disable periodic reporting entirely. </w:t>
+            <w:proofErr w:type="spellStart"/>
+            <w:r>
+              <w:rPr>
+                <w:rFonts w:ascii="Verdana" w:hAnsi="Verdana"/>
+              </w:rPr>
+              <w:t>sp</w:t>
+            </w:r>
+            <w:proofErr w:type="spellEnd"/>
+            <w:r>
+              <w:rPr>
+                <w:rFonts w:ascii="Verdana" w:hAnsi="Verdana"/>
+              </w:rPr>
+              <w:t xml:space="preserve"> </w:t>
+            </w:r>
+          </w:p>
+        </w:tc>
+        <w:tc>
+          <w:tcPr>
+            <w:tcW w:w="0" w:type="auto"/>
+            <w:shd w:val="clear" w:color="auto" w:fill="auto"/>
+            <w:vAlign w:val="center"/>
+          </w:tcPr>
+          <w:p>
+            <w:pPr>
+              <w:rPr>
+                <w:rFonts w:ascii="Verdana" w:hAnsi="Verdana"/>
+              </w:rPr>
+            </w:pPr>
+            <w:r>
+              <w:rPr>
+                <w:rFonts w:ascii="Verdana" w:hAnsi="Verdana"/>
+              </w:rPr>
+              <w:t xml:space="preserve">false </w:t>
+            </w:r>
+          </w:p>
+        </w:tc>
+        <w:tc>
+          <w:tcPr>
+            <w:tcW w:w="0" w:type="auto"/>
+            <w:shd w:val="clear" w:color="auto" w:fill="auto"/>
+            <w:vAlign w:val="center"/>
+          </w:tcPr>
+          <w:p>
+            <w:pPr>
+              <w:rPr>
+                <w:rFonts w:ascii="Verdana" w:hAnsi="Verdana"/>
+              </w:rPr>
+            </w:pPr>
+            <w:r>
+              <w:rPr>
+                <w:rFonts w:ascii="Verdana" w:hAnsi="Verdana"/>
+              </w:rPr>
+              <w:t xml:space="preserve">Display per-thread performance data. </w:t>
             </w:r>
           </w:p>
         </w:tc>
@@ -8558,73 +8358,51 @@
                 <w:rFonts w:ascii="Verdana" w:hAnsi="Verdana"/>
               </w:rPr>
             </w:pPr>
-            <w:proofErr w:type="spellStart"/>
-            <w:r>
-              <w:rPr>
-                <w:rFonts w:ascii="Verdana" w:hAnsi="Verdana"/>
-              </w:rPr>
-              <w:t>su</w:t>
-            </w:r>
-            <w:proofErr w:type="spellEnd"/>
-            <w:r>
-              <w:rPr>
-                <w:rFonts w:ascii="Verdana" w:hAnsi="Verdana"/>
-              </w:rPr>
-              <w:t xml:space="preserve"> </w:t>
-            </w:r>
-          </w:p>
-        </w:tc>
-        <w:tc>
-          <w:tcPr>
-            <w:tcW w:w="0" w:type="auto"/>
-            <w:shd w:val="clear" w:color="auto" w:fill="auto"/>
-            <w:vAlign w:val="center"/>
-          </w:tcPr>
-          <w:p>
-            <w:pPr>
-              <w:rPr>
-                <w:rFonts w:ascii="Verdana" w:hAnsi="Verdana"/>
-              </w:rPr>
-            </w:pPr>
-            <w:r>
-              <w:rPr>
-                <w:rFonts w:ascii="Verdana" w:hAnsi="Verdana"/>
-              </w:rPr>
-              <w:t xml:space="preserve">true </w:t>
-            </w:r>
-          </w:p>
-        </w:tc>
-        <w:tc>
-          <w:tcPr>
-            <w:tcW w:w="0" w:type="auto"/>
-            <w:shd w:val="clear" w:color="auto" w:fill="auto"/>
-            <w:vAlign w:val="center"/>
-          </w:tcPr>
-          <w:p>
-            <w:pPr>
-              <w:rPr>
-                <w:rFonts w:ascii="Verdana" w:hAnsi="Verdana"/>
-              </w:rPr>
-            </w:pPr>
-            <w:r>
-              <w:rPr>
-                <w:rFonts w:ascii="Verdana" w:hAnsi="Verdana"/>
-              </w:rPr>
-              <w:t xml:space="preserve">Display final summary. This setting is </w:t>
-            </w:r>
-            <w:proofErr w:type="spellStart"/>
-            <w:r>
-              <w:rPr>
-                <w:rFonts w:ascii="Verdana" w:hAnsi="Verdana"/>
-              </w:rPr>
-              <w:t>independant</w:t>
-            </w:r>
-            <w:proofErr w:type="spellEnd"/>
-            <w:r>
-              <w:rPr>
-                <w:rFonts w:ascii="Verdana" w:hAnsi="Verdana"/>
-              </w:rPr>
-              <w:t xml:space="preserve"> of the periodic statistics reporting. </w:t>
+            <w:r>
+              <w:rPr>
+                <w:rFonts w:ascii="Verdana" w:hAnsi="Verdana"/>
+              </w:rPr>
+              <w:t xml:space="preserve">ss </w:t>
+            </w:r>
+          </w:p>
+        </w:tc>
+        <w:tc>
+          <w:tcPr>
+            <w:tcW w:w="0" w:type="auto"/>
+            <w:shd w:val="clear" w:color="auto" w:fill="auto"/>
+            <w:vAlign w:val="center"/>
+          </w:tcPr>
+          <w:p>
+            <w:pPr>
+              <w:rPr>
+                <w:rFonts w:ascii="Verdana" w:hAnsi="Verdana"/>
+              </w:rPr>
+            </w:pPr>
+            <w:r>
+              <w:rPr>
+                <w:rFonts w:ascii="Verdana" w:hAnsi="Verdana"/>
+              </w:rPr>
+              <w:t xml:space="preserve">10 </w:t>
+            </w:r>
+          </w:p>
+        </w:tc>
+        <w:tc>
+          <w:tcPr>
+            <w:tcW w:w="0" w:type="auto"/>
+            <w:shd w:val="clear" w:color="auto" w:fill="auto"/>
+            <w:vAlign w:val="center"/>
+          </w:tcPr>
+          <w:p>
+            <w:pPr>
+              <w:rPr>
+                <w:rFonts w:ascii="Verdana" w:hAnsi="Verdana"/>
+              </w:rPr>
+            </w:pPr>
+            <w:r>
+              <w:rPr>
+                <w:rFonts w:ascii="Verdana" w:hAnsi="Verdana"/>
+              </w:rPr>
+              <w:t xml:space="preserve">Statistics reporting period. Setting this to 0 will disable periodic reporting entirely. </w:t>
             </w:r>
           </w:p>
         </w:tc>
@@ -8650,48 +8428,68 @@
               <w:rPr>
                 <w:rFonts w:ascii="Verdana" w:hAnsi="Verdana"/>
               </w:rPr>
-              <w:t>tc</w:t>
+              <w:t>su</w:t>
             </w:r>
             <w:proofErr w:type="spellEnd"/>
-          </w:p>
-        </w:tc>
-        <w:tc>
-          <w:tcPr>
-            <w:tcW w:w="0" w:type="auto"/>
-            <w:shd w:val="clear" w:color="auto" w:fill="auto"/>
-            <w:vAlign w:val="center"/>
-          </w:tcPr>
-          <w:p>
-            <w:pPr>
-              <w:rPr>
-                <w:rFonts w:ascii="Verdana" w:hAnsi="Verdana"/>
-              </w:rPr>
-            </w:pPr>
-            <w:r>
-              <w:rPr>
-                <w:rFonts w:ascii="Verdana" w:hAnsi="Verdana"/>
-              </w:rPr>
-              <w:t>Dummy</w:t>
-            </w:r>
-          </w:p>
-        </w:tc>
-        <w:tc>
-          <w:tcPr>
-            <w:tcW w:w="0" w:type="auto"/>
-            <w:shd w:val="clear" w:color="auto" w:fill="auto"/>
-            <w:vAlign w:val="center"/>
-          </w:tcPr>
-          <w:p>
-            <w:pPr>
-              <w:rPr>
-                <w:rFonts w:ascii="Verdana" w:hAnsi="Verdana"/>
-              </w:rPr>
-            </w:pPr>
-            <w:r>
-              <w:rPr>
-                <w:rFonts w:ascii="Verdana" w:hAnsi="Verdana"/>
-              </w:rPr>
-              <w:t>Worker thread implementation to use.</w:t>
+            <w:r>
+              <w:rPr>
+                <w:rFonts w:ascii="Verdana" w:hAnsi="Verdana"/>
+              </w:rPr>
+              <w:t xml:space="preserve"> </w:t>
+            </w:r>
+          </w:p>
+        </w:tc>
+        <w:tc>
+          <w:tcPr>
+            <w:tcW w:w="0" w:type="auto"/>
+            <w:shd w:val="clear" w:color="auto" w:fill="auto"/>
+            <w:vAlign w:val="center"/>
+          </w:tcPr>
+          <w:p>
+            <w:pPr>
+              <w:rPr>
+                <w:rFonts w:ascii="Verdana" w:hAnsi="Verdana"/>
+              </w:rPr>
+            </w:pPr>
+            <w:r>
+              <w:rPr>
+                <w:rFonts w:ascii="Verdana" w:hAnsi="Verdana"/>
+              </w:rPr>
+              <w:t xml:space="preserve">true </w:t>
+            </w:r>
+          </w:p>
+        </w:tc>
+        <w:tc>
+          <w:tcPr>
+            <w:tcW w:w="0" w:type="auto"/>
+            <w:shd w:val="clear" w:color="auto" w:fill="auto"/>
+            <w:vAlign w:val="center"/>
+          </w:tcPr>
+          <w:p>
+            <w:pPr>
+              <w:rPr>
+                <w:rFonts w:ascii="Verdana" w:hAnsi="Verdana"/>
+              </w:rPr>
+            </w:pPr>
+            <w:r>
+              <w:rPr>
+                <w:rFonts w:ascii="Verdana" w:hAnsi="Verdana"/>
+              </w:rPr>
+              <w:t xml:space="preserve">Display final summary. This setting is </w:t>
+            </w:r>
+            <w:proofErr w:type="spellStart"/>
+            <w:r>
+              <w:rPr>
+                <w:rFonts w:ascii="Verdana" w:hAnsi="Verdana"/>
+              </w:rPr>
+              <w:t>independant</w:t>
+            </w:r>
+            <w:proofErr w:type="spellEnd"/>
+            <w:r>
+              <w:rPr>
+                <w:rFonts w:ascii="Verdana" w:hAnsi="Verdana"/>
+              </w:rPr>
+              <w:t xml:space="preserve"> of the periodic statistics reporting. </w:t>
             </w:r>
           </w:p>
         </w:tc>
@@ -8717,7 +8515,7 @@
               <w:rPr>
                 <w:rFonts w:ascii="Verdana" w:hAnsi="Verdana"/>
               </w:rPr>
-              <w:t>ts</w:t>
+              <w:t>tc</w:t>
             </w:r>
             <w:proofErr w:type="spellEnd"/>
           </w:p>
@@ -8738,52 +8536,27 @@
               <w:rPr>
                 <w:rFonts w:ascii="Verdana" w:hAnsi="Verdana"/>
               </w:rPr>
-              <w:t>0</w:t>
-            </w:r>
-          </w:p>
-        </w:tc>
-        <w:tc>
-          <w:tcPr>
-            <w:tcW w:w="0" w:type="auto"/>
-            <w:shd w:val="clear" w:color="auto" w:fill="auto"/>
-            <w:vAlign w:val="center"/>
-          </w:tcPr>
-          <w:p>
-            <w:pPr>
-              <w:rPr>
-                <w:rFonts w:ascii="Verdana" w:hAnsi="Verdana"/>
-              </w:rPr>
-            </w:pPr>
-            <w:r>
-              <w:rPr>
-                <w:rFonts w:ascii="Verdana" w:hAnsi="Verdana"/>
-              </w:rPr>
-              <w:t>Thread stack size (Kb, Linux only).</w:t>
-            </w:r>
-          </w:p>
-          <w:p>
-            <w:pPr>
-              <w:rPr>
-                <w:rFonts w:ascii="Verdana" w:hAnsi="Verdana"/>
-              </w:rPr>
-            </w:pPr>
-            <w:r>
-              <w:rPr>
-                <w:rFonts w:ascii="Verdana" w:hAnsi="Verdana"/>
-              </w:rPr>
-              <w:t xml:space="preserve">Setting this to 0 will disable </w:t>
-            </w:r>
-            <w:r>
-              <w:rPr>
-                <w:rFonts w:ascii="Verdana" w:hAnsi="Verdana"/>
-              </w:rPr>
-              <w:t>MQ-CPH</w:t>
-            </w:r>
-            <w:r>
-              <w:rPr>
-                <w:rFonts w:ascii="Verdana" w:hAnsi="Verdana"/>
-              </w:rPr>
-              <w:t xml:space="preserve"> from setting a per thread stack allocation.</w:t>
+              <w:t>Dummy</w:t>
+            </w:r>
+          </w:p>
+        </w:tc>
+        <w:tc>
+          <w:tcPr>
+            <w:tcW w:w="0" w:type="auto"/>
+            <w:shd w:val="clear" w:color="auto" w:fill="auto"/>
+            <w:vAlign w:val="center"/>
+          </w:tcPr>
+          <w:p>
+            <w:pPr>
+              <w:rPr>
+                <w:rFonts w:ascii="Verdana" w:hAnsi="Verdana"/>
+              </w:rPr>
+            </w:pPr>
+            <w:r>
+              <w:rPr>
+                <w:rFonts w:ascii="Verdana" w:hAnsi="Verdana"/>
+              </w:rPr>
+              <w:t>Worker thread implementation to use.</w:t>
             </w:r>
           </w:p>
         </w:tc>
@@ -8809,76 +8582,73 @@
               <w:rPr>
                 <w:rFonts w:ascii="Verdana" w:hAnsi="Verdana"/>
               </w:rPr>
-              <w:t>wi</w:t>
+              <w:t>ts</w:t>
             </w:r>
             <w:proofErr w:type="spellEnd"/>
-            <w:r>
-              <w:rPr>
-                <w:rFonts w:ascii="Verdana" w:hAnsi="Verdana"/>
-              </w:rPr>
-              <w:t xml:space="preserve"> </w:t>
-            </w:r>
-          </w:p>
-        </w:tc>
-        <w:tc>
-          <w:tcPr>
-            <w:tcW w:w="0" w:type="auto"/>
-            <w:shd w:val="clear" w:color="auto" w:fill="auto"/>
-            <w:vAlign w:val="center"/>
-          </w:tcPr>
-          <w:p>
-            <w:pPr>
-              <w:rPr>
-                <w:rFonts w:ascii="Verdana" w:hAnsi="Verdana"/>
-              </w:rPr>
-            </w:pPr>
-            <w:r>
-              <w:rPr>
-                <w:rFonts w:ascii="Verdana" w:hAnsi="Verdana"/>
-              </w:rPr>
-              <w:t xml:space="preserve">1000 </w:t>
-            </w:r>
-          </w:p>
-        </w:tc>
-        <w:tc>
-          <w:tcPr>
-            <w:tcW w:w="0" w:type="auto"/>
-            <w:shd w:val="clear" w:color="auto" w:fill="auto"/>
-            <w:vAlign w:val="center"/>
-          </w:tcPr>
-          <w:p>
-            <w:pPr>
-              <w:rPr>
-                <w:rFonts w:ascii="Verdana" w:hAnsi="Verdana"/>
-              </w:rPr>
-            </w:pPr>
-            <w:proofErr w:type="spellStart"/>
-            <w:r>
-              <w:rPr>
-                <w:rFonts w:ascii="Verdana" w:hAnsi="Verdana"/>
-              </w:rPr>
-              <w:t>WorkerThread</w:t>
-            </w:r>
-            <w:proofErr w:type="spellEnd"/>
-            <w:r>
-              <w:rPr>
-                <w:rFonts w:ascii="Verdana" w:hAnsi="Verdana"/>
-              </w:rPr>
-              <w:t xml:space="preserve"> start interval (</w:t>
-            </w:r>
-            <w:proofErr w:type="spellStart"/>
-            <w:r>
-              <w:rPr>
-                <w:rFonts w:ascii="Verdana" w:hAnsi="Verdana"/>
-              </w:rPr>
-              <w:t>ms</w:t>
-            </w:r>
-            <w:proofErr w:type="spellEnd"/>
-            <w:r>
-              <w:rPr>
-                <w:rFonts w:ascii="Verdana" w:hAnsi="Verdana"/>
-              </w:rPr>
-              <w:t xml:space="preserve">). This controls the pause between starting multiple threads. </w:t>
+          </w:p>
+        </w:tc>
+        <w:tc>
+          <w:tcPr>
+            <w:tcW w:w="0" w:type="auto"/>
+            <w:shd w:val="clear" w:color="auto" w:fill="auto"/>
+            <w:vAlign w:val="center"/>
+          </w:tcPr>
+          <w:p>
+            <w:pPr>
+              <w:rPr>
+                <w:rFonts w:ascii="Verdana" w:hAnsi="Verdana"/>
+              </w:rPr>
+            </w:pPr>
+            <w:r>
+              <w:rPr>
+                <w:rFonts w:ascii="Verdana" w:hAnsi="Verdana"/>
+              </w:rPr>
+              <w:t>0</w:t>
+            </w:r>
+          </w:p>
+        </w:tc>
+        <w:tc>
+          <w:tcPr>
+            <w:tcW w:w="0" w:type="auto"/>
+            <w:shd w:val="clear" w:color="auto" w:fill="auto"/>
+            <w:vAlign w:val="center"/>
+          </w:tcPr>
+          <w:p>
+            <w:pPr>
+              <w:rPr>
+                <w:rFonts w:ascii="Verdana" w:hAnsi="Verdana"/>
+              </w:rPr>
+            </w:pPr>
+            <w:r>
+              <w:rPr>
+                <w:rFonts w:ascii="Verdana" w:hAnsi="Verdana"/>
+              </w:rPr>
+              <w:t>Thread stack size (Kb, Linux only).</w:t>
+            </w:r>
+          </w:p>
+          <w:p>
+            <w:pPr>
+              <w:rPr>
+                <w:rFonts w:ascii="Verdana" w:hAnsi="Verdana"/>
+              </w:rPr>
+            </w:pPr>
+            <w:r>
+              <w:rPr>
+                <w:rFonts w:ascii="Verdana" w:hAnsi="Verdana"/>
+              </w:rPr>
+              <w:t xml:space="preserve">Setting this to 0 will disable </w:t>
+            </w:r>
+            <w:r>
+              <w:rPr>
+                <w:rFonts w:ascii="Verdana" w:hAnsi="Verdana"/>
+              </w:rPr>
+              <w:t>MQ-CPH</w:t>
+            </w:r>
+            <w:r>
+              <w:rPr>
+                <w:rFonts w:ascii="Verdana" w:hAnsi="Verdana"/>
+              </w:rPr>
+              <w:t xml:space="preserve"> from setting a per thread stack allocation.</w:t>
             </w:r>
           </w:p>
         </w:tc>
@@ -8904,6 +8674,101 @@
               <w:rPr>
                 <w:rFonts w:ascii="Verdana" w:hAnsi="Verdana"/>
               </w:rPr>
+              <w:t>wi</w:t>
+            </w:r>
+            <w:proofErr w:type="spellEnd"/>
+            <w:r>
+              <w:rPr>
+                <w:rFonts w:ascii="Verdana" w:hAnsi="Verdana"/>
+              </w:rPr>
+              <w:t xml:space="preserve"> </w:t>
+            </w:r>
+          </w:p>
+        </w:tc>
+        <w:tc>
+          <w:tcPr>
+            <w:tcW w:w="0" w:type="auto"/>
+            <w:shd w:val="clear" w:color="auto" w:fill="auto"/>
+            <w:vAlign w:val="center"/>
+          </w:tcPr>
+          <w:p>
+            <w:pPr>
+              <w:rPr>
+                <w:rFonts w:ascii="Verdana" w:hAnsi="Verdana"/>
+              </w:rPr>
+            </w:pPr>
+            <w:r>
+              <w:rPr>
+                <w:rFonts w:ascii="Verdana" w:hAnsi="Verdana"/>
+              </w:rPr>
+              <w:t xml:space="preserve">1000 </w:t>
+            </w:r>
+          </w:p>
+        </w:tc>
+        <w:tc>
+          <w:tcPr>
+            <w:tcW w:w="0" w:type="auto"/>
+            <w:shd w:val="clear" w:color="auto" w:fill="auto"/>
+            <w:vAlign w:val="center"/>
+          </w:tcPr>
+          <w:p>
+            <w:pPr>
+              <w:rPr>
+                <w:rFonts w:ascii="Verdana" w:hAnsi="Verdana"/>
+              </w:rPr>
+            </w:pPr>
+            <w:proofErr w:type="spellStart"/>
+            <w:r>
+              <w:rPr>
+                <w:rFonts w:ascii="Verdana" w:hAnsi="Verdana"/>
+              </w:rPr>
+              <w:t>WorkerThread</w:t>
+            </w:r>
+            <w:proofErr w:type="spellEnd"/>
+            <w:r>
+              <w:rPr>
+                <w:rFonts w:ascii="Verdana" w:hAnsi="Verdana"/>
+              </w:rPr>
+              <w:t xml:space="preserve"> start interval (</w:t>
+            </w:r>
+            <w:proofErr w:type="spellStart"/>
+            <w:r>
+              <w:rPr>
+                <w:rFonts w:ascii="Verdana" w:hAnsi="Verdana"/>
+              </w:rPr>
+              <w:t>ms</w:t>
+            </w:r>
+            <w:proofErr w:type="spellEnd"/>
+            <w:r>
+              <w:rPr>
+                <w:rFonts w:ascii="Verdana" w:hAnsi="Verdana"/>
+              </w:rPr>
+              <w:t xml:space="preserve">). This controls the pause between starting multiple threads. </w:t>
+            </w:r>
+          </w:p>
+        </w:tc>
+      </w:tr>
+      <w:tr>
+        <w:trPr>
+          <w:tblCellSpacing w:w="15" w:type="dxa"/>
+        </w:trPr>
+        <w:tc>
+          <w:tcPr>
+            <w:tcW w:w="0" w:type="auto"/>
+            <w:shd w:val="clear" w:color="auto" w:fill="auto"/>
+            <w:vAlign w:val="center"/>
+          </w:tcPr>
+          <w:p>
+            <w:pPr>
+              <w:rPr>
+                <w:rFonts w:ascii="Verdana" w:hAnsi="Verdana"/>
+              </w:rPr>
+            </w:pPr>
+            <w:proofErr w:type="spellStart"/>
+            <w:r>
+              <w:rPr>
+                <w:rFonts w:ascii="Verdana" w:hAnsi="Verdana"/>
+              </w:rPr>
               <w:t>wt</w:t>
             </w:r>
             <w:proofErr w:type="spellEnd"/>
@@ -9025,6 +8890,7 @@
         <w:pStyle w:val="NormalWeb"/>
       </w:pPr>
       <w:r>
+        <w:lastRenderedPageBreak/>
         <w:t>Base module</w:t>
       </w:r>
       <w:r>
@@ -9387,14 +9253,7 @@
               <w:rPr>
                 <w:rFonts w:ascii="Verdana" w:hAnsi="Verdana"/>
               </w:rPr>
-              <w:t xml:space="preserve">Desired rate (operations/sec). If this rate is greater than the maximum achievable, the behaviour is such </w:t>
-            </w:r>
-            <w:r>
-              <w:rPr>
-                <w:rFonts w:ascii="Verdana" w:hAnsi="Verdana"/>
-              </w:rPr>
-              <w:lastRenderedPageBreak/>
-              <w:t xml:space="preserve">that it runs as fast as possible. A value of 0 means to always run as fast as possible. Rates of &lt;1 op/sec are not currently possible. </w:t>
+              <w:t xml:space="preserve">Desired rate (operations/sec). If this rate is greater than the maximum achievable, the behaviour is such that it runs as fast as possible. A value of 0 means to always run as fast as possible. Rates of &lt;1 op/sec are not currently possible. </w:t>
             </w:r>
           </w:p>
         </w:tc>
@@ -9420,7 +9279,6 @@
               <w:rPr>
                 <w:rFonts w:ascii="Verdana" w:hAnsi="Verdana"/>
               </w:rPr>
-              <w:lastRenderedPageBreak/>
               <w:t>si</w:t>
             </w:r>
             <w:proofErr w:type="spellEnd"/>
@@ -10054,6 +9912,7 @@
         <w:pStyle w:val="NormalWeb"/>
       </w:pPr>
       <w:r>
+        <w:lastRenderedPageBreak/>
         <w:br/>
         <w:t>Examples:</w:t>
       </w:r>
@@ -10201,7 +10060,6 @@
               <w:pStyle w:val="NormalWeb"/>
             </w:pPr>
             <w:r>
-              <w:lastRenderedPageBreak/>
               <w:t>-d MYTOPIC -</w:t>
             </w:r>
             <w:proofErr w:type="spellStart"/>
@@ -10963,6 +10821,7 @@
         <w:pStyle w:val="NormalWeb"/>
       </w:pPr>
       <w:r>
+        <w:lastRenderedPageBreak/>
         <w:t>Sends a message then receives one from the same queue. Normal usage is with</w:t>
       </w:r>
       <w:r>
@@ -11226,7 +11085,6 @@
               <w:rPr>
                 <w:rFonts w:ascii="Verdana" w:hAnsi="Verdana"/>
               </w:rPr>
-              <w:lastRenderedPageBreak/>
               <w:t>This is true by default for historical compatibility.</w:t>
             </w:r>
           </w:p>
@@ -11252,7 +11110,6 @@
               <w:rPr>
                 <w:rFonts w:ascii="Verdana" w:hAnsi="Verdana"/>
               </w:rPr>
-              <w:lastRenderedPageBreak/>
               <w:t>cs</w:t>
             </w:r>
           </w:p>
@@ -12347,6 +12204,7 @@
               <w:rPr>
                 <w:rFonts w:ascii="Verdana" w:hAnsi="Verdana"/>
               </w:rPr>
+              <w:lastRenderedPageBreak/>
               <w:t>txg</w:t>
             </w:r>
             <w:proofErr w:type="spellEnd"/>
@@ -12636,7 +12494,6 @@
               <w:rPr>
                 <w:rFonts w:ascii="Verdana" w:hAnsi="Verdana"/>
               </w:rPr>
-              <w:lastRenderedPageBreak/>
               <w:t>This allows multiple Requesters to work with the sam</w:t>
             </w:r>
             <w:r>
@@ -12732,7 +12589,6 @@
               <w:rPr>
                 <w:rFonts w:ascii="Verdana" w:hAnsi="Verdana"/>
               </w:rPr>
-              <w:lastRenderedPageBreak/>
               <w:t>cs</w:t>
             </w:r>
           </w:p>
@@ -13401,7 +13257,11 @@
         <w:t xml:space="preserve">Reconnect timer is the easier </w:t>
       </w:r>
       <w:r>
-        <w:t xml:space="preserve">class to use, but this can be useful for distributed queueing re-connect tests where you can start a responder on the remote queue manager, then configure this class with primary and secondary queue managers used to send messages to (optionally more if using a </w:t>
+        <w:t xml:space="preserve">class to use, but this can be useful for distributed queueing re-connect tests where you can start a responder on the remote queue manager, then configure this class </w:t>
+      </w:r>
+      <w:r>
+        <w:lastRenderedPageBreak/>
+        <w:t xml:space="preserve">with primary and secondary queue managers used to send messages to (optionally more if using a </w:t>
       </w:r>
       <w:proofErr w:type="spellStart"/>
       <w:r>
@@ -13638,14 +13498,7 @@
               <w:rPr>
                 <w:rFonts w:ascii="Verdana" w:hAnsi="Verdana"/>
               </w:rPr>
-              <w:t xml:space="preserve"> of the reply is expected to be the same </w:t>
-            </w:r>
-            <w:r>
-              <w:rPr>
-                <w:rFonts w:ascii="Verdana" w:hAnsi="Verdana"/>
-              </w:rPr>
-              <w:lastRenderedPageBreak/>
-              <w:t xml:space="preserve">as the </w:t>
+              <w:t xml:space="preserve"> of the reply is expected to be the same as the </w:t>
             </w:r>
             <w:proofErr w:type="gramStart"/>
             <w:r>
@@ -13714,7 +13567,6 @@
               <w:rPr>
                 <w:rFonts w:ascii="Verdana" w:hAnsi="Verdana"/>
               </w:rPr>
-              <w:lastRenderedPageBreak/>
               <w:t>cs</w:t>
             </w:r>
           </w:p>
@@ -14596,6 +14448,7 @@
                 <w:b/>
                 <w:bCs/>
               </w:rPr>
+              <w:lastRenderedPageBreak/>
               <w:t>Arg</w:t>
             </w:r>
             <w:proofErr w:type="spellEnd"/>
@@ -14813,14 +14666,7 @@
               <w:rPr>
                 <w:rFonts w:ascii="Verdana" w:hAnsi="Verdana"/>
               </w:rPr>
-              <w:t>of the commit-</w:t>
-            </w:r>
-            <w:r>
-              <w:rPr>
-                <w:rFonts w:ascii="Verdana" w:hAnsi="Verdana"/>
-              </w:rPr>
-              <w:lastRenderedPageBreak/>
-              <w:t>count (-cc) option. This option is ignored if -</w:t>
+              <w:t>of the commit-count (-cc) option. This option is ignored if -</w:t>
             </w:r>
             <w:proofErr w:type="spellStart"/>
             <w:r>
@@ -14859,7 +14705,6 @@
               <w:rPr>
                 <w:rFonts w:ascii="Verdana" w:hAnsi="Verdana"/>
               </w:rPr>
-              <w:lastRenderedPageBreak/>
               <w:t>co</w:t>
             </w:r>
           </w:p>
@@ -15608,35 +15453,7 @@
               <w:rPr>
                 <w:rFonts w:ascii="Verdana" w:hAnsi="Verdana"/>
               </w:rPr>
-              <w:t xml:space="preserve"> in the MQCNO (displayed as the </w:t>
-            </w:r>
-            <w:bookmarkStart w:id="42" w:name="_GoBack"/>
-            <w:r>
-              <w:rPr>
-                <w:rFonts w:ascii="Verdana" w:hAnsi="Verdana"/>
-              </w:rPr>
-              <w:t>APPLT</w:t>
-            </w:r>
-            <w:bookmarkEnd w:id="42"/>
-            <w:r>
-              <w:rPr>
-                <w:rFonts w:ascii="Verdana" w:hAnsi="Verdana"/>
-              </w:rPr>
-              <w:t xml:space="preserve">AG value in MQSC (DIS </w:t>
-            </w:r>
-            <w:proofErr w:type="gramStart"/>
-            <w:r>
-              <w:rPr>
-                <w:rFonts w:ascii="Verdana" w:hAnsi="Verdana"/>
-              </w:rPr>
-              <w:t>CONN(</w:t>
-            </w:r>
-            <w:proofErr w:type="gramEnd"/>
-            <w:r>
-              <w:rPr>
-                <w:rFonts w:ascii="Verdana" w:hAnsi="Verdana"/>
-              </w:rPr>
-              <w:t>*) ALL). A null value will result in an APPLTAG of ‘</w:t>
+              <w:t xml:space="preserve"> in the MQCNO (displayed as the APPLTAG value in MQSC (DIS CONN(*) ALL). A null value will result in an APPLTAG of ‘</w:t>
             </w:r>
             <w:proofErr w:type="spellStart"/>
             <w:r>
@@ -15710,6 +15527,7 @@
               <w:rPr>
                 <w:rFonts w:ascii="Verdana" w:hAnsi="Verdana"/>
               </w:rPr>
+              <w:lastRenderedPageBreak/>
               <w:t>ar</w:t>
             </w:r>
             <w:proofErr w:type="spellEnd"/>
@@ -15802,14 +15620,7 @@
               <w:rPr>
                 <w:rFonts w:ascii="Verdana" w:hAnsi="Verdana"/>
               </w:rPr>
-              <w:t xml:space="preserve">Any option other than null (the default) or </w:t>
-            </w:r>
-            <w:r>
-              <w:rPr>
-                <w:rFonts w:ascii="Verdana" w:hAnsi="Verdana"/>
-              </w:rPr>
-              <w:lastRenderedPageBreak/>
-              <w:t xml:space="preserve">MQCNO_RECONNECT_DISABLED will require a </w:t>
+              <w:t xml:space="preserve">Any option other than null (the default) or MQCNO_RECONNECT_DISABLED will require a </w:t>
             </w:r>
             <w:proofErr w:type="spellStart"/>
             <w:r>
@@ -15934,7 +15745,6 @@
               <w:rPr>
                 <w:rFonts w:ascii="Verdana" w:hAnsi="Verdana"/>
               </w:rPr>
-              <w:lastRenderedPageBreak/>
               <w:t>cc</w:t>
             </w:r>
           </w:p>
@@ -16496,6 +16306,7 @@
               <w:rPr>
                 <w:rFonts w:ascii="Verdana" w:hAnsi="Verdana"/>
               </w:rPr>
+              <w:lastRenderedPageBreak/>
               <w:t>jc</w:t>
             </w:r>
             <w:proofErr w:type="spellEnd"/>
@@ -16698,14 +16509,7 @@
               <w:rPr>
                 <w:rFonts w:ascii="Verdana" w:hAnsi="Verdana"/>
               </w:rPr>
-              <w:t xml:space="preserve">of execution. Using this option </w:t>
-            </w:r>
-            <w:r>
-              <w:rPr>
-                <w:rFonts w:ascii="Verdana" w:hAnsi="Verdana"/>
-              </w:rPr>
-              <w:lastRenderedPageBreak/>
-              <w:t>should give much higher throughput when using high message rates as it avoids</w:t>
+              <w:t>of execution. Using this option should give much higher throughput when using high message rates as it avoids</w:t>
             </w:r>
             <w:r>
               <w:rPr>
@@ -16804,7 +16608,6 @@
               <w:rPr>
                 <w:rFonts w:ascii="Verdana" w:hAnsi="Verdana"/>
               </w:rPr>
-              <w:lastRenderedPageBreak/>
               <w:t>jh</w:t>
             </w:r>
             <w:proofErr w:type="spellEnd"/>
@@ -17795,7 +17598,14 @@
               <w:rPr>
                 <w:rFonts w:ascii="Verdana" w:hAnsi="Verdana"/>
               </w:rPr>
-              <w:t xml:space="preserve">Default value of false means RFH1 header (MQC.MQFMT_RF_HEADER_1) is used. Setting this to true means the read as RFH2 header (MQC.MQFMT_RF_HEADER_2) is used. </w:t>
+              <w:t xml:space="preserve">Default value of false means RFH1 header (MQC.MQFMT_RF_HEADER_1) </w:t>
+            </w:r>
+            <w:r>
+              <w:rPr>
+                <w:rFonts w:ascii="Verdana" w:hAnsi="Verdana"/>
+              </w:rPr>
+              <w:lastRenderedPageBreak/>
+              <w:t xml:space="preserve">is used. Setting this to true means the read as RFH2 header (MQC.MQFMT_RF_HEADER_2) is used. </w:t>
             </w:r>
           </w:p>
         </w:tc>
@@ -17820,6 +17630,7 @@
               <w:rPr>
                 <w:rFonts w:ascii="Verdana" w:hAnsi="Verdana"/>
               </w:rPr>
+              <w:lastRenderedPageBreak/>
               <w:t>to</w:t>
             </w:r>
           </w:p>
@@ -17941,7 +17752,6 @@
               <w:rPr>
                 <w:rFonts w:ascii="Verdana" w:hAnsi="Verdana"/>
               </w:rPr>
-              <w:lastRenderedPageBreak/>
               <w:t>tx</w:t>
             </w:r>
             <w:proofErr w:type="spellEnd"/>
@@ -18705,10 +18515,10 @@
           <w:rFonts w:ascii="Verdana" w:hAnsi="Verdana"/>
         </w:rPr>
       </w:pPr>
-      <w:bookmarkStart w:id="43" w:name="Manual-com.ibm.uk.hursley.perftools.mqja"/>
-      <w:bookmarkStart w:id="44" w:name="Manual-Troubleshooting"/>
+      <w:bookmarkStart w:id="42" w:name="Manual-com.ibm.uk.hursley.perftools.mqja"/>
+      <w:bookmarkStart w:id="43" w:name="Manual-Troubleshooting"/>
+      <w:bookmarkEnd w:id="42"/>
       <w:bookmarkEnd w:id="43"/>
-      <w:bookmarkEnd w:id="44"/>
       <w:r>
         <w:rPr>
           <w:rFonts w:ascii="Verdana" w:hAnsi="Verdana"/>
@@ -19005,6 +18815,7 @@
                 <w:b/>
                 <w:bCs/>
               </w:rPr>
+              <w:lastRenderedPageBreak/>
               <w:t>Arg</w:t>
             </w:r>
             <w:proofErr w:type="spellEnd"/>
@@ -19233,7 +19044,6 @@
               <w:rPr>
                 <w:rFonts w:ascii="Verdana" w:hAnsi="Verdana"/>
               </w:rPr>
-              <w:lastRenderedPageBreak/>
               <w:t>Set this false to leave durable subscriptions afte</w:t>
             </w:r>
             <w:r>
@@ -19270,7 +19080,6 @@
         <w:rPr>
           <w:rFonts w:ascii="Verdana" w:hAnsi="Verdana"/>
         </w:rPr>
-        <w:lastRenderedPageBreak/>
         <w:br/>
       </w:r>
       <w:proofErr w:type="spellStart"/>
@@ -19918,7 +19727,7 @@
           <w:rFonts w:ascii="Verdana" w:hAnsi="Verdana"/>
         </w:rPr>
       </w:pPr>
-      <w:bookmarkStart w:id="45" w:name="_Toc37952927"/>
+      <w:bookmarkStart w:id="44" w:name="_Toc37952927"/>
       <w:r>
         <w:rPr>
           <w:rFonts w:ascii="Verdana" w:hAnsi="Verdana"/>
@@ -19926,7 +19735,7 @@
         <w:lastRenderedPageBreak/>
         <w:t>Troubleshooting</w:t>
       </w:r>
-      <w:bookmarkEnd w:id="45"/>
+      <w:bookmarkEnd w:id="44"/>
     </w:p>
     <w:p>
       <w:pPr>
@@ -20064,9 +19873,9 @@
           <w:rFonts w:ascii="Verdana" w:hAnsi="Verdana"/>
         </w:rPr>
       </w:pPr>
-      <w:bookmarkStart w:id="46" w:name="Manual-Requestinghelp"/>
-      <w:bookmarkStart w:id="47" w:name="_Toc37952928"/>
-      <w:bookmarkEnd w:id="46"/>
+      <w:bookmarkStart w:id="45" w:name="Manual-Requestinghelp"/>
+      <w:bookmarkStart w:id="46" w:name="_Toc37952928"/>
+      <w:bookmarkEnd w:id="45"/>
       <w:r>
         <w:rPr>
           <w:rFonts w:ascii="Verdana" w:hAnsi="Verdana"/>
@@ -20074,7 +19883,7 @@
         <w:lastRenderedPageBreak/>
         <w:t>Requesting help</w:t>
       </w:r>
-      <w:bookmarkEnd w:id="47"/>
+      <w:bookmarkEnd w:id="46"/>
     </w:p>
     <w:p>
       <w:pPr>
@@ -20163,16 +19972,16 @@
           <w:rFonts w:ascii="Verdana" w:hAnsi="Verdana"/>
         </w:rPr>
       </w:pPr>
-      <w:bookmarkStart w:id="48" w:name="Manual-Acknowledgements"/>
-      <w:bookmarkStart w:id="49" w:name="_Toc37952929"/>
+      <w:bookmarkStart w:id="47" w:name="Manual-Acknowledgements"/>
+      <w:bookmarkStart w:id="48" w:name="_Toc37952929"/>
+      <w:bookmarkEnd w:id="47"/>
+      <w:r>
+        <w:rPr>
+          <w:rFonts w:ascii="Verdana" w:hAnsi="Verdana"/>
+        </w:rPr>
+        <w:t>Acknowledgements</w:t>
+      </w:r>
       <w:bookmarkEnd w:id="48"/>
-      <w:r>
-        <w:rPr>
-          <w:rFonts w:ascii="Verdana" w:hAnsi="Verdana"/>
-        </w:rPr>
-        <w:t>Acknowledgements</w:t>
-      </w:r>
-      <w:bookmarkEnd w:id="49"/>
     </w:p>
     <w:p>
       <w:pPr>
@@ -20192,16 +20001,16 @@
           <w:rFonts w:ascii="Verdana" w:hAnsi="Verdana"/>
         </w:rPr>
       </w:pPr>
-      <w:bookmarkStart w:id="50" w:name="Manual-Feedback"/>
-      <w:bookmarkStart w:id="51" w:name="_Toc37952930"/>
+      <w:bookmarkStart w:id="49" w:name="Manual-Feedback"/>
+      <w:bookmarkStart w:id="50" w:name="_Toc37952930"/>
+      <w:bookmarkEnd w:id="49"/>
+      <w:r>
+        <w:rPr>
+          <w:rFonts w:ascii="Verdana" w:hAnsi="Verdana"/>
+        </w:rPr>
+        <w:t>Feedback</w:t>
+      </w:r>
       <w:bookmarkEnd w:id="50"/>
-      <w:r>
-        <w:rPr>
-          <w:rFonts w:ascii="Verdana" w:hAnsi="Verdana"/>
-        </w:rPr>
-        <w:t>Feedback</w:t>
-      </w:r>
-      <w:bookmarkEnd w:id="51"/>
     </w:p>
     <w:p>
       <w:pPr>
@@ -20239,7 +20048,7 @@
 </file>
 
 <file path=word/endnotes.xml><?xml version="1.0" encoding="utf-8"?>
-<w:endnotes xmlns:wpc="http://schemas.microsoft.com/office/word/2010/wordprocessingCanvas" xmlns:cx="http://schemas.microsoft.com/office/drawing/2014/chartex" xmlns:cx1="http://schemas.microsoft.com/office/drawing/2015/9/8/chartex" xmlns:cx2="http://schemas.microsoft.com/office/drawing/2015/10/21/chartex" xmlns:cx3="http://schemas.microsoft.com/office/drawing/2016/5/9/chartex" xmlns:cx4="http://schemas.microsoft.com/office/drawing/2016/5/10/chartex" xmlns:cx5="http://schemas.microsoft.com/office/drawing/2016/5/11/chartex" xmlns:cx6="http://schemas.microsoft.com/office/drawing/2016/5/12/chartex" xmlns:cx7="http://schemas.microsoft.com/office/drawing/2016/5/13/chartex" xmlns:cx8="http://schemas.microsoft.com/office/drawing/2016/5/14/chartex" xmlns:mc="http://schemas.openxmlformats.org/markup-compatibility/2006" xmlns:aink="http://schemas.microsoft.com/office/drawing/2016/ink" xmlns:am3d="http://schemas.microsoft.com/office/drawing/2017/model3d" xmlns:o="urn:schemas-microsoft-com:office:office" xmlns:r="http://schemas.openxmlformats.org/officeDocument/2006/relationships" xmlns:m="http://schemas.openxmlformats.org/officeDocument/2006/math" xmlns:v="urn:schemas-microsoft-com:vml" xmlns:wp14="http://schemas.microsoft.com/office/word/2010/wordprocessingDrawing" xmlns:wp="http://schemas.openxmlformats.org/drawingml/2006/wordprocessingDrawing" xmlns:w10="urn:schemas-microsoft-com:office:word" xmlns:w="http://schemas.openxmlformats.org/wordprocessingml/2006/main" xmlns:w14="http://schemas.microsoft.com/office/word/2010/wordml" xmlns:w15="http://schemas.microsoft.com/office/word/2012/wordml" xmlns:w16cid="http://schemas.microsoft.com/office/word/2016/wordml/cid" xmlns:w16se="http://schemas.microsoft.com/office/word/2015/wordml/symex" xmlns:wpg="http://schemas.microsoft.com/office/word/2010/wordprocessingGroup" xmlns:wpi="http://schemas.microsoft.com/office/word/2010/wordprocessingInk" xmlns:wne="http://schemas.microsoft.com/office/word/2006/wordml" xmlns:wps="http://schemas.microsoft.com/office/word/2010/wordprocessingShape" mc:Ignorable="w14 w15 w16se w16cid wp14">
+<w:endnotes xmlns:wpc="http://schemas.microsoft.com/office/word/2010/wordprocessingCanvas" xmlns:cx="http://schemas.microsoft.com/office/drawing/2014/chartex" xmlns:cx1="http://schemas.microsoft.com/office/drawing/2015/9/8/chartex" xmlns:cx2="http://schemas.microsoft.com/office/drawing/2015/10/21/chartex" xmlns:cx3="http://schemas.microsoft.com/office/drawing/2016/5/9/chartex" xmlns:cx4="http://schemas.microsoft.com/office/drawing/2016/5/10/chartex" xmlns:cx5="http://schemas.microsoft.com/office/drawing/2016/5/11/chartex" xmlns:cx6="http://schemas.microsoft.com/office/drawing/2016/5/12/chartex" xmlns:cx7="http://schemas.microsoft.com/office/drawing/2016/5/13/chartex" xmlns:cx8="http://schemas.microsoft.com/office/drawing/2016/5/14/chartex" xmlns:mc="http://schemas.openxmlformats.org/markup-compatibility/2006" xmlns:aink="http://schemas.microsoft.com/office/drawing/2016/ink" xmlns:am3d="http://schemas.microsoft.com/office/drawing/2017/model3d" xmlns:o="urn:schemas-microsoft-com:office:office" xmlns:r="http://schemas.openxmlformats.org/officeDocument/2006/relationships" xmlns:m="http://schemas.openxmlformats.org/officeDocument/2006/math" xmlns:v="urn:schemas-microsoft-com:vml" xmlns:wp14="http://schemas.microsoft.com/office/word/2010/wordprocessingDrawing" xmlns:wp="http://schemas.openxmlformats.org/drawingml/2006/wordprocessingDrawing" xmlns:w10="urn:schemas-microsoft-com:office:word" xmlns:w="http://schemas.openxmlformats.org/wordprocessingml/2006/main" xmlns:w14="http://schemas.microsoft.com/office/word/2010/wordml" xmlns:w15="http://schemas.microsoft.com/office/word/2012/wordml" xmlns:w16cex="http://schemas.microsoft.com/office/word/2018/wordml/cex" xmlns:w16cid="http://schemas.microsoft.com/office/word/2016/wordml/cid" xmlns:w16="http://schemas.microsoft.com/office/word/2018/wordml" xmlns:w16se="http://schemas.microsoft.com/office/word/2015/wordml/symex" xmlns:wpg="http://schemas.microsoft.com/office/word/2010/wordprocessingGroup" xmlns:wpi="http://schemas.microsoft.com/office/word/2010/wordprocessingInk" xmlns:wne="http://schemas.microsoft.com/office/word/2006/wordml" xmlns:wps="http://schemas.microsoft.com/office/word/2010/wordprocessingShape" mc:Ignorable="w14 w15 w16se w16cid w16 w16cex wp14">
   <w:endnote w:type="separator" w:id="-1">
     <w:p>
       <w:r>
@@ -20258,7 +20067,7 @@
 </file>
 
 <file path=word/footer1.xml><?xml version="1.0" encoding="utf-8"?>
-<w:ftr xmlns:wpc="http://schemas.microsoft.com/office/word/2010/wordprocessingCanvas" xmlns:cx="http://schemas.microsoft.com/office/drawing/2014/chartex" xmlns:cx1="http://schemas.microsoft.com/office/drawing/2015/9/8/chartex" xmlns:cx2="http://schemas.microsoft.com/office/drawing/2015/10/21/chartex" xmlns:cx3="http://schemas.microsoft.com/office/drawing/2016/5/9/chartex" xmlns:cx4="http://schemas.microsoft.com/office/drawing/2016/5/10/chartex" xmlns:cx5="http://schemas.microsoft.com/office/drawing/2016/5/11/chartex" xmlns:cx6="http://schemas.microsoft.com/office/drawing/2016/5/12/chartex" xmlns:cx7="http://schemas.microsoft.com/office/drawing/2016/5/13/chartex" xmlns:cx8="http://schemas.microsoft.com/office/drawing/2016/5/14/chartex" xmlns:mc="http://schemas.openxmlformats.org/markup-compatibility/2006" xmlns:aink="http://schemas.microsoft.com/office/drawing/2016/ink" xmlns:am3d="http://schemas.microsoft.com/office/drawing/2017/model3d" xmlns:o="urn:schemas-microsoft-com:office:office" xmlns:r="http://schemas.openxmlformats.org/officeDocument/2006/relationships" xmlns:m="http://schemas.openxmlformats.org/officeDocument/2006/math" xmlns:v="urn:schemas-microsoft-com:vml" xmlns:wp14="http://schemas.microsoft.com/office/word/2010/wordprocessingDrawing" xmlns:wp="http://schemas.openxmlformats.org/drawingml/2006/wordprocessingDrawing" xmlns:w10="urn:schemas-microsoft-com:office:word" xmlns:w="http://schemas.openxmlformats.org/wordprocessingml/2006/main" xmlns:w14="http://schemas.microsoft.com/office/word/2010/wordml" xmlns:w15="http://schemas.microsoft.com/office/word/2012/wordml" xmlns:w16cid="http://schemas.microsoft.com/office/word/2016/wordml/cid" xmlns:w16se="http://schemas.microsoft.com/office/word/2015/wordml/symex" xmlns:wpg="http://schemas.microsoft.com/office/word/2010/wordprocessingGroup" xmlns:wpi="http://schemas.microsoft.com/office/word/2010/wordprocessingInk" xmlns:wne="http://schemas.microsoft.com/office/word/2006/wordml" xmlns:wps="http://schemas.microsoft.com/office/word/2010/wordprocessingShape" mc:Ignorable="w14 w15 w16se w16cid wp14">
+<w:ftr xmlns:wpc="http://schemas.microsoft.com/office/word/2010/wordprocessingCanvas" xmlns:cx="http://schemas.microsoft.com/office/drawing/2014/chartex" xmlns:cx1="http://schemas.microsoft.com/office/drawing/2015/9/8/chartex" xmlns:cx2="http://schemas.microsoft.com/office/drawing/2015/10/21/chartex" xmlns:cx3="http://schemas.microsoft.com/office/drawing/2016/5/9/chartex" xmlns:cx4="http://schemas.microsoft.com/office/drawing/2016/5/10/chartex" xmlns:cx5="http://schemas.microsoft.com/office/drawing/2016/5/11/chartex" xmlns:cx6="http://schemas.microsoft.com/office/drawing/2016/5/12/chartex" xmlns:cx7="http://schemas.microsoft.com/office/drawing/2016/5/13/chartex" xmlns:cx8="http://schemas.microsoft.com/office/drawing/2016/5/14/chartex" xmlns:mc="http://schemas.openxmlformats.org/markup-compatibility/2006" xmlns:aink="http://schemas.microsoft.com/office/drawing/2016/ink" xmlns:am3d="http://schemas.microsoft.com/office/drawing/2017/model3d" xmlns:o="urn:schemas-microsoft-com:office:office" xmlns:r="http://schemas.openxmlformats.org/officeDocument/2006/relationships" xmlns:m="http://schemas.openxmlformats.org/officeDocument/2006/math" xmlns:v="urn:schemas-microsoft-com:vml" xmlns:wp14="http://schemas.microsoft.com/office/word/2010/wordprocessingDrawing" xmlns:wp="http://schemas.openxmlformats.org/drawingml/2006/wordprocessingDrawing" xmlns:w10="urn:schemas-microsoft-com:office:word" xmlns:w="http://schemas.openxmlformats.org/wordprocessingml/2006/main" xmlns:w14="http://schemas.microsoft.com/office/word/2010/wordml" xmlns:w15="http://schemas.microsoft.com/office/word/2012/wordml" xmlns:w16cex="http://schemas.microsoft.com/office/word/2018/wordml/cex" xmlns:w16cid="http://schemas.microsoft.com/office/word/2016/wordml/cid" xmlns:w16="http://schemas.microsoft.com/office/word/2018/wordml" xmlns:w16se="http://schemas.microsoft.com/office/word/2015/wordml/symex" xmlns:wpg="http://schemas.microsoft.com/office/word/2010/wordprocessingGroup" xmlns:wpi="http://schemas.microsoft.com/office/word/2010/wordprocessingInk" xmlns:wne="http://schemas.microsoft.com/office/word/2006/wordml" xmlns:wps="http://schemas.microsoft.com/office/word/2010/wordprocessingShape" mc:Ignorable="w14 w15 w16se w16cid w16 w16cex wp14">
   <w:p>
     <w:pPr>
       <w:pStyle w:val="Footer"/>
@@ -20268,7 +20077,7 @@
 </file>
 
 <file path=word/footer2.xml><?xml version="1.0" encoding="utf-8"?>
-<w:ftr xmlns:wpc="http://schemas.microsoft.com/office/word/2010/wordprocessingCanvas" xmlns:cx="http://schemas.microsoft.com/office/drawing/2014/chartex" xmlns:cx1="http://schemas.microsoft.com/office/drawing/2015/9/8/chartex" xmlns:cx2="http://schemas.microsoft.com/office/drawing/2015/10/21/chartex" xmlns:cx3="http://schemas.microsoft.com/office/drawing/2016/5/9/chartex" xmlns:cx4="http://schemas.microsoft.com/office/drawing/2016/5/10/chartex" xmlns:cx5="http://schemas.microsoft.com/office/drawing/2016/5/11/chartex" xmlns:cx6="http://schemas.microsoft.com/office/drawing/2016/5/12/chartex" xmlns:cx7="http://schemas.microsoft.com/office/drawing/2016/5/13/chartex" xmlns:cx8="http://schemas.microsoft.com/office/drawing/2016/5/14/chartex" xmlns:mc="http://schemas.openxmlformats.org/markup-compatibility/2006" xmlns:aink="http://schemas.microsoft.com/office/drawing/2016/ink" xmlns:am3d="http://schemas.microsoft.com/office/drawing/2017/model3d" xmlns:o="urn:schemas-microsoft-com:office:office" xmlns:r="http://schemas.openxmlformats.org/officeDocument/2006/relationships" xmlns:m="http://schemas.openxmlformats.org/officeDocument/2006/math" xmlns:v="urn:schemas-microsoft-com:vml" xmlns:wp14="http://schemas.microsoft.com/office/word/2010/wordprocessingDrawing" xmlns:wp="http://schemas.openxmlformats.org/drawingml/2006/wordprocessingDrawing" xmlns:w10="urn:schemas-microsoft-com:office:word" xmlns:w="http://schemas.openxmlformats.org/wordprocessingml/2006/main" xmlns:w14="http://schemas.microsoft.com/office/word/2010/wordml" xmlns:w15="http://schemas.microsoft.com/office/word/2012/wordml" xmlns:w16cid="http://schemas.microsoft.com/office/word/2016/wordml/cid" xmlns:w16se="http://schemas.microsoft.com/office/word/2015/wordml/symex" xmlns:wpg="http://schemas.microsoft.com/office/word/2010/wordprocessingGroup" xmlns:wpi="http://schemas.microsoft.com/office/word/2010/wordprocessingInk" xmlns:wne="http://schemas.microsoft.com/office/word/2006/wordml" xmlns:wps="http://schemas.microsoft.com/office/word/2010/wordprocessingShape" mc:Ignorable="w14 w15 w16se w16cid wp14">
+<w:ftr xmlns:wpc="http://schemas.microsoft.com/office/word/2010/wordprocessingCanvas" xmlns:cx="http://schemas.microsoft.com/office/drawing/2014/chartex" xmlns:cx1="http://schemas.microsoft.com/office/drawing/2015/9/8/chartex" xmlns:cx2="http://schemas.microsoft.com/office/drawing/2015/10/21/chartex" xmlns:cx3="http://schemas.microsoft.com/office/drawing/2016/5/9/chartex" xmlns:cx4="http://schemas.microsoft.com/office/drawing/2016/5/10/chartex" xmlns:cx5="http://schemas.microsoft.com/office/drawing/2016/5/11/chartex" xmlns:cx6="http://schemas.microsoft.com/office/drawing/2016/5/12/chartex" xmlns:cx7="http://schemas.microsoft.com/office/drawing/2016/5/13/chartex" xmlns:cx8="http://schemas.microsoft.com/office/drawing/2016/5/14/chartex" xmlns:mc="http://schemas.openxmlformats.org/markup-compatibility/2006" xmlns:aink="http://schemas.microsoft.com/office/drawing/2016/ink" xmlns:am3d="http://schemas.microsoft.com/office/drawing/2017/model3d" xmlns:o="urn:schemas-microsoft-com:office:office" xmlns:r="http://schemas.openxmlformats.org/officeDocument/2006/relationships" xmlns:m="http://schemas.openxmlformats.org/officeDocument/2006/math" xmlns:v="urn:schemas-microsoft-com:vml" xmlns:wp14="http://schemas.microsoft.com/office/word/2010/wordprocessingDrawing" xmlns:wp="http://schemas.openxmlformats.org/drawingml/2006/wordprocessingDrawing" xmlns:w10="urn:schemas-microsoft-com:office:word" xmlns:w="http://schemas.openxmlformats.org/wordprocessingml/2006/main" xmlns:w14="http://schemas.microsoft.com/office/word/2010/wordml" xmlns:w15="http://schemas.microsoft.com/office/word/2012/wordml" xmlns:w16cex="http://schemas.microsoft.com/office/word/2018/wordml/cex" xmlns:w16cid="http://schemas.microsoft.com/office/word/2016/wordml/cid" xmlns:w16="http://schemas.microsoft.com/office/word/2018/wordml" xmlns:w16se="http://schemas.microsoft.com/office/word/2015/wordml/symex" xmlns:wpg="http://schemas.microsoft.com/office/word/2010/wordprocessingGroup" xmlns:wpi="http://schemas.microsoft.com/office/word/2010/wordprocessingInk" xmlns:wne="http://schemas.microsoft.com/office/word/2006/wordml" xmlns:wps="http://schemas.microsoft.com/office/word/2010/wordprocessingShape" mc:Ignorable="w14 w15 w16se w16cid w16 w16cex wp14">
   <w:p>
     <w:pPr>
       <w:pStyle w:val="Footer"/>
@@ -20278,7 +20087,7 @@
 </file>
 
 <file path=word/footer3.xml><?xml version="1.0" encoding="utf-8"?>
-<w:ftr xmlns:wpc="http://schemas.microsoft.com/office/word/2010/wordprocessingCanvas" xmlns:cx="http://schemas.microsoft.com/office/drawing/2014/chartex" xmlns:cx1="http://schemas.microsoft.com/office/drawing/2015/9/8/chartex" xmlns:cx2="http://schemas.microsoft.com/office/drawing/2015/10/21/chartex" xmlns:cx3="http://schemas.microsoft.com/office/drawing/2016/5/9/chartex" xmlns:cx4="http://schemas.microsoft.com/office/drawing/2016/5/10/chartex" xmlns:cx5="http://schemas.microsoft.com/office/drawing/2016/5/11/chartex" xmlns:cx6="http://schemas.microsoft.com/office/drawing/2016/5/12/chartex" xmlns:cx7="http://schemas.microsoft.com/office/drawing/2016/5/13/chartex" xmlns:cx8="http://schemas.microsoft.com/office/drawing/2016/5/14/chartex" xmlns:mc="http://schemas.openxmlformats.org/markup-compatibility/2006" xmlns:aink="http://schemas.microsoft.com/office/drawing/2016/ink" xmlns:am3d="http://schemas.microsoft.com/office/drawing/2017/model3d" xmlns:o="urn:schemas-microsoft-com:office:office" xmlns:r="http://schemas.openxmlformats.org/officeDocument/2006/relationships" xmlns:m="http://schemas.openxmlformats.org/officeDocument/2006/math" xmlns:v="urn:schemas-microsoft-com:vml" xmlns:wp14="http://schemas.microsoft.com/office/word/2010/wordprocessingDrawing" xmlns:wp="http://schemas.openxmlformats.org/drawingml/2006/wordprocessingDrawing" xmlns:w10="urn:schemas-microsoft-com:office:word" xmlns:w="http://schemas.openxmlformats.org/wordprocessingml/2006/main" xmlns:w14="http://schemas.microsoft.com/office/word/2010/wordml" xmlns:w15="http://schemas.microsoft.com/office/word/2012/wordml" xmlns:w16cid="http://schemas.microsoft.com/office/word/2016/wordml/cid" xmlns:w16se="http://schemas.microsoft.com/office/word/2015/wordml/symex" xmlns:wpg="http://schemas.microsoft.com/office/word/2010/wordprocessingGroup" xmlns:wpi="http://schemas.microsoft.com/office/word/2010/wordprocessingInk" xmlns:wne="http://schemas.microsoft.com/office/word/2006/wordml" xmlns:wps="http://schemas.microsoft.com/office/word/2010/wordprocessingShape" mc:Ignorable="w14 w15 w16se w16cid wp14">
+<w:ftr xmlns:wpc="http://schemas.microsoft.com/office/word/2010/wordprocessingCanvas" xmlns:cx="http://schemas.microsoft.com/office/drawing/2014/chartex" xmlns:cx1="http://schemas.microsoft.com/office/drawing/2015/9/8/chartex" xmlns:cx2="http://schemas.microsoft.com/office/drawing/2015/10/21/chartex" xmlns:cx3="http://schemas.microsoft.com/office/drawing/2016/5/9/chartex" xmlns:cx4="http://schemas.microsoft.com/office/drawing/2016/5/10/chartex" xmlns:cx5="http://schemas.microsoft.com/office/drawing/2016/5/11/chartex" xmlns:cx6="http://schemas.microsoft.com/office/drawing/2016/5/12/chartex" xmlns:cx7="http://schemas.microsoft.com/office/drawing/2016/5/13/chartex" xmlns:cx8="http://schemas.microsoft.com/office/drawing/2016/5/14/chartex" xmlns:mc="http://schemas.openxmlformats.org/markup-compatibility/2006" xmlns:aink="http://schemas.microsoft.com/office/drawing/2016/ink" xmlns:am3d="http://schemas.microsoft.com/office/drawing/2017/model3d" xmlns:o="urn:schemas-microsoft-com:office:office" xmlns:r="http://schemas.openxmlformats.org/officeDocument/2006/relationships" xmlns:m="http://schemas.openxmlformats.org/officeDocument/2006/math" xmlns:v="urn:schemas-microsoft-com:vml" xmlns:wp14="http://schemas.microsoft.com/office/word/2010/wordprocessingDrawing" xmlns:wp="http://schemas.openxmlformats.org/drawingml/2006/wordprocessingDrawing" xmlns:w10="urn:schemas-microsoft-com:office:word" xmlns:w="http://schemas.openxmlformats.org/wordprocessingml/2006/main" xmlns:w14="http://schemas.microsoft.com/office/word/2010/wordml" xmlns:w15="http://schemas.microsoft.com/office/word/2012/wordml" xmlns:w16cex="http://schemas.microsoft.com/office/word/2018/wordml/cex" xmlns:w16cid="http://schemas.microsoft.com/office/word/2016/wordml/cid" xmlns:w16="http://schemas.microsoft.com/office/word/2018/wordml" xmlns:w16se="http://schemas.microsoft.com/office/word/2015/wordml/symex" xmlns:wpg="http://schemas.microsoft.com/office/word/2010/wordprocessingGroup" xmlns:wpi="http://schemas.microsoft.com/office/word/2010/wordprocessingInk" xmlns:wne="http://schemas.microsoft.com/office/word/2006/wordml" xmlns:wps="http://schemas.microsoft.com/office/word/2010/wordprocessingShape" mc:Ignorable="w14 w15 w16se w16cid w16 w16cex wp14">
   <w:p>
     <w:pPr>
       <w:pStyle w:val="Footer"/>
@@ -20288,7 +20097,7 @@
 </file>
 
 <file path=word/footnotes.xml><?xml version="1.0" encoding="utf-8"?>
-<w:footnotes xmlns:wpc="http://schemas.microsoft.com/office/word/2010/wordprocessingCanvas" xmlns:cx="http://schemas.microsoft.com/office/drawing/2014/chartex" xmlns:cx1="http://schemas.microsoft.com/office/drawing/2015/9/8/chartex" xmlns:cx2="http://schemas.microsoft.com/office/drawing/2015/10/21/chartex" xmlns:cx3="http://schemas.microsoft.com/office/drawing/2016/5/9/chartex" xmlns:cx4="http://schemas.microsoft.com/office/drawing/2016/5/10/chartex" xmlns:cx5="http://schemas.microsoft.com/office/drawing/2016/5/11/chartex" xmlns:cx6="http://schemas.microsoft.com/office/drawing/2016/5/12/chartex" xmlns:cx7="http://schemas.microsoft.com/office/drawing/2016/5/13/chartex" xmlns:cx8="http://schemas.microsoft.com/office/drawing/2016/5/14/chartex" xmlns:mc="http://schemas.openxmlformats.org/markup-compatibility/2006" xmlns:aink="http://schemas.microsoft.com/office/drawing/2016/ink" xmlns:am3d="http://schemas.microsoft.com/office/drawing/2017/model3d" xmlns:o="urn:schemas-microsoft-com:office:office" xmlns:r="http://schemas.openxmlformats.org/officeDocument/2006/relationships" xmlns:m="http://schemas.openxmlformats.org/officeDocument/2006/math" xmlns:v="urn:schemas-microsoft-com:vml" xmlns:wp14="http://schemas.microsoft.com/office/word/2010/wordprocessingDrawing" xmlns:wp="http://schemas.openxmlformats.org/drawingml/2006/wordprocessingDrawing" xmlns:w10="urn:schemas-microsoft-com:office:word" xmlns:w="http://schemas.openxmlformats.org/wordprocessingml/2006/main" xmlns:w14="http://schemas.microsoft.com/office/word/2010/wordml" xmlns:w15="http://schemas.microsoft.com/office/word/2012/wordml" xmlns:w16cid="http://schemas.microsoft.com/office/word/2016/wordml/cid" xmlns:w16se="http://schemas.microsoft.com/office/word/2015/wordml/symex" xmlns:wpg="http://schemas.microsoft.com/office/word/2010/wordprocessingGroup" xmlns:wpi="http://schemas.microsoft.com/office/word/2010/wordprocessingInk" xmlns:wne="http://schemas.microsoft.com/office/word/2006/wordml" xmlns:wps="http://schemas.microsoft.com/office/word/2010/wordprocessingShape" mc:Ignorable="w14 w15 w16se w16cid wp14">
+<w:footnotes xmlns:wpc="http://schemas.microsoft.com/office/word/2010/wordprocessingCanvas" xmlns:cx="http://schemas.microsoft.com/office/drawing/2014/chartex" xmlns:cx1="http://schemas.microsoft.com/office/drawing/2015/9/8/chartex" xmlns:cx2="http://schemas.microsoft.com/office/drawing/2015/10/21/chartex" xmlns:cx3="http://schemas.microsoft.com/office/drawing/2016/5/9/chartex" xmlns:cx4="http://schemas.microsoft.com/office/drawing/2016/5/10/chartex" xmlns:cx5="http://schemas.microsoft.com/office/drawing/2016/5/11/chartex" xmlns:cx6="http://schemas.microsoft.com/office/drawing/2016/5/12/chartex" xmlns:cx7="http://schemas.microsoft.com/office/drawing/2016/5/13/chartex" xmlns:cx8="http://schemas.microsoft.com/office/drawing/2016/5/14/chartex" xmlns:mc="http://schemas.openxmlformats.org/markup-compatibility/2006" xmlns:aink="http://schemas.microsoft.com/office/drawing/2016/ink" xmlns:am3d="http://schemas.microsoft.com/office/drawing/2017/model3d" xmlns:o="urn:schemas-microsoft-com:office:office" xmlns:r="http://schemas.openxmlformats.org/officeDocument/2006/relationships" xmlns:m="http://schemas.openxmlformats.org/officeDocument/2006/math" xmlns:v="urn:schemas-microsoft-com:vml" xmlns:wp14="http://schemas.microsoft.com/office/word/2010/wordprocessingDrawing" xmlns:wp="http://schemas.openxmlformats.org/drawingml/2006/wordprocessingDrawing" xmlns:w10="urn:schemas-microsoft-com:office:word" xmlns:w="http://schemas.openxmlformats.org/wordprocessingml/2006/main" xmlns:w14="http://schemas.microsoft.com/office/word/2010/wordml" xmlns:w15="http://schemas.microsoft.com/office/word/2012/wordml" xmlns:w16cex="http://schemas.microsoft.com/office/word/2018/wordml/cex" xmlns:w16cid="http://schemas.microsoft.com/office/word/2016/wordml/cid" xmlns:w16="http://schemas.microsoft.com/office/word/2018/wordml" xmlns:w16se="http://schemas.microsoft.com/office/word/2015/wordml/symex" xmlns:wpg="http://schemas.microsoft.com/office/word/2010/wordprocessingGroup" xmlns:wpi="http://schemas.microsoft.com/office/word/2010/wordprocessingInk" xmlns:wne="http://schemas.microsoft.com/office/word/2006/wordml" xmlns:wps="http://schemas.microsoft.com/office/word/2010/wordprocessingShape" mc:Ignorable="w14 w15 w16se w16cid w16 w16cex wp14">
   <w:footnote w:type="separator" w:id="-1">
     <w:p>
       <w:r>
@@ -20307,7 +20116,7 @@
 </file>
 
 <file path=word/header1.xml><?xml version="1.0" encoding="utf-8"?>
-<w:hdr xmlns:wpc="http://schemas.microsoft.com/office/word/2010/wordprocessingCanvas" xmlns:cx="http://schemas.microsoft.com/office/drawing/2014/chartex" xmlns:cx1="http://schemas.microsoft.com/office/drawing/2015/9/8/chartex" xmlns:cx2="http://schemas.microsoft.com/office/drawing/2015/10/21/chartex" xmlns:cx3="http://schemas.microsoft.com/office/drawing/2016/5/9/chartex" xmlns:cx4="http://schemas.microsoft.com/office/drawing/2016/5/10/chartex" xmlns:cx5="http://schemas.microsoft.com/office/drawing/2016/5/11/chartex" xmlns:cx6="http://schemas.microsoft.com/office/drawing/2016/5/12/chartex" xmlns:cx7="http://schemas.microsoft.com/office/drawing/2016/5/13/chartex" xmlns:cx8="http://schemas.microsoft.com/office/drawing/2016/5/14/chartex" xmlns:mc="http://schemas.openxmlformats.org/markup-compatibility/2006" xmlns:aink="http://schemas.microsoft.com/office/drawing/2016/ink" xmlns:am3d="http://schemas.microsoft.com/office/drawing/2017/model3d" xmlns:o="urn:schemas-microsoft-com:office:office" xmlns:r="http://schemas.openxmlformats.org/officeDocument/2006/relationships" xmlns:m="http://schemas.openxmlformats.org/officeDocument/2006/math" xmlns:v="urn:schemas-microsoft-com:vml" xmlns:wp14="http://schemas.microsoft.com/office/word/2010/wordprocessingDrawing" xmlns:wp="http://schemas.openxmlformats.org/drawingml/2006/wordprocessingDrawing" xmlns:w10="urn:schemas-microsoft-com:office:word" xmlns:w="http://schemas.openxmlformats.org/wordprocessingml/2006/main" xmlns:w14="http://schemas.microsoft.com/office/word/2010/wordml" xmlns:w15="http://schemas.microsoft.com/office/word/2012/wordml" xmlns:w16cid="http://schemas.microsoft.com/office/word/2016/wordml/cid" xmlns:w16se="http://schemas.microsoft.com/office/word/2015/wordml/symex" xmlns:wpg="http://schemas.microsoft.com/office/word/2010/wordprocessingGroup" xmlns:wpi="http://schemas.microsoft.com/office/word/2010/wordprocessingInk" xmlns:wne="http://schemas.microsoft.com/office/word/2006/wordml" xmlns:wps="http://schemas.microsoft.com/office/word/2010/wordprocessingShape" mc:Ignorable="w14 w15 w16se w16cid wp14">
+<w:hdr xmlns:wpc="http://schemas.microsoft.com/office/word/2010/wordprocessingCanvas" xmlns:cx="http://schemas.microsoft.com/office/drawing/2014/chartex" xmlns:cx1="http://schemas.microsoft.com/office/drawing/2015/9/8/chartex" xmlns:cx2="http://schemas.microsoft.com/office/drawing/2015/10/21/chartex" xmlns:cx3="http://schemas.microsoft.com/office/drawing/2016/5/9/chartex" xmlns:cx4="http://schemas.microsoft.com/office/drawing/2016/5/10/chartex" xmlns:cx5="http://schemas.microsoft.com/office/drawing/2016/5/11/chartex" xmlns:cx6="http://schemas.microsoft.com/office/drawing/2016/5/12/chartex" xmlns:cx7="http://schemas.microsoft.com/office/drawing/2016/5/13/chartex" xmlns:cx8="http://schemas.microsoft.com/office/drawing/2016/5/14/chartex" xmlns:mc="http://schemas.openxmlformats.org/markup-compatibility/2006" xmlns:aink="http://schemas.microsoft.com/office/drawing/2016/ink" xmlns:am3d="http://schemas.microsoft.com/office/drawing/2017/model3d" xmlns:o="urn:schemas-microsoft-com:office:office" xmlns:r="http://schemas.openxmlformats.org/officeDocument/2006/relationships" xmlns:m="http://schemas.openxmlformats.org/officeDocument/2006/math" xmlns:v="urn:schemas-microsoft-com:vml" xmlns:wp14="http://schemas.microsoft.com/office/word/2010/wordprocessingDrawing" xmlns:wp="http://schemas.openxmlformats.org/drawingml/2006/wordprocessingDrawing" xmlns:w10="urn:schemas-microsoft-com:office:word" xmlns:w="http://schemas.openxmlformats.org/wordprocessingml/2006/main" xmlns:w14="http://schemas.microsoft.com/office/word/2010/wordml" xmlns:w15="http://schemas.microsoft.com/office/word/2012/wordml" xmlns:w16cex="http://schemas.microsoft.com/office/word/2018/wordml/cex" xmlns:w16cid="http://schemas.microsoft.com/office/word/2016/wordml/cid" xmlns:w16="http://schemas.microsoft.com/office/word/2018/wordml" xmlns:w16se="http://schemas.microsoft.com/office/word/2015/wordml/symex" xmlns:wpg="http://schemas.microsoft.com/office/word/2010/wordprocessingGroup" xmlns:wpi="http://schemas.microsoft.com/office/word/2010/wordprocessingInk" xmlns:wne="http://schemas.microsoft.com/office/word/2006/wordml" xmlns:wps="http://schemas.microsoft.com/office/word/2010/wordprocessingShape" mc:Ignorable="w14 w15 w16se w16cid w16 w16cex wp14">
   <w:p>
     <w:pPr>
       <w:pStyle w:val="Header"/>
@@ -20317,7 +20126,7 @@
 </file>
 
 <file path=word/header2.xml><?xml version="1.0" encoding="utf-8"?>
-<w:hdr xmlns:wpc="http://schemas.microsoft.com/office/word/2010/wordprocessingCanvas" xmlns:cx="http://schemas.microsoft.com/office/drawing/2014/chartex" xmlns:cx1="http://schemas.microsoft.com/office/drawing/2015/9/8/chartex" xmlns:cx2="http://schemas.microsoft.com/office/drawing/2015/10/21/chartex" xmlns:cx3="http://schemas.microsoft.com/office/drawing/2016/5/9/chartex" xmlns:cx4="http://schemas.microsoft.com/office/drawing/2016/5/10/chartex" xmlns:cx5="http://schemas.microsoft.com/office/drawing/2016/5/11/chartex" xmlns:cx6="http://schemas.microsoft.com/office/drawing/2016/5/12/chartex" xmlns:cx7="http://schemas.microsoft.com/office/drawing/2016/5/13/chartex" xmlns:cx8="http://schemas.microsoft.com/office/drawing/2016/5/14/chartex" xmlns:mc="http://schemas.openxmlformats.org/markup-compatibility/2006" xmlns:aink="http://schemas.microsoft.com/office/drawing/2016/ink" xmlns:am3d="http://schemas.microsoft.com/office/drawing/2017/model3d" xmlns:o="urn:schemas-microsoft-com:office:office" xmlns:r="http://schemas.openxmlformats.org/officeDocument/2006/relationships" xmlns:m="http://schemas.openxmlformats.org/officeDocument/2006/math" xmlns:v="urn:schemas-microsoft-com:vml" xmlns:wp14="http://schemas.microsoft.com/office/word/2010/wordprocessingDrawing" xmlns:wp="http://schemas.openxmlformats.org/drawingml/2006/wordprocessingDrawing" xmlns:w10="urn:schemas-microsoft-com:office:word" xmlns:w="http://schemas.openxmlformats.org/wordprocessingml/2006/main" xmlns:w14="http://schemas.microsoft.com/office/word/2010/wordml" xmlns:w15="http://schemas.microsoft.com/office/word/2012/wordml" xmlns:w16cid="http://schemas.microsoft.com/office/word/2016/wordml/cid" xmlns:w16se="http://schemas.microsoft.com/office/word/2015/wordml/symex" xmlns:wpg="http://schemas.microsoft.com/office/word/2010/wordprocessingGroup" xmlns:wpi="http://schemas.microsoft.com/office/word/2010/wordprocessingInk" xmlns:wne="http://schemas.microsoft.com/office/word/2006/wordml" xmlns:wps="http://schemas.microsoft.com/office/word/2010/wordprocessingShape" mc:Ignorable="w14 w15 w16se w16cid wp14">
+<w:hdr xmlns:wpc="http://schemas.microsoft.com/office/word/2010/wordprocessingCanvas" xmlns:cx="http://schemas.microsoft.com/office/drawing/2014/chartex" xmlns:cx1="http://schemas.microsoft.com/office/drawing/2015/9/8/chartex" xmlns:cx2="http://schemas.microsoft.com/office/drawing/2015/10/21/chartex" xmlns:cx3="http://schemas.microsoft.com/office/drawing/2016/5/9/chartex" xmlns:cx4="http://schemas.microsoft.com/office/drawing/2016/5/10/chartex" xmlns:cx5="http://schemas.microsoft.com/office/drawing/2016/5/11/chartex" xmlns:cx6="http://schemas.microsoft.com/office/drawing/2016/5/12/chartex" xmlns:cx7="http://schemas.microsoft.com/office/drawing/2016/5/13/chartex" xmlns:cx8="http://schemas.microsoft.com/office/drawing/2016/5/14/chartex" xmlns:mc="http://schemas.openxmlformats.org/markup-compatibility/2006" xmlns:aink="http://schemas.microsoft.com/office/drawing/2016/ink" xmlns:am3d="http://schemas.microsoft.com/office/drawing/2017/model3d" xmlns:o="urn:schemas-microsoft-com:office:office" xmlns:r="http://schemas.openxmlformats.org/officeDocument/2006/relationships" xmlns:m="http://schemas.openxmlformats.org/officeDocument/2006/math" xmlns:v="urn:schemas-microsoft-com:vml" xmlns:wp14="http://schemas.microsoft.com/office/word/2010/wordprocessingDrawing" xmlns:wp="http://schemas.openxmlformats.org/drawingml/2006/wordprocessingDrawing" xmlns:w10="urn:schemas-microsoft-com:office:word" xmlns:w="http://schemas.openxmlformats.org/wordprocessingml/2006/main" xmlns:w14="http://schemas.microsoft.com/office/word/2010/wordml" xmlns:w15="http://schemas.microsoft.com/office/word/2012/wordml" xmlns:w16cex="http://schemas.microsoft.com/office/word/2018/wordml/cex" xmlns:w16cid="http://schemas.microsoft.com/office/word/2016/wordml/cid" xmlns:w16="http://schemas.microsoft.com/office/word/2018/wordml" xmlns:w16se="http://schemas.microsoft.com/office/word/2015/wordml/symex" xmlns:wpg="http://schemas.microsoft.com/office/word/2010/wordprocessingGroup" xmlns:wpi="http://schemas.microsoft.com/office/word/2010/wordprocessingInk" xmlns:wne="http://schemas.microsoft.com/office/word/2006/wordml" xmlns:wps="http://schemas.microsoft.com/office/word/2010/wordprocessingShape" mc:Ignorable="w14 w15 w16se w16cid w16 w16cex wp14">
   <w:p>
     <w:pPr>
       <w:pStyle w:val="Header"/>
@@ -20327,7 +20136,7 @@
 </file>
 
 <file path=word/header3.xml><?xml version="1.0" encoding="utf-8"?>
-<w:hdr xmlns:wpc="http://schemas.microsoft.com/office/word/2010/wordprocessingCanvas" xmlns:cx="http://schemas.microsoft.com/office/drawing/2014/chartex" xmlns:cx1="http://schemas.microsoft.com/office/drawing/2015/9/8/chartex" xmlns:cx2="http://schemas.microsoft.com/office/drawing/2015/10/21/chartex" xmlns:cx3="http://schemas.microsoft.com/office/drawing/2016/5/9/chartex" xmlns:cx4="http://schemas.microsoft.com/office/drawing/2016/5/10/chartex" xmlns:cx5="http://schemas.microsoft.com/office/drawing/2016/5/11/chartex" xmlns:cx6="http://schemas.microsoft.com/office/drawing/2016/5/12/chartex" xmlns:cx7="http://schemas.microsoft.com/office/drawing/2016/5/13/chartex" xmlns:cx8="http://schemas.microsoft.com/office/drawing/2016/5/14/chartex" xmlns:mc="http://schemas.openxmlformats.org/markup-compatibility/2006" xmlns:aink="http://schemas.microsoft.com/office/drawing/2016/ink" xmlns:am3d="http://schemas.microsoft.com/office/drawing/2017/model3d" xmlns:o="urn:schemas-microsoft-com:office:office" xmlns:r="http://schemas.openxmlformats.org/officeDocument/2006/relationships" xmlns:m="http://schemas.openxmlformats.org/officeDocument/2006/math" xmlns:v="urn:schemas-microsoft-com:vml" xmlns:wp14="http://schemas.microsoft.com/office/word/2010/wordprocessingDrawing" xmlns:wp="http://schemas.openxmlformats.org/drawingml/2006/wordprocessingDrawing" xmlns:w10="urn:schemas-microsoft-com:office:word" xmlns:w="http://schemas.openxmlformats.org/wordprocessingml/2006/main" xmlns:w14="http://schemas.microsoft.com/office/word/2010/wordml" xmlns:w15="http://schemas.microsoft.com/office/word/2012/wordml" xmlns:w16cid="http://schemas.microsoft.com/office/word/2016/wordml/cid" xmlns:w16se="http://schemas.microsoft.com/office/word/2015/wordml/symex" xmlns:wpg="http://schemas.microsoft.com/office/word/2010/wordprocessingGroup" xmlns:wpi="http://schemas.microsoft.com/office/word/2010/wordprocessingInk" xmlns:wne="http://schemas.microsoft.com/office/word/2006/wordml" xmlns:wps="http://schemas.microsoft.com/office/word/2010/wordprocessingShape" mc:Ignorable="w14 w15 w16se w16cid wp14">
+<w:hdr xmlns:wpc="http://schemas.microsoft.com/office/word/2010/wordprocessingCanvas" xmlns:cx="http://schemas.microsoft.com/office/drawing/2014/chartex" xmlns:cx1="http://schemas.microsoft.com/office/drawing/2015/9/8/chartex" xmlns:cx2="http://schemas.microsoft.com/office/drawing/2015/10/21/chartex" xmlns:cx3="http://schemas.microsoft.com/office/drawing/2016/5/9/chartex" xmlns:cx4="http://schemas.microsoft.com/office/drawing/2016/5/10/chartex" xmlns:cx5="http://schemas.microsoft.com/office/drawing/2016/5/11/chartex" xmlns:cx6="http://schemas.microsoft.com/office/drawing/2016/5/12/chartex" xmlns:cx7="http://schemas.microsoft.com/office/drawing/2016/5/13/chartex" xmlns:cx8="http://schemas.microsoft.com/office/drawing/2016/5/14/chartex" xmlns:mc="http://schemas.openxmlformats.org/markup-compatibility/2006" xmlns:aink="http://schemas.microsoft.com/office/drawing/2016/ink" xmlns:am3d="http://schemas.microsoft.com/office/drawing/2017/model3d" xmlns:o="urn:schemas-microsoft-com:office:office" xmlns:r="http://schemas.openxmlformats.org/officeDocument/2006/relationships" xmlns:m="http://schemas.openxmlformats.org/officeDocument/2006/math" xmlns:v="urn:schemas-microsoft-com:vml" xmlns:wp14="http://schemas.microsoft.com/office/word/2010/wordprocessingDrawing" xmlns:wp="http://schemas.openxmlformats.org/drawingml/2006/wordprocessingDrawing" xmlns:w10="urn:schemas-microsoft-com:office:word" xmlns:w="http://schemas.openxmlformats.org/wordprocessingml/2006/main" xmlns:w14="http://schemas.microsoft.com/office/word/2010/wordml" xmlns:w15="http://schemas.microsoft.com/office/word/2012/wordml" xmlns:w16cex="http://schemas.microsoft.com/office/word/2018/wordml/cex" xmlns:w16cid="http://schemas.microsoft.com/office/word/2016/wordml/cid" xmlns:w16="http://schemas.microsoft.com/office/word/2018/wordml" xmlns:w16se="http://schemas.microsoft.com/office/word/2015/wordml/symex" xmlns:wpg="http://schemas.microsoft.com/office/word/2010/wordprocessingGroup" xmlns:wpi="http://schemas.microsoft.com/office/word/2010/wordprocessingInk" xmlns:wne="http://schemas.microsoft.com/office/word/2006/wordml" xmlns:wps="http://schemas.microsoft.com/office/word/2010/wordprocessingShape" mc:Ignorable="w14 w15 w16se w16cid w16 w16cex wp14">
   <w:p>
     <w:pPr>
       <w:pStyle w:val="Header"/>
@@ -20337,7 +20146,7 @@
 </file>
 
 <file path=word/numbering.xml><?xml version="1.0" encoding="utf-8"?>
-<w:numbering xmlns:wpc="http://schemas.microsoft.com/office/word/2010/wordprocessingCanvas" xmlns:cx="http://schemas.microsoft.com/office/drawing/2014/chartex" xmlns:cx1="http://schemas.microsoft.com/office/drawing/2015/9/8/chartex" xmlns:cx2="http://schemas.microsoft.com/office/drawing/2015/10/21/chartex" xmlns:cx3="http://schemas.microsoft.com/office/drawing/2016/5/9/chartex" xmlns:cx4="http://schemas.microsoft.com/office/drawing/2016/5/10/chartex" xmlns:cx5="http://schemas.microsoft.com/office/drawing/2016/5/11/chartex" xmlns:cx6="http://schemas.microsoft.com/office/drawing/2016/5/12/chartex" xmlns:cx7="http://schemas.microsoft.com/office/drawing/2016/5/13/chartex" xmlns:cx8="http://schemas.microsoft.com/office/drawing/2016/5/14/chartex" xmlns:mc="http://schemas.openxmlformats.org/markup-compatibility/2006" xmlns:aink="http://schemas.microsoft.com/office/drawing/2016/ink" xmlns:am3d="http://schemas.microsoft.com/office/drawing/2017/model3d" xmlns:o="urn:schemas-microsoft-com:office:office" xmlns:r="http://schemas.openxmlformats.org/officeDocument/2006/relationships" xmlns:m="http://schemas.openxmlformats.org/officeDocument/2006/math" xmlns:v="urn:schemas-microsoft-com:vml" xmlns:wp14="http://schemas.microsoft.com/office/word/2010/wordprocessingDrawing" xmlns:wp="http://schemas.openxmlformats.org/drawingml/2006/wordprocessingDrawing" xmlns:w10="urn:schemas-microsoft-com:office:word" xmlns:w="http://schemas.openxmlformats.org/wordprocessingml/2006/main" xmlns:w14="http://schemas.microsoft.com/office/word/2010/wordml" xmlns:w15="http://schemas.microsoft.com/office/word/2012/wordml" xmlns:w16cid="http://schemas.microsoft.com/office/word/2016/wordml/cid" xmlns:w16se="http://schemas.microsoft.com/office/word/2015/wordml/symex" xmlns:wpg="http://schemas.microsoft.com/office/word/2010/wordprocessingGroup" xmlns:wpi="http://schemas.microsoft.com/office/word/2010/wordprocessingInk" xmlns:wne="http://schemas.microsoft.com/office/word/2006/wordml" xmlns:wps="http://schemas.microsoft.com/office/word/2010/wordprocessingShape" mc:Ignorable="w14 w15 w16se w16cid wp14">
+<w:numbering xmlns:wpc="http://schemas.microsoft.com/office/word/2010/wordprocessingCanvas" xmlns:cx="http://schemas.microsoft.com/office/drawing/2014/chartex" xmlns:cx1="http://schemas.microsoft.com/office/drawing/2015/9/8/chartex" xmlns:cx2="http://schemas.microsoft.com/office/drawing/2015/10/21/chartex" xmlns:cx3="http://schemas.microsoft.com/office/drawing/2016/5/9/chartex" xmlns:cx4="http://schemas.microsoft.com/office/drawing/2016/5/10/chartex" xmlns:cx5="http://schemas.microsoft.com/office/drawing/2016/5/11/chartex" xmlns:cx6="http://schemas.microsoft.com/office/drawing/2016/5/12/chartex" xmlns:cx7="http://schemas.microsoft.com/office/drawing/2016/5/13/chartex" xmlns:cx8="http://schemas.microsoft.com/office/drawing/2016/5/14/chartex" xmlns:mc="http://schemas.openxmlformats.org/markup-compatibility/2006" xmlns:aink="http://schemas.microsoft.com/office/drawing/2016/ink" xmlns:am3d="http://schemas.microsoft.com/office/drawing/2017/model3d" xmlns:o="urn:schemas-microsoft-com:office:office" xmlns:r="http://schemas.openxmlformats.org/officeDocument/2006/relationships" xmlns:m="http://schemas.openxmlformats.org/officeDocument/2006/math" xmlns:v="urn:schemas-microsoft-com:vml" xmlns:wp14="http://schemas.microsoft.com/office/word/2010/wordprocessingDrawing" xmlns:wp="http://schemas.openxmlformats.org/drawingml/2006/wordprocessingDrawing" xmlns:w10="urn:schemas-microsoft-com:office:word" xmlns:w="http://schemas.openxmlformats.org/wordprocessingml/2006/main" xmlns:w14="http://schemas.microsoft.com/office/word/2010/wordml" xmlns:w15="http://schemas.microsoft.com/office/word/2012/wordml" xmlns:w16cex="http://schemas.microsoft.com/office/word/2018/wordml/cex" xmlns:w16cid="http://schemas.microsoft.com/office/word/2016/wordml/cid" xmlns:w16="http://schemas.microsoft.com/office/word/2018/wordml" xmlns:w16se="http://schemas.microsoft.com/office/word/2015/wordml/symex" xmlns:wpg="http://schemas.microsoft.com/office/word/2010/wordprocessingGroup" xmlns:wpi="http://schemas.microsoft.com/office/word/2010/wordprocessingInk" xmlns:wne="http://schemas.microsoft.com/office/word/2006/wordml" xmlns:wps="http://schemas.microsoft.com/office/word/2010/wordprocessingShape" mc:Ignorable="w14 w15 w16se w16cid w16 w16cex wp14">
   <w:abstractNum w:abstractNumId="0" w15:restartNumberingAfterBreak="0">
     <w:nsid w:val="06AA6558"/>
     <w:multiLevelType w:val="hybridMultilevel"/>
@@ -24756,7 +24565,7 @@
 </file>
 
 <file path=word/styles.xml><?xml version="1.0" encoding="utf-8"?>
-<w:styles xmlns:mc="http://schemas.openxmlformats.org/markup-compatibility/2006" xmlns:r="http://schemas.openxmlformats.org/officeDocument/2006/relationships" xmlns:w="http://schemas.openxmlformats.org/wordprocessingml/2006/main" xmlns:w14="http://schemas.microsoft.com/office/word/2010/wordml" xmlns:w15="http://schemas.microsoft.com/office/word/2012/wordml" xmlns:w16cid="http://schemas.microsoft.com/office/word/2016/wordml/cid" xmlns:w16se="http://schemas.microsoft.com/office/word/2015/wordml/symex" mc:Ignorable="w14 w15 w16se w16cid">
+<w:styles xmlns:mc="http://schemas.openxmlformats.org/markup-compatibility/2006" xmlns:r="http://schemas.openxmlformats.org/officeDocument/2006/relationships" xmlns:w="http://schemas.openxmlformats.org/wordprocessingml/2006/main" xmlns:w14="http://schemas.microsoft.com/office/word/2010/wordml" xmlns:w15="http://schemas.microsoft.com/office/word/2012/wordml" xmlns:w16cex="http://schemas.microsoft.com/office/word/2018/wordml/cex" xmlns:w16cid="http://schemas.microsoft.com/office/word/2016/wordml/cid" xmlns:w16="http://schemas.microsoft.com/office/word/2018/wordml" xmlns:w16se="http://schemas.microsoft.com/office/word/2015/wordml/symex" mc:Ignorable="w14 w15 w16se w16cid w16 w16cex">
   <w:docDefaults>
     <w:rPrDefault>
       <w:rPr>

</xml_diff>

<commit_message>
Revert "Add latency reporting for thread 0 via 'ls' control thread property." Reverting to fix global changes to files which hide code changes.
This reverts commit a2bc34823fdea50d1d8ae2c0caa40448cd50ef64.
</commit_message>
<xml_diff>
--- a/cph.docx
+++ b/cph.docx
@@ -1,6 +1,6 @@
 
 <file path=word/document.xml><?xml version="1.0" encoding="utf-8"?>
-<w:document xmlns:wpc="http://schemas.microsoft.com/office/word/2010/wordprocessingCanvas" xmlns:cx="http://schemas.microsoft.com/office/drawing/2014/chartex" xmlns:cx1="http://schemas.microsoft.com/office/drawing/2015/9/8/chartex" xmlns:cx2="http://schemas.microsoft.com/office/drawing/2015/10/21/chartex" xmlns:cx3="http://schemas.microsoft.com/office/drawing/2016/5/9/chartex" xmlns:cx4="http://schemas.microsoft.com/office/drawing/2016/5/10/chartex" xmlns:cx5="http://schemas.microsoft.com/office/drawing/2016/5/11/chartex" xmlns:cx6="http://schemas.microsoft.com/office/drawing/2016/5/12/chartex" xmlns:cx7="http://schemas.microsoft.com/office/drawing/2016/5/13/chartex" xmlns:cx8="http://schemas.microsoft.com/office/drawing/2016/5/14/chartex" xmlns:mc="http://schemas.openxmlformats.org/markup-compatibility/2006" xmlns:aink="http://schemas.microsoft.com/office/drawing/2016/ink" xmlns:am3d="http://schemas.microsoft.com/office/drawing/2017/model3d" xmlns:o="urn:schemas-microsoft-com:office:office" xmlns:r="http://schemas.openxmlformats.org/officeDocument/2006/relationships" xmlns:m="http://schemas.openxmlformats.org/officeDocument/2006/math" xmlns:v="urn:schemas-microsoft-com:vml" xmlns:wp14="http://schemas.microsoft.com/office/word/2010/wordprocessingDrawing" xmlns:wp="http://schemas.openxmlformats.org/drawingml/2006/wordprocessingDrawing" xmlns:w10="urn:schemas-microsoft-com:office:word" xmlns:w="http://schemas.openxmlformats.org/wordprocessingml/2006/main" xmlns:w14="http://schemas.microsoft.com/office/word/2010/wordml" xmlns:w15="http://schemas.microsoft.com/office/word/2012/wordml" xmlns:w16cex="http://schemas.microsoft.com/office/word/2018/wordml/cex" xmlns:w16cid="http://schemas.microsoft.com/office/word/2016/wordml/cid" xmlns:w16="http://schemas.microsoft.com/office/word/2018/wordml" xmlns:w16se="http://schemas.microsoft.com/office/word/2015/wordml/symex" xmlns:wpg="http://schemas.microsoft.com/office/word/2010/wordprocessingGroup" xmlns:wpi="http://schemas.microsoft.com/office/word/2010/wordprocessingInk" xmlns:wne="http://schemas.microsoft.com/office/word/2006/wordml" xmlns:wps="http://schemas.microsoft.com/office/word/2010/wordprocessingShape" mc:Ignorable="w14 w15 w16se w16cid w16 w16cex wp14">
+<w:document xmlns:wpc="http://schemas.microsoft.com/office/word/2010/wordprocessingCanvas" xmlns:cx="http://schemas.microsoft.com/office/drawing/2014/chartex" xmlns:cx1="http://schemas.microsoft.com/office/drawing/2015/9/8/chartex" xmlns:cx2="http://schemas.microsoft.com/office/drawing/2015/10/21/chartex" xmlns:cx3="http://schemas.microsoft.com/office/drawing/2016/5/9/chartex" xmlns:cx4="http://schemas.microsoft.com/office/drawing/2016/5/10/chartex" xmlns:cx5="http://schemas.microsoft.com/office/drawing/2016/5/11/chartex" xmlns:cx6="http://schemas.microsoft.com/office/drawing/2016/5/12/chartex" xmlns:cx7="http://schemas.microsoft.com/office/drawing/2016/5/13/chartex" xmlns:cx8="http://schemas.microsoft.com/office/drawing/2016/5/14/chartex" xmlns:mc="http://schemas.openxmlformats.org/markup-compatibility/2006" xmlns:aink="http://schemas.microsoft.com/office/drawing/2016/ink" xmlns:am3d="http://schemas.microsoft.com/office/drawing/2017/model3d" xmlns:o="urn:schemas-microsoft-com:office:office" xmlns:r="http://schemas.openxmlformats.org/officeDocument/2006/relationships" xmlns:m="http://schemas.openxmlformats.org/officeDocument/2006/math" xmlns:v="urn:schemas-microsoft-com:vml" xmlns:wp14="http://schemas.microsoft.com/office/word/2010/wordprocessingDrawing" xmlns:wp="http://schemas.openxmlformats.org/drawingml/2006/wordprocessingDrawing" xmlns:w10="urn:schemas-microsoft-com:office:word" xmlns:w="http://schemas.openxmlformats.org/wordprocessingml/2006/main" xmlns:w14="http://schemas.microsoft.com/office/word/2010/wordml" xmlns:w15="http://schemas.microsoft.com/office/word/2012/wordml" xmlns:w16cid="http://schemas.microsoft.com/office/word/2016/wordml/cid" xmlns:w16se="http://schemas.microsoft.com/office/word/2015/wordml/symex" xmlns:wpg="http://schemas.microsoft.com/office/word/2010/wordprocessingGroup" xmlns:wpi="http://schemas.microsoft.com/office/word/2010/wordprocessingInk" xmlns:wne="http://schemas.microsoft.com/office/word/2006/wordml" xmlns:wps="http://schemas.microsoft.com/office/word/2010/wordprocessingShape" mc:Ignorable="w14 w15 w16se w16cid wp14">
   <w:background w:color="FFFFFF"/>
   <w:body>
     <w:p>
@@ -2216,6 +2216,7 @@
         <w:t>C:\Program Files\IBM\WebSphere MQ\</w:t>
       </w:r>
       <w:proofErr w:type="spellStart"/>
+      <w:proofErr w:type="gramStart"/>
       <w:r>
         <w:rPr>
           <w:sz w:val="18"/>
@@ -2243,7 +2244,15 @@
           <w:sz w:val="18"/>
           <w:szCs w:val="18"/>
         </w:rPr>
-        <w:t>:\Program Files\IBM\WebSphere MQ\bin64</w:t>
+        <w:t>:\Program</w:t>
+      </w:r>
+      <w:proofErr w:type="gramEnd"/>
+      <w:r>
+        <w:rPr>
+          <w:sz w:val="18"/>
+          <w:szCs w:val="18"/>
+        </w:rPr>
+        <w:t xml:space="preserve"> Files\IBM\WebSphere MQ\bin64</w:t>
       </w:r>
       <w:r>
         <w:rPr>
@@ -2308,23 +2317,39 @@
           <w:sz w:val="18"/>
           <w:szCs w:val="18"/>
         </w:rPr>
-        <w:t>/lib:/opt/</w:t>
-      </w:r>
-      <w:proofErr w:type="spellStart"/>
+        <w:t>/</w:t>
+      </w:r>
+      <w:proofErr w:type="gramStart"/>
       <w:r>
         <w:rPr>
           <w:sz w:val="18"/>
           <w:szCs w:val="18"/>
         </w:rPr>
-        <w:t>mqm</w:t>
-      </w:r>
-      <w:proofErr w:type="spellEnd"/>
+        <w:t>lib:/opt/</w:t>
+      </w:r>
+      <w:proofErr w:type="spellStart"/>
       <w:r>
         <w:rPr>
           <w:sz w:val="18"/>
           <w:szCs w:val="18"/>
         </w:rPr>
-        <w:t>/lib64:$LD_LIBRARY_PATH</w:t>
+        <w:t>mqm</w:t>
+      </w:r>
+      <w:proofErr w:type="spellEnd"/>
+      <w:r>
+        <w:rPr>
+          <w:sz w:val="18"/>
+          <w:szCs w:val="18"/>
+        </w:rPr>
+        <w:t>/lib64:$</w:t>
+      </w:r>
+      <w:proofErr w:type="gramEnd"/>
+      <w:r>
+        <w:rPr>
+          <w:sz w:val="18"/>
+          <w:szCs w:val="18"/>
+        </w:rPr>
+        <w:t>LD_LIBRARY_PATH</w:t>
       </w:r>
     </w:p>
     <w:p>
@@ -5349,20 +5374,19 @@
           <w:sz w:val="20"/>
           <w:szCs w:val="20"/>
         </w:rPr>
-        <w:t xml:space="preserve">rate=2461.00,threads=3                                                                               </w:t>
-      </w:r>
-    </w:p>
-    <w:p>
-      <w:pPr>
-        <w:pStyle w:val="BodyText0"/>
-        <w:spacing w:after="0"/>
+        <w:t>rate=2461.</w:t>
+      </w:r>
+      <w:proofErr w:type="gramStart"/>
+      <w:r>
         <w:rPr>
           <w:rFonts w:ascii="Courier New" w:hAnsi="Courier New" w:cs="Courier New"/>
           <w:color w:val="538135" w:themeColor="accent6" w:themeShade="BF"/>
           <w:sz w:val="20"/>
           <w:szCs w:val="20"/>
         </w:rPr>
-      </w:pPr>
+        <w:t>00,threads</w:t>
+      </w:r>
+      <w:proofErr w:type="gramEnd"/>
       <w:r>
         <w:rPr>
           <w:rFonts w:ascii="Courier New" w:hAnsi="Courier New" w:cs="Courier New"/>
@@ -5370,7 +5394,7 @@
           <w:sz w:val="20"/>
           <w:szCs w:val="20"/>
         </w:rPr>
-        <w:t xml:space="preserve">rate=2607.00,threads=3                                                                               </w:t>
+        <w:t xml:space="preserve">=3                                                                               </w:t>
       </w:r>
     </w:p>
     <w:p>
@@ -5391,20 +5415,19 @@
           <w:sz w:val="20"/>
           <w:szCs w:val="20"/>
         </w:rPr>
-        <w:t xml:space="preserve">rate=2590.00,threads=3                                                                               </w:t>
-      </w:r>
-    </w:p>
-    <w:p>
-      <w:pPr>
-        <w:pStyle w:val="BodyText0"/>
-        <w:spacing w:after="0"/>
+        <w:t>rate=2607.</w:t>
+      </w:r>
+      <w:proofErr w:type="gramStart"/>
+      <w:r>
         <w:rPr>
           <w:rFonts w:ascii="Courier New" w:hAnsi="Courier New" w:cs="Courier New"/>
           <w:color w:val="538135" w:themeColor="accent6" w:themeShade="BF"/>
           <w:sz w:val="20"/>
           <w:szCs w:val="20"/>
         </w:rPr>
-      </w:pPr>
+        <w:t>00,threads</w:t>
+      </w:r>
+      <w:proofErr w:type="gramEnd"/>
       <w:r>
         <w:rPr>
           <w:rFonts w:ascii="Courier New" w:hAnsi="Courier New" w:cs="Courier New"/>
@@ -5412,7 +5435,7 @@
           <w:sz w:val="20"/>
           <w:szCs w:val="20"/>
         </w:rPr>
-        <w:t xml:space="preserve">rate=2594.00,threads=3                                                                               </w:t>
+        <w:t xml:space="preserve">=3                                                                               </w:t>
       </w:r>
     </w:p>
     <w:p>
@@ -5433,40 +5456,40 @@
           <w:sz w:val="20"/>
           <w:szCs w:val="20"/>
         </w:rPr>
-        <w:t xml:space="preserve">rate=2587.00,threads=3     </w:t>
-      </w:r>
-    </w:p>
-    <w:p>
-      <w:pPr>
-        <w:pStyle w:val="BodyText0"/>
-        <w:spacing w:after="0"/>
+        <w:t>rate=2590.</w:t>
+      </w:r>
+      <w:proofErr w:type="gramStart"/>
+      <w:r>
         <w:rPr>
           <w:rFonts w:ascii="Courier New" w:hAnsi="Courier New" w:cs="Courier New"/>
           <w:color w:val="538135" w:themeColor="accent6" w:themeShade="BF"/>
           <w:sz w:val="20"/>
           <w:szCs w:val="20"/>
         </w:rPr>
-      </w:pPr>
-    </w:p>
-    <w:p>
-      <w:pPr>
-        <w:pStyle w:val="BodyText0"/>
+        <w:t>00,threads</w:t>
+      </w:r>
+      <w:proofErr w:type="gramEnd"/>
+      <w:r>
         <w:rPr>
           <w:rFonts w:ascii="Courier New" w:hAnsi="Courier New" w:cs="Courier New"/>
           <w:color w:val="538135" w:themeColor="accent6" w:themeShade="BF"/>
           <w:sz w:val="20"/>
           <w:szCs w:val="20"/>
         </w:rPr>
-      </w:pPr>
-      <w:r>
+        <w:t xml:space="preserve">=3                                                                               </w:t>
+      </w:r>
+    </w:p>
+    <w:p>
+      <w:pPr>
+        <w:pStyle w:val="BodyText0"/>
+        <w:spacing w:after="0"/>
         <w:rPr>
           <w:rFonts w:ascii="Courier New" w:hAnsi="Courier New" w:cs="Courier New"/>
           <w:color w:val="538135" w:themeColor="accent6" w:themeShade="BF"/>
           <w:sz w:val="20"/>
           <w:szCs w:val="20"/>
         </w:rPr>
-        <w:t xml:space="preserve">.. .. </w:t>
-      </w:r>
+      </w:pPr>
       <w:r>
         <w:rPr>
           <w:rFonts w:ascii="Courier New" w:hAnsi="Courier New" w:cs="Courier New"/>
@@ -5474,8 +5497,9 @@
           <w:sz w:val="20"/>
           <w:szCs w:val="20"/>
         </w:rPr>
-        <w:sym w:font="Wingdings" w:char="F0E7"/>
-      </w:r>
+        <w:t>rate=2594.</w:t>
+      </w:r>
+      <w:proofErr w:type="gramStart"/>
       <w:r>
         <w:rPr>
           <w:rFonts w:ascii="Courier New" w:hAnsi="Courier New" w:cs="Courier New"/>
@@ -5483,6 +5507,107 @@
           <w:sz w:val="20"/>
           <w:szCs w:val="20"/>
         </w:rPr>
+        <w:t>00,threads</w:t>
+      </w:r>
+      <w:proofErr w:type="gramEnd"/>
+      <w:r>
+        <w:rPr>
+          <w:rFonts w:ascii="Courier New" w:hAnsi="Courier New" w:cs="Courier New"/>
+          <w:color w:val="538135" w:themeColor="accent6" w:themeShade="BF"/>
+          <w:sz w:val="20"/>
+          <w:szCs w:val="20"/>
+        </w:rPr>
+        <w:t xml:space="preserve">=3                                                                               </w:t>
+      </w:r>
+    </w:p>
+    <w:p>
+      <w:pPr>
+        <w:pStyle w:val="BodyText0"/>
+        <w:spacing w:after="0"/>
+        <w:rPr>
+          <w:rFonts w:ascii="Courier New" w:hAnsi="Courier New" w:cs="Courier New"/>
+          <w:color w:val="538135" w:themeColor="accent6" w:themeShade="BF"/>
+          <w:sz w:val="20"/>
+          <w:szCs w:val="20"/>
+        </w:rPr>
+      </w:pPr>
+      <w:r>
+        <w:rPr>
+          <w:rFonts w:ascii="Courier New" w:hAnsi="Courier New" w:cs="Courier New"/>
+          <w:color w:val="538135" w:themeColor="accent6" w:themeShade="BF"/>
+          <w:sz w:val="20"/>
+          <w:szCs w:val="20"/>
+        </w:rPr>
+        <w:t>rate=2587.</w:t>
+      </w:r>
+      <w:proofErr w:type="gramStart"/>
+      <w:r>
+        <w:rPr>
+          <w:rFonts w:ascii="Courier New" w:hAnsi="Courier New" w:cs="Courier New"/>
+          <w:color w:val="538135" w:themeColor="accent6" w:themeShade="BF"/>
+          <w:sz w:val="20"/>
+          <w:szCs w:val="20"/>
+        </w:rPr>
+        <w:t>00,threads</w:t>
+      </w:r>
+      <w:proofErr w:type="gramEnd"/>
+      <w:r>
+        <w:rPr>
+          <w:rFonts w:ascii="Courier New" w:hAnsi="Courier New" w:cs="Courier New"/>
+          <w:color w:val="538135" w:themeColor="accent6" w:themeShade="BF"/>
+          <w:sz w:val="20"/>
+          <w:szCs w:val="20"/>
+        </w:rPr>
+        <w:t xml:space="preserve">=3     </w:t>
+      </w:r>
+    </w:p>
+    <w:p>
+      <w:pPr>
+        <w:pStyle w:val="BodyText0"/>
+        <w:spacing w:after="0"/>
+        <w:rPr>
+          <w:rFonts w:ascii="Courier New" w:hAnsi="Courier New" w:cs="Courier New"/>
+          <w:color w:val="538135" w:themeColor="accent6" w:themeShade="BF"/>
+          <w:sz w:val="20"/>
+          <w:szCs w:val="20"/>
+        </w:rPr>
+      </w:pPr>
+    </w:p>
+    <w:p>
+      <w:pPr>
+        <w:pStyle w:val="BodyText0"/>
+        <w:rPr>
+          <w:rFonts w:ascii="Courier New" w:hAnsi="Courier New" w:cs="Courier New"/>
+          <w:color w:val="538135" w:themeColor="accent6" w:themeShade="BF"/>
+          <w:sz w:val="20"/>
+          <w:szCs w:val="20"/>
+        </w:rPr>
+      </w:pPr>
+      <w:r>
+        <w:rPr>
+          <w:rFonts w:ascii="Courier New" w:hAnsi="Courier New" w:cs="Courier New"/>
+          <w:color w:val="538135" w:themeColor="accent6" w:themeShade="BF"/>
+          <w:sz w:val="20"/>
+          <w:szCs w:val="20"/>
+        </w:rPr>
+        <w:t xml:space="preserve">.. .. </w:t>
+      </w:r>
+      <w:r>
+        <w:rPr>
+          <w:rFonts w:ascii="Courier New" w:hAnsi="Courier New" w:cs="Courier New"/>
+          <w:color w:val="538135" w:themeColor="accent6" w:themeShade="BF"/>
+          <w:sz w:val="20"/>
+          <w:szCs w:val="20"/>
+        </w:rPr>
+        <w:sym w:font="Wingdings" w:char="F0E7"/>
+      </w:r>
+      <w:r>
+        <w:rPr>
+          <w:rFonts w:ascii="Courier New" w:hAnsi="Courier New" w:cs="Courier New"/>
+          <w:color w:val="538135" w:themeColor="accent6" w:themeShade="BF"/>
+          <w:sz w:val="20"/>
+          <w:szCs w:val="20"/>
+        </w:rPr>
         <w:t xml:space="preserve"> </w:t>
       </w:r>
       <w:proofErr w:type="spellStart"/>
@@ -5566,20 +5691,19 @@
           <w:sz w:val="20"/>
           <w:szCs w:val="20"/>
         </w:rPr>
-        <w:t xml:space="preserve">MQGET Throwing exception; mqcc:2 ;Name: REPLY1                                                       </w:t>
-      </w:r>
-    </w:p>
-    <w:p>
-      <w:pPr>
-        <w:pStyle w:val="BodyText0"/>
-        <w:spacing w:after="0"/>
+        <w:t>MQGET Throwing exception; mqcc:</w:t>
+      </w:r>
+      <w:proofErr w:type="gramStart"/>
+      <w:r>
         <w:rPr>
           <w:rFonts w:ascii="Courier New" w:hAnsi="Courier New" w:cs="Courier New"/>
           <w:color w:val="538135" w:themeColor="accent6" w:themeShade="BF"/>
           <w:sz w:val="20"/>
           <w:szCs w:val="20"/>
         </w:rPr>
-      </w:pPr>
+        <w:t>2 ;Name</w:t>
+      </w:r>
+      <w:proofErr w:type="gramEnd"/>
       <w:r>
         <w:rPr>
           <w:rFonts w:ascii="Courier New" w:hAnsi="Courier New" w:cs="Courier New"/>
@@ -5587,7 +5711,7 @@
           <w:sz w:val="20"/>
           <w:szCs w:val="20"/>
         </w:rPr>
-        <w:t xml:space="preserve">MQGET Return code caused error or not recognized; mqrc:2009                                          </w:t>
+        <w:t xml:space="preserve">: REPLY1                                                       </w:t>
       </w:r>
     </w:p>
     <w:p>
@@ -5608,7 +5732,7 @@
           <w:sz w:val="20"/>
           <w:szCs w:val="20"/>
         </w:rPr>
-        <w:t xml:space="preserve">MQGET Throwing exception; mqcc:2 ;Name: REPLY1                                                       </w:t>
+        <w:t xml:space="preserve">MQGET Return code caused error or not recognized; mqrc:2009                                          </w:t>
       </w:r>
     </w:p>
     <w:p>
@@ -5629,8 +5753,9 @@
           <w:sz w:val="20"/>
           <w:szCs w:val="20"/>
         </w:rPr>
-        <w:t xml:space="preserve">[ReconnectTimer0] MQI call failed, attempting to reconnect all threads to queue manager </w:t>
-      </w:r>
+        <w:t>MQGET Throwing exception; mqcc:</w:t>
+      </w:r>
+      <w:proofErr w:type="gramStart"/>
       <w:r>
         <w:rPr>
           <w:rFonts w:ascii="Courier New" w:hAnsi="Courier New" w:cs="Courier New"/>
@@ -5638,8 +5763,9 @@
           <w:sz w:val="20"/>
           <w:szCs w:val="20"/>
         </w:rPr>
-        <w:t>QM1</w:t>
-      </w:r>
+        <w:t>2 ;Name</w:t>
+      </w:r>
+      <w:proofErr w:type="gramEnd"/>
       <w:r>
         <w:rPr>
           <w:rFonts w:ascii="Courier New" w:hAnsi="Courier New" w:cs="Courier New"/>
@@ -5647,18 +5773,20 @@
           <w:sz w:val="20"/>
           <w:szCs w:val="20"/>
         </w:rPr>
-        <w:t xml:space="preserve"> on host</w:t>
-      </w:r>
-      <w:r>
+        <w:t xml:space="preserve">: REPLY1                                                       </w:t>
+      </w:r>
+    </w:p>
+    <w:p>
+      <w:pPr>
+        <w:pStyle w:val="BodyText0"/>
+        <w:spacing w:after="0"/>
         <w:rPr>
           <w:rFonts w:ascii="Courier New" w:hAnsi="Courier New" w:cs="Courier New"/>
           <w:color w:val="538135" w:themeColor="accent6" w:themeShade="BF"/>
           <w:sz w:val="20"/>
           <w:szCs w:val="20"/>
         </w:rPr>
-        <w:t xml:space="preserve"> </w:t>
-      </w:r>
-      <w:proofErr w:type="spellStart"/>
+      </w:pPr>
       <w:r>
         <w:rPr>
           <w:rFonts w:ascii="Courier New" w:hAnsi="Courier New" w:cs="Courier New"/>
@@ -5666,9 +5794,8 @@
           <w:sz w:val="20"/>
           <w:szCs w:val="20"/>
         </w:rPr>
-        <w:t>secondaryHost</w:t>
-      </w:r>
-      <w:proofErr w:type="spellEnd"/>
+        <w:t xml:space="preserve">[ReconnectTimer0] MQI call failed, attempting to reconnect all threads to queue manager </w:t>
+      </w:r>
       <w:r>
         <w:rPr>
           <w:rFonts w:ascii="Courier New" w:hAnsi="Courier New" w:cs="Courier New"/>
@@ -5676,20 +5803,17 @@
           <w:sz w:val="20"/>
           <w:szCs w:val="20"/>
         </w:rPr>
-        <w:t xml:space="preserve">:                                                                                             </w:t>
-      </w:r>
-    </w:p>
-    <w:p>
-      <w:pPr>
-        <w:pStyle w:val="BodyText0"/>
-        <w:spacing w:after="0"/>
+        <w:t>QM1</w:t>
+      </w:r>
+      <w:r>
         <w:rPr>
           <w:rFonts w:ascii="Courier New" w:hAnsi="Courier New" w:cs="Courier New"/>
           <w:color w:val="538135" w:themeColor="accent6" w:themeShade="BF"/>
           <w:sz w:val="20"/>
           <w:szCs w:val="20"/>
         </w:rPr>
-      </w:pPr>
+        <w:t xml:space="preserve"> on host</w:t>
+      </w:r>
       <w:r>
         <w:rPr>
           <w:rFonts w:ascii="Courier New" w:hAnsi="Courier New" w:cs="Courier New"/>
@@ -5697,7 +5821,7 @@
           <w:sz w:val="20"/>
           <w:szCs w:val="20"/>
         </w:rPr>
-        <w:t xml:space="preserve">[ReconnectTimer0]: Time to connect to secondary host is 646 </w:t>
+        <w:t xml:space="preserve"> </w:t>
       </w:r>
       <w:proofErr w:type="spellStart"/>
       <w:r>
@@ -5707,7 +5831,7 @@
           <w:sz w:val="20"/>
           <w:szCs w:val="20"/>
         </w:rPr>
-        <w:t>ms</w:t>
+        <w:t>secondaryHost</w:t>
       </w:r>
       <w:proofErr w:type="spellEnd"/>
       <w:r>
@@ -5717,19 +5841,20 @@
           <w:sz w:val="20"/>
           <w:szCs w:val="20"/>
         </w:rPr>
-        <w:t xml:space="preserve"> (min: 646 </w:t>
-      </w:r>
-      <w:proofErr w:type="spellStart"/>
-      <w:r>
+        <w:t xml:space="preserve">:                                                                                             </w:t>
+      </w:r>
+    </w:p>
+    <w:p>
+      <w:pPr>
+        <w:pStyle w:val="BodyText0"/>
+        <w:spacing w:after="0"/>
         <w:rPr>
           <w:rFonts w:ascii="Courier New" w:hAnsi="Courier New" w:cs="Courier New"/>
           <w:color w:val="538135" w:themeColor="accent6" w:themeShade="BF"/>
           <w:sz w:val="20"/>
           <w:szCs w:val="20"/>
         </w:rPr>
-        <w:t>ms</w:t>
-      </w:r>
-      <w:proofErr w:type="spellEnd"/>
+      </w:pPr>
       <w:r>
         <w:rPr>
           <w:rFonts w:ascii="Courier New" w:hAnsi="Courier New" w:cs="Courier New"/>
@@ -5737,7 +5862,7 @@
           <w:sz w:val="20"/>
           <w:szCs w:val="20"/>
         </w:rPr>
-        <w:t xml:space="preserve">  max: 646 </w:t>
+        <w:t xml:space="preserve">[ReconnectTimer0]: Time to connect to secondary host is 646 </w:t>
       </w:r>
       <w:proofErr w:type="spellStart"/>
       <w:r>
@@ -5757,20 +5882,20 @@
           <w:sz w:val="20"/>
           <w:szCs w:val="20"/>
         </w:rPr>
-        <w:t xml:space="preserve">)            </w:t>
-      </w:r>
-    </w:p>
-    <w:p>
-      <w:pPr>
-        <w:pStyle w:val="BodyText0"/>
-        <w:spacing w:after="0"/>
+        <w:t xml:space="preserve"> (min: 646 </w:t>
+      </w:r>
+      <w:proofErr w:type="spellStart"/>
+      <w:proofErr w:type="gramStart"/>
+      <w:r>
         <w:rPr>
           <w:rFonts w:ascii="Courier New" w:hAnsi="Courier New" w:cs="Courier New"/>
           <w:color w:val="538135" w:themeColor="accent6" w:themeShade="BF"/>
           <w:sz w:val="20"/>
           <w:szCs w:val="20"/>
         </w:rPr>
-      </w:pPr>
+        <w:t>ms</w:t>
+      </w:r>
+      <w:proofErr w:type="spellEnd"/>
       <w:r>
         <w:rPr>
           <w:rFonts w:ascii="Courier New" w:hAnsi="Courier New" w:cs="Courier New"/>
@@ -5778,20 +5903,19 @@
           <w:sz w:val="20"/>
           <w:szCs w:val="20"/>
         </w:rPr>
-        <w:t xml:space="preserve">rate=740.00,threads=3                                                                                </w:t>
-      </w:r>
-    </w:p>
-    <w:p>
-      <w:pPr>
-        <w:pStyle w:val="BodyText0"/>
-        <w:spacing w:after="0"/>
+        <w:t xml:space="preserve">  max</w:t>
+      </w:r>
+      <w:proofErr w:type="gramEnd"/>
+      <w:r>
         <w:rPr>
           <w:rFonts w:ascii="Courier New" w:hAnsi="Courier New" w:cs="Courier New"/>
           <w:color w:val="538135" w:themeColor="accent6" w:themeShade="BF"/>
           <w:sz w:val="20"/>
           <w:szCs w:val="20"/>
         </w:rPr>
-      </w:pPr>
+        <w:t xml:space="preserve">: 646 </w:t>
+      </w:r>
+      <w:proofErr w:type="spellStart"/>
       <w:r>
         <w:rPr>
           <w:rFonts w:ascii="Courier New" w:hAnsi="Courier New" w:cs="Courier New"/>
@@ -5799,9 +5923,9 @@
           <w:sz w:val="20"/>
           <w:szCs w:val="20"/>
         </w:rPr>
-        <w:t xml:space="preserve">[ReconnectTimer1]: Time to connect to secondary host is 806 </w:t>
-      </w:r>
-      <w:proofErr w:type="spellStart"/>
+        <w:t>ms</w:t>
+      </w:r>
+      <w:proofErr w:type="spellEnd"/>
       <w:r>
         <w:rPr>
           <w:rFonts w:ascii="Courier New" w:hAnsi="Courier New" w:cs="Courier New"/>
@@ -5809,19 +5933,20 @@
           <w:sz w:val="20"/>
           <w:szCs w:val="20"/>
         </w:rPr>
-        <w:t>ms</w:t>
-      </w:r>
-      <w:proofErr w:type="spellEnd"/>
-      <w:r>
+        <w:t xml:space="preserve">)            </w:t>
+      </w:r>
+    </w:p>
+    <w:p>
+      <w:pPr>
+        <w:pStyle w:val="BodyText0"/>
+        <w:spacing w:after="0"/>
         <w:rPr>
           <w:rFonts w:ascii="Courier New" w:hAnsi="Courier New" w:cs="Courier New"/>
           <w:color w:val="538135" w:themeColor="accent6" w:themeShade="BF"/>
           <w:sz w:val="20"/>
           <w:szCs w:val="20"/>
         </w:rPr>
-        <w:t xml:space="preserve"> (min: 646 </w:t>
-      </w:r>
-      <w:proofErr w:type="spellStart"/>
+      </w:pPr>
       <w:r>
         <w:rPr>
           <w:rFonts w:ascii="Courier New" w:hAnsi="Courier New" w:cs="Courier New"/>
@@ -5829,9 +5954,9 @@
           <w:sz w:val="20"/>
           <w:szCs w:val="20"/>
         </w:rPr>
-        <w:t>ms</w:t>
-      </w:r>
-      <w:proofErr w:type="spellEnd"/>
+        <w:t>rate=740.</w:t>
+      </w:r>
+      <w:proofErr w:type="gramStart"/>
       <w:r>
         <w:rPr>
           <w:rFonts w:ascii="Courier New" w:hAnsi="Courier New" w:cs="Courier New"/>
@@ -5839,9 +5964,9 @@
           <w:sz w:val="20"/>
           <w:szCs w:val="20"/>
         </w:rPr>
-        <w:t xml:space="preserve">  max: 806 </w:t>
-      </w:r>
-      <w:proofErr w:type="spellStart"/>
+        <w:t>00,threads</w:t>
+      </w:r>
+      <w:proofErr w:type="gramEnd"/>
       <w:r>
         <w:rPr>
           <w:rFonts w:ascii="Courier New" w:hAnsi="Courier New" w:cs="Courier New"/>
@@ -5849,30 +5974,30 @@
           <w:sz w:val="20"/>
           <w:szCs w:val="20"/>
         </w:rPr>
-        <w:t>ms</w:t>
-      </w:r>
-      <w:proofErr w:type="spellEnd"/>
-      <w:r>
+        <w:t xml:space="preserve">=3                                                                                </w:t>
+      </w:r>
+    </w:p>
+    <w:p>
+      <w:pPr>
+        <w:pStyle w:val="BodyText0"/>
+        <w:spacing w:after="0"/>
         <w:rPr>
           <w:rFonts w:ascii="Courier New" w:hAnsi="Courier New" w:cs="Courier New"/>
           <w:color w:val="538135" w:themeColor="accent6" w:themeShade="BF"/>
           <w:sz w:val="20"/>
           <w:szCs w:val="20"/>
         </w:rPr>
-        <w:t xml:space="preserve">)            </w:t>
-      </w:r>
-    </w:p>
-    <w:p>
-      <w:pPr>
-        <w:pStyle w:val="BodyText0"/>
-        <w:spacing w:after="0"/>
+      </w:pPr>
+      <w:r>
         <w:rPr>
           <w:rFonts w:ascii="Courier New" w:hAnsi="Courier New" w:cs="Courier New"/>
           <w:color w:val="538135" w:themeColor="accent6" w:themeShade="BF"/>
           <w:sz w:val="20"/>
           <w:szCs w:val="20"/>
         </w:rPr>
-      </w:pPr>
+        <w:t xml:space="preserve">[ReconnectTimer1]: Time to connect to secondary host is 806 </w:t>
+      </w:r>
+      <w:proofErr w:type="spellStart"/>
       <w:r>
         <w:rPr>
           <w:rFonts w:ascii="Courier New" w:hAnsi="Courier New" w:cs="Courier New"/>
@@ -5880,9 +6005,9 @@
           <w:sz w:val="20"/>
           <w:szCs w:val="20"/>
         </w:rPr>
-        <w:t xml:space="preserve">[ReconnectTimer2]: Time to connect to secondary host is 806 </w:t>
-      </w:r>
-      <w:proofErr w:type="spellStart"/>
+        <w:t>ms</w:t>
+      </w:r>
+      <w:proofErr w:type="spellEnd"/>
       <w:r>
         <w:rPr>
           <w:rFonts w:ascii="Courier New" w:hAnsi="Courier New" w:cs="Courier New"/>
@@ -5890,9 +6015,10 @@
           <w:sz w:val="20"/>
           <w:szCs w:val="20"/>
         </w:rPr>
-        <w:t>ms</w:t>
-      </w:r>
-      <w:proofErr w:type="spellEnd"/>
+        <w:t xml:space="preserve"> (min: 646 </w:t>
+      </w:r>
+      <w:proofErr w:type="spellStart"/>
+      <w:proofErr w:type="gramStart"/>
       <w:r>
         <w:rPr>
           <w:rFonts w:ascii="Courier New" w:hAnsi="Courier New" w:cs="Courier New"/>
@@ -5900,9 +6026,9 @@
           <w:sz w:val="20"/>
           <w:szCs w:val="20"/>
         </w:rPr>
-        <w:t xml:space="preserve"> (min: 646 </w:t>
-      </w:r>
-      <w:proofErr w:type="spellStart"/>
+        <w:t>ms</w:t>
+      </w:r>
+      <w:proofErr w:type="spellEnd"/>
       <w:r>
         <w:rPr>
           <w:rFonts w:ascii="Courier New" w:hAnsi="Courier New" w:cs="Courier New"/>
@@ -5910,9 +6036,9 @@
           <w:sz w:val="20"/>
           <w:szCs w:val="20"/>
         </w:rPr>
-        <w:t>ms</w:t>
-      </w:r>
-      <w:proofErr w:type="spellEnd"/>
+        <w:t xml:space="preserve">  max</w:t>
+      </w:r>
+      <w:proofErr w:type="gramEnd"/>
       <w:r>
         <w:rPr>
           <w:rFonts w:ascii="Courier New" w:hAnsi="Courier New" w:cs="Courier New"/>
@@ -5920,7 +6046,7 @@
           <w:sz w:val="20"/>
           <w:szCs w:val="20"/>
         </w:rPr>
-        <w:t xml:space="preserve">  max: 806 </w:t>
+        <w:t xml:space="preserve">: 806 </w:t>
       </w:r>
       <w:proofErr w:type="spellStart"/>
       <w:r>
@@ -5961,20 +6087,19 @@
           <w:sz w:val="20"/>
           <w:szCs w:val="20"/>
         </w:rPr>
-        <w:t xml:space="preserve">[ReconnectTimer2]: All threads reconnected at 16_04_2020 17:56:20.880                                </w:t>
-      </w:r>
-    </w:p>
-    <w:p>
-      <w:pPr>
-        <w:pStyle w:val="BodyText0"/>
-        <w:spacing w:after="0"/>
+        <w:t xml:space="preserve">[ReconnectTimer2]: Time to connect to secondary host is 806 </w:t>
+      </w:r>
+      <w:proofErr w:type="spellStart"/>
+      <w:r>
         <w:rPr>
           <w:rFonts w:ascii="Courier New" w:hAnsi="Courier New" w:cs="Courier New"/>
           <w:color w:val="538135" w:themeColor="accent6" w:themeShade="BF"/>
           <w:sz w:val="20"/>
           <w:szCs w:val="20"/>
         </w:rPr>
-      </w:pPr>
+        <w:t>ms</w:t>
+      </w:r>
+      <w:proofErr w:type="spellEnd"/>
       <w:r>
         <w:rPr>
           <w:rFonts w:ascii="Courier New" w:hAnsi="Courier New" w:cs="Courier New"/>
@@ -5982,20 +6107,20 @@
           <w:sz w:val="20"/>
           <w:szCs w:val="20"/>
         </w:rPr>
-        <w:t xml:space="preserve">rate=2065.00,threads=3                                                                               </w:t>
-      </w:r>
-    </w:p>
-    <w:p>
-      <w:pPr>
-        <w:pStyle w:val="BodyText0"/>
-        <w:spacing w:after="0"/>
+        <w:t xml:space="preserve"> (min: 646 </w:t>
+      </w:r>
+      <w:proofErr w:type="spellStart"/>
+      <w:proofErr w:type="gramStart"/>
+      <w:r>
         <w:rPr>
           <w:rFonts w:ascii="Courier New" w:hAnsi="Courier New" w:cs="Courier New"/>
           <w:color w:val="538135" w:themeColor="accent6" w:themeShade="BF"/>
           <w:sz w:val="20"/>
           <w:szCs w:val="20"/>
         </w:rPr>
-      </w:pPr>
+        <w:t>ms</w:t>
+      </w:r>
+      <w:proofErr w:type="spellEnd"/>
       <w:r>
         <w:rPr>
           <w:rFonts w:ascii="Courier New" w:hAnsi="Courier New" w:cs="Courier New"/>
@@ -6003,20 +6128,19 @@
           <w:sz w:val="20"/>
           <w:szCs w:val="20"/>
         </w:rPr>
-        <w:t xml:space="preserve">rate=2133.00,threads=3                                                                               </w:t>
-      </w:r>
-    </w:p>
-    <w:p>
-      <w:pPr>
-        <w:pStyle w:val="BodyText0"/>
-        <w:spacing w:after="0"/>
+        <w:t xml:space="preserve">  max</w:t>
+      </w:r>
+      <w:proofErr w:type="gramEnd"/>
+      <w:r>
         <w:rPr>
           <w:rFonts w:ascii="Courier New" w:hAnsi="Courier New" w:cs="Courier New"/>
           <w:color w:val="538135" w:themeColor="accent6" w:themeShade="BF"/>
           <w:sz w:val="20"/>
           <w:szCs w:val="20"/>
         </w:rPr>
-      </w:pPr>
+        <w:t xml:space="preserve">: 806 </w:t>
+      </w:r>
+      <w:proofErr w:type="spellStart"/>
       <w:r>
         <w:rPr>
           <w:rFonts w:ascii="Courier New" w:hAnsi="Courier New" w:cs="Courier New"/>
@@ -6024,44 +6148,44 @@
           <w:sz w:val="20"/>
           <w:szCs w:val="20"/>
         </w:rPr>
-        <w:t xml:space="preserve">rate=2170.00,threads=3                                                                               </w:t>
-      </w:r>
-    </w:p>
-    <w:p>
-      <w:pPr>
-        <w:pStyle w:val="BodyText0"/>
-        <w:spacing w:after="0"/>
+        <w:t>ms</w:t>
+      </w:r>
+      <w:proofErr w:type="spellEnd"/>
+      <w:r>
         <w:rPr>
           <w:rFonts w:ascii="Courier New" w:hAnsi="Courier New" w:cs="Courier New"/>
           <w:color w:val="538135" w:themeColor="accent6" w:themeShade="BF"/>
           <w:sz w:val="20"/>
           <w:szCs w:val="20"/>
         </w:rPr>
-      </w:pPr>
-      <w:r>
+        <w:t xml:space="preserve">)            </w:t>
+      </w:r>
+    </w:p>
+    <w:p>
+      <w:pPr>
+        <w:pStyle w:val="BodyText0"/>
+        <w:spacing w:after="0"/>
         <w:rPr>
           <w:rFonts w:ascii="Courier New" w:hAnsi="Courier New" w:cs="Courier New"/>
           <w:color w:val="538135" w:themeColor="accent6" w:themeShade="BF"/>
           <w:sz w:val="20"/>
           <w:szCs w:val="20"/>
         </w:rPr>
-        <w:t>... ...</w:t>
-      </w:r>
-    </w:p>
-    <w:p>
-      <w:pPr>
-        <w:pStyle w:val="BodyText0"/>
+      </w:pPr>
+      <w:r>
         <w:rPr>
           <w:rFonts w:ascii="Courier New" w:hAnsi="Courier New" w:cs="Courier New"/>
           <w:color w:val="538135" w:themeColor="accent6" w:themeShade="BF"/>
           <w:sz w:val="20"/>
           <w:szCs w:val="20"/>
         </w:rPr>
-      </w:pPr>
+        <w:t xml:space="preserve">[ReconnectTimer2]: All threads reconnected at 16_04_2020 17:56:20.880                                </w:t>
+      </w:r>
     </w:p>
     <w:p>
       <w:pPr>
         <w:pStyle w:val="BodyText0"/>
+        <w:spacing w:after="0"/>
         <w:rPr>
           <w:rFonts w:ascii="Courier New" w:hAnsi="Courier New" w:cs="Courier New"/>
           <w:color w:val="538135" w:themeColor="accent6" w:themeShade="BF"/>
@@ -6069,21 +6193,175 @@
           <w:szCs w:val="20"/>
         </w:rPr>
       </w:pPr>
-    </w:p>
-    <w:p>
-      <w:pPr>
-        <w:pStyle w:val="BodyText0"/>
+      <w:r>
         <w:rPr>
           <w:rFonts w:ascii="Courier New" w:hAnsi="Courier New" w:cs="Courier New"/>
           <w:color w:val="538135" w:themeColor="accent6" w:themeShade="BF"/>
           <w:sz w:val="20"/>
           <w:szCs w:val="20"/>
         </w:rPr>
-      </w:pPr>
+        <w:t>rate=2065.</w:t>
+      </w:r>
+      <w:proofErr w:type="gramStart"/>
+      <w:r>
+        <w:rPr>
+          <w:rFonts w:ascii="Courier New" w:hAnsi="Courier New" w:cs="Courier New"/>
+          <w:color w:val="538135" w:themeColor="accent6" w:themeShade="BF"/>
+          <w:sz w:val="20"/>
+          <w:szCs w:val="20"/>
+        </w:rPr>
+        <w:t>00,threads</w:t>
+      </w:r>
+      <w:proofErr w:type="gramEnd"/>
+      <w:r>
+        <w:rPr>
+          <w:rFonts w:ascii="Courier New" w:hAnsi="Courier New" w:cs="Courier New"/>
+          <w:color w:val="538135" w:themeColor="accent6" w:themeShade="BF"/>
+          <w:sz w:val="20"/>
+          <w:szCs w:val="20"/>
+        </w:rPr>
+        <w:t xml:space="preserve">=3                                                                               </w:t>
+      </w:r>
     </w:p>
     <w:p>
       <w:pPr>
         <w:pStyle w:val="BodyText0"/>
+        <w:spacing w:after="0"/>
+        <w:rPr>
+          <w:rFonts w:ascii="Courier New" w:hAnsi="Courier New" w:cs="Courier New"/>
+          <w:color w:val="538135" w:themeColor="accent6" w:themeShade="BF"/>
+          <w:sz w:val="20"/>
+          <w:szCs w:val="20"/>
+        </w:rPr>
+      </w:pPr>
+      <w:r>
+        <w:rPr>
+          <w:rFonts w:ascii="Courier New" w:hAnsi="Courier New" w:cs="Courier New"/>
+          <w:color w:val="538135" w:themeColor="accent6" w:themeShade="BF"/>
+          <w:sz w:val="20"/>
+          <w:szCs w:val="20"/>
+        </w:rPr>
+        <w:t>rate=2133.</w:t>
+      </w:r>
+      <w:proofErr w:type="gramStart"/>
+      <w:r>
+        <w:rPr>
+          <w:rFonts w:ascii="Courier New" w:hAnsi="Courier New" w:cs="Courier New"/>
+          <w:color w:val="538135" w:themeColor="accent6" w:themeShade="BF"/>
+          <w:sz w:val="20"/>
+          <w:szCs w:val="20"/>
+        </w:rPr>
+        <w:t>00,threads</w:t>
+      </w:r>
+      <w:proofErr w:type="gramEnd"/>
+      <w:r>
+        <w:rPr>
+          <w:rFonts w:ascii="Courier New" w:hAnsi="Courier New" w:cs="Courier New"/>
+          <w:color w:val="538135" w:themeColor="accent6" w:themeShade="BF"/>
+          <w:sz w:val="20"/>
+          <w:szCs w:val="20"/>
+        </w:rPr>
+        <w:t xml:space="preserve">=3                                                                               </w:t>
+      </w:r>
+    </w:p>
+    <w:p>
+      <w:pPr>
+        <w:pStyle w:val="BodyText0"/>
+        <w:spacing w:after="0"/>
+        <w:rPr>
+          <w:rFonts w:ascii="Courier New" w:hAnsi="Courier New" w:cs="Courier New"/>
+          <w:color w:val="538135" w:themeColor="accent6" w:themeShade="BF"/>
+          <w:sz w:val="20"/>
+          <w:szCs w:val="20"/>
+        </w:rPr>
+      </w:pPr>
+      <w:r>
+        <w:rPr>
+          <w:rFonts w:ascii="Courier New" w:hAnsi="Courier New" w:cs="Courier New"/>
+          <w:color w:val="538135" w:themeColor="accent6" w:themeShade="BF"/>
+          <w:sz w:val="20"/>
+          <w:szCs w:val="20"/>
+        </w:rPr>
+        <w:t>rate=2170.</w:t>
+      </w:r>
+      <w:proofErr w:type="gramStart"/>
+      <w:r>
+        <w:rPr>
+          <w:rFonts w:ascii="Courier New" w:hAnsi="Courier New" w:cs="Courier New"/>
+          <w:color w:val="538135" w:themeColor="accent6" w:themeShade="BF"/>
+          <w:sz w:val="20"/>
+          <w:szCs w:val="20"/>
+        </w:rPr>
+        <w:t>00,threads</w:t>
+      </w:r>
+      <w:proofErr w:type="gramEnd"/>
+      <w:r>
+        <w:rPr>
+          <w:rFonts w:ascii="Courier New" w:hAnsi="Courier New" w:cs="Courier New"/>
+          <w:color w:val="538135" w:themeColor="accent6" w:themeShade="BF"/>
+          <w:sz w:val="20"/>
+          <w:szCs w:val="20"/>
+        </w:rPr>
+        <w:t xml:space="preserve">=3                                                                               </w:t>
+      </w:r>
+    </w:p>
+    <w:p>
+      <w:pPr>
+        <w:pStyle w:val="BodyText0"/>
+        <w:spacing w:after="0"/>
+        <w:rPr>
+          <w:rFonts w:ascii="Courier New" w:hAnsi="Courier New" w:cs="Courier New"/>
+          <w:color w:val="538135" w:themeColor="accent6" w:themeShade="BF"/>
+          <w:sz w:val="20"/>
+          <w:szCs w:val="20"/>
+        </w:rPr>
+      </w:pPr>
+      <w:r>
+        <w:rPr>
+          <w:rFonts w:ascii="Courier New" w:hAnsi="Courier New" w:cs="Courier New"/>
+          <w:color w:val="538135" w:themeColor="accent6" w:themeShade="BF"/>
+          <w:sz w:val="20"/>
+          <w:szCs w:val="20"/>
+        </w:rPr>
+        <w:t>... ...</w:t>
+      </w:r>
+    </w:p>
+    <w:p>
+      <w:pPr>
+        <w:pStyle w:val="BodyText0"/>
+        <w:rPr>
+          <w:rFonts w:ascii="Courier New" w:hAnsi="Courier New" w:cs="Courier New"/>
+          <w:color w:val="538135" w:themeColor="accent6" w:themeShade="BF"/>
+          <w:sz w:val="20"/>
+          <w:szCs w:val="20"/>
+        </w:rPr>
+      </w:pPr>
+    </w:p>
+    <w:p>
+      <w:pPr>
+        <w:pStyle w:val="BodyText0"/>
+        <w:rPr>
+          <w:rFonts w:ascii="Courier New" w:hAnsi="Courier New" w:cs="Courier New"/>
+          <w:color w:val="538135" w:themeColor="accent6" w:themeShade="BF"/>
+          <w:sz w:val="20"/>
+          <w:szCs w:val="20"/>
+        </w:rPr>
+      </w:pPr>
+    </w:p>
+    <w:p>
+      <w:pPr>
+        <w:pStyle w:val="BodyText0"/>
+        <w:rPr>
+          <w:rFonts w:ascii="Courier New" w:hAnsi="Courier New" w:cs="Courier New"/>
+          <w:color w:val="538135" w:themeColor="accent6" w:themeShade="BF"/>
+          <w:sz w:val="20"/>
+          <w:szCs w:val="20"/>
+        </w:rPr>
+      </w:pPr>
+    </w:p>
+    <w:p>
+      <w:pPr>
+        <w:pStyle w:val="BodyText0"/>
         <w:rPr>
           <w:rFonts w:ascii="Verdana" w:hAnsi="Verdana" w:cs="Verdana"/>
         </w:rPr>
@@ -6093,7 +6371,21 @@
           <w:rFonts w:ascii="Verdana" w:hAnsi="Verdana" w:cs="Verdana"/>
         </w:rPr>
         <w:lastRenderedPageBreak/>
-        <w:t xml:space="preserve">If the  QM on the </w:t>
+        <w:t xml:space="preserve">If </w:t>
+      </w:r>
+      <w:proofErr w:type="gramStart"/>
+      <w:r>
+        <w:rPr>
+          <w:rFonts w:ascii="Verdana" w:hAnsi="Verdana" w:cs="Verdana"/>
+        </w:rPr>
+        <w:t>the  QM</w:t>
+      </w:r>
+      <w:proofErr w:type="gramEnd"/>
+      <w:r>
+        <w:rPr>
+          <w:rFonts w:ascii="Verdana" w:hAnsi="Verdana" w:cs="Verdana"/>
+        </w:rPr>
+        <w:t xml:space="preserve"> on the </w:t>
       </w:r>
       <w:proofErr w:type="spellStart"/>
       <w:r>
@@ -7794,143 +8086,73 @@
                 <w:rFonts w:ascii="Verdana" w:hAnsi="Verdana"/>
               </w:rPr>
             </w:pPr>
-            <w:r>
-              <w:rPr>
-                <w:rFonts w:ascii="Verdana" w:hAnsi="Verdana"/>
-              </w:rPr>
-              <w:t>ls</w:t>
-            </w:r>
-          </w:p>
-        </w:tc>
-        <w:tc>
-          <w:tcPr>
-            <w:tcW w:w="0" w:type="auto"/>
-            <w:shd w:val="clear" w:color="auto" w:fill="auto"/>
-            <w:vAlign w:val="center"/>
-          </w:tcPr>
-          <w:p>
-            <w:pPr>
-              <w:rPr>
-                <w:rFonts w:ascii="Verdana" w:hAnsi="Verdana"/>
-              </w:rPr>
-            </w:pPr>
-            <w:r>
-              <w:rPr>
-                <w:rFonts w:ascii="Verdana" w:hAnsi="Verdana"/>
-              </w:rPr>
-              <w:t>false</w:t>
-            </w:r>
-          </w:p>
-        </w:tc>
-        <w:tc>
-          <w:tcPr>
-            <w:tcW w:w="0" w:type="auto"/>
-            <w:shd w:val="clear" w:color="auto" w:fill="auto"/>
-            <w:vAlign w:val="center"/>
-          </w:tcPr>
-          <w:p>
-            <w:pPr>
-              <w:rPr>
-                <w:rFonts w:ascii="Verdana" w:hAnsi="Verdana"/>
-              </w:rPr>
-            </w:pPr>
-            <w:r>
-              <w:rPr>
-                <w:rFonts w:ascii="Verdana" w:hAnsi="Verdana"/>
-              </w:rPr>
-              <w:t xml:space="preserve">Collect latency stats (reported as </w:t>
-            </w:r>
             <w:proofErr w:type="spellStart"/>
             <w:r>
               <w:rPr>
                 <w:rFonts w:ascii="Verdana" w:hAnsi="Verdana"/>
               </w:rPr>
-              <w:t>avg</w:t>
+              <w:t>nt</w:t>
             </w:r>
             <w:proofErr w:type="spellEnd"/>
             <w:r>
               <w:rPr>
                 <w:rFonts w:ascii="Verdana" w:hAnsi="Verdana"/>
               </w:rPr>
-              <w:t>/min/max micro-seconds) taken to complete one iteration</w:t>
-            </w:r>
-            <w:r>
-              <w:rPr>
-                <w:rFonts w:ascii="Verdana" w:hAnsi="Verdana"/>
-              </w:rPr>
-              <w:t xml:space="preserve"> (i.e. execute the </w:t>
-            </w:r>
-            <w:r>
-              <w:rPr>
-                <w:rFonts w:ascii="Verdana" w:hAnsi="Verdana"/>
-              </w:rPr>
-              <w:t>"</w:t>
+              <w:t xml:space="preserve"> </w:t>
+            </w:r>
+          </w:p>
+        </w:tc>
+        <w:tc>
+          <w:tcPr>
+            <w:tcW w:w="0" w:type="auto"/>
+            <w:shd w:val="clear" w:color="auto" w:fill="auto"/>
+            <w:vAlign w:val="center"/>
+          </w:tcPr>
+          <w:p>
+            <w:pPr>
+              <w:rPr>
+                <w:rFonts w:ascii="Verdana" w:hAnsi="Verdana"/>
+              </w:rPr>
+            </w:pPr>
+            <w:r>
+              <w:rPr>
+                <w:rFonts w:ascii="Verdana" w:hAnsi="Verdana"/>
+              </w:rPr>
+              <w:t xml:space="preserve">1 </w:t>
+            </w:r>
+          </w:p>
+        </w:tc>
+        <w:tc>
+          <w:tcPr>
+            <w:tcW w:w="0" w:type="auto"/>
+            <w:shd w:val="clear" w:color="auto" w:fill="auto"/>
+            <w:vAlign w:val="center"/>
+          </w:tcPr>
+          <w:p>
+            <w:pPr>
+              <w:rPr>
+                <w:rFonts w:ascii="Verdana" w:hAnsi="Verdana"/>
+              </w:rPr>
+            </w:pPr>
+            <w:r>
+              <w:rPr>
+                <w:rFonts w:ascii="Verdana" w:hAnsi="Verdana"/>
+              </w:rPr>
+              <w:t xml:space="preserve">Number of </w:t>
             </w:r>
             <w:proofErr w:type="spellStart"/>
             <w:r>
               <w:rPr>
                 <w:rFonts w:ascii="Verdana" w:hAnsi="Verdana"/>
               </w:rPr>
-              <w:t>oneIteration</w:t>
+              <w:t>WorkerThreads</w:t>
             </w:r>
             <w:proofErr w:type="spellEnd"/>
             <w:r>
               <w:rPr>
                 <w:rFonts w:ascii="Verdana" w:hAnsi="Verdana"/>
               </w:rPr>
-              <w:t>"</w:t>
-            </w:r>
-            <w:r>
-              <w:rPr>
-                <w:rFonts w:ascii="Verdana" w:hAnsi="Verdana"/>
-              </w:rPr>
-              <w:t xml:space="preserve"> function)</w:t>
-            </w:r>
-            <w:r>
-              <w:rPr>
-                <w:rFonts w:ascii="Verdana" w:hAnsi="Verdana"/>
-              </w:rPr>
-              <w:t xml:space="preserve"> of the test in thread 0 (does not include wait time introduced that may be added between iterations by use of the rate </w:t>
-            </w:r>
-            <w:proofErr w:type="spellStart"/>
-            <w:r>
-              <w:rPr>
-                <w:rFonts w:ascii="Verdana" w:hAnsi="Verdana"/>
-              </w:rPr>
-              <w:t>parm</w:t>
-            </w:r>
-            <w:proofErr w:type="spellEnd"/>
-            <w:r>
-              <w:rPr>
-                <w:rFonts w:ascii="Verdana" w:hAnsi="Verdana"/>
-              </w:rPr>
-              <w:t xml:space="preserve"> (rt) on the </w:t>
-            </w:r>
-            <w:proofErr w:type="spellStart"/>
-            <w:r>
-              <w:rPr>
-                <w:rFonts w:ascii="Verdana" w:hAnsi="Verdana"/>
-              </w:rPr>
-              <w:t>WorkerThread</w:t>
-            </w:r>
-            <w:proofErr w:type="spellEnd"/>
-            <w:r>
-              <w:rPr>
-                <w:rFonts w:ascii="Verdana" w:hAnsi="Verdana"/>
-              </w:rPr>
-              <w:t>)</w:t>
-            </w:r>
-            <w:r>
-              <w:rPr>
-                <w:rFonts w:ascii="Verdana" w:hAnsi="Verdana"/>
-              </w:rPr>
               <w:t xml:space="preserve">. </w:t>
-            </w:r>
-            <w:r>
-              <w:rPr>
-                <w:rFonts w:ascii="Verdana" w:hAnsi="Verdana"/>
-              </w:rPr>
-              <w:t>Only thread 0 is measured, as a sample. For a Sender test module this would be the latency of n (typically 1) PUT(s), for a Requester module, this would be the latency of a Put and the subsequent Get, combined.</w:t>
             </w:r>
           </w:p>
         </w:tc>
@@ -7956,7 +8178,7 @@
               <w:rPr>
                 <w:rFonts w:ascii="Verdana" w:hAnsi="Verdana"/>
               </w:rPr>
-              <w:t>nt</w:t>
+              <w:t>rl</w:t>
             </w:r>
             <w:proofErr w:type="spellEnd"/>
             <w:r>
@@ -7983,41 +8205,27 @@
               <w:rPr>
                 <w:rFonts w:ascii="Verdana" w:hAnsi="Verdana"/>
               </w:rPr>
-              <w:t xml:space="preserve">1 </w:t>
-            </w:r>
-          </w:p>
-        </w:tc>
-        <w:tc>
-          <w:tcPr>
-            <w:tcW w:w="0" w:type="auto"/>
-            <w:shd w:val="clear" w:color="auto" w:fill="auto"/>
-            <w:vAlign w:val="center"/>
-          </w:tcPr>
-          <w:p>
-            <w:pPr>
-              <w:rPr>
-                <w:rFonts w:ascii="Verdana" w:hAnsi="Verdana"/>
-              </w:rPr>
-            </w:pPr>
-            <w:r>
-              <w:rPr>
-                <w:rFonts w:ascii="Verdana" w:hAnsi="Verdana"/>
-              </w:rPr>
-              <w:t xml:space="preserve">Number of </w:t>
-            </w:r>
-            <w:proofErr w:type="spellStart"/>
-            <w:r>
-              <w:rPr>
-                <w:rFonts w:ascii="Verdana" w:hAnsi="Verdana"/>
-              </w:rPr>
-              <w:t>WorkerThreads</w:t>
-            </w:r>
-            <w:proofErr w:type="spellEnd"/>
-            <w:r>
-              <w:rPr>
-                <w:rFonts w:ascii="Verdana" w:hAnsi="Verdana"/>
-              </w:rPr>
-              <w:t xml:space="preserve">. </w:t>
+              <w:t xml:space="preserve">60 </w:t>
+            </w:r>
+          </w:p>
+        </w:tc>
+        <w:tc>
+          <w:tcPr>
+            <w:tcW w:w="0" w:type="auto"/>
+            <w:shd w:val="clear" w:color="auto" w:fill="auto"/>
+            <w:vAlign w:val="center"/>
+          </w:tcPr>
+          <w:p>
+            <w:pPr>
+              <w:rPr>
+                <w:rFonts w:ascii="Verdana" w:hAnsi="Verdana"/>
+              </w:rPr>
+            </w:pPr>
+            <w:r>
+              <w:rPr>
+                <w:rFonts w:ascii="Verdana" w:hAnsi="Verdana"/>
+              </w:rPr>
+              <w:t xml:space="preserve">Run length in seconds. Setting this to 0 will disable the timer and run forever. </w:t>
             </w:r>
           </w:p>
         </w:tc>
@@ -8043,7 +8251,7 @@
               <w:rPr>
                 <w:rFonts w:ascii="Verdana" w:hAnsi="Verdana"/>
               </w:rPr>
-              <w:t>rl</w:t>
+              <w:t>sd</w:t>
             </w:r>
             <w:proofErr w:type="spellEnd"/>
             <w:r>
@@ -8070,27 +8278,55 @@
               <w:rPr>
                 <w:rFonts w:ascii="Verdana" w:hAnsi="Verdana"/>
               </w:rPr>
-              <w:t xml:space="preserve">60 </w:t>
-            </w:r>
-          </w:p>
-        </w:tc>
-        <w:tc>
-          <w:tcPr>
-            <w:tcW w:w="0" w:type="auto"/>
-            <w:shd w:val="clear" w:color="auto" w:fill="auto"/>
-            <w:vAlign w:val="center"/>
-          </w:tcPr>
-          <w:p>
-            <w:pPr>
-              <w:rPr>
-                <w:rFonts w:ascii="Verdana" w:hAnsi="Verdana"/>
-              </w:rPr>
-            </w:pPr>
-            <w:r>
-              <w:rPr>
-                <w:rFonts w:ascii="Verdana" w:hAnsi="Verdana"/>
-              </w:rPr>
-              <w:t xml:space="preserve">Run length in seconds. Setting this to 0 will disable the timer and run forever. </w:t>
+              <w:t xml:space="preserve">normal </w:t>
+            </w:r>
+          </w:p>
+        </w:tc>
+        <w:tc>
+          <w:tcPr>
+            <w:tcW w:w="0" w:type="auto"/>
+            <w:shd w:val="clear" w:color="auto" w:fill="auto"/>
+            <w:vAlign w:val="center"/>
+          </w:tcPr>
+          <w:p>
+            <w:pPr>
+              <w:rPr>
+                <w:rFonts w:ascii="Verdana" w:hAnsi="Verdana"/>
+              </w:rPr>
+            </w:pPr>
+            <w:r>
+              <w:rPr>
+                <w:rFonts w:ascii="Verdana" w:hAnsi="Verdana"/>
+              </w:rPr>
+              <w:t xml:space="preserve">Sets what is reported as </w:t>
+            </w:r>
+            <w:proofErr w:type="spellStart"/>
+            <w:r>
+              <w:rPr>
+                <w:rFonts w:ascii="Verdana" w:hAnsi="Verdana"/>
+              </w:rPr>
+              <w:t>totalDuration</w:t>
+            </w:r>
+            <w:proofErr w:type="spellEnd"/>
+            <w:r>
+              <w:rPr>
+                <w:rFonts w:ascii="Verdana" w:hAnsi="Verdana"/>
+              </w:rPr>
+              <w:t>. "normal" = from 1st iteration to last iteration, excluding setup/takedown. "</w:t>
+            </w:r>
+            <w:proofErr w:type="spellStart"/>
+            <w:r>
+              <w:rPr>
+                <w:rFonts w:ascii="Verdana" w:hAnsi="Verdana"/>
+              </w:rPr>
+              <w:t>tlf</w:t>
+            </w:r>
+            <w:proofErr w:type="spellEnd"/>
+            <w:r>
+              <w:rPr>
+                <w:rFonts w:ascii="Verdana" w:hAnsi="Verdana"/>
+              </w:rPr>
+              <w:t xml:space="preserve">" = Time to Last Fire, from start of main thread till last iteration completes (includes setup time but not takedown) </w:t>
             </w:r>
           </w:p>
         </w:tc>
@@ -8116,7 +8352,7 @@
               <w:rPr>
                 <w:rFonts w:ascii="Verdana" w:hAnsi="Verdana"/>
               </w:rPr>
-              <w:t>sd</w:t>
+              <w:t>sh</w:t>
             </w:r>
             <w:proofErr w:type="spellEnd"/>
             <w:r>
@@ -8143,55 +8379,27 @@
               <w:rPr>
                 <w:rFonts w:ascii="Verdana" w:hAnsi="Verdana"/>
               </w:rPr>
-              <w:t xml:space="preserve">normal </w:t>
-            </w:r>
-          </w:p>
-        </w:tc>
-        <w:tc>
-          <w:tcPr>
-            <w:tcW w:w="0" w:type="auto"/>
-            <w:shd w:val="clear" w:color="auto" w:fill="auto"/>
-            <w:vAlign w:val="center"/>
-          </w:tcPr>
-          <w:p>
-            <w:pPr>
-              <w:rPr>
-                <w:rFonts w:ascii="Verdana" w:hAnsi="Verdana"/>
-              </w:rPr>
-            </w:pPr>
-            <w:r>
-              <w:rPr>
-                <w:rFonts w:ascii="Verdana" w:hAnsi="Verdana"/>
-              </w:rPr>
-              <w:t xml:space="preserve">Sets what is reported as </w:t>
-            </w:r>
-            <w:proofErr w:type="spellStart"/>
-            <w:r>
-              <w:rPr>
-                <w:rFonts w:ascii="Verdana" w:hAnsi="Verdana"/>
-              </w:rPr>
-              <w:t>totalDuration</w:t>
-            </w:r>
-            <w:proofErr w:type="spellEnd"/>
-            <w:r>
-              <w:rPr>
-                <w:rFonts w:ascii="Verdana" w:hAnsi="Verdana"/>
-              </w:rPr>
-              <w:t>. "normal" = from 1st iteration to last iteration, excluding setup/takedown. "</w:t>
-            </w:r>
-            <w:proofErr w:type="spellStart"/>
-            <w:r>
-              <w:rPr>
-                <w:rFonts w:ascii="Verdana" w:hAnsi="Verdana"/>
-              </w:rPr>
-              <w:t>tlf</w:t>
-            </w:r>
-            <w:proofErr w:type="spellEnd"/>
-            <w:r>
-              <w:rPr>
-                <w:rFonts w:ascii="Verdana" w:hAnsi="Verdana"/>
-              </w:rPr>
-              <w:t xml:space="preserve">" = Time to Last Fire, from start of main thread till last iteration completes (includes setup time but not takedown) </w:t>
+              <w:t xml:space="preserve">true </w:t>
+            </w:r>
+          </w:p>
+        </w:tc>
+        <w:tc>
+          <w:tcPr>
+            <w:tcW w:w="0" w:type="auto"/>
+            <w:shd w:val="clear" w:color="auto" w:fill="auto"/>
+            <w:vAlign w:val="center"/>
+          </w:tcPr>
+          <w:p>
+            <w:pPr>
+              <w:rPr>
+                <w:rFonts w:ascii="Verdana" w:hAnsi="Verdana"/>
+              </w:rPr>
+            </w:pPr>
+            <w:r>
+              <w:rPr>
+                <w:rFonts w:ascii="Verdana" w:hAnsi="Verdana"/>
+              </w:rPr>
+              <w:t xml:space="preserve">Use signal handler to trap SIGINT (CTRL-C). </w:t>
             </w:r>
           </w:p>
         </w:tc>
@@ -8217,7 +8425,7 @@
               <w:rPr>
                 <w:rFonts w:ascii="Verdana" w:hAnsi="Verdana"/>
               </w:rPr>
-              <w:t>sh</w:t>
+              <w:t>sp</w:t>
             </w:r>
             <w:proofErr w:type="spellEnd"/>
             <w:r>
@@ -8244,27 +8452,27 @@
               <w:rPr>
                 <w:rFonts w:ascii="Verdana" w:hAnsi="Verdana"/>
               </w:rPr>
-              <w:t xml:space="preserve">true </w:t>
-            </w:r>
-          </w:p>
-        </w:tc>
-        <w:tc>
-          <w:tcPr>
-            <w:tcW w:w="0" w:type="auto"/>
-            <w:shd w:val="clear" w:color="auto" w:fill="auto"/>
-            <w:vAlign w:val="center"/>
-          </w:tcPr>
-          <w:p>
-            <w:pPr>
-              <w:rPr>
-                <w:rFonts w:ascii="Verdana" w:hAnsi="Verdana"/>
-              </w:rPr>
-            </w:pPr>
-            <w:r>
-              <w:rPr>
-                <w:rFonts w:ascii="Verdana" w:hAnsi="Verdana"/>
-              </w:rPr>
-              <w:t xml:space="preserve">Use signal handler to trap SIGINT (CTRL-C). </w:t>
+              <w:t xml:space="preserve">false </w:t>
+            </w:r>
+          </w:p>
+        </w:tc>
+        <w:tc>
+          <w:tcPr>
+            <w:tcW w:w="0" w:type="auto"/>
+            <w:shd w:val="clear" w:color="auto" w:fill="auto"/>
+            <w:vAlign w:val="center"/>
+          </w:tcPr>
+          <w:p>
+            <w:pPr>
+              <w:rPr>
+                <w:rFonts w:ascii="Verdana" w:hAnsi="Verdana"/>
+              </w:rPr>
+            </w:pPr>
+            <w:r>
+              <w:rPr>
+                <w:rFonts w:ascii="Verdana" w:hAnsi="Verdana"/>
+              </w:rPr>
+              <w:t xml:space="preserve">Display per-thread performance data. </w:t>
             </w:r>
           </w:p>
         </w:tc>
@@ -8285,59 +8493,51 @@
                 <w:rFonts w:ascii="Verdana" w:hAnsi="Verdana"/>
               </w:rPr>
             </w:pPr>
-            <w:proofErr w:type="spellStart"/>
-            <w:r>
-              <w:rPr>
-                <w:rFonts w:ascii="Verdana" w:hAnsi="Verdana"/>
-              </w:rPr>
-              <w:t>sp</w:t>
-            </w:r>
-            <w:proofErr w:type="spellEnd"/>
-            <w:r>
-              <w:rPr>
-                <w:rFonts w:ascii="Verdana" w:hAnsi="Verdana"/>
-              </w:rPr>
-              <w:t xml:space="preserve"> </w:t>
-            </w:r>
-          </w:p>
-        </w:tc>
-        <w:tc>
-          <w:tcPr>
-            <w:tcW w:w="0" w:type="auto"/>
-            <w:shd w:val="clear" w:color="auto" w:fill="auto"/>
-            <w:vAlign w:val="center"/>
-          </w:tcPr>
-          <w:p>
-            <w:pPr>
-              <w:rPr>
-                <w:rFonts w:ascii="Verdana" w:hAnsi="Verdana"/>
-              </w:rPr>
-            </w:pPr>
-            <w:r>
-              <w:rPr>
-                <w:rFonts w:ascii="Verdana" w:hAnsi="Verdana"/>
-              </w:rPr>
-              <w:t xml:space="preserve">false </w:t>
-            </w:r>
-          </w:p>
-        </w:tc>
-        <w:tc>
-          <w:tcPr>
-            <w:tcW w:w="0" w:type="auto"/>
-            <w:shd w:val="clear" w:color="auto" w:fill="auto"/>
-            <w:vAlign w:val="center"/>
-          </w:tcPr>
-          <w:p>
-            <w:pPr>
-              <w:rPr>
-                <w:rFonts w:ascii="Verdana" w:hAnsi="Verdana"/>
-              </w:rPr>
-            </w:pPr>
-            <w:r>
-              <w:rPr>
-                <w:rFonts w:ascii="Verdana" w:hAnsi="Verdana"/>
-              </w:rPr>
-              <w:t xml:space="preserve">Display per-thread performance data. </w:t>
+            <w:r>
+              <w:rPr>
+                <w:rFonts w:ascii="Verdana" w:hAnsi="Verdana"/>
+              </w:rPr>
+              <w:t xml:space="preserve">ss </w:t>
+            </w:r>
+          </w:p>
+        </w:tc>
+        <w:tc>
+          <w:tcPr>
+            <w:tcW w:w="0" w:type="auto"/>
+            <w:shd w:val="clear" w:color="auto" w:fill="auto"/>
+            <w:vAlign w:val="center"/>
+          </w:tcPr>
+          <w:p>
+            <w:pPr>
+              <w:rPr>
+                <w:rFonts w:ascii="Verdana" w:hAnsi="Verdana"/>
+              </w:rPr>
+            </w:pPr>
+            <w:r>
+              <w:rPr>
+                <w:rFonts w:ascii="Verdana" w:hAnsi="Verdana"/>
+              </w:rPr>
+              <w:t xml:space="preserve">10 </w:t>
+            </w:r>
+          </w:p>
+        </w:tc>
+        <w:tc>
+          <w:tcPr>
+            <w:tcW w:w="0" w:type="auto"/>
+            <w:shd w:val="clear" w:color="auto" w:fill="auto"/>
+            <w:vAlign w:val="center"/>
+          </w:tcPr>
+          <w:p>
+            <w:pPr>
+              <w:rPr>
+                <w:rFonts w:ascii="Verdana" w:hAnsi="Verdana"/>
+              </w:rPr>
+            </w:pPr>
+            <w:r>
+              <w:rPr>
+                <w:rFonts w:ascii="Verdana" w:hAnsi="Verdana"/>
+              </w:rPr>
+              <w:t xml:space="preserve">Statistics reporting period. Setting this to 0 will disable periodic reporting entirely. </w:t>
             </w:r>
           </w:p>
         </w:tc>
@@ -8358,51 +8558,73 @@
                 <w:rFonts w:ascii="Verdana" w:hAnsi="Verdana"/>
               </w:rPr>
             </w:pPr>
-            <w:r>
-              <w:rPr>
-                <w:rFonts w:ascii="Verdana" w:hAnsi="Verdana"/>
-              </w:rPr>
-              <w:t xml:space="preserve">ss </w:t>
-            </w:r>
-          </w:p>
-        </w:tc>
-        <w:tc>
-          <w:tcPr>
-            <w:tcW w:w="0" w:type="auto"/>
-            <w:shd w:val="clear" w:color="auto" w:fill="auto"/>
-            <w:vAlign w:val="center"/>
-          </w:tcPr>
-          <w:p>
-            <w:pPr>
-              <w:rPr>
-                <w:rFonts w:ascii="Verdana" w:hAnsi="Verdana"/>
-              </w:rPr>
-            </w:pPr>
-            <w:r>
-              <w:rPr>
-                <w:rFonts w:ascii="Verdana" w:hAnsi="Verdana"/>
-              </w:rPr>
-              <w:t xml:space="preserve">10 </w:t>
-            </w:r>
-          </w:p>
-        </w:tc>
-        <w:tc>
-          <w:tcPr>
-            <w:tcW w:w="0" w:type="auto"/>
-            <w:shd w:val="clear" w:color="auto" w:fill="auto"/>
-            <w:vAlign w:val="center"/>
-          </w:tcPr>
-          <w:p>
-            <w:pPr>
-              <w:rPr>
-                <w:rFonts w:ascii="Verdana" w:hAnsi="Verdana"/>
-              </w:rPr>
-            </w:pPr>
-            <w:r>
-              <w:rPr>
-                <w:rFonts w:ascii="Verdana" w:hAnsi="Verdana"/>
-              </w:rPr>
-              <w:t xml:space="preserve">Statistics reporting period. Setting this to 0 will disable periodic reporting entirely. </w:t>
+            <w:proofErr w:type="spellStart"/>
+            <w:r>
+              <w:rPr>
+                <w:rFonts w:ascii="Verdana" w:hAnsi="Verdana"/>
+              </w:rPr>
+              <w:t>su</w:t>
+            </w:r>
+            <w:proofErr w:type="spellEnd"/>
+            <w:r>
+              <w:rPr>
+                <w:rFonts w:ascii="Verdana" w:hAnsi="Verdana"/>
+              </w:rPr>
+              <w:t xml:space="preserve"> </w:t>
+            </w:r>
+          </w:p>
+        </w:tc>
+        <w:tc>
+          <w:tcPr>
+            <w:tcW w:w="0" w:type="auto"/>
+            <w:shd w:val="clear" w:color="auto" w:fill="auto"/>
+            <w:vAlign w:val="center"/>
+          </w:tcPr>
+          <w:p>
+            <w:pPr>
+              <w:rPr>
+                <w:rFonts w:ascii="Verdana" w:hAnsi="Verdana"/>
+              </w:rPr>
+            </w:pPr>
+            <w:r>
+              <w:rPr>
+                <w:rFonts w:ascii="Verdana" w:hAnsi="Verdana"/>
+              </w:rPr>
+              <w:t xml:space="preserve">true </w:t>
+            </w:r>
+          </w:p>
+        </w:tc>
+        <w:tc>
+          <w:tcPr>
+            <w:tcW w:w="0" w:type="auto"/>
+            <w:shd w:val="clear" w:color="auto" w:fill="auto"/>
+            <w:vAlign w:val="center"/>
+          </w:tcPr>
+          <w:p>
+            <w:pPr>
+              <w:rPr>
+                <w:rFonts w:ascii="Verdana" w:hAnsi="Verdana"/>
+              </w:rPr>
+            </w:pPr>
+            <w:r>
+              <w:rPr>
+                <w:rFonts w:ascii="Verdana" w:hAnsi="Verdana"/>
+              </w:rPr>
+              <w:t xml:space="preserve">Display final summary. This setting is </w:t>
+            </w:r>
+            <w:proofErr w:type="spellStart"/>
+            <w:r>
+              <w:rPr>
+                <w:rFonts w:ascii="Verdana" w:hAnsi="Verdana"/>
+              </w:rPr>
+              <w:t>independant</w:t>
+            </w:r>
+            <w:proofErr w:type="spellEnd"/>
+            <w:r>
+              <w:rPr>
+                <w:rFonts w:ascii="Verdana" w:hAnsi="Verdana"/>
+              </w:rPr>
+              <w:t xml:space="preserve"> of the periodic statistics reporting. </w:t>
             </w:r>
           </w:p>
         </w:tc>
@@ -8428,68 +8650,48 @@
               <w:rPr>
                 <w:rFonts w:ascii="Verdana" w:hAnsi="Verdana"/>
               </w:rPr>
-              <w:t>su</w:t>
+              <w:t>tc</w:t>
             </w:r>
             <w:proofErr w:type="spellEnd"/>
-            <w:r>
-              <w:rPr>
-                <w:rFonts w:ascii="Verdana" w:hAnsi="Verdana"/>
-              </w:rPr>
-              <w:t xml:space="preserve"> </w:t>
-            </w:r>
-          </w:p>
-        </w:tc>
-        <w:tc>
-          <w:tcPr>
-            <w:tcW w:w="0" w:type="auto"/>
-            <w:shd w:val="clear" w:color="auto" w:fill="auto"/>
-            <w:vAlign w:val="center"/>
-          </w:tcPr>
-          <w:p>
-            <w:pPr>
-              <w:rPr>
-                <w:rFonts w:ascii="Verdana" w:hAnsi="Verdana"/>
-              </w:rPr>
-            </w:pPr>
-            <w:r>
-              <w:rPr>
-                <w:rFonts w:ascii="Verdana" w:hAnsi="Verdana"/>
-              </w:rPr>
-              <w:t xml:space="preserve">true </w:t>
-            </w:r>
-          </w:p>
-        </w:tc>
-        <w:tc>
-          <w:tcPr>
-            <w:tcW w:w="0" w:type="auto"/>
-            <w:shd w:val="clear" w:color="auto" w:fill="auto"/>
-            <w:vAlign w:val="center"/>
-          </w:tcPr>
-          <w:p>
-            <w:pPr>
-              <w:rPr>
-                <w:rFonts w:ascii="Verdana" w:hAnsi="Verdana"/>
-              </w:rPr>
-            </w:pPr>
-            <w:r>
-              <w:rPr>
-                <w:rFonts w:ascii="Verdana" w:hAnsi="Verdana"/>
-              </w:rPr>
-              <w:t xml:space="preserve">Display final summary. This setting is </w:t>
-            </w:r>
-            <w:proofErr w:type="spellStart"/>
-            <w:r>
-              <w:rPr>
-                <w:rFonts w:ascii="Verdana" w:hAnsi="Verdana"/>
-              </w:rPr>
-              <w:t>independant</w:t>
-            </w:r>
-            <w:proofErr w:type="spellEnd"/>
-            <w:r>
-              <w:rPr>
-                <w:rFonts w:ascii="Verdana" w:hAnsi="Verdana"/>
-              </w:rPr>
-              <w:t xml:space="preserve"> of the periodic statistics reporting. </w:t>
+          </w:p>
+        </w:tc>
+        <w:tc>
+          <w:tcPr>
+            <w:tcW w:w="0" w:type="auto"/>
+            <w:shd w:val="clear" w:color="auto" w:fill="auto"/>
+            <w:vAlign w:val="center"/>
+          </w:tcPr>
+          <w:p>
+            <w:pPr>
+              <w:rPr>
+                <w:rFonts w:ascii="Verdana" w:hAnsi="Verdana"/>
+              </w:rPr>
+            </w:pPr>
+            <w:r>
+              <w:rPr>
+                <w:rFonts w:ascii="Verdana" w:hAnsi="Verdana"/>
+              </w:rPr>
+              <w:t>Dummy</w:t>
+            </w:r>
+          </w:p>
+        </w:tc>
+        <w:tc>
+          <w:tcPr>
+            <w:tcW w:w="0" w:type="auto"/>
+            <w:shd w:val="clear" w:color="auto" w:fill="auto"/>
+            <w:vAlign w:val="center"/>
+          </w:tcPr>
+          <w:p>
+            <w:pPr>
+              <w:rPr>
+                <w:rFonts w:ascii="Verdana" w:hAnsi="Verdana"/>
+              </w:rPr>
+            </w:pPr>
+            <w:r>
+              <w:rPr>
+                <w:rFonts w:ascii="Verdana" w:hAnsi="Verdana"/>
+              </w:rPr>
+              <w:t>Worker thread implementation to use.</w:t>
             </w:r>
           </w:p>
         </w:tc>
@@ -8515,7 +8717,7 @@
               <w:rPr>
                 <w:rFonts w:ascii="Verdana" w:hAnsi="Verdana"/>
               </w:rPr>
-              <w:t>tc</w:t>
+              <w:t>ts</w:t>
             </w:r>
             <w:proofErr w:type="spellEnd"/>
           </w:p>
@@ -8536,27 +8738,52 @@
               <w:rPr>
                 <w:rFonts w:ascii="Verdana" w:hAnsi="Verdana"/>
               </w:rPr>
-              <w:t>Dummy</w:t>
-            </w:r>
-          </w:p>
-        </w:tc>
-        <w:tc>
-          <w:tcPr>
-            <w:tcW w:w="0" w:type="auto"/>
-            <w:shd w:val="clear" w:color="auto" w:fill="auto"/>
-            <w:vAlign w:val="center"/>
-          </w:tcPr>
-          <w:p>
-            <w:pPr>
-              <w:rPr>
-                <w:rFonts w:ascii="Verdana" w:hAnsi="Verdana"/>
-              </w:rPr>
-            </w:pPr>
-            <w:r>
-              <w:rPr>
-                <w:rFonts w:ascii="Verdana" w:hAnsi="Verdana"/>
-              </w:rPr>
-              <w:t>Worker thread implementation to use.</w:t>
+              <w:t>0</w:t>
+            </w:r>
+          </w:p>
+        </w:tc>
+        <w:tc>
+          <w:tcPr>
+            <w:tcW w:w="0" w:type="auto"/>
+            <w:shd w:val="clear" w:color="auto" w:fill="auto"/>
+            <w:vAlign w:val="center"/>
+          </w:tcPr>
+          <w:p>
+            <w:pPr>
+              <w:rPr>
+                <w:rFonts w:ascii="Verdana" w:hAnsi="Verdana"/>
+              </w:rPr>
+            </w:pPr>
+            <w:r>
+              <w:rPr>
+                <w:rFonts w:ascii="Verdana" w:hAnsi="Verdana"/>
+              </w:rPr>
+              <w:t>Thread stack size (Kb, Linux only).</w:t>
+            </w:r>
+          </w:p>
+          <w:p>
+            <w:pPr>
+              <w:rPr>
+                <w:rFonts w:ascii="Verdana" w:hAnsi="Verdana"/>
+              </w:rPr>
+            </w:pPr>
+            <w:r>
+              <w:rPr>
+                <w:rFonts w:ascii="Verdana" w:hAnsi="Verdana"/>
+              </w:rPr>
+              <w:t xml:space="preserve">Setting this to 0 will disable </w:t>
+            </w:r>
+            <w:r>
+              <w:rPr>
+                <w:rFonts w:ascii="Verdana" w:hAnsi="Verdana"/>
+              </w:rPr>
+              <w:t>MQ-CPH</w:t>
+            </w:r>
+            <w:r>
+              <w:rPr>
+                <w:rFonts w:ascii="Verdana" w:hAnsi="Verdana"/>
+              </w:rPr>
+              <w:t xml:space="preserve"> from setting a per thread stack allocation.</w:t>
             </w:r>
           </w:p>
         </w:tc>
@@ -8582,73 +8809,76 @@
               <w:rPr>
                 <w:rFonts w:ascii="Verdana" w:hAnsi="Verdana"/>
               </w:rPr>
-              <w:t>ts</w:t>
+              <w:t>wi</w:t>
             </w:r>
             <w:proofErr w:type="spellEnd"/>
-          </w:p>
-        </w:tc>
-        <w:tc>
-          <w:tcPr>
-            <w:tcW w:w="0" w:type="auto"/>
-            <w:shd w:val="clear" w:color="auto" w:fill="auto"/>
-            <w:vAlign w:val="center"/>
-          </w:tcPr>
-          <w:p>
-            <w:pPr>
-              <w:rPr>
-                <w:rFonts w:ascii="Verdana" w:hAnsi="Verdana"/>
-              </w:rPr>
-            </w:pPr>
-            <w:r>
-              <w:rPr>
-                <w:rFonts w:ascii="Verdana" w:hAnsi="Verdana"/>
-              </w:rPr>
-              <w:t>0</w:t>
-            </w:r>
-          </w:p>
-        </w:tc>
-        <w:tc>
-          <w:tcPr>
-            <w:tcW w:w="0" w:type="auto"/>
-            <w:shd w:val="clear" w:color="auto" w:fill="auto"/>
-            <w:vAlign w:val="center"/>
-          </w:tcPr>
-          <w:p>
-            <w:pPr>
-              <w:rPr>
-                <w:rFonts w:ascii="Verdana" w:hAnsi="Verdana"/>
-              </w:rPr>
-            </w:pPr>
-            <w:r>
-              <w:rPr>
-                <w:rFonts w:ascii="Verdana" w:hAnsi="Verdana"/>
-              </w:rPr>
-              <w:t>Thread stack size (Kb, Linux only).</w:t>
-            </w:r>
-          </w:p>
-          <w:p>
-            <w:pPr>
-              <w:rPr>
-                <w:rFonts w:ascii="Verdana" w:hAnsi="Verdana"/>
-              </w:rPr>
-            </w:pPr>
-            <w:r>
-              <w:rPr>
-                <w:rFonts w:ascii="Verdana" w:hAnsi="Verdana"/>
-              </w:rPr>
-              <w:t xml:space="preserve">Setting this to 0 will disable </w:t>
-            </w:r>
-            <w:r>
-              <w:rPr>
-                <w:rFonts w:ascii="Verdana" w:hAnsi="Verdana"/>
-              </w:rPr>
-              <w:t>MQ-CPH</w:t>
-            </w:r>
-            <w:r>
-              <w:rPr>
-                <w:rFonts w:ascii="Verdana" w:hAnsi="Verdana"/>
-              </w:rPr>
-              <w:t xml:space="preserve"> from setting a per thread stack allocation.</w:t>
+            <w:r>
+              <w:rPr>
+                <w:rFonts w:ascii="Verdana" w:hAnsi="Verdana"/>
+              </w:rPr>
+              <w:t xml:space="preserve"> </w:t>
+            </w:r>
+          </w:p>
+        </w:tc>
+        <w:tc>
+          <w:tcPr>
+            <w:tcW w:w="0" w:type="auto"/>
+            <w:shd w:val="clear" w:color="auto" w:fill="auto"/>
+            <w:vAlign w:val="center"/>
+          </w:tcPr>
+          <w:p>
+            <w:pPr>
+              <w:rPr>
+                <w:rFonts w:ascii="Verdana" w:hAnsi="Verdana"/>
+              </w:rPr>
+            </w:pPr>
+            <w:r>
+              <w:rPr>
+                <w:rFonts w:ascii="Verdana" w:hAnsi="Verdana"/>
+              </w:rPr>
+              <w:t xml:space="preserve">1000 </w:t>
+            </w:r>
+          </w:p>
+        </w:tc>
+        <w:tc>
+          <w:tcPr>
+            <w:tcW w:w="0" w:type="auto"/>
+            <w:shd w:val="clear" w:color="auto" w:fill="auto"/>
+            <w:vAlign w:val="center"/>
+          </w:tcPr>
+          <w:p>
+            <w:pPr>
+              <w:rPr>
+                <w:rFonts w:ascii="Verdana" w:hAnsi="Verdana"/>
+              </w:rPr>
+            </w:pPr>
+            <w:proofErr w:type="spellStart"/>
+            <w:r>
+              <w:rPr>
+                <w:rFonts w:ascii="Verdana" w:hAnsi="Verdana"/>
+              </w:rPr>
+              <w:t>WorkerThread</w:t>
+            </w:r>
+            <w:proofErr w:type="spellEnd"/>
+            <w:r>
+              <w:rPr>
+                <w:rFonts w:ascii="Verdana" w:hAnsi="Verdana"/>
+              </w:rPr>
+              <w:t xml:space="preserve"> start interval (</w:t>
+            </w:r>
+            <w:proofErr w:type="spellStart"/>
+            <w:r>
+              <w:rPr>
+                <w:rFonts w:ascii="Verdana" w:hAnsi="Verdana"/>
+              </w:rPr>
+              <w:t>ms</w:t>
+            </w:r>
+            <w:proofErr w:type="spellEnd"/>
+            <w:r>
+              <w:rPr>
+                <w:rFonts w:ascii="Verdana" w:hAnsi="Verdana"/>
+              </w:rPr>
+              <w:t xml:space="preserve">). This controls the pause between starting multiple threads. </w:t>
             </w:r>
           </w:p>
         </w:tc>
@@ -8674,101 +8904,6 @@
               <w:rPr>
                 <w:rFonts w:ascii="Verdana" w:hAnsi="Verdana"/>
               </w:rPr>
-              <w:t>wi</w:t>
-            </w:r>
-            <w:proofErr w:type="spellEnd"/>
-            <w:r>
-              <w:rPr>
-                <w:rFonts w:ascii="Verdana" w:hAnsi="Verdana"/>
-              </w:rPr>
-              <w:t xml:space="preserve"> </w:t>
-            </w:r>
-          </w:p>
-        </w:tc>
-        <w:tc>
-          <w:tcPr>
-            <w:tcW w:w="0" w:type="auto"/>
-            <w:shd w:val="clear" w:color="auto" w:fill="auto"/>
-            <w:vAlign w:val="center"/>
-          </w:tcPr>
-          <w:p>
-            <w:pPr>
-              <w:rPr>
-                <w:rFonts w:ascii="Verdana" w:hAnsi="Verdana"/>
-              </w:rPr>
-            </w:pPr>
-            <w:r>
-              <w:rPr>
-                <w:rFonts w:ascii="Verdana" w:hAnsi="Verdana"/>
-              </w:rPr>
-              <w:t xml:space="preserve">1000 </w:t>
-            </w:r>
-          </w:p>
-        </w:tc>
-        <w:tc>
-          <w:tcPr>
-            <w:tcW w:w="0" w:type="auto"/>
-            <w:shd w:val="clear" w:color="auto" w:fill="auto"/>
-            <w:vAlign w:val="center"/>
-          </w:tcPr>
-          <w:p>
-            <w:pPr>
-              <w:rPr>
-                <w:rFonts w:ascii="Verdana" w:hAnsi="Verdana"/>
-              </w:rPr>
-            </w:pPr>
-            <w:proofErr w:type="spellStart"/>
-            <w:r>
-              <w:rPr>
-                <w:rFonts w:ascii="Verdana" w:hAnsi="Verdana"/>
-              </w:rPr>
-              <w:t>WorkerThread</w:t>
-            </w:r>
-            <w:proofErr w:type="spellEnd"/>
-            <w:r>
-              <w:rPr>
-                <w:rFonts w:ascii="Verdana" w:hAnsi="Verdana"/>
-              </w:rPr>
-              <w:t xml:space="preserve"> start interval (</w:t>
-            </w:r>
-            <w:proofErr w:type="spellStart"/>
-            <w:r>
-              <w:rPr>
-                <w:rFonts w:ascii="Verdana" w:hAnsi="Verdana"/>
-              </w:rPr>
-              <w:t>ms</w:t>
-            </w:r>
-            <w:proofErr w:type="spellEnd"/>
-            <w:r>
-              <w:rPr>
-                <w:rFonts w:ascii="Verdana" w:hAnsi="Verdana"/>
-              </w:rPr>
-              <w:t xml:space="preserve">). This controls the pause between starting multiple threads. </w:t>
-            </w:r>
-          </w:p>
-        </w:tc>
-      </w:tr>
-      <w:tr>
-        <w:trPr>
-          <w:tblCellSpacing w:w="15" w:type="dxa"/>
-        </w:trPr>
-        <w:tc>
-          <w:tcPr>
-            <w:tcW w:w="0" w:type="auto"/>
-            <w:shd w:val="clear" w:color="auto" w:fill="auto"/>
-            <w:vAlign w:val="center"/>
-          </w:tcPr>
-          <w:p>
-            <w:pPr>
-              <w:rPr>
-                <w:rFonts w:ascii="Verdana" w:hAnsi="Verdana"/>
-              </w:rPr>
-            </w:pPr>
-            <w:proofErr w:type="spellStart"/>
-            <w:r>
-              <w:rPr>
-                <w:rFonts w:ascii="Verdana" w:hAnsi="Verdana"/>
-              </w:rPr>
               <w:t>wt</w:t>
             </w:r>
             <w:proofErr w:type="spellEnd"/>
@@ -8890,7 +9025,6 @@
         <w:pStyle w:val="NormalWeb"/>
       </w:pPr>
       <w:r>
-        <w:lastRenderedPageBreak/>
         <w:t>Base module</w:t>
       </w:r>
       <w:r>
@@ -9253,7 +9387,14 @@
               <w:rPr>
                 <w:rFonts w:ascii="Verdana" w:hAnsi="Verdana"/>
               </w:rPr>
-              <w:t xml:space="preserve">Desired rate (operations/sec). If this rate is greater than the maximum achievable, the behaviour is such that it runs as fast as possible. A value of 0 means to always run as fast as possible. Rates of &lt;1 op/sec are not currently possible. </w:t>
+              <w:t xml:space="preserve">Desired rate (operations/sec). If this rate is greater than the maximum achievable, the behaviour is such </w:t>
+            </w:r>
+            <w:r>
+              <w:rPr>
+                <w:rFonts w:ascii="Verdana" w:hAnsi="Verdana"/>
+              </w:rPr>
+              <w:lastRenderedPageBreak/>
+              <w:t xml:space="preserve">that it runs as fast as possible. A value of 0 means to always run as fast as possible. Rates of &lt;1 op/sec are not currently possible. </w:t>
             </w:r>
           </w:p>
         </w:tc>
@@ -9279,6 +9420,7 @@
               <w:rPr>
                 <w:rFonts w:ascii="Verdana" w:hAnsi="Verdana"/>
               </w:rPr>
+              <w:lastRenderedPageBreak/>
               <w:t>si</w:t>
             </w:r>
             <w:proofErr w:type="spellEnd"/>
@@ -9912,7 +10054,6 @@
         <w:pStyle w:val="NormalWeb"/>
       </w:pPr>
       <w:r>
-        <w:lastRenderedPageBreak/>
         <w:br/>
         <w:t>Examples:</w:t>
       </w:r>
@@ -10060,6 +10201,7 @@
               <w:pStyle w:val="NormalWeb"/>
             </w:pPr>
             <w:r>
+              <w:lastRenderedPageBreak/>
               <w:t>-d MYTOPIC -</w:t>
             </w:r>
             <w:proofErr w:type="spellStart"/>
@@ -10821,7 +10963,6 @@
         <w:pStyle w:val="NormalWeb"/>
       </w:pPr>
       <w:r>
-        <w:lastRenderedPageBreak/>
         <w:t>Sends a message then receives one from the same queue. Normal usage is with</w:t>
       </w:r>
       <w:r>
@@ -11085,6 +11226,7 @@
               <w:rPr>
                 <w:rFonts w:ascii="Verdana" w:hAnsi="Verdana"/>
               </w:rPr>
+              <w:lastRenderedPageBreak/>
               <w:t>This is true by default for historical compatibility.</w:t>
             </w:r>
           </w:p>
@@ -11110,6 +11252,7 @@
               <w:rPr>
                 <w:rFonts w:ascii="Verdana" w:hAnsi="Verdana"/>
               </w:rPr>
+              <w:lastRenderedPageBreak/>
               <w:t>cs</w:t>
             </w:r>
           </w:p>
@@ -12204,7 +12347,6 @@
               <w:rPr>
                 <w:rFonts w:ascii="Verdana" w:hAnsi="Verdana"/>
               </w:rPr>
-              <w:lastRenderedPageBreak/>
               <w:t>txg</w:t>
             </w:r>
             <w:proofErr w:type="spellEnd"/>
@@ -12494,6 +12636,7 @@
               <w:rPr>
                 <w:rFonts w:ascii="Verdana" w:hAnsi="Verdana"/>
               </w:rPr>
+              <w:lastRenderedPageBreak/>
               <w:t>This allows multiple Requesters to work with the sam</w:t>
             </w:r>
             <w:r>
@@ -12589,6 +12732,7 @@
               <w:rPr>
                 <w:rFonts w:ascii="Verdana" w:hAnsi="Verdana"/>
               </w:rPr>
+              <w:lastRenderedPageBreak/>
               <w:t>cs</w:t>
             </w:r>
           </w:p>
@@ -13257,11 +13401,7 @@
         <w:t xml:space="preserve">Reconnect timer is the easier </w:t>
       </w:r>
       <w:r>
-        <w:t xml:space="preserve">class to use, but this can be useful for distributed queueing re-connect tests where you can start a responder on the remote queue manager, then configure this class </w:t>
-      </w:r>
-      <w:r>
-        <w:lastRenderedPageBreak/>
-        <w:t xml:space="preserve">with primary and secondary queue managers used to send messages to (optionally more if using a </w:t>
+        <w:t xml:space="preserve">class to use, but this can be useful for distributed queueing re-connect tests where you can start a responder on the remote queue manager, then configure this class with primary and secondary queue managers used to send messages to (optionally more if using a </w:t>
       </w:r>
       <w:proofErr w:type="spellStart"/>
       <w:r>
@@ -13498,7 +13638,14 @@
               <w:rPr>
                 <w:rFonts w:ascii="Verdana" w:hAnsi="Verdana"/>
               </w:rPr>
-              <w:t xml:space="preserve"> of the reply is expected to be the same as the </w:t>
+              <w:t xml:space="preserve"> of the reply is expected to be the same </w:t>
+            </w:r>
+            <w:r>
+              <w:rPr>
+                <w:rFonts w:ascii="Verdana" w:hAnsi="Verdana"/>
+              </w:rPr>
+              <w:lastRenderedPageBreak/>
+              <w:t xml:space="preserve">as the </w:t>
             </w:r>
             <w:proofErr w:type="gramStart"/>
             <w:r>
@@ -13567,6 +13714,7 @@
               <w:rPr>
                 <w:rFonts w:ascii="Verdana" w:hAnsi="Verdana"/>
               </w:rPr>
+              <w:lastRenderedPageBreak/>
               <w:t>cs</w:t>
             </w:r>
           </w:p>
@@ -14448,7 +14596,6 @@
                 <w:b/>
                 <w:bCs/>
               </w:rPr>
-              <w:lastRenderedPageBreak/>
               <w:t>Arg</w:t>
             </w:r>
             <w:proofErr w:type="spellEnd"/>
@@ -14666,7 +14813,14 @@
               <w:rPr>
                 <w:rFonts w:ascii="Verdana" w:hAnsi="Verdana"/>
               </w:rPr>
-              <w:t>of the commit-count (-cc) option. This option is ignored if -</w:t>
+              <w:t>of the commit-</w:t>
+            </w:r>
+            <w:r>
+              <w:rPr>
+                <w:rFonts w:ascii="Verdana" w:hAnsi="Verdana"/>
+              </w:rPr>
+              <w:lastRenderedPageBreak/>
+              <w:t>count (-cc) option. This option is ignored if -</w:t>
             </w:r>
             <w:proofErr w:type="spellStart"/>
             <w:r>
@@ -14705,6 +14859,7 @@
               <w:rPr>
                 <w:rFonts w:ascii="Verdana" w:hAnsi="Verdana"/>
               </w:rPr>
+              <w:lastRenderedPageBreak/>
               <w:t>co</w:t>
             </w:r>
           </w:p>
@@ -15453,7 +15608,35 @@
               <w:rPr>
                 <w:rFonts w:ascii="Verdana" w:hAnsi="Verdana"/>
               </w:rPr>
-              <w:t xml:space="preserve"> in the MQCNO (displayed as the APPLTAG value in MQSC (DIS CONN(*) ALL). A null value will result in an APPLTAG of ‘</w:t>
+              <w:t xml:space="preserve"> in the MQCNO (displayed as the </w:t>
+            </w:r>
+            <w:bookmarkStart w:id="42" w:name="_GoBack"/>
+            <w:r>
+              <w:rPr>
+                <w:rFonts w:ascii="Verdana" w:hAnsi="Verdana"/>
+              </w:rPr>
+              <w:t>APPLT</w:t>
+            </w:r>
+            <w:bookmarkEnd w:id="42"/>
+            <w:r>
+              <w:rPr>
+                <w:rFonts w:ascii="Verdana" w:hAnsi="Verdana"/>
+              </w:rPr>
+              <w:t xml:space="preserve">AG value in MQSC (DIS </w:t>
+            </w:r>
+            <w:proofErr w:type="gramStart"/>
+            <w:r>
+              <w:rPr>
+                <w:rFonts w:ascii="Verdana" w:hAnsi="Verdana"/>
+              </w:rPr>
+              <w:t>CONN(</w:t>
+            </w:r>
+            <w:proofErr w:type="gramEnd"/>
+            <w:r>
+              <w:rPr>
+                <w:rFonts w:ascii="Verdana" w:hAnsi="Verdana"/>
+              </w:rPr>
+              <w:t>*) ALL). A null value will result in an APPLTAG of ‘</w:t>
             </w:r>
             <w:proofErr w:type="spellStart"/>
             <w:r>
@@ -15527,100 +15710,106 @@
               <w:rPr>
                 <w:rFonts w:ascii="Verdana" w:hAnsi="Verdana"/>
               </w:rPr>
+              <w:t>ar</w:t>
+            </w:r>
+            <w:proofErr w:type="spellEnd"/>
+          </w:p>
+        </w:tc>
+        <w:tc>
+          <w:tcPr>
+            <w:tcW w:w="2888" w:type="dxa"/>
+          </w:tcPr>
+          <w:p>
+            <w:pPr>
+              <w:rPr>
+                <w:rFonts w:ascii="Verdana" w:hAnsi="Verdana"/>
+              </w:rPr>
+            </w:pPr>
+            <w:r>
+              <w:rPr>
+                <w:rFonts w:ascii="Verdana" w:hAnsi="Verdana"/>
+              </w:rPr>
+              <w:t>null</w:t>
+            </w:r>
+          </w:p>
+        </w:tc>
+        <w:tc>
+          <w:tcPr>
+            <w:tcW w:w="4764" w:type="dxa"/>
+            <w:shd w:val="clear" w:color="auto" w:fill="auto"/>
+            <w:vAlign w:val="center"/>
+          </w:tcPr>
+          <w:p>
+            <w:pPr>
+              <w:rPr>
+                <w:rFonts w:ascii="Verdana" w:hAnsi="Verdana"/>
+              </w:rPr>
+            </w:pPr>
+            <w:r>
+              <w:rPr>
+                <w:rFonts w:ascii="Verdana" w:hAnsi="Verdana"/>
+              </w:rPr>
+              <w:t xml:space="preserve">Enable client </w:t>
+            </w:r>
+            <w:proofErr w:type="gramStart"/>
+            <w:r>
+              <w:rPr>
+                <w:rFonts w:ascii="Verdana" w:hAnsi="Verdana"/>
+              </w:rPr>
+              <w:t>auto-reconnect</w:t>
+            </w:r>
+            <w:proofErr w:type="gramEnd"/>
+            <w:r>
+              <w:rPr>
+                <w:rFonts w:ascii="Verdana" w:hAnsi="Verdana"/>
+              </w:rPr>
+              <w:t xml:space="preserve"> in the MQCNO.</w:t>
+            </w:r>
+          </w:p>
+          <w:p>
+            <w:pPr>
+              <w:rPr>
+                <w:rFonts w:ascii="Verdana" w:hAnsi="Verdana"/>
+              </w:rPr>
+            </w:pPr>
+            <w:r>
+              <w:rPr>
+                <w:rFonts w:ascii="Verdana" w:hAnsi="Verdana"/>
+              </w:rPr>
+              <w:t>Valid values are:</w:t>
+            </w:r>
+          </w:p>
+          <w:p>
+            <w:pPr>
+              <w:rPr>
+                <w:rFonts w:ascii="Verdana" w:hAnsi="Verdana"/>
+              </w:rPr>
+            </w:pPr>
+            <w:r>
+              <w:rPr>
+                <w:rFonts w:ascii="Verdana" w:hAnsi="Verdana"/>
+              </w:rPr>
+              <w:t xml:space="preserve">MQCNO_RECONNECT_AS_DEF MQCNO_RECONNECT MQCNO_RECONNECT_DISABLED or MQCNO_RECONNECT_Q_MGR. </w:t>
+            </w:r>
+          </w:p>
+          <w:p>
+            <w:pPr>
+              <w:rPr>
+                <w:rFonts w:ascii="Verdana" w:hAnsi="Verdana"/>
+              </w:rPr>
+            </w:pPr>
+            <w:r>
+              <w:rPr>
+                <w:rFonts w:ascii="Verdana" w:hAnsi="Verdana"/>
+              </w:rPr>
+              <w:t xml:space="preserve">Any option other than null (the default) or </w:t>
+            </w:r>
+            <w:r>
+              <w:rPr>
+                <w:rFonts w:ascii="Verdana" w:hAnsi="Verdana"/>
+              </w:rPr>
               <w:lastRenderedPageBreak/>
-              <w:t>ar</w:t>
-            </w:r>
-            <w:proofErr w:type="spellEnd"/>
-          </w:p>
-        </w:tc>
-        <w:tc>
-          <w:tcPr>
-            <w:tcW w:w="2888" w:type="dxa"/>
-          </w:tcPr>
-          <w:p>
-            <w:pPr>
-              <w:rPr>
-                <w:rFonts w:ascii="Verdana" w:hAnsi="Verdana"/>
-              </w:rPr>
-            </w:pPr>
-            <w:r>
-              <w:rPr>
-                <w:rFonts w:ascii="Verdana" w:hAnsi="Verdana"/>
-              </w:rPr>
-              <w:t>null</w:t>
-            </w:r>
-          </w:p>
-        </w:tc>
-        <w:tc>
-          <w:tcPr>
-            <w:tcW w:w="4764" w:type="dxa"/>
-            <w:shd w:val="clear" w:color="auto" w:fill="auto"/>
-            <w:vAlign w:val="center"/>
-          </w:tcPr>
-          <w:p>
-            <w:pPr>
-              <w:rPr>
-                <w:rFonts w:ascii="Verdana" w:hAnsi="Verdana"/>
-              </w:rPr>
-            </w:pPr>
-            <w:r>
-              <w:rPr>
-                <w:rFonts w:ascii="Verdana" w:hAnsi="Verdana"/>
-              </w:rPr>
-              <w:t xml:space="preserve">Enable client </w:t>
-            </w:r>
-            <w:proofErr w:type="gramStart"/>
-            <w:r>
-              <w:rPr>
-                <w:rFonts w:ascii="Verdana" w:hAnsi="Verdana"/>
-              </w:rPr>
-              <w:t>auto-reconnect</w:t>
-            </w:r>
-            <w:proofErr w:type="gramEnd"/>
-            <w:r>
-              <w:rPr>
-                <w:rFonts w:ascii="Verdana" w:hAnsi="Verdana"/>
-              </w:rPr>
-              <w:t xml:space="preserve"> in the MQCNO.</w:t>
-            </w:r>
-          </w:p>
-          <w:p>
-            <w:pPr>
-              <w:rPr>
-                <w:rFonts w:ascii="Verdana" w:hAnsi="Verdana"/>
-              </w:rPr>
-            </w:pPr>
-            <w:r>
-              <w:rPr>
-                <w:rFonts w:ascii="Verdana" w:hAnsi="Verdana"/>
-              </w:rPr>
-              <w:t>Valid values are:</w:t>
-            </w:r>
-          </w:p>
-          <w:p>
-            <w:pPr>
-              <w:rPr>
-                <w:rFonts w:ascii="Verdana" w:hAnsi="Verdana"/>
-              </w:rPr>
-            </w:pPr>
-            <w:r>
-              <w:rPr>
-                <w:rFonts w:ascii="Verdana" w:hAnsi="Verdana"/>
-              </w:rPr>
-              <w:t xml:space="preserve">MQCNO_RECONNECT_AS_DEF MQCNO_RECONNECT MQCNO_RECONNECT_DISABLED or MQCNO_RECONNECT_Q_MGR. </w:t>
-            </w:r>
-          </w:p>
-          <w:p>
-            <w:pPr>
-              <w:rPr>
-                <w:rFonts w:ascii="Verdana" w:hAnsi="Verdana"/>
-              </w:rPr>
-            </w:pPr>
-            <w:r>
-              <w:rPr>
-                <w:rFonts w:ascii="Verdana" w:hAnsi="Verdana"/>
-              </w:rPr>
-              <w:t xml:space="preserve">Any option other than null (the default) or MQCNO_RECONNECT_DISABLED will require a </w:t>
+              <w:t xml:space="preserve">MQCNO_RECONNECT_DISABLED will require a </w:t>
             </w:r>
             <w:proofErr w:type="spellStart"/>
             <w:r>
@@ -15745,6 +15934,7 @@
               <w:rPr>
                 <w:rFonts w:ascii="Verdana" w:hAnsi="Verdana"/>
               </w:rPr>
+              <w:lastRenderedPageBreak/>
               <w:t>cc</w:t>
             </w:r>
           </w:p>
@@ -16306,7 +16496,6 @@
               <w:rPr>
                 <w:rFonts w:ascii="Verdana" w:hAnsi="Verdana"/>
               </w:rPr>
-              <w:lastRenderedPageBreak/>
               <w:t>jc</w:t>
             </w:r>
             <w:proofErr w:type="spellEnd"/>
@@ -16509,7 +16698,14 @@
               <w:rPr>
                 <w:rFonts w:ascii="Verdana" w:hAnsi="Verdana"/>
               </w:rPr>
-              <w:t>of execution. Using this option should give much higher throughput when using high message rates as it avoids</w:t>
+              <w:t xml:space="preserve">of execution. Using this option </w:t>
+            </w:r>
+            <w:r>
+              <w:rPr>
+                <w:rFonts w:ascii="Verdana" w:hAnsi="Verdana"/>
+              </w:rPr>
+              <w:lastRenderedPageBreak/>
+              <w:t>should give much higher throughput when using high message rates as it avoids</w:t>
             </w:r>
             <w:r>
               <w:rPr>
@@ -16608,6 +16804,7 @@
               <w:rPr>
                 <w:rFonts w:ascii="Verdana" w:hAnsi="Verdana"/>
               </w:rPr>
+              <w:lastRenderedPageBreak/>
               <w:t>jh</w:t>
             </w:r>
             <w:proofErr w:type="spellEnd"/>
@@ -17598,14 +17795,7 @@
               <w:rPr>
                 <w:rFonts w:ascii="Verdana" w:hAnsi="Verdana"/>
               </w:rPr>
-              <w:t xml:space="preserve">Default value of false means RFH1 header (MQC.MQFMT_RF_HEADER_1) </w:t>
-            </w:r>
-            <w:r>
-              <w:rPr>
-                <w:rFonts w:ascii="Verdana" w:hAnsi="Verdana"/>
-              </w:rPr>
-              <w:lastRenderedPageBreak/>
-              <w:t xml:space="preserve">is used. Setting this to true means the read as RFH2 header (MQC.MQFMT_RF_HEADER_2) is used. </w:t>
+              <w:t xml:space="preserve">Default value of false means RFH1 header (MQC.MQFMT_RF_HEADER_1) is used. Setting this to true means the read as RFH2 header (MQC.MQFMT_RF_HEADER_2) is used. </w:t>
             </w:r>
           </w:p>
         </w:tc>
@@ -17630,7 +17820,6 @@
               <w:rPr>
                 <w:rFonts w:ascii="Verdana" w:hAnsi="Verdana"/>
               </w:rPr>
-              <w:lastRenderedPageBreak/>
               <w:t>to</w:t>
             </w:r>
           </w:p>
@@ -17752,6 +17941,7 @@
               <w:rPr>
                 <w:rFonts w:ascii="Verdana" w:hAnsi="Verdana"/>
               </w:rPr>
+              <w:lastRenderedPageBreak/>
               <w:t>tx</w:t>
             </w:r>
             <w:proofErr w:type="spellEnd"/>
@@ -18515,10 +18705,10 @@
           <w:rFonts w:ascii="Verdana" w:hAnsi="Verdana"/>
         </w:rPr>
       </w:pPr>
-      <w:bookmarkStart w:id="42" w:name="Manual-com.ibm.uk.hursley.perftools.mqja"/>
-      <w:bookmarkStart w:id="43" w:name="Manual-Troubleshooting"/>
-      <w:bookmarkEnd w:id="42"/>
+      <w:bookmarkStart w:id="43" w:name="Manual-com.ibm.uk.hursley.perftools.mqja"/>
+      <w:bookmarkStart w:id="44" w:name="Manual-Troubleshooting"/>
       <w:bookmarkEnd w:id="43"/>
+      <w:bookmarkEnd w:id="44"/>
       <w:r>
         <w:rPr>
           <w:rFonts w:ascii="Verdana" w:hAnsi="Verdana"/>
@@ -18815,7 +19005,6 @@
                 <w:b/>
                 <w:bCs/>
               </w:rPr>
-              <w:lastRenderedPageBreak/>
               <w:t>Arg</w:t>
             </w:r>
             <w:proofErr w:type="spellEnd"/>
@@ -19044,6 +19233,7 @@
               <w:rPr>
                 <w:rFonts w:ascii="Verdana" w:hAnsi="Verdana"/>
               </w:rPr>
+              <w:lastRenderedPageBreak/>
               <w:t>Set this false to leave durable subscriptions afte</w:t>
             </w:r>
             <w:r>
@@ -19080,6 +19270,7 @@
         <w:rPr>
           <w:rFonts w:ascii="Verdana" w:hAnsi="Verdana"/>
         </w:rPr>
+        <w:lastRenderedPageBreak/>
         <w:br/>
       </w:r>
       <w:proofErr w:type="spellStart"/>
@@ -19727,7 +19918,7 @@
           <w:rFonts w:ascii="Verdana" w:hAnsi="Verdana"/>
         </w:rPr>
       </w:pPr>
-      <w:bookmarkStart w:id="44" w:name="_Toc37952927"/>
+      <w:bookmarkStart w:id="45" w:name="_Toc37952927"/>
       <w:r>
         <w:rPr>
           <w:rFonts w:ascii="Verdana" w:hAnsi="Verdana"/>
@@ -19735,7 +19926,7 @@
         <w:lastRenderedPageBreak/>
         <w:t>Troubleshooting</w:t>
       </w:r>
-      <w:bookmarkEnd w:id="44"/>
+      <w:bookmarkEnd w:id="45"/>
     </w:p>
     <w:p>
       <w:pPr>
@@ -19873,9 +20064,9 @@
           <w:rFonts w:ascii="Verdana" w:hAnsi="Verdana"/>
         </w:rPr>
       </w:pPr>
-      <w:bookmarkStart w:id="45" w:name="Manual-Requestinghelp"/>
-      <w:bookmarkStart w:id="46" w:name="_Toc37952928"/>
-      <w:bookmarkEnd w:id="45"/>
+      <w:bookmarkStart w:id="46" w:name="Manual-Requestinghelp"/>
+      <w:bookmarkStart w:id="47" w:name="_Toc37952928"/>
+      <w:bookmarkEnd w:id="46"/>
       <w:r>
         <w:rPr>
           <w:rFonts w:ascii="Verdana" w:hAnsi="Verdana"/>
@@ -19883,7 +20074,7 @@
         <w:lastRenderedPageBreak/>
         <w:t>Requesting help</w:t>
       </w:r>
-      <w:bookmarkEnd w:id="46"/>
+      <w:bookmarkEnd w:id="47"/>
     </w:p>
     <w:p>
       <w:pPr>
@@ -19972,16 +20163,16 @@
           <w:rFonts w:ascii="Verdana" w:hAnsi="Verdana"/>
         </w:rPr>
       </w:pPr>
-      <w:bookmarkStart w:id="47" w:name="Manual-Acknowledgements"/>
-      <w:bookmarkStart w:id="48" w:name="_Toc37952929"/>
-      <w:bookmarkEnd w:id="47"/>
+      <w:bookmarkStart w:id="48" w:name="Manual-Acknowledgements"/>
+      <w:bookmarkStart w:id="49" w:name="_Toc37952929"/>
+      <w:bookmarkEnd w:id="48"/>
       <w:r>
         <w:rPr>
           <w:rFonts w:ascii="Verdana" w:hAnsi="Verdana"/>
         </w:rPr>
         <w:t>Acknowledgements</w:t>
       </w:r>
-      <w:bookmarkEnd w:id="48"/>
+      <w:bookmarkEnd w:id="49"/>
     </w:p>
     <w:p>
       <w:pPr>
@@ -20001,16 +20192,16 @@
           <w:rFonts w:ascii="Verdana" w:hAnsi="Verdana"/>
         </w:rPr>
       </w:pPr>
-      <w:bookmarkStart w:id="49" w:name="Manual-Feedback"/>
-      <w:bookmarkStart w:id="50" w:name="_Toc37952930"/>
-      <w:bookmarkEnd w:id="49"/>
+      <w:bookmarkStart w:id="50" w:name="Manual-Feedback"/>
+      <w:bookmarkStart w:id="51" w:name="_Toc37952930"/>
+      <w:bookmarkEnd w:id="50"/>
       <w:r>
         <w:rPr>
           <w:rFonts w:ascii="Verdana" w:hAnsi="Verdana"/>
         </w:rPr>
         <w:t>Feedback</w:t>
       </w:r>
-      <w:bookmarkEnd w:id="50"/>
+      <w:bookmarkEnd w:id="51"/>
     </w:p>
     <w:p>
       <w:pPr>
@@ -20048,7 +20239,7 @@
 </file>
 
 <file path=word/endnotes.xml><?xml version="1.0" encoding="utf-8"?>
-<w:endnotes xmlns:wpc="http://schemas.microsoft.com/office/word/2010/wordprocessingCanvas" xmlns:cx="http://schemas.microsoft.com/office/drawing/2014/chartex" xmlns:cx1="http://schemas.microsoft.com/office/drawing/2015/9/8/chartex" xmlns:cx2="http://schemas.microsoft.com/office/drawing/2015/10/21/chartex" xmlns:cx3="http://schemas.microsoft.com/office/drawing/2016/5/9/chartex" xmlns:cx4="http://schemas.microsoft.com/office/drawing/2016/5/10/chartex" xmlns:cx5="http://schemas.microsoft.com/office/drawing/2016/5/11/chartex" xmlns:cx6="http://schemas.microsoft.com/office/drawing/2016/5/12/chartex" xmlns:cx7="http://schemas.microsoft.com/office/drawing/2016/5/13/chartex" xmlns:cx8="http://schemas.microsoft.com/office/drawing/2016/5/14/chartex" xmlns:mc="http://schemas.openxmlformats.org/markup-compatibility/2006" xmlns:aink="http://schemas.microsoft.com/office/drawing/2016/ink" xmlns:am3d="http://schemas.microsoft.com/office/drawing/2017/model3d" xmlns:o="urn:schemas-microsoft-com:office:office" xmlns:r="http://schemas.openxmlformats.org/officeDocument/2006/relationships" xmlns:m="http://schemas.openxmlformats.org/officeDocument/2006/math" xmlns:v="urn:schemas-microsoft-com:vml" xmlns:wp14="http://schemas.microsoft.com/office/word/2010/wordprocessingDrawing" xmlns:wp="http://schemas.openxmlformats.org/drawingml/2006/wordprocessingDrawing" xmlns:w10="urn:schemas-microsoft-com:office:word" xmlns:w="http://schemas.openxmlformats.org/wordprocessingml/2006/main" xmlns:w14="http://schemas.microsoft.com/office/word/2010/wordml" xmlns:w15="http://schemas.microsoft.com/office/word/2012/wordml" xmlns:w16cex="http://schemas.microsoft.com/office/word/2018/wordml/cex" xmlns:w16cid="http://schemas.microsoft.com/office/word/2016/wordml/cid" xmlns:w16="http://schemas.microsoft.com/office/word/2018/wordml" xmlns:w16se="http://schemas.microsoft.com/office/word/2015/wordml/symex" xmlns:wpg="http://schemas.microsoft.com/office/word/2010/wordprocessingGroup" xmlns:wpi="http://schemas.microsoft.com/office/word/2010/wordprocessingInk" xmlns:wne="http://schemas.microsoft.com/office/word/2006/wordml" xmlns:wps="http://schemas.microsoft.com/office/word/2010/wordprocessingShape" mc:Ignorable="w14 w15 w16se w16cid w16 w16cex wp14">
+<w:endnotes xmlns:wpc="http://schemas.microsoft.com/office/word/2010/wordprocessingCanvas" xmlns:cx="http://schemas.microsoft.com/office/drawing/2014/chartex" xmlns:cx1="http://schemas.microsoft.com/office/drawing/2015/9/8/chartex" xmlns:cx2="http://schemas.microsoft.com/office/drawing/2015/10/21/chartex" xmlns:cx3="http://schemas.microsoft.com/office/drawing/2016/5/9/chartex" xmlns:cx4="http://schemas.microsoft.com/office/drawing/2016/5/10/chartex" xmlns:cx5="http://schemas.microsoft.com/office/drawing/2016/5/11/chartex" xmlns:cx6="http://schemas.microsoft.com/office/drawing/2016/5/12/chartex" xmlns:cx7="http://schemas.microsoft.com/office/drawing/2016/5/13/chartex" xmlns:cx8="http://schemas.microsoft.com/office/drawing/2016/5/14/chartex" xmlns:mc="http://schemas.openxmlformats.org/markup-compatibility/2006" xmlns:aink="http://schemas.microsoft.com/office/drawing/2016/ink" xmlns:am3d="http://schemas.microsoft.com/office/drawing/2017/model3d" xmlns:o="urn:schemas-microsoft-com:office:office" xmlns:r="http://schemas.openxmlformats.org/officeDocument/2006/relationships" xmlns:m="http://schemas.openxmlformats.org/officeDocument/2006/math" xmlns:v="urn:schemas-microsoft-com:vml" xmlns:wp14="http://schemas.microsoft.com/office/word/2010/wordprocessingDrawing" xmlns:wp="http://schemas.openxmlformats.org/drawingml/2006/wordprocessingDrawing" xmlns:w10="urn:schemas-microsoft-com:office:word" xmlns:w="http://schemas.openxmlformats.org/wordprocessingml/2006/main" xmlns:w14="http://schemas.microsoft.com/office/word/2010/wordml" xmlns:w15="http://schemas.microsoft.com/office/word/2012/wordml" xmlns:w16cid="http://schemas.microsoft.com/office/word/2016/wordml/cid" xmlns:w16se="http://schemas.microsoft.com/office/word/2015/wordml/symex" xmlns:wpg="http://schemas.microsoft.com/office/word/2010/wordprocessingGroup" xmlns:wpi="http://schemas.microsoft.com/office/word/2010/wordprocessingInk" xmlns:wne="http://schemas.microsoft.com/office/word/2006/wordml" xmlns:wps="http://schemas.microsoft.com/office/word/2010/wordprocessingShape" mc:Ignorable="w14 w15 w16se w16cid wp14">
   <w:endnote w:type="separator" w:id="-1">
     <w:p>
       <w:r>
@@ -20067,7 +20258,7 @@
 </file>
 
 <file path=word/footer1.xml><?xml version="1.0" encoding="utf-8"?>
-<w:ftr xmlns:wpc="http://schemas.microsoft.com/office/word/2010/wordprocessingCanvas" xmlns:cx="http://schemas.microsoft.com/office/drawing/2014/chartex" xmlns:cx1="http://schemas.microsoft.com/office/drawing/2015/9/8/chartex" xmlns:cx2="http://schemas.microsoft.com/office/drawing/2015/10/21/chartex" xmlns:cx3="http://schemas.microsoft.com/office/drawing/2016/5/9/chartex" xmlns:cx4="http://schemas.microsoft.com/office/drawing/2016/5/10/chartex" xmlns:cx5="http://schemas.microsoft.com/office/drawing/2016/5/11/chartex" xmlns:cx6="http://schemas.microsoft.com/office/drawing/2016/5/12/chartex" xmlns:cx7="http://schemas.microsoft.com/office/drawing/2016/5/13/chartex" xmlns:cx8="http://schemas.microsoft.com/office/drawing/2016/5/14/chartex" xmlns:mc="http://schemas.openxmlformats.org/markup-compatibility/2006" xmlns:aink="http://schemas.microsoft.com/office/drawing/2016/ink" xmlns:am3d="http://schemas.microsoft.com/office/drawing/2017/model3d" xmlns:o="urn:schemas-microsoft-com:office:office" xmlns:r="http://schemas.openxmlformats.org/officeDocument/2006/relationships" xmlns:m="http://schemas.openxmlformats.org/officeDocument/2006/math" xmlns:v="urn:schemas-microsoft-com:vml" xmlns:wp14="http://schemas.microsoft.com/office/word/2010/wordprocessingDrawing" xmlns:wp="http://schemas.openxmlformats.org/drawingml/2006/wordprocessingDrawing" xmlns:w10="urn:schemas-microsoft-com:office:word" xmlns:w="http://schemas.openxmlformats.org/wordprocessingml/2006/main" xmlns:w14="http://schemas.microsoft.com/office/word/2010/wordml" xmlns:w15="http://schemas.microsoft.com/office/word/2012/wordml" xmlns:w16cex="http://schemas.microsoft.com/office/word/2018/wordml/cex" xmlns:w16cid="http://schemas.microsoft.com/office/word/2016/wordml/cid" xmlns:w16="http://schemas.microsoft.com/office/word/2018/wordml" xmlns:w16se="http://schemas.microsoft.com/office/word/2015/wordml/symex" xmlns:wpg="http://schemas.microsoft.com/office/word/2010/wordprocessingGroup" xmlns:wpi="http://schemas.microsoft.com/office/word/2010/wordprocessingInk" xmlns:wne="http://schemas.microsoft.com/office/word/2006/wordml" xmlns:wps="http://schemas.microsoft.com/office/word/2010/wordprocessingShape" mc:Ignorable="w14 w15 w16se w16cid w16 w16cex wp14">
+<w:ftr xmlns:wpc="http://schemas.microsoft.com/office/word/2010/wordprocessingCanvas" xmlns:cx="http://schemas.microsoft.com/office/drawing/2014/chartex" xmlns:cx1="http://schemas.microsoft.com/office/drawing/2015/9/8/chartex" xmlns:cx2="http://schemas.microsoft.com/office/drawing/2015/10/21/chartex" xmlns:cx3="http://schemas.microsoft.com/office/drawing/2016/5/9/chartex" xmlns:cx4="http://schemas.microsoft.com/office/drawing/2016/5/10/chartex" xmlns:cx5="http://schemas.microsoft.com/office/drawing/2016/5/11/chartex" xmlns:cx6="http://schemas.microsoft.com/office/drawing/2016/5/12/chartex" xmlns:cx7="http://schemas.microsoft.com/office/drawing/2016/5/13/chartex" xmlns:cx8="http://schemas.microsoft.com/office/drawing/2016/5/14/chartex" xmlns:mc="http://schemas.openxmlformats.org/markup-compatibility/2006" xmlns:aink="http://schemas.microsoft.com/office/drawing/2016/ink" xmlns:am3d="http://schemas.microsoft.com/office/drawing/2017/model3d" xmlns:o="urn:schemas-microsoft-com:office:office" xmlns:r="http://schemas.openxmlformats.org/officeDocument/2006/relationships" xmlns:m="http://schemas.openxmlformats.org/officeDocument/2006/math" xmlns:v="urn:schemas-microsoft-com:vml" xmlns:wp14="http://schemas.microsoft.com/office/word/2010/wordprocessingDrawing" xmlns:wp="http://schemas.openxmlformats.org/drawingml/2006/wordprocessingDrawing" xmlns:w10="urn:schemas-microsoft-com:office:word" xmlns:w="http://schemas.openxmlformats.org/wordprocessingml/2006/main" xmlns:w14="http://schemas.microsoft.com/office/word/2010/wordml" xmlns:w15="http://schemas.microsoft.com/office/word/2012/wordml" xmlns:w16cid="http://schemas.microsoft.com/office/word/2016/wordml/cid" xmlns:w16se="http://schemas.microsoft.com/office/word/2015/wordml/symex" xmlns:wpg="http://schemas.microsoft.com/office/word/2010/wordprocessingGroup" xmlns:wpi="http://schemas.microsoft.com/office/word/2010/wordprocessingInk" xmlns:wne="http://schemas.microsoft.com/office/word/2006/wordml" xmlns:wps="http://schemas.microsoft.com/office/word/2010/wordprocessingShape" mc:Ignorable="w14 w15 w16se w16cid wp14">
   <w:p>
     <w:pPr>
       <w:pStyle w:val="Footer"/>
@@ -20077,7 +20268,7 @@
 </file>
 
 <file path=word/footer2.xml><?xml version="1.0" encoding="utf-8"?>
-<w:ftr xmlns:wpc="http://schemas.microsoft.com/office/word/2010/wordprocessingCanvas" xmlns:cx="http://schemas.microsoft.com/office/drawing/2014/chartex" xmlns:cx1="http://schemas.microsoft.com/office/drawing/2015/9/8/chartex" xmlns:cx2="http://schemas.microsoft.com/office/drawing/2015/10/21/chartex" xmlns:cx3="http://schemas.microsoft.com/office/drawing/2016/5/9/chartex" xmlns:cx4="http://schemas.microsoft.com/office/drawing/2016/5/10/chartex" xmlns:cx5="http://schemas.microsoft.com/office/drawing/2016/5/11/chartex" xmlns:cx6="http://schemas.microsoft.com/office/drawing/2016/5/12/chartex" xmlns:cx7="http://schemas.microsoft.com/office/drawing/2016/5/13/chartex" xmlns:cx8="http://schemas.microsoft.com/office/drawing/2016/5/14/chartex" xmlns:mc="http://schemas.openxmlformats.org/markup-compatibility/2006" xmlns:aink="http://schemas.microsoft.com/office/drawing/2016/ink" xmlns:am3d="http://schemas.microsoft.com/office/drawing/2017/model3d" xmlns:o="urn:schemas-microsoft-com:office:office" xmlns:r="http://schemas.openxmlformats.org/officeDocument/2006/relationships" xmlns:m="http://schemas.openxmlformats.org/officeDocument/2006/math" xmlns:v="urn:schemas-microsoft-com:vml" xmlns:wp14="http://schemas.microsoft.com/office/word/2010/wordprocessingDrawing" xmlns:wp="http://schemas.openxmlformats.org/drawingml/2006/wordprocessingDrawing" xmlns:w10="urn:schemas-microsoft-com:office:word" xmlns:w="http://schemas.openxmlformats.org/wordprocessingml/2006/main" xmlns:w14="http://schemas.microsoft.com/office/word/2010/wordml" xmlns:w15="http://schemas.microsoft.com/office/word/2012/wordml" xmlns:w16cex="http://schemas.microsoft.com/office/word/2018/wordml/cex" xmlns:w16cid="http://schemas.microsoft.com/office/word/2016/wordml/cid" xmlns:w16="http://schemas.microsoft.com/office/word/2018/wordml" xmlns:w16se="http://schemas.microsoft.com/office/word/2015/wordml/symex" xmlns:wpg="http://schemas.microsoft.com/office/word/2010/wordprocessingGroup" xmlns:wpi="http://schemas.microsoft.com/office/word/2010/wordprocessingInk" xmlns:wne="http://schemas.microsoft.com/office/word/2006/wordml" xmlns:wps="http://schemas.microsoft.com/office/word/2010/wordprocessingShape" mc:Ignorable="w14 w15 w16se w16cid w16 w16cex wp14">
+<w:ftr xmlns:wpc="http://schemas.microsoft.com/office/word/2010/wordprocessingCanvas" xmlns:cx="http://schemas.microsoft.com/office/drawing/2014/chartex" xmlns:cx1="http://schemas.microsoft.com/office/drawing/2015/9/8/chartex" xmlns:cx2="http://schemas.microsoft.com/office/drawing/2015/10/21/chartex" xmlns:cx3="http://schemas.microsoft.com/office/drawing/2016/5/9/chartex" xmlns:cx4="http://schemas.microsoft.com/office/drawing/2016/5/10/chartex" xmlns:cx5="http://schemas.microsoft.com/office/drawing/2016/5/11/chartex" xmlns:cx6="http://schemas.microsoft.com/office/drawing/2016/5/12/chartex" xmlns:cx7="http://schemas.microsoft.com/office/drawing/2016/5/13/chartex" xmlns:cx8="http://schemas.microsoft.com/office/drawing/2016/5/14/chartex" xmlns:mc="http://schemas.openxmlformats.org/markup-compatibility/2006" xmlns:aink="http://schemas.microsoft.com/office/drawing/2016/ink" xmlns:am3d="http://schemas.microsoft.com/office/drawing/2017/model3d" xmlns:o="urn:schemas-microsoft-com:office:office" xmlns:r="http://schemas.openxmlformats.org/officeDocument/2006/relationships" xmlns:m="http://schemas.openxmlformats.org/officeDocument/2006/math" xmlns:v="urn:schemas-microsoft-com:vml" xmlns:wp14="http://schemas.microsoft.com/office/word/2010/wordprocessingDrawing" xmlns:wp="http://schemas.openxmlformats.org/drawingml/2006/wordprocessingDrawing" xmlns:w10="urn:schemas-microsoft-com:office:word" xmlns:w="http://schemas.openxmlformats.org/wordprocessingml/2006/main" xmlns:w14="http://schemas.microsoft.com/office/word/2010/wordml" xmlns:w15="http://schemas.microsoft.com/office/word/2012/wordml" xmlns:w16cid="http://schemas.microsoft.com/office/word/2016/wordml/cid" xmlns:w16se="http://schemas.microsoft.com/office/word/2015/wordml/symex" xmlns:wpg="http://schemas.microsoft.com/office/word/2010/wordprocessingGroup" xmlns:wpi="http://schemas.microsoft.com/office/word/2010/wordprocessingInk" xmlns:wne="http://schemas.microsoft.com/office/word/2006/wordml" xmlns:wps="http://schemas.microsoft.com/office/word/2010/wordprocessingShape" mc:Ignorable="w14 w15 w16se w16cid wp14">
   <w:p>
     <w:pPr>
       <w:pStyle w:val="Footer"/>
@@ -20087,7 +20278,7 @@
 </file>
 
 <file path=word/footer3.xml><?xml version="1.0" encoding="utf-8"?>
-<w:ftr xmlns:wpc="http://schemas.microsoft.com/office/word/2010/wordprocessingCanvas" xmlns:cx="http://schemas.microsoft.com/office/drawing/2014/chartex" xmlns:cx1="http://schemas.microsoft.com/office/drawing/2015/9/8/chartex" xmlns:cx2="http://schemas.microsoft.com/office/drawing/2015/10/21/chartex" xmlns:cx3="http://schemas.microsoft.com/office/drawing/2016/5/9/chartex" xmlns:cx4="http://schemas.microsoft.com/office/drawing/2016/5/10/chartex" xmlns:cx5="http://schemas.microsoft.com/office/drawing/2016/5/11/chartex" xmlns:cx6="http://schemas.microsoft.com/office/drawing/2016/5/12/chartex" xmlns:cx7="http://schemas.microsoft.com/office/drawing/2016/5/13/chartex" xmlns:cx8="http://schemas.microsoft.com/office/drawing/2016/5/14/chartex" xmlns:mc="http://schemas.openxmlformats.org/markup-compatibility/2006" xmlns:aink="http://schemas.microsoft.com/office/drawing/2016/ink" xmlns:am3d="http://schemas.microsoft.com/office/drawing/2017/model3d" xmlns:o="urn:schemas-microsoft-com:office:office" xmlns:r="http://schemas.openxmlformats.org/officeDocument/2006/relationships" xmlns:m="http://schemas.openxmlformats.org/officeDocument/2006/math" xmlns:v="urn:schemas-microsoft-com:vml" xmlns:wp14="http://schemas.microsoft.com/office/word/2010/wordprocessingDrawing" xmlns:wp="http://schemas.openxmlformats.org/drawingml/2006/wordprocessingDrawing" xmlns:w10="urn:schemas-microsoft-com:office:word" xmlns:w="http://schemas.openxmlformats.org/wordprocessingml/2006/main" xmlns:w14="http://schemas.microsoft.com/office/word/2010/wordml" xmlns:w15="http://schemas.microsoft.com/office/word/2012/wordml" xmlns:w16cex="http://schemas.microsoft.com/office/word/2018/wordml/cex" xmlns:w16cid="http://schemas.microsoft.com/office/word/2016/wordml/cid" xmlns:w16="http://schemas.microsoft.com/office/word/2018/wordml" xmlns:w16se="http://schemas.microsoft.com/office/word/2015/wordml/symex" xmlns:wpg="http://schemas.microsoft.com/office/word/2010/wordprocessingGroup" xmlns:wpi="http://schemas.microsoft.com/office/word/2010/wordprocessingInk" xmlns:wne="http://schemas.microsoft.com/office/word/2006/wordml" xmlns:wps="http://schemas.microsoft.com/office/word/2010/wordprocessingShape" mc:Ignorable="w14 w15 w16se w16cid w16 w16cex wp14">
+<w:ftr xmlns:wpc="http://schemas.microsoft.com/office/word/2010/wordprocessingCanvas" xmlns:cx="http://schemas.microsoft.com/office/drawing/2014/chartex" xmlns:cx1="http://schemas.microsoft.com/office/drawing/2015/9/8/chartex" xmlns:cx2="http://schemas.microsoft.com/office/drawing/2015/10/21/chartex" xmlns:cx3="http://schemas.microsoft.com/office/drawing/2016/5/9/chartex" xmlns:cx4="http://schemas.microsoft.com/office/drawing/2016/5/10/chartex" xmlns:cx5="http://schemas.microsoft.com/office/drawing/2016/5/11/chartex" xmlns:cx6="http://schemas.microsoft.com/office/drawing/2016/5/12/chartex" xmlns:cx7="http://schemas.microsoft.com/office/drawing/2016/5/13/chartex" xmlns:cx8="http://schemas.microsoft.com/office/drawing/2016/5/14/chartex" xmlns:mc="http://schemas.openxmlformats.org/markup-compatibility/2006" xmlns:aink="http://schemas.microsoft.com/office/drawing/2016/ink" xmlns:am3d="http://schemas.microsoft.com/office/drawing/2017/model3d" xmlns:o="urn:schemas-microsoft-com:office:office" xmlns:r="http://schemas.openxmlformats.org/officeDocument/2006/relationships" xmlns:m="http://schemas.openxmlformats.org/officeDocument/2006/math" xmlns:v="urn:schemas-microsoft-com:vml" xmlns:wp14="http://schemas.microsoft.com/office/word/2010/wordprocessingDrawing" xmlns:wp="http://schemas.openxmlformats.org/drawingml/2006/wordprocessingDrawing" xmlns:w10="urn:schemas-microsoft-com:office:word" xmlns:w="http://schemas.openxmlformats.org/wordprocessingml/2006/main" xmlns:w14="http://schemas.microsoft.com/office/word/2010/wordml" xmlns:w15="http://schemas.microsoft.com/office/word/2012/wordml" xmlns:w16cid="http://schemas.microsoft.com/office/word/2016/wordml/cid" xmlns:w16se="http://schemas.microsoft.com/office/word/2015/wordml/symex" xmlns:wpg="http://schemas.microsoft.com/office/word/2010/wordprocessingGroup" xmlns:wpi="http://schemas.microsoft.com/office/word/2010/wordprocessingInk" xmlns:wne="http://schemas.microsoft.com/office/word/2006/wordml" xmlns:wps="http://schemas.microsoft.com/office/word/2010/wordprocessingShape" mc:Ignorable="w14 w15 w16se w16cid wp14">
   <w:p>
     <w:pPr>
       <w:pStyle w:val="Footer"/>
@@ -20097,7 +20288,7 @@
 </file>
 
 <file path=word/footnotes.xml><?xml version="1.0" encoding="utf-8"?>
-<w:footnotes xmlns:wpc="http://schemas.microsoft.com/office/word/2010/wordprocessingCanvas" xmlns:cx="http://schemas.microsoft.com/office/drawing/2014/chartex" xmlns:cx1="http://schemas.microsoft.com/office/drawing/2015/9/8/chartex" xmlns:cx2="http://schemas.microsoft.com/office/drawing/2015/10/21/chartex" xmlns:cx3="http://schemas.microsoft.com/office/drawing/2016/5/9/chartex" xmlns:cx4="http://schemas.microsoft.com/office/drawing/2016/5/10/chartex" xmlns:cx5="http://schemas.microsoft.com/office/drawing/2016/5/11/chartex" xmlns:cx6="http://schemas.microsoft.com/office/drawing/2016/5/12/chartex" xmlns:cx7="http://schemas.microsoft.com/office/drawing/2016/5/13/chartex" xmlns:cx8="http://schemas.microsoft.com/office/drawing/2016/5/14/chartex" xmlns:mc="http://schemas.openxmlformats.org/markup-compatibility/2006" xmlns:aink="http://schemas.microsoft.com/office/drawing/2016/ink" xmlns:am3d="http://schemas.microsoft.com/office/drawing/2017/model3d" xmlns:o="urn:schemas-microsoft-com:office:office" xmlns:r="http://schemas.openxmlformats.org/officeDocument/2006/relationships" xmlns:m="http://schemas.openxmlformats.org/officeDocument/2006/math" xmlns:v="urn:schemas-microsoft-com:vml" xmlns:wp14="http://schemas.microsoft.com/office/word/2010/wordprocessingDrawing" xmlns:wp="http://schemas.openxmlformats.org/drawingml/2006/wordprocessingDrawing" xmlns:w10="urn:schemas-microsoft-com:office:word" xmlns:w="http://schemas.openxmlformats.org/wordprocessingml/2006/main" xmlns:w14="http://schemas.microsoft.com/office/word/2010/wordml" xmlns:w15="http://schemas.microsoft.com/office/word/2012/wordml" xmlns:w16cex="http://schemas.microsoft.com/office/word/2018/wordml/cex" xmlns:w16cid="http://schemas.microsoft.com/office/word/2016/wordml/cid" xmlns:w16="http://schemas.microsoft.com/office/word/2018/wordml" xmlns:w16se="http://schemas.microsoft.com/office/word/2015/wordml/symex" xmlns:wpg="http://schemas.microsoft.com/office/word/2010/wordprocessingGroup" xmlns:wpi="http://schemas.microsoft.com/office/word/2010/wordprocessingInk" xmlns:wne="http://schemas.microsoft.com/office/word/2006/wordml" xmlns:wps="http://schemas.microsoft.com/office/word/2010/wordprocessingShape" mc:Ignorable="w14 w15 w16se w16cid w16 w16cex wp14">
+<w:footnotes xmlns:wpc="http://schemas.microsoft.com/office/word/2010/wordprocessingCanvas" xmlns:cx="http://schemas.microsoft.com/office/drawing/2014/chartex" xmlns:cx1="http://schemas.microsoft.com/office/drawing/2015/9/8/chartex" xmlns:cx2="http://schemas.microsoft.com/office/drawing/2015/10/21/chartex" xmlns:cx3="http://schemas.microsoft.com/office/drawing/2016/5/9/chartex" xmlns:cx4="http://schemas.microsoft.com/office/drawing/2016/5/10/chartex" xmlns:cx5="http://schemas.microsoft.com/office/drawing/2016/5/11/chartex" xmlns:cx6="http://schemas.microsoft.com/office/drawing/2016/5/12/chartex" xmlns:cx7="http://schemas.microsoft.com/office/drawing/2016/5/13/chartex" xmlns:cx8="http://schemas.microsoft.com/office/drawing/2016/5/14/chartex" xmlns:mc="http://schemas.openxmlformats.org/markup-compatibility/2006" xmlns:aink="http://schemas.microsoft.com/office/drawing/2016/ink" xmlns:am3d="http://schemas.microsoft.com/office/drawing/2017/model3d" xmlns:o="urn:schemas-microsoft-com:office:office" xmlns:r="http://schemas.openxmlformats.org/officeDocument/2006/relationships" xmlns:m="http://schemas.openxmlformats.org/officeDocument/2006/math" xmlns:v="urn:schemas-microsoft-com:vml" xmlns:wp14="http://schemas.microsoft.com/office/word/2010/wordprocessingDrawing" xmlns:wp="http://schemas.openxmlformats.org/drawingml/2006/wordprocessingDrawing" xmlns:w10="urn:schemas-microsoft-com:office:word" xmlns:w="http://schemas.openxmlformats.org/wordprocessingml/2006/main" xmlns:w14="http://schemas.microsoft.com/office/word/2010/wordml" xmlns:w15="http://schemas.microsoft.com/office/word/2012/wordml" xmlns:w16cid="http://schemas.microsoft.com/office/word/2016/wordml/cid" xmlns:w16se="http://schemas.microsoft.com/office/word/2015/wordml/symex" xmlns:wpg="http://schemas.microsoft.com/office/word/2010/wordprocessingGroup" xmlns:wpi="http://schemas.microsoft.com/office/word/2010/wordprocessingInk" xmlns:wne="http://schemas.microsoft.com/office/word/2006/wordml" xmlns:wps="http://schemas.microsoft.com/office/word/2010/wordprocessingShape" mc:Ignorable="w14 w15 w16se w16cid wp14">
   <w:footnote w:type="separator" w:id="-1">
     <w:p>
       <w:r>
@@ -20116,7 +20307,7 @@
 </file>
 
 <file path=word/header1.xml><?xml version="1.0" encoding="utf-8"?>
-<w:hdr xmlns:wpc="http://schemas.microsoft.com/office/word/2010/wordprocessingCanvas" xmlns:cx="http://schemas.microsoft.com/office/drawing/2014/chartex" xmlns:cx1="http://schemas.microsoft.com/office/drawing/2015/9/8/chartex" xmlns:cx2="http://schemas.microsoft.com/office/drawing/2015/10/21/chartex" xmlns:cx3="http://schemas.microsoft.com/office/drawing/2016/5/9/chartex" xmlns:cx4="http://schemas.microsoft.com/office/drawing/2016/5/10/chartex" xmlns:cx5="http://schemas.microsoft.com/office/drawing/2016/5/11/chartex" xmlns:cx6="http://schemas.microsoft.com/office/drawing/2016/5/12/chartex" xmlns:cx7="http://schemas.microsoft.com/office/drawing/2016/5/13/chartex" xmlns:cx8="http://schemas.microsoft.com/office/drawing/2016/5/14/chartex" xmlns:mc="http://schemas.openxmlformats.org/markup-compatibility/2006" xmlns:aink="http://schemas.microsoft.com/office/drawing/2016/ink" xmlns:am3d="http://schemas.microsoft.com/office/drawing/2017/model3d" xmlns:o="urn:schemas-microsoft-com:office:office" xmlns:r="http://schemas.openxmlformats.org/officeDocument/2006/relationships" xmlns:m="http://schemas.openxmlformats.org/officeDocument/2006/math" xmlns:v="urn:schemas-microsoft-com:vml" xmlns:wp14="http://schemas.microsoft.com/office/word/2010/wordprocessingDrawing" xmlns:wp="http://schemas.openxmlformats.org/drawingml/2006/wordprocessingDrawing" xmlns:w10="urn:schemas-microsoft-com:office:word" xmlns:w="http://schemas.openxmlformats.org/wordprocessingml/2006/main" xmlns:w14="http://schemas.microsoft.com/office/word/2010/wordml" xmlns:w15="http://schemas.microsoft.com/office/word/2012/wordml" xmlns:w16cex="http://schemas.microsoft.com/office/word/2018/wordml/cex" xmlns:w16cid="http://schemas.microsoft.com/office/word/2016/wordml/cid" xmlns:w16="http://schemas.microsoft.com/office/word/2018/wordml" xmlns:w16se="http://schemas.microsoft.com/office/word/2015/wordml/symex" xmlns:wpg="http://schemas.microsoft.com/office/word/2010/wordprocessingGroup" xmlns:wpi="http://schemas.microsoft.com/office/word/2010/wordprocessingInk" xmlns:wne="http://schemas.microsoft.com/office/word/2006/wordml" xmlns:wps="http://schemas.microsoft.com/office/word/2010/wordprocessingShape" mc:Ignorable="w14 w15 w16se w16cid w16 w16cex wp14">
+<w:hdr xmlns:wpc="http://schemas.microsoft.com/office/word/2010/wordprocessingCanvas" xmlns:cx="http://schemas.microsoft.com/office/drawing/2014/chartex" xmlns:cx1="http://schemas.microsoft.com/office/drawing/2015/9/8/chartex" xmlns:cx2="http://schemas.microsoft.com/office/drawing/2015/10/21/chartex" xmlns:cx3="http://schemas.microsoft.com/office/drawing/2016/5/9/chartex" xmlns:cx4="http://schemas.microsoft.com/office/drawing/2016/5/10/chartex" xmlns:cx5="http://schemas.microsoft.com/office/drawing/2016/5/11/chartex" xmlns:cx6="http://schemas.microsoft.com/office/drawing/2016/5/12/chartex" xmlns:cx7="http://schemas.microsoft.com/office/drawing/2016/5/13/chartex" xmlns:cx8="http://schemas.microsoft.com/office/drawing/2016/5/14/chartex" xmlns:mc="http://schemas.openxmlformats.org/markup-compatibility/2006" xmlns:aink="http://schemas.microsoft.com/office/drawing/2016/ink" xmlns:am3d="http://schemas.microsoft.com/office/drawing/2017/model3d" xmlns:o="urn:schemas-microsoft-com:office:office" xmlns:r="http://schemas.openxmlformats.org/officeDocument/2006/relationships" xmlns:m="http://schemas.openxmlformats.org/officeDocument/2006/math" xmlns:v="urn:schemas-microsoft-com:vml" xmlns:wp14="http://schemas.microsoft.com/office/word/2010/wordprocessingDrawing" xmlns:wp="http://schemas.openxmlformats.org/drawingml/2006/wordprocessingDrawing" xmlns:w10="urn:schemas-microsoft-com:office:word" xmlns:w="http://schemas.openxmlformats.org/wordprocessingml/2006/main" xmlns:w14="http://schemas.microsoft.com/office/word/2010/wordml" xmlns:w15="http://schemas.microsoft.com/office/word/2012/wordml" xmlns:w16cid="http://schemas.microsoft.com/office/word/2016/wordml/cid" xmlns:w16se="http://schemas.microsoft.com/office/word/2015/wordml/symex" xmlns:wpg="http://schemas.microsoft.com/office/word/2010/wordprocessingGroup" xmlns:wpi="http://schemas.microsoft.com/office/word/2010/wordprocessingInk" xmlns:wne="http://schemas.microsoft.com/office/word/2006/wordml" xmlns:wps="http://schemas.microsoft.com/office/word/2010/wordprocessingShape" mc:Ignorable="w14 w15 w16se w16cid wp14">
   <w:p>
     <w:pPr>
       <w:pStyle w:val="Header"/>
@@ -20126,7 +20317,7 @@
 </file>
 
 <file path=word/header2.xml><?xml version="1.0" encoding="utf-8"?>
-<w:hdr xmlns:wpc="http://schemas.microsoft.com/office/word/2010/wordprocessingCanvas" xmlns:cx="http://schemas.microsoft.com/office/drawing/2014/chartex" xmlns:cx1="http://schemas.microsoft.com/office/drawing/2015/9/8/chartex" xmlns:cx2="http://schemas.microsoft.com/office/drawing/2015/10/21/chartex" xmlns:cx3="http://schemas.microsoft.com/office/drawing/2016/5/9/chartex" xmlns:cx4="http://schemas.microsoft.com/office/drawing/2016/5/10/chartex" xmlns:cx5="http://schemas.microsoft.com/office/drawing/2016/5/11/chartex" xmlns:cx6="http://schemas.microsoft.com/office/drawing/2016/5/12/chartex" xmlns:cx7="http://schemas.microsoft.com/office/drawing/2016/5/13/chartex" xmlns:cx8="http://schemas.microsoft.com/office/drawing/2016/5/14/chartex" xmlns:mc="http://schemas.openxmlformats.org/markup-compatibility/2006" xmlns:aink="http://schemas.microsoft.com/office/drawing/2016/ink" xmlns:am3d="http://schemas.microsoft.com/office/drawing/2017/model3d" xmlns:o="urn:schemas-microsoft-com:office:office" xmlns:r="http://schemas.openxmlformats.org/officeDocument/2006/relationships" xmlns:m="http://schemas.openxmlformats.org/officeDocument/2006/math" xmlns:v="urn:schemas-microsoft-com:vml" xmlns:wp14="http://schemas.microsoft.com/office/word/2010/wordprocessingDrawing" xmlns:wp="http://schemas.openxmlformats.org/drawingml/2006/wordprocessingDrawing" xmlns:w10="urn:schemas-microsoft-com:office:word" xmlns:w="http://schemas.openxmlformats.org/wordprocessingml/2006/main" xmlns:w14="http://schemas.microsoft.com/office/word/2010/wordml" xmlns:w15="http://schemas.microsoft.com/office/word/2012/wordml" xmlns:w16cex="http://schemas.microsoft.com/office/word/2018/wordml/cex" xmlns:w16cid="http://schemas.microsoft.com/office/word/2016/wordml/cid" xmlns:w16="http://schemas.microsoft.com/office/word/2018/wordml" xmlns:w16se="http://schemas.microsoft.com/office/word/2015/wordml/symex" xmlns:wpg="http://schemas.microsoft.com/office/word/2010/wordprocessingGroup" xmlns:wpi="http://schemas.microsoft.com/office/word/2010/wordprocessingInk" xmlns:wne="http://schemas.microsoft.com/office/word/2006/wordml" xmlns:wps="http://schemas.microsoft.com/office/word/2010/wordprocessingShape" mc:Ignorable="w14 w15 w16se w16cid w16 w16cex wp14">
+<w:hdr xmlns:wpc="http://schemas.microsoft.com/office/word/2010/wordprocessingCanvas" xmlns:cx="http://schemas.microsoft.com/office/drawing/2014/chartex" xmlns:cx1="http://schemas.microsoft.com/office/drawing/2015/9/8/chartex" xmlns:cx2="http://schemas.microsoft.com/office/drawing/2015/10/21/chartex" xmlns:cx3="http://schemas.microsoft.com/office/drawing/2016/5/9/chartex" xmlns:cx4="http://schemas.microsoft.com/office/drawing/2016/5/10/chartex" xmlns:cx5="http://schemas.microsoft.com/office/drawing/2016/5/11/chartex" xmlns:cx6="http://schemas.microsoft.com/office/drawing/2016/5/12/chartex" xmlns:cx7="http://schemas.microsoft.com/office/drawing/2016/5/13/chartex" xmlns:cx8="http://schemas.microsoft.com/office/drawing/2016/5/14/chartex" xmlns:mc="http://schemas.openxmlformats.org/markup-compatibility/2006" xmlns:aink="http://schemas.microsoft.com/office/drawing/2016/ink" xmlns:am3d="http://schemas.microsoft.com/office/drawing/2017/model3d" xmlns:o="urn:schemas-microsoft-com:office:office" xmlns:r="http://schemas.openxmlformats.org/officeDocument/2006/relationships" xmlns:m="http://schemas.openxmlformats.org/officeDocument/2006/math" xmlns:v="urn:schemas-microsoft-com:vml" xmlns:wp14="http://schemas.microsoft.com/office/word/2010/wordprocessingDrawing" xmlns:wp="http://schemas.openxmlformats.org/drawingml/2006/wordprocessingDrawing" xmlns:w10="urn:schemas-microsoft-com:office:word" xmlns:w="http://schemas.openxmlformats.org/wordprocessingml/2006/main" xmlns:w14="http://schemas.microsoft.com/office/word/2010/wordml" xmlns:w15="http://schemas.microsoft.com/office/word/2012/wordml" xmlns:w16cid="http://schemas.microsoft.com/office/word/2016/wordml/cid" xmlns:w16se="http://schemas.microsoft.com/office/word/2015/wordml/symex" xmlns:wpg="http://schemas.microsoft.com/office/word/2010/wordprocessingGroup" xmlns:wpi="http://schemas.microsoft.com/office/word/2010/wordprocessingInk" xmlns:wne="http://schemas.microsoft.com/office/word/2006/wordml" xmlns:wps="http://schemas.microsoft.com/office/word/2010/wordprocessingShape" mc:Ignorable="w14 w15 w16se w16cid wp14">
   <w:p>
     <w:pPr>
       <w:pStyle w:val="Header"/>
@@ -20136,7 +20327,7 @@
 </file>
 
 <file path=word/header3.xml><?xml version="1.0" encoding="utf-8"?>
-<w:hdr xmlns:wpc="http://schemas.microsoft.com/office/word/2010/wordprocessingCanvas" xmlns:cx="http://schemas.microsoft.com/office/drawing/2014/chartex" xmlns:cx1="http://schemas.microsoft.com/office/drawing/2015/9/8/chartex" xmlns:cx2="http://schemas.microsoft.com/office/drawing/2015/10/21/chartex" xmlns:cx3="http://schemas.microsoft.com/office/drawing/2016/5/9/chartex" xmlns:cx4="http://schemas.microsoft.com/office/drawing/2016/5/10/chartex" xmlns:cx5="http://schemas.microsoft.com/office/drawing/2016/5/11/chartex" xmlns:cx6="http://schemas.microsoft.com/office/drawing/2016/5/12/chartex" xmlns:cx7="http://schemas.microsoft.com/office/drawing/2016/5/13/chartex" xmlns:cx8="http://schemas.microsoft.com/office/drawing/2016/5/14/chartex" xmlns:mc="http://schemas.openxmlformats.org/markup-compatibility/2006" xmlns:aink="http://schemas.microsoft.com/office/drawing/2016/ink" xmlns:am3d="http://schemas.microsoft.com/office/drawing/2017/model3d" xmlns:o="urn:schemas-microsoft-com:office:office" xmlns:r="http://schemas.openxmlformats.org/officeDocument/2006/relationships" xmlns:m="http://schemas.openxmlformats.org/officeDocument/2006/math" xmlns:v="urn:schemas-microsoft-com:vml" xmlns:wp14="http://schemas.microsoft.com/office/word/2010/wordprocessingDrawing" xmlns:wp="http://schemas.openxmlformats.org/drawingml/2006/wordprocessingDrawing" xmlns:w10="urn:schemas-microsoft-com:office:word" xmlns:w="http://schemas.openxmlformats.org/wordprocessingml/2006/main" xmlns:w14="http://schemas.microsoft.com/office/word/2010/wordml" xmlns:w15="http://schemas.microsoft.com/office/word/2012/wordml" xmlns:w16cex="http://schemas.microsoft.com/office/word/2018/wordml/cex" xmlns:w16cid="http://schemas.microsoft.com/office/word/2016/wordml/cid" xmlns:w16="http://schemas.microsoft.com/office/word/2018/wordml" xmlns:w16se="http://schemas.microsoft.com/office/word/2015/wordml/symex" xmlns:wpg="http://schemas.microsoft.com/office/word/2010/wordprocessingGroup" xmlns:wpi="http://schemas.microsoft.com/office/word/2010/wordprocessingInk" xmlns:wne="http://schemas.microsoft.com/office/word/2006/wordml" xmlns:wps="http://schemas.microsoft.com/office/word/2010/wordprocessingShape" mc:Ignorable="w14 w15 w16se w16cid w16 w16cex wp14">
+<w:hdr xmlns:wpc="http://schemas.microsoft.com/office/word/2010/wordprocessingCanvas" xmlns:cx="http://schemas.microsoft.com/office/drawing/2014/chartex" xmlns:cx1="http://schemas.microsoft.com/office/drawing/2015/9/8/chartex" xmlns:cx2="http://schemas.microsoft.com/office/drawing/2015/10/21/chartex" xmlns:cx3="http://schemas.microsoft.com/office/drawing/2016/5/9/chartex" xmlns:cx4="http://schemas.microsoft.com/office/drawing/2016/5/10/chartex" xmlns:cx5="http://schemas.microsoft.com/office/drawing/2016/5/11/chartex" xmlns:cx6="http://schemas.microsoft.com/office/drawing/2016/5/12/chartex" xmlns:cx7="http://schemas.microsoft.com/office/drawing/2016/5/13/chartex" xmlns:cx8="http://schemas.microsoft.com/office/drawing/2016/5/14/chartex" xmlns:mc="http://schemas.openxmlformats.org/markup-compatibility/2006" xmlns:aink="http://schemas.microsoft.com/office/drawing/2016/ink" xmlns:am3d="http://schemas.microsoft.com/office/drawing/2017/model3d" xmlns:o="urn:schemas-microsoft-com:office:office" xmlns:r="http://schemas.openxmlformats.org/officeDocument/2006/relationships" xmlns:m="http://schemas.openxmlformats.org/officeDocument/2006/math" xmlns:v="urn:schemas-microsoft-com:vml" xmlns:wp14="http://schemas.microsoft.com/office/word/2010/wordprocessingDrawing" xmlns:wp="http://schemas.openxmlformats.org/drawingml/2006/wordprocessingDrawing" xmlns:w10="urn:schemas-microsoft-com:office:word" xmlns:w="http://schemas.openxmlformats.org/wordprocessingml/2006/main" xmlns:w14="http://schemas.microsoft.com/office/word/2010/wordml" xmlns:w15="http://schemas.microsoft.com/office/word/2012/wordml" xmlns:w16cid="http://schemas.microsoft.com/office/word/2016/wordml/cid" xmlns:w16se="http://schemas.microsoft.com/office/word/2015/wordml/symex" xmlns:wpg="http://schemas.microsoft.com/office/word/2010/wordprocessingGroup" xmlns:wpi="http://schemas.microsoft.com/office/word/2010/wordprocessingInk" xmlns:wne="http://schemas.microsoft.com/office/word/2006/wordml" xmlns:wps="http://schemas.microsoft.com/office/word/2010/wordprocessingShape" mc:Ignorable="w14 w15 w16se w16cid wp14">
   <w:p>
     <w:pPr>
       <w:pStyle w:val="Header"/>
@@ -20146,7 +20337,7 @@
 </file>
 
 <file path=word/numbering.xml><?xml version="1.0" encoding="utf-8"?>
-<w:numbering xmlns:wpc="http://schemas.microsoft.com/office/word/2010/wordprocessingCanvas" xmlns:cx="http://schemas.microsoft.com/office/drawing/2014/chartex" xmlns:cx1="http://schemas.microsoft.com/office/drawing/2015/9/8/chartex" xmlns:cx2="http://schemas.microsoft.com/office/drawing/2015/10/21/chartex" xmlns:cx3="http://schemas.microsoft.com/office/drawing/2016/5/9/chartex" xmlns:cx4="http://schemas.microsoft.com/office/drawing/2016/5/10/chartex" xmlns:cx5="http://schemas.microsoft.com/office/drawing/2016/5/11/chartex" xmlns:cx6="http://schemas.microsoft.com/office/drawing/2016/5/12/chartex" xmlns:cx7="http://schemas.microsoft.com/office/drawing/2016/5/13/chartex" xmlns:cx8="http://schemas.microsoft.com/office/drawing/2016/5/14/chartex" xmlns:mc="http://schemas.openxmlformats.org/markup-compatibility/2006" xmlns:aink="http://schemas.microsoft.com/office/drawing/2016/ink" xmlns:am3d="http://schemas.microsoft.com/office/drawing/2017/model3d" xmlns:o="urn:schemas-microsoft-com:office:office" xmlns:r="http://schemas.openxmlformats.org/officeDocument/2006/relationships" xmlns:m="http://schemas.openxmlformats.org/officeDocument/2006/math" xmlns:v="urn:schemas-microsoft-com:vml" xmlns:wp14="http://schemas.microsoft.com/office/word/2010/wordprocessingDrawing" xmlns:wp="http://schemas.openxmlformats.org/drawingml/2006/wordprocessingDrawing" xmlns:w10="urn:schemas-microsoft-com:office:word" xmlns:w="http://schemas.openxmlformats.org/wordprocessingml/2006/main" xmlns:w14="http://schemas.microsoft.com/office/word/2010/wordml" xmlns:w15="http://schemas.microsoft.com/office/word/2012/wordml" xmlns:w16cex="http://schemas.microsoft.com/office/word/2018/wordml/cex" xmlns:w16cid="http://schemas.microsoft.com/office/word/2016/wordml/cid" xmlns:w16="http://schemas.microsoft.com/office/word/2018/wordml" xmlns:w16se="http://schemas.microsoft.com/office/word/2015/wordml/symex" xmlns:wpg="http://schemas.microsoft.com/office/word/2010/wordprocessingGroup" xmlns:wpi="http://schemas.microsoft.com/office/word/2010/wordprocessingInk" xmlns:wne="http://schemas.microsoft.com/office/word/2006/wordml" xmlns:wps="http://schemas.microsoft.com/office/word/2010/wordprocessingShape" mc:Ignorable="w14 w15 w16se w16cid w16 w16cex wp14">
+<w:numbering xmlns:wpc="http://schemas.microsoft.com/office/word/2010/wordprocessingCanvas" xmlns:cx="http://schemas.microsoft.com/office/drawing/2014/chartex" xmlns:cx1="http://schemas.microsoft.com/office/drawing/2015/9/8/chartex" xmlns:cx2="http://schemas.microsoft.com/office/drawing/2015/10/21/chartex" xmlns:cx3="http://schemas.microsoft.com/office/drawing/2016/5/9/chartex" xmlns:cx4="http://schemas.microsoft.com/office/drawing/2016/5/10/chartex" xmlns:cx5="http://schemas.microsoft.com/office/drawing/2016/5/11/chartex" xmlns:cx6="http://schemas.microsoft.com/office/drawing/2016/5/12/chartex" xmlns:cx7="http://schemas.microsoft.com/office/drawing/2016/5/13/chartex" xmlns:cx8="http://schemas.microsoft.com/office/drawing/2016/5/14/chartex" xmlns:mc="http://schemas.openxmlformats.org/markup-compatibility/2006" xmlns:aink="http://schemas.microsoft.com/office/drawing/2016/ink" xmlns:am3d="http://schemas.microsoft.com/office/drawing/2017/model3d" xmlns:o="urn:schemas-microsoft-com:office:office" xmlns:r="http://schemas.openxmlformats.org/officeDocument/2006/relationships" xmlns:m="http://schemas.openxmlformats.org/officeDocument/2006/math" xmlns:v="urn:schemas-microsoft-com:vml" xmlns:wp14="http://schemas.microsoft.com/office/word/2010/wordprocessingDrawing" xmlns:wp="http://schemas.openxmlformats.org/drawingml/2006/wordprocessingDrawing" xmlns:w10="urn:schemas-microsoft-com:office:word" xmlns:w="http://schemas.openxmlformats.org/wordprocessingml/2006/main" xmlns:w14="http://schemas.microsoft.com/office/word/2010/wordml" xmlns:w15="http://schemas.microsoft.com/office/word/2012/wordml" xmlns:w16cid="http://schemas.microsoft.com/office/word/2016/wordml/cid" xmlns:w16se="http://schemas.microsoft.com/office/word/2015/wordml/symex" xmlns:wpg="http://schemas.microsoft.com/office/word/2010/wordprocessingGroup" xmlns:wpi="http://schemas.microsoft.com/office/word/2010/wordprocessingInk" xmlns:wne="http://schemas.microsoft.com/office/word/2006/wordml" xmlns:wps="http://schemas.microsoft.com/office/word/2010/wordprocessingShape" mc:Ignorable="w14 w15 w16se w16cid wp14">
   <w:abstractNum w:abstractNumId="0" w15:restartNumberingAfterBreak="0">
     <w:nsid w:val="06AA6558"/>
     <w:multiLevelType w:val="hybridMultilevel"/>
@@ -24565,7 +24756,7 @@
 </file>
 
 <file path=word/styles.xml><?xml version="1.0" encoding="utf-8"?>
-<w:styles xmlns:mc="http://schemas.openxmlformats.org/markup-compatibility/2006" xmlns:r="http://schemas.openxmlformats.org/officeDocument/2006/relationships" xmlns:w="http://schemas.openxmlformats.org/wordprocessingml/2006/main" xmlns:w14="http://schemas.microsoft.com/office/word/2010/wordml" xmlns:w15="http://schemas.microsoft.com/office/word/2012/wordml" xmlns:w16cex="http://schemas.microsoft.com/office/word/2018/wordml/cex" xmlns:w16cid="http://schemas.microsoft.com/office/word/2016/wordml/cid" xmlns:w16="http://schemas.microsoft.com/office/word/2018/wordml" xmlns:w16se="http://schemas.microsoft.com/office/word/2015/wordml/symex" mc:Ignorable="w14 w15 w16se w16cid w16 w16cex">
+<w:styles xmlns:mc="http://schemas.openxmlformats.org/markup-compatibility/2006" xmlns:r="http://schemas.openxmlformats.org/officeDocument/2006/relationships" xmlns:w="http://schemas.openxmlformats.org/wordprocessingml/2006/main" xmlns:w14="http://schemas.microsoft.com/office/word/2010/wordml" xmlns:w15="http://schemas.microsoft.com/office/word/2012/wordml" xmlns:w16cid="http://schemas.microsoft.com/office/word/2016/wordml/cid" xmlns:w16se="http://schemas.microsoft.com/office/word/2015/wordml/symex" mc:Ignorable="w14 w15 w16se w16cid">
   <w:docDefaults>
     <w:rPrDefault>
       <w:rPr>

</xml_diff>

<commit_message>
Add latency reporting for thread 0 via 'ls' ControlThread property.
</commit_message>
<xml_diff>
--- a/cph.docx
+++ b/cph.docx
@@ -1,6 +1,6 @@
 
 <file path=word/document.xml><?xml version="1.0" encoding="utf-8"?>
-<w:document xmlns:wpc="http://schemas.microsoft.com/office/word/2010/wordprocessingCanvas" xmlns:cx="http://schemas.microsoft.com/office/drawing/2014/chartex" xmlns:cx1="http://schemas.microsoft.com/office/drawing/2015/9/8/chartex" xmlns:cx2="http://schemas.microsoft.com/office/drawing/2015/10/21/chartex" xmlns:cx3="http://schemas.microsoft.com/office/drawing/2016/5/9/chartex" xmlns:cx4="http://schemas.microsoft.com/office/drawing/2016/5/10/chartex" xmlns:cx5="http://schemas.microsoft.com/office/drawing/2016/5/11/chartex" xmlns:cx6="http://schemas.microsoft.com/office/drawing/2016/5/12/chartex" xmlns:cx7="http://schemas.microsoft.com/office/drawing/2016/5/13/chartex" xmlns:cx8="http://schemas.microsoft.com/office/drawing/2016/5/14/chartex" xmlns:mc="http://schemas.openxmlformats.org/markup-compatibility/2006" xmlns:aink="http://schemas.microsoft.com/office/drawing/2016/ink" xmlns:am3d="http://schemas.microsoft.com/office/drawing/2017/model3d" xmlns:o="urn:schemas-microsoft-com:office:office" xmlns:r="http://schemas.openxmlformats.org/officeDocument/2006/relationships" xmlns:m="http://schemas.openxmlformats.org/officeDocument/2006/math" xmlns:v="urn:schemas-microsoft-com:vml" xmlns:wp14="http://schemas.microsoft.com/office/word/2010/wordprocessingDrawing" xmlns:wp="http://schemas.openxmlformats.org/drawingml/2006/wordprocessingDrawing" xmlns:w10="urn:schemas-microsoft-com:office:word" xmlns:w="http://schemas.openxmlformats.org/wordprocessingml/2006/main" xmlns:w14="http://schemas.microsoft.com/office/word/2010/wordml" xmlns:w15="http://schemas.microsoft.com/office/word/2012/wordml" xmlns:w16cid="http://schemas.microsoft.com/office/word/2016/wordml/cid" xmlns:w16se="http://schemas.microsoft.com/office/word/2015/wordml/symex" xmlns:wpg="http://schemas.microsoft.com/office/word/2010/wordprocessingGroup" xmlns:wpi="http://schemas.microsoft.com/office/word/2010/wordprocessingInk" xmlns:wne="http://schemas.microsoft.com/office/word/2006/wordml" xmlns:wps="http://schemas.microsoft.com/office/word/2010/wordprocessingShape" mc:Ignorable="w14 w15 w16se w16cid wp14">
+<w:document xmlns:wpc="http://schemas.microsoft.com/office/word/2010/wordprocessingCanvas" xmlns:cx="http://schemas.microsoft.com/office/drawing/2014/chartex" xmlns:cx1="http://schemas.microsoft.com/office/drawing/2015/9/8/chartex" xmlns:cx2="http://schemas.microsoft.com/office/drawing/2015/10/21/chartex" xmlns:cx3="http://schemas.microsoft.com/office/drawing/2016/5/9/chartex" xmlns:cx4="http://schemas.microsoft.com/office/drawing/2016/5/10/chartex" xmlns:cx5="http://schemas.microsoft.com/office/drawing/2016/5/11/chartex" xmlns:cx6="http://schemas.microsoft.com/office/drawing/2016/5/12/chartex" xmlns:cx7="http://schemas.microsoft.com/office/drawing/2016/5/13/chartex" xmlns:cx8="http://schemas.microsoft.com/office/drawing/2016/5/14/chartex" xmlns:mc="http://schemas.openxmlformats.org/markup-compatibility/2006" xmlns:aink="http://schemas.microsoft.com/office/drawing/2016/ink" xmlns:am3d="http://schemas.microsoft.com/office/drawing/2017/model3d" xmlns:o="urn:schemas-microsoft-com:office:office" xmlns:r="http://schemas.openxmlformats.org/officeDocument/2006/relationships" xmlns:m="http://schemas.openxmlformats.org/officeDocument/2006/math" xmlns:v="urn:schemas-microsoft-com:vml" xmlns:wp14="http://schemas.microsoft.com/office/word/2010/wordprocessingDrawing" xmlns:wp="http://schemas.openxmlformats.org/drawingml/2006/wordprocessingDrawing" xmlns:w10="urn:schemas-microsoft-com:office:word" xmlns:w="http://schemas.openxmlformats.org/wordprocessingml/2006/main" xmlns:w14="http://schemas.microsoft.com/office/word/2010/wordml" xmlns:w15="http://schemas.microsoft.com/office/word/2012/wordml" xmlns:w16cex="http://schemas.microsoft.com/office/word/2018/wordml/cex" xmlns:w16cid="http://schemas.microsoft.com/office/word/2016/wordml/cid" xmlns:w16="http://schemas.microsoft.com/office/word/2018/wordml" xmlns:w16se="http://schemas.microsoft.com/office/word/2015/wordml/symex" xmlns:wpg="http://schemas.microsoft.com/office/word/2010/wordprocessingGroup" xmlns:wpi="http://schemas.microsoft.com/office/word/2010/wordprocessingInk" xmlns:wne="http://schemas.microsoft.com/office/word/2006/wordml" xmlns:wps="http://schemas.microsoft.com/office/word/2010/wordprocessingShape" mc:Ignorable="w14 w15 w16se w16cid w16 w16cex wp14">
   <w:background w:color="FFFFFF"/>
   <w:body>
     <w:p>
@@ -2216,7 +2216,6 @@
         <w:t>C:\Program Files\IBM\WebSphere MQ\</w:t>
       </w:r>
       <w:proofErr w:type="spellStart"/>
-      <w:proofErr w:type="gramStart"/>
       <w:r>
         <w:rPr>
           <w:sz w:val="18"/>
@@ -2244,15 +2243,7 @@
           <w:sz w:val="18"/>
           <w:szCs w:val="18"/>
         </w:rPr>
-        <w:t>:\Program</w:t>
-      </w:r>
-      <w:proofErr w:type="gramEnd"/>
-      <w:r>
-        <w:rPr>
-          <w:sz w:val="18"/>
-          <w:szCs w:val="18"/>
-        </w:rPr>
-        <w:t xml:space="preserve"> Files\IBM\WebSphere MQ\bin64</w:t>
+        <w:t>:\Program Files\IBM\WebSphere MQ\bin64</w:t>
       </w:r>
       <w:r>
         <w:rPr>
@@ -2317,39 +2308,23 @@
           <w:sz w:val="18"/>
           <w:szCs w:val="18"/>
         </w:rPr>
-        <w:t>/</w:t>
-      </w:r>
-      <w:proofErr w:type="gramStart"/>
+        <w:t>/lib:/opt/</w:t>
+      </w:r>
+      <w:proofErr w:type="spellStart"/>
       <w:r>
         <w:rPr>
           <w:sz w:val="18"/>
           <w:szCs w:val="18"/>
         </w:rPr>
-        <w:t>lib:/opt/</w:t>
-      </w:r>
-      <w:proofErr w:type="spellStart"/>
+        <w:t>mqm</w:t>
+      </w:r>
+      <w:proofErr w:type="spellEnd"/>
       <w:r>
         <w:rPr>
           <w:sz w:val="18"/>
           <w:szCs w:val="18"/>
         </w:rPr>
-        <w:t>mqm</w:t>
-      </w:r>
-      <w:proofErr w:type="spellEnd"/>
-      <w:r>
-        <w:rPr>
-          <w:sz w:val="18"/>
-          <w:szCs w:val="18"/>
-        </w:rPr>
-        <w:t>/lib64:$</w:t>
-      </w:r>
-      <w:proofErr w:type="gramEnd"/>
-      <w:r>
-        <w:rPr>
-          <w:sz w:val="18"/>
-          <w:szCs w:val="18"/>
-        </w:rPr>
-        <w:t>LD_LIBRARY_PATH</w:t>
+        <w:t>/lib64:$LD_LIBRARY_PATH</w:t>
       </w:r>
     </w:p>
     <w:p>
@@ -5374,19 +5349,20 @@
           <w:sz w:val="20"/>
           <w:szCs w:val="20"/>
         </w:rPr>
-        <w:t>rate=2461.</w:t>
-      </w:r>
-      <w:proofErr w:type="gramStart"/>
-      <w:r>
+        <w:t xml:space="preserve">rate=2461.00,threads=3                                                                               </w:t>
+      </w:r>
+    </w:p>
+    <w:p>
+      <w:pPr>
+        <w:pStyle w:val="BodyText0"/>
+        <w:spacing w:after="0"/>
         <w:rPr>
           <w:rFonts w:ascii="Courier New" w:hAnsi="Courier New" w:cs="Courier New"/>
           <w:color w:val="538135" w:themeColor="accent6" w:themeShade="BF"/>
           <w:sz w:val="20"/>
           <w:szCs w:val="20"/>
         </w:rPr>
-        <w:t>00,threads</w:t>
-      </w:r>
-      <w:proofErr w:type="gramEnd"/>
+      </w:pPr>
       <w:r>
         <w:rPr>
           <w:rFonts w:ascii="Courier New" w:hAnsi="Courier New" w:cs="Courier New"/>
@@ -5394,7 +5370,7 @@
           <w:sz w:val="20"/>
           <w:szCs w:val="20"/>
         </w:rPr>
-        <w:t xml:space="preserve">=3                                                                               </w:t>
+        <w:t xml:space="preserve">rate=2607.00,threads=3                                                                               </w:t>
       </w:r>
     </w:p>
     <w:p>
@@ -5415,19 +5391,20 @@
           <w:sz w:val="20"/>
           <w:szCs w:val="20"/>
         </w:rPr>
-        <w:t>rate=2607.</w:t>
-      </w:r>
-      <w:proofErr w:type="gramStart"/>
-      <w:r>
+        <w:t xml:space="preserve">rate=2590.00,threads=3                                                                               </w:t>
+      </w:r>
+    </w:p>
+    <w:p>
+      <w:pPr>
+        <w:pStyle w:val="BodyText0"/>
+        <w:spacing w:after="0"/>
         <w:rPr>
           <w:rFonts w:ascii="Courier New" w:hAnsi="Courier New" w:cs="Courier New"/>
           <w:color w:val="538135" w:themeColor="accent6" w:themeShade="BF"/>
           <w:sz w:val="20"/>
           <w:szCs w:val="20"/>
         </w:rPr>
-        <w:t>00,threads</w:t>
-      </w:r>
-      <w:proofErr w:type="gramEnd"/>
+      </w:pPr>
       <w:r>
         <w:rPr>
           <w:rFonts w:ascii="Courier New" w:hAnsi="Courier New" w:cs="Courier New"/>
@@ -5435,7 +5412,7 @@
           <w:sz w:val="20"/>
           <w:szCs w:val="20"/>
         </w:rPr>
-        <w:t xml:space="preserve">=3                                                                               </w:t>
+        <w:t xml:space="preserve">rate=2594.00,threads=3                                                                               </w:t>
       </w:r>
     </w:p>
     <w:p>
@@ -5456,40 +5433,40 @@
           <w:sz w:val="20"/>
           <w:szCs w:val="20"/>
         </w:rPr>
-        <w:t>rate=2590.</w:t>
-      </w:r>
-      <w:proofErr w:type="gramStart"/>
-      <w:r>
+        <w:t xml:space="preserve">rate=2587.00,threads=3     </w:t>
+      </w:r>
+    </w:p>
+    <w:p>
+      <w:pPr>
+        <w:pStyle w:val="BodyText0"/>
+        <w:spacing w:after="0"/>
         <w:rPr>
           <w:rFonts w:ascii="Courier New" w:hAnsi="Courier New" w:cs="Courier New"/>
           <w:color w:val="538135" w:themeColor="accent6" w:themeShade="BF"/>
           <w:sz w:val="20"/>
           <w:szCs w:val="20"/>
         </w:rPr>
-        <w:t>00,threads</w:t>
-      </w:r>
-      <w:proofErr w:type="gramEnd"/>
-      <w:r>
+      </w:pPr>
+    </w:p>
+    <w:p>
+      <w:pPr>
+        <w:pStyle w:val="BodyText0"/>
         <w:rPr>
           <w:rFonts w:ascii="Courier New" w:hAnsi="Courier New" w:cs="Courier New"/>
           <w:color w:val="538135" w:themeColor="accent6" w:themeShade="BF"/>
           <w:sz w:val="20"/>
           <w:szCs w:val="20"/>
         </w:rPr>
-        <w:t xml:space="preserve">=3                                                                               </w:t>
-      </w:r>
-    </w:p>
-    <w:p>
-      <w:pPr>
-        <w:pStyle w:val="BodyText0"/>
-        <w:spacing w:after="0"/>
+      </w:pPr>
+      <w:r>
         <w:rPr>
           <w:rFonts w:ascii="Courier New" w:hAnsi="Courier New" w:cs="Courier New"/>
           <w:color w:val="538135" w:themeColor="accent6" w:themeShade="BF"/>
           <w:sz w:val="20"/>
           <w:szCs w:val="20"/>
         </w:rPr>
-      </w:pPr>
+        <w:t xml:space="preserve">.. .. </w:t>
+      </w:r>
       <w:r>
         <w:rPr>
           <w:rFonts w:ascii="Courier New" w:hAnsi="Courier New" w:cs="Courier New"/>
@@ -5497,9 +5474,8 @@
           <w:sz w:val="20"/>
           <w:szCs w:val="20"/>
         </w:rPr>
-        <w:t>rate=2594.</w:t>
-      </w:r>
-      <w:proofErr w:type="gramStart"/>
+        <w:sym w:font="Wingdings" w:char="F0E7"/>
+      </w:r>
       <w:r>
         <w:rPr>
           <w:rFonts w:ascii="Courier New" w:hAnsi="Courier New" w:cs="Courier New"/>
@@ -5507,40 +5483,61 @@
           <w:sz w:val="20"/>
           <w:szCs w:val="20"/>
         </w:rPr>
-        <w:t>00,threads</w:t>
-      </w:r>
-      <w:proofErr w:type="gramEnd"/>
-      <w:r>
+        <w:t xml:space="preserve"> </w:t>
+      </w:r>
+      <w:proofErr w:type="spellStart"/>
+      <w:r>
+        <w:rPr>
+          <w:rFonts w:ascii="Courier New" w:hAnsi="Courier New" w:cs="Courier New"/>
+          <w:color w:val="FF0000"/>
+          <w:sz w:val="20"/>
+          <w:szCs w:val="20"/>
+        </w:rPr>
+        <w:t>endmqm</w:t>
+      </w:r>
+      <w:proofErr w:type="spellEnd"/>
+      <w:r>
+        <w:rPr>
+          <w:rFonts w:ascii="Courier New" w:hAnsi="Courier New" w:cs="Courier New"/>
+          <w:color w:val="FF0000"/>
+          <w:sz w:val="20"/>
+          <w:szCs w:val="20"/>
+        </w:rPr>
+        <w:t xml:space="preserve"> -s issued here</w:t>
+      </w:r>
+    </w:p>
+    <w:p>
+      <w:pPr>
+        <w:pStyle w:val="BodyText0"/>
+        <w:spacing w:after="0"/>
         <w:rPr>
           <w:rFonts w:ascii="Courier New" w:hAnsi="Courier New" w:cs="Courier New"/>
           <w:color w:val="538135" w:themeColor="accent6" w:themeShade="BF"/>
           <w:sz w:val="20"/>
           <w:szCs w:val="20"/>
         </w:rPr>
-        <w:t xml:space="preserve">=3                                                                               </w:t>
-      </w:r>
-    </w:p>
-    <w:p>
-      <w:pPr>
-        <w:pStyle w:val="BodyText0"/>
-        <w:spacing w:after="0"/>
+      </w:pPr>
+      <w:r>
         <w:rPr>
           <w:rFonts w:ascii="Courier New" w:hAnsi="Courier New" w:cs="Courier New"/>
           <w:color w:val="538135" w:themeColor="accent6" w:themeShade="BF"/>
           <w:sz w:val="20"/>
           <w:szCs w:val="20"/>
         </w:rPr>
-      </w:pPr>
-      <w:r>
+        <w:t xml:space="preserve">                                                                          </w:t>
+      </w:r>
+    </w:p>
+    <w:p>
+      <w:pPr>
+        <w:pStyle w:val="BodyText0"/>
+        <w:spacing w:after="0"/>
         <w:rPr>
           <w:rFonts w:ascii="Courier New" w:hAnsi="Courier New" w:cs="Courier New"/>
           <w:color w:val="538135" w:themeColor="accent6" w:themeShade="BF"/>
           <w:sz w:val="20"/>
           <w:szCs w:val="20"/>
         </w:rPr>
-        <w:t>rate=2587.</w:t>
-      </w:r>
-      <w:proofErr w:type="gramStart"/>
+      </w:pPr>
       <w:r>
         <w:rPr>
           <w:rFonts w:ascii="Courier New" w:hAnsi="Courier New" w:cs="Courier New"/>
@@ -5548,34 +5545,34 @@
           <w:sz w:val="20"/>
           <w:szCs w:val="20"/>
         </w:rPr>
-        <w:t>00,threads</w:t>
-      </w:r>
-      <w:proofErr w:type="gramEnd"/>
-      <w:r>
+        <w:t xml:space="preserve">MQGET Return code caused error or not recognized; mqrc:2009                                          </w:t>
+      </w:r>
+    </w:p>
+    <w:p>
+      <w:pPr>
+        <w:pStyle w:val="BodyText0"/>
+        <w:spacing w:after="0"/>
         <w:rPr>
           <w:rFonts w:ascii="Courier New" w:hAnsi="Courier New" w:cs="Courier New"/>
           <w:color w:val="538135" w:themeColor="accent6" w:themeShade="BF"/>
           <w:sz w:val="20"/>
           <w:szCs w:val="20"/>
         </w:rPr>
-        <w:t xml:space="preserve">=3     </w:t>
-      </w:r>
-    </w:p>
-    <w:p>
-      <w:pPr>
-        <w:pStyle w:val="BodyText0"/>
-        <w:spacing w:after="0"/>
+      </w:pPr>
+      <w:r>
         <w:rPr>
           <w:rFonts w:ascii="Courier New" w:hAnsi="Courier New" w:cs="Courier New"/>
           <w:color w:val="538135" w:themeColor="accent6" w:themeShade="BF"/>
           <w:sz w:val="20"/>
           <w:szCs w:val="20"/>
         </w:rPr>
-      </w:pPr>
+        <w:t xml:space="preserve">MQGET Throwing exception; mqcc:2 ;Name: REPLY1                                                       </w:t>
+      </w:r>
     </w:p>
     <w:p>
       <w:pPr>
         <w:pStyle w:val="BodyText0"/>
+        <w:spacing w:after="0"/>
         <w:rPr>
           <w:rFonts w:ascii="Courier New" w:hAnsi="Courier New" w:cs="Courier New"/>
           <w:color w:val="538135" w:themeColor="accent6" w:themeShade="BF"/>
@@ -5590,17 +5587,20 @@
           <w:sz w:val="20"/>
           <w:szCs w:val="20"/>
         </w:rPr>
-        <w:t xml:space="preserve">.. .. </w:t>
-      </w:r>
-      <w:r>
+        <w:t xml:space="preserve">MQGET Return code caused error or not recognized; mqrc:2009                                          </w:t>
+      </w:r>
+    </w:p>
+    <w:p>
+      <w:pPr>
+        <w:pStyle w:val="BodyText0"/>
+        <w:spacing w:after="0"/>
         <w:rPr>
           <w:rFonts w:ascii="Courier New" w:hAnsi="Courier New" w:cs="Courier New"/>
           <w:color w:val="538135" w:themeColor="accent6" w:themeShade="BF"/>
           <w:sz w:val="20"/>
           <w:szCs w:val="20"/>
         </w:rPr>
-        <w:sym w:font="Wingdings" w:char="F0E7"/>
-      </w:r>
+      </w:pPr>
       <w:r>
         <w:rPr>
           <w:rFonts w:ascii="Courier New" w:hAnsi="Courier New" w:cs="Courier New"/>
@@ -5608,27 +5608,7 @@
           <w:sz w:val="20"/>
           <w:szCs w:val="20"/>
         </w:rPr>
-        <w:t xml:space="preserve"> </w:t>
-      </w:r>
-      <w:proofErr w:type="spellStart"/>
-      <w:r>
-        <w:rPr>
-          <w:rFonts w:ascii="Courier New" w:hAnsi="Courier New" w:cs="Courier New"/>
-          <w:color w:val="FF0000"/>
-          <w:sz w:val="20"/>
-          <w:szCs w:val="20"/>
-        </w:rPr>
-        <w:t>endmqm</w:t>
-      </w:r>
-      <w:proofErr w:type="spellEnd"/>
-      <w:r>
-        <w:rPr>
-          <w:rFonts w:ascii="Courier New" w:hAnsi="Courier New" w:cs="Courier New"/>
-          <w:color w:val="FF0000"/>
-          <w:sz w:val="20"/>
-          <w:szCs w:val="20"/>
-        </w:rPr>
-        <w:t xml:space="preserve"> -s issued here</w:t>
+        <w:t xml:space="preserve">MQGET Throwing exception; mqcc:2 ;Name: REPLY1                                                       </w:t>
       </w:r>
     </w:p>
     <w:p>
@@ -5649,20 +5629,17 @@
           <w:sz w:val="20"/>
           <w:szCs w:val="20"/>
         </w:rPr>
-        <w:t xml:space="preserve">                                                                          </w:t>
-      </w:r>
-    </w:p>
-    <w:p>
-      <w:pPr>
-        <w:pStyle w:val="BodyText0"/>
-        <w:spacing w:after="0"/>
+        <w:t xml:space="preserve">[ReconnectTimer0] MQI call failed, attempting to reconnect all threads to queue manager </w:t>
+      </w:r>
+      <w:r>
         <w:rPr>
           <w:rFonts w:ascii="Courier New" w:hAnsi="Courier New" w:cs="Courier New"/>
           <w:color w:val="538135" w:themeColor="accent6" w:themeShade="BF"/>
           <w:sz w:val="20"/>
           <w:szCs w:val="20"/>
         </w:rPr>
-      </w:pPr>
+        <w:t>QM1</w:t>
+      </w:r>
       <w:r>
         <w:rPr>
           <w:rFonts w:ascii="Courier New" w:hAnsi="Courier New" w:cs="Courier New"/>
@@ -5670,20 +5647,18 @@
           <w:sz w:val="20"/>
           <w:szCs w:val="20"/>
         </w:rPr>
-        <w:t xml:space="preserve">MQGET Return code caused error or not recognized; mqrc:2009                                          </w:t>
-      </w:r>
-    </w:p>
-    <w:p>
-      <w:pPr>
-        <w:pStyle w:val="BodyText0"/>
-        <w:spacing w:after="0"/>
+        <w:t xml:space="preserve"> on host</w:t>
+      </w:r>
+      <w:r>
         <w:rPr>
           <w:rFonts w:ascii="Courier New" w:hAnsi="Courier New" w:cs="Courier New"/>
           <w:color w:val="538135" w:themeColor="accent6" w:themeShade="BF"/>
           <w:sz w:val="20"/>
           <w:szCs w:val="20"/>
         </w:rPr>
-      </w:pPr>
+        <w:t xml:space="preserve"> </w:t>
+      </w:r>
+      <w:proofErr w:type="spellStart"/>
       <w:r>
         <w:rPr>
           <w:rFonts w:ascii="Courier New" w:hAnsi="Courier New" w:cs="Courier New"/>
@@ -5691,9 +5666,9 @@
           <w:sz w:val="20"/>
           <w:szCs w:val="20"/>
         </w:rPr>
-        <w:t>MQGET Throwing exception; mqcc:</w:t>
-      </w:r>
-      <w:proofErr w:type="gramStart"/>
+        <w:t>secondaryHost</w:t>
+      </w:r>
+      <w:proofErr w:type="spellEnd"/>
       <w:r>
         <w:rPr>
           <w:rFonts w:ascii="Courier New" w:hAnsi="Courier New" w:cs="Courier New"/>
@@ -5701,30 +5676,30 @@
           <w:sz w:val="20"/>
           <w:szCs w:val="20"/>
         </w:rPr>
-        <w:t>2 ;Name</w:t>
-      </w:r>
-      <w:proofErr w:type="gramEnd"/>
-      <w:r>
+        <w:t xml:space="preserve">:                                                                                             </w:t>
+      </w:r>
+    </w:p>
+    <w:p>
+      <w:pPr>
+        <w:pStyle w:val="BodyText0"/>
+        <w:spacing w:after="0"/>
         <w:rPr>
           <w:rFonts w:ascii="Courier New" w:hAnsi="Courier New" w:cs="Courier New"/>
           <w:color w:val="538135" w:themeColor="accent6" w:themeShade="BF"/>
           <w:sz w:val="20"/>
           <w:szCs w:val="20"/>
         </w:rPr>
-        <w:t xml:space="preserve">: REPLY1                                                       </w:t>
-      </w:r>
-    </w:p>
-    <w:p>
-      <w:pPr>
-        <w:pStyle w:val="BodyText0"/>
-        <w:spacing w:after="0"/>
+      </w:pPr>
+      <w:r>
         <w:rPr>
           <w:rFonts w:ascii="Courier New" w:hAnsi="Courier New" w:cs="Courier New"/>
           <w:color w:val="538135" w:themeColor="accent6" w:themeShade="BF"/>
           <w:sz w:val="20"/>
           <w:szCs w:val="20"/>
         </w:rPr>
-      </w:pPr>
+        <w:t xml:space="preserve">[ReconnectTimer0]: Time to connect to secondary host is 646 </w:t>
+      </w:r>
+      <w:proofErr w:type="spellStart"/>
       <w:r>
         <w:rPr>
           <w:rFonts w:ascii="Courier New" w:hAnsi="Courier New" w:cs="Courier New"/>
@@ -5732,20 +5707,19 @@
           <w:sz w:val="20"/>
           <w:szCs w:val="20"/>
         </w:rPr>
-        <w:t xml:space="preserve">MQGET Return code caused error or not recognized; mqrc:2009                                          </w:t>
-      </w:r>
-    </w:p>
-    <w:p>
-      <w:pPr>
-        <w:pStyle w:val="BodyText0"/>
-        <w:spacing w:after="0"/>
+        <w:t>ms</w:t>
+      </w:r>
+      <w:proofErr w:type="spellEnd"/>
+      <w:r>
         <w:rPr>
           <w:rFonts w:ascii="Courier New" w:hAnsi="Courier New" w:cs="Courier New"/>
           <w:color w:val="538135" w:themeColor="accent6" w:themeShade="BF"/>
           <w:sz w:val="20"/>
           <w:szCs w:val="20"/>
         </w:rPr>
-      </w:pPr>
+        <w:t xml:space="preserve"> (min: 646 </w:t>
+      </w:r>
+      <w:proofErr w:type="spellStart"/>
       <w:r>
         <w:rPr>
           <w:rFonts w:ascii="Courier New" w:hAnsi="Courier New" w:cs="Courier New"/>
@@ -5753,9 +5727,9 @@
           <w:sz w:val="20"/>
           <w:szCs w:val="20"/>
         </w:rPr>
-        <w:t>MQGET Throwing exception; mqcc:</w:t>
-      </w:r>
-      <w:proofErr w:type="gramStart"/>
+        <w:t>ms</w:t>
+      </w:r>
+      <w:proofErr w:type="spellEnd"/>
       <w:r>
         <w:rPr>
           <w:rFonts w:ascii="Courier New" w:hAnsi="Courier New" w:cs="Courier New"/>
@@ -5763,9 +5737,9 @@
           <w:sz w:val="20"/>
           <w:szCs w:val="20"/>
         </w:rPr>
-        <w:t>2 ;Name</w:t>
-      </w:r>
-      <w:proofErr w:type="gramEnd"/>
+        <w:t xml:space="preserve">  max: 646 </w:t>
+      </w:r>
+      <w:proofErr w:type="spellStart"/>
       <w:r>
         <w:rPr>
           <w:rFonts w:ascii="Courier New" w:hAnsi="Courier New" w:cs="Courier New"/>
@@ -5773,29 +5747,30 @@
           <w:sz w:val="20"/>
           <w:szCs w:val="20"/>
         </w:rPr>
-        <w:t xml:space="preserve">: REPLY1                                                       </w:t>
-      </w:r>
-    </w:p>
-    <w:p>
-      <w:pPr>
-        <w:pStyle w:val="BodyText0"/>
-        <w:spacing w:after="0"/>
+        <w:t>ms</w:t>
+      </w:r>
+      <w:proofErr w:type="spellEnd"/>
+      <w:r>
         <w:rPr>
           <w:rFonts w:ascii="Courier New" w:hAnsi="Courier New" w:cs="Courier New"/>
           <w:color w:val="538135" w:themeColor="accent6" w:themeShade="BF"/>
           <w:sz w:val="20"/>
           <w:szCs w:val="20"/>
         </w:rPr>
-      </w:pPr>
-      <w:r>
+        <w:t xml:space="preserve">)            </w:t>
+      </w:r>
+    </w:p>
+    <w:p>
+      <w:pPr>
+        <w:pStyle w:val="BodyText0"/>
+        <w:spacing w:after="0"/>
         <w:rPr>
           <w:rFonts w:ascii="Courier New" w:hAnsi="Courier New" w:cs="Courier New"/>
           <w:color w:val="538135" w:themeColor="accent6" w:themeShade="BF"/>
           <w:sz w:val="20"/>
           <w:szCs w:val="20"/>
         </w:rPr>
-        <w:t xml:space="preserve">[ReconnectTimer0] MQI call failed, attempting to reconnect all threads to queue manager </w:t>
-      </w:r>
+      </w:pPr>
       <w:r>
         <w:rPr>
           <w:rFonts w:ascii="Courier New" w:hAnsi="Courier New" w:cs="Courier New"/>
@@ -5803,17 +5778,20 @@
           <w:sz w:val="20"/>
           <w:szCs w:val="20"/>
         </w:rPr>
-        <w:t>QM1</w:t>
-      </w:r>
-      <w:r>
+        <w:t xml:space="preserve">rate=740.00,threads=3                                                                                </w:t>
+      </w:r>
+    </w:p>
+    <w:p>
+      <w:pPr>
+        <w:pStyle w:val="BodyText0"/>
+        <w:spacing w:after="0"/>
         <w:rPr>
           <w:rFonts w:ascii="Courier New" w:hAnsi="Courier New" w:cs="Courier New"/>
           <w:color w:val="538135" w:themeColor="accent6" w:themeShade="BF"/>
           <w:sz w:val="20"/>
           <w:szCs w:val="20"/>
         </w:rPr>
-        <w:t xml:space="preserve"> on host</w:t>
-      </w:r>
+      </w:pPr>
       <w:r>
         <w:rPr>
           <w:rFonts w:ascii="Courier New" w:hAnsi="Courier New" w:cs="Courier New"/>
@@ -5821,7 +5799,7 @@
           <w:sz w:val="20"/>
           <w:szCs w:val="20"/>
         </w:rPr>
-        <w:t xml:space="preserve"> </w:t>
+        <w:t xml:space="preserve">[ReconnectTimer1]: Time to connect to secondary host is 806 </w:t>
       </w:r>
       <w:proofErr w:type="spellStart"/>
       <w:r>
@@ -5831,7 +5809,7 @@
           <w:sz w:val="20"/>
           <w:szCs w:val="20"/>
         </w:rPr>
-        <w:t>secondaryHost</w:t>
+        <w:t>ms</w:t>
       </w:r>
       <w:proofErr w:type="spellEnd"/>
       <w:r>
@@ -5841,20 +5819,19 @@
           <w:sz w:val="20"/>
           <w:szCs w:val="20"/>
         </w:rPr>
-        <w:t xml:space="preserve">:                                                                                             </w:t>
-      </w:r>
-    </w:p>
-    <w:p>
-      <w:pPr>
-        <w:pStyle w:val="BodyText0"/>
-        <w:spacing w:after="0"/>
+        <w:t xml:space="preserve"> (min: 646 </w:t>
+      </w:r>
+      <w:proofErr w:type="spellStart"/>
+      <w:r>
         <w:rPr>
           <w:rFonts w:ascii="Courier New" w:hAnsi="Courier New" w:cs="Courier New"/>
           <w:color w:val="538135" w:themeColor="accent6" w:themeShade="BF"/>
           <w:sz w:val="20"/>
           <w:szCs w:val="20"/>
         </w:rPr>
-      </w:pPr>
+        <w:t>ms</w:t>
+      </w:r>
+      <w:proofErr w:type="spellEnd"/>
       <w:r>
         <w:rPr>
           <w:rFonts w:ascii="Courier New" w:hAnsi="Courier New" w:cs="Courier New"/>
@@ -5862,7 +5839,7 @@
           <w:sz w:val="20"/>
           <w:szCs w:val="20"/>
         </w:rPr>
-        <w:t xml:space="preserve">[ReconnectTimer0]: Time to connect to secondary host is 646 </w:t>
+        <w:t xml:space="preserve">  max: 806 </w:t>
       </w:r>
       <w:proofErr w:type="spellStart"/>
       <w:r>
@@ -5882,20 +5859,20 @@
           <w:sz w:val="20"/>
           <w:szCs w:val="20"/>
         </w:rPr>
-        <w:t xml:space="preserve"> (min: 646 </w:t>
-      </w:r>
-      <w:proofErr w:type="spellStart"/>
-      <w:proofErr w:type="gramStart"/>
-      <w:r>
+        <w:t xml:space="preserve">)            </w:t>
+      </w:r>
+    </w:p>
+    <w:p>
+      <w:pPr>
+        <w:pStyle w:val="BodyText0"/>
+        <w:spacing w:after="0"/>
         <w:rPr>
           <w:rFonts w:ascii="Courier New" w:hAnsi="Courier New" w:cs="Courier New"/>
           <w:color w:val="538135" w:themeColor="accent6" w:themeShade="BF"/>
           <w:sz w:val="20"/>
           <w:szCs w:val="20"/>
         </w:rPr>
-        <w:t>ms</w:t>
-      </w:r>
-      <w:proofErr w:type="spellEnd"/>
+      </w:pPr>
       <w:r>
         <w:rPr>
           <w:rFonts w:ascii="Courier New" w:hAnsi="Courier New" w:cs="Courier New"/>
@@ -5903,9 +5880,9 @@
           <w:sz w:val="20"/>
           <w:szCs w:val="20"/>
         </w:rPr>
-        <w:t xml:space="preserve">  max</w:t>
-      </w:r>
-      <w:proofErr w:type="gramEnd"/>
+        <w:t xml:space="preserve">[ReconnectTimer2]: Time to connect to secondary host is 806 </w:t>
+      </w:r>
+      <w:proofErr w:type="spellStart"/>
       <w:r>
         <w:rPr>
           <w:rFonts w:ascii="Courier New" w:hAnsi="Courier New" w:cs="Courier New"/>
@@ -5913,9 +5890,9 @@
           <w:sz w:val="20"/>
           <w:szCs w:val="20"/>
         </w:rPr>
-        <w:t xml:space="preserve">: 646 </w:t>
-      </w:r>
-      <w:proofErr w:type="spellStart"/>
+        <w:t>ms</w:t>
+      </w:r>
+      <w:proofErr w:type="spellEnd"/>
       <w:r>
         <w:rPr>
           <w:rFonts w:ascii="Courier New" w:hAnsi="Courier New" w:cs="Courier New"/>
@@ -5923,9 +5900,9 @@
           <w:sz w:val="20"/>
           <w:szCs w:val="20"/>
         </w:rPr>
-        <w:t>ms</w:t>
-      </w:r>
-      <w:proofErr w:type="spellEnd"/>
+        <w:t xml:space="preserve"> (min: 646 </w:t>
+      </w:r>
+      <w:proofErr w:type="spellStart"/>
       <w:r>
         <w:rPr>
           <w:rFonts w:ascii="Courier New" w:hAnsi="Courier New" w:cs="Courier New"/>
@@ -5933,20 +5910,19 @@
           <w:sz w:val="20"/>
           <w:szCs w:val="20"/>
         </w:rPr>
-        <w:t xml:space="preserve">)            </w:t>
-      </w:r>
-    </w:p>
-    <w:p>
-      <w:pPr>
-        <w:pStyle w:val="BodyText0"/>
-        <w:spacing w:after="0"/>
+        <w:t>ms</w:t>
+      </w:r>
+      <w:proofErr w:type="spellEnd"/>
+      <w:r>
         <w:rPr>
           <w:rFonts w:ascii="Courier New" w:hAnsi="Courier New" w:cs="Courier New"/>
           <w:color w:val="538135" w:themeColor="accent6" w:themeShade="BF"/>
           <w:sz w:val="20"/>
           <w:szCs w:val="20"/>
         </w:rPr>
-      </w:pPr>
+        <w:t xml:space="preserve">  max: 806 </w:t>
+      </w:r>
+      <w:proofErr w:type="spellStart"/>
       <w:r>
         <w:rPr>
           <w:rFonts w:ascii="Courier New" w:hAnsi="Courier New" w:cs="Courier New"/>
@@ -5954,9 +5930,9 @@
           <w:sz w:val="20"/>
           <w:szCs w:val="20"/>
         </w:rPr>
-        <w:t>rate=740.</w:t>
-      </w:r>
-      <w:proofErr w:type="gramStart"/>
+        <w:t>ms</w:t>
+      </w:r>
+      <w:proofErr w:type="spellEnd"/>
       <w:r>
         <w:rPr>
           <w:rFonts w:ascii="Courier New" w:hAnsi="Courier New" w:cs="Courier New"/>
@@ -5964,40 +5940,41 @@
           <w:sz w:val="20"/>
           <w:szCs w:val="20"/>
         </w:rPr>
-        <w:t>00,threads</w:t>
-      </w:r>
-      <w:proofErr w:type="gramEnd"/>
-      <w:r>
+        <w:t xml:space="preserve">)            </w:t>
+      </w:r>
+    </w:p>
+    <w:p>
+      <w:pPr>
+        <w:pStyle w:val="BodyText0"/>
+        <w:spacing w:after="0"/>
         <w:rPr>
           <w:rFonts w:ascii="Courier New" w:hAnsi="Courier New" w:cs="Courier New"/>
           <w:color w:val="538135" w:themeColor="accent6" w:themeShade="BF"/>
           <w:sz w:val="20"/>
           <w:szCs w:val="20"/>
         </w:rPr>
-        <w:t xml:space="preserve">=3                                                                                </w:t>
-      </w:r>
-    </w:p>
-    <w:p>
-      <w:pPr>
-        <w:pStyle w:val="BodyText0"/>
-        <w:spacing w:after="0"/>
+      </w:pPr>
+      <w:r>
         <w:rPr>
           <w:rFonts w:ascii="Courier New" w:hAnsi="Courier New" w:cs="Courier New"/>
           <w:color w:val="538135" w:themeColor="accent6" w:themeShade="BF"/>
           <w:sz w:val="20"/>
           <w:szCs w:val="20"/>
         </w:rPr>
-      </w:pPr>
-      <w:r>
+        <w:t xml:space="preserve">[ReconnectTimer2]: All threads reconnected at 16_04_2020 17:56:20.880                                </w:t>
+      </w:r>
+    </w:p>
+    <w:p>
+      <w:pPr>
+        <w:pStyle w:val="BodyText0"/>
+        <w:spacing w:after="0"/>
         <w:rPr>
           <w:rFonts w:ascii="Courier New" w:hAnsi="Courier New" w:cs="Courier New"/>
           <w:color w:val="538135" w:themeColor="accent6" w:themeShade="BF"/>
           <w:sz w:val="20"/>
           <w:szCs w:val="20"/>
         </w:rPr>
-        <w:t xml:space="preserve">[ReconnectTimer1]: Time to connect to secondary host is 806 </w:t>
-      </w:r>
-      <w:proofErr w:type="spellStart"/>
+      </w:pPr>
       <w:r>
         <w:rPr>
           <w:rFonts w:ascii="Courier New" w:hAnsi="Courier New" w:cs="Courier New"/>
@@ -6005,20 +5982,20 @@
           <w:sz w:val="20"/>
           <w:szCs w:val="20"/>
         </w:rPr>
-        <w:t>ms</w:t>
-      </w:r>
-      <w:proofErr w:type="spellEnd"/>
-      <w:r>
+        <w:t xml:space="preserve">rate=2065.00,threads=3                                                                               </w:t>
+      </w:r>
+    </w:p>
+    <w:p>
+      <w:pPr>
+        <w:pStyle w:val="BodyText0"/>
+        <w:spacing w:after="0"/>
         <w:rPr>
           <w:rFonts w:ascii="Courier New" w:hAnsi="Courier New" w:cs="Courier New"/>
           <w:color w:val="538135" w:themeColor="accent6" w:themeShade="BF"/>
           <w:sz w:val="20"/>
           <w:szCs w:val="20"/>
         </w:rPr>
-        <w:t xml:space="preserve"> (min: 646 </w:t>
-      </w:r>
-      <w:proofErr w:type="spellStart"/>
-      <w:proofErr w:type="gramStart"/>
+      </w:pPr>
       <w:r>
         <w:rPr>
           <w:rFonts w:ascii="Courier New" w:hAnsi="Courier New" w:cs="Courier New"/>
@@ -6026,19 +6003,20 @@
           <w:sz w:val="20"/>
           <w:szCs w:val="20"/>
         </w:rPr>
-        <w:t>ms</w:t>
-      </w:r>
-      <w:proofErr w:type="spellEnd"/>
-      <w:r>
+        <w:t xml:space="preserve">rate=2133.00,threads=3                                                                               </w:t>
+      </w:r>
+    </w:p>
+    <w:p>
+      <w:pPr>
+        <w:pStyle w:val="BodyText0"/>
+        <w:spacing w:after="0"/>
         <w:rPr>
           <w:rFonts w:ascii="Courier New" w:hAnsi="Courier New" w:cs="Courier New"/>
           <w:color w:val="538135" w:themeColor="accent6" w:themeShade="BF"/>
           <w:sz w:val="20"/>
           <w:szCs w:val="20"/>
         </w:rPr>
-        <w:t xml:space="preserve">  max</w:t>
-      </w:r>
-      <w:proofErr w:type="gramEnd"/>
+      </w:pPr>
       <w:r>
         <w:rPr>
           <w:rFonts w:ascii="Courier New" w:hAnsi="Courier New" w:cs="Courier New"/>
@@ -6046,19 +6024,20 @@
           <w:sz w:val="20"/>
           <w:szCs w:val="20"/>
         </w:rPr>
-        <w:t xml:space="preserve">: 806 </w:t>
-      </w:r>
-      <w:proofErr w:type="spellStart"/>
-      <w:r>
+        <w:t xml:space="preserve">rate=2170.00,threads=3                                                                               </w:t>
+      </w:r>
+    </w:p>
+    <w:p>
+      <w:pPr>
+        <w:pStyle w:val="BodyText0"/>
+        <w:spacing w:after="0"/>
         <w:rPr>
           <w:rFonts w:ascii="Courier New" w:hAnsi="Courier New" w:cs="Courier New"/>
           <w:color w:val="538135" w:themeColor="accent6" w:themeShade="BF"/>
           <w:sz w:val="20"/>
           <w:szCs w:val="20"/>
         </w:rPr>
-        <w:t>ms</w:t>
-      </w:r>
-      <w:proofErr w:type="spellEnd"/>
+      </w:pPr>
       <w:r>
         <w:rPr>
           <w:rFonts w:ascii="Courier New" w:hAnsi="Courier New" w:cs="Courier New"/>
@@ -6066,13 +6045,12 @@
           <w:sz w:val="20"/>
           <w:szCs w:val="20"/>
         </w:rPr>
-        <w:t xml:space="preserve">)            </w:t>
+        <w:t>... ...</w:t>
       </w:r>
     </w:p>
     <w:p>
       <w:pPr>
         <w:pStyle w:val="BodyText0"/>
-        <w:spacing w:after="0"/>
         <w:rPr>
           <w:rFonts w:ascii="Courier New" w:hAnsi="Courier New" w:cs="Courier New"/>
           <w:color w:val="538135" w:themeColor="accent6" w:themeShade="BF"/>
@@ -6080,288 +6058,32 @@
           <w:szCs w:val="20"/>
         </w:rPr>
       </w:pPr>
-      <w:r>
+    </w:p>
+    <w:p>
+      <w:pPr>
+        <w:pStyle w:val="BodyText0"/>
         <w:rPr>
           <w:rFonts w:ascii="Courier New" w:hAnsi="Courier New" w:cs="Courier New"/>
           <w:color w:val="538135" w:themeColor="accent6" w:themeShade="BF"/>
           <w:sz w:val="20"/>
           <w:szCs w:val="20"/>
         </w:rPr>
-        <w:t xml:space="preserve">[ReconnectTimer2]: Time to connect to secondary host is 806 </w:t>
-      </w:r>
-      <w:proofErr w:type="spellStart"/>
-      <w:r>
+      </w:pPr>
+    </w:p>
+    <w:p>
+      <w:pPr>
+        <w:pStyle w:val="BodyText0"/>
         <w:rPr>
           <w:rFonts w:ascii="Courier New" w:hAnsi="Courier New" w:cs="Courier New"/>
           <w:color w:val="538135" w:themeColor="accent6" w:themeShade="BF"/>
           <w:sz w:val="20"/>
           <w:szCs w:val="20"/>
         </w:rPr>
-        <w:t>ms</w:t>
-      </w:r>
-      <w:proofErr w:type="spellEnd"/>
-      <w:r>
-        <w:rPr>
-          <w:rFonts w:ascii="Courier New" w:hAnsi="Courier New" w:cs="Courier New"/>
-          <w:color w:val="538135" w:themeColor="accent6" w:themeShade="BF"/>
-          <w:sz w:val="20"/>
-          <w:szCs w:val="20"/>
-        </w:rPr>
-        <w:t xml:space="preserve"> (min: 646 </w:t>
-      </w:r>
-      <w:proofErr w:type="spellStart"/>
-      <w:proofErr w:type="gramStart"/>
-      <w:r>
-        <w:rPr>
-          <w:rFonts w:ascii="Courier New" w:hAnsi="Courier New" w:cs="Courier New"/>
-          <w:color w:val="538135" w:themeColor="accent6" w:themeShade="BF"/>
-          <w:sz w:val="20"/>
-          <w:szCs w:val="20"/>
-        </w:rPr>
-        <w:t>ms</w:t>
-      </w:r>
-      <w:proofErr w:type="spellEnd"/>
-      <w:r>
-        <w:rPr>
-          <w:rFonts w:ascii="Courier New" w:hAnsi="Courier New" w:cs="Courier New"/>
-          <w:color w:val="538135" w:themeColor="accent6" w:themeShade="BF"/>
-          <w:sz w:val="20"/>
-          <w:szCs w:val="20"/>
-        </w:rPr>
-        <w:t xml:space="preserve">  max</w:t>
-      </w:r>
-      <w:proofErr w:type="gramEnd"/>
-      <w:r>
-        <w:rPr>
-          <w:rFonts w:ascii="Courier New" w:hAnsi="Courier New" w:cs="Courier New"/>
-          <w:color w:val="538135" w:themeColor="accent6" w:themeShade="BF"/>
-          <w:sz w:val="20"/>
-          <w:szCs w:val="20"/>
-        </w:rPr>
-        <w:t xml:space="preserve">: 806 </w:t>
-      </w:r>
-      <w:proofErr w:type="spellStart"/>
-      <w:r>
-        <w:rPr>
-          <w:rFonts w:ascii="Courier New" w:hAnsi="Courier New" w:cs="Courier New"/>
-          <w:color w:val="538135" w:themeColor="accent6" w:themeShade="BF"/>
-          <w:sz w:val="20"/>
-          <w:szCs w:val="20"/>
-        </w:rPr>
-        <w:t>ms</w:t>
-      </w:r>
-      <w:proofErr w:type="spellEnd"/>
-      <w:r>
-        <w:rPr>
-          <w:rFonts w:ascii="Courier New" w:hAnsi="Courier New" w:cs="Courier New"/>
-          <w:color w:val="538135" w:themeColor="accent6" w:themeShade="BF"/>
-          <w:sz w:val="20"/>
-          <w:szCs w:val="20"/>
-        </w:rPr>
-        <w:t xml:space="preserve">)            </w:t>
-      </w:r>
+      </w:pPr>
     </w:p>
     <w:p>
       <w:pPr>
         <w:pStyle w:val="BodyText0"/>
-        <w:spacing w:after="0"/>
-        <w:rPr>
-          <w:rFonts w:ascii="Courier New" w:hAnsi="Courier New" w:cs="Courier New"/>
-          <w:color w:val="538135" w:themeColor="accent6" w:themeShade="BF"/>
-          <w:sz w:val="20"/>
-          <w:szCs w:val="20"/>
-        </w:rPr>
-      </w:pPr>
-      <w:r>
-        <w:rPr>
-          <w:rFonts w:ascii="Courier New" w:hAnsi="Courier New" w:cs="Courier New"/>
-          <w:color w:val="538135" w:themeColor="accent6" w:themeShade="BF"/>
-          <w:sz w:val="20"/>
-          <w:szCs w:val="20"/>
-        </w:rPr>
-        <w:t xml:space="preserve">[ReconnectTimer2]: All threads reconnected at 16_04_2020 17:56:20.880                                </w:t>
-      </w:r>
-    </w:p>
-    <w:p>
-      <w:pPr>
-        <w:pStyle w:val="BodyText0"/>
-        <w:spacing w:after="0"/>
-        <w:rPr>
-          <w:rFonts w:ascii="Courier New" w:hAnsi="Courier New" w:cs="Courier New"/>
-          <w:color w:val="538135" w:themeColor="accent6" w:themeShade="BF"/>
-          <w:sz w:val="20"/>
-          <w:szCs w:val="20"/>
-        </w:rPr>
-      </w:pPr>
-      <w:r>
-        <w:rPr>
-          <w:rFonts w:ascii="Courier New" w:hAnsi="Courier New" w:cs="Courier New"/>
-          <w:color w:val="538135" w:themeColor="accent6" w:themeShade="BF"/>
-          <w:sz w:val="20"/>
-          <w:szCs w:val="20"/>
-        </w:rPr>
-        <w:t>rate=2065.</w:t>
-      </w:r>
-      <w:proofErr w:type="gramStart"/>
-      <w:r>
-        <w:rPr>
-          <w:rFonts w:ascii="Courier New" w:hAnsi="Courier New" w:cs="Courier New"/>
-          <w:color w:val="538135" w:themeColor="accent6" w:themeShade="BF"/>
-          <w:sz w:val="20"/>
-          <w:szCs w:val="20"/>
-        </w:rPr>
-        <w:t>00,threads</w:t>
-      </w:r>
-      <w:proofErr w:type="gramEnd"/>
-      <w:r>
-        <w:rPr>
-          <w:rFonts w:ascii="Courier New" w:hAnsi="Courier New" w:cs="Courier New"/>
-          <w:color w:val="538135" w:themeColor="accent6" w:themeShade="BF"/>
-          <w:sz w:val="20"/>
-          <w:szCs w:val="20"/>
-        </w:rPr>
-        <w:t xml:space="preserve">=3                                                                               </w:t>
-      </w:r>
-    </w:p>
-    <w:p>
-      <w:pPr>
-        <w:pStyle w:val="BodyText0"/>
-        <w:spacing w:after="0"/>
-        <w:rPr>
-          <w:rFonts w:ascii="Courier New" w:hAnsi="Courier New" w:cs="Courier New"/>
-          <w:color w:val="538135" w:themeColor="accent6" w:themeShade="BF"/>
-          <w:sz w:val="20"/>
-          <w:szCs w:val="20"/>
-        </w:rPr>
-      </w:pPr>
-      <w:r>
-        <w:rPr>
-          <w:rFonts w:ascii="Courier New" w:hAnsi="Courier New" w:cs="Courier New"/>
-          <w:color w:val="538135" w:themeColor="accent6" w:themeShade="BF"/>
-          <w:sz w:val="20"/>
-          <w:szCs w:val="20"/>
-        </w:rPr>
-        <w:t>rate=2133.</w:t>
-      </w:r>
-      <w:proofErr w:type="gramStart"/>
-      <w:r>
-        <w:rPr>
-          <w:rFonts w:ascii="Courier New" w:hAnsi="Courier New" w:cs="Courier New"/>
-          <w:color w:val="538135" w:themeColor="accent6" w:themeShade="BF"/>
-          <w:sz w:val="20"/>
-          <w:szCs w:val="20"/>
-        </w:rPr>
-        <w:t>00,threads</w:t>
-      </w:r>
-      <w:proofErr w:type="gramEnd"/>
-      <w:r>
-        <w:rPr>
-          <w:rFonts w:ascii="Courier New" w:hAnsi="Courier New" w:cs="Courier New"/>
-          <w:color w:val="538135" w:themeColor="accent6" w:themeShade="BF"/>
-          <w:sz w:val="20"/>
-          <w:szCs w:val="20"/>
-        </w:rPr>
-        <w:t xml:space="preserve">=3                                                                               </w:t>
-      </w:r>
-    </w:p>
-    <w:p>
-      <w:pPr>
-        <w:pStyle w:val="BodyText0"/>
-        <w:spacing w:after="0"/>
-        <w:rPr>
-          <w:rFonts w:ascii="Courier New" w:hAnsi="Courier New" w:cs="Courier New"/>
-          <w:color w:val="538135" w:themeColor="accent6" w:themeShade="BF"/>
-          <w:sz w:val="20"/>
-          <w:szCs w:val="20"/>
-        </w:rPr>
-      </w:pPr>
-      <w:r>
-        <w:rPr>
-          <w:rFonts w:ascii="Courier New" w:hAnsi="Courier New" w:cs="Courier New"/>
-          <w:color w:val="538135" w:themeColor="accent6" w:themeShade="BF"/>
-          <w:sz w:val="20"/>
-          <w:szCs w:val="20"/>
-        </w:rPr>
-        <w:t>rate=2170.</w:t>
-      </w:r>
-      <w:proofErr w:type="gramStart"/>
-      <w:r>
-        <w:rPr>
-          <w:rFonts w:ascii="Courier New" w:hAnsi="Courier New" w:cs="Courier New"/>
-          <w:color w:val="538135" w:themeColor="accent6" w:themeShade="BF"/>
-          <w:sz w:val="20"/>
-          <w:szCs w:val="20"/>
-        </w:rPr>
-        <w:t>00,threads</w:t>
-      </w:r>
-      <w:proofErr w:type="gramEnd"/>
-      <w:r>
-        <w:rPr>
-          <w:rFonts w:ascii="Courier New" w:hAnsi="Courier New" w:cs="Courier New"/>
-          <w:color w:val="538135" w:themeColor="accent6" w:themeShade="BF"/>
-          <w:sz w:val="20"/>
-          <w:szCs w:val="20"/>
-        </w:rPr>
-        <w:t xml:space="preserve">=3                                                                               </w:t>
-      </w:r>
-    </w:p>
-    <w:p>
-      <w:pPr>
-        <w:pStyle w:val="BodyText0"/>
-        <w:spacing w:after="0"/>
-        <w:rPr>
-          <w:rFonts w:ascii="Courier New" w:hAnsi="Courier New" w:cs="Courier New"/>
-          <w:color w:val="538135" w:themeColor="accent6" w:themeShade="BF"/>
-          <w:sz w:val="20"/>
-          <w:szCs w:val="20"/>
-        </w:rPr>
-      </w:pPr>
-      <w:r>
-        <w:rPr>
-          <w:rFonts w:ascii="Courier New" w:hAnsi="Courier New" w:cs="Courier New"/>
-          <w:color w:val="538135" w:themeColor="accent6" w:themeShade="BF"/>
-          <w:sz w:val="20"/>
-          <w:szCs w:val="20"/>
-        </w:rPr>
-        <w:t>... ...</w:t>
-      </w:r>
-    </w:p>
-    <w:p>
-      <w:pPr>
-        <w:pStyle w:val="BodyText0"/>
-        <w:rPr>
-          <w:rFonts w:ascii="Courier New" w:hAnsi="Courier New" w:cs="Courier New"/>
-          <w:color w:val="538135" w:themeColor="accent6" w:themeShade="BF"/>
-          <w:sz w:val="20"/>
-          <w:szCs w:val="20"/>
-        </w:rPr>
-      </w:pPr>
-    </w:p>
-    <w:p>
-      <w:pPr>
-        <w:pStyle w:val="BodyText0"/>
-        <w:rPr>
-          <w:rFonts w:ascii="Courier New" w:hAnsi="Courier New" w:cs="Courier New"/>
-          <w:color w:val="538135" w:themeColor="accent6" w:themeShade="BF"/>
-          <w:sz w:val="20"/>
-          <w:szCs w:val="20"/>
-        </w:rPr>
-      </w:pPr>
-    </w:p>
-    <w:p>
-      <w:pPr>
-        <w:pStyle w:val="BodyText0"/>
-        <w:rPr>
-          <w:rFonts w:ascii="Courier New" w:hAnsi="Courier New" w:cs="Courier New"/>
-          <w:color w:val="538135" w:themeColor="accent6" w:themeShade="BF"/>
-          <w:sz w:val="20"/>
-          <w:szCs w:val="20"/>
-        </w:rPr>
-      </w:pPr>
-    </w:p>
-    <w:p>
-      <w:pPr>
-        <w:pStyle w:val="BodyText0"/>
         <w:rPr>
           <w:rFonts w:ascii="Verdana" w:hAnsi="Verdana" w:cs="Verdana"/>
         </w:rPr>
@@ -6371,21 +6093,7 @@
           <w:rFonts w:ascii="Verdana" w:hAnsi="Verdana" w:cs="Verdana"/>
         </w:rPr>
         <w:lastRenderedPageBreak/>
-        <w:t xml:space="preserve">If </w:t>
-      </w:r>
-      <w:proofErr w:type="gramStart"/>
-      <w:r>
-        <w:rPr>
-          <w:rFonts w:ascii="Verdana" w:hAnsi="Verdana" w:cs="Verdana"/>
-        </w:rPr>
-        <w:t>the  QM</w:t>
-      </w:r>
-      <w:proofErr w:type="gramEnd"/>
-      <w:r>
-        <w:rPr>
-          <w:rFonts w:ascii="Verdana" w:hAnsi="Verdana" w:cs="Verdana"/>
-        </w:rPr>
-        <w:t xml:space="preserve"> on the </w:t>
+        <w:t xml:space="preserve">If the  QM on the </w:t>
       </w:r>
       <w:proofErr w:type="spellStart"/>
       <w:r>
@@ -8086,73 +7794,143 @@
                 <w:rFonts w:ascii="Verdana" w:hAnsi="Verdana"/>
               </w:rPr>
             </w:pPr>
+            <w:r>
+              <w:rPr>
+                <w:rFonts w:ascii="Verdana" w:hAnsi="Verdana"/>
+              </w:rPr>
+              <w:t>ls</w:t>
+            </w:r>
+          </w:p>
+        </w:tc>
+        <w:tc>
+          <w:tcPr>
+            <w:tcW w:w="0" w:type="auto"/>
+            <w:shd w:val="clear" w:color="auto" w:fill="auto"/>
+            <w:vAlign w:val="center"/>
+          </w:tcPr>
+          <w:p>
+            <w:pPr>
+              <w:rPr>
+                <w:rFonts w:ascii="Verdana" w:hAnsi="Verdana"/>
+              </w:rPr>
+            </w:pPr>
+            <w:r>
+              <w:rPr>
+                <w:rFonts w:ascii="Verdana" w:hAnsi="Verdana"/>
+              </w:rPr>
+              <w:t>false</w:t>
+            </w:r>
+          </w:p>
+        </w:tc>
+        <w:tc>
+          <w:tcPr>
+            <w:tcW w:w="0" w:type="auto"/>
+            <w:shd w:val="clear" w:color="auto" w:fill="auto"/>
+            <w:vAlign w:val="center"/>
+          </w:tcPr>
+          <w:p>
+            <w:pPr>
+              <w:rPr>
+                <w:rFonts w:ascii="Verdana" w:hAnsi="Verdana"/>
+              </w:rPr>
+            </w:pPr>
+            <w:r>
+              <w:rPr>
+                <w:rFonts w:ascii="Verdana" w:hAnsi="Verdana"/>
+              </w:rPr>
+              <w:t xml:space="preserve">Collect latency stats (reported as </w:t>
+            </w:r>
             <w:proofErr w:type="spellStart"/>
             <w:r>
               <w:rPr>
                 <w:rFonts w:ascii="Verdana" w:hAnsi="Verdana"/>
               </w:rPr>
-              <w:t>nt</w:t>
+              <w:t>avg</w:t>
             </w:r>
             <w:proofErr w:type="spellEnd"/>
             <w:r>
               <w:rPr>
                 <w:rFonts w:ascii="Verdana" w:hAnsi="Verdana"/>
               </w:rPr>
-              <w:t xml:space="preserve"> </w:t>
-            </w:r>
-          </w:p>
-        </w:tc>
-        <w:tc>
-          <w:tcPr>
-            <w:tcW w:w="0" w:type="auto"/>
-            <w:shd w:val="clear" w:color="auto" w:fill="auto"/>
-            <w:vAlign w:val="center"/>
-          </w:tcPr>
-          <w:p>
-            <w:pPr>
-              <w:rPr>
-                <w:rFonts w:ascii="Verdana" w:hAnsi="Verdana"/>
-              </w:rPr>
-            </w:pPr>
-            <w:r>
-              <w:rPr>
-                <w:rFonts w:ascii="Verdana" w:hAnsi="Verdana"/>
-              </w:rPr>
-              <w:t xml:space="preserve">1 </w:t>
-            </w:r>
-          </w:p>
-        </w:tc>
-        <w:tc>
-          <w:tcPr>
-            <w:tcW w:w="0" w:type="auto"/>
-            <w:shd w:val="clear" w:color="auto" w:fill="auto"/>
-            <w:vAlign w:val="center"/>
-          </w:tcPr>
-          <w:p>
-            <w:pPr>
-              <w:rPr>
-                <w:rFonts w:ascii="Verdana" w:hAnsi="Verdana"/>
-              </w:rPr>
-            </w:pPr>
-            <w:r>
-              <w:rPr>
-                <w:rFonts w:ascii="Verdana" w:hAnsi="Verdana"/>
-              </w:rPr>
-              <w:t xml:space="preserve">Number of </w:t>
+              <w:t>/min/max micro-seconds) taken to complete one iteration</w:t>
+            </w:r>
+            <w:r>
+              <w:rPr>
+                <w:rFonts w:ascii="Verdana" w:hAnsi="Verdana"/>
+              </w:rPr>
+              <w:t xml:space="preserve"> (i.e. execute the </w:t>
+            </w:r>
+            <w:r>
+              <w:rPr>
+                <w:rFonts w:ascii="Verdana" w:hAnsi="Verdana"/>
+              </w:rPr>
+              <w:t>"</w:t>
             </w:r>
             <w:proofErr w:type="spellStart"/>
             <w:r>
               <w:rPr>
                 <w:rFonts w:ascii="Verdana" w:hAnsi="Verdana"/>
               </w:rPr>
-              <w:t>WorkerThreads</w:t>
+              <w:t>oneIteration</w:t>
             </w:r>
             <w:proofErr w:type="spellEnd"/>
             <w:r>
               <w:rPr>
                 <w:rFonts w:ascii="Verdana" w:hAnsi="Verdana"/>
               </w:rPr>
+              <w:t>"</w:t>
+            </w:r>
+            <w:r>
+              <w:rPr>
+                <w:rFonts w:ascii="Verdana" w:hAnsi="Verdana"/>
+              </w:rPr>
+              <w:t xml:space="preserve"> function)</w:t>
+            </w:r>
+            <w:r>
+              <w:rPr>
+                <w:rFonts w:ascii="Verdana" w:hAnsi="Verdana"/>
+              </w:rPr>
+              <w:t xml:space="preserve"> of the test in thread 0 (does not include wait time introduced that may be added between iterations by use of the rate </w:t>
+            </w:r>
+            <w:proofErr w:type="spellStart"/>
+            <w:r>
+              <w:rPr>
+                <w:rFonts w:ascii="Verdana" w:hAnsi="Verdana"/>
+              </w:rPr>
+              <w:t>parm</w:t>
+            </w:r>
+            <w:proofErr w:type="spellEnd"/>
+            <w:r>
+              <w:rPr>
+                <w:rFonts w:ascii="Verdana" w:hAnsi="Verdana"/>
+              </w:rPr>
+              <w:t xml:space="preserve"> (rt) on the </w:t>
+            </w:r>
+            <w:proofErr w:type="spellStart"/>
+            <w:r>
+              <w:rPr>
+                <w:rFonts w:ascii="Verdana" w:hAnsi="Verdana"/>
+              </w:rPr>
+              <w:t>WorkerThread</w:t>
+            </w:r>
+            <w:proofErr w:type="spellEnd"/>
+            <w:r>
+              <w:rPr>
+                <w:rFonts w:ascii="Verdana" w:hAnsi="Verdana"/>
+              </w:rPr>
+              <w:t>)</w:t>
+            </w:r>
+            <w:r>
+              <w:rPr>
+                <w:rFonts w:ascii="Verdana" w:hAnsi="Verdana"/>
+              </w:rPr>
               <w:t xml:space="preserve">. </w:t>
+            </w:r>
+            <w:r>
+              <w:rPr>
+                <w:rFonts w:ascii="Verdana" w:hAnsi="Verdana"/>
+              </w:rPr>
+              <w:t>Only thread 0 is measured, as a sample. For a Sender test module this would be the latency of n (typically 1) PUT(s), for a Requester module, this would be the latency of a Put and the subsequent Get, combined.</w:t>
             </w:r>
           </w:p>
         </w:tc>
@@ -8178,7 +7956,7 @@
               <w:rPr>
                 <w:rFonts w:ascii="Verdana" w:hAnsi="Verdana"/>
               </w:rPr>
-              <w:t>rl</w:t>
+              <w:t>nt</w:t>
             </w:r>
             <w:proofErr w:type="spellEnd"/>
             <w:r>
@@ -8205,27 +7983,41 @@
               <w:rPr>
                 <w:rFonts w:ascii="Verdana" w:hAnsi="Verdana"/>
               </w:rPr>
-              <w:t xml:space="preserve">60 </w:t>
-            </w:r>
-          </w:p>
-        </w:tc>
-        <w:tc>
-          <w:tcPr>
-            <w:tcW w:w="0" w:type="auto"/>
-            <w:shd w:val="clear" w:color="auto" w:fill="auto"/>
-            <w:vAlign w:val="center"/>
-          </w:tcPr>
-          <w:p>
-            <w:pPr>
-              <w:rPr>
-                <w:rFonts w:ascii="Verdana" w:hAnsi="Verdana"/>
-              </w:rPr>
-            </w:pPr>
-            <w:r>
-              <w:rPr>
-                <w:rFonts w:ascii="Verdana" w:hAnsi="Verdana"/>
-              </w:rPr>
-              <w:t xml:space="preserve">Run length in seconds. Setting this to 0 will disable the timer and run forever. </w:t>
+              <w:t xml:space="preserve">1 </w:t>
+            </w:r>
+          </w:p>
+        </w:tc>
+        <w:tc>
+          <w:tcPr>
+            <w:tcW w:w="0" w:type="auto"/>
+            <w:shd w:val="clear" w:color="auto" w:fill="auto"/>
+            <w:vAlign w:val="center"/>
+          </w:tcPr>
+          <w:p>
+            <w:pPr>
+              <w:rPr>
+                <w:rFonts w:ascii="Verdana" w:hAnsi="Verdana"/>
+              </w:rPr>
+            </w:pPr>
+            <w:r>
+              <w:rPr>
+                <w:rFonts w:ascii="Verdana" w:hAnsi="Verdana"/>
+              </w:rPr>
+              <w:t xml:space="preserve">Number of </w:t>
+            </w:r>
+            <w:proofErr w:type="spellStart"/>
+            <w:r>
+              <w:rPr>
+                <w:rFonts w:ascii="Verdana" w:hAnsi="Verdana"/>
+              </w:rPr>
+              <w:t>WorkerThreads</w:t>
+            </w:r>
+            <w:proofErr w:type="spellEnd"/>
+            <w:r>
+              <w:rPr>
+                <w:rFonts w:ascii="Verdana" w:hAnsi="Verdana"/>
+              </w:rPr>
+              <w:t xml:space="preserve">. </w:t>
             </w:r>
           </w:p>
         </w:tc>
@@ -8251,7 +8043,7 @@
               <w:rPr>
                 <w:rFonts w:ascii="Verdana" w:hAnsi="Verdana"/>
               </w:rPr>
-              <w:t>sd</w:t>
+              <w:t>rl</w:t>
             </w:r>
             <w:proofErr w:type="spellEnd"/>
             <w:r>
@@ -8278,55 +8070,27 @@
               <w:rPr>
                 <w:rFonts w:ascii="Verdana" w:hAnsi="Verdana"/>
               </w:rPr>
-              <w:t xml:space="preserve">normal </w:t>
-            </w:r>
-          </w:p>
-        </w:tc>
-        <w:tc>
-          <w:tcPr>
-            <w:tcW w:w="0" w:type="auto"/>
-            <w:shd w:val="clear" w:color="auto" w:fill="auto"/>
-            <w:vAlign w:val="center"/>
-          </w:tcPr>
-          <w:p>
-            <w:pPr>
-              <w:rPr>
-                <w:rFonts w:ascii="Verdana" w:hAnsi="Verdana"/>
-              </w:rPr>
-            </w:pPr>
-            <w:r>
-              <w:rPr>
-                <w:rFonts w:ascii="Verdana" w:hAnsi="Verdana"/>
-              </w:rPr>
-              <w:t xml:space="preserve">Sets what is reported as </w:t>
-            </w:r>
-            <w:proofErr w:type="spellStart"/>
-            <w:r>
-              <w:rPr>
-                <w:rFonts w:ascii="Verdana" w:hAnsi="Verdana"/>
-              </w:rPr>
-              <w:t>totalDuration</w:t>
-            </w:r>
-            <w:proofErr w:type="spellEnd"/>
-            <w:r>
-              <w:rPr>
-                <w:rFonts w:ascii="Verdana" w:hAnsi="Verdana"/>
-              </w:rPr>
-              <w:t>. "normal" = from 1st iteration to last iteration, excluding setup/takedown. "</w:t>
-            </w:r>
-            <w:proofErr w:type="spellStart"/>
-            <w:r>
-              <w:rPr>
-                <w:rFonts w:ascii="Verdana" w:hAnsi="Verdana"/>
-              </w:rPr>
-              <w:t>tlf</w:t>
-            </w:r>
-            <w:proofErr w:type="spellEnd"/>
-            <w:r>
-              <w:rPr>
-                <w:rFonts w:ascii="Verdana" w:hAnsi="Verdana"/>
-              </w:rPr>
-              <w:t xml:space="preserve">" = Time to Last Fire, from start of main thread till last iteration completes (includes setup time but not takedown) </w:t>
+              <w:t xml:space="preserve">60 </w:t>
+            </w:r>
+          </w:p>
+        </w:tc>
+        <w:tc>
+          <w:tcPr>
+            <w:tcW w:w="0" w:type="auto"/>
+            <w:shd w:val="clear" w:color="auto" w:fill="auto"/>
+            <w:vAlign w:val="center"/>
+          </w:tcPr>
+          <w:p>
+            <w:pPr>
+              <w:rPr>
+                <w:rFonts w:ascii="Verdana" w:hAnsi="Verdana"/>
+              </w:rPr>
+            </w:pPr>
+            <w:r>
+              <w:rPr>
+                <w:rFonts w:ascii="Verdana" w:hAnsi="Verdana"/>
+              </w:rPr>
+              <w:t xml:space="preserve">Run length in seconds. Setting this to 0 will disable the timer and run forever. </w:t>
             </w:r>
           </w:p>
         </w:tc>
@@ -8352,7 +8116,7 @@
               <w:rPr>
                 <w:rFonts w:ascii="Verdana" w:hAnsi="Verdana"/>
               </w:rPr>
-              <w:t>sh</w:t>
+              <w:t>sd</w:t>
             </w:r>
             <w:proofErr w:type="spellEnd"/>
             <w:r>
@@ -8379,27 +8143,55 @@
               <w:rPr>
                 <w:rFonts w:ascii="Verdana" w:hAnsi="Verdana"/>
               </w:rPr>
-              <w:t xml:space="preserve">true </w:t>
-            </w:r>
-          </w:p>
-        </w:tc>
-        <w:tc>
-          <w:tcPr>
-            <w:tcW w:w="0" w:type="auto"/>
-            <w:shd w:val="clear" w:color="auto" w:fill="auto"/>
-            <w:vAlign w:val="center"/>
-          </w:tcPr>
-          <w:p>
-            <w:pPr>
-              <w:rPr>
-                <w:rFonts w:ascii="Verdana" w:hAnsi="Verdana"/>
-              </w:rPr>
-            </w:pPr>
-            <w:r>
-              <w:rPr>
-                <w:rFonts w:ascii="Verdana" w:hAnsi="Verdana"/>
-              </w:rPr>
-              <w:t xml:space="preserve">Use signal handler to trap SIGINT (CTRL-C). </w:t>
+              <w:t xml:space="preserve">normal </w:t>
+            </w:r>
+          </w:p>
+        </w:tc>
+        <w:tc>
+          <w:tcPr>
+            <w:tcW w:w="0" w:type="auto"/>
+            <w:shd w:val="clear" w:color="auto" w:fill="auto"/>
+            <w:vAlign w:val="center"/>
+          </w:tcPr>
+          <w:p>
+            <w:pPr>
+              <w:rPr>
+                <w:rFonts w:ascii="Verdana" w:hAnsi="Verdana"/>
+              </w:rPr>
+            </w:pPr>
+            <w:r>
+              <w:rPr>
+                <w:rFonts w:ascii="Verdana" w:hAnsi="Verdana"/>
+              </w:rPr>
+              <w:t xml:space="preserve">Sets what is reported as </w:t>
+            </w:r>
+            <w:proofErr w:type="spellStart"/>
+            <w:r>
+              <w:rPr>
+                <w:rFonts w:ascii="Verdana" w:hAnsi="Verdana"/>
+              </w:rPr>
+              <w:t>totalDuration</w:t>
+            </w:r>
+            <w:proofErr w:type="spellEnd"/>
+            <w:r>
+              <w:rPr>
+                <w:rFonts w:ascii="Verdana" w:hAnsi="Verdana"/>
+              </w:rPr>
+              <w:t>. "normal" = from 1st iteration to last iteration, excluding setup/takedown. "</w:t>
+            </w:r>
+            <w:proofErr w:type="spellStart"/>
+            <w:r>
+              <w:rPr>
+                <w:rFonts w:ascii="Verdana" w:hAnsi="Verdana"/>
+              </w:rPr>
+              <w:t>tlf</w:t>
+            </w:r>
+            <w:proofErr w:type="spellEnd"/>
+            <w:r>
+              <w:rPr>
+                <w:rFonts w:ascii="Verdana" w:hAnsi="Verdana"/>
+              </w:rPr>
+              <w:t xml:space="preserve">" = Time to Last Fire, from start of main thread till last iteration completes (includes setup time but not takedown) </w:t>
             </w:r>
           </w:p>
         </w:tc>
@@ -8425,7 +8217,7 @@
               <w:rPr>
                 <w:rFonts w:ascii="Verdana" w:hAnsi="Verdana"/>
               </w:rPr>
-              <w:t>sp</w:t>
+              <w:t>sh</w:t>
             </w:r>
             <w:proofErr w:type="spellEnd"/>
             <w:r>
@@ -8452,27 +8244,27 @@
               <w:rPr>
                 <w:rFonts w:ascii="Verdana" w:hAnsi="Verdana"/>
               </w:rPr>
-              <w:t xml:space="preserve">false </w:t>
-            </w:r>
-          </w:p>
-        </w:tc>
-        <w:tc>
-          <w:tcPr>
-            <w:tcW w:w="0" w:type="auto"/>
-            <w:shd w:val="clear" w:color="auto" w:fill="auto"/>
-            <w:vAlign w:val="center"/>
-          </w:tcPr>
-          <w:p>
-            <w:pPr>
-              <w:rPr>
-                <w:rFonts w:ascii="Verdana" w:hAnsi="Verdana"/>
-              </w:rPr>
-            </w:pPr>
-            <w:r>
-              <w:rPr>
-                <w:rFonts w:ascii="Verdana" w:hAnsi="Verdana"/>
-              </w:rPr>
-              <w:t xml:space="preserve">Display per-thread performance data. </w:t>
+              <w:t xml:space="preserve">true </w:t>
+            </w:r>
+          </w:p>
+        </w:tc>
+        <w:tc>
+          <w:tcPr>
+            <w:tcW w:w="0" w:type="auto"/>
+            <w:shd w:val="clear" w:color="auto" w:fill="auto"/>
+            <w:vAlign w:val="center"/>
+          </w:tcPr>
+          <w:p>
+            <w:pPr>
+              <w:rPr>
+                <w:rFonts w:ascii="Verdana" w:hAnsi="Verdana"/>
+              </w:rPr>
+            </w:pPr>
+            <w:r>
+              <w:rPr>
+                <w:rFonts w:ascii="Verdana" w:hAnsi="Verdana"/>
+              </w:rPr>
+              <w:t xml:space="preserve">Use signal handler to trap SIGINT (CTRL-C). </w:t>
             </w:r>
           </w:p>
         </w:tc>
@@ -8493,51 +8285,59 @@
                 <w:rFonts w:ascii="Verdana" w:hAnsi="Verdana"/>
               </w:rPr>
             </w:pPr>
-            <w:r>
-              <w:rPr>
-                <w:rFonts w:ascii="Verdana" w:hAnsi="Verdana"/>
-              </w:rPr>
-              <w:t xml:space="preserve">ss </w:t>
-            </w:r>
-          </w:p>
-        </w:tc>
-        <w:tc>
-          <w:tcPr>
-            <w:tcW w:w="0" w:type="auto"/>
-            <w:shd w:val="clear" w:color="auto" w:fill="auto"/>
-            <w:vAlign w:val="center"/>
-          </w:tcPr>
-          <w:p>
-            <w:pPr>
-              <w:rPr>
-                <w:rFonts w:ascii="Verdana" w:hAnsi="Verdana"/>
-              </w:rPr>
-            </w:pPr>
-            <w:r>
-              <w:rPr>
-                <w:rFonts w:ascii="Verdana" w:hAnsi="Verdana"/>
-              </w:rPr>
-              <w:t xml:space="preserve">10 </w:t>
-            </w:r>
-          </w:p>
-        </w:tc>
-        <w:tc>
-          <w:tcPr>
-            <w:tcW w:w="0" w:type="auto"/>
-            <w:shd w:val="clear" w:color="auto" w:fill="auto"/>
-            <w:vAlign w:val="center"/>
-          </w:tcPr>
-          <w:p>
-            <w:pPr>
-              <w:rPr>
-                <w:rFonts w:ascii="Verdana" w:hAnsi="Verdana"/>
-              </w:rPr>
-            </w:pPr>
-            <w:r>
-              <w:rPr>
-                <w:rFonts w:ascii="Verdana" w:hAnsi="Verdana"/>
-              </w:rPr>
-              <w:t xml:space="preserve">Statistics reporting period. Setting this to 0 will disable periodic reporting entirely. </w:t>
+            <w:proofErr w:type="spellStart"/>
+            <w:r>
+              <w:rPr>
+                <w:rFonts w:ascii="Verdana" w:hAnsi="Verdana"/>
+              </w:rPr>
+              <w:t>sp</w:t>
+            </w:r>
+            <w:proofErr w:type="spellEnd"/>
+            <w:r>
+              <w:rPr>
+                <w:rFonts w:ascii="Verdana" w:hAnsi="Verdana"/>
+              </w:rPr>
+              <w:t xml:space="preserve"> </w:t>
+            </w:r>
+          </w:p>
+        </w:tc>
+        <w:tc>
+          <w:tcPr>
+            <w:tcW w:w="0" w:type="auto"/>
+            <w:shd w:val="clear" w:color="auto" w:fill="auto"/>
+            <w:vAlign w:val="center"/>
+          </w:tcPr>
+          <w:p>
+            <w:pPr>
+              <w:rPr>
+                <w:rFonts w:ascii="Verdana" w:hAnsi="Verdana"/>
+              </w:rPr>
+            </w:pPr>
+            <w:r>
+              <w:rPr>
+                <w:rFonts w:ascii="Verdana" w:hAnsi="Verdana"/>
+              </w:rPr>
+              <w:t xml:space="preserve">false </w:t>
+            </w:r>
+          </w:p>
+        </w:tc>
+        <w:tc>
+          <w:tcPr>
+            <w:tcW w:w="0" w:type="auto"/>
+            <w:shd w:val="clear" w:color="auto" w:fill="auto"/>
+            <w:vAlign w:val="center"/>
+          </w:tcPr>
+          <w:p>
+            <w:pPr>
+              <w:rPr>
+                <w:rFonts w:ascii="Verdana" w:hAnsi="Verdana"/>
+              </w:rPr>
+            </w:pPr>
+            <w:r>
+              <w:rPr>
+                <w:rFonts w:ascii="Verdana" w:hAnsi="Verdana"/>
+              </w:rPr>
+              <w:t xml:space="preserve">Display per-thread performance data. </w:t>
             </w:r>
           </w:p>
         </w:tc>
@@ -8558,73 +8358,51 @@
                 <w:rFonts w:ascii="Verdana" w:hAnsi="Verdana"/>
               </w:rPr>
             </w:pPr>
-            <w:proofErr w:type="spellStart"/>
-            <w:r>
-              <w:rPr>
-                <w:rFonts w:ascii="Verdana" w:hAnsi="Verdana"/>
-              </w:rPr>
-              <w:t>su</w:t>
-            </w:r>
-            <w:proofErr w:type="spellEnd"/>
-            <w:r>
-              <w:rPr>
-                <w:rFonts w:ascii="Verdana" w:hAnsi="Verdana"/>
-              </w:rPr>
-              <w:t xml:space="preserve"> </w:t>
-            </w:r>
-          </w:p>
-        </w:tc>
-        <w:tc>
-          <w:tcPr>
-            <w:tcW w:w="0" w:type="auto"/>
-            <w:shd w:val="clear" w:color="auto" w:fill="auto"/>
-            <w:vAlign w:val="center"/>
-          </w:tcPr>
-          <w:p>
-            <w:pPr>
-              <w:rPr>
-                <w:rFonts w:ascii="Verdana" w:hAnsi="Verdana"/>
-              </w:rPr>
-            </w:pPr>
-            <w:r>
-              <w:rPr>
-                <w:rFonts w:ascii="Verdana" w:hAnsi="Verdana"/>
-              </w:rPr>
-              <w:t xml:space="preserve">true </w:t>
-            </w:r>
-          </w:p>
-        </w:tc>
-        <w:tc>
-          <w:tcPr>
-            <w:tcW w:w="0" w:type="auto"/>
-            <w:shd w:val="clear" w:color="auto" w:fill="auto"/>
-            <w:vAlign w:val="center"/>
-          </w:tcPr>
-          <w:p>
-            <w:pPr>
-              <w:rPr>
-                <w:rFonts w:ascii="Verdana" w:hAnsi="Verdana"/>
-              </w:rPr>
-            </w:pPr>
-            <w:r>
-              <w:rPr>
-                <w:rFonts w:ascii="Verdana" w:hAnsi="Verdana"/>
-              </w:rPr>
-              <w:t xml:space="preserve">Display final summary. This setting is </w:t>
-            </w:r>
-            <w:proofErr w:type="spellStart"/>
-            <w:r>
-              <w:rPr>
-                <w:rFonts w:ascii="Verdana" w:hAnsi="Verdana"/>
-              </w:rPr>
-              <w:t>independant</w:t>
-            </w:r>
-            <w:proofErr w:type="spellEnd"/>
-            <w:r>
-              <w:rPr>
-                <w:rFonts w:ascii="Verdana" w:hAnsi="Verdana"/>
-              </w:rPr>
-              <w:t xml:space="preserve"> of the periodic statistics reporting. </w:t>
+            <w:r>
+              <w:rPr>
+                <w:rFonts w:ascii="Verdana" w:hAnsi="Verdana"/>
+              </w:rPr>
+              <w:t xml:space="preserve">ss </w:t>
+            </w:r>
+          </w:p>
+        </w:tc>
+        <w:tc>
+          <w:tcPr>
+            <w:tcW w:w="0" w:type="auto"/>
+            <w:shd w:val="clear" w:color="auto" w:fill="auto"/>
+            <w:vAlign w:val="center"/>
+          </w:tcPr>
+          <w:p>
+            <w:pPr>
+              <w:rPr>
+                <w:rFonts w:ascii="Verdana" w:hAnsi="Verdana"/>
+              </w:rPr>
+            </w:pPr>
+            <w:r>
+              <w:rPr>
+                <w:rFonts w:ascii="Verdana" w:hAnsi="Verdana"/>
+              </w:rPr>
+              <w:t xml:space="preserve">10 </w:t>
+            </w:r>
+          </w:p>
+        </w:tc>
+        <w:tc>
+          <w:tcPr>
+            <w:tcW w:w="0" w:type="auto"/>
+            <w:shd w:val="clear" w:color="auto" w:fill="auto"/>
+            <w:vAlign w:val="center"/>
+          </w:tcPr>
+          <w:p>
+            <w:pPr>
+              <w:rPr>
+                <w:rFonts w:ascii="Verdana" w:hAnsi="Verdana"/>
+              </w:rPr>
+            </w:pPr>
+            <w:r>
+              <w:rPr>
+                <w:rFonts w:ascii="Verdana" w:hAnsi="Verdana"/>
+              </w:rPr>
+              <w:t xml:space="preserve">Statistics reporting period. Setting this to 0 will disable periodic reporting entirely. </w:t>
             </w:r>
           </w:p>
         </w:tc>
@@ -8650,48 +8428,68 @@
               <w:rPr>
                 <w:rFonts w:ascii="Verdana" w:hAnsi="Verdana"/>
               </w:rPr>
-              <w:t>tc</w:t>
+              <w:t>su</w:t>
             </w:r>
             <w:proofErr w:type="spellEnd"/>
-          </w:p>
-        </w:tc>
-        <w:tc>
-          <w:tcPr>
-            <w:tcW w:w="0" w:type="auto"/>
-            <w:shd w:val="clear" w:color="auto" w:fill="auto"/>
-            <w:vAlign w:val="center"/>
-          </w:tcPr>
-          <w:p>
-            <w:pPr>
-              <w:rPr>
-                <w:rFonts w:ascii="Verdana" w:hAnsi="Verdana"/>
-              </w:rPr>
-            </w:pPr>
-            <w:r>
-              <w:rPr>
-                <w:rFonts w:ascii="Verdana" w:hAnsi="Verdana"/>
-              </w:rPr>
-              <w:t>Dummy</w:t>
-            </w:r>
-          </w:p>
-        </w:tc>
-        <w:tc>
-          <w:tcPr>
-            <w:tcW w:w="0" w:type="auto"/>
-            <w:shd w:val="clear" w:color="auto" w:fill="auto"/>
-            <w:vAlign w:val="center"/>
-          </w:tcPr>
-          <w:p>
-            <w:pPr>
-              <w:rPr>
-                <w:rFonts w:ascii="Verdana" w:hAnsi="Verdana"/>
-              </w:rPr>
-            </w:pPr>
-            <w:r>
-              <w:rPr>
-                <w:rFonts w:ascii="Verdana" w:hAnsi="Verdana"/>
-              </w:rPr>
-              <w:t>Worker thread implementation to use.</w:t>
+            <w:r>
+              <w:rPr>
+                <w:rFonts w:ascii="Verdana" w:hAnsi="Verdana"/>
+              </w:rPr>
+              <w:t xml:space="preserve"> </w:t>
+            </w:r>
+          </w:p>
+        </w:tc>
+        <w:tc>
+          <w:tcPr>
+            <w:tcW w:w="0" w:type="auto"/>
+            <w:shd w:val="clear" w:color="auto" w:fill="auto"/>
+            <w:vAlign w:val="center"/>
+          </w:tcPr>
+          <w:p>
+            <w:pPr>
+              <w:rPr>
+                <w:rFonts w:ascii="Verdana" w:hAnsi="Verdana"/>
+              </w:rPr>
+            </w:pPr>
+            <w:r>
+              <w:rPr>
+                <w:rFonts w:ascii="Verdana" w:hAnsi="Verdana"/>
+              </w:rPr>
+              <w:t xml:space="preserve">true </w:t>
+            </w:r>
+          </w:p>
+        </w:tc>
+        <w:tc>
+          <w:tcPr>
+            <w:tcW w:w="0" w:type="auto"/>
+            <w:shd w:val="clear" w:color="auto" w:fill="auto"/>
+            <w:vAlign w:val="center"/>
+          </w:tcPr>
+          <w:p>
+            <w:pPr>
+              <w:rPr>
+                <w:rFonts w:ascii="Verdana" w:hAnsi="Verdana"/>
+              </w:rPr>
+            </w:pPr>
+            <w:r>
+              <w:rPr>
+                <w:rFonts w:ascii="Verdana" w:hAnsi="Verdana"/>
+              </w:rPr>
+              <w:t xml:space="preserve">Display final summary. This setting is </w:t>
+            </w:r>
+            <w:proofErr w:type="spellStart"/>
+            <w:r>
+              <w:rPr>
+                <w:rFonts w:ascii="Verdana" w:hAnsi="Verdana"/>
+              </w:rPr>
+              <w:t>independant</w:t>
+            </w:r>
+            <w:proofErr w:type="spellEnd"/>
+            <w:r>
+              <w:rPr>
+                <w:rFonts w:ascii="Verdana" w:hAnsi="Verdana"/>
+              </w:rPr>
+              <w:t xml:space="preserve"> of the periodic statistics reporting. </w:t>
             </w:r>
           </w:p>
         </w:tc>
@@ -8717,7 +8515,7 @@
               <w:rPr>
                 <w:rFonts w:ascii="Verdana" w:hAnsi="Verdana"/>
               </w:rPr>
-              <w:t>ts</w:t>
+              <w:t>tc</w:t>
             </w:r>
             <w:proofErr w:type="spellEnd"/>
           </w:p>
@@ -8738,52 +8536,27 @@
               <w:rPr>
                 <w:rFonts w:ascii="Verdana" w:hAnsi="Verdana"/>
               </w:rPr>
-              <w:t>0</w:t>
-            </w:r>
-          </w:p>
-        </w:tc>
-        <w:tc>
-          <w:tcPr>
-            <w:tcW w:w="0" w:type="auto"/>
-            <w:shd w:val="clear" w:color="auto" w:fill="auto"/>
-            <w:vAlign w:val="center"/>
-          </w:tcPr>
-          <w:p>
-            <w:pPr>
-              <w:rPr>
-                <w:rFonts w:ascii="Verdana" w:hAnsi="Verdana"/>
-              </w:rPr>
-            </w:pPr>
-            <w:r>
-              <w:rPr>
-                <w:rFonts w:ascii="Verdana" w:hAnsi="Verdana"/>
-              </w:rPr>
-              <w:t>Thread stack size (Kb, Linux only).</w:t>
-            </w:r>
-          </w:p>
-          <w:p>
-            <w:pPr>
-              <w:rPr>
-                <w:rFonts w:ascii="Verdana" w:hAnsi="Verdana"/>
-              </w:rPr>
-            </w:pPr>
-            <w:r>
-              <w:rPr>
-                <w:rFonts w:ascii="Verdana" w:hAnsi="Verdana"/>
-              </w:rPr>
-              <w:t xml:space="preserve">Setting this to 0 will disable </w:t>
-            </w:r>
-            <w:r>
-              <w:rPr>
-                <w:rFonts w:ascii="Verdana" w:hAnsi="Verdana"/>
-              </w:rPr>
-              <w:t>MQ-CPH</w:t>
-            </w:r>
-            <w:r>
-              <w:rPr>
-                <w:rFonts w:ascii="Verdana" w:hAnsi="Verdana"/>
-              </w:rPr>
-              <w:t xml:space="preserve"> from setting a per thread stack allocation.</w:t>
+              <w:t>Dummy</w:t>
+            </w:r>
+          </w:p>
+        </w:tc>
+        <w:tc>
+          <w:tcPr>
+            <w:tcW w:w="0" w:type="auto"/>
+            <w:shd w:val="clear" w:color="auto" w:fill="auto"/>
+            <w:vAlign w:val="center"/>
+          </w:tcPr>
+          <w:p>
+            <w:pPr>
+              <w:rPr>
+                <w:rFonts w:ascii="Verdana" w:hAnsi="Verdana"/>
+              </w:rPr>
+            </w:pPr>
+            <w:r>
+              <w:rPr>
+                <w:rFonts w:ascii="Verdana" w:hAnsi="Verdana"/>
+              </w:rPr>
+              <w:t>Worker thread implementation to use.</w:t>
             </w:r>
           </w:p>
         </w:tc>
@@ -8809,76 +8582,73 @@
               <w:rPr>
                 <w:rFonts w:ascii="Verdana" w:hAnsi="Verdana"/>
               </w:rPr>
-              <w:t>wi</w:t>
+              <w:t>ts</w:t>
             </w:r>
             <w:proofErr w:type="spellEnd"/>
-            <w:r>
-              <w:rPr>
-                <w:rFonts w:ascii="Verdana" w:hAnsi="Verdana"/>
-              </w:rPr>
-              <w:t xml:space="preserve"> </w:t>
-            </w:r>
-          </w:p>
-        </w:tc>
-        <w:tc>
-          <w:tcPr>
-            <w:tcW w:w="0" w:type="auto"/>
-            <w:shd w:val="clear" w:color="auto" w:fill="auto"/>
-            <w:vAlign w:val="center"/>
-          </w:tcPr>
-          <w:p>
-            <w:pPr>
-              <w:rPr>
-                <w:rFonts w:ascii="Verdana" w:hAnsi="Verdana"/>
-              </w:rPr>
-            </w:pPr>
-            <w:r>
-              <w:rPr>
-                <w:rFonts w:ascii="Verdana" w:hAnsi="Verdana"/>
-              </w:rPr>
-              <w:t xml:space="preserve">1000 </w:t>
-            </w:r>
-          </w:p>
-        </w:tc>
-        <w:tc>
-          <w:tcPr>
-            <w:tcW w:w="0" w:type="auto"/>
-            <w:shd w:val="clear" w:color="auto" w:fill="auto"/>
-            <w:vAlign w:val="center"/>
-          </w:tcPr>
-          <w:p>
-            <w:pPr>
-              <w:rPr>
-                <w:rFonts w:ascii="Verdana" w:hAnsi="Verdana"/>
-              </w:rPr>
-            </w:pPr>
-            <w:proofErr w:type="spellStart"/>
-            <w:r>
-              <w:rPr>
-                <w:rFonts w:ascii="Verdana" w:hAnsi="Verdana"/>
-              </w:rPr>
-              <w:t>WorkerThread</w:t>
-            </w:r>
-            <w:proofErr w:type="spellEnd"/>
-            <w:r>
-              <w:rPr>
-                <w:rFonts w:ascii="Verdana" w:hAnsi="Verdana"/>
-              </w:rPr>
-              <w:t xml:space="preserve"> start interval (</w:t>
-            </w:r>
-            <w:proofErr w:type="spellStart"/>
-            <w:r>
-              <w:rPr>
-                <w:rFonts w:ascii="Verdana" w:hAnsi="Verdana"/>
-              </w:rPr>
-              <w:t>ms</w:t>
-            </w:r>
-            <w:proofErr w:type="spellEnd"/>
-            <w:r>
-              <w:rPr>
-                <w:rFonts w:ascii="Verdana" w:hAnsi="Verdana"/>
-              </w:rPr>
-              <w:t xml:space="preserve">). This controls the pause between starting multiple threads. </w:t>
+          </w:p>
+        </w:tc>
+        <w:tc>
+          <w:tcPr>
+            <w:tcW w:w="0" w:type="auto"/>
+            <w:shd w:val="clear" w:color="auto" w:fill="auto"/>
+            <w:vAlign w:val="center"/>
+          </w:tcPr>
+          <w:p>
+            <w:pPr>
+              <w:rPr>
+                <w:rFonts w:ascii="Verdana" w:hAnsi="Verdana"/>
+              </w:rPr>
+            </w:pPr>
+            <w:r>
+              <w:rPr>
+                <w:rFonts w:ascii="Verdana" w:hAnsi="Verdana"/>
+              </w:rPr>
+              <w:t>0</w:t>
+            </w:r>
+          </w:p>
+        </w:tc>
+        <w:tc>
+          <w:tcPr>
+            <w:tcW w:w="0" w:type="auto"/>
+            <w:shd w:val="clear" w:color="auto" w:fill="auto"/>
+            <w:vAlign w:val="center"/>
+          </w:tcPr>
+          <w:p>
+            <w:pPr>
+              <w:rPr>
+                <w:rFonts w:ascii="Verdana" w:hAnsi="Verdana"/>
+              </w:rPr>
+            </w:pPr>
+            <w:r>
+              <w:rPr>
+                <w:rFonts w:ascii="Verdana" w:hAnsi="Verdana"/>
+              </w:rPr>
+              <w:t>Thread stack size (Kb, Linux only).</w:t>
+            </w:r>
+          </w:p>
+          <w:p>
+            <w:pPr>
+              <w:rPr>
+                <w:rFonts w:ascii="Verdana" w:hAnsi="Verdana"/>
+              </w:rPr>
+            </w:pPr>
+            <w:r>
+              <w:rPr>
+                <w:rFonts w:ascii="Verdana" w:hAnsi="Verdana"/>
+              </w:rPr>
+              <w:t xml:space="preserve">Setting this to 0 will disable </w:t>
+            </w:r>
+            <w:r>
+              <w:rPr>
+                <w:rFonts w:ascii="Verdana" w:hAnsi="Verdana"/>
+              </w:rPr>
+              <w:t>MQ-CPH</w:t>
+            </w:r>
+            <w:r>
+              <w:rPr>
+                <w:rFonts w:ascii="Verdana" w:hAnsi="Verdana"/>
+              </w:rPr>
+              <w:t xml:space="preserve"> from setting a per thread stack allocation.</w:t>
             </w:r>
           </w:p>
         </w:tc>
@@ -8904,6 +8674,101 @@
               <w:rPr>
                 <w:rFonts w:ascii="Verdana" w:hAnsi="Verdana"/>
               </w:rPr>
+              <w:t>wi</w:t>
+            </w:r>
+            <w:proofErr w:type="spellEnd"/>
+            <w:r>
+              <w:rPr>
+                <w:rFonts w:ascii="Verdana" w:hAnsi="Verdana"/>
+              </w:rPr>
+              <w:t xml:space="preserve"> </w:t>
+            </w:r>
+          </w:p>
+        </w:tc>
+        <w:tc>
+          <w:tcPr>
+            <w:tcW w:w="0" w:type="auto"/>
+            <w:shd w:val="clear" w:color="auto" w:fill="auto"/>
+            <w:vAlign w:val="center"/>
+          </w:tcPr>
+          <w:p>
+            <w:pPr>
+              <w:rPr>
+                <w:rFonts w:ascii="Verdana" w:hAnsi="Verdana"/>
+              </w:rPr>
+            </w:pPr>
+            <w:r>
+              <w:rPr>
+                <w:rFonts w:ascii="Verdana" w:hAnsi="Verdana"/>
+              </w:rPr>
+              <w:t xml:space="preserve">1000 </w:t>
+            </w:r>
+          </w:p>
+        </w:tc>
+        <w:tc>
+          <w:tcPr>
+            <w:tcW w:w="0" w:type="auto"/>
+            <w:shd w:val="clear" w:color="auto" w:fill="auto"/>
+            <w:vAlign w:val="center"/>
+          </w:tcPr>
+          <w:p>
+            <w:pPr>
+              <w:rPr>
+                <w:rFonts w:ascii="Verdana" w:hAnsi="Verdana"/>
+              </w:rPr>
+            </w:pPr>
+            <w:proofErr w:type="spellStart"/>
+            <w:r>
+              <w:rPr>
+                <w:rFonts w:ascii="Verdana" w:hAnsi="Verdana"/>
+              </w:rPr>
+              <w:t>WorkerThread</w:t>
+            </w:r>
+            <w:proofErr w:type="spellEnd"/>
+            <w:r>
+              <w:rPr>
+                <w:rFonts w:ascii="Verdana" w:hAnsi="Verdana"/>
+              </w:rPr>
+              <w:t xml:space="preserve"> start interval (</w:t>
+            </w:r>
+            <w:proofErr w:type="spellStart"/>
+            <w:r>
+              <w:rPr>
+                <w:rFonts w:ascii="Verdana" w:hAnsi="Verdana"/>
+              </w:rPr>
+              <w:t>ms</w:t>
+            </w:r>
+            <w:proofErr w:type="spellEnd"/>
+            <w:r>
+              <w:rPr>
+                <w:rFonts w:ascii="Verdana" w:hAnsi="Verdana"/>
+              </w:rPr>
+              <w:t xml:space="preserve">). This controls the pause between starting multiple threads. </w:t>
+            </w:r>
+          </w:p>
+        </w:tc>
+      </w:tr>
+      <w:tr>
+        <w:trPr>
+          <w:tblCellSpacing w:w="15" w:type="dxa"/>
+        </w:trPr>
+        <w:tc>
+          <w:tcPr>
+            <w:tcW w:w="0" w:type="auto"/>
+            <w:shd w:val="clear" w:color="auto" w:fill="auto"/>
+            <w:vAlign w:val="center"/>
+          </w:tcPr>
+          <w:p>
+            <w:pPr>
+              <w:rPr>
+                <w:rFonts w:ascii="Verdana" w:hAnsi="Verdana"/>
+              </w:rPr>
+            </w:pPr>
+            <w:proofErr w:type="spellStart"/>
+            <w:r>
+              <w:rPr>
+                <w:rFonts w:ascii="Verdana" w:hAnsi="Verdana"/>
+              </w:rPr>
               <w:t>wt</w:t>
             </w:r>
             <w:proofErr w:type="spellEnd"/>
@@ -9025,6 +8890,7 @@
         <w:pStyle w:val="NormalWeb"/>
       </w:pPr>
       <w:r>
+        <w:lastRenderedPageBreak/>
         <w:t>Base module</w:t>
       </w:r>
       <w:r>
@@ -9387,14 +9253,7 @@
               <w:rPr>
                 <w:rFonts w:ascii="Verdana" w:hAnsi="Verdana"/>
               </w:rPr>
-              <w:t xml:space="preserve">Desired rate (operations/sec). If this rate is greater than the maximum achievable, the behaviour is such </w:t>
-            </w:r>
-            <w:r>
-              <w:rPr>
-                <w:rFonts w:ascii="Verdana" w:hAnsi="Verdana"/>
-              </w:rPr>
-              <w:lastRenderedPageBreak/>
-              <w:t xml:space="preserve">that it runs as fast as possible. A value of 0 means to always run as fast as possible. Rates of &lt;1 op/sec are not currently possible. </w:t>
+              <w:t xml:space="preserve">Desired rate (operations/sec). If this rate is greater than the maximum achievable, the behaviour is such that it runs as fast as possible. A value of 0 means to always run as fast as possible. Rates of &lt;1 op/sec are not currently possible. </w:t>
             </w:r>
           </w:p>
         </w:tc>
@@ -9420,7 +9279,6 @@
               <w:rPr>
                 <w:rFonts w:ascii="Verdana" w:hAnsi="Verdana"/>
               </w:rPr>
-              <w:lastRenderedPageBreak/>
               <w:t>si</w:t>
             </w:r>
             <w:proofErr w:type="spellEnd"/>
@@ -10054,6 +9912,7 @@
         <w:pStyle w:val="NormalWeb"/>
       </w:pPr>
       <w:r>
+        <w:lastRenderedPageBreak/>
         <w:br/>
         <w:t>Examples:</w:t>
       </w:r>
@@ -10201,7 +10060,6 @@
               <w:pStyle w:val="NormalWeb"/>
             </w:pPr>
             <w:r>
-              <w:lastRenderedPageBreak/>
               <w:t>-d MYTOPIC -</w:t>
             </w:r>
             <w:proofErr w:type="spellStart"/>
@@ -10963,6 +10821,7 @@
         <w:pStyle w:val="NormalWeb"/>
       </w:pPr>
       <w:r>
+        <w:lastRenderedPageBreak/>
         <w:t>Sends a message then receives one from the same queue. Normal usage is with</w:t>
       </w:r>
       <w:r>
@@ -11226,7 +11085,6 @@
               <w:rPr>
                 <w:rFonts w:ascii="Verdana" w:hAnsi="Verdana"/>
               </w:rPr>
-              <w:lastRenderedPageBreak/>
               <w:t>This is true by default for historical compatibility.</w:t>
             </w:r>
           </w:p>
@@ -11252,7 +11110,6 @@
               <w:rPr>
                 <w:rFonts w:ascii="Verdana" w:hAnsi="Verdana"/>
               </w:rPr>
-              <w:lastRenderedPageBreak/>
               <w:t>cs</w:t>
             </w:r>
           </w:p>
@@ -12347,6 +12204,7 @@
               <w:rPr>
                 <w:rFonts w:ascii="Verdana" w:hAnsi="Verdana"/>
               </w:rPr>
+              <w:lastRenderedPageBreak/>
               <w:t>txg</w:t>
             </w:r>
             <w:proofErr w:type="spellEnd"/>
@@ -12636,7 +12494,6 @@
               <w:rPr>
                 <w:rFonts w:ascii="Verdana" w:hAnsi="Verdana"/>
               </w:rPr>
-              <w:lastRenderedPageBreak/>
               <w:t>This allows multiple Requesters to work with the sam</w:t>
             </w:r>
             <w:r>
@@ -12732,7 +12589,6 @@
               <w:rPr>
                 <w:rFonts w:ascii="Verdana" w:hAnsi="Verdana"/>
               </w:rPr>
-              <w:lastRenderedPageBreak/>
               <w:t>cs</w:t>
             </w:r>
           </w:p>
@@ -13401,7 +13257,11 @@
         <w:t xml:space="preserve">Reconnect timer is the easier </w:t>
       </w:r>
       <w:r>
-        <w:t xml:space="preserve">class to use, but this can be useful for distributed queueing re-connect tests where you can start a responder on the remote queue manager, then configure this class with primary and secondary queue managers used to send messages to (optionally more if using a </w:t>
+        <w:t xml:space="preserve">class to use, but this can be useful for distributed queueing re-connect tests where you can start a responder on the remote queue manager, then configure this class </w:t>
+      </w:r>
+      <w:r>
+        <w:lastRenderedPageBreak/>
+        <w:t xml:space="preserve">with primary and secondary queue managers used to send messages to (optionally more if using a </w:t>
       </w:r>
       <w:proofErr w:type="spellStart"/>
       <w:r>
@@ -13638,14 +13498,7 @@
               <w:rPr>
                 <w:rFonts w:ascii="Verdana" w:hAnsi="Verdana"/>
               </w:rPr>
-              <w:t xml:space="preserve"> of the reply is expected to be the same </w:t>
-            </w:r>
-            <w:r>
-              <w:rPr>
-                <w:rFonts w:ascii="Verdana" w:hAnsi="Verdana"/>
-              </w:rPr>
-              <w:lastRenderedPageBreak/>
-              <w:t xml:space="preserve">as the </w:t>
+              <w:t xml:space="preserve"> of the reply is expected to be the same as the </w:t>
             </w:r>
             <w:proofErr w:type="gramStart"/>
             <w:r>
@@ -13714,7 +13567,6 @@
               <w:rPr>
                 <w:rFonts w:ascii="Verdana" w:hAnsi="Verdana"/>
               </w:rPr>
-              <w:lastRenderedPageBreak/>
               <w:t>cs</w:t>
             </w:r>
           </w:p>
@@ -14596,6 +14448,7 @@
                 <w:b/>
                 <w:bCs/>
               </w:rPr>
+              <w:lastRenderedPageBreak/>
               <w:t>Arg</w:t>
             </w:r>
             <w:proofErr w:type="spellEnd"/>
@@ -14813,14 +14666,7 @@
               <w:rPr>
                 <w:rFonts w:ascii="Verdana" w:hAnsi="Verdana"/>
               </w:rPr>
-              <w:t>of the commit-</w:t>
-            </w:r>
-            <w:r>
-              <w:rPr>
-                <w:rFonts w:ascii="Verdana" w:hAnsi="Verdana"/>
-              </w:rPr>
-              <w:lastRenderedPageBreak/>
-              <w:t>count (-cc) option. This option is ignored if -</w:t>
+              <w:t>of the commit-count (-cc) option. This option is ignored if -</w:t>
             </w:r>
             <w:proofErr w:type="spellStart"/>
             <w:r>
@@ -14859,7 +14705,6 @@
               <w:rPr>
                 <w:rFonts w:ascii="Verdana" w:hAnsi="Verdana"/>
               </w:rPr>
-              <w:lastRenderedPageBreak/>
               <w:t>co</w:t>
             </w:r>
           </w:p>
@@ -15608,35 +15453,7 @@
               <w:rPr>
                 <w:rFonts w:ascii="Verdana" w:hAnsi="Verdana"/>
               </w:rPr>
-              <w:t xml:space="preserve"> in the MQCNO (displayed as the </w:t>
-            </w:r>
-            <w:bookmarkStart w:id="42" w:name="_GoBack"/>
-            <w:r>
-              <w:rPr>
-                <w:rFonts w:ascii="Verdana" w:hAnsi="Verdana"/>
-              </w:rPr>
-              <w:t>APPLT</w:t>
-            </w:r>
-            <w:bookmarkEnd w:id="42"/>
-            <w:r>
-              <w:rPr>
-                <w:rFonts w:ascii="Verdana" w:hAnsi="Verdana"/>
-              </w:rPr>
-              <w:t xml:space="preserve">AG value in MQSC (DIS </w:t>
-            </w:r>
-            <w:proofErr w:type="gramStart"/>
-            <w:r>
-              <w:rPr>
-                <w:rFonts w:ascii="Verdana" w:hAnsi="Verdana"/>
-              </w:rPr>
-              <w:t>CONN(</w:t>
-            </w:r>
-            <w:proofErr w:type="gramEnd"/>
-            <w:r>
-              <w:rPr>
-                <w:rFonts w:ascii="Verdana" w:hAnsi="Verdana"/>
-              </w:rPr>
-              <w:t>*) ALL). A null value will result in an APPLTAG of ‘</w:t>
+              <w:t xml:space="preserve"> in the MQCNO (displayed as the APPLTAG value in MQSC (DIS CONN(*) ALL). A null value will result in an APPLTAG of ‘</w:t>
             </w:r>
             <w:proofErr w:type="spellStart"/>
             <w:r>
@@ -15710,6 +15527,7 @@
               <w:rPr>
                 <w:rFonts w:ascii="Verdana" w:hAnsi="Verdana"/>
               </w:rPr>
+              <w:lastRenderedPageBreak/>
               <w:t>ar</w:t>
             </w:r>
             <w:proofErr w:type="spellEnd"/>
@@ -15802,14 +15620,7 @@
               <w:rPr>
                 <w:rFonts w:ascii="Verdana" w:hAnsi="Verdana"/>
               </w:rPr>
-              <w:t xml:space="preserve">Any option other than null (the default) or </w:t>
-            </w:r>
-            <w:r>
-              <w:rPr>
-                <w:rFonts w:ascii="Verdana" w:hAnsi="Verdana"/>
-              </w:rPr>
-              <w:lastRenderedPageBreak/>
-              <w:t xml:space="preserve">MQCNO_RECONNECT_DISABLED will require a </w:t>
+              <w:t xml:space="preserve">Any option other than null (the default) or MQCNO_RECONNECT_DISABLED will require a </w:t>
             </w:r>
             <w:proofErr w:type="spellStart"/>
             <w:r>
@@ -15934,7 +15745,6 @@
               <w:rPr>
                 <w:rFonts w:ascii="Verdana" w:hAnsi="Verdana"/>
               </w:rPr>
-              <w:lastRenderedPageBreak/>
               <w:t>cc</w:t>
             </w:r>
           </w:p>
@@ -16496,6 +16306,7 @@
               <w:rPr>
                 <w:rFonts w:ascii="Verdana" w:hAnsi="Verdana"/>
               </w:rPr>
+              <w:lastRenderedPageBreak/>
               <w:t>jc</w:t>
             </w:r>
             <w:proofErr w:type="spellEnd"/>
@@ -16698,14 +16509,7 @@
               <w:rPr>
                 <w:rFonts w:ascii="Verdana" w:hAnsi="Verdana"/>
               </w:rPr>
-              <w:t xml:space="preserve">of execution. Using this option </w:t>
-            </w:r>
-            <w:r>
-              <w:rPr>
-                <w:rFonts w:ascii="Verdana" w:hAnsi="Verdana"/>
-              </w:rPr>
-              <w:lastRenderedPageBreak/>
-              <w:t>should give much higher throughput when using high message rates as it avoids</w:t>
+              <w:t>of execution. Using this option should give much higher throughput when using high message rates as it avoids</w:t>
             </w:r>
             <w:r>
               <w:rPr>
@@ -16804,7 +16608,6 @@
               <w:rPr>
                 <w:rFonts w:ascii="Verdana" w:hAnsi="Verdana"/>
               </w:rPr>
-              <w:lastRenderedPageBreak/>
               <w:t>jh</w:t>
             </w:r>
             <w:proofErr w:type="spellEnd"/>
@@ -17795,7 +17598,14 @@
               <w:rPr>
                 <w:rFonts w:ascii="Verdana" w:hAnsi="Verdana"/>
               </w:rPr>
-              <w:t xml:space="preserve">Default value of false means RFH1 header (MQC.MQFMT_RF_HEADER_1) is used. Setting this to true means the read as RFH2 header (MQC.MQFMT_RF_HEADER_2) is used. </w:t>
+              <w:t xml:space="preserve">Default value of false means RFH1 header (MQC.MQFMT_RF_HEADER_1) </w:t>
+            </w:r>
+            <w:r>
+              <w:rPr>
+                <w:rFonts w:ascii="Verdana" w:hAnsi="Verdana"/>
+              </w:rPr>
+              <w:lastRenderedPageBreak/>
+              <w:t xml:space="preserve">is used. Setting this to true means the read as RFH2 header (MQC.MQFMT_RF_HEADER_2) is used. </w:t>
             </w:r>
           </w:p>
         </w:tc>
@@ -17820,6 +17630,7 @@
               <w:rPr>
                 <w:rFonts w:ascii="Verdana" w:hAnsi="Verdana"/>
               </w:rPr>
+              <w:lastRenderedPageBreak/>
               <w:t>to</w:t>
             </w:r>
           </w:p>
@@ -17941,7 +17752,6 @@
               <w:rPr>
                 <w:rFonts w:ascii="Verdana" w:hAnsi="Verdana"/>
               </w:rPr>
-              <w:lastRenderedPageBreak/>
               <w:t>tx</w:t>
             </w:r>
             <w:proofErr w:type="spellEnd"/>
@@ -18705,10 +18515,10 @@
           <w:rFonts w:ascii="Verdana" w:hAnsi="Verdana"/>
         </w:rPr>
       </w:pPr>
-      <w:bookmarkStart w:id="43" w:name="Manual-com.ibm.uk.hursley.perftools.mqja"/>
-      <w:bookmarkStart w:id="44" w:name="Manual-Troubleshooting"/>
+      <w:bookmarkStart w:id="42" w:name="Manual-com.ibm.uk.hursley.perftools.mqja"/>
+      <w:bookmarkStart w:id="43" w:name="Manual-Troubleshooting"/>
+      <w:bookmarkEnd w:id="42"/>
       <w:bookmarkEnd w:id="43"/>
-      <w:bookmarkEnd w:id="44"/>
       <w:r>
         <w:rPr>
           <w:rFonts w:ascii="Verdana" w:hAnsi="Verdana"/>
@@ -19005,6 +18815,7 @@
                 <w:b/>
                 <w:bCs/>
               </w:rPr>
+              <w:lastRenderedPageBreak/>
               <w:t>Arg</w:t>
             </w:r>
             <w:proofErr w:type="spellEnd"/>
@@ -19233,7 +19044,6 @@
               <w:rPr>
                 <w:rFonts w:ascii="Verdana" w:hAnsi="Verdana"/>
               </w:rPr>
-              <w:lastRenderedPageBreak/>
               <w:t>Set this false to leave durable subscriptions afte</w:t>
             </w:r>
             <w:r>
@@ -19270,7 +19080,6 @@
         <w:rPr>
           <w:rFonts w:ascii="Verdana" w:hAnsi="Verdana"/>
         </w:rPr>
-        <w:lastRenderedPageBreak/>
         <w:br/>
       </w:r>
       <w:proofErr w:type="spellStart"/>
@@ -19918,7 +19727,7 @@
           <w:rFonts w:ascii="Verdana" w:hAnsi="Verdana"/>
         </w:rPr>
       </w:pPr>
-      <w:bookmarkStart w:id="45" w:name="_Toc37952927"/>
+      <w:bookmarkStart w:id="44" w:name="_Toc37952927"/>
       <w:r>
         <w:rPr>
           <w:rFonts w:ascii="Verdana" w:hAnsi="Verdana"/>
@@ -19926,7 +19735,7 @@
         <w:lastRenderedPageBreak/>
         <w:t>Troubleshooting</w:t>
       </w:r>
-      <w:bookmarkEnd w:id="45"/>
+      <w:bookmarkEnd w:id="44"/>
     </w:p>
     <w:p>
       <w:pPr>
@@ -20064,9 +19873,9 @@
           <w:rFonts w:ascii="Verdana" w:hAnsi="Verdana"/>
         </w:rPr>
       </w:pPr>
-      <w:bookmarkStart w:id="46" w:name="Manual-Requestinghelp"/>
-      <w:bookmarkStart w:id="47" w:name="_Toc37952928"/>
-      <w:bookmarkEnd w:id="46"/>
+      <w:bookmarkStart w:id="45" w:name="Manual-Requestinghelp"/>
+      <w:bookmarkStart w:id="46" w:name="_Toc37952928"/>
+      <w:bookmarkEnd w:id="45"/>
       <w:r>
         <w:rPr>
           <w:rFonts w:ascii="Verdana" w:hAnsi="Verdana"/>
@@ -20074,7 +19883,7 @@
         <w:lastRenderedPageBreak/>
         <w:t>Requesting help</w:t>
       </w:r>
-      <w:bookmarkEnd w:id="47"/>
+      <w:bookmarkEnd w:id="46"/>
     </w:p>
     <w:p>
       <w:pPr>
@@ -20163,16 +19972,16 @@
           <w:rFonts w:ascii="Verdana" w:hAnsi="Verdana"/>
         </w:rPr>
       </w:pPr>
-      <w:bookmarkStart w:id="48" w:name="Manual-Acknowledgements"/>
-      <w:bookmarkStart w:id="49" w:name="_Toc37952929"/>
+      <w:bookmarkStart w:id="47" w:name="Manual-Acknowledgements"/>
+      <w:bookmarkStart w:id="48" w:name="_Toc37952929"/>
+      <w:bookmarkEnd w:id="47"/>
+      <w:r>
+        <w:rPr>
+          <w:rFonts w:ascii="Verdana" w:hAnsi="Verdana"/>
+        </w:rPr>
+        <w:t>Acknowledgements</w:t>
+      </w:r>
       <w:bookmarkEnd w:id="48"/>
-      <w:r>
-        <w:rPr>
-          <w:rFonts w:ascii="Verdana" w:hAnsi="Verdana"/>
-        </w:rPr>
-        <w:t>Acknowledgements</w:t>
-      </w:r>
-      <w:bookmarkEnd w:id="49"/>
     </w:p>
     <w:p>
       <w:pPr>
@@ -20192,16 +20001,16 @@
           <w:rFonts w:ascii="Verdana" w:hAnsi="Verdana"/>
         </w:rPr>
       </w:pPr>
-      <w:bookmarkStart w:id="50" w:name="Manual-Feedback"/>
-      <w:bookmarkStart w:id="51" w:name="_Toc37952930"/>
+      <w:bookmarkStart w:id="49" w:name="Manual-Feedback"/>
+      <w:bookmarkStart w:id="50" w:name="_Toc37952930"/>
+      <w:bookmarkEnd w:id="49"/>
+      <w:r>
+        <w:rPr>
+          <w:rFonts w:ascii="Verdana" w:hAnsi="Verdana"/>
+        </w:rPr>
+        <w:t>Feedback</w:t>
+      </w:r>
       <w:bookmarkEnd w:id="50"/>
-      <w:r>
-        <w:rPr>
-          <w:rFonts w:ascii="Verdana" w:hAnsi="Verdana"/>
-        </w:rPr>
-        <w:t>Feedback</w:t>
-      </w:r>
-      <w:bookmarkEnd w:id="51"/>
     </w:p>
     <w:p>
       <w:pPr>
@@ -20239,7 +20048,7 @@
 </file>
 
 <file path=word/endnotes.xml><?xml version="1.0" encoding="utf-8"?>
-<w:endnotes xmlns:wpc="http://schemas.microsoft.com/office/word/2010/wordprocessingCanvas" xmlns:cx="http://schemas.microsoft.com/office/drawing/2014/chartex" xmlns:cx1="http://schemas.microsoft.com/office/drawing/2015/9/8/chartex" xmlns:cx2="http://schemas.microsoft.com/office/drawing/2015/10/21/chartex" xmlns:cx3="http://schemas.microsoft.com/office/drawing/2016/5/9/chartex" xmlns:cx4="http://schemas.microsoft.com/office/drawing/2016/5/10/chartex" xmlns:cx5="http://schemas.microsoft.com/office/drawing/2016/5/11/chartex" xmlns:cx6="http://schemas.microsoft.com/office/drawing/2016/5/12/chartex" xmlns:cx7="http://schemas.microsoft.com/office/drawing/2016/5/13/chartex" xmlns:cx8="http://schemas.microsoft.com/office/drawing/2016/5/14/chartex" xmlns:mc="http://schemas.openxmlformats.org/markup-compatibility/2006" xmlns:aink="http://schemas.microsoft.com/office/drawing/2016/ink" xmlns:am3d="http://schemas.microsoft.com/office/drawing/2017/model3d" xmlns:o="urn:schemas-microsoft-com:office:office" xmlns:r="http://schemas.openxmlformats.org/officeDocument/2006/relationships" xmlns:m="http://schemas.openxmlformats.org/officeDocument/2006/math" xmlns:v="urn:schemas-microsoft-com:vml" xmlns:wp14="http://schemas.microsoft.com/office/word/2010/wordprocessingDrawing" xmlns:wp="http://schemas.openxmlformats.org/drawingml/2006/wordprocessingDrawing" xmlns:w10="urn:schemas-microsoft-com:office:word" xmlns:w="http://schemas.openxmlformats.org/wordprocessingml/2006/main" xmlns:w14="http://schemas.microsoft.com/office/word/2010/wordml" xmlns:w15="http://schemas.microsoft.com/office/word/2012/wordml" xmlns:w16cid="http://schemas.microsoft.com/office/word/2016/wordml/cid" xmlns:w16se="http://schemas.microsoft.com/office/word/2015/wordml/symex" xmlns:wpg="http://schemas.microsoft.com/office/word/2010/wordprocessingGroup" xmlns:wpi="http://schemas.microsoft.com/office/word/2010/wordprocessingInk" xmlns:wne="http://schemas.microsoft.com/office/word/2006/wordml" xmlns:wps="http://schemas.microsoft.com/office/word/2010/wordprocessingShape" mc:Ignorable="w14 w15 w16se w16cid wp14">
+<w:endnotes xmlns:wpc="http://schemas.microsoft.com/office/word/2010/wordprocessingCanvas" xmlns:cx="http://schemas.microsoft.com/office/drawing/2014/chartex" xmlns:cx1="http://schemas.microsoft.com/office/drawing/2015/9/8/chartex" xmlns:cx2="http://schemas.microsoft.com/office/drawing/2015/10/21/chartex" xmlns:cx3="http://schemas.microsoft.com/office/drawing/2016/5/9/chartex" xmlns:cx4="http://schemas.microsoft.com/office/drawing/2016/5/10/chartex" xmlns:cx5="http://schemas.microsoft.com/office/drawing/2016/5/11/chartex" xmlns:cx6="http://schemas.microsoft.com/office/drawing/2016/5/12/chartex" xmlns:cx7="http://schemas.microsoft.com/office/drawing/2016/5/13/chartex" xmlns:cx8="http://schemas.microsoft.com/office/drawing/2016/5/14/chartex" xmlns:mc="http://schemas.openxmlformats.org/markup-compatibility/2006" xmlns:aink="http://schemas.microsoft.com/office/drawing/2016/ink" xmlns:am3d="http://schemas.microsoft.com/office/drawing/2017/model3d" xmlns:o="urn:schemas-microsoft-com:office:office" xmlns:r="http://schemas.openxmlformats.org/officeDocument/2006/relationships" xmlns:m="http://schemas.openxmlformats.org/officeDocument/2006/math" xmlns:v="urn:schemas-microsoft-com:vml" xmlns:wp14="http://schemas.microsoft.com/office/word/2010/wordprocessingDrawing" xmlns:wp="http://schemas.openxmlformats.org/drawingml/2006/wordprocessingDrawing" xmlns:w10="urn:schemas-microsoft-com:office:word" xmlns:w="http://schemas.openxmlformats.org/wordprocessingml/2006/main" xmlns:w14="http://schemas.microsoft.com/office/word/2010/wordml" xmlns:w15="http://schemas.microsoft.com/office/word/2012/wordml" xmlns:w16cex="http://schemas.microsoft.com/office/word/2018/wordml/cex" xmlns:w16cid="http://schemas.microsoft.com/office/word/2016/wordml/cid" xmlns:w16="http://schemas.microsoft.com/office/word/2018/wordml" xmlns:w16se="http://schemas.microsoft.com/office/word/2015/wordml/symex" xmlns:wpg="http://schemas.microsoft.com/office/word/2010/wordprocessingGroup" xmlns:wpi="http://schemas.microsoft.com/office/word/2010/wordprocessingInk" xmlns:wne="http://schemas.microsoft.com/office/word/2006/wordml" xmlns:wps="http://schemas.microsoft.com/office/word/2010/wordprocessingShape" mc:Ignorable="w14 w15 w16se w16cid w16 w16cex wp14">
   <w:endnote w:type="separator" w:id="-1">
     <w:p>
       <w:r>
@@ -20258,7 +20067,7 @@
 </file>
 
 <file path=word/footer1.xml><?xml version="1.0" encoding="utf-8"?>
-<w:ftr xmlns:wpc="http://schemas.microsoft.com/office/word/2010/wordprocessingCanvas" xmlns:cx="http://schemas.microsoft.com/office/drawing/2014/chartex" xmlns:cx1="http://schemas.microsoft.com/office/drawing/2015/9/8/chartex" xmlns:cx2="http://schemas.microsoft.com/office/drawing/2015/10/21/chartex" xmlns:cx3="http://schemas.microsoft.com/office/drawing/2016/5/9/chartex" xmlns:cx4="http://schemas.microsoft.com/office/drawing/2016/5/10/chartex" xmlns:cx5="http://schemas.microsoft.com/office/drawing/2016/5/11/chartex" xmlns:cx6="http://schemas.microsoft.com/office/drawing/2016/5/12/chartex" xmlns:cx7="http://schemas.microsoft.com/office/drawing/2016/5/13/chartex" xmlns:cx8="http://schemas.microsoft.com/office/drawing/2016/5/14/chartex" xmlns:mc="http://schemas.openxmlformats.org/markup-compatibility/2006" xmlns:aink="http://schemas.microsoft.com/office/drawing/2016/ink" xmlns:am3d="http://schemas.microsoft.com/office/drawing/2017/model3d" xmlns:o="urn:schemas-microsoft-com:office:office" xmlns:r="http://schemas.openxmlformats.org/officeDocument/2006/relationships" xmlns:m="http://schemas.openxmlformats.org/officeDocument/2006/math" xmlns:v="urn:schemas-microsoft-com:vml" xmlns:wp14="http://schemas.microsoft.com/office/word/2010/wordprocessingDrawing" xmlns:wp="http://schemas.openxmlformats.org/drawingml/2006/wordprocessingDrawing" xmlns:w10="urn:schemas-microsoft-com:office:word" xmlns:w="http://schemas.openxmlformats.org/wordprocessingml/2006/main" xmlns:w14="http://schemas.microsoft.com/office/word/2010/wordml" xmlns:w15="http://schemas.microsoft.com/office/word/2012/wordml" xmlns:w16cid="http://schemas.microsoft.com/office/word/2016/wordml/cid" xmlns:w16se="http://schemas.microsoft.com/office/word/2015/wordml/symex" xmlns:wpg="http://schemas.microsoft.com/office/word/2010/wordprocessingGroup" xmlns:wpi="http://schemas.microsoft.com/office/word/2010/wordprocessingInk" xmlns:wne="http://schemas.microsoft.com/office/word/2006/wordml" xmlns:wps="http://schemas.microsoft.com/office/word/2010/wordprocessingShape" mc:Ignorable="w14 w15 w16se w16cid wp14">
+<w:ftr xmlns:wpc="http://schemas.microsoft.com/office/word/2010/wordprocessingCanvas" xmlns:cx="http://schemas.microsoft.com/office/drawing/2014/chartex" xmlns:cx1="http://schemas.microsoft.com/office/drawing/2015/9/8/chartex" xmlns:cx2="http://schemas.microsoft.com/office/drawing/2015/10/21/chartex" xmlns:cx3="http://schemas.microsoft.com/office/drawing/2016/5/9/chartex" xmlns:cx4="http://schemas.microsoft.com/office/drawing/2016/5/10/chartex" xmlns:cx5="http://schemas.microsoft.com/office/drawing/2016/5/11/chartex" xmlns:cx6="http://schemas.microsoft.com/office/drawing/2016/5/12/chartex" xmlns:cx7="http://schemas.microsoft.com/office/drawing/2016/5/13/chartex" xmlns:cx8="http://schemas.microsoft.com/office/drawing/2016/5/14/chartex" xmlns:mc="http://schemas.openxmlformats.org/markup-compatibility/2006" xmlns:aink="http://schemas.microsoft.com/office/drawing/2016/ink" xmlns:am3d="http://schemas.microsoft.com/office/drawing/2017/model3d" xmlns:o="urn:schemas-microsoft-com:office:office" xmlns:r="http://schemas.openxmlformats.org/officeDocument/2006/relationships" xmlns:m="http://schemas.openxmlformats.org/officeDocument/2006/math" xmlns:v="urn:schemas-microsoft-com:vml" xmlns:wp14="http://schemas.microsoft.com/office/word/2010/wordprocessingDrawing" xmlns:wp="http://schemas.openxmlformats.org/drawingml/2006/wordprocessingDrawing" xmlns:w10="urn:schemas-microsoft-com:office:word" xmlns:w="http://schemas.openxmlformats.org/wordprocessingml/2006/main" xmlns:w14="http://schemas.microsoft.com/office/word/2010/wordml" xmlns:w15="http://schemas.microsoft.com/office/word/2012/wordml" xmlns:w16cex="http://schemas.microsoft.com/office/word/2018/wordml/cex" xmlns:w16cid="http://schemas.microsoft.com/office/word/2016/wordml/cid" xmlns:w16="http://schemas.microsoft.com/office/word/2018/wordml" xmlns:w16se="http://schemas.microsoft.com/office/word/2015/wordml/symex" xmlns:wpg="http://schemas.microsoft.com/office/word/2010/wordprocessingGroup" xmlns:wpi="http://schemas.microsoft.com/office/word/2010/wordprocessingInk" xmlns:wne="http://schemas.microsoft.com/office/word/2006/wordml" xmlns:wps="http://schemas.microsoft.com/office/word/2010/wordprocessingShape" mc:Ignorable="w14 w15 w16se w16cid w16 w16cex wp14">
   <w:p>
     <w:pPr>
       <w:pStyle w:val="Footer"/>
@@ -20268,7 +20077,7 @@
 </file>
 
 <file path=word/footer2.xml><?xml version="1.0" encoding="utf-8"?>
-<w:ftr xmlns:wpc="http://schemas.microsoft.com/office/word/2010/wordprocessingCanvas" xmlns:cx="http://schemas.microsoft.com/office/drawing/2014/chartex" xmlns:cx1="http://schemas.microsoft.com/office/drawing/2015/9/8/chartex" xmlns:cx2="http://schemas.microsoft.com/office/drawing/2015/10/21/chartex" xmlns:cx3="http://schemas.microsoft.com/office/drawing/2016/5/9/chartex" xmlns:cx4="http://schemas.microsoft.com/office/drawing/2016/5/10/chartex" xmlns:cx5="http://schemas.microsoft.com/office/drawing/2016/5/11/chartex" xmlns:cx6="http://schemas.microsoft.com/office/drawing/2016/5/12/chartex" xmlns:cx7="http://schemas.microsoft.com/office/drawing/2016/5/13/chartex" xmlns:cx8="http://schemas.microsoft.com/office/drawing/2016/5/14/chartex" xmlns:mc="http://schemas.openxmlformats.org/markup-compatibility/2006" xmlns:aink="http://schemas.microsoft.com/office/drawing/2016/ink" xmlns:am3d="http://schemas.microsoft.com/office/drawing/2017/model3d" xmlns:o="urn:schemas-microsoft-com:office:office" xmlns:r="http://schemas.openxmlformats.org/officeDocument/2006/relationships" xmlns:m="http://schemas.openxmlformats.org/officeDocument/2006/math" xmlns:v="urn:schemas-microsoft-com:vml" xmlns:wp14="http://schemas.microsoft.com/office/word/2010/wordprocessingDrawing" xmlns:wp="http://schemas.openxmlformats.org/drawingml/2006/wordprocessingDrawing" xmlns:w10="urn:schemas-microsoft-com:office:word" xmlns:w="http://schemas.openxmlformats.org/wordprocessingml/2006/main" xmlns:w14="http://schemas.microsoft.com/office/word/2010/wordml" xmlns:w15="http://schemas.microsoft.com/office/word/2012/wordml" xmlns:w16cid="http://schemas.microsoft.com/office/word/2016/wordml/cid" xmlns:w16se="http://schemas.microsoft.com/office/word/2015/wordml/symex" xmlns:wpg="http://schemas.microsoft.com/office/word/2010/wordprocessingGroup" xmlns:wpi="http://schemas.microsoft.com/office/word/2010/wordprocessingInk" xmlns:wne="http://schemas.microsoft.com/office/word/2006/wordml" xmlns:wps="http://schemas.microsoft.com/office/word/2010/wordprocessingShape" mc:Ignorable="w14 w15 w16se w16cid wp14">
+<w:ftr xmlns:wpc="http://schemas.microsoft.com/office/word/2010/wordprocessingCanvas" xmlns:cx="http://schemas.microsoft.com/office/drawing/2014/chartex" xmlns:cx1="http://schemas.microsoft.com/office/drawing/2015/9/8/chartex" xmlns:cx2="http://schemas.microsoft.com/office/drawing/2015/10/21/chartex" xmlns:cx3="http://schemas.microsoft.com/office/drawing/2016/5/9/chartex" xmlns:cx4="http://schemas.microsoft.com/office/drawing/2016/5/10/chartex" xmlns:cx5="http://schemas.microsoft.com/office/drawing/2016/5/11/chartex" xmlns:cx6="http://schemas.microsoft.com/office/drawing/2016/5/12/chartex" xmlns:cx7="http://schemas.microsoft.com/office/drawing/2016/5/13/chartex" xmlns:cx8="http://schemas.microsoft.com/office/drawing/2016/5/14/chartex" xmlns:mc="http://schemas.openxmlformats.org/markup-compatibility/2006" xmlns:aink="http://schemas.microsoft.com/office/drawing/2016/ink" xmlns:am3d="http://schemas.microsoft.com/office/drawing/2017/model3d" xmlns:o="urn:schemas-microsoft-com:office:office" xmlns:r="http://schemas.openxmlformats.org/officeDocument/2006/relationships" xmlns:m="http://schemas.openxmlformats.org/officeDocument/2006/math" xmlns:v="urn:schemas-microsoft-com:vml" xmlns:wp14="http://schemas.microsoft.com/office/word/2010/wordprocessingDrawing" xmlns:wp="http://schemas.openxmlformats.org/drawingml/2006/wordprocessingDrawing" xmlns:w10="urn:schemas-microsoft-com:office:word" xmlns:w="http://schemas.openxmlformats.org/wordprocessingml/2006/main" xmlns:w14="http://schemas.microsoft.com/office/word/2010/wordml" xmlns:w15="http://schemas.microsoft.com/office/word/2012/wordml" xmlns:w16cex="http://schemas.microsoft.com/office/word/2018/wordml/cex" xmlns:w16cid="http://schemas.microsoft.com/office/word/2016/wordml/cid" xmlns:w16="http://schemas.microsoft.com/office/word/2018/wordml" xmlns:w16se="http://schemas.microsoft.com/office/word/2015/wordml/symex" xmlns:wpg="http://schemas.microsoft.com/office/word/2010/wordprocessingGroup" xmlns:wpi="http://schemas.microsoft.com/office/word/2010/wordprocessingInk" xmlns:wne="http://schemas.microsoft.com/office/word/2006/wordml" xmlns:wps="http://schemas.microsoft.com/office/word/2010/wordprocessingShape" mc:Ignorable="w14 w15 w16se w16cid w16 w16cex wp14">
   <w:p>
     <w:pPr>
       <w:pStyle w:val="Footer"/>
@@ -20278,7 +20087,7 @@
 </file>
 
 <file path=word/footer3.xml><?xml version="1.0" encoding="utf-8"?>
-<w:ftr xmlns:wpc="http://schemas.microsoft.com/office/word/2010/wordprocessingCanvas" xmlns:cx="http://schemas.microsoft.com/office/drawing/2014/chartex" xmlns:cx1="http://schemas.microsoft.com/office/drawing/2015/9/8/chartex" xmlns:cx2="http://schemas.microsoft.com/office/drawing/2015/10/21/chartex" xmlns:cx3="http://schemas.microsoft.com/office/drawing/2016/5/9/chartex" xmlns:cx4="http://schemas.microsoft.com/office/drawing/2016/5/10/chartex" xmlns:cx5="http://schemas.microsoft.com/office/drawing/2016/5/11/chartex" xmlns:cx6="http://schemas.microsoft.com/office/drawing/2016/5/12/chartex" xmlns:cx7="http://schemas.microsoft.com/office/drawing/2016/5/13/chartex" xmlns:cx8="http://schemas.microsoft.com/office/drawing/2016/5/14/chartex" xmlns:mc="http://schemas.openxmlformats.org/markup-compatibility/2006" xmlns:aink="http://schemas.microsoft.com/office/drawing/2016/ink" xmlns:am3d="http://schemas.microsoft.com/office/drawing/2017/model3d" xmlns:o="urn:schemas-microsoft-com:office:office" xmlns:r="http://schemas.openxmlformats.org/officeDocument/2006/relationships" xmlns:m="http://schemas.openxmlformats.org/officeDocument/2006/math" xmlns:v="urn:schemas-microsoft-com:vml" xmlns:wp14="http://schemas.microsoft.com/office/word/2010/wordprocessingDrawing" xmlns:wp="http://schemas.openxmlformats.org/drawingml/2006/wordprocessingDrawing" xmlns:w10="urn:schemas-microsoft-com:office:word" xmlns:w="http://schemas.openxmlformats.org/wordprocessingml/2006/main" xmlns:w14="http://schemas.microsoft.com/office/word/2010/wordml" xmlns:w15="http://schemas.microsoft.com/office/word/2012/wordml" xmlns:w16cid="http://schemas.microsoft.com/office/word/2016/wordml/cid" xmlns:w16se="http://schemas.microsoft.com/office/word/2015/wordml/symex" xmlns:wpg="http://schemas.microsoft.com/office/word/2010/wordprocessingGroup" xmlns:wpi="http://schemas.microsoft.com/office/word/2010/wordprocessingInk" xmlns:wne="http://schemas.microsoft.com/office/word/2006/wordml" xmlns:wps="http://schemas.microsoft.com/office/word/2010/wordprocessingShape" mc:Ignorable="w14 w15 w16se w16cid wp14">
+<w:ftr xmlns:wpc="http://schemas.microsoft.com/office/word/2010/wordprocessingCanvas" xmlns:cx="http://schemas.microsoft.com/office/drawing/2014/chartex" xmlns:cx1="http://schemas.microsoft.com/office/drawing/2015/9/8/chartex" xmlns:cx2="http://schemas.microsoft.com/office/drawing/2015/10/21/chartex" xmlns:cx3="http://schemas.microsoft.com/office/drawing/2016/5/9/chartex" xmlns:cx4="http://schemas.microsoft.com/office/drawing/2016/5/10/chartex" xmlns:cx5="http://schemas.microsoft.com/office/drawing/2016/5/11/chartex" xmlns:cx6="http://schemas.microsoft.com/office/drawing/2016/5/12/chartex" xmlns:cx7="http://schemas.microsoft.com/office/drawing/2016/5/13/chartex" xmlns:cx8="http://schemas.microsoft.com/office/drawing/2016/5/14/chartex" xmlns:mc="http://schemas.openxmlformats.org/markup-compatibility/2006" xmlns:aink="http://schemas.microsoft.com/office/drawing/2016/ink" xmlns:am3d="http://schemas.microsoft.com/office/drawing/2017/model3d" xmlns:o="urn:schemas-microsoft-com:office:office" xmlns:r="http://schemas.openxmlformats.org/officeDocument/2006/relationships" xmlns:m="http://schemas.openxmlformats.org/officeDocument/2006/math" xmlns:v="urn:schemas-microsoft-com:vml" xmlns:wp14="http://schemas.microsoft.com/office/word/2010/wordprocessingDrawing" xmlns:wp="http://schemas.openxmlformats.org/drawingml/2006/wordprocessingDrawing" xmlns:w10="urn:schemas-microsoft-com:office:word" xmlns:w="http://schemas.openxmlformats.org/wordprocessingml/2006/main" xmlns:w14="http://schemas.microsoft.com/office/word/2010/wordml" xmlns:w15="http://schemas.microsoft.com/office/word/2012/wordml" xmlns:w16cex="http://schemas.microsoft.com/office/word/2018/wordml/cex" xmlns:w16cid="http://schemas.microsoft.com/office/word/2016/wordml/cid" xmlns:w16="http://schemas.microsoft.com/office/word/2018/wordml" xmlns:w16se="http://schemas.microsoft.com/office/word/2015/wordml/symex" xmlns:wpg="http://schemas.microsoft.com/office/word/2010/wordprocessingGroup" xmlns:wpi="http://schemas.microsoft.com/office/word/2010/wordprocessingInk" xmlns:wne="http://schemas.microsoft.com/office/word/2006/wordml" xmlns:wps="http://schemas.microsoft.com/office/word/2010/wordprocessingShape" mc:Ignorable="w14 w15 w16se w16cid w16 w16cex wp14">
   <w:p>
     <w:pPr>
       <w:pStyle w:val="Footer"/>
@@ -20288,7 +20097,7 @@
 </file>
 
 <file path=word/footnotes.xml><?xml version="1.0" encoding="utf-8"?>
-<w:footnotes xmlns:wpc="http://schemas.microsoft.com/office/word/2010/wordprocessingCanvas" xmlns:cx="http://schemas.microsoft.com/office/drawing/2014/chartex" xmlns:cx1="http://schemas.microsoft.com/office/drawing/2015/9/8/chartex" xmlns:cx2="http://schemas.microsoft.com/office/drawing/2015/10/21/chartex" xmlns:cx3="http://schemas.microsoft.com/office/drawing/2016/5/9/chartex" xmlns:cx4="http://schemas.microsoft.com/office/drawing/2016/5/10/chartex" xmlns:cx5="http://schemas.microsoft.com/office/drawing/2016/5/11/chartex" xmlns:cx6="http://schemas.microsoft.com/office/drawing/2016/5/12/chartex" xmlns:cx7="http://schemas.microsoft.com/office/drawing/2016/5/13/chartex" xmlns:cx8="http://schemas.microsoft.com/office/drawing/2016/5/14/chartex" xmlns:mc="http://schemas.openxmlformats.org/markup-compatibility/2006" xmlns:aink="http://schemas.microsoft.com/office/drawing/2016/ink" xmlns:am3d="http://schemas.microsoft.com/office/drawing/2017/model3d" xmlns:o="urn:schemas-microsoft-com:office:office" xmlns:r="http://schemas.openxmlformats.org/officeDocument/2006/relationships" xmlns:m="http://schemas.openxmlformats.org/officeDocument/2006/math" xmlns:v="urn:schemas-microsoft-com:vml" xmlns:wp14="http://schemas.microsoft.com/office/word/2010/wordprocessingDrawing" xmlns:wp="http://schemas.openxmlformats.org/drawingml/2006/wordprocessingDrawing" xmlns:w10="urn:schemas-microsoft-com:office:word" xmlns:w="http://schemas.openxmlformats.org/wordprocessingml/2006/main" xmlns:w14="http://schemas.microsoft.com/office/word/2010/wordml" xmlns:w15="http://schemas.microsoft.com/office/word/2012/wordml" xmlns:w16cid="http://schemas.microsoft.com/office/word/2016/wordml/cid" xmlns:w16se="http://schemas.microsoft.com/office/word/2015/wordml/symex" xmlns:wpg="http://schemas.microsoft.com/office/word/2010/wordprocessingGroup" xmlns:wpi="http://schemas.microsoft.com/office/word/2010/wordprocessingInk" xmlns:wne="http://schemas.microsoft.com/office/word/2006/wordml" xmlns:wps="http://schemas.microsoft.com/office/word/2010/wordprocessingShape" mc:Ignorable="w14 w15 w16se w16cid wp14">
+<w:footnotes xmlns:wpc="http://schemas.microsoft.com/office/word/2010/wordprocessingCanvas" xmlns:cx="http://schemas.microsoft.com/office/drawing/2014/chartex" xmlns:cx1="http://schemas.microsoft.com/office/drawing/2015/9/8/chartex" xmlns:cx2="http://schemas.microsoft.com/office/drawing/2015/10/21/chartex" xmlns:cx3="http://schemas.microsoft.com/office/drawing/2016/5/9/chartex" xmlns:cx4="http://schemas.microsoft.com/office/drawing/2016/5/10/chartex" xmlns:cx5="http://schemas.microsoft.com/office/drawing/2016/5/11/chartex" xmlns:cx6="http://schemas.microsoft.com/office/drawing/2016/5/12/chartex" xmlns:cx7="http://schemas.microsoft.com/office/drawing/2016/5/13/chartex" xmlns:cx8="http://schemas.microsoft.com/office/drawing/2016/5/14/chartex" xmlns:mc="http://schemas.openxmlformats.org/markup-compatibility/2006" xmlns:aink="http://schemas.microsoft.com/office/drawing/2016/ink" xmlns:am3d="http://schemas.microsoft.com/office/drawing/2017/model3d" xmlns:o="urn:schemas-microsoft-com:office:office" xmlns:r="http://schemas.openxmlformats.org/officeDocument/2006/relationships" xmlns:m="http://schemas.openxmlformats.org/officeDocument/2006/math" xmlns:v="urn:schemas-microsoft-com:vml" xmlns:wp14="http://schemas.microsoft.com/office/word/2010/wordprocessingDrawing" xmlns:wp="http://schemas.openxmlformats.org/drawingml/2006/wordprocessingDrawing" xmlns:w10="urn:schemas-microsoft-com:office:word" xmlns:w="http://schemas.openxmlformats.org/wordprocessingml/2006/main" xmlns:w14="http://schemas.microsoft.com/office/word/2010/wordml" xmlns:w15="http://schemas.microsoft.com/office/word/2012/wordml" xmlns:w16cex="http://schemas.microsoft.com/office/word/2018/wordml/cex" xmlns:w16cid="http://schemas.microsoft.com/office/word/2016/wordml/cid" xmlns:w16="http://schemas.microsoft.com/office/word/2018/wordml" xmlns:w16se="http://schemas.microsoft.com/office/word/2015/wordml/symex" xmlns:wpg="http://schemas.microsoft.com/office/word/2010/wordprocessingGroup" xmlns:wpi="http://schemas.microsoft.com/office/word/2010/wordprocessingInk" xmlns:wne="http://schemas.microsoft.com/office/word/2006/wordml" xmlns:wps="http://schemas.microsoft.com/office/word/2010/wordprocessingShape" mc:Ignorable="w14 w15 w16se w16cid w16 w16cex wp14">
   <w:footnote w:type="separator" w:id="-1">
     <w:p>
       <w:r>
@@ -20307,7 +20116,7 @@
 </file>
 
 <file path=word/header1.xml><?xml version="1.0" encoding="utf-8"?>
-<w:hdr xmlns:wpc="http://schemas.microsoft.com/office/word/2010/wordprocessingCanvas" xmlns:cx="http://schemas.microsoft.com/office/drawing/2014/chartex" xmlns:cx1="http://schemas.microsoft.com/office/drawing/2015/9/8/chartex" xmlns:cx2="http://schemas.microsoft.com/office/drawing/2015/10/21/chartex" xmlns:cx3="http://schemas.microsoft.com/office/drawing/2016/5/9/chartex" xmlns:cx4="http://schemas.microsoft.com/office/drawing/2016/5/10/chartex" xmlns:cx5="http://schemas.microsoft.com/office/drawing/2016/5/11/chartex" xmlns:cx6="http://schemas.microsoft.com/office/drawing/2016/5/12/chartex" xmlns:cx7="http://schemas.microsoft.com/office/drawing/2016/5/13/chartex" xmlns:cx8="http://schemas.microsoft.com/office/drawing/2016/5/14/chartex" xmlns:mc="http://schemas.openxmlformats.org/markup-compatibility/2006" xmlns:aink="http://schemas.microsoft.com/office/drawing/2016/ink" xmlns:am3d="http://schemas.microsoft.com/office/drawing/2017/model3d" xmlns:o="urn:schemas-microsoft-com:office:office" xmlns:r="http://schemas.openxmlformats.org/officeDocument/2006/relationships" xmlns:m="http://schemas.openxmlformats.org/officeDocument/2006/math" xmlns:v="urn:schemas-microsoft-com:vml" xmlns:wp14="http://schemas.microsoft.com/office/word/2010/wordprocessingDrawing" xmlns:wp="http://schemas.openxmlformats.org/drawingml/2006/wordprocessingDrawing" xmlns:w10="urn:schemas-microsoft-com:office:word" xmlns:w="http://schemas.openxmlformats.org/wordprocessingml/2006/main" xmlns:w14="http://schemas.microsoft.com/office/word/2010/wordml" xmlns:w15="http://schemas.microsoft.com/office/word/2012/wordml" xmlns:w16cid="http://schemas.microsoft.com/office/word/2016/wordml/cid" xmlns:w16se="http://schemas.microsoft.com/office/word/2015/wordml/symex" xmlns:wpg="http://schemas.microsoft.com/office/word/2010/wordprocessingGroup" xmlns:wpi="http://schemas.microsoft.com/office/word/2010/wordprocessingInk" xmlns:wne="http://schemas.microsoft.com/office/word/2006/wordml" xmlns:wps="http://schemas.microsoft.com/office/word/2010/wordprocessingShape" mc:Ignorable="w14 w15 w16se w16cid wp14">
+<w:hdr xmlns:wpc="http://schemas.microsoft.com/office/word/2010/wordprocessingCanvas" xmlns:cx="http://schemas.microsoft.com/office/drawing/2014/chartex" xmlns:cx1="http://schemas.microsoft.com/office/drawing/2015/9/8/chartex" xmlns:cx2="http://schemas.microsoft.com/office/drawing/2015/10/21/chartex" xmlns:cx3="http://schemas.microsoft.com/office/drawing/2016/5/9/chartex" xmlns:cx4="http://schemas.microsoft.com/office/drawing/2016/5/10/chartex" xmlns:cx5="http://schemas.microsoft.com/office/drawing/2016/5/11/chartex" xmlns:cx6="http://schemas.microsoft.com/office/drawing/2016/5/12/chartex" xmlns:cx7="http://schemas.microsoft.com/office/drawing/2016/5/13/chartex" xmlns:cx8="http://schemas.microsoft.com/office/drawing/2016/5/14/chartex" xmlns:mc="http://schemas.openxmlformats.org/markup-compatibility/2006" xmlns:aink="http://schemas.microsoft.com/office/drawing/2016/ink" xmlns:am3d="http://schemas.microsoft.com/office/drawing/2017/model3d" xmlns:o="urn:schemas-microsoft-com:office:office" xmlns:r="http://schemas.openxmlformats.org/officeDocument/2006/relationships" xmlns:m="http://schemas.openxmlformats.org/officeDocument/2006/math" xmlns:v="urn:schemas-microsoft-com:vml" xmlns:wp14="http://schemas.microsoft.com/office/word/2010/wordprocessingDrawing" xmlns:wp="http://schemas.openxmlformats.org/drawingml/2006/wordprocessingDrawing" xmlns:w10="urn:schemas-microsoft-com:office:word" xmlns:w="http://schemas.openxmlformats.org/wordprocessingml/2006/main" xmlns:w14="http://schemas.microsoft.com/office/word/2010/wordml" xmlns:w15="http://schemas.microsoft.com/office/word/2012/wordml" xmlns:w16cex="http://schemas.microsoft.com/office/word/2018/wordml/cex" xmlns:w16cid="http://schemas.microsoft.com/office/word/2016/wordml/cid" xmlns:w16="http://schemas.microsoft.com/office/word/2018/wordml" xmlns:w16se="http://schemas.microsoft.com/office/word/2015/wordml/symex" xmlns:wpg="http://schemas.microsoft.com/office/word/2010/wordprocessingGroup" xmlns:wpi="http://schemas.microsoft.com/office/word/2010/wordprocessingInk" xmlns:wne="http://schemas.microsoft.com/office/word/2006/wordml" xmlns:wps="http://schemas.microsoft.com/office/word/2010/wordprocessingShape" mc:Ignorable="w14 w15 w16se w16cid w16 w16cex wp14">
   <w:p>
     <w:pPr>
       <w:pStyle w:val="Header"/>
@@ -20317,7 +20126,7 @@
 </file>
 
 <file path=word/header2.xml><?xml version="1.0" encoding="utf-8"?>
-<w:hdr xmlns:wpc="http://schemas.microsoft.com/office/word/2010/wordprocessingCanvas" xmlns:cx="http://schemas.microsoft.com/office/drawing/2014/chartex" xmlns:cx1="http://schemas.microsoft.com/office/drawing/2015/9/8/chartex" xmlns:cx2="http://schemas.microsoft.com/office/drawing/2015/10/21/chartex" xmlns:cx3="http://schemas.microsoft.com/office/drawing/2016/5/9/chartex" xmlns:cx4="http://schemas.microsoft.com/office/drawing/2016/5/10/chartex" xmlns:cx5="http://schemas.microsoft.com/office/drawing/2016/5/11/chartex" xmlns:cx6="http://schemas.microsoft.com/office/drawing/2016/5/12/chartex" xmlns:cx7="http://schemas.microsoft.com/office/drawing/2016/5/13/chartex" xmlns:cx8="http://schemas.microsoft.com/office/drawing/2016/5/14/chartex" xmlns:mc="http://schemas.openxmlformats.org/markup-compatibility/2006" xmlns:aink="http://schemas.microsoft.com/office/drawing/2016/ink" xmlns:am3d="http://schemas.microsoft.com/office/drawing/2017/model3d" xmlns:o="urn:schemas-microsoft-com:office:office" xmlns:r="http://schemas.openxmlformats.org/officeDocument/2006/relationships" xmlns:m="http://schemas.openxmlformats.org/officeDocument/2006/math" xmlns:v="urn:schemas-microsoft-com:vml" xmlns:wp14="http://schemas.microsoft.com/office/word/2010/wordprocessingDrawing" xmlns:wp="http://schemas.openxmlformats.org/drawingml/2006/wordprocessingDrawing" xmlns:w10="urn:schemas-microsoft-com:office:word" xmlns:w="http://schemas.openxmlformats.org/wordprocessingml/2006/main" xmlns:w14="http://schemas.microsoft.com/office/word/2010/wordml" xmlns:w15="http://schemas.microsoft.com/office/word/2012/wordml" xmlns:w16cid="http://schemas.microsoft.com/office/word/2016/wordml/cid" xmlns:w16se="http://schemas.microsoft.com/office/word/2015/wordml/symex" xmlns:wpg="http://schemas.microsoft.com/office/word/2010/wordprocessingGroup" xmlns:wpi="http://schemas.microsoft.com/office/word/2010/wordprocessingInk" xmlns:wne="http://schemas.microsoft.com/office/word/2006/wordml" xmlns:wps="http://schemas.microsoft.com/office/word/2010/wordprocessingShape" mc:Ignorable="w14 w15 w16se w16cid wp14">
+<w:hdr xmlns:wpc="http://schemas.microsoft.com/office/word/2010/wordprocessingCanvas" xmlns:cx="http://schemas.microsoft.com/office/drawing/2014/chartex" xmlns:cx1="http://schemas.microsoft.com/office/drawing/2015/9/8/chartex" xmlns:cx2="http://schemas.microsoft.com/office/drawing/2015/10/21/chartex" xmlns:cx3="http://schemas.microsoft.com/office/drawing/2016/5/9/chartex" xmlns:cx4="http://schemas.microsoft.com/office/drawing/2016/5/10/chartex" xmlns:cx5="http://schemas.microsoft.com/office/drawing/2016/5/11/chartex" xmlns:cx6="http://schemas.microsoft.com/office/drawing/2016/5/12/chartex" xmlns:cx7="http://schemas.microsoft.com/office/drawing/2016/5/13/chartex" xmlns:cx8="http://schemas.microsoft.com/office/drawing/2016/5/14/chartex" xmlns:mc="http://schemas.openxmlformats.org/markup-compatibility/2006" xmlns:aink="http://schemas.microsoft.com/office/drawing/2016/ink" xmlns:am3d="http://schemas.microsoft.com/office/drawing/2017/model3d" xmlns:o="urn:schemas-microsoft-com:office:office" xmlns:r="http://schemas.openxmlformats.org/officeDocument/2006/relationships" xmlns:m="http://schemas.openxmlformats.org/officeDocument/2006/math" xmlns:v="urn:schemas-microsoft-com:vml" xmlns:wp14="http://schemas.microsoft.com/office/word/2010/wordprocessingDrawing" xmlns:wp="http://schemas.openxmlformats.org/drawingml/2006/wordprocessingDrawing" xmlns:w10="urn:schemas-microsoft-com:office:word" xmlns:w="http://schemas.openxmlformats.org/wordprocessingml/2006/main" xmlns:w14="http://schemas.microsoft.com/office/word/2010/wordml" xmlns:w15="http://schemas.microsoft.com/office/word/2012/wordml" xmlns:w16cex="http://schemas.microsoft.com/office/word/2018/wordml/cex" xmlns:w16cid="http://schemas.microsoft.com/office/word/2016/wordml/cid" xmlns:w16="http://schemas.microsoft.com/office/word/2018/wordml" xmlns:w16se="http://schemas.microsoft.com/office/word/2015/wordml/symex" xmlns:wpg="http://schemas.microsoft.com/office/word/2010/wordprocessingGroup" xmlns:wpi="http://schemas.microsoft.com/office/word/2010/wordprocessingInk" xmlns:wne="http://schemas.microsoft.com/office/word/2006/wordml" xmlns:wps="http://schemas.microsoft.com/office/word/2010/wordprocessingShape" mc:Ignorable="w14 w15 w16se w16cid w16 w16cex wp14">
   <w:p>
     <w:pPr>
       <w:pStyle w:val="Header"/>
@@ -20327,7 +20136,7 @@
 </file>
 
 <file path=word/header3.xml><?xml version="1.0" encoding="utf-8"?>
-<w:hdr xmlns:wpc="http://schemas.microsoft.com/office/word/2010/wordprocessingCanvas" xmlns:cx="http://schemas.microsoft.com/office/drawing/2014/chartex" xmlns:cx1="http://schemas.microsoft.com/office/drawing/2015/9/8/chartex" xmlns:cx2="http://schemas.microsoft.com/office/drawing/2015/10/21/chartex" xmlns:cx3="http://schemas.microsoft.com/office/drawing/2016/5/9/chartex" xmlns:cx4="http://schemas.microsoft.com/office/drawing/2016/5/10/chartex" xmlns:cx5="http://schemas.microsoft.com/office/drawing/2016/5/11/chartex" xmlns:cx6="http://schemas.microsoft.com/office/drawing/2016/5/12/chartex" xmlns:cx7="http://schemas.microsoft.com/office/drawing/2016/5/13/chartex" xmlns:cx8="http://schemas.microsoft.com/office/drawing/2016/5/14/chartex" xmlns:mc="http://schemas.openxmlformats.org/markup-compatibility/2006" xmlns:aink="http://schemas.microsoft.com/office/drawing/2016/ink" xmlns:am3d="http://schemas.microsoft.com/office/drawing/2017/model3d" xmlns:o="urn:schemas-microsoft-com:office:office" xmlns:r="http://schemas.openxmlformats.org/officeDocument/2006/relationships" xmlns:m="http://schemas.openxmlformats.org/officeDocument/2006/math" xmlns:v="urn:schemas-microsoft-com:vml" xmlns:wp14="http://schemas.microsoft.com/office/word/2010/wordprocessingDrawing" xmlns:wp="http://schemas.openxmlformats.org/drawingml/2006/wordprocessingDrawing" xmlns:w10="urn:schemas-microsoft-com:office:word" xmlns:w="http://schemas.openxmlformats.org/wordprocessingml/2006/main" xmlns:w14="http://schemas.microsoft.com/office/word/2010/wordml" xmlns:w15="http://schemas.microsoft.com/office/word/2012/wordml" xmlns:w16cid="http://schemas.microsoft.com/office/word/2016/wordml/cid" xmlns:w16se="http://schemas.microsoft.com/office/word/2015/wordml/symex" xmlns:wpg="http://schemas.microsoft.com/office/word/2010/wordprocessingGroup" xmlns:wpi="http://schemas.microsoft.com/office/word/2010/wordprocessingInk" xmlns:wne="http://schemas.microsoft.com/office/word/2006/wordml" xmlns:wps="http://schemas.microsoft.com/office/word/2010/wordprocessingShape" mc:Ignorable="w14 w15 w16se w16cid wp14">
+<w:hdr xmlns:wpc="http://schemas.microsoft.com/office/word/2010/wordprocessingCanvas" xmlns:cx="http://schemas.microsoft.com/office/drawing/2014/chartex" xmlns:cx1="http://schemas.microsoft.com/office/drawing/2015/9/8/chartex" xmlns:cx2="http://schemas.microsoft.com/office/drawing/2015/10/21/chartex" xmlns:cx3="http://schemas.microsoft.com/office/drawing/2016/5/9/chartex" xmlns:cx4="http://schemas.microsoft.com/office/drawing/2016/5/10/chartex" xmlns:cx5="http://schemas.microsoft.com/office/drawing/2016/5/11/chartex" xmlns:cx6="http://schemas.microsoft.com/office/drawing/2016/5/12/chartex" xmlns:cx7="http://schemas.microsoft.com/office/drawing/2016/5/13/chartex" xmlns:cx8="http://schemas.microsoft.com/office/drawing/2016/5/14/chartex" xmlns:mc="http://schemas.openxmlformats.org/markup-compatibility/2006" xmlns:aink="http://schemas.microsoft.com/office/drawing/2016/ink" xmlns:am3d="http://schemas.microsoft.com/office/drawing/2017/model3d" xmlns:o="urn:schemas-microsoft-com:office:office" xmlns:r="http://schemas.openxmlformats.org/officeDocument/2006/relationships" xmlns:m="http://schemas.openxmlformats.org/officeDocument/2006/math" xmlns:v="urn:schemas-microsoft-com:vml" xmlns:wp14="http://schemas.microsoft.com/office/word/2010/wordprocessingDrawing" xmlns:wp="http://schemas.openxmlformats.org/drawingml/2006/wordprocessingDrawing" xmlns:w10="urn:schemas-microsoft-com:office:word" xmlns:w="http://schemas.openxmlformats.org/wordprocessingml/2006/main" xmlns:w14="http://schemas.microsoft.com/office/word/2010/wordml" xmlns:w15="http://schemas.microsoft.com/office/word/2012/wordml" xmlns:w16cex="http://schemas.microsoft.com/office/word/2018/wordml/cex" xmlns:w16cid="http://schemas.microsoft.com/office/word/2016/wordml/cid" xmlns:w16="http://schemas.microsoft.com/office/word/2018/wordml" xmlns:w16se="http://schemas.microsoft.com/office/word/2015/wordml/symex" xmlns:wpg="http://schemas.microsoft.com/office/word/2010/wordprocessingGroup" xmlns:wpi="http://schemas.microsoft.com/office/word/2010/wordprocessingInk" xmlns:wne="http://schemas.microsoft.com/office/word/2006/wordml" xmlns:wps="http://schemas.microsoft.com/office/word/2010/wordprocessingShape" mc:Ignorable="w14 w15 w16se w16cid w16 w16cex wp14">
   <w:p>
     <w:pPr>
       <w:pStyle w:val="Header"/>
@@ -20337,7 +20146,7 @@
 </file>
 
 <file path=word/numbering.xml><?xml version="1.0" encoding="utf-8"?>
-<w:numbering xmlns:wpc="http://schemas.microsoft.com/office/word/2010/wordprocessingCanvas" xmlns:cx="http://schemas.microsoft.com/office/drawing/2014/chartex" xmlns:cx1="http://schemas.microsoft.com/office/drawing/2015/9/8/chartex" xmlns:cx2="http://schemas.microsoft.com/office/drawing/2015/10/21/chartex" xmlns:cx3="http://schemas.microsoft.com/office/drawing/2016/5/9/chartex" xmlns:cx4="http://schemas.microsoft.com/office/drawing/2016/5/10/chartex" xmlns:cx5="http://schemas.microsoft.com/office/drawing/2016/5/11/chartex" xmlns:cx6="http://schemas.microsoft.com/office/drawing/2016/5/12/chartex" xmlns:cx7="http://schemas.microsoft.com/office/drawing/2016/5/13/chartex" xmlns:cx8="http://schemas.microsoft.com/office/drawing/2016/5/14/chartex" xmlns:mc="http://schemas.openxmlformats.org/markup-compatibility/2006" xmlns:aink="http://schemas.microsoft.com/office/drawing/2016/ink" xmlns:am3d="http://schemas.microsoft.com/office/drawing/2017/model3d" xmlns:o="urn:schemas-microsoft-com:office:office" xmlns:r="http://schemas.openxmlformats.org/officeDocument/2006/relationships" xmlns:m="http://schemas.openxmlformats.org/officeDocument/2006/math" xmlns:v="urn:schemas-microsoft-com:vml" xmlns:wp14="http://schemas.microsoft.com/office/word/2010/wordprocessingDrawing" xmlns:wp="http://schemas.openxmlformats.org/drawingml/2006/wordprocessingDrawing" xmlns:w10="urn:schemas-microsoft-com:office:word" xmlns:w="http://schemas.openxmlformats.org/wordprocessingml/2006/main" xmlns:w14="http://schemas.microsoft.com/office/word/2010/wordml" xmlns:w15="http://schemas.microsoft.com/office/word/2012/wordml" xmlns:w16cid="http://schemas.microsoft.com/office/word/2016/wordml/cid" xmlns:w16se="http://schemas.microsoft.com/office/word/2015/wordml/symex" xmlns:wpg="http://schemas.microsoft.com/office/word/2010/wordprocessingGroup" xmlns:wpi="http://schemas.microsoft.com/office/word/2010/wordprocessingInk" xmlns:wne="http://schemas.microsoft.com/office/word/2006/wordml" xmlns:wps="http://schemas.microsoft.com/office/word/2010/wordprocessingShape" mc:Ignorable="w14 w15 w16se w16cid wp14">
+<w:numbering xmlns:wpc="http://schemas.microsoft.com/office/word/2010/wordprocessingCanvas" xmlns:cx="http://schemas.microsoft.com/office/drawing/2014/chartex" xmlns:cx1="http://schemas.microsoft.com/office/drawing/2015/9/8/chartex" xmlns:cx2="http://schemas.microsoft.com/office/drawing/2015/10/21/chartex" xmlns:cx3="http://schemas.microsoft.com/office/drawing/2016/5/9/chartex" xmlns:cx4="http://schemas.microsoft.com/office/drawing/2016/5/10/chartex" xmlns:cx5="http://schemas.microsoft.com/office/drawing/2016/5/11/chartex" xmlns:cx6="http://schemas.microsoft.com/office/drawing/2016/5/12/chartex" xmlns:cx7="http://schemas.microsoft.com/office/drawing/2016/5/13/chartex" xmlns:cx8="http://schemas.microsoft.com/office/drawing/2016/5/14/chartex" xmlns:mc="http://schemas.openxmlformats.org/markup-compatibility/2006" xmlns:aink="http://schemas.microsoft.com/office/drawing/2016/ink" xmlns:am3d="http://schemas.microsoft.com/office/drawing/2017/model3d" xmlns:o="urn:schemas-microsoft-com:office:office" xmlns:r="http://schemas.openxmlformats.org/officeDocument/2006/relationships" xmlns:m="http://schemas.openxmlformats.org/officeDocument/2006/math" xmlns:v="urn:schemas-microsoft-com:vml" xmlns:wp14="http://schemas.microsoft.com/office/word/2010/wordprocessingDrawing" xmlns:wp="http://schemas.openxmlformats.org/drawingml/2006/wordprocessingDrawing" xmlns:w10="urn:schemas-microsoft-com:office:word" xmlns:w="http://schemas.openxmlformats.org/wordprocessingml/2006/main" xmlns:w14="http://schemas.microsoft.com/office/word/2010/wordml" xmlns:w15="http://schemas.microsoft.com/office/word/2012/wordml" xmlns:w16cex="http://schemas.microsoft.com/office/word/2018/wordml/cex" xmlns:w16cid="http://schemas.microsoft.com/office/word/2016/wordml/cid" xmlns:w16="http://schemas.microsoft.com/office/word/2018/wordml" xmlns:w16se="http://schemas.microsoft.com/office/word/2015/wordml/symex" xmlns:wpg="http://schemas.microsoft.com/office/word/2010/wordprocessingGroup" xmlns:wpi="http://schemas.microsoft.com/office/word/2010/wordprocessingInk" xmlns:wne="http://schemas.microsoft.com/office/word/2006/wordml" xmlns:wps="http://schemas.microsoft.com/office/word/2010/wordprocessingShape" mc:Ignorable="w14 w15 w16se w16cid w16 w16cex wp14">
   <w:abstractNum w:abstractNumId="0" w15:restartNumberingAfterBreak="0">
     <w:nsid w:val="06AA6558"/>
     <w:multiLevelType w:val="hybridMultilevel"/>
@@ -24756,7 +24565,7 @@
 </file>
 
 <file path=word/styles.xml><?xml version="1.0" encoding="utf-8"?>
-<w:styles xmlns:mc="http://schemas.openxmlformats.org/markup-compatibility/2006" xmlns:r="http://schemas.openxmlformats.org/officeDocument/2006/relationships" xmlns:w="http://schemas.openxmlformats.org/wordprocessingml/2006/main" xmlns:w14="http://schemas.microsoft.com/office/word/2010/wordml" xmlns:w15="http://schemas.microsoft.com/office/word/2012/wordml" xmlns:w16cid="http://schemas.microsoft.com/office/word/2016/wordml/cid" xmlns:w16se="http://schemas.microsoft.com/office/word/2015/wordml/symex" mc:Ignorable="w14 w15 w16se w16cid">
+<w:styles xmlns:mc="http://schemas.openxmlformats.org/markup-compatibility/2006" xmlns:r="http://schemas.openxmlformats.org/officeDocument/2006/relationships" xmlns:w="http://schemas.openxmlformats.org/wordprocessingml/2006/main" xmlns:w14="http://schemas.microsoft.com/office/word/2010/wordml" xmlns:w15="http://schemas.microsoft.com/office/word/2012/wordml" xmlns:w16cex="http://schemas.microsoft.com/office/word/2018/wordml/cex" xmlns:w16cid="http://schemas.microsoft.com/office/word/2016/wordml/cid" xmlns:w16="http://schemas.microsoft.com/office/word/2018/wordml" xmlns:w16se="http://schemas.microsoft.com/office/word/2015/wordml/symex" mc:Ignorable="w14 w15 w16se w16cid w16 w16cex">
   <w:docDefaults>
     <w:rPrDefault>
       <w:rPr>

</xml_diff>

<commit_message>
Fix issue #5 (added new config function cphConfigGetStringPtr to return pointer to string rather than copy parm into buffer). Updated doc to include build details and comments on Debug build required for -tr parm.
</commit_message>
<xml_diff>
--- a/cph.docx
+++ b/cph.docx
@@ -1,6 +1,6 @@
 
 <file path=word/document.xml><?xml version="1.0" encoding="utf-8"?>
-<w:document xmlns:wpc="http://schemas.microsoft.com/office/word/2010/wordprocessingCanvas" xmlns:cx="http://schemas.microsoft.com/office/drawing/2014/chartex" xmlns:cx1="http://schemas.microsoft.com/office/drawing/2015/9/8/chartex" xmlns:cx2="http://schemas.microsoft.com/office/drawing/2015/10/21/chartex" xmlns:cx3="http://schemas.microsoft.com/office/drawing/2016/5/9/chartex" xmlns:cx4="http://schemas.microsoft.com/office/drawing/2016/5/10/chartex" xmlns:cx5="http://schemas.microsoft.com/office/drawing/2016/5/11/chartex" xmlns:cx6="http://schemas.microsoft.com/office/drawing/2016/5/12/chartex" xmlns:cx7="http://schemas.microsoft.com/office/drawing/2016/5/13/chartex" xmlns:cx8="http://schemas.microsoft.com/office/drawing/2016/5/14/chartex" xmlns:mc="http://schemas.openxmlformats.org/markup-compatibility/2006" xmlns:aink="http://schemas.microsoft.com/office/drawing/2016/ink" xmlns:am3d="http://schemas.microsoft.com/office/drawing/2017/model3d" xmlns:o="urn:schemas-microsoft-com:office:office" xmlns:r="http://schemas.openxmlformats.org/officeDocument/2006/relationships" xmlns:m="http://schemas.openxmlformats.org/officeDocument/2006/math" xmlns:v="urn:schemas-microsoft-com:vml" xmlns:wp14="http://schemas.microsoft.com/office/word/2010/wordprocessingDrawing" xmlns:wp="http://schemas.openxmlformats.org/drawingml/2006/wordprocessingDrawing" xmlns:w10="urn:schemas-microsoft-com:office:word" xmlns:w="http://schemas.openxmlformats.org/wordprocessingml/2006/main" xmlns:w14="http://schemas.microsoft.com/office/word/2010/wordml" xmlns:w15="http://schemas.microsoft.com/office/word/2012/wordml" xmlns:w16cex="http://schemas.microsoft.com/office/word/2018/wordml/cex" xmlns:w16cid="http://schemas.microsoft.com/office/word/2016/wordml/cid" xmlns:w16="http://schemas.microsoft.com/office/word/2018/wordml" xmlns:w16se="http://schemas.microsoft.com/office/word/2015/wordml/symex" xmlns:wpg="http://schemas.microsoft.com/office/word/2010/wordprocessingGroup" xmlns:wpi="http://schemas.microsoft.com/office/word/2010/wordprocessingInk" xmlns:wne="http://schemas.microsoft.com/office/word/2006/wordml" xmlns:wps="http://schemas.microsoft.com/office/word/2010/wordprocessingShape" mc:Ignorable="w14 w15 w16se w16cid w16 w16cex wp14">
+<w:document xmlns:wpc="http://schemas.microsoft.com/office/word/2010/wordprocessingCanvas" xmlns:cx="http://schemas.microsoft.com/office/drawing/2014/chartex" xmlns:cx1="http://schemas.microsoft.com/office/drawing/2015/9/8/chartex" xmlns:cx2="http://schemas.microsoft.com/office/drawing/2015/10/21/chartex" xmlns:cx3="http://schemas.microsoft.com/office/drawing/2016/5/9/chartex" xmlns:cx4="http://schemas.microsoft.com/office/drawing/2016/5/10/chartex" xmlns:cx5="http://schemas.microsoft.com/office/drawing/2016/5/11/chartex" xmlns:cx6="http://schemas.microsoft.com/office/drawing/2016/5/12/chartex" xmlns:cx7="http://schemas.microsoft.com/office/drawing/2016/5/13/chartex" xmlns:cx8="http://schemas.microsoft.com/office/drawing/2016/5/14/chartex" xmlns:mc="http://schemas.openxmlformats.org/markup-compatibility/2006" xmlns:aink="http://schemas.microsoft.com/office/drawing/2016/ink" xmlns:am3d="http://schemas.microsoft.com/office/drawing/2017/model3d" xmlns:o="urn:schemas-microsoft-com:office:office" xmlns:r="http://schemas.openxmlformats.org/officeDocument/2006/relationships" xmlns:m="http://schemas.openxmlformats.org/officeDocument/2006/math" xmlns:v="urn:schemas-microsoft-com:vml" xmlns:wp14="http://schemas.microsoft.com/office/word/2010/wordprocessingDrawing" xmlns:wp="http://schemas.openxmlformats.org/drawingml/2006/wordprocessingDrawing" xmlns:w10="urn:schemas-microsoft-com:office:word" xmlns:w="http://schemas.openxmlformats.org/wordprocessingml/2006/main" xmlns:w14="http://schemas.microsoft.com/office/word/2010/wordml" xmlns:w15="http://schemas.microsoft.com/office/word/2012/wordml" xmlns:w16cex="http://schemas.microsoft.com/office/word/2018/wordml/cex" xmlns:w16cid="http://schemas.microsoft.com/office/word/2016/wordml/cid" xmlns:w16="http://schemas.microsoft.com/office/word/2018/wordml" xmlns:w16sdtdh="http://schemas.microsoft.com/office/word/2020/wordml/sdtdatahash" xmlns:w16se="http://schemas.microsoft.com/office/word/2015/wordml/symex" xmlns:wpg="http://schemas.microsoft.com/office/word/2010/wordprocessingGroup" xmlns:wpi="http://schemas.microsoft.com/office/word/2010/wordprocessingInk" xmlns:wne="http://schemas.microsoft.com/office/word/2006/wordml" xmlns:wps="http://schemas.microsoft.com/office/word/2010/wordprocessingShape" mc:Ignorable="w14 w15 w16se w16cid w16 w16cex w16sdtdh wp14">
   <w:background w:color="FFFFFF"/>
   <w:body>
     <w:p>
@@ -2046,40 +2046,16 @@
     </w:p>
     <w:p>
       <w:pPr>
-        <w:pStyle w:val="NormalWeb"/>
-      </w:pPr>
-      <w:r>
-        <w:t xml:space="preserve">To build </w:t>
-      </w:r>
-      <w:r>
-        <w:t>MQ-</w:t>
-      </w:r>
-      <w:r>
-        <w:t xml:space="preserve">CPH on your platform, you need </w:t>
-      </w:r>
-      <w:r>
-        <w:t xml:space="preserve">to have access to the </w:t>
-      </w:r>
-      <w:r>
-        <w:t xml:space="preserve">IBM MQ </w:t>
-      </w:r>
-      <w:r>
-        <w:t xml:space="preserve">client library </w:t>
-      </w:r>
-      <w:r>
-        <w:t>headers</w:t>
-      </w:r>
-      <w:r>
-        <w:t xml:space="preserve"> (installed with the </w:t>
-      </w:r>
-      <w:r>
-        <w:t xml:space="preserve">IBM </w:t>
-      </w:r>
-      <w:r>
-        <w:t>MQ product)</w:t>
-      </w:r>
-      <w:r>
-        <w:t>.</w:t>
+        <w:pStyle w:val="Heading4"/>
+        <w:rPr>
+          <w:rFonts w:ascii="Verdana" w:hAnsi="Verdana"/>
+        </w:rPr>
+      </w:pPr>
+      <w:r>
+        <w:rPr>
+          <w:rFonts w:ascii="Verdana" w:hAnsi="Verdana"/>
+        </w:rPr>
+        <w:t>Make Pre-requisites</w:t>
       </w:r>
     </w:p>
     <w:p>
@@ -2087,26 +2063,390 @@
         <w:pStyle w:val="NormalWeb"/>
       </w:pPr>
       <w:r>
-        <w:t xml:space="preserve">Just open a command prompt and change directory to the root folder of the </w:t>
-      </w:r>
-      <w:r>
-        <w:t>MQ-</w:t>
-      </w:r>
-      <w:r>
-        <w:t>CPH source tree and type the command:</w:t>
+        <w:t xml:space="preserve">Before running make, make sure the MQ header files are available. For Unix platforms, the </w:t>
+      </w:r>
+      <w:proofErr w:type="spellStart"/>
+      <w:r>
+        <w:t>makefile</w:t>
+      </w:r>
+      <w:proofErr w:type="spellEnd"/>
+      <w:r>
+        <w:t xml:space="preserve"> will assume they are in $MQ_INSTALLATION_DIR/</w:t>
+      </w:r>
+      <w:proofErr w:type="spellStart"/>
+      <w:r>
+        <w:t>inc</w:t>
+      </w:r>
+      <w:proofErr w:type="spellEnd"/>
+      <w:r>
+        <w:t xml:space="preserve"> or /opt/</w:t>
+      </w:r>
+      <w:proofErr w:type="spellStart"/>
+      <w:r>
+        <w:t>mqm</w:t>
+      </w:r>
+      <w:proofErr w:type="spellEnd"/>
+      <w:r>
+        <w:t>/</w:t>
+      </w:r>
+      <w:proofErr w:type="spellStart"/>
+      <w:r>
+        <w:t>inc</w:t>
+      </w:r>
+      <w:proofErr w:type="spellEnd"/>
+      <w:r>
+        <w:t xml:space="preserve"> (if MQ_INSTALLATION_DIR is not defined). </w:t>
+      </w:r>
+      <w:proofErr w:type="gramStart"/>
+      <w:r>
+        <w:t>Alternatively</w:t>
+      </w:r>
+      <w:proofErr w:type="gramEnd"/>
+      <w:r>
+        <w:t xml:space="preserve"> you can set the 'INCLUDE' environment variable to a specific directory.</w:t>
       </w:r>
     </w:p>
     <w:p>
       <w:pPr>
         <w:pStyle w:val="NormalWeb"/>
-        <w:ind w:left="720"/>
-      </w:pPr>
-      <w:r>
-        <w:rPr>
-          <w:sz w:val="18"/>
-          <w:szCs w:val="18"/>
+      </w:pPr>
+      <w:r>
+        <w:t>On Windows, the include directory wil</w:t>
+      </w:r>
+      <w:r>
+        <w:t>l</w:t>
+      </w:r>
+      <w:r>
+        <w:t xml:space="preserve"> be something like "C:\Program Files\IBM\WebSphere MQ\Tools\c\include"</w:t>
+      </w:r>
+    </w:p>
+    <w:p>
+      <w:pPr>
+        <w:pStyle w:val="NormalWeb"/>
+      </w:pPr>
+      <w:r>
+        <w:t>Build, using the following commands, depending on platform:</w:t>
+      </w:r>
+    </w:p>
+    <w:p>
+      <w:pPr>
+        <w:pStyle w:val="Heading4"/>
+        <w:rPr>
+          <w:rFonts w:ascii="Verdana" w:hAnsi="Verdana"/>
+        </w:rPr>
+      </w:pPr>
+      <w:r>
+        <w:rPr>
+          <w:rFonts w:ascii="Verdana" w:hAnsi="Verdana"/>
+        </w:rPr>
+        <w:t>Linux</w:t>
+      </w:r>
+    </w:p>
+    <w:p>
+      <w:pPr>
+        <w:pStyle w:val="NormalWeb"/>
+        <w:rPr>
+          <w:rFonts w:ascii="Courier New" w:hAnsi="Courier New" w:cs="Courier New"/>
+        </w:rPr>
+      </w:pPr>
+      <w:r>
+        <w:rPr>
+          <w:rFonts w:ascii="Courier New" w:hAnsi="Courier New" w:cs="Courier New"/>
+        </w:rPr>
+        <w:t xml:space="preserve">export </w:t>
+      </w:r>
+      <w:proofErr w:type="spellStart"/>
+      <w:r>
+        <w:rPr>
+          <w:rFonts w:ascii="Courier New" w:hAnsi="Courier New" w:cs="Courier New"/>
+        </w:rPr>
+        <w:t>installdir</w:t>
+      </w:r>
+      <w:proofErr w:type="spellEnd"/>
+      <w:r>
+        <w:rPr>
+          <w:rFonts w:ascii="Courier New" w:hAnsi="Courier New" w:cs="Courier New"/>
+        </w:rPr>
+        <w:t>=~/</w:t>
+      </w:r>
+      <w:proofErr w:type="spellStart"/>
+      <w:r>
+        <w:rPr>
+          <w:rFonts w:ascii="Courier New" w:hAnsi="Courier New" w:cs="Courier New"/>
+        </w:rPr>
+        <w:t>cph</w:t>
+      </w:r>
+      <w:proofErr w:type="spellEnd"/>
+      <w:r>
+        <w:rPr>
+          <w:rFonts w:ascii="Courier New" w:hAnsi="Courier New" w:cs="Courier New"/>
+        </w:rPr>
+        <w:br/>
+      </w:r>
+      <w:r>
+        <w:rPr>
+          <w:rFonts w:ascii="Courier New" w:hAnsi="Courier New" w:cs="Courier New"/>
         </w:rPr>
         <w:t>make</w:t>
+      </w:r>
+    </w:p>
+    <w:p>
+      <w:pPr>
+        <w:pStyle w:val="NormalWeb"/>
+      </w:pPr>
+      <w:r>
+        <w:t>(</w:t>
+      </w:r>
+      <w:r>
+        <w:t>On Linux dis</w:t>
+      </w:r>
+      <w:r>
+        <w:t>t</w:t>
+      </w:r>
+      <w:r>
+        <w:t>ributions, g++ is required</w:t>
+      </w:r>
+      <w:r>
+        <w:t>)</w:t>
+      </w:r>
+      <w:r>
+        <w:t>.</w:t>
+      </w:r>
+    </w:p>
+    <w:p>
+      <w:pPr>
+        <w:pStyle w:val="NormalWeb"/>
+      </w:pPr>
+    </w:p>
+    <w:p>
+      <w:pPr>
+        <w:pStyle w:val="Heading4"/>
+        <w:rPr>
+          <w:rFonts w:ascii="Verdana" w:hAnsi="Verdana"/>
+        </w:rPr>
+      </w:pPr>
+      <w:r>
+        <w:rPr>
+          <w:rFonts w:ascii="Verdana" w:hAnsi="Verdana"/>
+        </w:rPr>
+        <w:t>AIX</w:t>
+      </w:r>
+    </w:p>
+    <w:p>
+      <w:pPr>
+        <w:pStyle w:val="NormalWeb"/>
+        <w:rPr>
+          <w:rFonts w:ascii="Courier New" w:hAnsi="Courier New" w:cs="Courier New"/>
+        </w:rPr>
+      </w:pPr>
+      <w:r>
+        <w:rPr>
+          <w:rFonts w:ascii="Courier New" w:hAnsi="Courier New" w:cs="Courier New"/>
+        </w:rPr>
+        <w:t xml:space="preserve">export </w:t>
+      </w:r>
+      <w:proofErr w:type="spellStart"/>
+      <w:r>
+        <w:rPr>
+          <w:rFonts w:ascii="Courier New" w:hAnsi="Courier New" w:cs="Courier New"/>
+        </w:rPr>
+        <w:t>installdir</w:t>
+      </w:r>
+      <w:proofErr w:type="spellEnd"/>
+      <w:r>
+        <w:rPr>
+          <w:rFonts w:ascii="Courier New" w:hAnsi="Courier New" w:cs="Courier New"/>
+        </w:rPr>
+        <w:t xml:space="preserve"> ~/</w:t>
+      </w:r>
+      <w:proofErr w:type="spellStart"/>
+      <w:r>
+        <w:rPr>
+          <w:rFonts w:ascii="Courier New" w:hAnsi="Courier New" w:cs="Courier New"/>
+        </w:rPr>
+        <w:t>cph</w:t>
+      </w:r>
+      <w:proofErr w:type="spellEnd"/>
+      <w:r>
+        <w:rPr>
+          <w:rFonts w:ascii="Courier New" w:hAnsi="Courier New" w:cs="Courier New"/>
+        </w:rPr>
+        <w:br/>
+      </w:r>
+      <w:proofErr w:type="spellStart"/>
+      <w:r>
+        <w:rPr>
+          <w:rFonts w:ascii="Courier New" w:hAnsi="Courier New" w:cs="Courier New"/>
+        </w:rPr>
+        <w:t>gmake</w:t>
+      </w:r>
+      <w:proofErr w:type="spellEnd"/>
+    </w:p>
+    <w:p>
+      <w:pPr>
+        <w:pStyle w:val="NormalWeb"/>
+      </w:pPr>
+      <w:r>
+        <w:t xml:space="preserve">AIX requires the GNU make tool, available here: </w:t>
+      </w:r>
+      <w:hyperlink r:id="rId8" w:history="1">
+        <w:r>
+          <w:rPr>
+            <w:rStyle w:val="Hyperlink"/>
+          </w:rPr>
+          <w:t>http://www-03.ibm.com/systems/power/software/aix/linux/toolbox/alpha.html</w:t>
+        </w:r>
+      </w:hyperlink>
+    </w:p>
+    <w:p>
+      <w:pPr>
+        <w:pStyle w:val="NormalWeb"/>
+      </w:pPr>
+    </w:p>
+    <w:p>
+      <w:pPr>
+        <w:pStyle w:val="Heading4"/>
+        <w:rPr>
+          <w:rFonts w:ascii="Verdana" w:hAnsi="Verdana"/>
+        </w:rPr>
+      </w:pPr>
+      <w:r>
+        <w:rPr>
+          <w:rFonts w:ascii="Verdana" w:hAnsi="Verdana"/>
+        </w:rPr>
+        <w:t>Windows</w:t>
+      </w:r>
+    </w:p>
+    <w:p>
+      <w:pPr>
+        <w:pStyle w:val="NormalWeb"/>
+      </w:pPr>
+      <w:r>
+        <w:t>On Microsoft Windows, you can use the included VC++ 2005 project.</w:t>
+      </w:r>
+    </w:p>
+    <w:p>
+      <w:pPr>
+        <w:pStyle w:val="NormalWeb"/>
+      </w:pPr>
+    </w:p>
+    <w:p>
+      <w:pPr>
+        <w:pStyle w:val="Heading4"/>
+        <w:rPr>
+          <w:rFonts w:ascii="Verdana" w:hAnsi="Verdana"/>
+        </w:rPr>
+      </w:pPr>
+      <w:r>
+        <w:rPr>
+          <w:rFonts w:ascii="Verdana" w:hAnsi="Verdana"/>
+        </w:rPr>
+        <w:lastRenderedPageBreak/>
+        <w:t>Debug Build</w:t>
+      </w:r>
+    </w:p>
+    <w:p>
+      <w:pPr>
+        <w:rPr>
+          <w:rFonts w:ascii="Verdana" w:hAnsi="Verdana"/>
+        </w:rPr>
+      </w:pPr>
+      <w:r>
+        <w:rPr>
+          <w:rFonts w:ascii="Verdana" w:hAnsi="Verdana"/>
+        </w:rPr>
+        <w:t xml:space="preserve">To enable tracing (-tr command line option) you must compile a debug build of </w:t>
+      </w:r>
+      <w:proofErr w:type="spellStart"/>
+      <w:r>
+        <w:rPr>
+          <w:rFonts w:ascii="Verdana" w:hAnsi="Verdana"/>
+        </w:rPr>
+        <w:t>cph</w:t>
+      </w:r>
+      <w:proofErr w:type="spellEnd"/>
+      <w:r>
+        <w:rPr>
+          <w:rFonts w:ascii="Verdana" w:hAnsi="Verdana"/>
+        </w:rPr>
+        <w:t xml:space="preserve">. </w:t>
+      </w:r>
+      <w:proofErr w:type="gramStart"/>
+      <w:r>
+        <w:rPr>
+          <w:rFonts w:ascii="Verdana" w:hAnsi="Verdana"/>
+        </w:rPr>
+        <w:t>E.g.</w:t>
+      </w:r>
+      <w:proofErr w:type="gramEnd"/>
+      <w:r>
+        <w:rPr>
+          <w:rFonts w:ascii="Verdana" w:hAnsi="Verdana"/>
+        </w:rPr>
+        <w:t xml:space="preserve"> on Linux run ‘make Debug’. This should only be used for troubleshooting.</w:t>
+      </w:r>
+    </w:p>
+    <w:p>
+      <w:pPr>
+        <w:pStyle w:val="Heading4"/>
+        <w:rPr>
+          <w:rFonts w:ascii="Verdana" w:hAnsi="Verdana"/>
+        </w:rPr>
+      </w:pPr>
+      <w:r>
+        <w:rPr>
+          <w:rFonts w:ascii="Verdana" w:hAnsi="Verdana"/>
+        </w:rPr>
+        <w:t>Post Make Tasks</w:t>
+      </w:r>
+    </w:p>
+    <w:p>
+      <w:pPr>
+        <w:pStyle w:val="NormalWeb"/>
+      </w:pPr>
+      <w:r>
+        <w:t xml:space="preserve">After running make, the </w:t>
+      </w:r>
+      <w:proofErr w:type="spellStart"/>
+      <w:r>
+        <w:t>cph</w:t>
+      </w:r>
+      <w:proofErr w:type="spellEnd"/>
+      <w:r>
+        <w:t xml:space="preserve"> executable will be built in the local directory (./Release/...). If you specified an '</w:t>
+      </w:r>
+      <w:proofErr w:type="spellStart"/>
+      <w:r>
+        <w:t>installdir</w:t>
+      </w:r>
+      <w:proofErr w:type="spellEnd"/>
+      <w:r>
+        <w:t xml:space="preserve">' then the </w:t>
+      </w:r>
+      <w:proofErr w:type="spellStart"/>
+      <w:r>
+        <w:t>cph</w:t>
+      </w:r>
+      <w:proofErr w:type="spellEnd"/>
+      <w:r>
+        <w:t xml:space="preserve"> executable and the required property files (in the 'props' directory) will have been copied to that directory,</w:t>
+      </w:r>
+      <w:r>
+        <w:rPr>
+          <w:rFonts w:ascii="Times New Roman" w:hAnsi="Times New Roman"/>
+        </w:rPr>
+        <w:t xml:space="preserve"> </w:t>
+      </w:r>
+      <w:r>
+        <w:t xml:space="preserve">otherwise you need to copy them yourself. The </w:t>
+      </w:r>
+      <w:proofErr w:type="spellStart"/>
+      <w:r>
+        <w:t>cph</w:t>
+      </w:r>
+      <w:proofErr w:type="spellEnd"/>
+      <w:r>
+        <w:t xml:space="preserve"> executable needs to be run from the directory in which it is 'installed' to access the property files, unless the CPH_INSTALLDIR environment variable is set to indicate their location.</w:t>
       </w:r>
     </w:p>
     <w:p>
@@ -2497,7 +2837,6 @@
               <w:rPr>
                 <w:rFonts w:ascii="Verdana" w:hAnsi="Verdana"/>
               </w:rPr>
-              <w:lastRenderedPageBreak/>
               <w:t xml:space="preserve">-h </w:t>
             </w:r>
           </w:p>
@@ -2543,6 +2882,7 @@
               <w:rPr>
                 <w:rFonts w:ascii="Verdana" w:hAnsi="Verdana"/>
               </w:rPr>
+              <w:lastRenderedPageBreak/>
               <w:t xml:space="preserve">-hf </w:t>
             </w:r>
           </w:p>
@@ -3411,7 +3751,6 @@
               <w:rPr>
                 <w:rFonts w:ascii="Verdana" w:hAnsi="Verdana"/>
               </w:rPr>
-              <w:lastRenderedPageBreak/>
               <w:t>-</w:t>
             </w:r>
             <w:proofErr w:type="spellStart"/>
@@ -3505,6 +3844,7 @@
         <w:pStyle w:val="NormalWeb"/>
       </w:pPr>
       <w:r>
+        <w:lastRenderedPageBreak/>
         <w:t>The tool will handle multiple destinations (publish-subscribe topics or point-to-point queues) with the right configuration parameters. This allows more complicated scenarios to be constructed across multiple instances of the tool.</w:t>
       </w:r>
     </w:p>
@@ -6732,7 +7072,6 @@
                 <w:bCs/>
               </w:rPr>
             </w:pPr>
-            <w:proofErr w:type="spellStart"/>
             <w:r>
               <w:rPr>
                 <w:rFonts w:ascii="Verdana" w:hAnsi="Verdana"/>
@@ -6741,7 +7080,6 @@
               </w:rPr>
               <w:t>Arg</w:t>
             </w:r>
-            <w:proofErr w:type="spellEnd"/>
             <w:r>
               <w:rPr>
                 <w:rFonts w:ascii="Verdana" w:hAnsi="Verdana"/>
@@ -7099,6 +7437,54 @@
                 <w:rFonts w:ascii="Verdana" w:hAnsi="Verdana"/>
               </w:rPr>
               <w:t>Trace calls</w:t>
+            </w:r>
+            <w:r>
+              <w:rPr>
+                <w:rFonts w:ascii="Verdana" w:hAnsi="Verdana"/>
+              </w:rPr>
+              <w:t xml:space="preserve">. This requires a debug build of </w:t>
+            </w:r>
+            <w:proofErr w:type="spellStart"/>
+            <w:r>
+              <w:rPr>
+                <w:rFonts w:ascii="Verdana" w:hAnsi="Verdana"/>
+              </w:rPr>
+              <w:t>cph</w:t>
+            </w:r>
+            <w:proofErr w:type="spellEnd"/>
+            <w:r>
+              <w:rPr>
+                <w:rFonts w:ascii="Verdana" w:hAnsi="Verdana"/>
+              </w:rPr>
+              <w:t xml:space="preserve"> (make Debug). Trace is written to a file of the form </w:t>
+            </w:r>
+            <w:proofErr w:type="spellStart"/>
+            <w:r>
+              <w:rPr>
+                <w:rFonts w:ascii="Verdana" w:hAnsi="Verdana"/>
+              </w:rPr>
+              <w:t>cph</w:t>
+            </w:r>
+            <w:proofErr w:type="spellEnd"/>
+            <w:r>
+              <w:rPr>
+                <w:rFonts w:ascii="Verdana" w:hAnsi="Verdana"/>
+              </w:rPr>
+              <w:t>_&lt;</w:t>
+            </w:r>
+            <w:proofErr w:type="spellStart"/>
+            <w:r>
+              <w:rPr>
+                <w:rFonts w:ascii="Verdana" w:hAnsi="Verdana"/>
+              </w:rPr>
+              <w:t>pid</w:t>
+            </w:r>
+            <w:proofErr w:type="spellEnd"/>
+            <w:r>
+              <w:rPr>
+                <w:rFonts w:ascii="Verdana" w:hAnsi="Verdana"/>
+              </w:rPr>
+              <w:t>&gt;.txt</w:t>
             </w:r>
           </w:p>
         </w:tc>
@@ -7253,7 +7639,6 @@
                 <w:bCs/>
               </w:rPr>
             </w:pPr>
-            <w:proofErr w:type="spellStart"/>
             <w:r>
               <w:rPr>
                 <w:rFonts w:ascii="Verdana" w:hAnsi="Verdana"/>
@@ -7262,7 +7647,6 @@
               </w:rPr>
               <w:t>Arg</w:t>
             </w:r>
-            <w:proofErr w:type="spellEnd"/>
             <w:r>
               <w:rPr>
                 <w:rFonts w:ascii="Verdana" w:hAnsi="Verdana"/>
@@ -7597,16 +7981,15 @@
                 <w:bCs/>
               </w:rPr>
             </w:pPr>
-            <w:proofErr w:type="spellStart"/>
             <w:r>
               <w:rPr>
                 <w:rFonts w:ascii="Verdana" w:hAnsi="Verdana"/>
                 <w:b/>
                 <w:bCs/>
               </w:rPr>
+              <w:lastRenderedPageBreak/>
               <w:t>Arg</w:t>
             </w:r>
-            <w:proofErr w:type="spellEnd"/>
             <w:r>
               <w:rPr>
                 <w:rFonts w:ascii="Verdana" w:hAnsi="Verdana"/>
@@ -7704,7 +8087,6 @@
               <w:rPr>
                 <w:rFonts w:ascii="Verdana" w:hAnsi="Verdana"/>
               </w:rPr>
-              <w:lastRenderedPageBreak/>
               <w:t xml:space="preserve">id </w:t>
             </w:r>
           </w:p>
@@ -7858,13 +8240,7 @@
               <w:rPr>
                 <w:rFonts w:ascii="Verdana" w:hAnsi="Verdana"/>
               </w:rPr>
-              <w:t xml:space="preserve"> (i.e. execute the </w:t>
-            </w:r>
-            <w:r>
-              <w:rPr>
-                <w:rFonts w:ascii="Verdana" w:hAnsi="Verdana"/>
-              </w:rPr>
-              <w:t>"</w:t>
+              <w:t xml:space="preserve"> (i.e. execute the "</w:t>
             </w:r>
             <w:proofErr w:type="spellStart"/>
             <w:r>
@@ -7878,13 +8254,7 @@
               <w:rPr>
                 <w:rFonts w:ascii="Verdana" w:hAnsi="Verdana"/>
               </w:rPr>
-              <w:t>"</w:t>
-            </w:r>
-            <w:r>
-              <w:rPr>
-                <w:rFonts w:ascii="Verdana" w:hAnsi="Verdana"/>
-              </w:rPr>
-              <w:t xml:space="preserve"> function)</w:t>
+              <w:t>" function)</w:t>
             </w:r>
             <w:r>
               <w:rPr>
@@ -8968,7 +9338,6 @@
                 <w:bCs/>
               </w:rPr>
             </w:pPr>
-            <w:proofErr w:type="spellStart"/>
             <w:r>
               <w:rPr>
                 <w:rFonts w:ascii="Verdana" w:hAnsi="Verdana"/>
@@ -8977,7 +9346,6 @@
               </w:rPr>
               <w:t>Arg</w:t>
             </w:r>
-            <w:proofErr w:type="spellEnd"/>
             <w:r>
               <w:rPr>
                 <w:rFonts w:ascii="Verdana" w:hAnsi="Verdana"/>
@@ -10263,7 +10631,6 @@
                 <w:bCs/>
               </w:rPr>
             </w:pPr>
-            <w:proofErr w:type="spellStart"/>
             <w:r>
               <w:rPr>
                 <w:rFonts w:ascii="Verdana" w:hAnsi="Verdana"/>
@@ -10272,7 +10639,6 @@
               </w:rPr>
               <w:t>Arg</w:t>
             </w:r>
-            <w:proofErr w:type="spellEnd"/>
             <w:r>
               <w:rPr>
                 <w:rFonts w:ascii="Verdana" w:hAnsi="Verdana"/>
@@ -10875,23 +11241,13 @@
                 <w:bCs/>
               </w:rPr>
             </w:pPr>
-            <w:proofErr w:type="spellStart"/>
             <w:r>
               <w:rPr>
                 <w:rFonts w:ascii="Verdana" w:hAnsi="Verdana"/>
                 <w:b/>
                 <w:bCs/>
               </w:rPr>
-              <w:t>Arg</w:t>
-            </w:r>
-            <w:proofErr w:type="spellEnd"/>
-            <w:r>
-              <w:rPr>
-                <w:rFonts w:ascii="Verdana" w:hAnsi="Verdana"/>
-                <w:b/>
-                <w:bCs/>
-              </w:rPr>
-              <w:t xml:space="preserve"> </w:t>
+              <w:t xml:space="preserve">Arg </w:t>
             </w:r>
           </w:p>
         </w:tc>
@@ -11551,23 +11907,13 @@
                 <w:bCs/>
               </w:rPr>
             </w:pPr>
-            <w:proofErr w:type="spellStart"/>
             <w:r>
               <w:rPr>
                 <w:rFonts w:ascii="Verdana" w:hAnsi="Verdana"/>
                 <w:b/>
                 <w:bCs/>
               </w:rPr>
-              <w:t>Arg</w:t>
-            </w:r>
-            <w:proofErr w:type="spellEnd"/>
-            <w:r>
-              <w:rPr>
-                <w:rFonts w:ascii="Verdana" w:hAnsi="Verdana"/>
-                <w:b/>
-                <w:bCs/>
-              </w:rPr>
-              <w:t xml:space="preserve"> </w:t>
+              <w:t xml:space="preserve">Arg </w:t>
             </w:r>
           </w:p>
         </w:tc>
@@ -12338,23 +12684,13 @@
                 <w:bCs/>
               </w:rPr>
             </w:pPr>
-            <w:proofErr w:type="spellStart"/>
             <w:r>
               <w:rPr>
                 <w:rFonts w:ascii="Verdana" w:hAnsi="Verdana"/>
                 <w:b/>
                 <w:bCs/>
               </w:rPr>
-              <w:t>Arg</w:t>
-            </w:r>
-            <w:proofErr w:type="spellEnd"/>
-            <w:r>
-              <w:rPr>
-                <w:rFonts w:ascii="Verdana" w:hAnsi="Verdana"/>
-                <w:b/>
-                <w:bCs/>
-              </w:rPr>
-              <w:t xml:space="preserve"> </w:t>
+              <w:t xml:space="preserve">Arg </w:t>
             </w:r>
           </w:p>
         </w:tc>
@@ -13316,23 +13652,13 @@
                 <w:bCs/>
               </w:rPr>
             </w:pPr>
-            <w:proofErr w:type="spellStart"/>
             <w:r>
               <w:rPr>
                 <w:rFonts w:ascii="Verdana" w:hAnsi="Verdana"/>
                 <w:b/>
                 <w:bCs/>
               </w:rPr>
-              <w:t>Arg</w:t>
-            </w:r>
-            <w:proofErr w:type="spellEnd"/>
-            <w:r>
-              <w:rPr>
-                <w:rFonts w:ascii="Verdana" w:hAnsi="Verdana"/>
-                <w:b/>
-                <w:bCs/>
-              </w:rPr>
-              <w:t xml:space="preserve"> </w:t>
+              <w:t xml:space="preserve">Arg </w:t>
             </w:r>
           </w:p>
         </w:tc>
@@ -14441,7 +14767,6 @@
                 <w:bCs/>
               </w:rPr>
             </w:pPr>
-            <w:proofErr w:type="spellStart"/>
             <w:r>
               <w:rPr>
                 <w:rFonts w:ascii="Verdana" w:hAnsi="Verdana"/>
@@ -14451,7 +14776,6 @@
               <w:lastRenderedPageBreak/>
               <w:t>Arg</w:t>
             </w:r>
-            <w:proofErr w:type="spellEnd"/>
             <w:r>
               <w:rPr>
                 <w:rFonts w:ascii="Verdana" w:hAnsi="Verdana"/>
@@ -15312,23 +15636,13 @@
                 <w:bCs/>
               </w:rPr>
             </w:pPr>
-            <w:proofErr w:type="spellStart"/>
             <w:r>
               <w:rPr>
                 <w:rFonts w:ascii="Verdana" w:hAnsi="Verdana"/>
                 <w:b/>
                 <w:bCs/>
               </w:rPr>
-              <w:t>Arg</w:t>
-            </w:r>
-            <w:proofErr w:type="spellEnd"/>
-            <w:r>
-              <w:rPr>
-                <w:rFonts w:ascii="Verdana" w:hAnsi="Verdana"/>
-                <w:b/>
-                <w:bCs/>
-              </w:rPr>
-              <w:t xml:space="preserve"> </w:t>
+              <w:t xml:space="preserve">Arg </w:t>
             </w:r>
           </w:p>
         </w:tc>
@@ -18058,23 +18372,13 @@
                 <w:bCs/>
               </w:rPr>
             </w:pPr>
-            <w:proofErr w:type="spellStart"/>
             <w:r>
               <w:rPr>
                 <w:rFonts w:ascii="Verdana" w:hAnsi="Verdana"/>
                 <w:b/>
                 <w:bCs/>
               </w:rPr>
-              <w:t>Arg</w:t>
-            </w:r>
-            <w:proofErr w:type="spellEnd"/>
-            <w:r>
-              <w:rPr>
-                <w:rFonts w:ascii="Verdana" w:hAnsi="Verdana"/>
-                <w:b/>
-                <w:bCs/>
-              </w:rPr>
-              <w:t xml:space="preserve"> </w:t>
+              <w:t xml:space="preserve">Arg </w:t>
             </w:r>
           </w:p>
         </w:tc>
@@ -18581,23 +18885,13 @@
                 <w:bCs/>
               </w:rPr>
             </w:pPr>
-            <w:proofErr w:type="spellStart"/>
             <w:r>
               <w:rPr>
                 <w:rFonts w:ascii="Verdana" w:hAnsi="Verdana"/>
                 <w:b/>
                 <w:bCs/>
               </w:rPr>
-              <w:t>Arg</w:t>
-            </w:r>
-            <w:proofErr w:type="spellEnd"/>
-            <w:r>
-              <w:rPr>
-                <w:rFonts w:ascii="Verdana" w:hAnsi="Verdana"/>
-                <w:b/>
-                <w:bCs/>
-              </w:rPr>
-              <w:t xml:space="preserve"> </w:t>
+              <w:t xml:space="preserve">Arg </w:t>
             </w:r>
           </w:p>
         </w:tc>
@@ -18808,7 +19102,6 @@
                 <w:bCs/>
               </w:rPr>
             </w:pPr>
-            <w:proofErr w:type="spellStart"/>
             <w:r>
               <w:rPr>
                 <w:rFonts w:ascii="Verdana" w:hAnsi="Verdana"/>
@@ -18816,16 +19109,7 @@
                 <w:bCs/>
               </w:rPr>
               <w:lastRenderedPageBreak/>
-              <w:t>Arg</w:t>
-            </w:r>
-            <w:proofErr w:type="spellEnd"/>
-            <w:r>
-              <w:rPr>
-                <w:rFonts w:ascii="Verdana" w:hAnsi="Verdana"/>
-                <w:b/>
-                <w:bCs/>
-              </w:rPr>
-              <w:t xml:space="preserve"> </w:t>
+              <w:t xml:space="preserve">Arg </w:t>
             </w:r>
           </w:p>
         </w:tc>
@@ -19159,23 +19443,13 @@
                 <w:bCs/>
               </w:rPr>
             </w:pPr>
-            <w:proofErr w:type="spellStart"/>
             <w:r>
               <w:rPr>
                 <w:rFonts w:ascii="Verdana" w:hAnsi="Verdana"/>
                 <w:b/>
                 <w:bCs/>
               </w:rPr>
-              <w:t>Arg</w:t>
-            </w:r>
-            <w:proofErr w:type="spellEnd"/>
-            <w:r>
-              <w:rPr>
-                <w:rFonts w:ascii="Verdana" w:hAnsi="Verdana"/>
-                <w:b/>
-                <w:bCs/>
-              </w:rPr>
-              <w:t xml:space="preserve"> </w:t>
+              <w:t xml:space="preserve">Arg </w:t>
             </w:r>
           </w:p>
         </w:tc>
@@ -20019,7 +20293,7 @@
       <w:r>
         <w:t xml:space="preserve"> Feedback can be given on the </w:t>
       </w:r>
-      <w:hyperlink r:id="rId8" w:history="1">
+      <w:hyperlink r:id="rId9" w:history="1">
         <w:r>
           <w:rPr>
             <w:rStyle w:val="Hyperlink"/>
@@ -20032,12 +20306,12 @@
       </w:r>
     </w:p>
     <w:sectPr>
-      <w:headerReference w:type="even" r:id="rId9"/>
-      <w:headerReference w:type="default" r:id="rId10"/>
-      <w:footerReference w:type="even" r:id="rId11"/>
-      <w:footerReference w:type="default" r:id="rId12"/>
-      <w:headerReference w:type="first" r:id="rId13"/>
-      <w:footerReference w:type="first" r:id="rId14"/>
+      <w:headerReference w:type="even" r:id="rId10"/>
+      <w:headerReference w:type="default" r:id="rId11"/>
+      <w:footerReference w:type="even" r:id="rId12"/>
+      <w:footerReference w:type="default" r:id="rId13"/>
+      <w:headerReference w:type="first" r:id="rId14"/>
+      <w:footerReference w:type="first" r:id="rId15"/>
       <w:pgSz w:w="11906" w:h="16838"/>
       <w:pgMar w:top="1440" w:right="1800" w:bottom="1440" w:left="1800" w:header="708" w:footer="708" w:gutter="0"/>
       <w:cols w:space="708"/>
@@ -20048,7 +20322,7 @@
 </file>
 
 <file path=word/endnotes.xml><?xml version="1.0" encoding="utf-8"?>
-<w:endnotes xmlns:wpc="http://schemas.microsoft.com/office/word/2010/wordprocessingCanvas" xmlns:cx="http://schemas.microsoft.com/office/drawing/2014/chartex" xmlns:cx1="http://schemas.microsoft.com/office/drawing/2015/9/8/chartex" xmlns:cx2="http://schemas.microsoft.com/office/drawing/2015/10/21/chartex" xmlns:cx3="http://schemas.microsoft.com/office/drawing/2016/5/9/chartex" xmlns:cx4="http://schemas.microsoft.com/office/drawing/2016/5/10/chartex" xmlns:cx5="http://schemas.microsoft.com/office/drawing/2016/5/11/chartex" xmlns:cx6="http://schemas.microsoft.com/office/drawing/2016/5/12/chartex" xmlns:cx7="http://schemas.microsoft.com/office/drawing/2016/5/13/chartex" xmlns:cx8="http://schemas.microsoft.com/office/drawing/2016/5/14/chartex" xmlns:mc="http://schemas.openxmlformats.org/markup-compatibility/2006" xmlns:aink="http://schemas.microsoft.com/office/drawing/2016/ink" xmlns:am3d="http://schemas.microsoft.com/office/drawing/2017/model3d" xmlns:o="urn:schemas-microsoft-com:office:office" xmlns:r="http://schemas.openxmlformats.org/officeDocument/2006/relationships" xmlns:m="http://schemas.openxmlformats.org/officeDocument/2006/math" xmlns:v="urn:schemas-microsoft-com:vml" xmlns:wp14="http://schemas.microsoft.com/office/word/2010/wordprocessingDrawing" xmlns:wp="http://schemas.openxmlformats.org/drawingml/2006/wordprocessingDrawing" xmlns:w10="urn:schemas-microsoft-com:office:word" xmlns:w="http://schemas.openxmlformats.org/wordprocessingml/2006/main" xmlns:w14="http://schemas.microsoft.com/office/word/2010/wordml" xmlns:w15="http://schemas.microsoft.com/office/word/2012/wordml" xmlns:w16cex="http://schemas.microsoft.com/office/word/2018/wordml/cex" xmlns:w16cid="http://schemas.microsoft.com/office/word/2016/wordml/cid" xmlns:w16="http://schemas.microsoft.com/office/word/2018/wordml" xmlns:w16se="http://schemas.microsoft.com/office/word/2015/wordml/symex" xmlns:wpg="http://schemas.microsoft.com/office/word/2010/wordprocessingGroup" xmlns:wpi="http://schemas.microsoft.com/office/word/2010/wordprocessingInk" xmlns:wne="http://schemas.microsoft.com/office/word/2006/wordml" xmlns:wps="http://schemas.microsoft.com/office/word/2010/wordprocessingShape" mc:Ignorable="w14 w15 w16se w16cid w16 w16cex wp14">
+<w:endnotes xmlns:wpc="http://schemas.microsoft.com/office/word/2010/wordprocessingCanvas" xmlns:cx="http://schemas.microsoft.com/office/drawing/2014/chartex" xmlns:cx1="http://schemas.microsoft.com/office/drawing/2015/9/8/chartex" xmlns:cx2="http://schemas.microsoft.com/office/drawing/2015/10/21/chartex" xmlns:cx3="http://schemas.microsoft.com/office/drawing/2016/5/9/chartex" xmlns:cx4="http://schemas.microsoft.com/office/drawing/2016/5/10/chartex" xmlns:cx5="http://schemas.microsoft.com/office/drawing/2016/5/11/chartex" xmlns:cx6="http://schemas.microsoft.com/office/drawing/2016/5/12/chartex" xmlns:cx7="http://schemas.microsoft.com/office/drawing/2016/5/13/chartex" xmlns:cx8="http://schemas.microsoft.com/office/drawing/2016/5/14/chartex" xmlns:mc="http://schemas.openxmlformats.org/markup-compatibility/2006" xmlns:aink="http://schemas.microsoft.com/office/drawing/2016/ink" xmlns:am3d="http://schemas.microsoft.com/office/drawing/2017/model3d" xmlns:o="urn:schemas-microsoft-com:office:office" xmlns:r="http://schemas.openxmlformats.org/officeDocument/2006/relationships" xmlns:m="http://schemas.openxmlformats.org/officeDocument/2006/math" xmlns:v="urn:schemas-microsoft-com:vml" xmlns:wp14="http://schemas.microsoft.com/office/word/2010/wordprocessingDrawing" xmlns:wp="http://schemas.openxmlformats.org/drawingml/2006/wordprocessingDrawing" xmlns:w10="urn:schemas-microsoft-com:office:word" xmlns:w="http://schemas.openxmlformats.org/wordprocessingml/2006/main" xmlns:w14="http://schemas.microsoft.com/office/word/2010/wordml" xmlns:w15="http://schemas.microsoft.com/office/word/2012/wordml" xmlns:w16cex="http://schemas.microsoft.com/office/word/2018/wordml/cex" xmlns:w16cid="http://schemas.microsoft.com/office/word/2016/wordml/cid" xmlns:w16="http://schemas.microsoft.com/office/word/2018/wordml" xmlns:w16sdtdh="http://schemas.microsoft.com/office/word/2020/wordml/sdtdatahash" xmlns:w16se="http://schemas.microsoft.com/office/word/2015/wordml/symex" xmlns:wpg="http://schemas.microsoft.com/office/word/2010/wordprocessingGroup" xmlns:wpi="http://schemas.microsoft.com/office/word/2010/wordprocessingInk" xmlns:wne="http://schemas.microsoft.com/office/word/2006/wordml" xmlns:wps="http://schemas.microsoft.com/office/word/2010/wordprocessingShape" mc:Ignorable="w14 w15 w16se w16cid w16 w16cex w16sdtdh wp14">
   <w:endnote w:type="separator" w:id="-1">
     <w:p>
       <w:r>
@@ -20067,7 +20341,7 @@
 </file>
 
 <file path=word/footer1.xml><?xml version="1.0" encoding="utf-8"?>
-<w:ftr xmlns:wpc="http://schemas.microsoft.com/office/word/2010/wordprocessingCanvas" xmlns:cx="http://schemas.microsoft.com/office/drawing/2014/chartex" xmlns:cx1="http://schemas.microsoft.com/office/drawing/2015/9/8/chartex" xmlns:cx2="http://schemas.microsoft.com/office/drawing/2015/10/21/chartex" xmlns:cx3="http://schemas.microsoft.com/office/drawing/2016/5/9/chartex" xmlns:cx4="http://schemas.microsoft.com/office/drawing/2016/5/10/chartex" xmlns:cx5="http://schemas.microsoft.com/office/drawing/2016/5/11/chartex" xmlns:cx6="http://schemas.microsoft.com/office/drawing/2016/5/12/chartex" xmlns:cx7="http://schemas.microsoft.com/office/drawing/2016/5/13/chartex" xmlns:cx8="http://schemas.microsoft.com/office/drawing/2016/5/14/chartex" xmlns:mc="http://schemas.openxmlformats.org/markup-compatibility/2006" xmlns:aink="http://schemas.microsoft.com/office/drawing/2016/ink" xmlns:am3d="http://schemas.microsoft.com/office/drawing/2017/model3d" xmlns:o="urn:schemas-microsoft-com:office:office" xmlns:r="http://schemas.openxmlformats.org/officeDocument/2006/relationships" xmlns:m="http://schemas.openxmlformats.org/officeDocument/2006/math" xmlns:v="urn:schemas-microsoft-com:vml" xmlns:wp14="http://schemas.microsoft.com/office/word/2010/wordprocessingDrawing" xmlns:wp="http://schemas.openxmlformats.org/drawingml/2006/wordprocessingDrawing" xmlns:w10="urn:schemas-microsoft-com:office:word" xmlns:w="http://schemas.openxmlformats.org/wordprocessingml/2006/main" xmlns:w14="http://schemas.microsoft.com/office/word/2010/wordml" xmlns:w15="http://schemas.microsoft.com/office/word/2012/wordml" xmlns:w16cex="http://schemas.microsoft.com/office/word/2018/wordml/cex" xmlns:w16cid="http://schemas.microsoft.com/office/word/2016/wordml/cid" xmlns:w16="http://schemas.microsoft.com/office/word/2018/wordml" xmlns:w16se="http://schemas.microsoft.com/office/word/2015/wordml/symex" xmlns:wpg="http://schemas.microsoft.com/office/word/2010/wordprocessingGroup" xmlns:wpi="http://schemas.microsoft.com/office/word/2010/wordprocessingInk" xmlns:wne="http://schemas.microsoft.com/office/word/2006/wordml" xmlns:wps="http://schemas.microsoft.com/office/word/2010/wordprocessingShape" mc:Ignorable="w14 w15 w16se w16cid w16 w16cex wp14">
+<w:ftr xmlns:wpc="http://schemas.microsoft.com/office/word/2010/wordprocessingCanvas" xmlns:cx="http://schemas.microsoft.com/office/drawing/2014/chartex" xmlns:cx1="http://schemas.microsoft.com/office/drawing/2015/9/8/chartex" xmlns:cx2="http://schemas.microsoft.com/office/drawing/2015/10/21/chartex" xmlns:cx3="http://schemas.microsoft.com/office/drawing/2016/5/9/chartex" xmlns:cx4="http://schemas.microsoft.com/office/drawing/2016/5/10/chartex" xmlns:cx5="http://schemas.microsoft.com/office/drawing/2016/5/11/chartex" xmlns:cx6="http://schemas.microsoft.com/office/drawing/2016/5/12/chartex" xmlns:cx7="http://schemas.microsoft.com/office/drawing/2016/5/13/chartex" xmlns:cx8="http://schemas.microsoft.com/office/drawing/2016/5/14/chartex" xmlns:mc="http://schemas.openxmlformats.org/markup-compatibility/2006" xmlns:aink="http://schemas.microsoft.com/office/drawing/2016/ink" xmlns:am3d="http://schemas.microsoft.com/office/drawing/2017/model3d" xmlns:o="urn:schemas-microsoft-com:office:office" xmlns:r="http://schemas.openxmlformats.org/officeDocument/2006/relationships" xmlns:m="http://schemas.openxmlformats.org/officeDocument/2006/math" xmlns:v="urn:schemas-microsoft-com:vml" xmlns:wp14="http://schemas.microsoft.com/office/word/2010/wordprocessingDrawing" xmlns:wp="http://schemas.openxmlformats.org/drawingml/2006/wordprocessingDrawing" xmlns:w10="urn:schemas-microsoft-com:office:word" xmlns:w="http://schemas.openxmlformats.org/wordprocessingml/2006/main" xmlns:w14="http://schemas.microsoft.com/office/word/2010/wordml" xmlns:w15="http://schemas.microsoft.com/office/word/2012/wordml" xmlns:w16cex="http://schemas.microsoft.com/office/word/2018/wordml/cex" xmlns:w16cid="http://schemas.microsoft.com/office/word/2016/wordml/cid" xmlns:w16="http://schemas.microsoft.com/office/word/2018/wordml" xmlns:w16sdtdh="http://schemas.microsoft.com/office/word/2020/wordml/sdtdatahash" xmlns:w16se="http://schemas.microsoft.com/office/word/2015/wordml/symex" xmlns:wpg="http://schemas.microsoft.com/office/word/2010/wordprocessingGroup" xmlns:wpi="http://schemas.microsoft.com/office/word/2010/wordprocessingInk" xmlns:wne="http://schemas.microsoft.com/office/word/2006/wordml" xmlns:wps="http://schemas.microsoft.com/office/word/2010/wordprocessingShape" mc:Ignorable="w14 w15 w16se w16cid w16 w16cex w16sdtdh wp14">
   <w:p>
     <w:pPr>
       <w:pStyle w:val="Footer"/>
@@ -20077,7 +20351,7 @@
 </file>
 
 <file path=word/footer2.xml><?xml version="1.0" encoding="utf-8"?>
-<w:ftr xmlns:wpc="http://schemas.microsoft.com/office/word/2010/wordprocessingCanvas" xmlns:cx="http://schemas.microsoft.com/office/drawing/2014/chartex" xmlns:cx1="http://schemas.microsoft.com/office/drawing/2015/9/8/chartex" xmlns:cx2="http://schemas.microsoft.com/office/drawing/2015/10/21/chartex" xmlns:cx3="http://schemas.microsoft.com/office/drawing/2016/5/9/chartex" xmlns:cx4="http://schemas.microsoft.com/office/drawing/2016/5/10/chartex" xmlns:cx5="http://schemas.microsoft.com/office/drawing/2016/5/11/chartex" xmlns:cx6="http://schemas.microsoft.com/office/drawing/2016/5/12/chartex" xmlns:cx7="http://schemas.microsoft.com/office/drawing/2016/5/13/chartex" xmlns:cx8="http://schemas.microsoft.com/office/drawing/2016/5/14/chartex" xmlns:mc="http://schemas.openxmlformats.org/markup-compatibility/2006" xmlns:aink="http://schemas.microsoft.com/office/drawing/2016/ink" xmlns:am3d="http://schemas.microsoft.com/office/drawing/2017/model3d" xmlns:o="urn:schemas-microsoft-com:office:office" xmlns:r="http://schemas.openxmlformats.org/officeDocument/2006/relationships" xmlns:m="http://schemas.openxmlformats.org/officeDocument/2006/math" xmlns:v="urn:schemas-microsoft-com:vml" xmlns:wp14="http://schemas.microsoft.com/office/word/2010/wordprocessingDrawing" xmlns:wp="http://schemas.openxmlformats.org/drawingml/2006/wordprocessingDrawing" xmlns:w10="urn:schemas-microsoft-com:office:word" xmlns:w="http://schemas.openxmlformats.org/wordprocessingml/2006/main" xmlns:w14="http://schemas.microsoft.com/office/word/2010/wordml" xmlns:w15="http://schemas.microsoft.com/office/word/2012/wordml" xmlns:w16cex="http://schemas.microsoft.com/office/word/2018/wordml/cex" xmlns:w16cid="http://schemas.microsoft.com/office/word/2016/wordml/cid" xmlns:w16="http://schemas.microsoft.com/office/word/2018/wordml" xmlns:w16se="http://schemas.microsoft.com/office/word/2015/wordml/symex" xmlns:wpg="http://schemas.microsoft.com/office/word/2010/wordprocessingGroup" xmlns:wpi="http://schemas.microsoft.com/office/word/2010/wordprocessingInk" xmlns:wne="http://schemas.microsoft.com/office/word/2006/wordml" xmlns:wps="http://schemas.microsoft.com/office/word/2010/wordprocessingShape" mc:Ignorable="w14 w15 w16se w16cid w16 w16cex wp14">
+<w:ftr xmlns:wpc="http://schemas.microsoft.com/office/word/2010/wordprocessingCanvas" xmlns:cx="http://schemas.microsoft.com/office/drawing/2014/chartex" xmlns:cx1="http://schemas.microsoft.com/office/drawing/2015/9/8/chartex" xmlns:cx2="http://schemas.microsoft.com/office/drawing/2015/10/21/chartex" xmlns:cx3="http://schemas.microsoft.com/office/drawing/2016/5/9/chartex" xmlns:cx4="http://schemas.microsoft.com/office/drawing/2016/5/10/chartex" xmlns:cx5="http://schemas.microsoft.com/office/drawing/2016/5/11/chartex" xmlns:cx6="http://schemas.microsoft.com/office/drawing/2016/5/12/chartex" xmlns:cx7="http://schemas.microsoft.com/office/drawing/2016/5/13/chartex" xmlns:cx8="http://schemas.microsoft.com/office/drawing/2016/5/14/chartex" xmlns:mc="http://schemas.openxmlformats.org/markup-compatibility/2006" xmlns:aink="http://schemas.microsoft.com/office/drawing/2016/ink" xmlns:am3d="http://schemas.microsoft.com/office/drawing/2017/model3d" xmlns:o="urn:schemas-microsoft-com:office:office" xmlns:r="http://schemas.openxmlformats.org/officeDocument/2006/relationships" xmlns:m="http://schemas.openxmlformats.org/officeDocument/2006/math" xmlns:v="urn:schemas-microsoft-com:vml" xmlns:wp14="http://schemas.microsoft.com/office/word/2010/wordprocessingDrawing" xmlns:wp="http://schemas.openxmlformats.org/drawingml/2006/wordprocessingDrawing" xmlns:w10="urn:schemas-microsoft-com:office:word" xmlns:w="http://schemas.openxmlformats.org/wordprocessingml/2006/main" xmlns:w14="http://schemas.microsoft.com/office/word/2010/wordml" xmlns:w15="http://schemas.microsoft.com/office/word/2012/wordml" xmlns:w16cex="http://schemas.microsoft.com/office/word/2018/wordml/cex" xmlns:w16cid="http://schemas.microsoft.com/office/word/2016/wordml/cid" xmlns:w16="http://schemas.microsoft.com/office/word/2018/wordml" xmlns:w16sdtdh="http://schemas.microsoft.com/office/word/2020/wordml/sdtdatahash" xmlns:w16se="http://schemas.microsoft.com/office/word/2015/wordml/symex" xmlns:wpg="http://schemas.microsoft.com/office/word/2010/wordprocessingGroup" xmlns:wpi="http://schemas.microsoft.com/office/word/2010/wordprocessingInk" xmlns:wne="http://schemas.microsoft.com/office/word/2006/wordml" xmlns:wps="http://schemas.microsoft.com/office/word/2010/wordprocessingShape" mc:Ignorable="w14 w15 w16se w16cid w16 w16cex w16sdtdh wp14">
   <w:p>
     <w:pPr>
       <w:pStyle w:val="Footer"/>
@@ -20087,7 +20361,7 @@
 </file>
 
 <file path=word/footer3.xml><?xml version="1.0" encoding="utf-8"?>
-<w:ftr xmlns:wpc="http://schemas.microsoft.com/office/word/2010/wordprocessingCanvas" xmlns:cx="http://schemas.microsoft.com/office/drawing/2014/chartex" xmlns:cx1="http://schemas.microsoft.com/office/drawing/2015/9/8/chartex" xmlns:cx2="http://schemas.microsoft.com/office/drawing/2015/10/21/chartex" xmlns:cx3="http://schemas.microsoft.com/office/drawing/2016/5/9/chartex" xmlns:cx4="http://schemas.microsoft.com/office/drawing/2016/5/10/chartex" xmlns:cx5="http://schemas.microsoft.com/office/drawing/2016/5/11/chartex" xmlns:cx6="http://schemas.microsoft.com/office/drawing/2016/5/12/chartex" xmlns:cx7="http://schemas.microsoft.com/office/drawing/2016/5/13/chartex" xmlns:cx8="http://schemas.microsoft.com/office/drawing/2016/5/14/chartex" xmlns:mc="http://schemas.openxmlformats.org/markup-compatibility/2006" xmlns:aink="http://schemas.microsoft.com/office/drawing/2016/ink" xmlns:am3d="http://schemas.microsoft.com/office/drawing/2017/model3d" xmlns:o="urn:schemas-microsoft-com:office:office" xmlns:r="http://schemas.openxmlformats.org/officeDocument/2006/relationships" xmlns:m="http://schemas.openxmlformats.org/officeDocument/2006/math" xmlns:v="urn:schemas-microsoft-com:vml" xmlns:wp14="http://schemas.microsoft.com/office/word/2010/wordprocessingDrawing" xmlns:wp="http://schemas.openxmlformats.org/drawingml/2006/wordprocessingDrawing" xmlns:w10="urn:schemas-microsoft-com:office:word" xmlns:w="http://schemas.openxmlformats.org/wordprocessingml/2006/main" xmlns:w14="http://schemas.microsoft.com/office/word/2010/wordml" xmlns:w15="http://schemas.microsoft.com/office/word/2012/wordml" xmlns:w16cex="http://schemas.microsoft.com/office/word/2018/wordml/cex" xmlns:w16cid="http://schemas.microsoft.com/office/word/2016/wordml/cid" xmlns:w16="http://schemas.microsoft.com/office/word/2018/wordml" xmlns:w16se="http://schemas.microsoft.com/office/word/2015/wordml/symex" xmlns:wpg="http://schemas.microsoft.com/office/word/2010/wordprocessingGroup" xmlns:wpi="http://schemas.microsoft.com/office/word/2010/wordprocessingInk" xmlns:wne="http://schemas.microsoft.com/office/word/2006/wordml" xmlns:wps="http://schemas.microsoft.com/office/word/2010/wordprocessingShape" mc:Ignorable="w14 w15 w16se w16cid w16 w16cex wp14">
+<w:ftr xmlns:wpc="http://schemas.microsoft.com/office/word/2010/wordprocessingCanvas" xmlns:cx="http://schemas.microsoft.com/office/drawing/2014/chartex" xmlns:cx1="http://schemas.microsoft.com/office/drawing/2015/9/8/chartex" xmlns:cx2="http://schemas.microsoft.com/office/drawing/2015/10/21/chartex" xmlns:cx3="http://schemas.microsoft.com/office/drawing/2016/5/9/chartex" xmlns:cx4="http://schemas.microsoft.com/office/drawing/2016/5/10/chartex" xmlns:cx5="http://schemas.microsoft.com/office/drawing/2016/5/11/chartex" xmlns:cx6="http://schemas.microsoft.com/office/drawing/2016/5/12/chartex" xmlns:cx7="http://schemas.microsoft.com/office/drawing/2016/5/13/chartex" xmlns:cx8="http://schemas.microsoft.com/office/drawing/2016/5/14/chartex" xmlns:mc="http://schemas.openxmlformats.org/markup-compatibility/2006" xmlns:aink="http://schemas.microsoft.com/office/drawing/2016/ink" xmlns:am3d="http://schemas.microsoft.com/office/drawing/2017/model3d" xmlns:o="urn:schemas-microsoft-com:office:office" xmlns:r="http://schemas.openxmlformats.org/officeDocument/2006/relationships" xmlns:m="http://schemas.openxmlformats.org/officeDocument/2006/math" xmlns:v="urn:schemas-microsoft-com:vml" xmlns:wp14="http://schemas.microsoft.com/office/word/2010/wordprocessingDrawing" xmlns:wp="http://schemas.openxmlformats.org/drawingml/2006/wordprocessingDrawing" xmlns:w10="urn:schemas-microsoft-com:office:word" xmlns:w="http://schemas.openxmlformats.org/wordprocessingml/2006/main" xmlns:w14="http://schemas.microsoft.com/office/word/2010/wordml" xmlns:w15="http://schemas.microsoft.com/office/word/2012/wordml" xmlns:w16cex="http://schemas.microsoft.com/office/word/2018/wordml/cex" xmlns:w16cid="http://schemas.microsoft.com/office/word/2016/wordml/cid" xmlns:w16="http://schemas.microsoft.com/office/word/2018/wordml" xmlns:w16sdtdh="http://schemas.microsoft.com/office/word/2020/wordml/sdtdatahash" xmlns:w16se="http://schemas.microsoft.com/office/word/2015/wordml/symex" xmlns:wpg="http://schemas.microsoft.com/office/word/2010/wordprocessingGroup" xmlns:wpi="http://schemas.microsoft.com/office/word/2010/wordprocessingInk" xmlns:wne="http://schemas.microsoft.com/office/word/2006/wordml" xmlns:wps="http://schemas.microsoft.com/office/word/2010/wordprocessingShape" mc:Ignorable="w14 w15 w16se w16cid w16 w16cex w16sdtdh wp14">
   <w:p>
     <w:pPr>
       <w:pStyle w:val="Footer"/>
@@ -20097,7 +20371,7 @@
 </file>
 
 <file path=word/footnotes.xml><?xml version="1.0" encoding="utf-8"?>
-<w:footnotes xmlns:wpc="http://schemas.microsoft.com/office/word/2010/wordprocessingCanvas" xmlns:cx="http://schemas.microsoft.com/office/drawing/2014/chartex" xmlns:cx1="http://schemas.microsoft.com/office/drawing/2015/9/8/chartex" xmlns:cx2="http://schemas.microsoft.com/office/drawing/2015/10/21/chartex" xmlns:cx3="http://schemas.microsoft.com/office/drawing/2016/5/9/chartex" xmlns:cx4="http://schemas.microsoft.com/office/drawing/2016/5/10/chartex" xmlns:cx5="http://schemas.microsoft.com/office/drawing/2016/5/11/chartex" xmlns:cx6="http://schemas.microsoft.com/office/drawing/2016/5/12/chartex" xmlns:cx7="http://schemas.microsoft.com/office/drawing/2016/5/13/chartex" xmlns:cx8="http://schemas.microsoft.com/office/drawing/2016/5/14/chartex" xmlns:mc="http://schemas.openxmlformats.org/markup-compatibility/2006" xmlns:aink="http://schemas.microsoft.com/office/drawing/2016/ink" xmlns:am3d="http://schemas.microsoft.com/office/drawing/2017/model3d" xmlns:o="urn:schemas-microsoft-com:office:office" xmlns:r="http://schemas.openxmlformats.org/officeDocument/2006/relationships" xmlns:m="http://schemas.openxmlformats.org/officeDocument/2006/math" xmlns:v="urn:schemas-microsoft-com:vml" xmlns:wp14="http://schemas.microsoft.com/office/word/2010/wordprocessingDrawing" xmlns:wp="http://schemas.openxmlformats.org/drawingml/2006/wordprocessingDrawing" xmlns:w10="urn:schemas-microsoft-com:office:word" xmlns:w="http://schemas.openxmlformats.org/wordprocessingml/2006/main" xmlns:w14="http://schemas.microsoft.com/office/word/2010/wordml" xmlns:w15="http://schemas.microsoft.com/office/word/2012/wordml" xmlns:w16cex="http://schemas.microsoft.com/office/word/2018/wordml/cex" xmlns:w16cid="http://schemas.microsoft.com/office/word/2016/wordml/cid" xmlns:w16="http://schemas.microsoft.com/office/word/2018/wordml" xmlns:w16se="http://schemas.microsoft.com/office/word/2015/wordml/symex" xmlns:wpg="http://schemas.microsoft.com/office/word/2010/wordprocessingGroup" xmlns:wpi="http://schemas.microsoft.com/office/word/2010/wordprocessingInk" xmlns:wne="http://schemas.microsoft.com/office/word/2006/wordml" xmlns:wps="http://schemas.microsoft.com/office/word/2010/wordprocessingShape" mc:Ignorable="w14 w15 w16se w16cid w16 w16cex wp14">
+<w:footnotes xmlns:wpc="http://schemas.microsoft.com/office/word/2010/wordprocessingCanvas" xmlns:cx="http://schemas.microsoft.com/office/drawing/2014/chartex" xmlns:cx1="http://schemas.microsoft.com/office/drawing/2015/9/8/chartex" xmlns:cx2="http://schemas.microsoft.com/office/drawing/2015/10/21/chartex" xmlns:cx3="http://schemas.microsoft.com/office/drawing/2016/5/9/chartex" xmlns:cx4="http://schemas.microsoft.com/office/drawing/2016/5/10/chartex" xmlns:cx5="http://schemas.microsoft.com/office/drawing/2016/5/11/chartex" xmlns:cx6="http://schemas.microsoft.com/office/drawing/2016/5/12/chartex" xmlns:cx7="http://schemas.microsoft.com/office/drawing/2016/5/13/chartex" xmlns:cx8="http://schemas.microsoft.com/office/drawing/2016/5/14/chartex" xmlns:mc="http://schemas.openxmlformats.org/markup-compatibility/2006" xmlns:aink="http://schemas.microsoft.com/office/drawing/2016/ink" xmlns:am3d="http://schemas.microsoft.com/office/drawing/2017/model3d" xmlns:o="urn:schemas-microsoft-com:office:office" xmlns:r="http://schemas.openxmlformats.org/officeDocument/2006/relationships" xmlns:m="http://schemas.openxmlformats.org/officeDocument/2006/math" xmlns:v="urn:schemas-microsoft-com:vml" xmlns:wp14="http://schemas.microsoft.com/office/word/2010/wordprocessingDrawing" xmlns:wp="http://schemas.openxmlformats.org/drawingml/2006/wordprocessingDrawing" xmlns:w10="urn:schemas-microsoft-com:office:word" xmlns:w="http://schemas.openxmlformats.org/wordprocessingml/2006/main" xmlns:w14="http://schemas.microsoft.com/office/word/2010/wordml" xmlns:w15="http://schemas.microsoft.com/office/word/2012/wordml" xmlns:w16cex="http://schemas.microsoft.com/office/word/2018/wordml/cex" xmlns:w16cid="http://schemas.microsoft.com/office/word/2016/wordml/cid" xmlns:w16="http://schemas.microsoft.com/office/word/2018/wordml" xmlns:w16sdtdh="http://schemas.microsoft.com/office/word/2020/wordml/sdtdatahash" xmlns:w16se="http://schemas.microsoft.com/office/word/2015/wordml/symex" xmlns:wpg="http://schemas.microsoft.com/office/word/2010/wordprocessingGroup" xmlns:wpi="http://schemas.microsoft.com/office/word/2010/wordprocessingInk" xmlns:wne="http://schemas.microsoft.com/office/word/2006/wordml" xmlns:wps="http://schemas.microsoft.com/office/word/2010/wordprocessingShape" mc:Ignorable="w14 w15 w16se w16cid w16 w16cex w16sdtdh wp14">
   <w:footnote w:type="separator" w:id="-1">
     <w:p>
       <w:r>
@@ -20116,7 +20390,7 @@
 </file>
 
 <file path=word/header1.xml><?xml version="1.0" encoding="utf-8"?>
-<w:hdr xmlns:wpc="http://schemas.microsoft.com/office/word/2010/wordprocessingCanvas" xmlns:cx="http://schemas.microsoft.com/office/drawing/2014/chartex" xmlns:cx1="http://schemas.microsoft.com/office/drawing/2015/9/8/chartex" xmlns:cx2="http://schemas.microsoft.com/office/drawing/2015/10/21/chartex" xmlns:cx3="http://schemas.microsoft.com/office/drawing/2016/5/9/chartex" xmlns:cx4="http://schemas.microsoft.com/office/drawing/2016/5/10/chartex" xmlns:cx5="http://schemas.microsoft.com/office/drawing/2016/5/11/chartex" xmlns:cx6="http://schemas.microsoft.com/office/drawing/2016/5/12/chartex" xmlns:cx7="http://schemas.microsoft.com/office/drawing/2016/5/13/chartex" xmlns:cx8="http://schemas.microsoft.com/office/drawing/2016/5/14/chartex" xmlns:mc="http://schemas.openxmlformats.org/markup-compatibility/2006" xmlns:aink="http://schemas.microsoft.com/office/drawing/2016/ink" xmlns:am3d="http://schemas.microsoft.com/office/drawing/2017/model3d" xmlns:o="urn:schemas-microsoft-com:office:office" xmlns:r="http://schemas.openxmlformats.org/officeDocument/2006/relationships" xmlns:m="http://schemas.openxmlformats.org/officeDocument/2006/math" xmlns:v="urn:schemas-microsoft-com:vml" xmlns:wp14="http://schemas.microsoft.com/office/word/2010/wordprocessingDrawing" xmlns:wp="http://schemas.openxmlformats.org/drawingml/2006/wordprocessingDrawing" xmlns:w10="urn:schemas-microsoft-com:office:word" xmlns:w="http://schemas.openxmlformats.org/wordprocessingml/2006/main" xmlns:w14="http://schemas.microsoft.com/office/word/2010/wordml" xmlns:w15="http://schemas.microsoft.com/office/word/2012/wordml" xmlns:w16cex="http://schemas.microsoft.com/office/word/2018/wordml/cex" xmlns:w16cid="http://schemas.microsoft.com/office/word/2016/wordml/cid" xmlns:w16="http://schemas.microsoft.com/office/word/2018/wordml" xmlns:w16se="http://schemas.microsoft.com/office/word/2015/wordml/symex" xmlns:wpg="http://schemas.microsoft.com/office/word/2010/wordprocessingGroup" xmlns:wpi="http://schemas.microsoft.com/office/word/2010/wordprocessingInk" xmlns:wne="http://schemas.microsoft.com/office/word/2006/wordml" xmlns:wps="http://schemas.microsoft.com/office/word/2010/wordprocessingShape" mc:Ignorable="w14 w15 w16se w16cid w16 w16cex wp14">
+<w:hdr xmlns:wpc="http://schemas.microsoft.com/office/word/2010/wordprocessingCanvas" xmlns:cx="http://schemas.microsoft.com/office/drawing/2014/chartex" xmlns:cx1="http://schemas.microsoft.com/office/drawing/2015/9/8/chartex" xmlns:cx2="http://schemas.microsoft.com/office/drawing/2015/10/21/chartex" xmlns:cx3="http://schemas.microsoft.com/office/drawing/2016/5/9/chartex" xmlns:cx4="http://schemas.microsoft.com/office/drawing/2016/5/10/chartex" xmlns:cx5="http://schemas.microsoft.com/office/drawing/2016/5/11/chartex" xmlns:cx6="http://schemas.microsoft.com/office/drawing/2016/5/12/chartex" xmlns:cx7="http://schemas.microsoft.com/office/drawing/2016/5/13/chartex" xmlns:cx8="http://schemas.microsoft.com/office/drawing/2016/5/14/chartex" xmlns:mc="http://schemas.openxmlformats.org/markup-compatibility/2006" xmlns:aink="http://schemas.microsoft.com/office/drawing/2016/ink" xmlns:am3d="http://schemas.microsoft.com/office/drawing/2017/model3d" xmlns:o="urn:schemas-microsoft-com:office:office" xmlns:r="http://schemas.openxmlformats.org/officeDocument/2006/relationships" xmlns:m="http://schemas.openxmlformats.org/officeDocument/2006/math" xmlns:v="urn:schemas-microsoft-com:vml" xmlns:wp14="http://schemas.microsoft.com/office/word/2010/wordprocessingDrawing" xmlns:wp="http://schemas.openxmlformats.org/drawingml/2006/wordprocessingDrawing" xmlns:w10="urn:schemas-microsoft-com:office:word" xmlns:w="http://schemas.openxmlformats.org/wordprocessingml/2006/main" xmlns:w14="http://schemas.microsoft.com/office/word/2010/wordml" xmlns:w15="http://schemas.microsoft.com/office/word/2012/wordml" xmlns:w16cex="http://schemas.microsoft.com/office/word/2018/wordml/cex" xmlns:w16cid="http://schemas.microsoft.com/office/word/2016/wordml/cid" xmlns:w16="http://schemas.microsoft.com/office/word/2018/wordml" xmlns:w16sdtdh="http://schemas.microsoft.com/office/word/2020/wordml/sdtdatahash" xmlns:w16se="http://schemas.microsoft.com/office/word/2015/wordml/symex" xmlns:wpg="http://schemas.microsoft.com/office/word/2010/wordprocessingGroup" xmlns:wpi="http://schemas.microsoft.com/office/word/2010/wordprocessingInk" xmlns:wne="http://schemas.microsoft.com/office/word/2006/wordml" xmlns:wps="http://schemas.microsoft.com/office/word/2010/wordprocessingShape" mc:Ignorable="w14 w15 w16se w16cid w16 w16cex w16sdtdh wp14">
   <w:p>
     <w:pPr>
       <w:pStyle w:val="Header"/>
@@ -20126,7 +20400,7 @@
 </file>
 
 <file path=word/header2.xml><?xml version="1.0" encoding="utf-8"?>
-<w:hdr xmlns:wpc="http://schemas.microsoft.com/office/word/2010/wordprocessingCanvas" xmlns:cx="http://schemas.microsoft.com/office/drawing/2014/chartex" xmlns:cx1="http://schemas.microsoft.com/office/drawing/2015/9/8/chartex" xmlns:cx2="http://schemas.microsoft.com/office/drawing/2015/10/21/chartex" xmlns:cx3="http://schemas.microsoft.com/office/drawing/2016/5/9/chartex" xmlns:cx4="http://schemas.microsoft.com/office/drawing/2016/5/10/chartex" xmlns:cx5="http://schemas.microsoft.com/office/drawing/2016/5/11/chartex" xmlns:cx6="http://schemas.microsoft.com/office/drawing/2016/5/12/chartex" xmlns:cx7="http://schemas.microsoft.com/office/drawing/2016/5/13/chartex" xmlns:cx8="http://schemas.microsoft.com/office/drawing/2016/5/14/chartex" xmlns:mc="http://schemas.openxmlformats.org/markup-compatibility/2006" xmlns:aink="http://schemas.microsoft.com/office/drawing/2016/ink" xmlns:am3d="http://schemas.microsoft.com/office/drawing/2017/model3d" xmlns:o="urn:schemas-microsoft-com:office:office" xmlns:r="http://schemas.openxmlformats.org/officeDocument/2006/relationships" xmlns:m="http://schemas.openxmlformats.org/officeDocument/2006/math" xmlns:v="urn:schemas-microsoft-com:vml" xmlns:wp14="http://schemas.microsoft.com/office/word/2010/wordprocessingDrawing" xmlns:wp="http://schemas.openxmlformats.org/drawingml/2006/wordprocessingDrawing" xmlns:w10="urn:schemas-microsoft-com:office:word" xmlns:w="http://schemas.openxmlformats.org/wordprocessingml/2006/main" xmlns:w14="http://schemas.microsoft.com/office/word/2010/wordml" xmlns:w15="http://schemas.microsoft.com/office/word/2012/wordml" xmlns:w16cex="http://schemas.microsoft.com/office/word/2018/wordml/cex" xmlns:w16cid="http://schemas.microsoft.com/office/word/2016/wordml/cid" xmlns:w16="http://schemas.microsoft.com/office/word/2018/wordml" xmlns:w16se="http://schemas.microsoft.com/office/word/2015/wordml/symex" xmlns:wpg="http://schemas.microsoft.com/office/word/2010/wordprocessingGroup" xmlns:wpi="http://schemas.microsoft.com/office/word/2010/wordprocessingInk" xmlns:wne="http://schemas.microsoft.com/office/word/2006/wordml" xmlns:wps="http://schemas.microsoft.com/office/word/2010/wordprocessingShape" mc:Ignorable="w14 w15 w16se w16cid w16 w16cex wp14">
+<w:hdr xmlns:wpc="http://schemas.microsoft.com/office/word/2010/wordprocessingCanvas" xmlns:cx="http://schemas.microsoft.com/office/drawing/2014/chartex" xmlns:cx1="http://schemas.microsoft.com/office/drawing/2015/9/8/chartex" xmlns:cx2="http://schemas.microsoft.com/office/drawing/2015/10/21/chartex" xmlns:cx3="http://schemas.microsoft.com/office/drawing/2016/5/9/chartex" xmlns:cx4="http://schemas.microsoft.com/office/drawing/2016/5/10/chartex" xmlns:cx5="http://schemas.microsoft.com/office/drawing/2016/5/11/chartex" xmlns:cx6="http://schemas.microsoft.com/office/drawing/2016/5/12/chartex" xmlns:cx7="http://schemas.microsoft.com/office/drawing/2016/5/13/chartex" xmlns:cx8="http://schemas.microsoft.com/office/drawing/2016/5/14/chartex" xmlns:mc="http://schemas.openxmlformats.org/markup-compatibility/2006" xmlns:aink="http://schemas.microsoft.com/office/drawing/2016/ink" xmlns:am3d="http://schemas.microsoft.com/office/drawing/2017/model3d" xmlns:o="urn:schemas-microsoft-com:office:office" xmlns:r="http://schemas.openxmlformats.org/officeDocument/2006/relationships" xmlns:m="http://schemas.openxmlformats.org/officeDocument/2006/math" xmlns:v="urn:schemas-microsoft-com:vml" xmlns:wp14="http://schemas.microsoft.com/office/word/2010/wordprocessingDrawing" xmlns:wp="http://schemas.openxmlformats.org/drawingml/2006/wordprocessingDrawing" xmlns:w10="urn:schemas-microsoft-com:office:word" xmlns:w="http://schemas.openxmlformats.org/wordprocessingml/2006/main" xmlns:w14="http://schemas.microsoft.com/office/word/2010/wordml" xmlns:w15="http://schemas.microsoft.com/office/word/2012/wordml" xmlns:w16cex="http://schemas.microsoft.com/office/word/2018/wordml/cex" xmlns:w16cid="http://schemas.microsoft.com/office/word/2016/wordml/cid" xmlns:w16="http://schemas.microsoft.com/office/word/2018/wordml" xmlns:w16sdtdh="http://schemas.microsoft.com/office/word/2020/wordml/sdtdatahash" xmlns:w16se="http://schemas.microsoft.com/office/word/2015/wordml/symex" xmlns:wpg="http://schemas.microsoft.com/office/word/2010/wordprocessingGroup" xmlns:wpi="http://schemas.microsoft.com/office/word/2010/wordprocessingInk" xmlns:wne="http://schemas.microsoft.com/office/word/2006/wordml" xmlns:wps="http://schemas.microsoft.com/office/word/2010/wordprocessingShape" mc:Ignorable="w14 w15 w16se w16cid w16 w16cex w16sdtdh wp14">
   <w:p>
     <w:pPr>
       <w:pStyle w:val="Header"/>
@@ -20136,7 +20410,7 @@
 </file>
 
 <file path=word/header3.xml><?xml version="1.0" encoding="utf-8"?>
-<w:hdr xmlns:wpc="http://schemas.microsoft.com/office/word/2010/wordprocessingCanvas" xmlns:cx="http://schemas.microsoft.com/office/drawing/2014/chartex" xmlns:cx1="http://schemas.microsoft.com/office/drawing/2015/9/8/chartex" xmlns:cx2="http://schemas.microsoft.com/office/drawing/2015/10/21/chartex" xmlns:cx3="http://schemas.microsoft.com/office/drawing/2016/5/9/chartex" xmlns:cx4="http://schemas.microsoft.com/office/drawing/2016/5/10/chartex" xmlns:cx5="http://schemas.microsoft.com/office/drawing/2016/5/11/chartex" xmlns:cx6="http://schemas.microsoft.com/office/drawing/2016/5/12/chartex" xmlns:cx7="http://schemas.microsoft.com/office/drawing/2016/5/13/chartex" xmlns:cx8="http://schemas.microsoft.com/office/drawing/2016/5/14/chartex" xmlns:mc="http://schemas.openxmlformats.org/markup-compatibility/2006" xmlns:aink="http://schemas.microsoft.com/office/drawing/2016/ink" xmlns:am3d="http://schemas.microsoft.com/office/drawing/2017/model3d" xmlns:o="urn:schemas-microsoft-com:office:office" xmlns:r="http://schemas.openxmlformats.org/officeDocument/2006/relationships" xmlns:m="http://schemas.openxmlformats.org/officeDocument/2006/math" xmlns:v="urn:schemas-microsoft-com:vml" xmlns:wp14="http://schemas.microsoft.com/office/word/2010/wordprocessingDrawing" xmlns:wp="http://schemas.openxmlformats.org/drawingml/2006/wordprocessingDrawing" xmlns:w10="urn:schemas-microsoft-com:office:word" xmlns:w="http://schemas.openxmlformats.org/wordprocessingml/2006/main" xmlns:w14="http://schemas.microsoft.com/office/word/2010/wordml" xmlns:w15="http://schemas.microsoft.com/office/word/2012/wordml" xmlns:w16cex="http://schemas.microsoft.com/office/word/2018/wordml/cex" xmlns:w16cid="http://schemas.microsoft.com/office/word/2016/wordml/cid" xmlns:w16="http://schemas.microsoft.com/office/word/2018/wordml" xmlns:w16se="http://schemas.microsoft.com/office/word/2015/wordml/symex" xmlns:wpg="http://schemas.microsoft.com/office/word/2010/wordprocessingGroup" xmlns:wpi="http://schemas.microsoft.com/office/word/2010/wordprocessingInk" xmlns:wne="http://schemas.microsoft.com/office/word/2006/wordml" xmlns:wps="http://schemas.microsoft.com/office/word/2010/wordprocessingShape" mc:Ignorable="w14 w15 w16se w16cid w16 w16cex wp14">
+<w:hdr xmlns:wpc="http://schemas.microsoft.com/office/word/2010/wordprocessingCanvas" xmlns:cx="http://schemas.microsoft.com/office/drawing/2014/chartex" xmlns:cx1="http://schemas.microsoft.com/office/drawing/2015/9/8/chartex" xmlns:cx2="http://schemas.microsoft.com/office/drawing/2015/10/21/chartex" xmlns:cx3="http://schemas.microsoft.com/office/drawing/2016/5/9/chartex" xmlns:cx4="http://schemas.microsoft.com/office/drawing/2016/5/10/chartex" xmlns:cx5="http://schemas.microsoft.com/office/drawing/2016/5/11/chartex" xmlns:cx6="http://schemas.microsoft.com/office/drawing/2016/5/12/chartex" xmlns:cx7="http://schemas.microsoft.com/office/drawing/2016/5/13/chartex" xmlns:cx8="http://schemas.microsoft.com/office/drawing/2016/5/14/chartex" xmlns:mc="http://schemas.openxmlformats.org/markup-compatibility/2006" xmlns:aink="http://schemas.microsoft.com/office/drawing/2016/ink" xmlns:am3d="http://schemas.microsoft.com/office/drawing/2017/model3d" xmlns:o="urn:schemas-microsoft-com:office:office" xmlns:r="http://schemas.openxmlformats.org/officeDocument/2006/relationships" xmlns:m="http://schemas.openxmlformats.org/officeDocument/2006/math" xmlns:v="urn:schemas-microsoft-com:vml" xmlns:wp14="http://schemas.microsoft.com/office/word/2010/wordprocessingDrawing" xmlns:wp="http://schemas.openxmlformats.org/drawingml/2006/wordprocessingDrawing" xmlns:w10="urn:schemas-microsoft-com:office:word" xmlns:w="http://schemas.openxmlformats.org/wordprocessingml/2006/main" xmlns:w14="http://schemas.microsoft.com/office/word/2010/wordml" xmlns:w15="http://schemas.microsoft.com/office/word/2012/wordml" xmlns:w16cex="http://schemas.microsoft.com/office/word/2018/wordml/cex" xmlns:w16cid="http://schemas.microsoft.com/office/word/2016/wordml/cid" xmlns:w16="http://schemas.microsoft.com/office/word/2018/wordml" xmlns:w16sdtdh="http://schemas.microsoft.com/office/word/2020/wordml/sdtdatahash" xmlns:w16se="http://schemas.microsoft.com/office/word/2015/wordml/symex" xmlns:wpg="http://schemas.microsoft.com/office/word/2010/wordprocessingGroup" xmlns:wpi="http://schemas.microsoft.com/office/word/2010/wordprocessingInk" xmlns:wne="http://schemas.microsoft.com/office/word/2006/wordml" xmlns:wps="http://schemas.microsoft.com/office/word/2010/wordprocessingShape" mc:Ignorable="w14 w15 w16se w16cid w16 w16cex w16sdtdh wp14">
   <w:p>
     <w:pPr>
       <w:pStyle w:val="Header"/>
@@ -20146,7 +20420,7 @@
 </file>
 
 <file path=word/numbering.xml><?xml version="1.0" encoding="utf-8"?>
-<w:numbering xmlns:wpc="http://schemas.microsoft.com/office/word/2010/wordprocessingCanvas" xmlns:cx="http://schemas.microsoft.com/office/drawing/2014/chartex" xmlns:cx1="http://schemas.microsoft.com/office/drawing/2015/9/8/chartex" xmlns:cx2="http://schemas.microsoft.com/office/drawing/2015/10/21/chartex" xmlns:cx3="http://schemas.microsoft.com/office/drawing/2016/5/9/chartex" xmlns:cx4="http://schemas.microsoft.com/office/drawing/2016/5/10/chartex" xmlns:cx5="http://schemas.microsoft.com/office/drawing/2016/5/11/chartex" xmlns:cx6="http://schemas.microsoft.com/office/drawing/2016/5/12/chartex" xmlns:cx7="http://schemas.microsoft.com/office/drawing/2016/5/13/chartex" xmlns:cx8="http://schemas.microsoft.com/office/drawing/2016/5/14/chartex" xmlns:mc="http://schemas.openxmlformats.org/markup-compatibility/2006" xmlns:aink="http://schemas.microsoft.com/office/drawing/2016/ink" xmlns:am3d="http://schemas.microsoft.com/office/drawing/2017/model3d" xmlns:o="urn:schemas-microsoft-com:office:office" xmlns:r="http://schemas.openxmlformats.org/officeDocument/2006/relationships" xmlns:m="http://schemas.openxmlformats.org/officeDocument/2006/math" xmlns:v="urn:schemas-microsoft-com:vml" xmlns:wp14="http://schemas.microsoft.com/office/word/2010/wordprocessingDrawing" xmlns:wp="http://schemas.openxmlformats.org/drawingml/2006/wordprocessingDrawing" xmlns:w10="urn:schemas-microsoft-com:office:word" xmlns:w="http://schemas.openxmlformats.org/wordprocessingml/2006/main" xmlns:w14="http://schemas.microsoft.com/office/word/2010/wordml" xmlns:w15="http://schemas.microsoft.com/office/word/2012/wordml" xmlns:w16cex="http://schemas.microsoft.com/office/word/2018/wordml/cex" xmlns:w16cid="http://schemas.microsoft.com/office/word/2016/wordml/cid" xmlns:w16="http://schemas.microsoft.com/office/word/2018/wordml" xmlns:w16se="http://schemas.microsoft.com/office/word/2015/wordml/symex" xmlns:wpg="http://schemas.microsoft.com/office/word/2010/wordprocessingGroup" xmlns:wpi="http://schemas.microsoft.com/office/word/2010/wordprocessingInk" xmlns:wne="http://schemas.microsoft.com/office/word/2006/wordml" xmlns:wps="http://schemas.microsoft.com/office/word/2010/wordprocessingShape" mc:Ignorable="w14 w15 w16se w16cid w16 w16cex wp14">
+<w:numbering xmlns:wpc="http://schemas.microsoft.com/office/word/2010/wordprocessingCanvas" xmlns:cx="http://schemas.microsoft.com/office/drawing/2014/chartex" xmlns:cx1="http://schemas.microsoft.com/office/drawing/2015/9/8/chartex" xmlns:cx2="http://schemas.microsoft.com/office/drawing/2015/10/21/chartex" xmlns:cx3="http://schemas.microsoft.com/office/drawing/2016/5/9/chartex" xmlns:cx4="http://schemas.microsoft.com/office/drawing/2016/5/10/chartex" xmlns:cx5="http://schemas.microsoft.com/office/drawing/2016/5/11/chartex" xmlns:cx6="http://schemas.microsoft.com/office/drawing/2016/5/12/chartex" xmlns:cx7="http://schemas.microsoft.com/office/drawing/2016/5/13/chartex" xmlns:cx8="http://schemas.microsoft.com/office/drawing/2016/5/14/chartex" xmlns:mc="http://schemas.openxmlformats.org/markup-compatibility/2006" xmlns:aink="http://schemas.microsoft.com/office/drawing/2016/ink" xmlns:am3d="http://schemas.microsoft.com/office/drawing/2017/model3d" xmlns:o="urn:schemas-microsoft-com:office:office" xmlns:r="http://schemas.openxmlformats.org/officeDocument/2006/relationships" xmlns:m="http://schemas.openxmlformats.org/officeDocument/2006/math" xmlns:v="urn:schemas-microsoft-com:vml" xmlns:wp14="http://schemas.microsoft.com/office/word/2010/wordprocessingDrawing" xmlns:wp="http://schemas.openxmlformats.org/drawingml/2006/wordprocessingDrawing" xmlns:w10="urn:schemas-microsoft-com:office:word" xmlns:w="http://schemas.openxmlformats.org/wordprocessingml/2006/main" xmlns:w14="http://schemas.microsoft.com/office/word/2010/wordml" xmlns:w15="http://schemas.microsoft.com/office/word/2012/wordml" xmlns:w16cex="http://schemas.microsoft.com/office/word/2018/wordml/cex" xmlns:w16cid="http://schemas.microsoft.com/office/word/2016/wordml/cid" xmlns:w16="http://schemas.microsoft.com/office/word/2018/wordml" xmlns:w16sdtdh="http://schemas.microsoft.com/office/word/2020/wordml/sdtdatahash" xmlns:w16se="http://schemas.microsoft.com/office/word/2015/wordml/symex" xmlns:wpg="http://schemas.microsoft.com/office/word/2010/wordprocessingGroup" xmlns:wpi="http://schemas.microsoft.com/office/word/2010/wordprocessingInk" xmlns:wne="http://schemas.microsoft.com/office/word/2006/wordml" xmlns:wps="http://schemas.microsoft.com/office/word/2010/wordprocessingShape" mc:Ignorable="w14 w15 w16se w16cid w16 w16cex w16sdtdh wp14">
   <w:abstractNum w:abstractNumId="0" w15:restartNumberingAfterBreak="0">
     <w:nsid w:val="06AA6558"/>
     <w:multiLevelType w:val="hybridMultilevel"/>
@@ -24565,7 +24839,7 @@
 </file>
 
 <file path=word/styles.xml><?xml version="1.0" encoding="utf-8"?>
-<w:styles xmlns:mc="http://schemas.openxmlformats.org/markup-compatibility/2006" xmlns:r="http://schemas.openxmlformats.org/officeDocument/2006/relationships" xmlns:w="http://schemas.openxmlformats.org/wordprocessingml/2006/main" xmlns:w14="http://schemas.microsoft.com/office/word/2010/wordml" xmlns:w15="http://schemas.microsoft.com/office/word/2012/wordml" xmlns:w16cex="http://schemas.microsoft.com/office/word/2018/wordml/cex" xmlns:w16cid="http://schemas.microsoft.com/office/word/2016/wordml/cid" xmlns:w16="http://schemas.microsoft.com/office/word/2018/wordml" xmlns:w16se="http://schemas.microsoft.com/office/word/2015/wordml/symex" mc:Ignorable="w14 w15 w16se w16cid w16 w16cex">
+<w:styles xmlns:mc="http://schemas.openxmlformats.org/markup-compatibility/2006" xmlns:r="http://schemas.openxmlformats.org/officeDocument/2006/relationships" xmlns:w="http://schemas.openxmlformats.org/wordprocessingml/2006/main" xmlns:w14="http://schemas.microsoft.com/office/word/2010/wordml" xmlns:w15="http://schemas.microsoft.com/office/word/2012/wordml" xmlns:w16cex="http://schemas.microsoft.com/office/word/2018/wordml/cex" xmlns:w16cid="http://schemas.microsoft.com/office/word/2016/wordml/cid" xmlns:w16="http://schemas.microsoft.com/office/word/2018/wordml" xmlns:w16sdtdh="http://schemas.microsoft.com/office/word/2020/wordml/sdtdatahash" xmlns:w16se="http://schemas.microsoft.com/office/word/2015/wordml/symex" mc:Ignorable="w14 w15 w16se w16cid w16 w16cex w16sdtdh">
   <w:docDefaults>
     <w:rPrDefault>
       <w:rPr>
@@ -25378,6 +25652,18 @@
       <w:szCs w:val="24"/>
     </w:rPr>
   </w:style>
+  <w:style w:type="character" w:styleId="UnresolvedMention">
+    <w:name w:val="Unresolved Mention"/>
+    <w:basedOn w:val="DefaultParagraphFont"/>
+    <w:uiPriority w:val="99"/>
+    <w:semiHidden/>
+    <w:unhideWhenUsed/>
+    <w:rsid w:val="003E40D0"/>
+    <w:rPr>
+      <w:color w:val="605E5C"/>
+      <w:shd w:val="clear" w:color="auto" w:fill="E1DFDD"/>
+    </w:rPr>
+  </w:style>
 </w:styles>
 </file>
 

</xml_diff>